<commit_message>
Skripta za usmeni ispit (do 10. pitanja).
</commit_message>
<xml_diff>
--- a/doc/SPA2_UsmeniIspit.docx
+++ b/doc/SPA2_UsmeniIspit.docx
@@ -4705,7 +4705,6 @@
     </w:p>
     <w:p>
       <w:pPr>
-        <w:spacing w:after="80"/>
         <w:jc w:val="both"/>
         <w:rPr>
           <w:lang w:val="sr-Latn-RS"/>
@@ -4849,7 +4848,32 @@
         <w:rPr>
           <w:lang w:val="sr-Latn-RS"/>
         </w:rPr>
-        <w:t xml:space="preserve"> preuredimo niz tako da je oblika (LE pivot QE), gde su LE elementi manji od ili jednaki pivotu, a QE veći ili jednaki pivotu, </w:t>
+        <w:t xml:space="preserve"> preuredimo niz tako da je oblika (LE pivot QE), gde su LE elementi manji od ili jednaki pivotu, a QE veći ili jednaki pivotu</w:t>
+      </w:r>
+      <w:r>
+        <w:rPr>
+          <w:lang w:val="sr-Latn-RS"/>
+        </w:rPr>
+        <w:t xml:space="preserve"> (postupak </w:t>
+      </w:r>
+      <w:r>
+        <w:rPr>
+          <w:u w:val="single"/>
+          <w:lang w:val="sr-Latn-RS"/>
+        </w:rPr>
+        <w:t>particionisanja</w:t>
+      </w:r>
+      <w:r>
+        <w:rPr>
+          <w:lang w:val="sr-Latn-RS"/>
+        </w:rPr>
+        <w:t>)</w:t>
+      </w:r>
+      <w:r>
+        <w:rPr>
+          <w:lang w:val="sr-Latn-RS"/>
+        </w:rPr>
+        <w:t xml:space="preserve">, </w:t>
       </w:r>
       <w:r>
         <w:rPr>
@@ -4978,7 +5002,6 @@
     </w:p>
     <w:p>
       <w:pPr>
-        <w:spacing w:after="80"/>
         <w:ind w:left="360"/>
         <w:jc w:val="both"/>
         <w:rPr>
@@ -5025,6 +5048,204 @@
     </w:p>
     <w:p>
       <w:pPr>
+        <w:ind w:left="720"/>
+        <w:jc w:val="both"/>
+        <w:rPr>
+          <w:rFonts w:ascii="Consolas" w:hAnsi="Consolas"/>
+          <w:sz w:val="16"/>
+          <w:szCs w:val="16"/>
+        </w:rPr>
+      </w:pPr>
+      <w:proofErr w:type="gramStart"/>
+      <w:r>
+        <w:rPr>
+          <w:rFonts w:ascii="Consolas" w:hAnsi="Consolas"/>
+          <w:sz w:val="16"/>
+          <w:szCs w:val="16"/>
+        </w:rPr>
+        <w:t>sort(</w:t>
+      </w:r>
+      <w:proofErr w:type="spellStart"/>
+      <w:proofErr w:type="gramEnd"/>
+      <w:r>
+        <w:rPr>
+          <w:rFonts w:ascii="Consolas" w:hAnsi="Consolas"/>
+          <w:sz w:val="16"/>
+          <w:szCs w:val="16"/>
+        </w:rPr>
+        <w:t>arr</w:t>
+      </w:r>
+      <w:proofErr w:type="spellEnd"/>
+      <w:r>
+        <w:rPr>
+          <w:rFonts w:ascii="Consolas" w:hAnsi="Consolas"/>
+          <w:sz w:val="16"/>
+          <w:szCs w:val="16"/>
+        </w:rPr>
+        <w:t xml:space="preserve">, 0, </w:t>
+      </w:r>
+      <w:proofErr w:type="spellStart"/>
+      <w:r>
+        <w:rPr>
+          <w:rFonts w:ascii="Consolas" w:hAnsi="Consolas"/>
+          <w:sz w:val="16"/>
+          <w:szCs w:val="16"/>
+        </w:rPr>
+        <w:t>arr.length</w:t>
+      </w:r>
+      <w:proofErr w:type="spellEnd"/>
+      <w:r>
+        <w:rPr>
+          <w:rFonts w:ascii="Consolas" w:hAnsi="Consolas"/>
+          <w:sz w:val="16"/>
+          <w:szCs w:val="16"/>
+        </w:rPr>
+        <w:t xml:space="preserve"> – 1); }</w:t>
+      </w:r>
+    </w:p>
+    <w:p>
+      <w:pPr>
+        <w:ind w:left="360"/>
+        <w:jc w:val="both"/>
+        <w:rPr>
+          <w:rFonts w:ascii="Consolas" w:hAnsi="Consolas"/>
+          <w:sz w:val="16"/>
+          <w:szCs w:val="16"/>
+        </w:rPr>
+      </w:pPr>
+      <w:r>
+        <w:rPr>
+          <w:rFonts w:ascii="Consolas" w:hAnsi="Consolas"/>
+          <w:sz w:val="16"/>
+          <w:szCs w:val="16"/>
+        </w:rPr>
+        <w:t>private static &lt;T extends Comparable&lt;T&gt;&gt; void sort(</w:t>
+      </w:r>
+      <w:proofErr w:type="gramStart"/>
+      <w:r>
+        <w:rPr>
+          <w:rFonts w:ascii="Consolas" w:hAnsi="Consolas"/>
+          <w:sz w:val="16"/>
+          <w:szCs w:val="16"/>
+        </w:rPr>
+        <w:t>T[</w:t>
+      </w:r>
+      <w:proofErr w:type="gramEnd"/>
+      <w:r>
+        <w:rPr>
+          <w:rFonts w:ascii="Consolas" w:hAnsi="Consolas"/>
+          <w:sz w:val="16"/>
+          <w:szCs w:val="16"/>
+        </w:rPr>
+        <w:t xml:space="preserve">] </w:t>
+      </w:r>
+      <w:proofErr w:type="spellStart"/>
+      <w:r>
+        <w:rPr>
+          <w:rFonts w:ascii="Consolas" w:hAnsi="Consolas"/>
+          <w:sz w:val="16"/>
+          <w:szCs w:val="16"/>
+        </w:rPr>
+        <w:t>arr</w:t>
+      </w:r>
+      <w:proofErr w:type="spellEnd"/>
+      <w:r>
+        <w:rPr>
+          <w:rFonts w:ascii="Consolas" w:hAnsi="Consolas"/>
+          <w:sz w:val="16"/>
+          <w:szCs w:val="16"/>
+        </w:rPr>
+        <w:t>, int l, int h) {</w:t>
+      </w:r>
+    </w:p>
+    <w:p>
+      <w:pPr>
+        <w:ind w:left="720"/>
+        <w:jc w:val="both"/>
+        <w:rPr>
+          <w:rFonts w:ascii="Consolas" w:hAnsi="Consolas"/>
+          <w:sz w:val="16"/>
+          <w:szCs w:val="16"/>
+        </w:rPr>
+      </w:pPr>
+      <w:r>
+        <w:rPr>
+          <w:rFonts w:ascii="Consolas" w:hAnsi="Consolas"/>
+          <w:sz w:val="16"/>
+          <w:szCs w:val="16"/>
+        </w:rPr>
+        <w:t xml:space="preserve">int j = </w:t>
+      </w:r>
+      <w:proofErr w:type="gramStart"/>
+      <w:r>
+        <w:rPr>
+          <w:rFonts w:ascii="Consolas" w:hAnsi="Consolas"/>
+          <w:sz w:val="16"/>
+          <w:szCs w:val="16"/>
+        </w:rPr>
+        <w:t>partition(</w:t>
+      </w:r>
+      <w:proofErr w:type="spellStart"/>
+      <w:proofErr w:type="gramEnd"/>
+      <w:r>
+        <w:rPr>
+          <w:rFonts w:ascii="Consolas" w:hAnsi="Consolas"/>
+          <w:sz w:val="16"/>
+          <w:szCs w:val="16"/>
+        </w:rPr>
+        <w:t>arr</w:t>
+      </w:r>
+      <w:proofErr w:type="spellEnd"/>
+      <w:r>
+        <w:rPr>
+          <w:rFonts w:ascii="Consolas" w:hAnsi="Consolas"/>
+          <w:sz w:val="16"/>
+          <w:szCs w:val="16"/>
+        </w:rPr>
+        <w:t>, l, h);</w:t>
+      </w:r>
+    </w:p>
+    <w:p>
+      <w:pPr>
+        <w:ind w:left="720"/>
+        <w:jc w:val="both"/>
+        <w:rPr>
+          <w:rFonts w:ascii="Consolas" w:hAnsi="Consolas"/>
+          <w:sz w:val="16"/>
+          <w:szCs w:val="16"/>
+        </w:rPr>
+      </w:pPr>
+      <w:proofErr w:type="gramStart"/>
+      <w:r>
+        <w:rPr>
+          <w:rFonts w:ascii="Consolas" w:hAnsi="Consolas"/>
+          <w:sz w:val="16"/>
+          <w:szCs w:val="16"/>
+        </w:rPr>
+        <w:t>sort(</w:t>
+      </w:r>
+      <w:proofErr w:type="spellStart"/>
+      <w:proofErr w:type="gramEnd"/>
+      <w:r>
+        <w:rPr>
+          <w:rFonts w:ascii="Consolas" w:hAnsi="Consolas"/>
+          <w:sz w:val="16"/>
+          <w:szCs w:val="16"/>
+        </w:rPr>
+        <w:t>arr</w:t>
+      </w:r>
+      <w:proofErr w:type="spellEnd"/>
+      <w:r>
+        <w:rPr>
+          <w:rFonts w:ascii="Consolas" w:hAnsi="Consolas"/>
+          <w:sz w:val="16"/>
+          <w:szCs w:val="16"/>
+        </w:rPr>
+        <w:t>, l, j – 1);</w:t>
+      </w:r>
+    </w:p>
+    <w:p>
+      <w:pPr>
         <w:spacing w:after="80"/>
         <w:ind w:left="720"/>
         <w:jc w:val="both"/>
@@ -5060,250 +5281,322 @@
           <w:sz w:val="16"/>
           <w:szCs w:val="16"/>
         </w:rPr>
-        <w:t xml:space="preserve">, 0, </w:t>
+        <w:t>, j + 1, h); } }</w:t>
+      </w:r>
+    </w:p>
+    <w:p>
+      <w:pPr>
+        <w:spacing w:after="80"/>
+        <w:jc w:val="both"/>
+        <w:rPr>
+          <w:lang w:val="sr-Latn-RS"/>
+        </w:rPr>
+      </w:pPr>
+      <w:r>
+        <w:rPr>
+          <w:b/>
+          <w:bCs/>
+          <w:lang w:val="sr-Latn-RS"/>
+        </w:rPr>
+        <w:t>Hoarova šema</w:t>
+      </w:r>
+      <w:r>
+        <w:rPr>
+          <w:lang w:val="sr-Latn-RS"/>
+        </w:rPr>
+        <w:t xml:space="preserve">: za pivot se uzima </w:t>
+      </w:r>
+      <w:r>
+        <w:rPr>
+          <w:u w:val="single"/>
+          <w:lang w:val="sr-Latn-RS"/>
+        </w:rPr>
+        <w:t>prvi el. niza</w:t>
+      </w:r>
+      <w:r>
+        <w:rPr>
+          <w:lang w:val="sr-Latn-RS"/>
+        </w:rPr>
+        <w:t xml:space="preserve"> (idx </w:t>
+      </w:r>
+      <w:r>
+        <w:rPr>
+          <w:rFonts w:ascii="Consolas" w:hAnsi="Consolas"/>
+          <w:sz w:val="20"/>
+          <w:szCs w:val="20"/>
+          <w:lang w:val="sr-Latn-RS"/>
+        </w:rPr>
+        <w:t>l</w:t>
+      </w:r>
+      <w:r>
+        <w:rPr>
+          <w:lang w:val="sr-Latn-RS"/>
+        </w:rPr>
+        <w:t>)</w:t>
+      </w:r>
+      <w:r>
+        <w:rPr>
+          <w:lang w:val="sr-Latn-RS"/>
+        </w:rPr>
+        <w:t xml:space="preserve">, kreiraju se idx </w:t>
+      </w:r>
+      <w:r>
+        <w:rPr>
+          <w:rFonts w:ascii="Consolas" w:hAnsi="Consolas"/>
+          <w:sz w:val="20"/>
+          <w:szCs w:val="20"/>
+          <w:lang w:val="sr-Latn-RS"/>
+        </w:rPr>
+        <w:t>i</w:t>
+      </w:r>
+      <w:r>
+        <w:rPr>
+          <w:lang w:val="sr-Latn-RS"/>
+        </w:rPr>
+        <w:t xml:space="preserve"> (na </w:t>
+      </w:r>
+      <w:r>
+        <w:rPr>
+          <w:rFonts w:ascii="Consolas" w:hAnsi="Consolas"/>
+          <w:sz w:val="20"/>
+          <w:szCs w:val="20"/>
+          <w:lang w:val="sr-Latn-RS"/>
+        </w:rPr>
+        <w:t>l+1</w:t>
+      </w:r>
+      <w:r>
+        <w:rPr>
+          <w:lang w:val="sr-Latn-RS"/>
+        </w:rPr>
+        <w:t xml:space="preserve"> poziciji) i </w:t>
+      </w:r>
+      <w:r>
+        <w:rPr>
+          <w:rFonts w:ascii="Consolas" w:hAnsi="Consolas"/>
+          <w:sz w:val="20"/>
+          <w:szCs w:val="20"/>
+          <w:lang w:val="sr-Latn-RS"/>
+        </w:rPr>
+        <w:t>j</w:t>
+      </w:r>
+      <w:r>
+        <w:rPr>
+          <w:lang w:val="sr-Latn-RS"/>
+        </w:rPr>
+        <w:t xml:space="preserve"> (na kraju niza); idx </w:t>
+      </w:r>
+      <w:r>
+        <w:rPr>
+          <w:rFonts w:ascii="Consolas" w:hAnsi="Consolas"/>
+          <w:sz w:val="20"/>
+          <w:szCs w:val="20"/>
+          <w:lang w:val="sr-Latn-RS"/>
+        </w:rPr>
+        <w:t>i</w:t>
+      </w:r>
+      <w:r>
+        <w:rPr>
+          <w:lang w:val="sr-Latn-RS"/>
+        </w:rPr>
+        <w:t xml:space="preserve"> se kreće nadesno preskačući sve el. strogo manje od pivota dok ne dođe do el. </w:t>
+      </w:r>
+      <w:r>
+        <w:rPr>
+          <w:rFonts w:ascii="Consolas" w:hAnsi="Consolas"/>
+          <w:sz w:val="20"/>
+          <w:szCs w:val="20"/>
+          <w:lang w:val="sr-Latn-RS"/>
+        </w:rPr>
+        <w:t>x</w:t>
+      </w:r>
+      <w:r>
+        <w:rPr>
+          <w:lang w:val="sr-Latn-RS"/>
+        </w:rPr>
+        <w:t xml:space="preserve"> koji ne ispunjava taj uslov – analogno idx </w:t>
+      </w:r>
+      <w:r>
+        <w:rPr>
+          <w:rFonts w:ascii="Consolas" w:hAnsi="Consolas"/>
+          <w:sz w:val="20"/>
+          <w:szCs w:val="20"/>
+          <w:lang w:val="sr-Latn-RS"/>
+        </w:rPr>
+        <w:t>j</w:t>
+      </w:r>
+      <w:r>
+        <w:rPr>
+          <w:lang w:val="sr-Latn-RS"/>
+        </w:rPr>
+        <w:t xml:space="preserve"> </w:t>
+      </w:r>
+      <w:r>
+        <w:rPr>
+          <w:lang w:val="sr-Latn-RS"/>
+        </w:rPr>
+        <w:t xml:space="preserve">preskače stroko veće od pivota dok ne dođe do el. </w:t>
+      </w:r>
+      <w:r>
+        <w:rPr>
+          <w:rFonts w:ascii="Consolas" w:hAnsi="Consolas"/>
+          <w:sz w:val="20"/>
+          <w:szCs w:val="20"/>
+          <w:lang w:val="sr-Latn-RS"/>
+        </w:rPr>
+        <w:t>y</w:t>
+      </w:r>
+      <w:r>
+        <w:rPr>
+          <w:lang w:val="sr-Latn-RS"/>
+        </w:rPr>
+        <w:t xml:space="preserve">, kada se dešava zamena </w:t>
+      </w:r>
+      <w:r>
+        <w:rPr>
+          <w:rFonts w:ascii="Consolas" w:hAnsi="Consolas"/>
+          <w:sz w:val="20"/>
+          <w:szCs w:val="20"/>
+          <w:lang w:val="sr-Latn-RS"/>
+        </w:rPr>
+        <w:t>x</w:t>
+      </w:r>
+      <w:r>
+        <w:rPr>
+          <w:lang w:val="sr-Latn-RS"/>
+        </w:rPr>
+        <w:t xml:space="preserve"> i </w:t>
+      </w:r>
+      <w:r>
+        <w:rPr>
+          <w:rFonts w:ascii="Consolas" w:hAnsi="Consolas"/>
+          <w:sz w:val="20"/>
+          <w:szCs w:val="20"/>
+          <w:lang w:val="sr-Latn-RS"/>
+        </w:rPr>
+        <w:t>y</w:t>
+      </w:r>
+      <w:r>
+        <w:rPr>
+          <w:lang w:val="sr-Latn-RS"/>
+        </w:rPr>
+        <w:t xml:space="preserve">, nakon čega se kretanje idx </w:t>
+      </w:r>
+      <w:r>
+        <w:rPr>
+          <w:rFonts w:ascii="Consolas" w:hAnsi="Consolas"/>
+          <w:sz w:val="20"/>
+          <w:szCs w:val="20"/>
+          <w:lang w:val="sr-Latn-RS"/>
+        </w:rPr>
+        <w:t>i</w:t>
+      </w:r>
+      <w:r>
+        <w:rPr>
+          <w:lang w:val="sr-Latn-RS"/>
+        </w:rPr>
+        <w:t xml:space="preserve">, pa </w:t>
+      </w:r>
+      <w:r>
+        <w:rPr>
+          <w:rFonts w:ascii="Consolas" w:hAnsi="Consolas"/>
+          <w:sz w:val="20"/>
+          <w:szCs w:val="20"/>
+          <w:lang w:val="sr-Latn-RS"/>
+        </w:rPr>
+        <w:t>j</w:t>
+      </w:r>
+      <w:r>
+        <w:rPr>
+          <w:lang w:val="sr-Latn-RS"/>
+        </w:rPr>
+        <w:t xml:space="preserve"> ponavlja; kada se idx </w:t>
+      </w:r>
+      <w:r>
+        <w:rPr>
+          <w:rFonts w:ascii="Consolas" w:hAnsi="Consolas"/>
+          <w:sz w:val="20"/>
+          <w:szCs w:val="20"/>
+          <w:lang w:val="sr-Latn-RS"/>
+        </w:rPr>
+        <w:t>i</w:t>
+      </w:r>
+      <w:r>
+        <w:rPr>
+          <w:lang w:val="sr-Latn-RS"/>
+        </w:rPr>
+        <w:t xml:space="preserve"> i </w:t>
+      </w:r>
+      <w:r>
+        <w:rPr>
+          <w:rFonts w:ascii="Consolas" w:hAnsi="Consolas"/>
+          <w:sz w:val="20"/>
+          <w:szCs w:val="20"/>
+          <w:lang w:val="sr-Latn-RS"/>
+        </w:rPr>
+        <w:t>j</w:t>
+      </w:r>
+      <w:r>
+        <w:rPr>
+          <w:lang w:val="sr-Latn-RS"/>
+        </w:rPr>
+        <w:t xml:space="preserve"> mimoiđu (</w:t>
+      </w:r>
+      <w:r>
+        <w:rPr>
+          <w:rFonts w:ascii="Consolas" w:hAnsi="Consolas"/>
+          <w:sz w:val="20"/>
+          <w:szCs w:val="20"/>
+          <w:lang w:val="sr-Latn-RS"/>
+        </w:rPr>
+        <w:t>j</w:t>
+      </w:r>
+      <w:r>
+        <w:rPr>
+          <w:rFonts w:ascii="Consolas" w:hAnsi="Consolas"/>
+          <w:sz w:val="20"/>
+          <w:szCs w:val="20"/>
+        </w:rPr>
+        <w:t>&lt;</w:t>
       </w:r>
       <w:proofErr w:type="spellStart"/>
       <w:r>
         <w:rPr>
           <w:rFonts w:ascii="Consolas" w:hAnsi="Consolas"/>
-          <w:sz w:val="16"/>
-          <w:szCs w:val="16"/>
-        </w:rPr>
-        <w:t>arr.length</w:t>
+          <w:sz w:val="20"/>
+          <w:szCs w:val="20"/>
+        </w:rPr>
+        <w:t>i</w:t>
       </w:r>
       <w:proofErr w:type="spellEnd"/>
       <w:r>
-        <w:rPr>
-          <w:rFonts w:ascii="Consolas" w:hAnsi="Consolas"/>
-          <w:sz w:val="16"/>
-          <w:szCs w:val="16"/>
-        </w:rPr>
-        <w:t xml:space="preserve"> – 1); }</w:t>
-      </w:r>
-    </w:p>
-    <w:p>
-      <w:pPr>
-        <w:spacing w:after="80"/>
-        <w:ind w:left="360"/>
-        <w:jc w:val="both"/>
-        <w:rPr>
-          <w:rFonts w:ascii="Consolas" w:hAnsi="Consolas"/>
-          <w:sz w:val="16"/>
-          <w:szCs w:val="16"/>
-        </w:rPr>
-      </w:pPr>
-      <w:r>
-        <w:rPr>
-          <w:rFonts w:ascii="Consolas" w:hAnsi="Consolas"/>
-          <w:sz w:val="16"/>
-          <w:szCs w:val="16"/>
-        </w:rPr>
-        <w:t>private static &lt;T extends Comparable&lt;T&gt;&gt; void sort(</w:t>
-      </w:r>
-      <w:proofErr w:type="gramStart"/>
-      <w:r>
-        <w:rPr>
-          <w:rFonts w:ascii="Consolas" w:hAnsi="Consolas"/>
-          <w:sz w:val="16"/>
-          <w:szCs w:val="16"/>
-        </w:rPr>
-        <w:t>T[</w:t>
-      </w:r>
-      <w:proofErr w:type="gramEnd"/>
-      <w:r>
-        <w:rPr>
-          <w:rFonts w:ascii="Consolas" w:hAnsi="Consolas"/>
-          <w:sz w:val="16"/>
-          <w:szCs w:val="16"/>
-        </w:rPr>
-        <w:t xml:space="preserve">] </w:t>
-      </w:r>
-      <w:proofErr w:type="spellStart"/>
-      <w:r>
-        <w:rPr>
-          <w:rFonts w:ascii="Consolas" w:hAnsi="Consolas"/>
-          <w:sz w:val="16"/>
-          <w:szCs w:val="16"/>
-        </w:rPr>
-        <w:t>arr</w:t>
-      </w:r>
-      <w:proofErr w:type="spellEnd"/>
-      <w:r>
-        <w:rPr>
-          <w:rFonts w:ascii="Consolas" w:hAnsi="Consolas"/>
-          <w:sz w:val="16"/>
-          <w:szCs w:val="16"/>
-        </w:rPr>
-        <w:t>, int l, int h) {</w:t>
-      </w:r>
-    </w:p>
-    <w:p>
-      <w:pPr>
-        <w:spacing w:after="80"/>
-        <w:ind w:left="720"/>
-        <w:jc w:val="both"/>
-        <w:rPr>
-          <w:rFonts w:ascii="Consolas" w:hAnsi="Consolas"/>
-          <w:sz w:val="16"/>
-          <w:szCs w:val="16"/>
-        </w:rPr>
-      </w:pPr>
-      <w:r>
-        <w:rPr>
-          <w:rFonts w:ascii="Consolas" w:hAnsi="Consolas"/>
-          <w:sz w:val="16"/>
-          <w:szCs w:val="16"/>
-        </w:rPr>
-        <w:t xml:space="preserve">int j = </w:t>
-      </w:r>
-      <w:proofErr w:type="gramStart"/>
-      <w:r>
-        <w:rPr>
-          <w:rFonts w:ascii="Consolas" w:hAnsi="Consolas"/>
-          <w:sz w:val="16"/>
-          <w:szCs w:val="16"/>
-        </w:rPr>
-        <w:t>partition(</w:t>
-      </w:r>
-      <w:proofErr w:type="spellStart"/>
-      <w:proofErr w:type="gramEnd"/>
-      <w:r>
-        <w:rPr>
-          <w:rFonts w:ascii="Consolas" w:hAnsi="Consolas"/>
-          <w:sz w:val="16"/>
-          <w:szCs w:val="16"/>
-        </w:rPr>
-        <w:t>arr</w:t>
-      </w:r>
-      <w:proofErr w:type="spellEnd"/>
-      <w:r>
-        <w:rPr>
-          <w:rFonts w:ascii="Consolas" w:hAnsi="Consolas"/>
-          <w:sz w:val="16"/>
-          <w:szCs w:val="16"/>
-        </w:rPr>
-        <w:t>, l, h);</w:t>
-      </w:r>
-    </w:p>
-    <w:p>
-      <w:pPr>
-        <w:spacing w:after="80"/>
-        <w:ind w:left="720"/>
-        <w:jc w:val="both"/>
-        <w:rPr>
-          <w:rFonts w:ascii="Consolas" w:hAnsi="Consolas"/>
-          <w:sz w:val="16"/>
-          <w:szCs w:val="16"/>
-        </w:rPr>
-      </w:pPr>
-      <w:proofErr w:type="gramStart"/>
-      <w:r>
-        <w:rPr>
-          <w:rFonts w:ascii="Consolas" w:hAnsi="Consolas"/>
-          <w:sz w:val="16"/>
-          <w:szCs w:val="16"/>
-        </w:rPr>
-        <w:t>sort(</w:t>
-      </w:r>
-      <w:proofErr w:type="spellStart"/>
-      <w:proofErr w:type="gramEnd"/>
-      <w:r>
-        <w:rPr>
-          <w:rFonts w:ascii="Consolas" w:hAnsi="Consolas"/>
-          <w:sz w:val="16"/>
-          <w:szCs w:val="16"/>
-        </w:rPr>
-        <w:t>arr</w:t>
-      </w:r>
-      <w:proofErr w:type="spellEnd"/>
-      <w:r>
-        <w:rPr>
-          <w:rFonts w:ascii="Consolas" w:hAnsi="Consolas"/>
-          <w:sz w:val="16"/>
-          <w:szCs w:val="16"/>
-        </w:rPr>
-        <w:t>, l, j – 1);</w:t>
-      </w:r>
-    </w:p>
-    <w:p>
-      <w:pPr>
-        <w:spacing w:after="80"/>
-        <w:ind w:left="720"/>
-        <w:jc w:val="both"/>
-        <w:rPr>
-          <w:rFonts w:ascii="Consolas" w:hAnsi="Consolas"/>
-          <w:sz w:val="16"/>
-          <w:szCs w:val="16"/>
-        </w:rPr>
-      </w:pPr>
-      <w:proofErr w:type="gramStart"/>
-      <w:r>
-        <w:rPr>
-          <w:rFonts w:ascii="Consolas" w:hAnsi="Consolas"/>
-          <w:sz w:val="16"/>
-          <w:szCs w:val="16"/>
-        </w:rPr>
-        <w:t>sort(</w:t>
-      </w:r>
-      <w:proofErr w:type="spellStart"/>
-      <w:proofErr w:type="gramEnd"/>
-      <w:r>
-        <w:rPr>
-          <w:rFonts w:ascii="Consolas" w:hAnsi="Consolas"/>
-          <w:sz w:val="16"/>
-          <w:szCs w:val="16"/>
-        </w:rPr>
-        <w:t>arr</w:t>
-      </w:r>
-      <w:proofErr w:type="spellEnd"/>
-      <w:r>
-        <w:rPr>
-          <w:rFonts w:ascii="Consolas" w:hAnsi="Consolas"/>
-          <w:sz w:val="16"/>
-          <w:szCs w:val="16"/>
-        </w:rPr>
-        <w:t>, j + 1, h); } }</w:t>
-      </w:r>
-    </w:p>
-    <w:p>
-      <w:pPr>
-        <w:spacing w:after="80"/>
-        <w:jc w:val="both"/>
-        <w:rPr>
-          <w:lang w:val="sr-Latn-RS"/>
-        </w:rPr>
-      </w:pPr>
-      <w:r>
-        <w:rPr>
-          <w:lang w:val="sr-Latn-RS"/>
-        </w:rPr>
-        <w:t>Quick sort demo</w:t>
-      </w:r>
-      <w:r>
-        <w:rPr>
-          <w:lang w:val="sr-Latn-RS"/>
-        </w:rPr>
-        <w:t xml:space="preserve"> (</w:t>
-      </w:r>
-      <w:r>
-        <w:rPr>
-          <w:i/>
-          <w:iCs/>
-          <w:lang w:val="sr-Latn-RS"/>
-        </w:rPr>
-        <w:t>Hoarova</w:t>
-      </w:r>
-      <w:r>
-        <w:rPr>
-          <w:lang w:val="sr-Latn-RS"/>
-        </w:rPr>
-        <w:t xml:space="preserve"> šema)</w:t>
-      </w:r>
-      <w:r>
-        <w:rPr>
-          <w:lang w:val="sr-Latn-RS"/>
-        </w:rPr>
-        <w:t xml:space="preserve">: </w:t>
+        <w:t>)</w:t>
+      </w:r>
+      <w:r>
+        <w:rPr>
+          <w:lang w:val="sr-Latn-RS"/>
+        </w:rPr>
+        <w:t xml:space="preserve"> dolazi do zamene pivota i el. sa idx </w:t>
+      </w:r>
+      <w:r>
+        <w:rPr>
+          <w:rFonts w:ascii="Consolas" w:hAnsi="Consolas"/>
+          <w:sz w:val="20"/>
+          <w:szCs w:val="20"/>
+          <w:lang w:val="sr-Latn-RS"/>
+        </w:rPr>
+        <w:t>j</w:t>
+      </w:r>
+      <w:r>
+        <w:rPr>
+          <w:lang w:val="sr-Latn-RS"/>
+        </w:rPr>
+        <w:t xml:space="preserve"> jer on pripada delu koji je manji od pivota. D</w:t>
+      </w:r>
+      <w:r>
+        <w:rPr>
+          <w:lang w:val="sr-Latn-RS"/>
+        </w:rPr>
+        <w:t xml:space="preserve">emo: </w:t>
       </w:r>
       <w:hyperlink r:id="rId16" w:history="1">
         <w:r>
@@ -5325,39 +5618,256 @@
       </w:pPr>
       <w:r>
         <w:rPr>
-          <w:lang w:val="sr-Latn-RS"/>
-        </w:rPr>
-        <w:t>Quick sort demo (</w:t>
-      </w:r>
-      <w:r>
-        <w:rPr>
-          <w:i/>
-          <w:iCs/>
-          <w:lang w:val="sr-Latn-RS"/>
-        </w:rPr>
-        <w:t>Lomuto</w:t>
-      </w:r>
-      <w:r>
-        <w:rPr>
-          <w:i/>
-          <w:iCs/>
-          <w:lang w:val="sr-Latn-RS"/>
-        </w:rPr>
-        <w:t>o</w:t>
-      </w:r>
-      <w:r>
-        <w:rPr>
-          <w:i/>
-          <w:iCs/>
-          <w:lang w:val="sr-Latn-RS"/>
-        </w:rPr>
-        <w:t>va</w:t>
-      </w:r>
-      <w:r>
-        <w:rPr>
-          <w:lang w:val="sr-Latn-RS"/>
-        </w:rPr>
-        <w:t xml:space="preserve"> šema): </w:t>
+          <w:b/>
+          <w:bCs/>
+          <w:lang w:val="sr-Latn-RS"/>
+        </w:rPr>
+        <w:t>Lomutova šema</w:t>
+      </w:r>
+      <w:r>
+        <w:rPr>
+          <w:lang w:val="sr-Latn-RS"/>
+        </w:rPr>
+        <w:t xml:space="preserve">: </w:t>
+      </w:r>
+      <w:r>
+        <w:rPr>
+          <w:lang w:val="sr-Latn-RS"/>
+        </w:rPr>
+        <w:t xml:space="preserve">za pivot se uzima </w:t>
+      </w:r>
+      <w:r>
+        <w:rPr>
+          <w:u w:val="single"/>
+          <w:lang w:val="sr-Latn-RS"/>
+        </w:rPr>
+        <w:t>poslednji el. niza</w:t>
+      </w:r>
+      <w:r>
+        <w:rPr>
+          <w:lang w:val="sr-Latn-RS"/>
+        </w:rPr>
+        <w:t xml:space="preserve"> </w:t>
+      </w:r>
+      <w:r>
+        <w:rPr>
+          <w:lang w:val="sr-Latn-RS"/>
+        </w:rPr>
+        <w:t xml:space="preserve">(idx </w:t>
+      </w:r>
+      <w:r>
+        <w:rPr>
+          <w:rFonts w:ascii="Consolas" w:hAnsi="Consolas"/>
+          <w:sz w:val="20"/>
+          <w:szCs w:val="20"/>
+          <w:lang w:val="sr-Latn-RS"/>
+        </w:rPr>
+        <w:t>h</w:t>
+      </w:r>
+      <w:r>
+        <w:rPr>
+          <w:lang w:val="sr-Latn-RS"/>
+        </w:rPr>
+        <w:t>)</w:t>
+      </w:r>
+      <w:r>
+        <w:rPr>
+          <w:lang w:val="sr-Latn-RS"/>
+        </w:rPr>
+        <w:t xml:space="preserve"> i sekvencijalno se prolazi kroz čitav niz od idx </w:t>
+      </w:r>
+      <w:r>
+        <w:rPr>
+          <w:rFonts w:ascii="Consolas" w:hAnsi="Consolas"/>
+          <w:sz w:val="20"/>
+          <w:szCs w:val="20"/>
+          <w:lang w:val="sr-Latn-RS"/>
+        </w:rPr>
+        <w:t>l</w:t>
+      </w:r>
+      <w:r>
+        <w:rPr>
+          <w:lang w:val="sr-Latn-RS"/>
+        </w:rPr>
+        <w:t xml:space="preserve"> do </w:t>
+      </w:r>
+      <w:r>
+        <w:rPr>
+          <w:rFonts w:ascii="Consolas" w:hAnsi="Consolas"/>
+          <w:sz w:val="20"/>
+          <w:szCs w:val="20"/>
+          <w:lang w:val="sr-Latn-RS"/>
+        </w:rPr>
+        <w:t>h-1</w:t>
+      </w:r>
+      <w:r>
+        <w:rPr>
+          <w:lang w:val="sr-Latn-RS"/>
+        </w:rPr>
+        <w:t xml:space="preserve"> i tom prilikom se niz deli na dva dela – sa el. </w:t>
+      </w:r>
+      <w:r>
+        <w:rPr>
+          <w:u w:val="single"/>
+          <w:lang w:val="sr-Latn-RS"/>
+        </w:rPr>
+        <w:t>manjim ili jednakim pivotu</w:t>
+      </w:r>
+      <w:r>
+        <w:rPr>
+          <w:lang w:val="sr-Latn-RS"/>
+        </w:rPr>
+        <w:t xml:space="preserve"> i el. </w:t>
+      </w:r>
+      <w:r>
+        <w:rPr>
+          <w:u w:val="single"/>
+          <w:lang w:val="sr-Latn-RS"/>
+        </w:rPr>
+        <w:t>strogo većim od pivota</w:t>
+      </w:r>
+      <w:r>
+        <w:rPr>
+          <w:lang w:val="sr-Latn-RS"/>
+        </w:rPr>
+        <w:t xml:space="preserve">; svaki sledeći element (idx </w:t>
+      </w:r>
+      <w:r>
+        <w:rPr>
+          <w:rFonts w:ascii="Consolas" w:hAnsi="Consolas"/>
+          <w:sz w:val="20"/>
+          <w:szCs w:val="20"/>
+          <w:lang w:val="sr-Latn-RS"/>
+        </w:rPr>
+        <w:t>i</w:t>
+      </w:r>
+      <w:r>
+        <w:rPr>
+          <w:lang w:val="sr-Latn-RS"/>
+        </w:rPr>
+        <w:t xml:space="preserve">) može biti: </w:t>
+      </w:r>
+      <w:r>
+        <w:rPr>
+          <w:color w:val="FFFFFF" w:themeColor="background1"/>
+          <w:highlight w:val="black"/>
+          <w:lang w:val="sr-Latn-RS"/>
+        </w:rPr>
+        <w:t>1</w:t>
+      </w:r>
+      <w:r>
+        <w:rPr>
+          <w:color w:val="FFFFFF" w:themeColor="background1"/>
+          <w:highlight w:val="black"/>
+          <w:lang w:val="sr-Latn-RS"/>
+        </w:rPr>
+        <w:t>)</w:t>
+      </w:r>
+      <w:r>
+        <w:rPr>
+          <w:lang w:val="sr-Latn-RS"/>
+        </w:rPr>
+        <w:t xml:space="preserve"> </w:t>
+      </w:r>
+      <w:r>
+        <w:rPr>
+          <w:lang w:val="sr-Latn-RS"/>
+        </w:rPr>
+        <w:t xml:space="preserve">manji ili jednak pivotu – tada se korišćenjem posebnog idx </w:t>
+      </w:r>
+      <w:r>
+        <w:rPr>
+          <w:rFonts w:ascii="Consolas" w:hAnsi="Consolas"/>
+          <w:sz w:val="20"/>
+          <w:szCs w:val="20"/>
+          <w:lang w:val="sr-Latn-RS"/>
+        </w:rPr>
+        <w:t>ltePivot</w:t>
+      </w:r>
+      <w:r>
+        <w:rPr>
+          <w:lang w:val="sr-Latn-RS"/>
+        </w:rPr>
+        <w:t xml:space="preserve"> on menja sa prvim elementom dela niza većeg od pivota čime se deo manji ili jednak pivotu uvećava za jedan, i </w:t>
+      </w:r>
+      <w:r>
+        <w:rPr>
+          <w:color w:val="FFFFFF" w:themeColor="background1"/>
+          <w:highlight w:val="black"/>
+          <w:lang w:val="sr-Latn-RS"/>
+        </w:rPr>
+        <w:t>2</w:t>
+      </w:r>
+      <w:r>
+        <w:rPr>
+          <w:color w:val="FFFFFF" w:themeColor="background1"/>
+          <w:highlight w:val="black"/>
+          <w:lang w:val="sr-Latn-RS"/>
+        </w:rPr>
+        <w:t>)</w:t>
+      </w:r>
+      <w:r>
+        <w:rPr>
+          <w:lang w:val="sr-Latn-RS"/>
+        </w:rPr>
+        <w:t xml:space="preserve"> </w:t>
+      </w:r>
+      <w:r>
+        <w:rPr>
+          <w:lang w:val="sr-Latn-RS"/>
+        </w:rPr>
+        <w:t>veći od pivota – tada se ne radi ništa</w:t>
+      </w:r>
+      <w:r>
+        <w:rPr>
+          <w:lang w:val="sr-Latn-RS"/>
+        </w:rPr>
+        <w:t>;</w:t>
+      </w:r>
+      <w:r>
+        <w:rPr>
+          <w:lang w:val="sr-Latn-RS"/>
+        </w:rPr>
+        <w:t xml:space="preserve"> </w:t>
+      </w:r>
+      <w:r>
+        <w:rPr>
+          <w:lang w:val="sr-Latn-RS"/>
+        </w:rPr>
+        <w:t xml:space="preserve">finalni korak je razmena pivota sa idx </w:t>
+      </w:r>
+      <w:r>
+        <w:rPr>
+          <w:rFonts w:ascii="Consolas" w:hAnsi="Consolas"/>
+          <w:sz w:val="20"/>
+          <w:szCs w:val="20"/>
+          <w:lang w:val="sr-Latn-RS"/>
+        </w:rPr>
+        <w:t>ltePivot</w:t>
+      </w:r>
+      <w:r>
+        <w:rPr>
+          <w:lang w:val="sr-Latn-RS"/>
+        </w:rPr>
+        <w:t>.</w:t>
+      </w:r>
+      <w:r>
+        <w:rPr>
+          <w:lang w:val="sr-Latn-RS"/>
+        </w:rPr>
+        <w:t xml:space="preserve"> </w:t>
+      </w:r>
+      <w:r>
+        <w:rPr>
+          <w:lang w:val="sr-Latn-RS"/>
+        </w:rPr>
+        <w:t>Demo</w:t>
+      </w:r>
+      <w:r>
+        <w:rPr>
+          <w:lang w:val="sr-Latn-RS"/>
+        </w:rPr>
+        <w:t xml:space="preserve">: </w:t>
       </w:r>
       <w:hyperlink r:id="rId17" w:history="1">
         <w:r>
@@ -5379,9 +5889,221 @@
       </w:pPr>
       <w:r>
         <w:rPr>
-          <w:lang w:val="sr-Latn-RS"/>
-        </w:rPr>
-        <w:t xml:space="preserve">Quick sort demo (sredina niza): </w:t>
+          <w:b/>
+          <w:bCs/>
+          <w:lang w:val="sr-Latn-RS"/>
+        </w:rPr>
+        <w:t>Sredina niza</w:t>
+      </w:r>
+      <w:r>
+        <w:rPr>
+          <w:lang w:val="sr-Latn-RS"/>
+        </w:rPr>
+        <w:t xml:space="preserve">: </w:t>
+      </w:r>
+      <w:r>
+        <w:rPr>
+          <w:lang w:val="sr-Latn-RS"/>
+        </w:rPr>
+        <w:t xml:space="preserve">idx </w:t>
+      </w:r>
+      <w:r>
+        <w:rPr>
+          <w:rFonts w:ascii="Consolas" w:hAnsi="Consolas"/>
+          <w:sz w:val="20"/>
+          <w:szCs w:val="20"/>
+          <w:lang w:val="sr-Latn-RS"/>
+        </w:rPr>
+        <w:t>i</w:t>
+      </w:r>
+      <w:r>
+        <w:rPr>
+          <w:lang w:val="sr-Latn-RS"/>
+        </w:rPr>
+        <w:t xml:space="preserve"> kreće od </w:t>
+      </w:r>
+      <w:r>
+        <w:rPr>
+          <w:rFonts w:ascii="Consolas" w:hAnsi="Consolas"/>
+          <w:sz w:val="20"/>
+          <w:szCs w:val="20"/>
+          <w:lang w:val="sr-Latn-RS"/>
+        </w:rPr>
+        <w:t>l</w:t>
+      </w:r>
+      <w:r>
+        <w:rPr>
+          <w:lang w:val="sr-Latn-RS"/>
+        </w:rPr>
+        <w:t xml:space="preserve"> i preskače strogo manje, idx </w:t>
+      </w:r>
+      <w:r>
+        <w:rPr>
+          <w:rFonts w:ascii="Consolas" w:hAnsi="Consolas"/>
+          <w:sz w:val="20"/>
+          <w:szCs w:val="20"/>
+          <w:lang w:val="sr-Latn-RS"/>
+        </w:rPr>
+        <w:t>j</w:t>
+      </w:r>
+      <w:r>
+        <w:rPr>
+          <w:lang w:val="sr-Latn-RS"/>
+        </w:rPr>
+        <w:t xml:space="preserve"> od </w:t>
+      </w:r>
+      <w:r>
+        <w:rPr>
+          <w:rFonts w:ascii="Consolas" w:hAnsi="Consolas"/>
+          <w:sz w:val="20"/>
+          <w:szCs w:val="20"/>
+          <w:lang w:val="sr-Latn-RS"/>
+        </w:rPr>
+        <w:t>h</w:t>
+      </w:r>
+      <w:r>
+        <w:rPr>
+          <w:lang w:val="sr-Latn-RS"/>
+        </w:rPr>
+        <w:t xml:space="preserve"> i preskače strogo veće, pivot je na </w:t>
+      </w:r>
+      <w:r>
+        <w:rPr>
+          <w:rFonts w:ascii="Consolas" w:hAnsi="Consolas"/>
+          <w:sz w:val="20"/>
+          <w:szCs w:val="20"/>
+          <w:lang w:val="sr-Latn-RS"/>
+        </w:rPr>
+        <w:t>(i+j)/2</w:t>
+      </w:r>
+      <w:r>
+        <w:rPr>
+          <w:lang w:val="sr-Latn-RS"/>
+        </w:rPr>
+        <w:t xml:space="preserve">; kada se zaustave idx </w:t>
+      </w:r>
+      <w:r>
+        <w:rPr>
+          <w:rFonts w:ascii="Consolas" w:hAnsi="Consolas"/>
+          <w:sz w:val="20"/>
+          <w:szCs w:val="20"/>
+          <w:lang w:val="sr-Latn-RS"/>
+        </w:rPr>
+        <w:t>i</w:t>
+      </w:r>
+      <w:r>
+        <w:rPr>
+          <w:lang w:val="sr-Latn-RS"/>
+        </w:rPr>
+        <w:t xml:space="preserve"> i </w:t>
+      </w:r>
+      <w:r>
+        <w:rPr>
+          <w:rFonts w:ascii="Consolas" w:hAnsi="Consolas"/>
+          <w:sz w:val="20"/>
+          <w:szCs w:val="20"/>
+          <w:lang w:val="sr-Latn-RS"/>
+        </w:rPr>
+        <w:t>j</w:t>
+      </w:r>
+      <w:r>
+        <w:rPr>
+          <w:lang w:val="sr-Latn-RS"/>
+        </w:rPr>
+        <w:t xml:space="preserve"> dolazi do zamene; postupak se ponavlja dok se </w:t>
+      </w:r>
+      <w:r>
+        <w:rPr>
+          <w:lang w:val="sr-Latn-RS"/>
+        </w:rPr>
+        <w:t xml:space="preserve">idx </w:t>
+      </w:r>
+      <w:r>
+        <w:rPr>
+          <w:rFonts w:ascii="Consolas" w:hAnsi="Consolas"/>
+          <w:sz w:val="20"/>
+          <w:szCs w:val="20"/>
+          <w:lang w:val="sr-Latn-RS"/>
+        </w:rPr>
+        <w:t>i</w:t>
+      </w:r>
+      <w:r>
+        <w:rPr>
+          <w:lang w:val="sr-Latn-RS"/>
+        </w:rPr>
+        <w:t xml:space="preserve"> i </w:t>
+      </w:r>
+      <w:r>
+        <w:rPr>
+          <w:rFonts w:ascii="Consolas" w:hAnsi="Consolas"/>
+          <w:sz w:val="20"/>
+          <w:szCs w:val="20"/>
+          <w:lang w:val="sr-Latn-RS"/>
+        </w:rPr>
+        <w:t>j</w:t>
+      </w:r>
+      <w:r>
+        <w:rPr>
+          <w:lang w:val="sr-Latn-RS"/>
+        </w:rPr>
+        <w:t xml:space="preserve"> </w:t>
+      </w:r>
+      <w:r>
+        <w:rPr>
+          <w:lang w:val="sr-Latn-RS"/>
+        </w:rPr>
+        <w:t xml:space="preserve">ne mimoiđu, s tim da ovde pivot ne ostaje na mestu već završi u delu niza suprotnom od idx koji je pre stigao do njega (desnom ako je prvi </w:t>
+      </w:r>
+      <w:r>
+        <w:rPr>
+          <w:rFonts w:ascii="Consolas" w:hAnsi="Consolas"/>
+          <w:sz w:val="20"/>
+          <w:szCs w:val="20"/>
+          <w:lang w:val="sr-Latn-RS"/>
+        </w:rPr>
+        <w:t>i</w:t>
+      </w:r>
+      <w:r>
+        <w:rPr>
+          <w:lang w:val="sr-Latn-RS"/>
+        </w:rPr>
+        <w:t xml:space="preserve">, npr.); slede dva rekurzivna poziva za opsege </w:t>
+      </w:r>
+      <w:r>
+        <w:rPr>
+          <w:rFonts w:ascii="Consolas" w:hAnsi="Consolas"/>
+          <w:sz w:val="20"/>
+          <w:szCs w:val="20"/>
+          <w:lang w:val="sr-Latn-RS"/>
+        </w:rPr>
+        <w:t>[l,j]</w:t>
+      </w:r>
+      <w:r>
+        <w:rPr>
+          <w:lang w:val="sr-Latn-RS"/>
+        </w:rPr>
+        <w:t xml:space="preserve"> i </w:t>
+      </w:r>
+      <w:r>
+        <w:rPr>
+          <w:rFonts w:ascii="Consolas" w:hAnsi="Consolas"/>
+          <w:sz w:val="20"/>
+          <w:szCs w:val="20"/>
+          <w:lang w:val="sr-Latn-RS"/>
+        </w:rPr>
+        <w:t>[i,h]</w:t>
+      </w:r>
+      <w:r>
+        <w:rPr>
+          <w:lang w:val="sr-Latn-RS"/>
+        </w:rPr>
+        <w:t>. Nema provere izlaska iz opsega niza jer se pivot ponaša kao graničnik za onaj idx koji prvi stigne do njega. Demo</w:t>
+      </w:r>
+      <w:r>
+        <w:rPr>
+          <w:lang w:val="sr-Latn-RS"/>
+        </w:rPr>
+        <w:t xml:space="preserve">: </w:t>
       </w:r>
       <w:hyperlink r:id="rId18" w:history="1">
         <w:r>
@@ -5614,6 +6336,7 @@
           <w:bCs/>
           <w:lang w:val="sr-Latn-RS"/>
         </w:rPr>
+        <w:lastRenderedPageBreak/>
         <w:t>S</w:t>
       </w:r>
       <w:r>
@@ -5650,6 +6373,9 @@
     <w:p>
       <w:pPr>
         <w:jc w:val="both"/>
+        <w:rPr>
+          <w:lang w:val="sr-Latn-RS"/>
+        </w:rPr>
       </w:pPr>
       <w:r>
         <w:rPr>
@@ -6002,6 +6728,23 @@
         </w:rPr>
         <w:t>, što se lako pronalazi pretraživanjem liste od korena ka kraju).</w:t>
       </w:r>
+    </w:p>
+    <w:p>
+      <w:pPr>
+        <w:jc w:val="right"/>
+        <w:rPr>
+          <w:lang w:val="sr-Latn-RS"/>
+        </w:rPr>
+      </w:pPr>
+      <w:hyperlink r:id="rId20" w:history="1">
+        <w:r>
+          <w:rPr>
+            <w:rStyle w:val="Hyperlink"/>
+            <w:lang w:val="sr-Latn-RS"/>
+          </w:rPr>
+          <w:t>https://github.com/NikolaVetnic/SPA2/tree/master/src/p04_sortable_list</w:t>
+        </w:r>
+      </w:hyperlink>
     </w:p>
     <w:p>
       <w:pPr>
@@ -6225,7 +6968,6 @@
           <w:bCs/>
           <w:lang w:val="sr-Latn-RS"/>
         </w:rPr>
-        <w:lastRenderedPageBreak/>
         <w:t>M</w:t>
       </w:r>
       <w:r>
@@ -7713,6 +8455,7 @@
     </w:p>
     <w:p>
       <w:pPr>
+        <w:spacing w:after="80"/>
         <w:ind w:left="360"/>
         <w:jc w:val="both"/>
         <w:rPr>
@@ -8011,6 +8754,7 @@
     </w:p>
     <w:p>
       <w:pPr>
+        <w:spacing w:after="80"/>
         <w:ind w:left="360"/>
         <w:jc w:val="both"/>
         <w:rPr>
@@ -8024,6 +8768,7 @@
           <w:szCs w:val="20"/>
           <w:lang w:val="sr-Latn-RS"/>
         </w:rPr>
+        <w:lastRenderedPageBreak/>
         <w:t>l1</w:t>
       </w:r>
       <w:r>
@@ -8122,16 +8867,6 @@
     </w:p>
     <w:p>
       <w:pPr>
-        <w:ind w:left="360"/>
-        <w:jc w:val="both"/>
-        <w:rPr>
-          <w:lang w:val="sr-Latn-RS"/>
-        </w:rPr>
-      </w:pPr>
-    </w:p>
-    <w:p>
-      <w:pPr>
-        <w:spacing w:after="80"/>
         <w:jc w:val="both"/>
         <w:rPr>
           <w:lang w:val="sr-Latn-RS"/>
@@ -8157,8 +8892,260 @@
         <w:rPr>
           <w:lang w:val="sr-Latn-RS"/>
         </w:rPr>
-        <w:t xml:space="preserve"> kalemljenje ostatka kada se jedna od listi „isprazni“.</w:t>
-      </w:r>
+        <w:t xml:space="preserve"> kalemljenje ostatka kada se jedna od listi „isprazni“</w:t>
+      </w:r>
+      <w:r>
+        <w:rPr>
+          <w:lang w:val="sr-Latn-RS"/>
+        </w:rPr>
+        <w:t xml:space="preserve"> – vrši se jednostavnom proverom i prevezivanjem pokazivača:</w:t>
+      </w:r>
+    </w:p>
+    <w:p>
+      <w:pPr>
+        <w:ind w:left="360"/>
+        <w:jc w:val="both"/>
+        <w:rPr>
+          <w:rFonts w:ascii="Consolas" w:hAnsi="Consolas"/>
+          <w:sz w:val="20"/>
+          <w:szCs w:val="20"/>
+          <w:lang w:val="sr-Latn-RS"/>
+        </w:rPr>
+      </w:pPr>
+      <w:r>
+        <w:rPr>
+          <w:rFonts w:ascii="Consolas" w:hAnsi="Consolas"/>
+          <w:sz w:val="20"/>
+          <w:szCs w:val="20"/>
+          <w:lang w:val="sr-Latn-RS"/>
+        </w:rPr>
+        <w:t>last.next = l1 == null ? l2 : l1;</w:t>
+      </w:r>
+    </w:p>
+    <w:p>
+      <w:pPr>
+        <w:jc w:val="right"/>
+        <w:rPr>
+          <w:lang w:val="sr-Latn-RS"/>
+        </w:rPr>
+      </w:pPr>
+      <w:hyperlink r:id="rId21" w:history="1">
+        <w:r>
+          <w:rPr>
+            <w:rStyle w:val="Hyperlink"/>
+            <w:lang w:val="sr-Latn-RS"/>
+          </w:rPr>
+          <w:t>https://github.com/NikolaVetnic/SPA2/tree/master/src/p04_sortable_list</w:t>
+        </w:r>
+      </w:hyperlink>
+    </w:p>
+    <w:p>
+      <w:pPr>
+        <w:jc w:val="right"/>
+        <w:rPr>
+          <w:lang w:val="sr-Latn-RS"/>
+        </w:rPr>
+      </w:pPr>
+    </w:p>
+    <w:p>
+      <w:pPr>
+        <w:ind w:left="709"/>
+        <w:jc w:val="both"/>
+        <w:rPr>
+          <w:rFonts w:ascii="Calibri Light" w:hAnsi="Calibri Light" w:cs="Calibri Light"/>
+          <w:lang w:val="sr-Latn-RS"/>
+        </w:rPr>
+      </w:pPr>
+      <w:r>
+        <w:rPr>
+          <w:rFonts w:ascii="Calibri Light" w:hAnsi="Calibri Light" w:cs="Calibri Light"/>
+          <w:noProof/>
+          <w:lang w:val="sr-Latn-RS"/>
+        </w:rPr>
+        <mc:AlternateContent>
+          <mc:Choice Requires="wps">
+            <w:drawing>
+              <wp:anchor distT="0" distB="0" distL="114300" distR="114300" simplePos="0" relativeHeight="251675648" behindDoc="0" locked="0" layoutInCell="1" allowOverlap="1" wp14:anchorId="554C1B27" wp14:editId="63BA7C23">
+                <wp:simplePos x="0" y="0"/>
+                <wp:positionH relativeFrom="column">
+                  <wp:posOffset>-5715</wp:posOffset>
+                </wp:positionH>
+                <wp:positionV relativeFrom="paragraph">
+                  <wp:posOffset>50165</wp:posOffset>
+                </wp:positionV>
+                <wp:extent cx="360000" cy="485578"/>
+                <wp:effectExtent l="0" t="0" r="8890" b="10160"/>
+                <wp:wrapNone/>
+                <wp:docPr id="8" name="Text Box 8"/>
+                <wp:cNvGraphicFramePr/>
+                <a:graphic xmlns:a="http://schemas.openxmlformats.org/drawingml/2006/main">
+                  <a:graphicData uri="http://schemas.microsoft.com/office/word/2010/wordprocessingShape">
+                    <wps:wsp>
+                      <wps:cNvSpPr txBox="1"/>
+                      <wps:spPr>
+                        <a:xfrm>
+                          <a:off x="0" y="0"/>
+                          <a:ext cx="360000" cy="485578"/>
+                        </a:xfrm>
+                        <a:prstGeom prst="rect">
+                          <a:avLst/>
+                        </a:prstGeom>
+                        <a:solidFill>
+                          <a:schemeClr val="lt1"/>
+                        </a:solidFill>
+                        <a:ln w="6350">
+                          <a:solidFill>
+                            <a:prstClr val="black"/>
+                          </a:solidFill>
+                        </a:ln>
+                      </wps:spPr>
+                      <wps:txbx>
+                        <w:txbxContent>
+                          <w:p>
+                            <w:pPr>
+                              <w:jc w:val="center"/>
+                              <w:rPr>
+                                <w:rFonts w:cs="Times New Roman (Body CS)"/>
+                                <w:spacing w:val="-40"/>
+                                <w:sz w:val="32"/>
+                                <w:szCs w:val="32"/>
+                                <w:lang w:val="sr-Latn-RS"/>
+                              </w:rPr>
+                            </w:pPr>
+                            <w:r>
+                              <w:rPr>
+                                <w:rFonts w:cs="Times New Roman (Body CS)"/>
+                                <w:spacing w:val="-40"/>
+                                <w:sz w:val="32"/>
+                                <w:szCs w:val="32"/>
+                                <w:lang w:val="sr-Latn-RS"/>
+                              </w:rPr>
+                              <w:t>0</w:t>
+                            </w:r>
+                            <w:r>
+                              <w:rPr>
+                                <w:rFonts w:cs="Times New Roman (Body CS)"/>
+                                <w:spacing w:val="-40"/>
+                                <w:sz w:val="32"/>
+                                <w:szCs w:val="32"/>
+                                <w:lang w:val="sr-Latn-RS"/>
+                              </w:rPr>
+                              <w:t>9</w:t>
+                            </w:r>
+                          </w:p>
+                        </w:txbxContent>
+                      </wps:txbx>
+                      <wps:bodyPr rot="0" spcFirstLastPara="0" vertOverflow="overflow" horzOverflow="overflow" vert="horz" wrap="square" lIns="91440" tIns="45720" rIns="91440" bIns="45720" numCol="1" spcCol="0" rtlCol="0" fromWordArt="0" anchor="ctr" anchorCtr="0" forceAA="0" compatLnSpc="1">
+                        <a:prstTxWarp prst="textNoShape">
+                          <a:avLst/>
+                        </a:prstTxWarp>
+                        <a:noAutofit/>
+                      </wps:bodyPr>
+                    </wps:wsp>
+                  </a:graphicData>
+                </a:graphic>
+                <wp14:sizeRelH relativeFrom="margin">
+                  <wp14:pctWidth>0</wp14:pctWidth>
+                </wp14:sizeRelH>
+                <wp14:sizeRelV relativeFrom="margin">
+                  <wp14:pctHeight>0</wp14:pctHeight>
+                </wp14:sizeRelV>
+              </wp:anchor>
+            </w:drawing>
+          </mc:Choice>
+          <mc:Fallback>
+            <w:pict>
+              <v:shape w14:anchorId="554C1B27" id="Text Box 8" o:spid="_x0000_s1034" type="#_x0000_t202" style="position:absolute;left:0;text-align:left;margin-left:-.45pt;margin-top:3.95pt;width:28.35pt;height:38.25pt;z-index:251675648;visibility:visible;mso-wrap-style:square;mso-width-percent:0;mso-height-percent:0;mso-wrap-distance-left:9pt;mso-wrap-distance-top:0;mso-wrap-distance-right:9pt;mso-wrap-distance-bottom:0;mso-position-horizontal:absolute;mso-position-horizontal-relative:text;mso-position-vertical:absolute;mso-position-vertical-relative:text;mso-width-percent:0;mso-height-percent:0;mso-width-relative:margin;mso-height-relative:margin;v-text-anchor:middle" o:gfxdata="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" fillcolor="white [3201]" strokeweight=".5pt">
+                <v:textbox>
+                  <w:txbxContent>
+                    <w:p>
+                      <w:pPr>
+                        <w:jc w:val="center"/>
+                        <w:rPr>
+                          <w:rFonts w:cs="Times New Roman (Body CS)"/>
+                          <w:spacing w:val="-40"/>
+                          <w:sz w:val="32"/>
+                          <w:szCs w:val="32"/>
+                          <w:lang w:val="sr-Latn-RS"/>
+                        </w:rPr>
+                      </w:pPr>
+                      <w:r>
+                        <w:rPr>
+                          <w:rFonts w:cs="Times New Roman (Body CS)"/>
+                          <w:spacing w:val="-40"/>
+                          <w:sz w:val="32"/>
+                          <w:szCs w:val="32"/>
+                          <w:lang w:val="sr-Latn-RS"/>
+                        </w:rPr>
+                        <w:t>0</w:t>
+                      </w:r>
+                      <w:r>
+                        <w:rPr>
+                          <w:rFonts w:cs="Times New Roman (Body CS)"/>
+                          <w:spacing w:val="-40"/>
+                          <w:sz w:val="32"/>
+                          <w:szCs w:val="32"/>
+                          <w:lang w:val="sr-Latn-RS"/>
+                        </w:rPr>
+                        <w:t>9</w:t>
+                      </w:r>
+                    </w:p>
+                  </w:txbxContent>
+                </v:textbox>
+              </v:shape>
+            </w:pict>
+          </mc:Fallback>
+        </mc:AlternateContent>
+      </w:r>
+      <w:r>
+        <w:rPr>
+          <w:rFonts w:ascii="Calibri Light" w:hAnsi="Calibri Light" w:cs="Calibri Light"/>
+          <w:noProof/>
+          <w:lang w:val="sr-Latn-RS"/>
+        </w:rPr>
+        <w:t xml:space="preserve">Sortiranje liste </w:t>
+      </w:r>
+      <w:r>
+        <w:rPr>
+          <w:rFonts w:ascii="Calibri Light" w:hAnsi="Calibri Light" w:cs="Calibri Light"/>
+          <w:i/>
+          <w:iCs/>
+          <w:noProof/>
+          <w:lang w:val="sr-Latn-RS"/>
+        </w:rPr>
+        <w:t>Quick</w:t>
+      </w:r>
+      <w:r>
+        <w:rPr>
+          <w:rFonts w:ascii="Calibri Light" w:hAnsi="Calibri Light" w:cs="Calibri Light"/>
+          <w:noProof/>
+          <w:lang w:val="sr-Latn-RS"/>
+        </w:rPr>
+        <w:t xml:space="preserve"> sortiranjem</w:t>
+      </w:r>
+      <w:r>
+        <w:rPr>
+          <w:rFonts w:ascii="Calibri Light" w:hAnsi="Calibri Light" w:cs="Calibri Light"/>
+          <w:noProof/>
+          <w:lang w:val="sr-Latn-RS"/>
+        </w:rPr>
+        <w:t>.</w:t>
+      </w:r>
+    </w:p>
+    <w:p>
+      <w:pPr>
+        <w:ind w:left="709"/>
+        <w:jc w:val="both"/>
+        <w:rPr>
+          <w:rFonts w:ascii="Calibri Light" w:hAnsi="Calibri Light" w:cs="Calibri Light"/>
+          <w:lang w:val="sr-Latn-RS"/>
+        </w:rPr>
+      </w:pPr>
+    </w:p>
+    <w:p>
+      <w:pPr>
+        <w:jc w:val="both"/>
+      </w:pPr>
     </w:p>
     <w:p>
       <w:pPr>
@@ -8170,18 +9157,794 @@
       </w:pPr>
       <w:r>
         <w:rPr>
-          <w:lang w:val="sr-Latn-RS"/>
-        </w:rPr>
-        <w:t xml:space="preserve">Inače </w:t>
+          <w:b/>
+          <w:bCs/>
+          <w:lang w:val="sr-Latn-RS"/>
+        </w:rPr>
+        <w:t>Q</w:t>
+      </w:r>
+      <w:r>
+        <w:rPr>
+          <w:b/>
+          <w:bCs/>
+          <w:sz w:val="20"/>
+          <w:szCs w:val="20"/>
+          <w:lang w:val="sr-Latn-RS"/>
+        </w:rPr>
+        <w:t>UICK SORT</w:t>
+      </w:r>
+      <w:r>
+        <w:rPr>
+          <w:b/>
+          <w:bCs/>
+          <w:lang w:val="sr-Latn-RS"/>
+        </w:rPr>
+        <w:t>:</w:t>
+      </w:r>
+      <w:r>
+        <w:rPr>
+          <w:lang w:val="sr-Latn-RS"/>
+        </w:rPr>
+        <w:t xml:space="preserve"> </w:t>
+      </w:r>
+      <w:r>
+        <w:rPr>
+          <w:lang w:val="sr-Latn-RS"/>
+        </w:rPr>
+        <w:t xml:space="preserve">bazira se na ideju pivota i podele liste na dva dela spram pivota; neka je </w:t>
+      </w:r>
+      <w:r>
+        <w:rPr>
+          <w:rFonts w:ascii="Consolas" w:hAnsi="Consolas"/>
+          <w:sz w:val="20"/>
+          <w:szCs w:val="20"/>
+          <w:lang w:val="sr-Latn-RS"/>
+        </w:rPr>
+        <w:t>L = (G</w:t>
+      </w:r>
+      <w:r>
+        <w:rPr>
+          <w:rFonts w:ascii="Consolas" w:hAnsi="Consolas"/>
+          <w:sz w:val="20"/>
+          <w:szCs w:val="20"/>
+        </w:rPr>
+        <w:t>|R)</w:t>
+      </w:r>
+      <w:r>
+        <w:t xml:space="preserve"> </w:t>
+      </w:r>
+      <w:proofErr w:type="spellStart"/>
+      <w:r>
+        <w:t>lista</w:t>
+      </w:r>
+      <w:proofErr w:type="spellEnd"/>
+      <w:r>
+        <w:t xml:space="preserve"> </w:t>
+      </w:r>
+      <w:proofErr w:type="spellStart"/>
+      <w:r>
+        <w:t>koja</w:t>
+      </w:r>
+      <w:proofErr w:type="spellEnd"/>
+      <w:r>
+        <w:t xml:space="preserve"> se </w:t>
+      </w:r>
+      <w:proofErr w:type="spellStart"/>
+      <w:r>
+        <w:t>sortira</w:t>
+      </w:r>
+      <w:proofErr w:type="spellEnd"/>
+      <w:r>
+        <w:t xml:space="preserve">, </w:t>
+      </w:r>
+      <w:proofErr w:type="spellStart"/>
+      <w:r>
+        <w:t>gde</w:t>
+      </w:r>
+      <w:proofErr w:type="spellEnd"/>
+      <w:r>
+        <w:t xml:space="preserve"> je </w:t>
+      </w:r>
+      <w:r>
+        <w:rPr>
+          <w:rFonts w:ascii="Consolas" w:hAnsi="Consolas"/>
+          <w:sz w:val="20"/>
+          <w:szCs w:val="20"/>
+          <w:lang w:val="sr-Latn-RS"/>
+        </w:rPr>
+        <w:t>G</w:t>
+      </w:r>
+      <w:r>
+        <w:t xml:space="preserve"> </w:t>
+      </w:r>
+      <w:r>
+        <w:rPr>
+          <w:lang w:val="sr-Latn-RS"/>
+        </w:rPr>
+        <w:t xml:space="preserve">pivot (za koji selektujemo el. koji se najbrže i najlakše dobavlja – dakle koren) a </w:t>
+      </w:r>
+      <w:r>
+        <w:rPr>
+          <w:rFonts w:ascii="Consolas" w:hAnsi="Consolas"/>
+          <w:sz w:val="20"/>
+          <w:szCs w:val="20"/>
+          <w:lang w:val="sr-Latn-RS"/>
+        </w:rPr>
+        <w:t>R</w:t>
+      </w:r>
+      <w:r>
+        <w:rPr>
+          <w:lang w:val="sr-Latn-RS"/>
+        </w:rPr>
+        <w:t xml:space="preserve"> ostatak liste koju delimo na dva dela: </w:t>
+      </w:r>
+      <w:r>
+        <w:rPr>
+          <w:rFonts w:ascii="Consolas" w:hAnsi="Consolas"/>
+          <w:sz w:val="20"/>
+          <w:szCs w:val="20"/>
+          <w:lang w:val="sr-Latn-RS"/>
+        </w:rPr>
+        <w:t>M</w:t>
+      </w:r>
+      <w:r>
+        <w:rPr>
+          <w:lang w:val="sr-Latn-RS"/>
+        </w:rPr>
+        <w:t xml:space="preserve"> (manji od pivota) i </w:t>
+      </w:r>
+      <w:r>
+        <w:rPr>
+          <w:rFonts w:ascii="Consolas" w:hAnsi="Consolas"/>
+          <w:sz w:val="20"/>
+          <w:szCs w:val="20"/>
+          <w:lang w:val="sr-Latn-RS"/>
+        </w:rPr>
+        <w:t>V</w:t>
+      </w:r>
+      <w:r>
+        <w:rPr>
+          <w:lang w:val="sr-Latn-RS"/>
+        </w:rPr>
+        <w:t xml:space="preserve"> (veći od pivota); sortiramo </w:t>
+      </w:r>
+      <w:r>
+        <w:rPr>
+          <w:rFonts w:ascii="Consolas" w:hAnsi="Consolas"/>
+          <w:sz w:val="20"/>
+          <w:szCs w:val="20"/>
+          <w:lang w:val="sr-Latn-RS"/>
+        </w:rPr>
+        <w:t>M</w:t>
+      </w:r>
+      <w:r>
+        <w:rPr>
+          <w:lang w:val="sr-Latn-RS"/>
+        </w:rPr>
+        <w:t xml:space="preserve"> i </w:t>
+      </w:r>
+      <w:r>
+        <w:rPr>
+          <w:rFonts w:ascii="Consolas" w:hAnsi="Consolas"/>
+          <w:sz w:val="20"/>
+          <w:szCs w:val="20"/>
+          <w:lang w:val="sr-Latn-RS"/>
+        </w:rPr>
+        <w:t>V</w:t>
+      </w:r>
+      <w:r>
+        <w:rPr>
+          <w:lang w:val="sr-Latn-RS"/>
+        </w:rPr>
+        <w:t xml:space="preserve"> i dobijamo </w:t>
+      </w:r>
+      <w:r>
+        <w:rPr>
+          <w:rFonts w:ascii="Consolas" w:hAnsi="Consolas"/>
+          <w:sz w:val="20"/>
+          <w:szCs w:val="20"/>
+          <w:lang w:val="sr-Latn-RS"/>
+        </w:rPr>
+        <w:t>M’</w:t>
+      </w:r>
+      <w:r>
+        <w:rPr>
+          <w:lang w:val="sr-Latn-RS"/>
+        </w:rPr>
+        <w:t xml:space="preserve"> i </w:t>
+      </w:r>
+      <w:r>
+        <w:rPr>
+          <w:rFonts w:ascii="Consolas" w:hAnsi="Consolas"/>
+          <w:sz w:val="20"/>
+          <w:szCs w:val="20"/>
+          <w:lang w:val="sr-Latn-RS"/>
+        </w:rPr>
+        <w:t>V’</w:t>
+      </w:r>
+      <w:r>
+        <w:rPr>
+          <w:lang w:val="sr-Latn-RS"/>
+        </w:rPr>
+        <w:t xml:space="preserve">, pa je tada sortirana lista </w:t>
+      </w:r>
+      <w:r>
+        <w:rPr>
+          <w:rFonts w:ascii="Consolas" w:hAnsi="Consolas"/>
+          <w:sz w:val="20"/>
+          <w:szCs w:val="20"/>
+          <w:lang w:val="sr-Latn-RS"/>
+        </w:rPr>
+        <w:t>L’ = (M’|G|V’)</w:t>
+      </w:r>
+      <w:r>
+        <w:t xml:space="preserve">. </w:t>
+      </w:r>
+      <w:proofErr w:type="spellStart"/>
+      <w:r>
+        <w:t>Formiranje</w:t>
+      </w:r>
+      <w:proofErr w:type="spellEnd"/>
+      <w:r>
+        <w:t xml:space="preserve"> </w:t>
+      </w:r>
+      <w:proofErr w:type="spellStart"/>
+      <w:r>
+        <w:t>lista</w:t>
+      </w:r>
+      <w:proofErr w:type="spellEnd"/>
+      <w:r>
+        <w:t xml:space="preserve"> </w:t>
+      </w:r>
+      <w:r>
+        <w:rPr>
+          <w:rFonts w:ascii="Consolas" w:hAnsi="Consolas"/>
+          <w:sz w:val="20"/>
+          <w:szCs w:val="20"/>
+          <w:lang w:val="sr-Latn-RS"/>
+        </w:rPr>
+        <w:t>M</w:t>
+      </w:r>
+      <w:r>
+        <w:t xml:space="preserve"> </w:t>
+      </w:r>
+      <w:proofErr w:type="spellStart"/>
+      <w:r>
+        <w:t>i</w:t>
+      </w:r>
+      <w:proofErr w:type="spellEnd"/>
+      <w:r>
+        <w:t xml:space="preserve"> </w:t>
+      </w:r>
+      <w:r>
+        <w:rPr>
+          <w:rFonts w:ascii="Consolas" w:hAnsi="Consolas"/>
+          <w:sz w:val="20"/>
+          <w:szCs w:val="20"/>
+          <w:lang w:val="sr-Latn-RS"/>
+        </w:rPr>
+        <w:t>V</w:t>
+      </w:r>
+      <w:r>
+        <w:t xml:space="preserve"> se </w:t>
+      </w:r>
+      <w:proofErr w:type="spellStart"/>
+      <w:r>
+        <w:t>reali</w:t>
+      </w:r>
+      <w:proofErr w:type="spellEnd"/>
+      <w:r>
+        <w:rPr>
+          <w:lang w:val="sr-Latn-RS"/>
+        </w:rPr>
+        <w:t xml:space="preserve">zuje obilaskom liste </w:t>
+      </w:r>
+      <w:r>
+        <w:rPr>
+          <w:rFonts w:ascii="Consolas" w:hAnsi="Consolas"/>
+          <w:sz w:val="20"/>
+          <w:szCs w:val="20"/>
+          <w:lang w:val="sr-Latn-RS"/>
+        </w:rPr>
+        <w:t>G</w:t>
+      </w:r>
+      <w:r>
+        <w:rPr>
+          <w:lang w:val="sr-Latn-RS"/>
+        </w:rPr>
+        <w:t xml:space="preserve">. Budući da sortirana lista </w:t>
+      </w:r>
+      <w:r>
+        <w:rPr>
+          <w:rFonts w:ascii="Consolas" w:hAnsi="Consolas"/>
+          <w:sz w:val="20"/>
+          <w:szCs w:val="20"/>
+          <w:lang w:val="sr-Latn-RS"/>
+        </w:rPr>
+        <w:t>L</w:t>
+      </w:r>
+      <w:r>
+        <w:rPr>
+          <w:rFonts w:ascii="Consolas" w:hAnsi="Consolas"/>
+          <w:sz w:val="20"/>
+          <w:szCs w:val="20"/>
+          <w:lang w:val="sr-Latn-RS"/>
+        </w:rPr>
+        <w:t>’</w:t>
+      </w:r>
+      <w:r>
+        <w:rPr>
+          <w:lang w:val="sr-Latn-RS"/>
+        </w:rPr>
+        <w:t xml:space="preserve"> ima oblik </w:t>
+      </w:r>
+      <w:r>
+        <w:rPr>
+          <w:rFonts w:ascii="Consolas" w:hAnsi="Consolas"/>
+          <w:sz w:val="20"/>
+          <w:szCs w:val="20"/>
+          <w:lang w:val="sr-Latn-RS"/>
+        </w:rPr>
+        <w:t>L’ = (M’|G|V’)</w:t>
+      </w:r>
+      <w:r>
+        <w:rPr>
+          <w:lang w:val="sr-Latn-RS"/>
+        </w:rPr>
+        <w:t xml:space="preserve"> lista </w:t>
+      </w:r>
+      <w:r>
+        <w:rPr>
+          <w:rFonts w:ascii="Consolas" w:hAnsi="Consolas"/>
+          <w:sz w:val="20"/>
+          <w:szCs w:val="20"/>
+          <w:lang w:val="sr-Latn-RS"/>
+        </w:rPr>
+        <w:t>M’</w:t>
+      </w:r>
+      <w:r>
+        <w:rPr>
+          <w:lang w:val="sr-Latn-RS"/>
+        </w:rPr>
+        <w:t xml:space="preserve"> može biti prazna lista – tada je koren </w:t>
+      </w:r>
+      <w:r>
+        <w:rPr>
+          <w:rFonts w:ascii="Consolas" w:hAnsi="Consolas"/>
+          <w:sz w:val="20"/>
+          <w:szCs w:val="20"/>
+          <w:lang w:val="sr-Latn-RS"/>
+        </w:rPr>
+        <w:t>L</w:t>
+      </w:r>
+      <w:r>
+        <w:rPr>
+          <w:rFonts w:ascii="Consolas" w:hAnsi="Consolas"/>
+          <w:sz w:val="20"/>
+          <w:szCs w:val="20"/>
+          <w:lang w:val="sr-Latn-RS"/>
+        </w:rPr>
+        <w:t>’</w:t>
+      </w:r>
+      <w:r>
+        <w:rPr>
+          <w:lang w:val="sr-Latn-RS"/>
+        </w:rPr>
+        <w:t xml:space="preserve"> liste čvor </w:t>
+      </w:r>
+      <w:r>
+        <w:rPr>
+          <w:rFonts w:ascii="Consolas" w:hAnsi="Consolas"/>
+          <w:sz w:val="20"/>
+          <w:szCs w:val="20"/>
+          <w:lang w:val="sr-Latn-RS"/>
+        </w:rPr>
+        <w:t>G</w:t>
+      </w:r>
+      <w:r>
+        <w:rPr>
+          <w:lang w:val="sr-Latn-RS"/>
+        </w:rPr>
+        <w:t xml:space="preserve"> a ne prvi el. iz </w:t>
+      </w:r>
+      <w:r>
+        <w:rPr>
+          <w:rFonts w:ascii="Consolas" w:hAnsi="Consolas"/>
+          <w:sz w:val="20"/>
+          <w:szCs w:val="20"/>
+          <w:lang w:val="sr-Latn-RS"/>
+        </w:rPr>
+        <w:t>M’</w:t>
+      </w:r>
+      <w:r>
+        <w:rPr>
+          <w:lang w:val="sr-Latn-RS"/>
+        </w:rPr>
+        <w:t xml:space="preserve">; ako pak </w:t>
+      </w:r>
+      <w:r>
+        <w:rPr>
+          <w:rFonts w:ascii="Consolas" w:hAnsi="Consolas"/>
+          <w:sz w:val="20"/>
+          <w:szCs w:val="20"/>
+          <w:lang w:val="sr-Latn-RS"/>
+        </w:rPr>
+        <w:t>M’</w:t>
+      </w:r>
+      <w:r>
+        <w:rPr>
+          <w:lang w:val="sr-Latn-RS"/>
+        </w:rPr>
+        <w:t xml:space="preserve"> nije prazna, tada </w:t>
+      </w:r>
+      <w:r>
+        <w:rPr>
+          <w:rFonts w:ascii="Consolas" w:hAnsi="Consolas"/>
+          <w:sz w:val="20"/>
+          <w:szCs w:val="20"/>
+          <w:lang w:val="sr-Latn-RS"/>
+        </w:rPr>
+        <w:t>G</w:t>
+      </w:r>
+      <w:r>
+        <w:rPr>
+          <w:lang w:val="sr-Latn-RS"/>
+        </w:rPr>
+        <w:t xml:space="preserve"> treba nakalemiti na kraj </w:t>
+      </w:r>
+      <w:r>
+        <w:rPr>
+          <w:rFonts w:ascii="Consolas" w:hAnsi="Consolas"/>
+          <w:sz w:val="20"/>
+          <w:szCs w:val="20"/>
+          <w:lang w:val="sr-Latn-RS"/>
+        </w:rPr>
+        <w:t>M’</w:t>
+      </w:r>
+      <w:r>
+        <w:rPr>
+          <w:lang w:val="sr-Latn-RS"/>
+        </w:rPr>
+        <w:t xml:space="preserve"> (šetnja do kraja liste </w:t>
+      </w:r>
+      <w:r>
+        <w:rPr>
+          <w:rFonts w:ascii="Consolas" w:hAnsi="Consolas"/>
+          <w:sz w:val="20"/>
+          <w:szCs w:val="20"/>
+          <w:lang w:val="sr-Latn-RS"/>
+        </w:rPr>
+        <w:t>M’</w:t>
+      </w:r>
+      <w:r>
+        <w:rPr>
+          <w:lang w:val="sr-Latn-RS"/>
+        </w:rPr>
+        <w:t xml:space="preserve">); kalemljenje </w:t>
+      </w:r>
+      <w:r>
+        <w:rPr>
+          <w:rFonts w:ascii="Consolas" w:hAnsi="Consolas"/>
+          <w:sz w:val="20"/>
+          <w:szCs w:val="20"/>
+          <w:lang w:val="sr-Latn-RS"/>
+        </w:rPr>
+        <w:t>V</w:t>
+      </w:r>
+      <w:r>
+        <w:rPr>
+          <w:rFonts w:ascii="Consolas" w:hAnsi="Consolas"/>
+          <w:sz w:val="20"/>
+          <w:szCs w:val="20"/>
+          <w:lang w:val="sr-Latn-RS"/>
+        </w:rPr>
+        <w:t>’</w:t>
+      </w:r>
+      <w:r>
+        <w:rPr>
+          <w:lang w:val="sr-Latn-RS"/>
+        </w:rPr>
+        <w:t xml:space="preserve"> na </w:t>
+      </w:r>
+      <w:r>
+        <w:rPr>
+          <w:rFonts w:ascii="Consolas" w:hAnsi="Consolas"/>
+          <w:sz w:val="20"/>
+          <w:szCs w:val="20"/>
+          <w:lang w:val="sr-Latn-RS"/>
+        </w:rPr>
+        <w:t>G</w:t>
+      </w:r>
+      <w:r>
+        <w:rPr>
+          <w:lang w:val="sr-Latn-RS"/>
+        </w:rPr>
+        <w:t xml:space="preserve"> je trivijalno.</w:t>
+      </w:r>
+    </w:p>
+    <w:p>
+      <w:pPr>
+        <w:jc w:val="right"/>
+        <w:rPr>
+          <w:lang w:val="sr-Latn-RS"/>
+        </w:rPr>
+      </w:pPr>
+      <w:hyperlink r:id="rId22" w:history="1">
+        <w:r>
+          <w:rPr>
+            <w:rStyle w:val="Hyperlink"/>
+            <w:lang w:val="sr-Latn-RS"/>
+          </w:rPr>
+          <w:t>https://github.com/NikolaVetnic/SPA2/tree/master/src/p04_sortable_list</w:t>
+        </w:r>
+      </w:hyperlink>
+    </w:p>
+    <w:p>
+      <w:pPr>
+        <w:jc w:val="both"/>
+        <w:rPr>
+          <w:lang w:val="sr-Latn-RS"/>
+        </w:rPr>
+      </w:pPr>
+    </w:p>
+    <w:p>
+      <w:pPr>
+        <w:ind w:left="709"/>
+        <w:jc w:val="both"/>
+        <w:rPr>
+          <w:rFonts w:ascii="Calibri Light" w:hAnsi="Calibri Light" w:cs="Calibri Light"/>
+          <w:lang w:val="sr-Latn-RS"/>
+        </w:rPr>
+      </w:pPr>
+      <w:r>
+        <w:rPr>
+          <w:rFonts w:ascii="Calibri Light" w:hAnsi="Calibri Light" w:cs="Calibri Light"/>
+          <w:noProof/>
+          <w:lang w:val="sr-Latn-RS"/>
+        </w:rPr>
+        <mc:AlternateContent>
+          <mc:Choice Requires="wps">
+            <w:drawing>
+              <wp:anchor distT="0" distB="0" distL="114300" distR="114300" simplePos="0" relativeHeight="251677696" behindDoc="0" locked="0" layoutInCell="1" allowOverlap="1" wp14:anchorId="5F43432C" wp14:editId="3274D20A">
+                <wp:simplePos x="0" y="0"/>
+                <wp:positionH relativeFrom="column">
+                  <wp:posOffset>-5715</wp:posOffset>
+                </wp:positionH>
+                <wp:positionV relativeFrom="paragraph">
+                  <wp:posOffset>50165</wp:posOffset>
+                </wp:positionV>
+                <wp:extent cx="360000" cy="485578"/>
+                <wp:effectExtent l="0" t="0" r="8890" b="10160"/>
+                <wp:wrapNone/>
+                <wp:docPr id="9" name="Text Box 9"/>
+                <wp:cNvGraphicFramePr/>
+                <a:graphic xmlns:a="http://schemas.openxmlformats.org/drawingml/2006/main">
+                  <a:graphicData uri="http://schemas.microsoft.com/office/word/2010/wordprocessingShape">
+                    <wps:wsp>
+                      <wps:cNvSpPr txBox="1"/>
+                      <wps:spPr>
+                        <a:xfrm>
+                          <a:off x="0" y="0"/>
+                          <a:ext cx="360000" cy="485578"/>
+                        </a:xfrm>
+                        <a:prstGeom prst="rect">
+                          <a:avLst/>
+                        </a:prstGeom>
+                        <a:solidFill>
+                          <a:schemeClr val="lt1"/>
+                        </a:solidFill>
+                        <a:ln w="6350">
+                          <a:solidFill>
+                            <a:prstClr val="black"/>
+                          </a:solidFill>
+                        </a:ln>
+                      </wps:spPr>
+                      <wps:txbx>
+                        <w:txbxContent>
+                          <w:p>
+                            <w:pPr>
+                              <w:jc w:val="center"/>
+                              <w:rPr>
+                                <w:rFonts w:cs="Times New Roman (Body CS)"/>
+                                <w:spacing w:val="-40"/>
+                                <w:sz w:val="32"/>
+                                <w:szCs w:val="32"/>
+                                <w:lang w:val="sr-Latn-RS"/>
+                              </w:rPr>
+                            </w:pPr>
+                            <w:r>
+                              <w:rPr>
+                                <w:rFonts w:cs="Times New Roman (Body CS)"/>
+                                <w:spacing w:val="-40"/>
+                                <w:sz w:val="32"/>
+                                <w:szCs w:val="32"/>
+                                <w:lang w:val="sr-Latn-RS"/>
+                              </w:rPr>
+                              <w:t>10</w:t>
+                            </w:r>
+                          </w:p>
+                        </w:txbxContent>
+                      </wps:txbx>
+                      <wps:bodyPr rot="0" spcFirstLastPara="0" vertOverflow="overflow" horzOverflow="overflow" vert="horz" wrap="square" lIns="91440" tIns="45720" rIns="91440" bIns="45720" numCol="1" spcCol="0" rtlCol="0" fromWordArt="0" anchor="ctr" anchorCtr="0" forceAA="0" compatLnSpc="1">
+                        <a:prstTxWarp prst="textNoShape">
+                          <a:avLst/>
+                        </a:prstTxWarp>
+                        <a:noAutofit/>
+                      </wps:bodyPr>
+                    </wps:wsp>
+                  </a:graphicData>
+                </a:graphic>
+                <wp14:sizeRelH relativeFrom="margin">
+                  <wp14:pctWidth>0</wp14:pctWidth>
+                </wp14:sizeRelH>
+                <wp14:sizeRelV relativeFrom="margin">
+                  <wp14:pctHeight>0</wp14:pctHeight>
+                </wp14:sizeRelV>
+              </wp:anchor>
+            </w:drawing>
+          </mc:Choice>
+          <mc:Fallback>
+            <w:pict>
+              <v:shape w14:anchorId="5F43432C" id="Text Box 9" o:spid="_x0000_s1035" type="#_x0000_t202" style="position:absolute;left:0;text-align:left;margin-left:-.45pt;margin-top:3.95pt;width:28.35pt;height:38.25pt;z-index:251677696;visibility:visible;mso-wrap-style:square;mso-width-percent:0;mso-height-percent:0;mso-wrap-distance-left:9pt;mso-wrap-distance-top:0;mso-wrap-distance-right:9pt;mso-wrap-distance-bottom:0;mso-position-horizontal:absolute;mso-position-horizontal-relative:text;mso-position-vertical:absolute;mso-position-vertical-relative:text;mso-width-percent:0;mso-height-percent:0;mso-width-relative:margin;mso-height-relative:margin;v-text-anchor:middle" o:gfxdata="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" fillcolor="white [3201]" strokeweight=".5pt">
+                <v:textbox>
+                  <w:txbxContent>
+                    <w:p>
+                      <w:pPr>
+                        <w:jc w:val="center"/>
+                        <w:rPr>
+                          <w:rFonts w:cs="Times New Roman (Body CS)"/>
+                          <w:spacing w:val="-40"/>
+                          <w:sz w:val="32"/>
+                          <w:szCs w:val="32"/>
+                          <w:lang w:val="sr-Latn-RS"/>
+                        </w:rPr>
+                      </w:pPr>
+                      <w:r>
+                        <w:rPr>
+                          <w:rFonts w:cs="Times New Roman (Body CS)"/>
+                          <w:spacing w:val="-40"/>
+                          <w:sz w:val="32"/>
+                          <w:szCs w:val="32"/>
+                          <w:lang w:val="sr-Latn-RS"/>
+                        </w:rPr>
+                        <w:t>10</w:t>
+                      </w:r>
+                    </w:p>
+                  </w:txbxContent>
+                </v:textbox>
+              </v:shape>
+            </w:pict>
+          </mc:Fallback>
+        </mc:AlternateContent>
+      </w:r>
+      <w:r>
+        <w:rPr>
+          <w:rFonts w:ascii="Calibri Light" w:hAnsi="Calibri Light" w:cs="Calibri Light"/>
+          <w:noProof/>
+          <w:lang w:val="sr-Latn-RS"/>
+        </w:rPr>
+        <w:t xml:space="preserve">ADT prioritetna lista, oepracije </w:t>
+      </w:r>
+      <w:r>
+        <w:rPr>
+          <w:rFonts w:ascii="Calibri Light" w:hAnsi="Calibri Light" w:cs="Calibri Light"/>
+          <w:i/>
+          <w:iCs/>
+          <w:noProof/>
+          <w:lang w:val="sr-Latn-RS"/>
+        </w:rPr>
+        <w:t>insert</w:t>
+      </w:r>
+      <w:r>
+        <w:rPr>
+          <w:rFonts w:ascii="Calibri Light" w:hAnsi="Calibri Light" w:cs="Calibri Light"/>
+          <w:noProof/>
+          <w:lang w:val="sr-Latn-RS"/>
+        </w:rPr>
+        <w:t xml:space="preserve">, </w:t>
+      </w:r>
+      <w:r>
+        <w:rPr>
+          <w:rFonts w:ascii="Calibri Light" w:hAnsi="Calibri Light" w:cs="Calibri Light"/>
+          <w:i/>
+          <w:iCs/>
+          <w:noProof/>
+          <w:lang w:val="sr-Latn-RS"/>
+        </w:rPr>
+        <w:t>max</w:t>
+      </w:r>
+      <w:r>
+        <w:rPr>
+          <w:rFonts w:ascii="Calibri Light" w:hAnsi="Calibri Light" w:cs="Calibri Light"/>
+          <w:noProof/>
+          <w:lang w:val="sr-Latn-RS"/>
+        </w:rPr>
+        <w:t xml:space="preserve"> i </w:t>
+      </w:r>
+      <w:r>
+        <w:rPr>
+          <w:rFonts w:ascii="Calibri Light" w:hAnsi="Calibri Light" w:cs="Calibri Light"/>
+          <w:i/>
+          <w:iCs/>
+          <w:noProof/>
+          <w:lang w:val="sr-Latn-RS"/>
+        </w:rPr>
+        <w:t>isEmpty</w:t>
+      </w:r>
+      <w:r>
+        <w:rPr>
+          <w:rFonts w:ascii="Calibri Light" w:hAnsi="Calibri Light" w:cs="Calibri Light"/>
+          <w:noProof/>
+          <w:lang w:val="sr-Latn-RS"/>
+        </w:rPr>
+        <w:t>.</w:t>
+      </w:r>
+    </w:p>
+    <w:p>
+      <w:pPr>
+        <w:ind w:left="709"/>
+        <w:jc w:val="both"/>
+        <w:rPr>
+          <w:rFonts w:ascii="Calibri Light" w:hAnsi="Calibri Light" w:cs="Calibri Light"/>
+          <w:lang w:val="sr-Latn-RS"/>
+        </w:rPr>
+      </w:pPr>
+    </w:p>
+    <w:p>
+      <w:pPr>
+        <w:jc w:val="both"/>
+      </w:pPr>
+    </w:p>
+    <w:p>
+      <w:pPr>
+        <w:spacing w:after="80"/>
+        <w:jc w:val="both"/>
+        <w:rPr>
+          <w:lang w:val="sr-Latn-RS"/>
+        </w:rPr>
+      </w:pPr>
+      <w:r>
+        <w:rPr>
+          <w:b/>
+          <w:bCs/>
+          <w:lang w:val="sr-Latn-RS"/>
+        </w:rPr>
+        <w:t>T</w:t>
+      </w:r>
+      <w:r>
+        <w:rPr>
+          <w:b/>
+          <w:bCs/>
+          <w:sz w:val="20"/>
+          <w:szCs w:val="20"/>
+          <w:lang w:val="sr-Latn-RS"/>
+        </w:rPr>
+        <w:t>EXT</w:t>
+      </w:r>
+      <w:r>
+        <w:rPr>
+          <w:b/>
+          <w:bCs/>
+          <w:lang w:val="sr-Latn-RS"/>
+        </w:rPr>
+        <w:t>:</w:t>
+      </w:r>
+      <w:r>
+        <w:rPr>
+          <w:lang w:val="sr-Latn-RS"/>
+        </w:rPr>
+        <w:t xml:space="preserve"> </w:t>
+      </w:r>
+      <w:r>
+        <w:rPr>
+          <w:lang w:val="sr-Latn-RS"/>
+        </w:rPr>
+        <w:t>text</w:t>
       </w:r>
     </w:p>
     <w:sectPr>
-      <w:headerReference w:type="even" r:id="rId20"/>
-      <w:headerReference w:type="default" r:id="rId21"/>
-      <w:footerReference w:type="even" r:id="rId22"/>
-      <w:footerReference w:type="default" r:id="rId23"/>
-      <w:headerReference w:type="first" r:id="rId24"/>
-      <w:footerReference w:type="first" r:id="rId25"/>
+      <w:headerReference w:type="even" r:id="rId23"/>
+      <w:headerReference w:type="default" r:id="rId24"/>
       <w:type w:val="continuous"/>
       <w:pgSz w:w="11900" w:h="16840"/>
       <w:pgMar w:top="1440" w:right="1440" w:bottom="1440" w:left="1440" w:header="708" w:footer="708" w:gutter="0"/>
@@ -8210,36 +9973,6 @@
     </w:p>
   </w:endnote>
 </w:endnotes>
-</file>
-
-<file path=word/footer1.xml><?xml version="1.0" encoding="utf-8"?>
-<w:ftr xmlns:wpc="http://schemas.microsoft.com/office/word/2010/wordprocessingCanvas" xmlns:cx="http://schemas.microsoft.com/office/drawing/2014/chartex" xmlns:cx1="http://schemas.microsoft.com/office/drawing/2015/9/8/chartex" xmlns:cx2="http://schemas.microsoft.com/office/drawing/2015/10/21/chartex" xmlns:cx3="http://schemas.microsoft.com/office/drawing/2016/5/9/chartex" xmlns:cx4="http://schemas.microsoft.com/office/drawing/2016/5/10/chartex" xmlns:cx5="http://schemas.microsoft.com/office/drawing/2016/5/11/chartex" xmlns:cx6="http://schemas.microsoft.com/office/drawing/2016/5/12/chartex" xmlns:cx7="http://schemas.microsoft.com/office/drawing/2016/5/13/chartex" xmlns:cx8="http://schemas.microsoft.com/office/drawing/2016/5/14/chartex" xmlns:mc="http://schemas.openxmlformats.org/markup-compatibility/2006" xmlns:aink="http://schemas.microsoft.com/office/drawing/2016/ink" xmlns:am3d="http://schemas.microsoft.com/office/drawing/2017/model3d" xmlns:o="urn:schemas-microsoft-com:office:office" xmlns:r="http://schemas.openxmlformats.org/officeDocument/2006/relationships" xmlns:m="http://schemas.openxmlformats.org/officeDocument/2006/math" xmlns:v="urn:schemas-microsoft-com:vml" xmlns:wp14="http://schemas.microsoft.com/office/word/2010/wordprocessingDrawing" xmlns:wp="http://schemas.openxmlformats.org/drawingml/2006/wordprocessingDrawing" xmlns:w10="urn:schemas-microsoft-com:office:word" xmlns:w="http://schemas.openxmlformats.org/wordprocessingml/2006/main" xmlns:w14="http://schemas.microsoft.com/office/word/2010/wordml" xmlns:w15="http://schemas.microsoft.com/office/word/2012/wordml" xmlns:w16cex="http://schemas.microsoft.com/office/word/2018/wordml/cex" xmlns:w16cid="http://schemas.microsoft.com/office/word/2016/wordml/cid" xmlns:w16="http://schemas.microsoft.com/office/word/2018/wordml" xmlns:w16se="http://schemas.microsoft.com/office/word/2015/wordml/symex" xmlns:wpg="http://schemas.microsoft.com/office/word/2010/wordprocessingGroup" xmlns:wpi="http://schemas.microsoft.com/office/word/2010/wordprocessingInk" xmlns:wne="http://schemas.microsoft.com/office/word/2006/wordml" xmlns:wps="http://schemas.microsoft.com/office/word/2010/wordprocessingShape" mc:Ignorable="w14 w15 w16se w16cid w16 w16cex wp14">
-  <w:p>
-    <w:pPr>
-      <w:pStyle w:val="Footer"/>
-    </w:pPr>
-  </w:p>
-</w:ftr>
-</file>
-
-<file path=word/footer2.xml><?xml version="1.0" encoding="utf-8"?>
-<w:ftr xmlns:wpc="http://schemas.microsoft.com/office/word/2010/wordprocessingCanvas" xmlns:cx="http://schemas.microsoft.com/office/drawing/2014/chartex" xmlns:cx1="http://schemas.microsoft.com/office/drawing/2015/9/8/chartex" xmlns:cx2="http://schemas.microsoft.com/office/drawing/2015/10/21/chartex" xmlns:cx3="http://schemas.microsoft.com/office/drawing/2016/5/9/chartex" xmlns:cx4="http://schemas.microsoft.com/office/drawing/2016/5/10/chartex" xmlns:cx5="http://schemas.microsoft.com/office/drawing/2016/5/11/chartex" xmlns:cx6="http://schemas.microsoft.com/office/drawing/2016/5/12/chartex" xmlns:cx7="http://schemas.microsoft.com/office/drawing/2016/5/13/chartex" xmlns:cx8="http://schemas.microsoft.com/office/drawing/2016/5/14/chartex" xmlns:mc="http://schemas.openxmlformats.org/markup-compatibility/2006" xmlns:aink="http://schemas.microsoft.com/office/drawing/2016/ink" xmlns:am3d="http://schemas.microsoft.com/office/drawing/2017/model3d" xmlns:o="urn:schemas-microsoft-com:office:office" xmlns:r="http://schemas.openxmlformats.org/officeDocument/2006/relationships" xmlns:m="http://schemas.openxmlformats.org/officeDocument/2006/math" xmlns:v="urn:schemas-microsoft-com:vml" xmlns:wp14="http://schemas.microsoft.com/office/word/2010/wordprocessingDrawing" xmlns:wp="http://schemas.openxmlformats.org/drawingml/2006/wordprocessingDrawing" xmlns:w10="urn:schemas-microsoft-com:office:word" xmlns:w="http://schemas.openxmlformats.org/wordprocessingml/2006/main" xmlns:w14="http://schemas.microsoft.com/office/word/2010/wordml" xmlns:w15="http://schemas.microsoft.com/office/word/2012/wordml" xmlns:w16cex="http://schemas.microsoft.com/office/word/2018/wordml/cex" xmlns:w16cid="http://schemas.microsoft.com/office/word/2016/wordml/cid" xmlns:w16="http://schemas.microsoft.com/office/word/2018/wordml" xmlns:w16se="http://schemas.microsoft.com/office/word/2015/wordml/symex" xmlns:wpg="http://schemas.microsoft.com/office/word/2010/wordprocessingGroup" xmlns:wpi="http://schemas.microsoft.com/office/word/2010/wordprocessingInk" xmlns:wne="http://schemas.microsoft.com/office/word/2006/wordml" xmlns:wps="http://schemas.microsoft.com/office/word/2010/wordprocessingShape" mc:Ignorable="w14 w15 w16se w16cid w16 w16cex wp14">
-  <w:p>
-    <w:pPr>
-      <w:pStyle w:val="Footer"/>
-    </w:pPr>
-  </w:p>
-</w:ftr>
-</file>
-
-<file path=word/footer3.xml><?xml version="1.0" encoding="utf-8"?>
-<w:ftr xmlns:wpc="http://schemas.microsoft.com/office/word/2010/wordprocessingCanvas" xmlns:cx="http://schemas.microsoft.com/office/drawing/2014/chartex" xmlns:cx1="http://schemas.microsoft.com/office/drawing/2015/9/8/chartex" xmlns:cx2="http://schemas.microsoft.com/office/drawing/2015/10/21/chartex" xmlns:cx3="http://schemas.microsoft.com/office/drawing/2016/5/9/chartex" xmlns:cx4="http://schemas.microsoft.com/office/drawing/2016/5/10/chartex" xmlns:cx5="http://schemas.microsoft.com/office/drawing/2016/5/11/chartex" xmlns:cx6="http://schemas.microsoft.com/office/drawing/2016/5/12/chartex" xmlns:cx7="http://schemas.microsoft.com/office/drawing/2016/5/13/chartex" xmlns:cx8="http://schemas.microsoft.com/office/drawing/2016/5/14/chartex" xmlns:mc="http://schemas.openxmlformats.org/markup-compatibility/2006" xmlns:aink="http://schemas.microsoft.com/office/drawing/2016/ink" xmlns:am3d="http://schemas.microsoft.com/office/drawing/2017/model3d" xmlns:o="urn:schemas-microsoft-com:office:office" xmlns:r="http://schemas.openxmlformats.org/officeDocument/2006/relationships" xmlns:m="http://schemas.openxmlformats.org/officeDocument/2006/math" xmlns:v="urn:schemas-microsoft-com:vml" xmlns:wp14="http://schemas.microsoft.com/office/word/2010/wordprocessingDrawing" xmlns:wp="http://schemas.openxmlformats.org/drawingml/2006/wordprocessingDrawing" xmlns:w10="urn:schemas-microsoft-com:office:word" xmlns:w="http://schemas.openxmlformats.org/wordprocessingml/2006/main" xmlns:w14="http://schemas.microsoft.com/office/word/2010/wordml" xmlns:w15="http://schemas.microsoft.com/office/word/2012/wordml" xmlns:w16cex="http://schemas.microsoft.com/office/word/2018/wordml/cex" xmlns:w16cid="http://schemas.microsoft.com/office/word/2016/wordml/cid" xmlns:w16="http://schemas.microsoft.com/office/word/2018/wordml" xmlns:w16se="http://schemas.microsoft.com/office/word/2015/wordml/symex" xmlns:wpg="http://schemas.microsoft.com/office/word/2010/wordprocessingGroup" xmlns:wpi="http://schemas.microsoft.com/office/word/2010/wordprocessingInk" xmlns:wne="http://schemas.microsoft.com/office/word/2006/wordml" xmlns:wps="http://schemas.microsoft.com/office/word/2010/wordprocessingShape" mc:Ignorable="w14 w15 w16se w16cid w16 w16cex wp14">
-  <w:p>
-    <w:pPr>
-      <w:pStyle w:val="Footer"/>
-    </w:pPr>
-  </w:p>
-</w:ftr>
 </file>
 
 <file path=word/footnotes.xml><?xml version="1.0" encoding="utf-8"?>
@@ -8306,7 +10039,6 @@
       <w:jc w:val="both"/>
       <w:rPr>
         <w:rFonts w:ascii="Calibri Light" w:hAnsi="Calibri Light" w:cs="Calibri Light"/>
-        <w:spacing w:val="2"/>
         <w:sz w:val="20"/>
         <w:szCs w:val="20"/>
         <w:lang w:val="sr-Latn-RS"/>
@@ -8315,43 +10047,57 @@
     <w:r>
       <w:rPr>
         <w:rFonts w:ascii="Calibri Light" w:hAnsi="Calibri Light" w:cs="Calibri Light"/>
-        <w:spacing w:val="2"/>
         <w:sz w:val="20"/>
         <w:szCs w:val="20"/>
         <w:lang w:val="sr-Latn-RS"/>
       </w:rPr>
-      <w:t xml:space="preserve">STRUKTURE PODATAKA I ALGORITMI </w:t>
+      <w:t xml:space="preserve">STRUKTURE PODATAKA I ALGORITMI 2, ODGOVORI NA PITANJA ZA USMENI DEO ISPITA. </w:t>
     </w:r>
     <w:r>
       <w:rPr>
         <w:rFonts w:ascii="Calibri Light" w:hAnsi="Calibri Light" w:cs="Calibri Light"/>
-        <w:spacing w:val="2"/>
         <w:sz w:val="20"/>
         <w:szCs w:val="20"/>
         <w:lang w:val="sr-Latn-RS"/>
       </w:rPr>
-      <w:t>2</w:t>
+      <w:t>J</w:t>
     </w:r>
     <w:r>
       <w:rPr>
         <w:rFonts w:ascii="Calibri Light" w:hAnsi="Calibri Light" w:cs="Calibri Light"/>
-        <w:spacing w:val="2"/>
         <w:sz w:val="20"/>
         <w:szCs w:val="20"/>
         <w:lang w:val="sr-Latn-RS"/>
       </w:rPr>
-      <w:t>, ODGOVORI NA PITANJA ZA USMENI DEO ISPITA. JUN 2020.  438/19 IT</w:t>
+      <w:t>ANUAR</w:t>
     </w:r>
-  </w:p>
-</w:hdr>
-</file>
-
-<file path=word/header3.xml><?xml version="1.0" encoding="utf-8"?>
-<w:hdr xmlns:wpc="http://schemas.microsoft.com/office/word/2010/wordprocessingCanvas" xmlns:cx="http://schemas.microsoft.com/office/drawing/2014/chartex" xmlns:cx1="http://schemas.microsoft.com/office/drawing/2015/9/8/chartex" xmlns:cx2="http://schemas.microsoft.com/office/drawing/2015/10/21/chartex" xmlns:cx3="http://schemas.microsoft.com/office/drawing/2016/5/9/chartex" xmlns:cx4="http://schemas.microsoft.com/office/drawing/2016/5/10/chartex" xmlns:cx5="http://schemas.microsoft.com/office/drawing/2016/5/11/chartex" xmlns:cx6="http://schemas.microsoft.com/office/drawing/2016/5/12/chartex" xmlns:cx7="http://schemas.microsoft.com/office/drawing/2016/5/13/chartex" xmlns:cx8="http://schemas.microsoft.com/office/drawing/2016/5/14/chartex" xmlns:mc="http://schemas.openxmlformats.org/markup-compatibility/2006" xmlns:aink="http://schemas.microsoft.com/office/drawing/2016/ink" xmlns:am3d="http://schemas.microsoft.com/office/drawing/2017/model3d" xmlns:o="urn:schemas-microsoft-com:office:office" xmlns:r="http://schemas.openxmlformats.org/officeDocument/2006/relationships" xmlns:m="http://schemas.openxmlformats.org/officeDocument/2006/math" xmlns:v="urn:schemas-microsoft-com:vml" xmlns:wp14="http://schemas.microsoft.com/office/word/2010/wordprocessingDrawing" xmlns:wp="http://schemas.openxmlformats.org/drawingml/2006/wordprocessingDrawing" xmlns:w10="urn:schemas-microsoft-com:office:word" xmlns:w="http://schemas.openxmlformats.org/wordprocessingml/2006/main" xmlns:w14="http://schemas.microsoft.com/office/word/2010/wordml" xmlns:w15="http://schemas.microsoft.com/office/word/2012/wordml" xmlns:w16cex="http://schemas.microsoft.com/office/word/2018/wordml/cex" xmlns:w16cid="http://schemas.microsoft.com/office/word/2016/wordml/cid" xmlns:w16="http://schemas.microsoft.com/office/word/2018/wordml" xmlns:w16se="http://schemas.microsoft.com/office/word/2015/wordml/symex" xmlns:wpg="http://schemas.microsoft.com/office/word/2010/wordprocessingGroup" xmlns:wpi="http://schemas.microsoft.com/office/word/2010/wordprocessingInk" xmlns:wne="http://schemas.microsoft.com/office/word/2006/wordml" xmlns:wps="http://schemas.microsoft.com/office/word/2010/wordprocessingShape" mc:Ignorable="w14 w15 w16se w16cid w16 w16cex wp14">
-  <w:p>
-    <w:pPr>
-      <w:pStyle w:val="Header"/>
-    </w:pPr>
+    <w:r>
+      <w:rPr>
+        <w:rFonts w:ascii="Calibri Light" w:hAnsi="Calibri Light" w:cs="Calibri Light"/>
+        <w:sz w:val="20"/>
+        <w:szCs w:val="20"/>
+        <w:lang w:val="sr-Latn-RS"/>
+      </w:rPr>
+      <w:t xml:space="preserve"> 202</w:t>
+    </w:r>
+    <w:r>
+      <w:rPr>
+        <w:rFonts w:ascii="Calibri Light" w:hAnsi="Calibri Light" w:cs="Calibri Light"/>
+        <w:sz w:val="20"/>
+        <w:szCs w:val="20"/>
+        <w:lang w:val="sr-Latn-RS"/>
+      </w:rPr>
+      <w:t>1</w:t>
+    </w:r>
+    <w:r>
+      <w:rPr>
+        <w:rFonts w:ascii="Calibri Light" w:hAnsi="Calibri Light" w:cs="Calibri Light"/>
+        <w:sz w:val="20"/>
+        <w:szCs w:val="20"/>
+        <w:lang w:val="sr-Latn-RS"/>
+      </w:rPr>
+      <w:t>.  438/19 IT</w:t>
+    </w:r>
   </w:p>
 </w:hdr>
 </file>

</xml_diff>

<commit_message>
Zavrsena prva grupa pitanja za usmeni ispit.
</commit_message>
<xml_diff>
--- a/doc/SPA2_UsmeniIspit.docx
+++ b/doc/SPA2_UsmeniIspit.docx
@@ -1,6 +1,7 @@
 
 <file path=word/document.xml><?xml version="1.0" encoding="utf-8"?>
 <w:document xmlns:wpc="http://schemas.microsoft.com/office/word/2010/wordprocessingCanvas" xmlns:cx="http://schemas.microsoft.com/office/drawing/2014/chartex" xmlns:cx1="http://schemas.microsoft.com/office/drawing/2015/9/8/chartex" xmlns:cx2="http://schemas.microsoft.com/office/drawing/2015/10/21/chartex" xmlns:cx3="http://schemas.microsoft.com/office/drawing/2016/5/9/chartex" xmlns:cx4="http://schemas.microsoft.com/office/drawing/2016/5/10/chartex" xmlns:cx5="http://schemas.microsoft.com/office/drawing/2016/5/11/chartex" xmlns:cx6="http://schemas.microsoft.com/office/drawing/2016/5/12/chartex" xmlns:cx7="http://schemas.microsoft.com/office/drawing/2016/5/13/chartex" xmlns:cx8="http://schemas.microsoft.com/office/drawing/2016/5/14/chartex" xmlns:mc="http://schemas.openxmlformats.org/markup-compatibility/2006" xmlns:aink="http://schemas.microsoft.com/office/drawing/2016/ink" xmlns:am3d="http://schemas.microsoft.com/office/drawing/2017/model3d" xmlns:o="urn:schemas-microsoft-com:office:office" xmlns:r="http://schemas.openxmlformats.org/officeDocument/2006/relationships" xmlns:m="http://schemas.openxmlformats.org/officeDocument/2006/math" xmlns:v="urn:schemas-microsoft-com:vml" xmlns:wp14="http://schemas.microsoft.com/office/word/2010/wordprocessingDrawing" xmlns:wp="http://schemas.openxmlformats.org/drawingml/2006/wordprocessingDrawing" xmlns:w10="urn:schemas-microsoft-com:office:word" xmlns:w="http://schemas.openxmlformats.org/wordprocessingml/2006/main" xmlns:w14="http://schemas.microsoft.com/office/word/2010/wordml" xmlns:w15="http://schemas.microsoft.com/office/word/2012/wordml" xmlns:w16cex="http://schemas.microsoft.com/office/word/2018/wordml/cex" xmlns:w16cid="http://schemas.microsoft.com/office/word/2016/wordml/cid" xmlns:w16="http://schemas.microsoft.com/office/word/2018/wordml" xmlns:w16se="http://schemas.microsoft.com/office/word/2015/wordml/symex" xmlns:wpg="http://schemas.microsoft.com/office/word/2010/wordprocessingGroup" xmlns:wpi="http://schemas.microsoft.com/office/word/2010/wordprocessingInk" xmlns:wne="http://schemas.microsoft.com/office/word/2006/wordml" xmlns:wps="http://schemas.microsoft.com/office/word/2010/wordprocessingShape" mc:Ignorable="w14 w15 w16se w16cid w16 w16cex wp14">
+  <w:background w:color="393737" w:themeColor="background2" w:themeShade="3F"/>
   <w:body>
     <w:p>
       <w:pPr>
@@ -2939,15 +2940,7 @@
         <w:t>1</w:t>
       </w:r>
       <w:r>
-        <w:t xml:space="preserve">, </w:t>
-      </w:r>
-      <w:proofErr w:type="spellStart"/>
-      <w:r>
-        <w:t>gde</w:t>
-      </w:r>
-      <w:proofErr w:type="spellEnd"/>
-      <w:r>
-        <w:t xml:space="preserve"> je </w:t>
+        <w:t xml:space="preserve">, gde je </w:t>
       </w:r>
       <w:r>
         <w:rPr>
@@ -2956,13 +2949,8 @@
         <w:t>n</w:t>
       </w:r>
       <w:r>
-        <w:t xml:space="preserve"> </w:t>
-      </w:r>
-      <w:proofErr w:type="spellStart"/>
-      <w:r>
-        <w:t>veli</w:t>
-      </w:r>
-      <w:proofErr w:type="spellEnd"/>
+        <w:t xml:space="preserve"> veli</w:t>
+      </w:r>
       <w:r>
         <w:rPr>
           <w:lang w:val="sr-Latn-RS"/>
@@ -3143,19 +3131,11 @@
         </w:rPr>
         <w:t xml:space="preserve"> uzima redom vrednosti </w:t>
       </w:r>
-      <w:proofErr w:type="gramStart"/>
       <w:r>
         <w:rPr>
           <w:rFonts w:ascii="Cambria Math" w:hAnsi="Cambria Math"/>
         </w:rPr>
-        <w:t>{ 701</w:t>
-      </w:r>
-      <w:proofErr w:type="gramEnd"/>
-      <w:r>
-        <w:rPr>
-          <w:rFonts w:ascii="Cambria Math" w:hAnsi="Cambria Math"/>
-        </w:rPr>
-        <w:t>, 301, 132, 57, 23, 10, 4, 1 }</w:t>
+        <w:t>{ 701, 301, 132, 57, 23, 10, 4, 1 }</w:t>
       </w:r>
       <w:r>
         <w:t>.</w:t>
@@ -5005,30 +4985,31 @@
           <w:sz w:val="16"/>
           <w:szCs w:val="16"/>
         </w:rPr>
-        <w:t xml:space="preserve">&lt;T extends Comparable&lt;T&gt;&gt; void sort(T[] </w:t>
-      </w:r>
-      <w:proofErr w:type="spellStart"/>
-      <w:r>
+        <w:t>&lt;T extends Comparable&lt;T&gt;&gt; void sort(T[] arr) {</w:t>
+      </w:r>
+    </w:p>
+    <w:p>
+      <w:pPr>
+        <w:ind w:left="720"/>
+        <w:jc w:val="both"/>
         <w:rPr>
           <w:rFonts w:ascii="Consolas" w:hAnsi="Consolas"/>
           <w:sz w:val="16"/>
           <w:szCs w:val="16"/>
         </w:rPr>
-        <w:t>arr</w:t>
-      </w:r>
-      <w:proofErr w:type="spellEnd"/>
+      </w:pPr>
       <w:r>
         <w:rPr>
           <w:rFonts w:ascii="Consolas" w:hAnsi="Consolas"/>
           <w:sz w:val="16"/>
           <w:szCs w:val="16"/>
         </w:rPr>
-        <w:t>) {</w:t>
-      </w:r>
-    </w:p>
-    <w:p>
-      <w:pPr>
-        <w:ind w:left="720"/>
+        <w:t>sort(arr, 0, arr.length – 1); }</w:t>
+      </w:r>
+    </w:p>
+    <w:p>
+      <w:pPr>
+        <w:ind w:left="360"/>
         <w:jc w:val="both"/>
         <w:rPr>
           <w:rFonts w:ascii="Consolas" w:hAnsi="Consolas"/>
@@ -5036,56 +5017,57 @@
           <w:szCs w:val="16"/>
         </w:rPr>
       </w:pPr>
-      <w:proofErr w:type="gramStart"/>
       <w:r>
         <w:rPr>
           <w:rFonts w:ascii="Consolas" w:hAnsi="Consolas"/>
           <w:sz w:val="16"/>
           <w:szCs w:val="16"/>
         </w:rPr>
-        <w:t>sort(</w:t>
-      </w:r>
-      <w:proofErr w:type="spellStart"/>
-      <w:proofErr w:type="gramEnd"/>
-      <w:r>
+        <w:t>private static &lt;T extends Comparable&lt;T&gt;&gt; void sort(T[] arr, int l, int h) {</w:t>
+      </w:r>
+    </w:p>
+    <w:p>
+      <w:pPr>
+        <w:ind w:left="720"/>
+        <w:jc w:val="both"/>
         <w:rPr>
           <w:rFonts w:ascii="Consolas" w:hAnsi="Consolas"/>
           <w:sz w:val="16"/>
           <w:szCs w:val="16"/>
         </w:rPr>
-        <w:t>arr</w:t>
-      </w:r>
-      <w:proofErr w:type="spellEnd"/>
+      </w:pPr>
       <w:r>
         <w:rPr>
           <w:rFonts w:ascii="Consolas" w:hAnsi="Consolas"/>
           <w:sz w:val="16"/>
           <w:szCs w:val="16"/>
         </w:rPr>
-        <w:t xml:space="preserve">, 0, </w:t>
-      </w:r>
-      <w:proofErr w:type="spellStart"/>
-      <w:r>
+        <w:t>int j = partition(arr, l, h);</w:t>
+      </w:r>
+    </w:p>
+    <w:p>
+      <w:pPr>
+        <w:ind w:left="720"/>
+        <w:jc w:val="both"/>
         <w:rPr>
           <w:rFonts w:ascii="Consolas" w:hAnsi="Consolas"/>
           <w:sz w:val="16"/>
           <w:szCs w:val="16"/>
         </w:rPr>
-        <w:t>arr.length</w:t>
-      </w:r>
-      <w:proofErr w:type="spellEnd"/>
+      </w:pPr>
       <w:r>
         <w:rPr>
           <w:rFonts w:ascii="Consolas" w:hAnsi="Consolas"/>
           <w:sz w:val="16"/>
           <w:szCs w:val="16"/>
         </w:rPr>
-        <w:t xml:space="preserve"> – 1); }</w:t>
-      </w:r>
-    </w:p>
-    <w:p>
-      <w:pPr>
-        <w:ind w:left="360"/>
+        <w:t>sort(arr, l, j – 1);</w:t>
+      </w:r>
+    </w:p>
+    <w:p>
+      <w:pPr>
+        <w:spacing w:after="80"/>
+        <w:ind w:left="720"/>
         <w:jc w:val="both"/>
         <w:rPr>
           <w:rFonts w:ascii="Consolas" w:hAnsi="Consolas"/>
@@ -5099,169 +5081,7 @@
           <w:sz w:val="16"/>
           <w:szCs w:val="16"/>
         </w:rPr>
-        <w:t>private static &lt;T extends Comparable&lt;T&gt;&gt; void sort(</w:t>
-      </w:r>
-      <w:proofErr w:type="gramStart"/>
-      <w:r>
-        <w:rPr>
-          <w:rFonts w:ascii="Consolas" w:hAnsi="Consolas"/>
-          <w:sz w:val="16"/>
-          <w:szCs w:val="16"/>
-        </w:rPr>
-        <w:t>T[</w:t>
-      </w:r>
-      <w:proofErr w:type="gramEnd"/>
-      <w:r>
-        <w:rPr>
-          <w:rFonts w:ascii="Consolas" w:hAnsi="Consolas"/>
-          <w:sz w:val="16"/>
-          <w:szCs w:val="16"/>
-        </w:rPr>
-        <w:t xml:space="preserve">] </w:t>
-      </w:r>
-      <w:proofErr w:type="spellStart"/>
-      <w:r>
-        <w:rPr>
-          <w:rFonts w:ascii="Consolas" w:hAnsi="Consolas"/>
-          <w:sz w:val="16"/>
-          <w:szCs w:val="16"/>
-        </w:rPr>
-        <w:t>arr</w:t>
-      </w:r>
-      <w:proofErr w:type="spellEnd"/>
-      <w:r>
-        <w:rPr>
-          <w:rFonts w:ascii="Consolas" w:hAnsi="Consolas"/>
-          <w:sz w:val="16"/>
-          <w:szCs w:val="16"/>
-        </w:rPr>
-        <w:t>, int l, int h) {</w:t>
-      </w:r>
-    </w:p>
-    <w:p>
-      <w:pPr>
-        <w:ind w:left="720"/>
-        <w:jc w:val="both"/>
-        <w:rPr>
-          <w:rFonts w:ascii="Consolas" w:hAnsi="Consolas"/>
-          <w:sz w:val="16"/>
-          <w:szCs w:val="16"/>
-        </w:rPr>
-      </w:pPr>
-      <w:r>
-        <w:rPr>
-          <w:rFonts w:ascii="Consolas" w:hAnsi="Consolas"/>
-          <w:sz w:val="16"/>
-          <w:szCs w:val="16"/>
-        </w:rPr>
-        <w:t xml:space="preserve">int j = </w:t>
-      </w:r>
-      <w:proofErr w:type="gramStart"/>
-      <w:r>
-        <w:rPr>
-          <w:rFonts w:ascii="Consolas" w:hAnsi="Consolas"/>
-          <w:sz w:val="16"/>
-          <w:szCs w:val="16"/>
-        </w:rPr>
-        <w:t>partition(</w:t>
-      </w:r>
-      <w:proofErr w:type="spellStart"/>
-      <w:proofErr w:type="gramEnd"/>
-      <w:r>
-        <w:rPr>
-          <w:rFonts w:ascii="Consolas" w:hAnsi="Consolas"/>
-          <w:sz w:val="16"/>
-          <w:szCs w:val="16"/>
-        </w:rPr>
-        <w:t>arr</w:t>
-      </w:r>
-      <w:proofErr w:type="spellEnd"/>
-      <w:r>
-        <w:rPr>
-          <w:rFonts w:ascii="Consolas" w:hAnsi="Consolas"/>
-          <w:sz w:val="16"/>
-          <w:szCs w:val="16"/>
-        </w:rPr>
-        <w:t>, l, h);</w:t>
-      </w:r>
-    </w:p>
-    <w:p>
-      <w:pPr>
-        <w:ind w:left="720"/>
-        <w:jc w:val="both"/>
-        <w:rPr>
-          <w:rFonts w:ascii="Consolas" w:hAnsi="Consolas"/>
-          <w:sz w:val="16"/>
-          <w:szCs w:val="16"/>
-        </w:rPr>
-      </w:pPr>
-      <w:proofErr w:type="gramStart"/>
-      <w:r>
-        <w:rPr>
-          <w:rFonts w:ascii="Consolas" w:hAnsi="Consolas"/>
-          <w:sz w:val="16"/>
-          <w:szCs w:val="16"/>
-        </w:rPr>
-        <w:t>sort(</w:t>
-      </w:r>
-      <w:proofErr w:type="spellStart"/>
-      <w:proofErr w:type="gramEnd"/>
-      <w:r>
-        <w:rPr>
-          <w:rFonts w:ascii="Consolas" w:hAnsi="Consolas"/>
-          <w:sz w:val="16"/>
-          <w:szCs w:val="16"/>
-        </w:rPr>
-        <w:t>arr</w:t>
-      </w:r>
-      <w:proofErr w:type="spellEnd"/>
-      <w:r>
-        <w:rPr>
-          <w:rFonts w:ascii="Consolas" w:hAnsi="Consolas"/>
-          <w:sz w:val="16"/>
-          <w:szCs w:val="16"/>
-        </w:rPr>
-        <w:t>, l, j – 1);</w:t>
-      </w:r>
-    </w:p>
-    <w:p>
-      <w:pPr>
-        <w:spacing w:after="80"/>
-        <w:ind w:left="720"/>
-        <w:jc w:val="both"/>
-        <w:rPr>
-          <w:rFonts w:ascii="Consolas" w:hAnsi="Consolas"/>
-          <w:sz w:val="16"/>
-          <w:szCs w:val="16"/>
-        </w:rPr>
-      </w:pPr>
-      <w:proofErr w:type="gramStart"/>
-      <w:r>
-        <w:rPr>
-          <w:rFonts w:ascii="Consolas" w:hAnsi="Consolas"/>
-          <w:sz w:val="16"/>
-          <w:szCs w:val="16"/>
-        </w:rPr>
-        <w:t>sort(</w:t>
-      </w:r>
-      <w:proofErr w:type="spellStart"/>
-      <w:proofErr w:type="gramEnd"/>
-      <w:r>
-        <w:rPr>
-          <w:rFonts w:ascii="Consolas" w:hAnsi="Consolas"/>
-          <w:sz w:val="16"/>
-          <w:szCs w:val="16"/>
-        </w:rPr>
-        <w:t>arr</w:t>
-      </w:r>
-      <w:proofErr w:type="spellEnd"/>
-      <w:r>
-        <w:rPr>
-          <w:rFonts w:ascii="Consolas" w:hAnsi="Consolas"/>
-          <w:sz w:val="16"/>
-          <w:szCs w:val="16"/>
-        </w:rPr>
-        <w:t>, j + 1, h); } }</w:t>
+        <w:t>sort(arr, j + 1, h); } }</w:t>
       </w:r>
     </w:p>
     <w:p>
@@ -5530,18 +5350,8 @@
           <w:sz w:val="20"/>
           <w:szCs w:val="20"/>
         </w:rPr>
-        <w:t>&lt;</w:t>
-      </w:r>
-      <w:proofErr w:type="spellStart"/>
-      <w:r>
-        <w:rPr>
-          <w:rFonts w:ascii="Consolas" w:hAnsi="Consolas"/>
-          <w:sz w:val="20"/>
-          <w:szCs w:val="20"/>
-        </w:rPr>
-        <w:t>i</w:t>
-      </w:r>
-      <w:proofErr w:type="spellEnd"/>
+        <w:t>&lt;i</w:t>
+      </w:r>
       <w:r>
         <w:t>)</w:t>
       </w:r>
@@ -9945,25 +9755,7 @@
           <w:sz w:val="20"/>
           <w:szCs w:val="20"/>
         </w:rPr>
-        <w:t xml:space="preserve">void </w:t>
-      </w:r>
-      <w:proofErr w:type="gramStart"/>
-      <w:r>
-        <w:rPr>
-          <w:rFonts w:ascii="Consolas" w:hAnsi="Consolas"/>
-          <w:sz w:val="20"/>
-          <w:szCs w:val="20"/>
-        </w:rPr>
-        <w:t>insert(</w:t>
-      </w:r>
-      <w:proofErr w:type="gramEnd"/>
-      <w:r>
-        <w:rPr>
-          <w:rFonts w:ascii="Consolas" w:hAnsi="Consolas"/>
-          <w:sz w:val="20"/>
-          <w:szCs w:val="20"/>
-        </w:rPr>
-        <w:t>T element);</w:t>
+        <w:t>void insert(T element);</w:t>
       </w:r>
       <w:r>
         <w:rPr>
@@ -9994,35 +9786,7 @@
           <w:sz w:val="20"/>
           <w:szCs w:val="20"/>
         </w:rPr>
-        <w:t xml:space="preserve">T </w:t>
-      </w:r>
-      <w:proofErr w:type="spellStart"/>
-      <w:proofErr w:type="gramStart"/>
-      <w:r>
-        <w:rPr>
-          <w:rFonts w:ascii="Consolas" w:hAnsi="Consolas"/>
-          <w:sz w:val="20"/>
-          <w:szCs w:val="20"/>
-        </w:rPr>
-        <w:t>delMax</w:t>
-      </w:r>
-      <w:proofErr w:type="spellEnd"/>
-      <w:r>
-        <w:rPr>
-          <w:rFonts w:ascii="Consolas" w:hAnsi="Consolas"/>
-          <w:sz w:val="20"/>
-          <w:szCs w:val="20"/>
-        </w:rPr>
-        <w:t>(</w:t>
-      </w:r>
-      <w:proofErr w:type="gramEnd"/>
-      <w:r>
-        <w:rPr>
-          <w:rFonts w:ascii="Consolas" w:hAnsi="Consolas"/>
-          <w:sz w:val="20"/>
-          <w:szCs w:val="20"/>
-        </w:rPr>
-        <w:t>);</w:t>
+        <w:t>T delMax();</w:t>
       </w:r>
       <w:r>
         <w:rPr>
@@ -10031,42 +9795,7 @@
           <w:szCs w:val="20"/>
         </w:rPr>
         <w:tab/>
-      </w:r>
-      <w:proofErr w:type="spellStart"/>
-      <w:r>
-        <w:rPr>
-          <w:rFonts w:ascii="Consolas" w:hAnsi="Consolas"/>
-          <w:sz w:val="20"/>
-          <w:szCs w:val="20"/>
-        </w:rPr>
-        <w:t>boolean</w:t>
-      </w:r>
-      <w:proofErr w:type="spellEnd"/>
-      <w:r>
-        <w:rPr>
-          <w:rFonts w:ascii="Consolas" w:hAnsi="Consolas"/>
-          <w:sz w:val="20"/>
-          <w:szCs w:val="20"/>
-        </w:rPr>
-        <w:t xml:space="preserve"> </w:t>
-      </w:r>
-      <w:proofErr w:type="spellStart"/>
-      <w:r>
-        <w:rPr>
-          <w:rFonts w:ascii="Consolas" w:hAnsi="Consolas"/>
-          <w:sz w:val="20"/>
-          <w:szCs w:val="20"/>
-        </w:rPr>
-        <w:t>isEmpty</w:t>
-      </w:r>
-      <w:proofErr w:type="spellEnd"/>
-      <w:r>
-        <w:rPr>
-          <w:rFonts w:ascii="Consolas" w:hAnsi="Consolas"/>
-          <w:sz w:val="20"/>
-          <w:szCs w:val="20"/>
-        </w:rPr>
-        <w:t>();</w:t>
+        <w:t>boolean isEmpty();</w:t>
       </w:r>
     </w:p>
     <w:p>
@@ -10089,25 +9818,7 @@
           <w:sz w:val="20"/>
           <w:szCs w:val="20"/>
         </w:rPr>
-        <w:t xml:space="preserve">int </w:t>
-      </w:r>
-      <w:proofErr w:type="gramStart"/>
-      <w:r>
-        <w:rPr>
-          <w:rFonts w:ascii="Consolas" w:hAnsi="Consolas"/>
-          <w:sz w:val="20"/>
-          <w:szCs w:val="20"/>
-        </w:rPr>
-        <w:t>size(</w:t>
-      </w:r>
-      <w:proofErr w:type="gramEnd"/>
-      <w:r>
-        <w:rPr>
-          <w:rFonts w:ascii="Consolas" w:hAnsi="Consolas"/>
-          <w:sz w:val="20"/>
-          <w:szCs w:val="20"/>
-        </w:rPr>
-        <w:t>);</w:t>
+        <w:t>int size();</w:t>
       </w:r>
       <w:r>
         <w:rPr>
@@ -10871,10 +10582,87 @@
           <w:sz w:val="20"/>
           <w:szCs w:val="20"/>
         </w:rPr>
-        <w:t xml:space="preserve">T </w:t>
-      </w:r>
-      <w:proofErr w:type="spellStart"/>
-      <w:proofErr w:type="gramStart"/>
+        <w:t>T delMax()</w:t>
+      </w:r>
+      <w:r>
+        <w:rPr>
+          <w:lang w:val="sr-Latn-RS"/>
+        </w:rPr>
+        <w:t>:</w:t>
+      </w:r>
+      <w:r>
+        <w:rPr>
+          <w:lang w:val="sr-Latn-RS"/>
+        </w:rPr>
+        <w:t xml:space="preserve"> </w:t>
+      </w:r>
+      <w:r>
+        <w:rPr>
+          <w:color w:val="FFFFFF" w:themeColor="background1"/>
+          <w:highlight w:val="black"/>
+          <w:lang w:val="sr-Latn-RS"/>
+        </w:rPr>
+        <w:t>1</w:t>
+      </w:r>
+      <w:r>
+        <w:rPr>
+          <w:color w:val="FFFFFF" w:themeColor="background1"/>
+          <w:highlight w:val="black"/>
+          <w:lang w:val="sr-Latn-RS"/>
+        </w:rPr>
+        <w:t>)</w:t>
+      </w:r>
+      <w:r>
+        <w:rPr>
+          <w:lang w:val="sr-Latn-RS"/>
+        </w:rPr>
+        <w:t xml:space="preserve"> poslednji element niza se stavi na početak; </w:t>
+      </w:r>
+      <w:r>
+        <w:rPr>
+          <w:color w:val="FFFFFF" w:themeColor="background1"/>
+          <w:highlight w:val="black"/>
+          <w:lang w:val="sr-Latn-RS"/>
+        </w:rPr>
+        <w:t>1</w:t>
+      </w:r>
+      <w:r>
+        <w:rPr>
+          <w:color w:val="FFFFFF" w:themeColor="background1"/>
+          <w:highlight w:val="black"/>
+          <w:lang w:val="sr-Latn-RS"/>
+        </w:rPr>
+        <w:t>)</w:t>
+      </w:r>
+      <w:r>
+        <w:rPr>
+          <w:lang w:val="sr-Latn-RS"/>
+        </w:rPr>
+        <w:t xml:space="preserve"> povrati se </w:t>
+      </w:r>
+      <w:r>
+        <w:rPr>
+          <w:i/>
+          <w:iCs/>
+          <w:lang w:val="sr-Latn-RS"/>
+        </w:rPr>
+        <w:t>heap</w:t>
+      </w:r>
+      <w:r>
+        <w:rPr>
+          <w:lang w:val="sr-Latn-RS"/>
+        </w:rPr>
+        <w:t xml:space="preserve"> struktura, ovog puta krećući se od korena ka kraju niza – ako je otac manji od većeg sina razmenjuju se, što se ponavlja sve dok otac ima bar jednog sina i dokle god je uslov razmene zadovoljen.</w:t>
+      </w:r>
+    </w:p>
+    <w:p>
+      <w:pPr>
+        <w:spacing w:after="80"/>
+        <w:jc w:val="both"/>
+        <w:rPr>
+          <w:lang w:val="sr-Latn-RS"/>
+        </w:rPr>
+      </w:pPr>
       <w:r>
         <w:rPr>
           <w:rFonts w:ascii="Consolas" w:hAnsi="Consolas"/>
@@ -10883,140 +10671,7 @@
           <w:sz w:val="20"/>
           <w:szCs w:val="20"/>
         </w:rPr>
-        <w:t>delMax</w:t>
-      </w:r>
-      <w:proofErr w:type="spellEnd"/>
-      <w:r>
-        <w:rPr>
-          <w:rFonts w:ascii="Consolas" w:hAnsi="Consolas"/>
-          <w:b/>
-          <w:bCs/>
-          <w:sz w:val="20"/>
-          <w:szCs w:val="20"/>
-        </w:rPr>
-        <w:t>(</w:t>
-      </w:r>
-      <w:proofErr w:type="gramEnd"/>
-      <w:r>
-        <w:rPr>
-          <w:rFonts w:ascii="Consolas" w:hAnsi="Consolas"/>
-          <w:b/>
-          <w:bCs/>
-          <w:sz w:val="20"/>
-          <w:szCs w:val="20"/>
-        </w:rPr>
-        <w:t>)</w:t>
-      </w:r>
-      <w:r>
-        <w:rPr>
-          <w:lang w:val="sr-Latn-RS"/>
-        </w:rPr>
-        <w:t>:</w:t>
-      </w:r>
-      <w:r>
-        <w:rPr>
-          <w:lang w:val="sr-Latn-RS"/>
-        </w:rPr>
-        <w:t xml:space="preserve"> </w:t>
-      </w:r>
-      <w:r>
-        <w:rPr>
-          <w:color w:val="FFFFFF" w:themeColor="background1"/>
-          <w:highlight w:val="black"/>
-          <w:lang w:val="sr-Latn-RS"/>
-        </w:rPr>
-        <w:t>1</w:t>
-      </w:r>
-      <w:r>
-        <w:rPr>
-          <w:color w:val="FFFFFF" w:themeColor="background1"/>
-          <w:highlight w:val="black"/>
-          <w:lang w:val="sr-Latn-RS"/>
-        </w:rPr>
-        <w:t>)</w:t>
-      </w:r>
-      <w:r>
-        <w:rPr>
-          <w:lang w:val="sr-Latn-RS"/>
-        </w:rPr>
-        <w:t xml:space="preserve"> poslednji element niza se stavi na početak; </w:t>
-      </w:r>
-      <w:r>
-        <w:rPr>
-          <w:color w:val="FFFFFF" w:themeColor="background1"/>
-          <w:highlight w:val="black"/>
-          <w:lang w:val="sr-Latn-RS"/>
-        </w:rPr>
-        <w:t>1</w:t>
-      </w:r>
-      <w:r>
-        <w:rPr>
-          <w:color w:val="FFFFFF" w:themeColor="background1"/>
-          <w:highlight w:val="black"/>
-          <w:lang w:val="sr-Latn-RS"/>
-        </w:rPr>
-        <w:t>)</w:t>
-      </w:r>
-      <w:r>
-        <w:rPr>
-          <w:lang w:val="sr-Latn-RS"/>
-        </w:rPr>
-        <w:t xml:space="preserve"> povrati se </w:t>
-      </w:r>
-      <w:r>
-        <w:rPr>
-          <w:i/>
-          <w:iCs/>
-          <w:lang w:val="sr-Latn-RS"/>
-        </w:rPr>
-        <w:t>heap</w:t>
-      </w:r>
-      <w:r>
-        <w:rPr>
-          <w:lang w:val="sr-Latn-RS"/>
-        </w:rPr>
-        <w:t xml:space="preserve"> struktura, ovog puta krećući se od korena ka kraju niza – ako je otac manji od većeg sina razmenjuju se, što se ponavlja sve dok otac ima bar jednog sina i dokle god je uslov razmene zadovoljen.</w:t>
-      </w:r>
-    </w:p>
-    <w:p>
-      <w:pPr>
-        <w:spacing w:after="80"/>
-        <w:jc w:val="both"/>
-        <w:rPr>
-          <w:lang w:val="sr-Latn-RS"/>
-        </w:rPr>
-      </w:pPr>
-      <w:r>
-        <w:rPr>
-          <w:rFonts w:ascii="Consolas" w:hAnsi="Consolas"/>
-          <w:b/>
-          <w:bCs/>
-          <w:sz w:val="20"/>
-          <w:szCs w:val="20"/>
-        </w:rPr>
-        <w:t xml:space="preserve">int </w:t>
-      </w:r>
-      <w:proofErr w:type="gramStart"/>
-      <w:r>
-        <w:rPr>
-          <w:rFonts w:ascii="Consolas" w:hAnsi="Consolas"/>
-          <w:b/>
-          <w:bCs/>
-          <w:sz w:val="20"/>
-          <w:szCs w:val="20"/>
-        </w:rPr>
-        <w:t>size(</w:t>
-      </w:r>
-      <w:proofErr w:type="gramEnd"/>
-      <w:r>
-        <w:rPr>
-          <w:rFonts w:ascii="Consolas" w:hAnsi="Consolas"/>
-          <w:b/>
-          <w:bCs/>
-          <w:sz w:val="20"/>
-          <w:szCs w:val="20"/>
-        </w:rPr>
-        <w:t>)</w:t>
+        <w:t>int size()</w:t>
       </w:r>
       <w:r>
         <w:rPr>
@@ -11303,15 +10958,7 @@
         <w:t>[0 .. M-1]</w:t>
       </w:r>
       <w:r>
-        <w:t xml:space="preserve">, </w:t>
-      </w:r>
-      <w:proofErr w:type="spellStart"/>
-      <w:r>
-        <w:t>gde</w:t>
-      </w:r>
-      <w:proofErr w:type="spellEnd"/>
-      <w:r>
-        <w:t xml:space="preserve"> je </w:t>
+        <w:t xml:space="preserve">, gde je </w:t>
       </w:r>
       <w:r>
         <w:rPr>
@@ -12062,23 +11709,7 @@
         <w:t>[0 .. M-1]</w:t>
       </w:r>
       <w:r>
-        <w:t xml:space="preserve"> za </w:t>
-      </w:r>
-      <w:proofErr w:type="spellStart"/>
-      <w:r>
-        <w:t>veličinu</w:t>
-      </w:r>
-      <w:proofErr w:type="spellEnd"/>
-      <w:r>
-        <w:t xml:space="preserve"> </w:t>
-      </w:r>
-      <w:proofErr w:type="spellStart"/>
-      <w:r>
-        <w:t>tabele</w:t>
-      </w:r>
-      <w:proofErr w:type="spellEnd"/>
-      <w:r>
-        <w:t xml:space="preserve"> </w:t>
+        <w:t xml:space="preserve"> za veličinu tabele </w:t>
       </w:r>
       <w:r>
         <w:rPr>
@@ -12114,43 +11745,7 @@
           <w:sz w:val="20"/>
           <w:szCs w:val="20"/>
         </w:rPr>
-        <w:t xml:space="preserve">ublic int </w:t>
-      </w:r>
-      <w:proofErr w:type="gramStart"/>
-      <w:r>
-        <w:rPr>
-          <w:rFonts w:ascii="Consolas" w:hAnsi="Consolas"/>
-          <w:sz w:val="20"/>
-          <w:szCs w:val="20"/>
-        </w:rPr>
-        <w:t>hash(</w:t>
-      </w:r>
-      <w:proofErr w:type="gramEnd"/>
-      <w:r>
-        <w:rPr>
-          <w:rFonts w:ascii="Consolas" w:hAnsi="Consolas"/>
-          <w:sz w:val="20"/>
-          <w:szCs w:val="20"/>
-        </w:rPr>
-        <w:t xml:space="preserve">Object o, int </w:t>
-      </w:r>
-      <w:proofErr w:type="spellStart"/>
-      <w:r>
-        <w:rPr>
-          <w:rFonts w:ascii="Consolas" w:hAnsi="Consolas"/>
-          <w:sz w:val="20"/>
-          <w:szCs w:val="20"/>
-        </w:rPr>
-        <w:t>hashTableSize</w:t>
-      </w:r>
-      <w:proofErr w:type="spellEnd"/>
-      <w:r>
-        <w:rPr>
-          <w:rFonts w:ascii="Consolas" w:hAnsi="Consolas"/>
-          <w:sz w:val="20"/>
-          <w:szCs w:val="20"/>
-        </w:rPr>
-        <w:t>) {</w:t>
+        <w:t>ublic int hash(Object o, int hashTableSize) {</w:t>
       </w:r>
     </w:p>
     <w:p>
@@ -12185,63 +11780,7 @@
           <w:sz w:val="20"/>
           <w:szCs w:val="20"/>
         </w:rPr>
-        <w:t xml:space="preserve">eturn </w:t>
-      </w:r>
-      <w:proofErr w:type="spellStart"/>
-      <w:r>
-        <w:rPr>
-          <w:rFonts w:ascii="Consolas" w:hAnsi="Consolas"/>
-          <w:sz w:val="20"/>
-          <w:szCs w:val="20"/>
-        </w:rPr>
-        <w:t>Math.abs</w:t>
-      </w:r>
-      <w:proofErr w:type="spellEnd"/>
-      <w:r>
-        <w:rPr>
-          <w:rFonts w:ascii="Consolas" w:hAnsi="Consolas"/>
-          <w:sz w:val="20"/>
-          <w:szCs w:val="20"/>
-        </w:rPr>
-        <w:t>(</w:t>
-      </w:r>
-      <w:proofErr w:type="spellStart"/>
-      <w:proofErr w:type="gramStart"/>
-      <w:r>
-        <w:rPr>
-          <w:rFonts w:ascii="Consolas" w:hAnsi="Consolas"/>
-          <w:sz w:val="20"/>
-          <w:szCs w:val="20"/>
-        </w:rPr>
-        <w:t>o.hashCode</w:t>
-      </w:r>
-      <w:proofErr w:type="spellEnd"/>
-      <w:proofErr w:type="gramEnd"/>
-      <w:r>
-        <w:rPr>
-          <w:rFonts w:ascii="Consolas" w:hAnsi="Consolas"/>
-          <w:sz w:val="20"/>
-          <w:szCs w:val="20"/>
-        </w:rPr>
-        <w:t xml:space="preserve">() % </w:t>
-      </w:r>
-      <w:proofErr w:type="spellStart"/>
-      <w:r>
-        <w:rPr>
-          <w:rFonts w:ascii="Consolas" w:hAnsi="Consolas"/>
-          <w:sz w:val="20"/>
-          <w:szCs w:val="20"/>
-        </w:rPr>
-        <w:t>hashTableSize</w:t>
-      </w:r>
-      <w:proofErr w:type="spellEnd"/>
-      <w:r>
-        <w:rPr>
-          <w:rFonts w:ascii="Consolas" w:hAnsi="Consolas"/>
-          <w:sz w:val="20"/>
-          <w:szCs w:val="20"/>
-        </w:rPr>
-        <w:t>); }</w:t>
+        <w:t>eturn Math.abs(o.hashCode() % hashTableSize); }</w:t>
       </w:r>
     </w:p>
     <w:p>
@@ -12262,25 +11801,14 @@
         </w:rPr>
         <w:t xml:space="preserve">šući metod </w:t>
       </w:r>
-      <w:proofErr w:type="gramStart"/>
-      <w:r>
-        <w:rPr>
-          <w:rFonts w:ascii="Consolas" w:hAnsi="Consolas"/>
-          <w:sz w:val="20"/>
-          <w:szCs w:val="20"/>
-          <w:lang w:val="sr-Latn-RS"/>
-        </w:rPr>
-        <w:t>hashCode(</w:t>
-      </w:r>
-      <w:proofErr w:type="gramEnd"/>
-      <w:r>
-        <w:rPr>
-          <w:rFonts w:ascii="Consolas" w:hAnsi="Consolas"/>
-          <w:sz w:val="20"/>
-          <w:szCs w:val="20"/>
-          <w:lang w:val="sr-Latn-RS"/>
-        </w:rPr>
-        <w:t>)</w:t>
+      <w:r>
+        <w:rPr>
+          <w:rFonts w:ascii="Consolas" w:hAnsi="Consolas"/>
+          <w:sz w:val="20"/>
+          <w:szCs w:val="20"/>
+          <w:lang w:val="sr-Latn-RS"/>
+        </w:rPr>
+        <w:t>hashCode()</w:t>
       </w:r>
       <w:r>
         <w:rPr>
@@ -12664,6 +12192,9 @@
     <w:p>
       <w:pPr>
         <w:jc w:val="both"/>
+        <w:rPr>
+          <w:lang w:val="sr-Latn-RS"/>
+        </w:rPr>
       </w:pPr>
       <w:r>
         <w:rPr>
@@ -12886,7 +12417,33 @@
           <w:noProof/>
           <w:lang w:val="sr-Latn-RS"/>
         </w:rPr>
-        <w:t>ADT skup realizovan zatvorenim hešovanjem.</w:t>
+        <w:t>ADT skup realizovan zatvorenim hešovanjem</w:t>
+      </w:r>
+      <w:r>
+        <w:rPr>
+          <w:rFonts w:ascii="Calibri Light" w:hAnsi="Calibri Light" w:cs="Calibri Light"/>
+          <w:noProof/>
+          <w:lang w:val="sr-Latn-RS"/>
+        </w:rPr>
+        <w:t xml:space="preserve">, operacija </w:t>
+      </w:r>
+      <w:r>
+        <w:rPr>
+          <w:rFonts w:ascii="Calibri Light" w:hAnsi="Calibri Light" w:cs="Calibri Light"/>
+          <w:i/>
+          <w:iCs/>
+          <w:noProof/>
+          <w:lang w:val="sr-Latn-RS"/>
+        </w:rPr>
+        <w:t>insert</w:t>
+      </w:r>
+      <w:r>
+        <w:rPr>
+          <w:rFonts w:ascii="Calibri Light" w:hAnsi="Calibri Light" w:cs="Calibri Light"/>
+          <w:noProof/>
+          <w:lang w:val="sr-Latn-RS"/>
+        </w:rPr>
+        <w:t>.</w:t>
       </w:r>
     </w:p>
     <w:p>
@@ -12909,7 +12466,6 @@
         <w:spacing w:after="80"/>
         <w:jc w:val="both"/>
         <w:rPr>
-          <w:rFonts w:ascii="Cambria Math" w:hAnsi="Cambria Math"/>
           <w:lang w:val="sr-Latn-RS"/>
         </w:rPr>
       </w:pPr>
@@ -12955,17 +12511,26 @@
         <w:rPr>
           <w:lang w:val="sr-Latn-RS"/>
         </w:rPr>
-        <w:t xml:space="preserve"> tabela je niz gde je pozicija objekta </w:t>
+        <w:t xml:space="preserve"> tabela je </w:t>
+      </w:r>
+      <w:r>
+        <w:rPr>
+          <w:u w:val="single"/>
+          <w:lang w:val="sr-Latn-RS"/>
+        </w:rPr>
+        <w:t xml:space="preserve">niz gde je pozicija objekta </w:t>
       </w:r>
       <w:r>
         <w:rPr>
           <w:rFonts w:ascii="Cambria Math" w:hAnsi="Cambria Math"/>
+          <w:u w:val="single"/>
           <w:lang w:val="sr-Latn-RS"/>
         </w:rPr>
         <w:t>o</w:t>
       </w:r>
       <w:r>
         <w:rPr>
+          <w:u w:val="single"/>
           <w:lang w:val="sr-Latn-RS"/>
         </w:rPr>
         <w:t xml:space="preserve"> u nizu </w:t>
@@ -12973,6 +12538,7 @@
       <w:r>
         <w:rPr>
           <w:rFonts w:ascii="Cambria Math" w:hAnsi="Cambria Math"/>
+          <w:u w:val="single"/>
           <w:lang w:val="sr-Latn-RS"/>
         </w:rPr>
         <w:t>hash(o)</w:t>
@@ -12987,7 +12553,269 @@
         <w:rPr>
           <w:lang w:val="sr-Latn-RS"/>
         </w:rPr>
-        <w:t>ukoliko je pozicija zauzeta određuje se nova pozicija po nekoj strategiji: linearno probavanje (</w:t>
+        <w:t xml:space="preserve">svaka ćelija u </w:t>
+      </w:r>
+      <w:r>
+        <w:rPr>
+          <w:i/>
+          <w:iCs/>
+          <w:lang w:val="sr-Latn-RS"/>
+        </w:rPr>
+        <w:t>hash</w:t>
+      </w:r>
+      <w:r>
+        <w:rPr>
+          <w:lang w:val="sr-Latn-RS"/>
+        </w:rPr>
+        <w:t xml:space="preserve"> tabeli je: EMPTY, OCCUPIED (zauzeta, sadrži element) ili DELETED (nekad sadržala element koji je sada obrisan); dodavanje novog elementa </w:t>
+      </w:r>
+      <w:r>
+        <w:rPr>
+          <w:rFonts w:ascii="Consolas" w:hAnsi="Consolas"/>
+          <w:sz w:val="20"/>
+          <w:szCs w:val="20"/>
+          <w:lang w:val="sr-Latn-RS"/>
+        </w:rPr>
+        <w:t>n</w:t>
+      </w:r>
+      <w:r>
+        <w:rPr>
+          <w:lang w:val="sr-Latn-RS"/>
+        </w:rPr>
+        <w:t xml:space="preserve">: </w:t>
+      </w:r>
+      <w:r>
+        <w:rPr>
+          <w:color w:val="FFFFFF" w:themeColor="background1"/>
+          <w:highlight w:val="black"/>
+          <w:lang w:val="sr-Latn-RS"/>
+        </w:rPr>
+        <w:t>1</w:t>
+      </w:r>
+      <w:r>
+        <w:rPr>
+          <w:color w:val="FFFFFF" w:themeColor="background1"/>
+          <w:highlight w:val="black"/>
+          <w:lang w:val="sr-Latn-RS"/>
+        </w:rPr>
+        <w:t>)</w:t>
+      </w:r>
+      <w:r>
+        <w:rPr>
+          <w:lang w:val="sr-Latn-RS"/>
+        </w:rPr>
+        <w:t xml:space="preserve"> </w:t>
+      </w:r>
+      <w:r>
+        <w:rPr>
+          <w:lang w:val="sr-Latn-RS"/>
+        </w:rPr>
+        <w:t xml:space="preserve">računa se </w:t>
+      </w:r>
+      <w:r>
+        <w:rPr>
+          <w:i/>
+          <w:iCs/>
+          <w:lang w:val="sr-Latn-RS"/>
+        </w:rPr>
+        <w:t>hash</w:t>
+      </w:r>
+      <w:r>
+        <w:rPr>
+          <w:lang w:val="sr-Latn-RS"/>
+        </w:rPr>
+        <w:t xml:space="preserve"> vrednost za </w:t>
+      </w:r>
+      <w:r>
+        <w:rPr>
+          <w:rFonts w:ascii="Consolas" w:hAnsi="Consolas"/>
+          <w:sz w:val="20"/>
+          <w:szCs w:val="20"/>
+          <w:lang w:val="sr-Latn-RS"/>
+        </w:rPr>
+        <w:t>n</w:t>
+      </w:r>
+      <w:r>
+        <w:rPr>
+          <w:lang w:val="sr-Latn-RS"/>
+        </w:rPr>
+        <w:t xml:space="preserve">; </w:t>
+      </w:r>
+      <w:r>
+        <w:rPr>
+          <w:color w:val="FFFFFF" w:themeColor="background1"/>
+          <w:highlight w:val="black"/>
+          <w:lang w:val="sr-Latn-RS"/>
+        </w:rPr>
+        <w:t>2</w:t>
+      </w:r>
+      <w:r>
+        <w:rPr>
+          <w:color w:val="FFFFFF" w:themeColor="background1"/>
+          <w:highlight w:val="black"/>
+          <w:lang w:val="sr-Latn-RS"/>
+        </w:rPr>
+        <w:t>)</w:t>
+      </w:r>
+      <w:r>
+        <w:rPr>
+          <w:lang w:val="sr-Latn-RS"/>
+        </w:rPr>
+        <w:t xml:space="preserve"> </w:t>
+      </w:r>
+      <w:r>
+        <w:rPr>
+          <w:lang w:val="sr-Latn-RS"/>
+        </w:rPr>
+        <w:t xml:space="preserve">ako je </w:t>
+      </w:r>
+      <w:r>
+        <w:rPr>
+          <w:rFonts w:ascii="Consolas" w:hAnsi="Consolas"/>
+          <w:sz w:val="20"/>
+          <w:szCs w:val="20"/>
+          <w:lang w:val="sr-Latn-RS"/>
+        </w:rPr>
+        <w:t>table</w:t>
+      </w:r>
+      <w:r>
+        <w:rPr>
+          <w:rFonts w:ascii="Consolas" w:hAnsi="Consolas"/>
+          <w:sz w:val="20"/>
+          <w:szCs w:val="20"/>
+          <w:lang w:val="sr-Latn-RS"/>
+        </w:rPr>
+        <w:t>[hash]</w:t>
+      </w:r>
+      <w:r>
+        <w:rPr>
+          <w:lang w:val="sr-Latn-RS"/>
+        </w:rPr>
+        <w:t xml:space="preserve"> EMPTY tada </w:t>
+      </w:r>
+      <w:r>
+        <w:rPr>
+          <w:rFonts w:ascii="Consolas" w:hAnsi="Consolas"/>
+          <w:sz w:val="20"/>
+          <w:szCs w:val="20"/>
+          <w:lang w:val="sr-Latn-RS"/>
+        </w:rPr>
+        <w:t>table</w:t>
+      </w:r>
+      <w:r>
+        <w:rPr>
+          <w:rFonts w:ascii="Consolas" w:hAnsi="Consolas"/>
+          <w:sz w:val="20"/>
+          <w:szCs w:val="20"/>
+          <w:lang w:val="sr-Latn-RS"/>
+        </w:rPr>
+        <w:t>[hash</w:t>
+      </w:r>
+      <w:r>
+        <w:rPr>
+          <w:rFonts w:ascii="Consolas" w:hAnsi="Consolas"/>
+          <w:sz w:val="20"/>
+          <w:szCs w:val="20"/>
+          <w:lang w:val="sr-Latn-RS"/>
+        </w:rPr>
+        <w:t>]=n</w:t>
+      </w:r>
+      <w:r>
+        <w:rPr>
+          <w:lang w:val="sr-Latn-RS"/>
+        </w:rPr>
+        <w:t xml:space="preserve"> i prelazi u OCCUPIED; </w:t>
+      </w:r>
+      <w:r>
+        <w:rPr>
+          <w:color w:val="FFFFFF" w:themeColor="background1"/>
+          <w:highlight w:val="black"/>
+          <w:lang w:val="sr-Latn-RS"/>
+        </w:rPr>
+        <w:t>3</w:t>
+      </w:r>
+      <w:r>
+        <w:rPr>
+          <w:color w:val="FFFFFF" w:themeColor="background1"/>
+          <w:highlight w:val="black"/>
+          <w:lang w:val="sr-Latn-RS"/>
+        </w:rPr>
+        <w:t>)</w:t>
+      </w:r>
+      <w:r>
+        <w:rPr>
+          <w:lang w:val="sr-Latn-RS"/>
+        </w:rPr>
+        <w:t xml:space="preserve"> </w:t>
+      </w:r>
+      <w:r>
+        <w:rPr>
+          <w:lang w:val="sr-Latn-RS"/>
+        </w:rPr>
+        <w:t xml:space="preserve">ukoliko je </w:t>
+      </w:r>
+      <w:r>
+        <w:rPr>
+          <w:i/>
+          <w:iCs/>
+          <w:lang w:val="sr-Latn-RS"/>
+        </w:rPr>
+        <w:t>pozicija zauzeta</w:t>
+      </w:r>
+      <w:r>
+        <w:rPr>
+          <w:lang w:val="sr-Latn-RS"/>
+        </w:rPr>
+        <w:t xml:space="preserve"> određuje se </w:t>
+      </w:r>
+      <w:r>
+        <w:rPr>
+          <w:i/>
+          <w:iCs/>
+          <w:lang w:val="sr-Latn-RS"/>
+        </w:rPr>
+        <w:t>nova pozicija po nekoj strategiji</w:t>
+      </w:r>
+      <w:r>
+        <w:rPr>
+          <w:lang w:val="sr-Latn-RS"/>
+        </w:rPr>
+        <w:t xml:space="preserve">: </w:t>
+      </w:r>
+      <w:r>
+        <w:rPr>
+          <w:color w:val="FFFFFF" w:themeColor="background1"/>
+          <w:highlight w:val="black"/>
+          <w:lang w:val="sr-Latn-RS"/>
+        </w:rPr>
+        <w:t>1</w:t>
+      </w:r>
+      <w:r>
+        <w:rPr>
+          <w:color w:val="FFFFFF" w:themeColor="background1"/>
+          <w:highlight w:val="black"/>
+          <w:lang w:val="sr-Latn-RS"/>
+        </w:rPr>
+        <w:t>)</w:t>
+      </w:r>
+      <w:r>
+        <w:rPr>
+          <w:lang w:val="sr-Latn-RS"/>
+        </w:rPr>
+        <w:t xml:space="preserve"> </w:t>
+      </w:r>
+      <w:r>
+        <w:rPr>
+          <w:u w:val="single"/>
+          <w:lang w:val="sr-Latn-RS"/>
+        </w:rPr>
+        <w:t>linearno probavanje</w:t>
+      </w:r>
+      <w:r>
+        <w:rPr>
+          <w:lang w:val="sr-Latn-RS"/>
+        </w:rPr>
+        <w:t xml:space="preserve"> (</w:t>
       </w:r>
       <w:r>
         <w:rPr>
@@ -13027,7 +12855,68 @@
         <w:rPr>
           <w:lang w:val="sr-Latn-RS"/>
         </w:rPr>
-        <w:t>...), kvadratno probavanje (</w:t>
+        <w:t>...)</w:t>
+      </w:r>
+      <w:r>
+        <w:rPr>
+          <w:lang w:val="sr-Latn-RS"/>
+        </w:rPr>
+        <w:t xml:space="preserve"> – </w:t>
+      </w:r>
+      <w:r>
+        <w:rPr>
+          <w:i/>
+          <w:iCs/>
+          <w:lang w:val="sr-Latn-RS"/>
+        </w:rPr>
+        <w:t>uzrokuje klastere</w:t>
+      </w:r>
+      <w:r>
+        <w:rPr>
+          <w:lang w:val="sr-Latn-RS"/>
+        </w:rPr>
+        <w:t xml:space="preserve"> (usporava pretraživanje)</w:t>
+      </w:r>
+      <w:r>
+        <w:rPr>
+          <w:lang w:val="sr-Latn-RS"/>
+        </w:rPr>
+        <w:t xml:space="preserve">, </w:t>
+      </w:r>
+      <w:r>
+        <w:rPr>
+          <w:color w:val="FFFFFF" w:themeColor="background1"/>
+          <w:highlight w:val="black"/>
+          <w:lang w:val="sr-Latn-RS"/>
+        </w:rPr>
+        <w:t>2</w:t>
+      </w:r>
+      <w:r>
+        <w:rPr>
+          <w:color w:val="FFFFFF" w:themeColor="background1"/>
+          <w:highlight w:val="black"/>
+          <w:lang w:val="sr-Latn-RS"/>
+        </w:rPr>
+        <w:t>)</w:t>
+      </w:r>
+      <w:r>
+        <w:rPr>
+          <w:lang w:val="sr-Latn-RS"/>
+        </w:rPr>
+        <w:t xml:space="preserve"> </w:t>
+      </w:r>
+      <w:r>
+        <w:rPr>
+          <w:u w:val="single"/>
+          <w:lang w:val="sr-Latn-RS"/>
+        </w:rPr>
+        <w:t>kvadratno probavanje</w:t>
+      </w:r>
+      <w:r>
+        <w:rPr>
+          <w:lang w:val="sr-Latn-RS"/>
+        </w:rPr>
+        <w:t xml:space="preserve"> (</w:t>
       </w:r>
       <w:r>
         <w:rPr>
@@ -13089,13 +12978,2587 @@
         </w:rPr>
         <w:t>...)</w:t>
       </w:r>
-    </w:p>
-    <w:p>
-      <w:pPr>
-        <w:rPr>
-          <w:lang w:val="sr-Latn-RS"/>
-        </w:rPr>
-      </w:pPr>
+      <w:r>
+        <w:rPr>
+          <w:lang w:val="sr-Latn-RS"/>
+        </w:rPr>
+        <w:t xml:space="preserve"> – traži se </w:t>
+      </w:r>
+      <w:r>
+        <w:rPr>
+          <w:i/>
+          <w:iCs/>
+          <w:lang w:val="sr-Latn-RS"/>
+        </w:rPr>
+        <w:t>prva dostupna ćelija sa statusom EMPTY</w:t>
+      </w:r>
+      <w:r>
+        <w:rPr>
+          <w:lang w:val="sr-Latn-RS"/>
+        </w:rPr>
+        <w:t xml:space="preserve">, usled čega je lanac kolizija uslovljen </w:t>
+      </w:r>
+      <w:r>
+        <w:rPr>
+          <w:i/>
+          <w:iCs/>
+          <w:lang w:val="sr-Latn-RS"/>
+        </w:rPr>
+        <w:t>strategijom probavanja</w:t>
+      </w:r>
+      <w:r>
+        <w:rPr>
+          <w:lang w:val="sr-Latn-RS"/>
+        </w:rPr>
+        <w:t xml:space="preserve"> i zato može sadržati elemente </w:t>
+      </w:r>
+      <w:r>
+        <w:rPr>
+          <w:u w:val="single"/>
+          <w:lang w:val="sr-Latn-RS"/>
+        </w:rPr>
+        <w:t xml:space="preserve">različitih vrednosti </w:t>
+      </w:r>
+      <w:r>
+        <w:rPr>
+          <w:i/>
+          <w:iCs/>
+          <w:u w:val="single"/>
+          <w:lang w:val="sr-Latn-RS"/>
+        </w:rPr>
+        <w:t>hash</w:t>
+      </w:r>
+      <w:r>
+        <w:rPr>
+          <w:u w:val="single"/>
+          <w:lang w:val="sr-Latn-RS"/>
+        </w:rPr>
+        <w:t xml:space="preserve"> f-je</w:t>
+      </w:r>
+      <w:r>
+        <w:rPr>
+          <w:lang w:val="sr-Latn-RS"/>
+        </w:rPr>
+        <w:t>.</w:t>
+      </w:r>
+    </w:p>
+    <w:p>
+      <w:pPr>
+        <w:spacing w:after="80"/>
+        <w:jc w:val="both"/>
+        <w:rPr>
+          <w:lang w:val="sr-Latn-RS"/>
+        </w:rPr>
+      </w:pPr>
+      <w:r>
+        <w:rPr>
+          <w:b/>
+          <w:bCs/>
+          <w:lang w:val="sr-Latn-RS"/>
+        </w:rPr>
+        <w:t>Operacije</w:t>
+      </w:r>
+      <w:r>
+        <w:rPr>
+          <w:lang w:val="sr-Latn-RS"/>
+        </w:rPr>
+        <w:t xml:space="preserve">: </w:t>
+      </w:r>
+      <w:r>
+        <w:rPr>
+          <w:color w:val="FFFFFF" w:themeColor="background1"/>
+          <w:highlight w:val="black"/>
+          <w:lang w:val="sr-Latn-RS"/>
+        </w:rPr>
+        <w:t>1</w:t>
+      </w:r>
+      <w:r>
+        <w:rPr>
+          <w:color w:val="FFFFFF" w:themeColor="background1"/>
+          <w:highlight w:val="black"/>
+          <w:lang w:val="sr-Latn-RS"/>
+        </w:rPr>
+        <w:t>)</w:t>
+      </w:r>
+      <w:r>
+        <w:rPr>
+          <w:lang w:val="sr-Latn-RS"/>
+        </w:rPr>
+        <w:t xml:space="preserve"> </w:t>
+      </w:r>
+      <w:r>
+        <w:rPr>
+          <w:b/>
+          <w:bCs/>
+          <w:lang w:val="sr-Latn-RS"/>
+        </w:rPr>
+        <w:t>pretraživanje</w:t>
+      </w:r>
+      <w:r>
+        <w:rPr>
+          <w:lang w:val="sr-Latn-RS"/>
+        </w:rPr>
+        <w:t xml:space="preserve"> tabele, odnosno </w:t>
+      </w:r>
+      <w:r>
+        <w:rPr>
+          <w:u w:val="single"/>
+          <w:lang w:val="sr-Latn-RS"/>
+        </w:rPr>
+        <w:t>lanca kolizija za dati element</w:t>
+      </w:r>
+      <w:r>
+        <w:rPr>
+          <w:lang w:val="sr-Latn-RS"/>
+        </w:rPr>
+        <w:t xml:space="preserve">, </w:t>
+      </w:r>
+      <w:r>
+        <w:rPr>
+          <w:color w:val="FFFFFF" w:themeColor="background1"/>
+          <w:highlight w:val="black"/>
+          <w:lang w:val="sr-Latn-RS"/>
+        </w:rPr>
+        <w:t>2</w:t>
+      </w:r>
+      <w:r>
+        <w:rPr>
+          <w:color w:val="FFFFFF" w:themeColor="background1"/>
+          <w:highlight w:val="black"/>
+          <w:lang w:val="sr-Latn-RS"/>
+        </w:rPr>
+        <w:t>)</w:t>
+      </w:r>
+      <w:r>
+        <w:rPr>
+          <w:lang w:val="sr-Latn-RS"/>
+        </w:rPr>
+        <w:t xml:space="preserve"> </w:t>
+      </w:r>
+      <w:r>
+        <w:rPr>
+          <w:b/>
+          <w:bCs/>
+          <w:lang w:val="sr-Latn-RS"/>
+        </w:rPr>
+        <w:t>dodavanje</w:t>
+      </w:r>
+      <w:r>
+        <w:rPr>
+          <w:lang w:val="sr-Latn-RS"/>
+        </w:rPr>
+        <w:t xml:space="preserve"> novog elementa u tabelu – </w:t>
+      </w:r>
+      <w:r>
+        <w:rPr>
+          <w:u w:val="single"/>
+          <w:lang w:val="sr-Latn-RS"/>
+        </w:rPr>
+        <w:t>na kraj lanca kolizija</w:t>
+      </w:r>
+      <w:r>
+        <w:rPr>
+          <w:lang w:val="sr-Latn-RS"/>
+        </w:rPr>
+        <w:t xml:space="preserve"> ili </w:t>
+      </w:r>
+      <w:r>
+        <w:rPr>
+          <w:u w:val="single"/>
+          <w:lang w:val="sr-Latn-RS"/>
+        </w:rPr>
+        <w:t>u prvu DELETED</w:t>
+      </w:r>
+      <w:r>
+        <w:rPr>
+          <w:lang w:val="sr-Latn-RS"/>
+        </w:rPr>
+        <w:t xml:space="preserve"> ćeliju, </w:t>
+      </w:r>
+      <w:r>
+        <w:rPr>
+          <w:color w:val="FFFFFF" w:themeColor="background1"/>
+          <w:highlight w:val="black"/>
+          <w:lang w:val="sr-Latn-RS"/>
+        </w:rPr>
+        <w:t>3</w:t>
+      </w:r>
+      <w:r>
+        <w:rPr>
+          <w:color w:val="FFFFFF" w:themeColor="background1"/>
+          <w:highlight w:val="black"/>
+          <w:lang w:val="sr-Latn-RS"/>
+        </w:rPr>
+        <w:t>)</w:t>
+      </w:r>
+      <w:r>
+        <w:rPr>
+          <w:lang w:val="sr-Latn-RS"/>
+        </w:rPr>
+        <w:t xml:space="preserve"> </w:t>
+      </w:r>
+      <w:r>
+        <w:rPr>
+          <w:b/>
+          <w:bCs/>
+          <w:lang w:val="sr-Latn-RS"/>
+        </w:rPr>
+        <w:t>brisanje</w:t>
+      </w:r>
+      <w:r>
+        <w:rPr>
+          <w:lang w:val="sr-Latn-RS"/>
+        </w:rPr>
+        <w:t xml:space="preserve"> iz tabele – </w:t>
+      </w:r>
+      <w:r>
+        <w:rPr>
+          <w:u w:val="single"/>
+          <w:lang w:val="sr-Latn-RS"/>
+        </w:rPr>
+        <w:t>lenjo brisanje</w:t>
+      </w:r>
+      <w:r>
+        <w:rPr>
+          <w:lang w:val="sr-Latn-RS"/>
+        </w:rPr>
+        <w:t xml:space="preserve"> (status ćelije se menja u DELETED).</w:t>
+      </w:r>
+    </w:p>
+    <w:p>
+      <w:pPr>
+        <w:spacing w:after="80"/>
+        <w:jc w:val="both"/>
+        <w:rPr>
+          <w:lang w:val="sr-Latn-RS"/>
+        </w:rPr>
+      </w:pPr>
+      <w:r>
+        <w:rPr>
+          <w:b/>
+          <w:bCs/>
+          <w:lang w:val="sr-Latn-RS"/>
+        </w:rPr>
+        <w:t>Lanac kolizija</w:t>
+      </w:r>
+      <w:r>
+        <w:rPr>
+          <w:lang w:val="sr-Latn-RS"/>
+        </w:rPr>
+        <w:t xml:space="preserve">: </w:t>
+      </w:r>
+      <w:r>
+        <w:rPr>
+          <w:i/>
+          <w:iCs/>
+          <w:lang w:val="sr-Latn-RS"/>
+        </w:rPr>
+        <w:t>hash</w:t>
+      </w:r>
+      <w:r>
+        <w:rPr>
+          <w:lang w:val="sr-Latn-RS"/>
+        </w:rPr>
+        <w:t xml:space="preserve"> tabela je niz dužine </w:t>
+      </w:r>
+      <w:r>
+        <w:rPr>
+          <w:rFonts w:ascii="Cambria Math" w:hAnsi="Cambria Math"/>
+          <w:lang w:val="sr-Latn-RS"/>
+        </w:rPr>
+        <w:t>M</w:t>
+      </w:r>
+      <w:r>
+        <w:rPr>
+          <w:lang w:val="sr-Latn-RS"/>
+        </w:rPr>
+        <w:t xml:space="preserve"> (veliki prost broj) pa zato lanac kolizija ima </w:t>
+      </w:r>
+      <w:r>
+        <w:rPr>
+          <w:u w:val="single"/>
+          <w:lang w:val="sr-Latn-RS"/>
+        </w:rPr>
+        <w:t>maks. dužinu</w:t>
+      </w:r>
+      <w:r>
+        <w:rPr>
+          <w:lang w:val="sr-Latn-RS"/>
+        </w:rPr>
+        <w:t xml:space="preserve"> – kod </w:t>
+      </w:r>
+      <w:r>
+        <w:rPr>
+          <w:i/>
+          <w:iCs/>
+          <w:lang w:val="sr-Latn-RS"/>
+        </w:rPr>
+        <w:t>kvadratnog probavanj</w:t>
+      </w:r>
+      <w:r>
+        <w:rPr>
+          <w:i/>
+          <w:iCs/>
+          <w:lang w:val="sr-Cyrl-RS"/>
+        </w:rPr>
+        <w:t>а</w:t>
+      </w:r>
+      <w:r>
+        <w:rPr>
+          <w:lang w:val="sr-Latn-RS"/>
+        </w:rPr>
+        <w:t xml:space="preserve"> se za maks. vrednost uzima </w:t>
+      </w:r>
+      <w:r>
+        <w:rPr>
+          <w:rFonts w:ascii="Cambria Math" w:hAnsi="Cambria Math"/>
+          <w:lang w:val="sr-Latn-RS"/>
+        </w:rPr>
+        <w:t>(M–1)/2</w:t>
+      </w:r>
+      <w:r>
+        <w:rPr>
+          <w:lang w:val="sr-Latn-RS"/>
+        </w:rPr>
+        <w:t xml:space="preserve">; prvih </w:t>
+      </w:r>
+      <w:r>
+        <w:rPr>
+          <w:rFonts w:ascii="Cambria Math" w:hAnsi="Cambria Math"/>
+          <w:lang w:val="sr-Latn-RS"/>
+        </w:rPr>
+        <w:t>(M–1)/2</w:t>
+      </w:r>
+      <w:r>
+        <w:rPr>
+          <w:lang w:val="sr-Latn-RS"/>
+        </w:rPr>
+        <w:t xml:space="preserve"> kvadratnih probavanja su uvek </w:t>
+      </w:r>
+      <w:r>
+        <w:rPr>
+          <w:i/>
+          <w:iCs/>
+          <w:lang w:val="sr-Latn-RS"/>
+        </w:rPr>
+        <w:t>probavanja različitih lokacija u tabeli</w:t>
+      </w:r>
+      <w:r>
+        <w:rPr>
+          <w:lang w:val="sr-Latn-RS"/>
+        </w:rPr>
+        <w:t xml:space="preserve">, posle </w:t>
+      </w:r>
+      <w:r>
+        <w:rPr>
+          <w:rFonts w:ascii="Cambria Math" w:hAnsi="Cambria Math"/>
+          <w:lang w:val="sr-Latn-RS"/>
+        </w:rPr>
+        <w:t>(M–1)/2</w:t>
+      </w:r>
+      <w:r>
+        <w:rPr>
+          <w:lang w:val="sr-Latn-RS"/>
+        </w:rPr>
+        <w:t xml:space="preserve"> neuspešnih probavanja </w:t>
+      </w:r>
+      <w:r>
+        <w:rPr>
+          <w:u w:val="single"/>
+          <w:lang w:val="sr-Latn-RS"/>
+        </w:rPr>
+        <w:t>proširuje se tabela</w:t>
+      </w:r>
+      <w:r>
+        <w:rPr>
+          <w:lang w:val="sr-Latn-RS"/>
+        </w:rPr>
+        <w:t xml:space="preserve"> (takođe slučaj kada je opterećenje tabele veće od 70%, odnosno kada je više od 70% ćelija OCCUPIED).</w:t>
+      </w:r>
+    </w:p>
+    <w:p>
+      <w:pPr>
+        <w:spacing w:after="80"/>
+        <w:jc w:val="both"/>
+        <w:rPr>
+          <w:lang w:val="sr-Latn-RS"/>
+        </w:rPr>
+      </w:pPr>
+      <w:r>
+        <w:rPr>
+          <w:rFonts w:ascii="Consolas" w:hAnsi="Consolas"/>
+          <w:b/>
+          <w:bCs/>
+          <w:sz w:val="20"/>
+          <w:szCs w:val="20"/>
+          <w:lang w:val="sr-Latn-RS"/>
+        </w:rPr>
+        <w:t>boolean</w:t>
+      </w:r>
+      <w:r>
+        <w:rPr>
+          <w:rFonts w:ascii="Consolas" w:hAnsi="Consolas"/>
+          <w:b/>
+          <w:bCs/>
+          <w:sz w:val="20"/>
+          <w:szCs w:val="20"/>
+          <w:lang w:val="sr-Latn-RS"/>
+        </w:rPr>
+        <w:t xml:space="preserve"> </w:t>
+      </w:r>
+      <w:r>
+        <w:rPr>
+          <w:rFonts w:ascii="Consolas" w:hAnsi="Consolas"/>
+          <w:b/>
+          <w:bCs/>
+          <w:sz w:val="20"/>
+          <w:szCs w:val="20"/>
+          <w:lang w:val="sr-Latn-RS"/>
+        </w:rPr>
+        <w:t>insert</w:t>
+      </w:r>
+      <w:r>
+        <w:rPr>
+          <w:rFonts w:ascii="Consolas" w:hAnsi="Consolas"/>
+          <w:b/>
+          <w:bCs/>
+          <w:sz w:val="20"/>
+          <w:szCs w:val="20"/>
+          <w:lang w:val="sr-Latn-RS"/>
+        </w:rPr>
+        <w:t>(</w:t>
+      </w:r>
+      <w:r>
+        <w:rPr>
+          <w:rFonts w:ascii="Consolas" w:hAnsi="Consolas"/>
+          <w:b/>
+          <w:bCs/>
+          <w:sz w:val="20"/>
+          <w:szCs w:val="20"/>
+          <w:lang w:val="sr-Latn-RS"/>
+        </w:rPr>
+        <w:t>T element</w:t>
+      </w:r>
+      <w:r>
+        <w:rPr>
+          <w:rFonts w:ascii="Consolas" w:hAnsi="Consolas"/>
+          <w:b/>
+          <w:bCs/>
+          <w:sz w:val="20"/>
+          <w:szCs w:val="20"/>
+          <w:lang w:val="sr-Latn-RS"/>
+        </w:rPr>
+        <w:t>)</w:t>
+      </w:r>
+      <w:r>
+        <w:rPr>
+          <w:lang w:val="sr-Latn-RS"/>
+        </w:rPr>
+        <w:t xml:space="preserve">: </w:t>
+      </w:r>
+      <w:r>
+        <w:rPr>
+          <w:lang w:val="sr-Latn-RS"/>
+        </w:rPr>
+        <w:t xml:space="preserve">uzimaju se </w:t>
+      </w:r>
+      <w:r>
+        <w:rPr>
+          <w:i/>
+          <w:iCs/>
+          <w:lang w:val="sr-Latn-RS"/>
+        </w:rPr>
+        <w:t>hash</w:t>
+      </w:r>
+      <w:r>
+        <w:rPr>
+          <w:lang w:val="sr-Latn-RS"/>
+        </w:rPr>
+        <w:t xml:space="preserve"> elementa i maksimalna dužina lanca </w:t>
+      </w:r>
+      <w:r>
+        <w:rPr>
+          <w:rFonts w:ascii="Cambria Math" w:hAnsi="Cambria Math"/>
+          <w:lang w:val="sr-Latn-RS"/>
+        </w:rPr>
+        <w:t>(M–1)/2</w:t>
+      </w:r>
+      <w:r>
+        <w:rPr>
+          <w:lang w:val="sr-Latn-RS"/>
+        </w:rPr>
+        <w:t xml:space="preserve">, prati se brojač </w:t>
+      </w:r>
+      <w:r>
+        <w:rPr>
+          <w:rFonts w:ascii="Consolas" w:hAnsi="Consolas"/>
+          <w:sz w:val="20"/>
+          <w:szCs w:val="20"/>
+          <w:lang w:val="sr-Latn-RS"/>
+        </w:rPr>
+        <w:t>i</w:t>
+      </w:r>
+      <w:r>
+        <w:rPr>
+          <w:lang w:val="sr-Latn-RS"/>
+        </w:rPr>
+        <w:t xml:space="preserve">, kraj lanca i prva dostupna pozicija; kretanje kroz petlju dok se ne dođe do kraja lanca ili dok brojač ne dostigne maksimalnu dužinu – ako je pozicija zauzeta ekvivalentnim elementom vraća se false, inače se proverava da li je već pronađena prva dostupna pozicija (ako nije – uzima se trenutna) i da li se došlo do kraja lanca kolizije. Nakon petlje ukoliko ne postoji dostupna pozicija ili je opterećenje veće od 70% tabela se proširuje i element se dodaje metodom </w:t>
+      </w:r>
+      <w:r>
+        <w:rPr>
+          <w:rFonts w:ascii="Consolas" w:hAnsi="Consolas"/>
+          <w:sz w:val="20"/>
+          <w:szCs w:val="20"/>
+          <w:lang w:val="sr-Latn-RS"/>
+        </w:rPr>
+        <w:t>add(element, hashValue)</w:t>
+      </w:r>
+      <w:r>
+        <w:rPr>
+          <w:lang w:val="sr-Latn-RS"/>
+        </w:rPr>
+        <w:t>, a ukoliko postoji se dodaje.</w:t>
+      </w:r>
+    </w:p>
+    <w:p>
+      <w:pPr>
+        <w:spacing w:after="80"/>
+        <w:jc w:val="both"/>
+        <w:rPr>
+          <w:lang w:val="sr-Latn-RS"/>
+        </w:rPr>
+      </w:pPr>
+      <w:r>
+        <w:rPr>
+          <w:rFonts w:ascii="Consolas" w:hAnsi="Consolas"/>
+          <w:b/>
+          <w:bCs/>
+          <w:sz w:val="20"/>
+          <w:szCs w:val="20"/>
+          <w:lang w:val="sr-Latn-RS"/>
+        </w:rPr>
+        <w:t>void add(T element, int hashValue)</w:t>
+      </w:r>
+      <w:r>
+        <w:rPr>
+          <w:lang w:val="sr-Latn-RS"/>
+        </w:rPr>
+        <w:t xml:space="preserve">: kretanje kroz lanac na sličan način kao sa </w:t>
+      </w:r>
+      <w:r>
+        <w:rPr>
+          <w:rFonts w:ascii="Consolas" w:hAnsi="Consolas"/>
+          <w:sz w:val="20"/>
+          <w:szCs w:val="20"/>
+          <w:lang w:val="sr-Latn-RS"/>
+        </w:rPr>
+        <w:t>insert(T element)</w:t>
+      </w:r>
+      <w:r>
+        <w:rPr>
+          <w:lang w:val="sr-Latn-RS"/>
+        </w:rPr>
+        <w:t xml:space="preserve"> metodom, ali ovaj put bez ijedne provere osim da li je pronađena dostupna pozicija.</w:t>
+      </w:r>
+    </w:p>
+    <w:p>
+      <w:pPr>
+        <w:jc w:val="both"/>
+        <w:rPr>
+          <w:lang w:val="sr-Latn-RS"/>
+        </w:rPr>
+      </w:pPr>
+      <w:r>
+        <w:rPr>
+          <w:rFonts w:ascii="Consolas" w:hAnsi="Consolas"/>
+          <w:b/>
+          <w:bCs/>
+          <w:sz w:val="20"/>
+          <w:szCs w:val="20"/>
+          <w:lang w:val="sr-Latn-RS"/>
+        </w:rPr>
+        <w:t>void</w:t>
+      </w:r>
+      <w:r>
+        <w:rPr>
+          <w:rFonts w:ascii="Consolas" w:hAnsi="Consolas"/>
+          <w:b/>
+          <w:bCs/>
+          <w:sz w:val="20"/>
+          <w:szCs w:val="20"/>
+          <w:lang w:val="sr-Latn-RS"/>
+        </w:rPr>
+        <w:t xml:space="preserve"> </w:t>
+      </w:r>
+      <w:r>
+        <w:rPr>
+          <w:rFonts w:ascii="Consolas" w:hAnsi="Consolas"/>
+          <w:b/>
+          <w:bCs/>
+          <w:sz w:val="20"/>
+          <w:szCs w:val="20"/>
+          <w:lang w:val="sr-Latn-RS"/>
+        </w:rPr>
+        <w:t>expand</w:t>
+      </w:r>
+      <w:r>
+        <w:rPr>
+          <w:rFonts w:ascii="Consolas" w:hAnsi="Consolas"/>
+          <w:b/>
+          <w:bCs/>
+          <w:sz w:val="20"/>
+          <w:szCs w:val="20"/>
+          <w:lang w:val="sr-Latn-RS"/>
+        </w:rPr>
+        <w:t>()</w:t>
+      </w:r>
+      <w:r>
+        <w:rPr>
+          <w:lang w:val="sr-Latn-RS"/>
+        </w:rPr>
+        <w:t xml:space="preserve">: veličina tabele je najmanji prost broj koji je barem dva puta veći nego što je trenutna veličina tabele; </w:t>
+      </w:r>
+      <w:r>
+        <w:rPr>
+          <w:u w:val="single"/>
+          <w:lang w:val="sr-Latn-RS"/>
+        </w:rPr>
+        <w:t>postupak</w:t>
+      </w:r>
+      <w:r>
+        <w:rPr>
+          <w:lang w:val="sr-Latn-RS"/>
+        </w:rPr>
+        <w:t xml:space="preserve">: </w:t>
+      </w:r>
+      <w:r>
+        <w:rPr>
+          <w:color w:val="FFFFFF" w:themeColor="background1"/>
+          <w:highlight w:val="black"/>
+          <w:lang w:val="sr-Latn-RS"/>
+        </w:rPr>
+        <w:t>1</w:t>
+      </w:r>
+      <w:r>
+        <w:rPr>
+          <w:color w:val="FFFFFF" w:themeColor="background1"/>
+          <w:highlight w:val="black"/>
+          <w:lang w:val="sr-Latn-RS"/>
+        </w:rPr>
+        <w:t>)</w:t>
+      </w:r>
+      <w:r>
+        <w:rPr>
+          <w:lang w:val="sr-Latn-RS"/>
+        </w:rPr>
+        <w:t xml:space="preserve"> napravi se kopija stare tabele i statusa; </w:t>
+      </w:r>
+      <w:r>
+        <w:rPr>
+          <w:color w:val="FFFFFF" w:themeColor="background1"/>
+          <w:highlight w:val="black"/>
+          <w:lang w:val="sr-Latn-RS"/>
+        </w:rPr>
+        <w:t>2</w:t>
+      </w:r>
+      <w:r>
+        <w:rPr>
+          <w:color w:val="FFFFFF" w:themeColor="background1"/>
+          <w:highlight w:val="black"/>
+          <w:lang w:val="sr-Latn-RS"/>
+        </w:rPr>
+        <w:t>)</w:t>
+      </w:r>
+      <w:r>
+        <w:rPr>
+          <w:lang w:val="sr-Latn-RS"/>
+        </w:rPr>
+        <w:t xml:space="preserve"> realociramo </w:t>
+      </w:r>
+      <w:r>
+        <w:rPr>
+          <w:lang w:val="sr-Latn-RS"/>
+        </w:rPr>
+        <w:lastRenderedPageBreak/>
+        <w:t xml:space="preserve">tabelu i postavimo statuse svih ćelija na EMTPY; </w:t>
+      </w:r>
+      <w:r>
+        <w:rPr>
+          <w:color w:val="FFFFFF" w:themeColor="background1"/>
+          <w:highlight w:val="black"/>
+          <w:lang w:val="sr-Latn-RS"/>
+        </w:rPr>
+        <w:t>3</w:t>
+      </w:r>
+      <w:r>
+        <w:rPr>
+          <w:color w:val="FFFFFF" w:themeColor="background1"/>
+          <w:highlight w:val="black"/>
+          <w:lang w:val="sr-Latn-RS"/>
+        </w:rPr>
+        <w:t>)</w:t>
+      </w:r>
+      <w:r>
+        <w:rPr>
+          <w:lang w:val="sr-Latn-RS"/>
+        </w:rPr>
+        <w:t xml:space="preserve"> iteriramo kroz staru tabelu i ćelije u statusu OCCUPIED dodajemo u novu tabelu; </w:t>
+      </w:r>
+      <w:r>
+        <w:rPr>
+          <w:color w:val="FFFFFF" w:themeColor="background1"/>
+          <w:highlight w:val="black"/>
+          <w:lang w:val="sr-Latn-RS"/>
+        </w:rPr>
+        <w:t>4</w:t>
+      </w:r>
+      <w:r>
+        <w:rPr>
+          <w:color w:val="FFFFFF" w:themeColor="background1"/>
+          <w:highlight w:val="black"/>
+          <w:lang w:val="sr-Latn-RS"/>
+        </w:rPr>
+        <w:t>)</w:t>
+      </w:r>
+      <w:r>
+        <w:rPr>
+          <w:lang w:val="sr-Latn-RS"/>
+        </w:rPr>
+        <w:t xml:space="preserve"> staru tabelu i statuse postavimo na </w:t>
+      </w:r>
+      <w:r>
+        <w:rPr>
+          <w:rFonts w:ascii="Consolas" w:hAnsi="Consolas"/>
+          <w:sz w:val="20"/>
+          <w:szCs w:val="20"/>
+          <w:lang w:val="sr-Latn-RS"/>
+        </w:rPr>
+        <w:t>null</w:t>
+      </w:r>
+      <w:r>
+        <w:rPr>
+          <w:sz w:val="20"/>
+          <w:szCs w:val="20"/>
+          <w:lang w:val="sr-Latn-RS"/>
+        </w:rPr>
+        <w:t xml:space="preserve"> </w:t>
+      </w:r>
+      <w:r>
+        <w:rPr>
+          <w:lang w:val="sr-Latn-RS"/>
+        </w:rPr>
+        <w:t>vrednosti.</w:t>
+      </w:r>
+    </w:p>
+    <w:p>
+      <w:pPr>
+        <w:jc w:val="right"/>
+        <w:rPr>
+          <w:lang w:val="sr-Latn-RS"/>
+        </w:rPr>
+      </w:pPr>
+      <w:r>
+        <w:rPr>
+          <w:lang w:val="sr-Latn-RS"/>
+        </w:rPr>
+        <w:t>URL</w:t>
+      </w:r>
+    </w:p>
+    <w:p>
+      <w:pPr>
+        <w:jc w:val="both"/>
+        <w:rPr>
+          <w:lang w:val="sr-Latn-RS"/>
+        </w:rPr>
+      </w:pPr>
+    </w:p>
+    <w:p>
+      <w:pPr>
+        <w:ind w:left="709"/>
+        <w:jc w:val="both"/>
+        <w:rPr>
+          <w:rFonts w:ascii="Calibri Light" w:hAnsi="Calibri Light" w:cs="Calibri Light"/>
+        </w:rPr>
+      </w:pPr>
+      <w:r>
+        <w:rPr>
+          <w:rFonts w:ascii="Calibri Light" w:hAnsi="Calibri Light" w:cs="Calibri Light"/>
+          <w:noProof/>
+          <w:lang w:val="sr-Latn-RS"/>
+        </w:rPr>
+        <mc:AlternateContent>
+          <mc:Choice Requires="wps">
+            <w:drawing>
+              <wp:anchor distT="0" distB="0" distL="114300" distR="114300" simplePos="0" relativeHeight="251685888" behindDoc="0" locked="0" layoutInCell="1" allowOverlap="1" wp14:anchorId="17746F39" wp14:editId="68DB8CD6">
+                <wp:simplePos x="0" y="0"/>
+                <wp:positionH relativeFrom="column">
+                  <wp:posOffset>-5715</wp:posOffset>
+                </wp:positionH>
+                <wp:positionV relativeFrom="paragraph">
+                  <wp:posOffset>50165</wp:posOffset>
+                </wp:positionV>
+                <wp:extent cx="360000" cy="485578"/>
+                <wp:effectExtent l="0" t="0" r="8890" b="10160"/>
+                <wp:wrapNone/>
+                <wp:docPr id="13" name="Text Box 13"/>
+                <wp:cNvGraphicFramePr/>
+                <a:graphic xmlns:a="http://schemas.openxmlformats.org/drawingml/2006/main">
+                  <a:graphicData uri="http://schemas.microsoft.com/office/word/2010/wordprocessingShape">
+                    <wps:wsp>
+                      <wps:cNvSpPr txBox="1"/>
+                      <wps:spPr>
+                        <a:xfrm>
+                          <a:off x="0" y="0"/>
+                          <a:ext cx="360000" cy="485578"/>
+                        </a:xfrm>
+                        <a:prstGeom prst="rect">
+                          <a:avLst/>
+                        </a:prstGeom>
+                        <a:solidFill>
+                          <a:schemeClr val="lt1"/>
+                        </a:solidFill>
+                        <a:ln w="6350">
+                          <a:solidFill>
+                            <a:prstClr val="black"/>
+                          </a:solidFill>
+                        </a:ln>
+                      </wps:spPr>
+                      <wps:txbx>
+                        <w:txbxContent>
+                          <w:p>
+                            <w:pPr>
+                              <w:jc w:val="center"/>
+                              <w:rPr>
+                                <w:rFonts w:cs="Times New Roman (Body CS)"/>
+                                <w:spacing w:val="-40"/>
+                                <w:sz w:val="32"/>
+                                <w:szCs w:val="32"/>
+                                <w:lang w:val="sr-Latn-RS"/>
+                              </w:rPr>
+                            </w:pPr>
+                            <w:r>
+                              <w:rPr>
+                                <w:rFonts w:cs="Times New Roman (Body CS)"/>
+                                <w:spacing w:val="-40"/>
+                                <w:sz w:val="32"/>
+                                <w:szCs w:val="32"/>
+                                <w:lang w:val="sr-Latn-RS"/>
+                              </w:rPr>
+                              <w:t>1</w:t>
+                            </w:r>
+                            <w:r>
+                              <w:rPr>
+                                <w:rFonts w:cs="Times New Roman (Body CS)"/>
+                                <w:spacing w:val="-40"/>
+                                <w:sz w:val="32"/>
+                                <w:szCs w:val="32"/>
+                                <w:lang w:val="sr-Latn-RS"/>
+                              </w:rPr>
+                              <w:t>4</w:t>
+                            </w:r>
+                          </w:p>
+                        </w:txbxContent>
+                      </wps:txbx>
+                      <wps:bodyPr rot="0" spcFirstLastPara="0" vertOverflow="overflow" horzOverflow="overflow" vert="horz" wrap="square" lIns="91440" tIns="45720" rIns="91440" bIns="45720" numCol="1" spcCol="0" rtlCol="0" fromWordArt="0" anchor="ctr" anchorCtr="0" forceAA="0" compatLnSpc="1">
+                        <a:prstTxWarp prst="textNoShape">
+                          <a:avLst/>
+                        </a:prstTxWarp>
+                        <a:noAutofit/>
+                      </wps:bodyPr>
+                    </wps:wsp>
+                  </a:graphicData>
+                </a:graphic>
+                <wp14:sizeRelH relativeFrom="margin">
+                  <wp14:pctWidth>0</wp14:pctWidth>
+                </wp14:sizeRelH>
+                <wp14:sizeRelV relativeFrom="margin">
+                  <wp14:pctHeight>0</wp14:pctHeight>
+                </wp14:sizeRelV>
+              </wp:anchor>
+            </w:drawing>
+          </mc:Choice>
+          <mc:Fallback>
+            <w:pict>
+              <v:shape w14:anchorId="17746F39" id="Text Box 13" o:spid="_x0000_s1039" type="#_x0000_t202" style="position:absolute;left:0;text-align:left;margin-left:-.45pt;margin-top:3.95pt;width:28.35pt;height:38.25pt;z-index:251685888;visibility:visible;mso-wrap-style:square;mso-width-percent:0;mso-height-percent:0;mso-wrap-distance-left:9pt;mso-wrap-distance-top:0;mso-wrap-distance-right:9pt;mso-wrap-distance-bottom:0;mso-position-horizontal:absolute;mso-position-horizontal-relative:text;mso-position-vertical:absolute;mso-position-vertical-relative:text;mso-width-percent:0;mso-height-percent:0;mso-width-relative:margin;mso-height-relative:margin;v-text-anchor:middle" o:gfxdata="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" fillcolor="white [3201]" strokeweight=".5pt">
+                <v:textbox>
+                  <w:txbxContent>
+                    <w:p>
+                      <w:pPr>
+                        <w:jc w:val="center"/>
+                        <w:rPr>
+                          <w:rFonts w:cs="Times New Roman (Body CS)"/>
+                          <w:spacing w:val="-40"/>
+                          <w:sz w:val="32"/>
+                          <w:szCs w:val="32"/>
+                          <w:lang w:val="sr-Latn-RS"/>
+                        </w:rPr>
+                      </w:pPr>
+                      <w:r>
+                        <w:rPr>
+                          <w:rFonts w:cs="Times New Roman (Body CS)"/>
+                          <w:spacing w:val="-40"/>
+                          <w:sz w:val="32"/>
+                          <w:szCs w:val="32"/>
+                          <w:lang w:val="sr-Latn-RS"/>
+                        </w:rPr>
+                        <w:t>1</w:t>
+                      </w:r>
+                      <w:r>
+                        <w:rPr>
+                          <w:rFonts w:cs="Times New Roman (Body CS)"/>
+                          <w:spacing w:val="-40"/>
+                          <w:sz w:val="32"/>
+                          <w:szCs w:val="32"/>
+                          <w:lang w:val="sr-Latn-RS"/>
+                        </w:rPr>
+                        <w:t>4</w:t>
+                      </w:r>
+                    </w:p>
+                  </w:txbxContent>
+                </v:textbox>
+              </v:shape>
+            </w:pict>
+          </mc:Fallback>
+        </mc:AlternateContent>
+      </w:r>
+      <w:r>
+        <w:rPr>
+          <w:rFonts w:ascii="Calibri Light" w:hAnsi="Calibri Light" w:cs="Calibri Light"/>
+          <w:noProof/>
+          <w:lang w:val="sr-Latn-RS"/>
+        </w:rPr>
+        <w:t>ADT skup realizovan zatvorenim hešovanjem, operacij</w:t>
+      </w:r>
+      <w:r>
+        <w:rPr>
+          <w:rFonts w:ascii="Calibri Light" w:hAnsi="Calibri Light" w:cs="Calibri Light"/>
+          <w:noProof/>
+          <w:lang w:val="sr-Latn-RS"/>
+        </w:rPr>
+        <w:t>e</w:t>
+      </w:r>
+      <w:r>
+        <w:rPr>
+          <w:rFonts w:ascii="Calibri Light" w:hAnsi="Calibri Light" w:cs="Calibri Light"/>
+          <w:noProof/>
+          <w:lang w:val="sr-Latn-RS"/>
+        </w:rPr>
+        <w:t xml:space="preserve"> </w:t>
+      </w:r>
+      <w:r>
+        <w:rPr>
+          <w:rFonts w:ascii="Calibri Light" w:hAnsi="Calibri Light" w:cs="Calibri Light"/>
+          <w:i/>
+          <w:iCs/>
+          <w:noProof/>
+          <w:lang w:val="sr-Latn-RS"/>
+        </w:rPr>
+        <w:t>member</w:t>
+      </w:r>
+      <w:r>
+        <w:rPr>
+          <w:rFonts w:ascii="Calibri Light" w:hAnsi="Calibri Light" w:cs="Calibri Light"/>
+          <w:noProof/>
+          <w:lang w:val="sr-Latn-RS"/>
+        </w:rPr>
+        <w:t xml:space="preserve"> i </w:t>
+      </w:r>
+      <w:r>
+        <w:rPr>
+          <w:rFonts w:ascii="Calibri Light" w:hAnsi="Calibri Light" w:cs="Calibri Light"/>
+          <w:i/>
+          <w:iCs/>
+          <w:noProof/>
+          <w:lang w:val="sr-Latn-RS"/>
+        </w:rPr>
+        <w:t>remove</w:t>
+      </w:r>
+      <w:r>
+        <w:rPr>
+          <w:rFonts w:ascii="Calibri Light" w:hAnsi="Calibri Light" w:cs="Calibri Light"/>
+          <w:noProof/>
+          <w:lang w:val="sr-Latn-RS"/>
+        </w:rPr>
+        <w:t>.</w:t>
+      </w:r>
+    </w:p>
+    <w:p>
+      <w:pPr>
+        <w:ind w:left="709"/>
+        <w:jc w:val="both"/>
+        <w:rPr>
+          <w:rFonts w:ascii="Calibri Light" w:hAnsi="Calibri Light" w:cs="Calibri Light"/>
+          <w:lang w:val="sr-Latn-RS"/>
+        </w:rPr>
+      </w:pPr>
+    </w:p>
+    <w:p>
+      <w:pPr>
+        <w:jc w:val="both"/>
+      </w:pPr>
+    </w:p>
+    <w:p>
+      <w:pPr>
+        <w:spacing w:after="80"/>
+        <w:jc w:val="both"/>
+        <w:rPr>
+          <w:u w:val="single"/>
+          <w:lang w:val="sr-Latn-RS"/>
+        </w:rPr>
+      </w:pPr>
+      <w:r>
+        <w:rPr>
+          <w:rFonts w:ascii="Consolas" w:hAnsi="Consolas"/>
+          <w:b/>
+          <w:bCs/>
+          <w:sz w:val="20"/>
+          <w:szCs w:val="20"/>
+          <w:lang w:val="sr-Latn-RS"/>
+        </w:rPr>
+        <w:t>int</w:t>
+      </w:r>
+      <w:r>
+        <w:rPr>
+          <w:rFonts w:ascii="Consolas" w:hAnsi="Consolas"/>
+          <w:b/>
+          <w:bCs/>
+          <w:sz w:val="20"/>
+          <w:szCs w:val="20"/>
+          <w:lang w:val="sr-Latn-RS"/>
+        </w:rPr>
+        <w:t xml:space="preserve"> </w:t>
+      </w:r>
+      <w:r>
+        <w:rPr>
+          <w:rFonts w:ascii="Consolas" w:hAnsi="Consolas"/>
+          <w:b/>
+          <w:bCs/>
+          <w:sz w:val="20"/>
+          <w:szCs w:val="20"/>
+          <w:lang w:val="sr-Latn-RS"/>
+        </w:rPr>
+        <w:t>searchCollisionChain</w:t>
+      </w:r>
+      <w:r>
+        <w:rPr>
+          <w:rFonts w:ascii="Consolas" w:hAnsi="Consolas"/>
+          <w:b/>
+          <w:bCs/>
+          <w:sz w:val="20"/>
+          <w:szCs w:val="20"/>
+          <w:lang w:val="sr-Latn-RS"/>
+        </w:rPr>
+        <w:t>(</w:t>
+      </w:r>
+      <w:r>
+        <w:rPr>
+          <w:rFonts w:ascii="Consolas" w:hAnsi="Consolas"/>
+          <w:b/>
+          <w:bCs/>
+          <w:sz w:val="20"/>
+          <w:szCs w:val="20"/>
+          <w:lang w:val="sr-Latn-RS"/>
+        </w:rPr>
+        <w:t>T element, int hashValue</w:t>
+      </w:r>
+      <w:r>
+        <w:rPr>
+          <w:rFonts w:ascii="Consolas" w:hAnsi="Consolas"/>
+          <w:b/>
+          <w:bCs/>
+          <w:sz w:val="20"/>
+          <w:szCs w:val="20"/>
+          <w:lang w:val="sr-Latn-RS"/>
+        </w:rPr>
+        <w:t>)</w:t>
+      </w:r>
+      <w:r>
+        <w:rPr>
+          <w:lang w:val="sr-Latn-RS"/>
+        </w:rPr>
+        <w:t xml:space="preserve">: </w:t>
+      </w:r>
+      <w:r>
+        <w:rPr>
+          <w:lang w:val="sr-Latn-RS"/>
+        </w:rPr>
+        <w:t xml:space="preserve">uzima se </w:t>
+      </w:r>
+      <w:r>
+        <w:rPr>
+          <w:i/>
+          <w:iCs/>
+          <w:lang w:val="sr-Latn-RS"/>
+        </w:rPr>
+        <w:t>hash</w:t>
+      </w:r>
+      <w:r>
+        <w:rPr>
+          <w:lang w:val="sr-Latn-RS"/>
+        </w:rPr>
+        <w:t xml:space="preserve"> elementa koji se traži kao trenutna pozicija, prate se brojač i maksimalna dužina </w:t>
+      </w:r>
+      <w:r>
+        <w:rPr>
+          <w:lang w:val="sr-Latn-RS"/>
+        </w:rPr>
+        <w:t xml:space="preserve">lanca </w:t>
+      </w:r>
+      <w:r>
+        <w:rPr>
+          <w:rFonts w:ascii="Cambria Math" w:hAnsi="Cambria Math"/>
+          <w:lang w:val="sr-Latn-RS"/>
+        </w:rPr>
+        <w:t>(M–1)/2</w:t>
+      </w:r>
+      <w:r>
+        <w:rPr>
+          <w:lang w:val="sr-Latn-RS"/>
+        </w:rPr>
+        <w:t xml:space="preserve">; kretanje kroz </w:t>
+      </w:r>
+      <w:r>
+        <w:rPr>
+          <w:rFonts w:ascii="Consolas" w:hAnsi="Consolas"/>
+          <w:sz w:val="20"/>
+          <w:szCs w:val="20"/>
+          <w:lang w:val="sr-Latn-RS"/>
+        </w:rPr>
+        <w:t xml:space="preserve">while </w:t>
+      </w:r>
+      <w:r>
+        <w:rPr>
+          <w:lang w:val="sr-Latn-RS"/>
+        </w:rPr>
+        <w:t xml:space="preserve">dok je brojač manji od maks. dužine i dok je status trenutne pozicije </w:t>
+      </w:r>
+      <w:r>
+        <w:rPr>
+          <w:rFonts w:ascii="Consolas" w:hAnsi="Consolas"/>
+          <w:sz w:val="20"/>
+          <w:szCs w:val="20"/>
+          <w:lang w:val="sr-Latn-RS"/>
+        </w:rPr>
+        <w:t>!= EMPTY</w:t>
+      </w:r>
+      <w:r>
+        <w:rPr>
+          <w:lang w:val="sr-Latn-RS"/>
+        </w:rPr>
+        <w:t xml:space="preserve"> – ako je status </w:t>
+      </w:r>
+      <w:r>
+        <w:rPr>
+          <w:rFonts w:ascii="Consolas" w:hAnsi="Consolas"/>
+          <w:sz w:val="20"/>
+          <w:szCs w:val="20"/>
+          <w:lang w:val="sr-Latn-RS"/>
+        </w:rPr>
+        <w:t>OCCUPIED</w:t>
+      </w:r>
+      <w:r>
+        <w:rPr>
+          <w:lang w:val="sr-Latn-RS"/>
+        </w:rPr>
+        <w:t xml:space="preserve"> </w:t>
+      </w:r>
+      <w:r>
+        <w:rPr>
+          <w:lang w:val="sr-Latn-RS"/>
+        </w:rPr>
+        <w:t xml:space="preserve">proverava se sadržaj elementa i ako su jednaki vraća se trenutna pozicija, u suprotnom se ažuriraju brojač i trenutna pozicija; na kraju se vraća trenutna pozicija ili </w:t>
+      </w:r>
+      <w:r>
+        <w:rPr>
+          <w:rFonts w:ascii="Consolas" w:hAnsi="Consolas"/>
+          <w:sz w:val="20"/>
+          <w:szCs w:val="20"/>
+          <w:lang w:val="sr-Latn-RS"/>
+        </w:rPr>
+        <w:t>-1</w:t>
+      </w:r>
+      <w:r>
+        <w:rPr>
+          <w:lang w:val="sr-Latn-RS"/>
+        </w:rPr>
+        <w:t xml:space="preserve"> ukoliko element nije pronađen.</w:t>
+      </w:r>
+    </w:p>
+    <w:p>
+      <w:pPr>
+        <w:spacing w:after="80"/>
+        <w:jc w:val="both"/>
+        <w:rPr>
+          <w:lang w:val="sr-Latn-RS"/>
+        </w:rPr>
+      </w:pPr>
+      <w:r>
+        <w:rPr>
+          <w:rFonts w:ascii="Consolas" w:hAnsi="Consolas"/>
+          <w:b/>
+          <w:bCs/>
+          <w:sz w:val="20"/>
+          <w:szCs w:val="20"/>
+          <w:lang w:val="sr-Latn-RS"/>
+        </w:rPr>
+        <w:t>boolean</w:t>
+      </w:r>
+      <w:r>
+        <w:rPr>
+          <w:rFonts w:ascii="Consolas" w:hAnsi="Consolas"/>
+          <w:b/>
+          <w:bCs/>
+          <w:sz w:val="20"/>
+          <w:szCs w:val="20"/>
+          <w:lang w:val="sr-Latn-RS"/>
+        </w:rPr>
+        <w:t xml:space="preserve"> </w:t>
+      </w:r>
+      <w:r>
+        <w:rPr>
+          <w:rFonts w:ascii="Consolas" w:hAnsi="Consolas"/>
+          <w:b/>
+          <w:bCs/>
+          <w:sz w:val="20"/>
+          <w:szCs w:val="20"/>
+          <w:lang w:val="sr-Latn-RS"/>
+        </w:rPr>
+        <w:t>member</w:t>
+      </w:r>
+      <w:r>
+        <w:rPr>
+          <w:rFonts w:ascii="Consolas" w:hAnsi="Consolas"/>
+          <w:b/>
+          <w:bCs/>
+          <w:sz w:val="20"/>
+          <w:szCs w:val="20"/>
+          <w:lang w:val="sr-Latn-RS"/>
+        </w:rPr>
+        <w:t>(</w:t>
+      </w:r>
+      <w:r>
+        <w:rPr>
+          <w:rFonts w:ascii="Consolas" w:hAnsi="Consolas"/>
+          <w:b/>
+          <w:bCs/>
+          <w:sz w:val="20"/>
+          <w:szCs w:val="20"/>
+          <w:lang w:val="sr-Latn-RS"/>
+        </w:rPr>
+        <w:t>T element</w:t>
+      </w:r>
+      <w:r>
+        <w:rPr>
+          <w:rFonts w:ascii="Consolas" w:hAnsi="Consolas"/>
+          <w:b/>
+          <w:bCs/>
+          <w:sz w:val="20"/>
+          <w:szCs w:val="20"/>
+          <w:lang w:val="sr-Latn-RS"/>
+        </w:rPr>
+        <w:t>)</w:t>
+      </w:r>
+      <w:r>
+        <w:rPr>
+          <w:lang w:val="sr-Latn-RS"/>
+        </w:rPr>
+        <w:t xml:space="preserve">: </w:t>
+      </w:r>
+      <w:r>
+        <w:rPr>
+          <w:lang w:val="sr-Latn-RS"/>
+        </w:rPr>
+        <w:t>prosto se iskoristi se pretraga lanca kolizije.</w:t>
+      </w:r>
+    </w:p>
+    <w:p>
+      <w:pPr>
+        <w:spacing w:after="80"/>
+        <w:jc w:val="both"/>
+        <w:rPr>
+          <w:lang w:val="sr-Latn-RS"/>
+        </w:rPr>
+      </w:pPr>
+      <w:r>
+        <w:rPr>
+          <w:rFonts w:ascii="Consolas" w:hAnsi="Consolas"/>
+          <w:b/>
+          <w:bCs/>
+          <w:sz w:val="20"/>
+          <w:szCs w:val="20"/>
+          <w:lang w:val="sr-Latn-RS"/>
+        </w:rPr>
+        <w:t>boolean</w:t>
+      </w:r>
+      <w:r>
+        <w:rPr>
+          <w:rFonts w:ascii="Consolas" w:hAnsi="Consolas"/>
+          <w:b/>
+          <w:bCs/>
+          <w:sz w:val="20"/>
+          <w:szCs w:val="20"/>
+          <w:lang w:val="sr-Latn-RS"/>
+        </w:rPr>
+        <w:t xml:space="preserve"> </w:t>
+      </w:r>
+      <w:r>
+        <w:rPr>
+          <w:rFonts w:ascii="Consolas" w:hAnsi="Consolas"/>
+          <w:b/>
+          <w:bCs/>
+          <w:sz w:val="20"/>
+          <w:szCs w:val="20"/>
+          <w:lang w:val="sr-Latn-RS"/>
+        </w:rPr>
+        <w:t>remove</w:t>
+      </w:r>
+      <w:r>
+        <w:rPr>
+          <w:rFonts w:ascii="Consolas" w:hAnsi="Consolas"/>
+          <w:b/>
+          <w:bCs/>
+          <w:sz w:val="20"/>
+          <w:szCs w:val="20"/>
+          <w:lang w:val="sr-Latn-RS"/>
+        </w:rPr>
+        <w:t>(</w:t>
+      </w:r>
+      <w:r>
+        <w:rPr>
+          <w:rFonts w:ascii="Consolas" w:hAnsi="Consolas"/>
+          <w:b/>
+          <w:bCs/>
+          <w:sz w:val="20"/>
+          <w:szCs w:val="20"/>
+          <w:lang w:val="sr-Latn-RS"/>
+        </w:rPr>
+        <w:t>T element</w:t>
+      </w:r>
+      <w:r>
+        <w:rPr>
+          <w:rFonts w:ascii="Consolas" w:hAnsi="Consolas"/>
+          <w:b/>
+          <w:bCs/>
+          <w:sz w:val="20"/>
+          <w:szCs w:val="20"/>
+          <w:lang w:val="sr-Latn-RS"/>
+        </w:rPr>
+        <w:t>)</w:t>
+      </w:r>
+      <w:r>
+        <w:rPr>
+          <w:lang w:val="sr-Latn-RS"/>
+        </w:rPr>
+        <w:t xml:space="preserve">: </w:t>
+      </w:r>
+      <w:r>
+        <w:rPr>
+          <w:lang w:val="sr-Latn-RS"/>
+        </w:rPr>
+        <w:t xml:space="preserve">koristi se pretraga lanca kolizije za nalaženje pozicije traženog elementa; ukoliko je element pronađen status sa njegovom pozicijom se postavi na </w:t>
+      </w:r>
+      <w:r>
+        <w:rPr>
+          <w:rFonts w:ascii="Consolas" w:hAnsi="Consolas"/>
+          <w:sz w:val="20"/>
+          <w:szCs w:val="20"/>
+          <w:lang w:val="sr-Latn-RS"/>
+        </w:rPr>
+        <w:t>Status.DELETED</w:t>
+      </w:r>
+      <w:r>
+        <w:rPr>
+          <w:lang w:val="sr-Latn-RS"/>
+        </w:rPr>
+        <w:t xml:space="preserve"> a broj elemenata se smanji.</w:t>
+      </w:r>
+    </w:p>
+    <w:p>
+      <w:pPr>
+        <w:spacing w:after="80"/>
+        <w:jc w:val="both"/>
+        <w:rPr>
+          <w:lang w:val="sr-Latn-RS"/>
+        </w:rPr>
+      </w:pPr>
+      <w:r>
+        <w:rPr>
+          <w:lang w:val="sr-Latn-RS"/>
+        </w:rPr>
+        <w:t>URL</w:t>
+      </w:r>
+    </w:p>
+    <w:p>
+      <w:pPr>
+        <w:spacing w:after="80"/>
+        <w:jc w:val="both"/>
+        <w:rPr>
+          <w:lang w:val="sr-Latn-RS"/>
+        </w:rPr>
+      </w:pPr>
+    </w:p>
+    <w:p>
+      <w:pPr>
+        <w:ind w:left="709"/>
+        <w:jc w:val="both"/>
+        <w:rPr>
+          <w:rFonts w:ascii="Calibri Light" w:hAnsi="Calibri Light" w:cs="Calibri Light"/>
+        </w:rPr>
+      </w:pPr>
+      <w:r>
+        <w:rPr>
+          <w:rFonts w:ascii="Calibri Light" w:hAnsi="Calibri Light" w:cs="Calibri Light"/>
+          <w:noProof/>
+          <w:lang w:val="sr-Latn-RS"/>
+        </w:rPr>
+        <mc:AlternateContent>
+          <mc:Choice Requires="wps">
+            <w:drawing>
+              <wp:anchor distT="0" distB="0" distL="114300" distR="114300" simplePos="0" relativeHeight="251687936" behindDoc="0" locked="0" layoutInCell="1" allowOverlap="1" wp14:anchorId="59DA6B01" wp14:editId="2B47E87F">
+                <wp:simplePos x="0" y="0"/>
+                <wp:positionH relativeFrom="column">
+                  <wp:posOffset>-5715</wp:posOffset>
+                </wp:positionH>
+                <wp:positionV relativeFrom="paragraph">
+                  <wp:posOffset>50165</wp:posOffset>
+                </wp:positionV>
+                <wp:extent cx="360000" cy="485578"/>
+                <wp:effectExtent l="0" t="0" r="8890" b="10160"/>
+                <wp:wrapNone/>
+                <wp:docPr id="14" name="Text Box 14"/>
+                <wp:cNvGraphicFramePr/>
+                <a:graphic xmlns:a="http://schemas.openxmlformats.org/drawingml/2006/main">
+                  <a:graphicData uri="http://schemas.microsoft.com/office/word/2010/wordprocessingShape">
+                    <wps:wsp>
+                      <wps:cNvSpPr txBox="1"/>
+                      <wps:spPr>
+                        <a:xfrm>
+                          <a:off x="0" y="0"/>
+                          <a:ext cx="360000" cy="485578"/>
+                        </a:xfrm>
+                        <a:prstGeom prst="rect">
+                          <a:avLst/>
+                        </a:prstGeom>
+                        <a:solidFill>
+                          <a:schemeClr val="lt1"/>
+                        </a:solidFill>
+                        <a:ln w="6350">
+                          <a:solidFill>
+                            <a:prstClr val="black"/>
+                          </a:solidFill>
+                        </a:ln>
+                      </wps:spPr>
+                      <wps:txbx>
+                        <w:txbxContent>
+                          <w:p>
+                            <w:pPr>
+                              <w:jc w:val="center"/>
+                              <w:rPr>
+                                <w:rFonts w:cs="Times New Roman (Body CS)"/>
+                                <w:spacing w:val="-40"/>
+                                <w:sz w:val="32"/>
+                                <w:szCs w:val="32"/>
+                                <w:lang w:val="sr-Latn-RS"/>
+                              </w:rPr>
+                            </w:pPr>
+                            <w:r>
+                              <w:rPr>
+                                <w:rFonts w:cs="Times New Roman (Body CS)"/>
+                                <w:spacing w:val="-40"/>
+                                <w:sz w:val="32"/>
+                                <w:szCs w:val="32"/>
+                                <w:lang w:val="sr-Latn-RS"/>
+                              </w:rPr>
+                              <w:t>1</w:t>
+                            </w:r>
+                            <w:r>
+                              <w:rPr>
+                                <w:rFonts w:cs="Times New Roman (Body CS)"/>
+                                <w:spacing w:val="-40"/>
+                                <w:sz w:val="32"/>
+                                <w:szCs w:val="32"/>
+                                <w:lang w:val="sr-Latn-RS"/>
+                              </w:rPr>
+                              <w:t>5</w:t>
+                            </w:r>
+                          </w:p>
+                        </w:txbxContent>
+                      </wps:txbx>
+                      <wps:bodyPr rot="0" spcFirstLastPara="0" vertOverflow="overflow" horzOverflow="overflow" vert="horz" wrap="square" lIns="91440" tIns="45720" rIns="91440" bIns="45720" numCol="1" spcCol="0" rtlCol="0" fromWordArt="0" anchor="ctr" anchorCtr="0" forceAA="0" compatLnSpc="1">
+                        <a:prstTxWarp prst="textNoShape">
+                          <a:avLst/>
+                        </a:prstTxWarp>
+                        <a:noAutofit/>
+                      </wps:bodyPr>
+                    </wps:wsp>
+                  </a:graphicData>
+                </a:graphic>
+                <wp14:sizeRelH relativeFrom="margin">
+                  <wp14:pctWidth>0</wp14:pctWidth>
+                </wp14:sizeRelH>
+                <wp14:sizeRelV relativeFrom="margin">
+                  <wp14:pctHeight>0</wp14:pctHeight>
+                </wp14:sizeRelV>
+              </wp:anchor>
+            </w:drawing>
+          </mc:Choice>
+          <mc:Fallback>
+            <w:pict>
+              <v:shape w14:anchorId="59DA6B01" id="Text Box 14" o:spid="_x0000_s1040" type="#_x0000_t202" style="position:absolute;left:0;text-align:left;margin-left:-.45pt;margin-top:3.95pt;width:28.35pt;height:38.25pt;z-index:251687936;visibility:visible;mso-wrap-style:square;mso-width-percent:0;mso-height-percent:0;mso-wrap-distance-left:9pt;mso-wrap-distance-top:0;mso-wrap-distance-right:9pt;mso-wrap-distance-bottom:0;mso-position-horizontal:absolute;mso-position-horizontal-relative:text;mso-position-vertical:absolute;mso-position-vertical-relative:text;mso-width-percent:0;mso-height-percent:0;mso-width-relative:margin;mso-height-relative:margin;v-text-anchor:middle" o:gfxdata="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" fillcolor="white [3201]" strokeweight=".5pt">
+                <v:textbox>
+                  <w:txbxContent>
+                    <w:p>
+                      <w:pPr>
+                        <w:jc w:val="center"/>
+                        <w:rPr>
+                          <w:rFonts w:cs="Times New Roman (Body CS)"/>
+                          <w:spacing w:val="-40"/>
+                          <w:sz w:val="32"/>
+                          <w:szCs w:val="32"/>
+                          <w:lang w:val="sr-Latn-RS"/>
+                        </w:rPr>
+                      </w:pPr>
+                      <w:r>
+                        <w:rPr>
+                          <w:rFonts w:cs="Times New Roman (Body CS)"/>
+                          <w:spacing w:val="-40"/>
+                          <w:sz w:val="32"/>
+                          <w:szCs w:val="32"/>
+                          <w:lang w:val="sr-Latn-RS"/>
+                        </w:rPr>
+                        <w:t>1</w:t>
+                      </w:r>
+                      <w:r>
+                        <w:rPr>
+                          <w:rFonts w:cs="Times New Roman (Body CS)"/>
+                          <w:spacing w:val="-40"/>
+                          <w:sz w:val="32"/>
+                          <w:szCs w:val="32"/>
+                          <w:lang w:val="sr-Latn-RS"/>
+                        </w:rPr>
+                        <w:t>5</w:t>
+                      </w:r>
+                    </w:p>
+                  </w:txbxContent>
+                </v:textbox>
+              </v:shape>
+            </w:pict>
+          </mc:Fallback>
+        </mc:AlternateContent>
+      </w:r>
+      <w:r>
+        <w:rPr>
+          <w:rFonts w:ascii="Calibri Light" w:hAnsi="Calibri Light" w:cs="Calibri Light"/>
+          <w:noProof/>
+          <w:lang w:val="sr-Latn-RS"/>
+        </w:rPr>
+        <w:t xml:space="preserve">ADT </w:t>
+      </w:r>
+      <w:r>
+        <w:rPr>
+          <w:rFonts w:ascii="Calibri Light" w:hAnsi="Calibri Light" w:cs="Calibri Light"/>
+          <w:noProof/>
+          <w:lang w:val="sr-Latn-RS"/>
+        </w:rPr>
+        <w:t xml:space="preserve">mapa </w:t>
+      </w:r>
+      <w:r>
+        <w:rPr>
+          <w:rFonts w:ascii="Calibri Light" w:hAnsi="Calibri Light" w:cs="Calibri Light"/>
+          <w:noProof/>
+          <w:lang w:val="sr-Latn-RS"/>
+        </w:rPr>
+        <w:t>realizovan</w:t>
+      </w:r>
+      <w:r>
+        <w:rPr>
+          <w:rFonts w:ascii="Calibri Light" w:hAnsi="Calibri Light" w:cs="Calibri Light"/>
+          <w:noProof/>
+          <w:lang w:val="sr-Latn-RS"/>
+        </w:rPr>
+        <w:t>a</w:t>
+      </w:r>
+      <w:r>
+        <w:rPr>
+          <w:rFonts w:ascii="Calibri Light" w:hAnsi="Calibri Light" w:cs="Calibri Light"/>
+          <w:noProof/>
+          <w:lang w:val="sr-Latn-RS"/>
+        </w:rPr>
+        <w:t xml:space="preserve"> </w:t>
+      </w:r>
+      <w:r>
+        <w:rPr>
+          <w:rFonts w:ascii="Calibri Light" w:hAnsi="Calibri Light" w:cs="Calibri Light"/>
+          <w:noProof/>
+          <w:lang w:val="sr-Latn-RS"/>
+        </w:rPr>
+        <w:t xml:space="preserve">otvorenim </w:t>
+      </w:r>
+      <w:r>
+        <w:rPr>
+          <w:rFonts w:ascii="Calibri Light" w:hAnsi="Calibri Light" w:cs="Calibri Light"/>
+          <w:noProof/>
+          <w:lang w:val="sr-Latn-RS"/>
+        </w:rPr>
+        <w:t xml:space="preserve">hešovanjem, operacije </w:t>
+      </w:r>
+      <w:r>
+        <w:rPr>
+          <w:rFonts w:ascii="Calibri Light" w:hAnsi="Calibri Light" w:cs="Calibri Light"/>
+          <w:i/>
+          <w:iCs/>
+          <w:noProof/>
+          <w:lang w:val="sr-Latn-RS"/>
+        </w:rPr>
+        <w:t>insert</w:t>
+      </w:r>
+      <w:r>
+        <w:rPr>
+          <w:rFonts w:ascii="Calibri Light" w:hAnsi="Calibri Light" w:cs="Calibri Light"/>
+          <w:noProof/>
+          <w:lang w:val="sr-Latn-RS"/>
+        </w:rPr>
+        <w:t xml:space="preserve"> i </w:t>
+      </w:r>
+      <w:r>
+        <w:rPr>
+          <w:rFonts w:ascii="Calibri Light" w:hAnsi="Calibri Light" w:cs="Calibri Light"/>
+          <w:i/>
+          <w:iCs/>
+          <w:noProof/>
+          <w:lang w:val="sr-Latn-RS"/>
+        </w:rPr>
+        <w:t>delete</w:t>
+      </w:r>
+      <w:r>
+        <w:rPr>
+          <w:rFonts w:ascii="Calibri Light" w:hAnsi="Calibri Light" w:cs="Calibri Light"/>
+          <w:noProof/>
+          <w:lang w:val="sr-Latn-RS"/>
+        </w:rPr>
+        <w:t>.</w:t>
+      </w:r>
+    </w:p>
+    <w:p>
+      <w:pPr>
+        <w:ind w:left="709"/>
+        <w:jc w:val="both"/>
+        <w:rPr>
+          <w:rFonts w:ascii="Calibri Light" w:hAnsi="Calibri Light" w:cs="Calibri Light"/>
+          <w:lang w:val="sr-Latn-RS"/>
+        </w:rPr>
+      </w:pPr>
+    </w:p>
+    <w:p>
+      <w:pPr>
+        <w:jc w:val="both"/>
+      </w:pPr>
+    </w:p>
+    <w:p>
+      <w:pPr>
+        <w:spacing w:after="80"/>
+        <w:jc w:val="both"/>
+        <w:rPr>
+          <w:lang w:val="sr-Latn-RS"/>
+        </w:rPr>
+      </w:pPr>
+      <w:r>
+        <w:rPr>
+          <w:b/>
+          <w:bCs/>
+          <w:lang w:val="sr-Latn-RS"/>
+        </w:rPr>
+        <w:t>A</w:t>
+      </w:r>
+      <w:r>
+        <w:rPr>
+          <w:b/>
+          <w:bCs/>
+          <w:sz w:val="20"/>
+          <w:szCs w:val="20"/>
+          <w:lang w:val="sr-Latn-RS"/>
+        </w:rPr>
+        <w:t>DT MAPA, OTVORENO HEŠOVANJE</w:t>
+      </w:r>
+      <w:r>
+        <w:rPr>
+          <w:lang w:val="sr-Latn-RS"/>
+        </w:rPr>
+        <w:t xml:space="preserve">: </w:t>
+      </w:r>
+      <w:r>
+        <w:rPr>
+          <w:lang w:val="sr-Latn-RS"/>
+        </w:rPr>
+        <w:t xml:space="preserve">čvorovi u tabeli sada sadrže parove (ključ, vrednost), a </w:t>
+      </w:r>
+      <w:r>
+        <w:rPr>
+          <w:i/>
+          <w:iCs/>
+          <w:lang w:val="sr-Latn-RS"/>
+        </w:rPr>
+        <w:t>hash</w:t>
+      </w:r>
+      <w:r>
+        <w:rPr>
+          <w:lang w:val="sr-Latn-RS"/>
+        </w:rPr>
+        <w:t xml:space="preserve"> f-ja se primenjuje samo na ključeve (drugim rečima, lanac kolizija sadrži samo elemente čiji ključevi imaju istu vrednost </w:t>
+      </w:r>
+      <w:r>
+        <w:rPr>
+          <w:i/>
+          <w:iCs/>
+          <w:lang w:val="sr-Latn-RS"/>
+        </w:rPr>
+        <w:t>hash</w:t>
+      </w:r>
+      <w:r>
+        <w:rPr>
+          <w:lang w:val="sr-Latn-RS"/>
+        </w:rPr>
+        <w:t xml:space="preserve"> f-je).</w:t>
+      </w:r>
+    </w:p>
+    <w:p>
+      <w:pPr>
+        <w:spacing w:after="80"/>
+        <w:jc w:val="both"/>
+        <w:rPr>
+          <w:lang w:val="sr-Latn-RS"/>
+        </w:rPr>
+      </w:pPr>
+      <w:r>
+        <w:rPr>
+          <w:rFonts w:ascii="Consolas" w:hAnsi="Consolas"/>
+          <w:b/>
+          <w:bCs/>
+          <w:sz w:val="20"/>
+          <w:szCs w:val="20"/>
+          <w:lang w:val="sr-Latn-RS"/>
+        </w:rPr>
+        <w:t>Node[]</w:t>
+      </w:r>
+      <w:r>
+        <w:rPr>
+          <w:rFonts w:ascii="Consolas" w:hAnsi="Consolas"/>
+          <w:b/>
+          <w:bCs/>
+          <w:sz w:val="20"/>
+          <w:szCs w:val="20"/>
+        </w:rPr>
+        <w:t xml:space="preserve"> </w:t>
+      </w:r>
+      <w:r>
+        <w:rPr>
+          <w:rFonts w:ascii="Consolas" w:hAnsi="Consolas"/>
+          <w:b/>
+          <w:bCs/>
+          <w:sz w:val="20"/>
+          <w:szCs w:val="20"/>
+          <w:lang w:val="sr-Latn-RS"/>
+        </w:rPr>
+        <w:t>searchCollisionChain</w:t>
+      </w:r>
+      <w:r>
+        <w:rPr>
+          <w:rFonts w:ascii="Consolas" w:hAnsi="Consolas"/>
+          <w:b/>
+          <w:bCs/>
+          <w:sz w:val="20"/>
+          <w:szCs w:val="20"/>
+          <w:lang w:val="sr-Latn-RS"/>
+        </w:rPr>
+        <w:t>(</w:t>
+      </w:r>
+      <w:r>
+        <w:rPr>
+          <w:rFonts w:ascii="Consolas" w:hAnsi="Consolas"/>
+          <w:b/>
+          <w:bCs/>
+          <w:sz w:val="20"/>
+          <w:szCs w:val="20"/>
+        </w:rPr>
+        <w:t>K key</w:t>
+      </w:r>
+      <w:r>
+        <w:rPr>
+          <w:rFonts w:ascii="Consolas" w:hAnsi="Consolas"/>
+          <w:b/>
+          <w:bCs/>
+          <w:sz w:val="20"/>
+          <w:szCs w:val="20"/>
+          <w:lang w:val="sr-Latn-RS"/>
+        </w:rPr>
+        <w:t>, int hashValue</w:t>
+      </w:r>
+      <w:r>
+        <w:rPr>
+          <w:rFonts w:ascii="Consolas" w:hAnsi="Consolas"/>
+          <w:b/>
+          <w:bCs/>
+          <w:sz w:val="20"/>
+          <w:szCs w:val="20"/>
+          <w:lang w:val="sr-Latn-RS"/>
+        </w:rPr>
+        <w:t>)</w:t>
+      </w:r>
+      <w:r>
+        <w:rPr>
+          <w:lang w:val="sr-Latn-RS"/>
+        </w:rPr>
+        <w:t xml:space="preserve">: </w:t>
+      </w:r>
+      <w:r>
+        <w:rPr>
+          <w:lang w:val="sr-Latn-RS"/>
+        </w:rPr>
+        <w:t>lista kolizija se pretražuje tražeći element određen ključem; ukoliko element postoji u tabeli vraća se niz od dve reference, i to na traženi element, kao i na onaj koji mu prethodi.</w:t>
+      </w:r>
+    </w:p>
+    <w:p>
+      <w:pPr>
+        <w:spacing w:after="80"/>
+        <w:jc w:val="both"/>
+        <w:rPr>
+          <w:lang w:val="sr-Latn-RS"/>
+        </w:rPr>
+      </w:pPr>
+      <w:r>
+        <w:rPr>
+          <w:rFonts w:ascii="Consolas" w:hAnsi="Consolas"/>
+          <w:b/>
+          <w:bCs/>
+          <w:sz w:val="20"/>
+          <w:szCs w:val="20"/>
+          <w:lang w:val="sr-Latn-RS"/>
+        </w:rPr>
+        <w:t>boolean</w:t>
+      </w:r>
+      <w:r>
+        <w:rPr>
+          <w:rFonts w:ascii="Consolas" w:hAnsi="Consolas"/>
+          <w:b/>
+          <w:bCs/>
+          <w:sz w:val="20"/>
+          <w:szCs w:val="20"/>
+          <w:lang w:val="sr-Latn-RS"/>
+        </w:rPr>
+        <w:t xml:space="preserve"> </w:t>
+      </w:r>
+      <w:r>
+        <w:rPr>
+          <w:rFonts w:ascii="Consolas" w:hAnsi="Consolas"/>
+          <w:b/>
+          <w:bCs/>
+          <w:sz w:val="20"/>
+          <w:szCs w:val="20"/>
+          <w:lang w:val="sr-Latn-RS"/>
+        </w:rPr>
+        <w:t>insert</w:t>
+      </w:r>
+      <w:r>
+        <w:rPr>
+          <w:rFonts w:ascii="Consolas" w:hAnsi="Consolas"/>
+          <w:b/>
+          <w:bCs/>
+          <w:sz w:val="20"/>
+          <w:szCs w:val="20"/>
+          <w:lang w:val="sr-Latn-RS"/>
+        </w:rPr>
+        <w:t>(</w:t>
+      </w:r>
+      <w:r>
+        <w:rPr>
+          <w:rFonts w:ascii="Consolas" w:hAnsi="Consolas"/>
+          <w:b/>
+          <w:bCs/>
+          <w:sz w:val="20"/>
+          <w:szCs w:val="20"/>
+          <w:lang w:val="sr-Latn-RS"/>
+        </w:rPr>
+        <w:t>K key, V value</w:t>
+      </w:r>
+      <w:r>
+        <w:rPr>
+          <w:rFonts w:ascii="Consolas" w:hAnsi="Consolas"/>
+          <w:b/>
+          <w:bCs/>
+          <w:sz w:val="20"/>
+          <w:szCs w:val="20"/>
+          <w:lang w:val="sr-Latn-RS"/>
+        </w:rPr>
+        <w:t>)</w:t>
+      </w:r>
+      <w:r>
+        <w:rPr>
+          <w:lang w:val="sr-Latn-RS"/>
+        </w:rPr>
+        <w:t xml:space="preserve">: </w:t>
+      </w:r>
+      <w:r>
+        <w:rPr>
+          <w:lang w:val="sr-Latn-RS"/>
+        </w:rPr>
+        <w:t xml:space="preserve">pretražuje se lista kolizija za </w:t>
+      </w:r>
+      <w:r>
+        <w:rPr>
+          <w:i/>
+          <w:iCs/>
+          <w:lang w:val="sr-Latn-RS"/>
+        </w:rPr>
+        <w:t>hash</w:t>
+      </w:r>
+      <w:r>
+        <w:rPr>
+          <w:lang w:val="sr-Latn-RS"/>
+        </w:rPr>
+        <w:t xml:space="preserve"> vrednost ključa; ukoliko se takav ključ pronađe vraća se </w:t>
+      </w:r>
+      <w:r>
+        <w:rPr>
+          <w:rFonts w:ascii="Consolas" w:hAnsi="Consolas"/>
+          <w:sz w:val="20"/>
+          <w:szCs w:val="20"/>
+          <w:lang w:val="sr-Latn-RS"/>
+        </w:rPr>
+        <w:t>false</w:t>
+      </w:r>
+      <w:r>
+        <w:rPr>
+          <w:lang w:val="sr-Latn-RS"/>
+        </w:rPr>
+        <w:t>, inače se kreira novi element i postavlja na početak liste.</w:t>
+      </w:r>
+    </w:p>
+    <w:p>
+      <w:pPr>
+        <w:spacing w:after="80"/>
+        <w:jc w:val="both"/>
+        <w:rPr>
+          <w:lang w:val="sr-Latn-RS"/>
+        </w:rPr>
+      </w:pPr>
+      <w:r>
+        <w:rPr>
+          <w:rFonts w:ascii="Consolas" w:hAnsi="Consolas"/>
+          <w:b/>
+          <w:bCs/>
+          <w:sz w:val="20"/>
+          <w:szCs w:val="20"/>
+          <w:lang w:val="sr-Latn-RS"/>
+        </w:rPr>
+        <w:t>boolean</w:t>
+      </w:r>
+      <w:r>
+        <w:rPr>
+          <w:rFonts w:ascii="Consolas" w:hAnsi="Consolas"/>
+          <w:b/>
+          <w:bCs/>
+          <w:sz w:val="20"/>
+          <w:szCs w:val="20"/>
+          <w:lang w:val="sr-Latn-RS"/>
+        </w:rPr>
+        <w:t xml:space="preserve"> </w:t>
+      </w:r>
+      <w:r>
+        <w:rPr>
+          <w:rFonts w:ascii="Consolas" w:hAnsi="Consolas"/>
+          <w:b/>
+          <w:bCs/>
+          <w:sz w:val="20"/>
+          <w:szCs w:val="20"/>
+          <w:lang w:val="sr-Latn-RS"/>
+        </w:rPr>
+        <w:t>delete</w:t>
+      </w:r>
+      <w:r>
+        <w:rPr>
+          <w:rFonts w:ascii="Consolas" w:hAnsi="Consolas"/>
+          <w:b/>
+          <w:bCs/>
+          <w:sz w:val="20"/>
+          <w:szCs w:val="20"/>
+          <w:lang w:val="sr-Latn-RS"/>
+        </w:rPr>
+        <w:t>(</w:t>
+      </w:r>
+      <w:r>
+        <w:rPr>
+          <w:rFonts w:ascii="Consolas" w:hAnsi="Consolas"/>
+          <w:b/>
+          <w:bCs/>
+          <w:sz w:val="20"/>
+          <w:szCs w:val="20"/>
+          <w:lang w:val="sr-Latn-RS"/>
+        </w:rPr>
+        <w:t>K key</w:t>
+      </w:r>
+      <w:r>
+        <w:rPr>
+          <w:rFonts w:ascii="Consolas" w:hAnsi="Consolas"/>
+          <w:b/>
+          <w:bCs/>
+          <w:sz w:val="20"/>
+          <w:szCs w:val="20"/>
+          <w:lang w:val="sr-Latn-RS"/>
+        </w:rPr>
+        <w:t>)</w:t>
+      </w:r>
+      <w:r>
+        <w:rPr>
+          <w:lang w:val="sr-Latn-RS"/>
+        </w:rPr>
+        <w:t xml:space="preserve">: pretražuje se lista kolizija za </w:t>
+      </w:r>
+      <w:r>
+        <w:rPr>
+          <w:i/>
+          <w:iCs/>
+          <w:lang w:val="sr-Latn-RS"/>
+        </w:rPr>
+        <w:t>hash</w:t>
+      </w:r>
+      <w:r>
+        <w:rPr>
+          <w:lang w:val="sr-Latn-RS"/>
+        </w:rPr>
+        <w:t xml:space="preserve"> vrednost ključa; ukoliko se takav ključ </w:t>
+      </w:r>
+      <w:r>
+        <w:rPr>
+          <w:lang w:val="sr-Latn-RS"/>
+        </w:rPr>
+        <w:t xml:space="preserve">ne </w:t>
+      </w:r>
+      <w:r>
+        <w:rPr>
+          <w:lang w:val="sr-Latn-RS"/>
+        </w:rPr>
+        <w:t xml:space="preserve">pronađe vraća se </w:t>
+      </w:r>
+      <w:r>
+        <w:rPr>
+          <w:rFonts w:ascii="Consolas" w:hAnsi="Consolas"/>
+          <w:sz w:val="20"/>
+          <w:szCs w:val="20"/>
+          <w:lang w:val="sr-Latn-RS"/>
+        </w:rPr>
+        <w:t>false</w:t>
+      </w:r>
+      <w:r>
+        <w:rPr>
+          <w:lang w:val="sr-Latn-RS"/>
+        </w:rPr>
+        <w:t>,</w:t>
+      </w:r>
+      <w:r>
+        <w:rPr>
+          <w:lang w:val="sr-Latn-RS"/>
+        </w:rPr>
+        <w:t xml:space="preserve"> inače se pitamo da li je ključ na početku liste – ako jeste, prevezuje se sam početak liste, a ako nije, prevezujemo rezultat pretrage liste njemu prethodnim elementom.</w:t>
+      </w:r>
+    </w:p>
+    <w:p>
+      <w:pPr>
+        <w:spacing w:after="80"/>
+        <w:jc w:val="both"/>
+        <w:rPr>
+          <w:lang w:val="sr-Latn-RS"/>
+        </w:rPr>
+      </w:pPr>
+    </w:p>
+    <w:p>
+      <w:pPr>
+        <w:ind w:left="709"/>
+        <w:jc w:val="both"/>
+        <w:rPr>
+          <w:rFonts w:ascii="Calibri Light" w:hAnsi="Calibri Light" w:cs="Calibri Light"/>
+        </w:rPr>
+      </w:pPr>
+      <w:r>
+        <w:rPr>
+          <w:rFonts w:ascii="Calibri Light" w:hAnsi="Calibri Light" w:cs="Calibri Light"/>
+          <w:noProof/>
+          <w:lang w:val="sr-Latn-RS"/>
+        </w:rPr>
+        <mc:AlternateContent>
+          <mc:Choice Requires="wps">
+            <w:drawing>
+              <wp:anchor distT="0" distB="0" distL="114300" distR="114300" simplePos="0" relativeHeight="251689984" behindDoc="0" locked="0" layoutInCell="1" allowOverlap="1" wp14:anchorId="55E75495" wp14:editId="26A4BD0F">
+                <wp:simplePos x="0" y="0"/>
+                <wp:positionH relativeFrom="column">
+                  <wp:posOffset>-5715</wp:posOffset>
+                </wp:positionH>
+                <wp:positionV relativeFrom="paragraph">
+                  <wp:posOffset>50165</wp:posOffset>
+                </wp:positionV>
+                <wp:extent cx="360000" cy="485578"/>
+                <wp:effectExtent l="0" t="0" r="8890" b="10160"/>
+                <wp:wrapNone/>
+                <wp:docPr id="15" name="Text Box 15"/>
+                <wp:cNvGraphicFramePr/>
+                <a:graphic xmlns:a="http://schemas.openxmlformats.org/drawingml/2006/main">
+                  <a:graphicData uri="http://schemas.microsoft.com/office/word/2010/wordprocessingShape">
+                    <wps:wsp>
+                      <wps:cNvSpPr txBox="1"/>
+                      <wps:spPr>
+                        <a:xfrm>
+                          <a:off x="0" y="0"/>
+                          <a:ext cx="360000" cy="485578"/>
+                        </a:xfrm>
+                        <a:prstGeom prst="rect">
+                          <a:avLst/>
+                        </a:prstGeom>
+                        <a:solidFill>
+                          <a:schemeClr val="lt1"/>
+                        </a:solidFill>
+                        <a:ln w="6350">
+                          <a:solidFill>
+                            <a:prstClr val="black"/>
+                          </a:solidFill>
+                        </a:ln>
+                      </wps:spPr>
+                      <wps:txbx>
+                        <w:txbxContent>
+                          <w:p>
+                            <w:pPr>
+                              <w:jc w:val="center"/>
+                              <w:rPr>
+                                <w:rFonts w:cs="Times New Roman (Body CS)"/>
+                                <w:spacing w:val="-40"/>
+                                <w:sz w:val="32"/>
+                                <w:szCs w:val="32"/>
+                                <w:lang w:val="sr-Latn-RS"/>
+                              </w:rPr>
+                            </w:pPr>
+                            <w:r>
+                              <w:rPr>
+                                <w:rFonts w:cs="Times New Roman (Body CS)"/>
+                                <w:spacing w:val="-40"/>
+                                <w:sz w:val="32"/>
+                                <w:szCs w:val="32"/>
+                                <w:lang w:val="sr-Latn-RS"/>
+                              </w:rPr>
+                              <w:t>1</w:t>
+                            </w:r>
+                            <w:r>
+                              <w:rPr>
+                                <w:rFonts w:cs="Times New Roman (Body CS)"/>
+                                <w:spacing w:val="-40"/>
+                                <w:sz w:val="32"/>
+                                <w:szCs w:val="32"/>
+                                <w:lang w:val="sr-Latn-RS"/>
+                              </w:rPr>
+                              <w:t>6</w:t>
+                            </w:r>
+                          </w:p>
+                        </w:txbxContent>
+                      </wps:txbx>
+                      <wps:bodyPr rot="0" spcFirstLastPara="0" vertOverflow="overflow" horzOverflow="overflow" vert="horz" wrap="square" lIns="91440" tIns="45720" rIns="91440" bIns="45720" numCol="1" spcCol="0" rtlCol="0" fromWordArt="0" anchor="ctr" anchorCtr="0" forceAA="0" compatLnSpc="1">
+                        <a:prstTxWarp prst="textNoShape">
+                          <a:avLst/>
+                        </a:prstTxWarp>
+                        <a:noAutofit/>
+                      </wps:bodyPr>
+                    </wps:wsp>
+                  </a:graphicData>
+                </a:graphic>
+                <wp14:sizeRelH relativeFrom="margin">
+                  <wp14:pctWidth>0</wp14:pctWidth>
+                </wp14:sizeRelH>
+                <wp14:sizeRelV relativeFrom="margin">
+                  <wp14:pctHeight>0</wp14:pctHeight>
+                </wp14:sizeRelV>
+              </wp:anchor>
+            </w:drawing>
+          </mc:Choice>
+          <mc:Fallback>
+            <w:pict>
+              <v:shape w14:anchorId="55E75495" id="Text Box 15" o:spid="_x0000_s1041" type="#_x0000_t202" style="position:absolute;left:0;text-align:left;margin-left:-.45pt;margin-top:3.95pt;width:28.35pt;height:38.25pt;z-index:251689984;visibility:visible;mso-wrap-style:square;mso-width-percent:0;mso-height-percent:0;mso-wrap-distance-left:9pt;mso-wrap-distance-top:0;mso-wrap-distance-right:9pt;mso-wrap-distance-bottom:0;mso-position-horizontal:absolute;mso-position-horizontal-relative:text;mso-position-vertical:absolute;mso-position-vertical-relative:text;mso-width-percent:0;mso-height-percent:0;mso-width-relative:margin;mso-height-relative:margin;v-text-anchor:middle" o:gfxdata="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" fillcolor="white [3201]" strokeweight=".5pt">
+                <v:textbox>
+                  <w:txbxContent>
+                    <w:p>
+                      <w:pPr>
+                        <w:jc w:val="center"/>
+                        <w:rPr>
+                          <w:rFonts w:cs="Times New Roman (Body CS)"/>
+                          <w:spacing w:val="-40"/>
+                          <w:sz w:val="32"/>
+                          <w:szCs w:val="32"/>
+                          <w:lang w:val="sr-Latn-RS"/>
+                        </w:rPr>
+                      </w:pPr>
+                      <w:r>
+                        <w:rPr>
+                          <w:rFonts w:cs="Times New Roman (Body CS)"/>
+                          <w:spacing w:val="-40"/>
+                          <w:sz w:val="32"/>
+                          <w:szCs w:val="32"/>
+                          <w:lang w:val="sr-Latn-RS"/>
+                        </w:rPr>
+                        <w:t>1</w:t>
+                      </w:r>
+                      <w:r>
+                        <w:rPr>
+                          <w:rFonts w:cs="Times New Roman (Body CS)"/>
+                          <w:spacing w:val="-40"/>
+                          <w:sz w:val="32"/>
+                          <w:szCs w:val="32"/>
+                          <w:lang w:val="sr-Latn-RS"/>
+                        </w:rPr>
+                        <w:t>6</w:t>
+                      </w:r>
+                    </w:p>
+                  </w:txbxContent>
+                </v:textbox>
+              </v:shape>
+            </w:pict>
+          </mc:Fallback>
+        </mc:AlternateContent>
+      </w:r>
+      <w:r>
+        <w:rPr>
+          <w:rFonts w:ascii="Calibri Light" w:hAnsi="Calibri Light" w:cs="Calibri Light"/>
+          <w:noProof/>
+          <w:lang w:val="sr-Latn-RS"/>
+        </w:rPr>
+        <w:t xml:space="preserve">ADT mapa realizovana otvorenim hešovanjem, operacije </w:t>
+      </w:r>
+      <w:r>
+        <w:rPr>
+          <w:rFonts w:ascii="Calibri Light" w:hAnsi="Calibri Light" w:cs="Calibri Light"/>
+          <w:i/>
+          <w:iCs/>
+          <w:noProof/>
+          <w:lang w:val="sr-Latn-RS"/>
+        </w:rPr>
+        <w:t>get</w:t>
+      </w:r>
+      <w:r>
+        <w:rPr>
+          <w:rFonts w:ascii="Calibri Light" w:hAnsi="Calibri Light" w:cs="Calibri Light"/>
+          <w:noProof/>
+          <w:lang w:val="sr-Latn-RS"/>
+        </w:rPr>
+        <w:t xml:space="preserve"> i </w:t>
+      </w:r>
+      <w:r>
+        <w:rPr>
+          <w:rFonts w:ascii="Calibri Light" w:hAnsi="Calibri Light" w:cs="Calibri Light"/>
+          <w:i/>
+          <w:iCs/>
+          <w:noProof/>
+          <w:lang w:val="sr-Latn-RS"/>
+        </w:rPr>
+        <w:t>modify</w:t>
+      </w:r>
+      <w:r>
+        <w:rPr>
+          <w:rFonts w:ascii="Calibri Light" w:hAnsi="Calibri Light" w:cs="Calibri Light"/>
+          <w:noProof/>
+          <w:lang w:val="sr-Latn-RS"/>
+        </w:rPr>
+        <w:t>.</w:t>
+      </w:r>
+    </w:p>
+    <w:p>
+      <w:pPr>
+        <w:ind w:left="709"/>
+        <w:jc w:val="both"/>
+        <w:rPr>
+          <w:rFonts w:ascii="Calibri Light" w:hAnsi="Calibri Light" w:cs="Calibri Light"/>
+          <w:lang w:val="sr-Latn-RS"/>
+        </w:rPr>
+      </w:pPr>
+    </w:p>
+    <w:p>
+      <w:pPr>
+        <w:jc w:val="both"/>
+      </w:pPr>
+    </w:p>
+    <w:p>
+      <w:pPr>
+        <w:spacing w:after="80"/>
+        <w:jc w:val="both"/>
+        <w:rPr>
+          <w:lang w:val="sr-Latn-RS"/>
+        </w:rPr>
+      </w:pPr>
+      <w:r>
+        <w:rPr>
+          <w:rFonts w:ascii="Consolas" w:hAnsi="Consolas"/>
+          <w:b/>
+          <w:bCs/>
+          <w:sz w:val="20"/>
+          <w:szCs w:val="20"/>
+          <w:lang w:val="sr-Latn-RS"/>
+        </w:rPr>
+        <w:t>V get</w:t>
+      </w:r>
+      <w:r>
+        <w:rPr>
+          <w:rFonts w:ascii="Consolas" w:hAnsi="Consolas"/>
+          <w:b/>
+          <w:bCs/>
+          <w:sz w:val="20"/>
+          <w:szCs w:val="20"/>
+          <w:lang w:val="sr-Latn-RS"/>
+        </w:rPr>
+        <w:t>(</w:t>
+      </w:r>
+      <w:r>
+        <w:rPr>
+          <w:rFonts w:ascii="Consolas" w:hAnsi="Consolas"/>
+          <w:b/>
+          <w:bCs/>
+          <w:sz w:val="20"/>
+          <w:szCs w:val="20"/>
+          <w:lang w:val="sr-Latn-RS"/>
+        </w:rPr>
+        <w:t>K key</w:t>
+      </w:r>
+      <w:r>
+        <w:rPr>
+          <w:rFonts w:ascii="Consolas" w:hAnsi="Consolas"/>
+          <w:b/>
+          <w:bCs/>
+          <w:sz w:val="20"/>
+          <w:szCs w:val="20"/>
+          <w:lang w:val="sr-Latn-RS"/>
+        </w:rPr>
+        <w:t>)</w:t>
+      </w:r>
+      <w:r>
+        <w:rPr>
+          <w:lang w:val="sr-Latn-RS"/>
+        </w:rPr>
+        <w:t xml:space="preserve">: </w:t>
+      </w:r>
+      <w:r>
+        <w:rPr>
+          <w:lang w:val="sr-Latn-RS"/>
+        </w:rPr>
+        <w:t>u praksi se često dešava da postoje elementi koji se dobavljaju češće u odnosu na prosek (</w:t>
+      </w:r>
+      <w:r>
+        <w:rPr>
+          <w:i/>
+          <w:iCs/>
+          <w:lang w:val="sr-Latn-RS"/>
+        </w:rPr>
+        <w:t>hot</w:t>
+      </w:r>
+      <w:r>
+        <w:rPr>
+          <w:lang w:val="sr-Latn-RS"/>
+        </w:rPr>
+        <w:t xml:space="preserve"> i </w:t>
+      </w:r>
+      <w:r>
+        <w:rPr>
+          <w:i/>
+          <w:iCs/>
+          <w:lang w:val="sr-Latn-RS"/>
+        </w:rPr>
+        <w:t>cold data</w:t>
+      </w:r>
+      <w:r>
+        <w:rPr>
+          <w:lang w:val="sr-Latn-RS"/>
+        </w:rPr>
+        <w:t xml:space="preserve">) – primenjuje se </w:t>
+      </w:r>
+      <w:r>
+        <w:rPr>
+          <w:u w:val="single"/>
+          <w:lang w:val="sr-Latn-RS"/>
+        </w:rPr>
+        <w:t>LRU strategija</w:t>
+      </w:r>
+      <w:r>
+        <w:rPr>
+          <w:lang w:val="sr-Latn-RS"/>
+        </w:rPr>
+        <w:t xml:space="preserve"> (</w:t>
+      </w:r>
+      <w:r>
+        <w:rPr>
+          <w:i/>
+          <w:iCs/>
+          <w:lang w:val="sr-Latn-RS"/>
+        </w:rPr>
+        <w:t>least recently used</w:t>
+      </w:r>
+      <w:r>
+        <w:rPr>
+          <w:lang w:val="sr-Latn-RS"/>
+        </w:rPr>
+        <w:t xml:space="preserve"> – poslednji traženi element pomeri se na početak lanca kolizija). Pretražuje se lista kolizija za </w:t>
+      </w:r>
+      <w:r>
+        <w:rPr>
+          <w:i/>
+          <w:iCs/>
+          <w:lang w:val="sr-Latn-RS"/>
+        </w:rPr>
+        <w:t>hash</w:t>
+      </w:r>
+      <w:r>
+        <w:rPr>
+          <w:lang w:val="sr-Latn-RS"/>
+        </w:rPr>
+        <w:t xml:space="preserve"> vrednost ključa i ukoliko se ne pronađe vraća se </w:t>
+      </w:r>
+      <w:r>
+        <w:rPr>
+          <w:rFonts w:ascii="Consolas" w:hAnsi="Consolas"/>
+          <w:sz w:val="20"/>
+          <w:szCs w:val="20"/>
+          <w:lang w:val="sr-Latn-RS"/>
+        </w:rPr>
+        <w:t>null</w:t>
+      </w:r>
+      <w:r>
+        <w:rPr>
+          <w:lang w:val="sr-Latn-RS"/>
+        </w:rPr>
+        <w:t>; inače, koristeći oba pokazivača koje vraća pretraga traženi element se prevezuje na početak liste, nakon čega se kao rezultat vraća početak liste kolizija.</w:t>
+      </w:r>
+    </w:p>
+    <w:p>
+      <w:pPr>
+        <w:spacing w:after="80"/>
+        <w:jc w:val="both"/>
+        <w:rPr>
+          <w:lang w:val="sr-Latn-RS"/>
+        </w:rPr>
+      </w:pPr>
+      <w:r>
+        <w:rPr>
+          <w:rFonts w:ascii="Consolas" w:hAnsi="Consolas"/>
+          <w:b/>
+          <w:bCs/>
+          <w:sz w:val="20"/>
+          <w:szCs w:val="20"/>
+          <w:lang w:val="sr-Latn-RS"/>
+        </w:rPr>
+        <w:lastRenderedPageBreak/>
+        <w:t>b</w:t>
+      </w:r>
+      <w:r>
+        <w:rPr>
+          <w:rFonts w:ascii="Consolas" w:hAnsi="Consolas"/>
+          <w:b/>
+          <w:bCs/>
+          <w:sz w:val="20"/>
+          <w:szCs w:val="20"/>
+          <w:lang w:val="sr-Latn-RS"/>
+        </w:rPr>
+        <w:t>oolean modify</w:t>
+      </w:r>
+      <w:r>
+        <w:rPr>
+          <w:rFonts w:ascii="Consolas" w:hAnsi="Consolas"/>
+          <w:b/>
+          <w:bCs/>
+          <w:sz w:val="20"/>
+          <w:szCs w:val="20"/>
+          <w:lang w:val="sr-Latn-RS"/>
+        </w:rPr>
+        <w:t>(</w:t>
+      </w:r>
+      <w:r>
+        <w:rPr>
+          <w:rFonts w:ascii="Consolas" w:hAnsi="Consolas"/>
+          <w:b/>
+          <w:bCs/>
+          <w:sz w:val="20"/>
+          <w:szCs w:val="20"/>
+          <w:lang w:val="sr-Latn-RS"/>
+        </w:rPr>
+        <w:t>K key</w:t>
+      </w:r>
+      <w:r>
+        <w:rPr>
+          <w:rFonts w:ascii="Consolas" w:hAnsi="Consolas"/>
+          <w:b/>
+          <w:bCs/>
+          <w:sz w:val="20"/>
+          <w:szCs w:val="20"/>
+          <w:lang w:val="sr-Latn-RS"/>
+        </w:rPr>
+        <w:t>, V value</w:t>
+      </w:r>
+      <w:r>
+        <w:rPr>
+          <w:rFonts w:ascii="Consolas" w:hAnsi="Consolas"/>
+          <w:b/>
+          <w:bCs/>
+          <w:sz w:val="20"/>
+          <w:szCs w:val="20"/>
+          <w:lang w:val="sr-Latn-RS"/>
+        </w:rPr>
+        <w:t>)</w:t>
+      </w:r>
+      <w:r>
+        <w:rPr>
+          <w:lang w:val="sr-Latn-RS"/>
+        </w:rPr>
+        <w:t xml:space="preserve">: pretražuje se lista kolizija za </w:t>
+      </w:r>
+      <w:r>
+        <w:rPr>
+          <w:i/>
+          <w:iCs/>
+          <w:lang w:val="sr-Latn-RS"/>
+        </w:rPr>
+        <w:t>hash</w:t>
+      </w:r>
+      <w:r>
+        <w:rPr>
+          <w:lang w:val="sr-Latn-RS"/>
+        </w:rPr>
+        <w:t xml:space="preserve"> vrednost ključa; ukoliko se takav ključ ne pronađe vraća se </w:t>
+      </w:r>
+      <w:r>
+        <w:rPr>
+          <w:rFonts w:ascii="Consolas" w:hAnsi="Consolas"/>
+          <w:sz w:val="20"/>
+          <w:szCs w:val="20"/>
+          <w:lang w:val="sr-Latn-RS"/>
+        </w:rPr>
+        <w:t>false</w:t>
+      </w:r>
+      <w:r>
+        <w:rPr>
+          <w:lang w:val="sr-Latn-RS"/>
+        </w:rPr>
+        <w:t>, inače</w:t>
+      </w:r>
+      <w:r>
+        <w:rPr>
+          <w:lang w:val="sr-Latn-RS"/>
+        </w:rPr>
+        <w:t xml:space="preserve"> postavljamo vrednost na argument sa kojim je pozvan metod i vraćamo </w:t>
+      </w:r>
+      <w:r>
+        <w:rPr>
+          <w:rFonts w:ascii="Consolas" w:hAnsi="Consolas"/>
+          <w:sz w:val="20"/>
+          <w:szCs w:val="20"/>
+          <w:lang w:val="sr-Latn-RS"/>
+        </w:rPr>
+        <w:t>true</w:t>
+      </w:r>
+      <w:r>
+        <w:rPr>
+          <w:lang w:val="sr-Latn-RS"/>
+        </w:rPr>
+        <w:t>.</w:t>
+      </w:r>
     </w:p>
     <w:sectPr>
       <w:headerReference w:type="even" r:id="rId25"/>
@@ -13265,23 +15728,7 @@
         <w:footnoteRef/>
       </w:r>
       <w:r>
-        <w:t xml:space="preserve"> </w:t>
-      </w:r>
-      <w:proofErr w:type="spellStart"/>
-      <w:r>
-        <w:t>Kolizije</w:t>
-      </w:r>
-      <w:proofErr w:type="spellEnd"/>
-      <w:r>
-        <w:t xml:space="preserve"> </w:t>
-      </w:r>
-      <w:proofErr w:type="spellStart"/>
-      <w:r>
-        <w:t>i</w:t>
-      </w:r>
-      <w:proofErr w:type="spellEnd"/>
-      <w:r>
-        <w:t xml:space="preserve"> “</w:t>
+        <w:t xml:space="preserve"> Kolizije i “</w:t>
       </w:r>
       <w:r>
         <w:rPr>

</xml_diff>

<commit_message>
Vezbanje zadatka iz binarnih stabala.
</commit_message>
<xml_diff>
--- a/doc/SPA2_UsmeniIspit.docx
+++ b/doc/SPA2_UsmeniIspit.docx
@@ -560,51 +560,17 @@
         </w:rPr>
         <w:t xml:space="preserve">Git: </w:t>
       </w:r>
-      <w:r>
-        <w:fldChar w:fldCharType="begin"/>
-      </w:r>
-      <w:r>
-        <w:instrText xml:space="preserve"> HYPERLINK "https://github.com/NikolaVetnic/SPA2" </w:instrText>
-      </w:r>
-      <w:r>
-        <w:fldChar w:fldCharType="separate"/>
-      </w:r>
-      <w:r>
-        <w:rPr>
-          <w:rStyle w:val="Hyperlink"/>
-          <w:rFonts w:ascii="Calibri Light" w:hAnsi="Calibri Light" w:cs="Calibri Light"/>
-          <w:spacing w:val="39"/>
-          <w:lang w:val="sr-Latn-RS"/>
-        </w:rPr>
-        <w:t>https://github.com/Niko</w:t>
-      </w:r>
-      <w:r>
-        <w:rPr>
-          <w:rStyle w:val="Hyperlink"/>
-          <w:rFonts w:ascii="Calibri Light" w:hAnsi="Calibri Light" w:cs="Calibri Light"/>
-          <w:spacing w:val="39"/>
-          <w:lang w:val="sr-Latn-RS"/>
-        </w:rPr>
-        <w:t>l</w:t>
-      </w:r>
-      <w:r>
-        <w:rPr>
-          <w:rStyle w:val="Hyperlink"/>
-          <w:rFonts w:ascii="Calibri Light" w:hAnsi="Calibri Light" w:cs="Calibri Light"/>
-          <w:spacing w:val="39"/>
-          <w:lang w:val="sr-Latn-RS"/>
-        </w:rPr>
-        <w:t>aVetnic/SPA2</w:t>
-      </w:r>
-      <w:r>
-        <w:rPr>
-          <w:rStyle w:val="Hyperlink"/>
-          <w:rFonts w:ascii="Calibri Light" w:hAnsi="Calibri Light" w:cs="Calibri Light"/>
-          <w:spacing w:val="39"/>
-          <w:lang w:val="sr-Latn-RS"/>
-        </w:rPr>
-        <w:fldChar w:fldCharType="end"/>
-      </w:r>
+      <w:hyperlink r:id="rId8" w:history="1">
+        <w:r>
+          <w:rPr>
+            <w:rStyle w:val="Hyperlink"/>
+            <w:rFonts w:ascii="Calibri Light" w:hAnsi="Calibri Light" w:cs="Calibri Light"/>
+            <w:spacing w:val="39"/>
+            <w:lang w:val="sr-Latn-RS"/>
+          </w:rPr>
+          <w:t>https://github.com/NikolaVetnic/SPA2</w:t>
+        </w:r>
+      </w:hyperlink>
     </w:p>
     <w:p>
       <w:pPr>
@@ -1442,7 +1408,7 @@
           <w:lang w:val="sr-Latn-RS"/>
         </w:rPr>
       </w:pPr>
-      <w:hyperlink r:id="rId8" w:history="1">
+      <w:hyperlink r:id="rId9" w:history="1">
         <w:r>
           <w:rPr>
             <w:rStyle w:val="Hyperlink"/>
@@ -1700,7 +1666,7 @@
           <w:lang w:val="sr-Latn-RS"/>
         </w:rPr>
       </w:pPr>
-      <w:hyperlink r:id="rId9" w:history="1">
+      <w:hyperlink r:id="rId10" w:history="1">
         <w:r>
           <w:rPr>
             <w:rStyle w:val="Hyperlink"/>
@@ -1931,7 +1897,7 @@
           <w:lang w:val="sr-Latn-RS"/>
         </w:rPr>
       </w:pPr>
-      <w:hyperlink r:id="rId10" w:history="1">
+      <w:hyperlink r:id="rId11" w:history="1">
         <w:r>
           <w:rPr>
             <w:rStyle w:val="Hyperlink"/>
@@ -2203,7 +2169,7 @@
           <w:lang w:val="sr-Latn-RS"/>
         </w:rPr>
       </w:pPr>
-      <w:hyperlink r:id="rId11" w:history="1">
+      <w:hyperlink r:id="rId12" w:history="1">
         <w:r>
           <w:rPr>
             <w:rStyle w:val="Hyperlink"/>
@@ -2980,15 +2946,7 @@
         <w:t>1</w:t>
       </w:r>
       <w:r>
-        <w:t xml:space="preserve">, </w:t>
-      </w:r>
-      <w:proofErr w:type="spellStart"/>
-      <w:r>
-        <w:t>gde</w:t>
-      </w:r>
-      <w:proofErr w:type="spellEnd"/>
-      <w:r>
-        <w:t xml:space="preserve"> je </w:t>
+        <w:t xml:space="preserve">, gde je </w:t>
       </w:r>
       <w:r>
         <w:rPr>
@@ -2997,13 +2955,8 @@
         <w:t>n</w:t>
       </w:r>
       <w:r>
-        <w:t xml:space="preserve"> </w:t>
-      </w:r>
-      <w:proofErr w:type="spellStart"/>
-      <w:r>
-        <w:t>veli</w:t>
-      </w:r>
-      <w:proofErr w:type="spellEnd"/>
+        <w:t xml:space="preserve"> veli</w:t>
+      </w:r>
       <w:r>
         <w:rPr>
           <w:lang w:val="sr-Latn-RS"/>
@@ -3184,19 +3137,11 @@
         </w:rPr>
         <w:t xml:space="preserve"> uzima redom vrednosti </w:t>
       </w:r>
-      <w:proofErr w:type="gramStart"/>
-      <w:r>
-        <w:rPr>
-          <w:rFonts w:ascii="Cambria Math" w:hAnsi="Cambria Math"/>
-        </w:rPr>
-        <w:t>{ 701</w:t>
-      </w:r>
-      <w:proofErr w:type="gramEnd"/>
-      <w:r>
-        <w:rPr>
-          <w:rFonts w:ascii="Cambria Math" w:hAnsi="Cambria Math"/>
-        </w:rPr>
-        <w:t>, 301, 132, 57, 23, 10, 4, 1 }</w:t>
+      <w:r>
+        <w:rPr>
+          <w:rFonts w:ascii="Cambria Math" w:hAnsi="Cambria Math"/>
+        </w:rPr>
+        <w:t>{ 701, 301, 132, 57, 23, 10, 4, 1 }</w:t>
       </w:r>
       <w:r>
         <w:t>.</w:t>
@@ -3209,7 +3154,7 @@
           <w:lang w:val="sr-Latn-RS"/>
         </w:rPr>
       </w:pPr>
-      <w:hyperlink r:id="rId12" w:history="1">
+      <w:hyperlink r:id="rId13" w:history="1">
         <w:r>
           <w:rPr>
             <w:rStyle w:val="Hyperlink"/>
@@ -3773,7 +3718,7 @@
           <w:lang w:val="sr-Latn-RS"/>
         </w:rPr>
       </w:pPr>
-      <w:hyperlink r:id="rId13" w:history="1">
+      <w:hyperlink r:id="rId14" w:history="1">
         <w:r>
           <w:rPr>
             <w:rStyle w:val="Hyperlink"/>
@@ -4522,7 +4467,7 @@
           <w:lang w:val="sr-Latn-RS"/>
         </w:rPr>
       </w:pPr>
-      <w:hyperlink r:id="rId14" w:history="1">
+      <w:hyperlink r:id="rId15" w:history="1">
         <w:r>
           <w:rPr>
             <w:rStyle w:val="Hyperlink"/>
@@ -5044,30 +4989,31 @@
           <w:sz w:val="16"/>
           <w:szCs w:val="16"/>
         </w:rPr>
-        <w:t xml:space="preserve">&lt;T extends Comparable&lt;T&gt;&gt; void sort(T[] </w:t>
-      </w:r>
-      <w:proofErr w:type="spellStart"/>
-      <w:r>
+        <w:t>&lt;T extends Comparable&lt;T&gt;&gt; void sort(T[] arr) {</w:t>
+      </w:r>
+    </w:p>
+    <w:p>
+      <w:pPr>
+        <w:ind w:left="720"/>
+        <w:jc w:val="both"/>
         <w:rPr>
           <w:rFonts w:ascii="Consolas" w:hAnsi="Consolas"/>
           <w:sz w:val="16"/>
           <w:szCs w:val="16"/>
         </w:rPr>
-        <w:t>arr</w:t>
-      </w:r>
-      <w:proofErr w:type="spellEnd"/>
+      </w:pPr>
       <w:r>
         <w:rPr>
           <w:rFonts w:ascii="Consolas" w:hAnsi="Consolas"/>
           <w:sz w:val="16"/>
           <w:szCs w:val="16"/>
         </w:rPr>
-        <w:t>) {</w:t>
-      </w:r>
-    </w:p>
-    <w:p>
-      <w:pPr>
-        <w:ind w:left="720"/>
+        <w:t>sort(arr, 0, arr.length – 1); }</w:t>
+      </w:r>
+    </w:p>
+    <w:p>
+      <w:pPr>
+        <w:ind w:left="360"/>
         <w:jc w:val="both"/>
         <w:rPr>
           <w:rFonts w:ascii="Consolas" w:hAnsi="Consolas"/>
@@ -5075,56 +5021,57 @@
           <w:szCs w:val="16"/>
         </w:rPr>
       </w:pPr>
-      <w:proofErr w:type="gramStart"/>
       <w:r>
         <w:rPr>
           <w:rFonts w:ascii="Consolas" w:hAnsi="Consolas"/>
           <w:sz w:val="16"/>
           <w:szCs w:val="16"/>
         </w:rPr>
-        <w:t>sort(</w:t>
-      </w:r>
-      <w:proofErr w:type="spellStart"/>
-      <w:proofErr w:type="gramEnd"/>
-      <w:r>
+        <w:t>private static &lt;T extends Comparable&lt;T&gt;&gt; void sort(T[] arr, int l, int h) {</w:t>
+      </w:r>
+    </w:p>
+    <w:p>
+      <w:pPr>
+        <w:ind w:left="720"/>
+        <w:jc w:val="both"/>
         <w:rPr>
           <w:rFonts w:ascii="Consolas" w:hAnsi="Consolas"/>
           <w:sz w:val="16"/>
           <w:szCs w:val="16"/>
         </w:rPr>
-        <w:t>arr</w:t>
-      </w:r>
-      <w:proofErr w:type="spellEnd"/>
+      </w:pPr>
       <w:r>
         <w:rPr>
           <w:rFonts w:ascii="Consolas" w:hAnsi="Consolas"/>
           <w:sz w:val="16"/>
           <w:szCs w:val="16"/>
         </w:rPr>
-        <w:t xml:space="preserve">, 0, </w:t>
-      </w:r>
-      <w:proofErr w:type="spellStart"/>
-      <w:r>
+        <w:t>int j = partition(arr, l, h);</w:t>
+      </w:r>
+    </w:p>
+    <w:p>
+      <w:pPr>
+        <w:ind w:left="720"/>
+        <w:jc w:val="both"/>
         <w:rPr>
           <w:rFonts w:ascii="Consolas" w:hAnsi="Consolas"/>
           <w:sz w:val="16"/>
           <w:szCs w:val="16"/>
         </w:rPr>
-        <w:t>arr.length</w:t>
-      </w:r>
-      <w:proofErr w:type="spellEnd"/>
+      </w:pPr>
       <w:r>
         <w:rPr>
           <w:rFonts w:ascii="Consolas" w:hAnsi="Consolas"/>
           <w:sz w:val="16"/>
           <w:szCs w:val="16"/>
         </w:rPr>
-        <w:t xml:space="preserve"> – 1); }</w:t>
-      </w:r>
-    </w:p>
-    <w:p>
-      <w:pPr>
-        <w:ind w:left="360"/>
+        <w:t>sort(arr, l, j – 1);</w:t>
+      </w:r>
+    </w:p>
+    <w:p>
+      <w:pPr>
+        <w:spacing w:after="80"/>
+        <w:ind w:left="720"/>
         <w:jc w:val="both"/>
         <w:rPr>
           <w:rFonts w:ascii="Consolas" w:hAnsi="Consolas"/>
@@ -5138,169 +5085,7 @@
           <w:sz w:val="16"/>
           <w:szCs w:val="16"/>
         </w:rPr>
-        <w:t>private static &lt;T extends Comparable&lt;T&gt;&gt; void sort(</w:t>
-      </w:r>
-      <w:proofErr w:type="gramStart"/>
-      <w:r>
-        <w:rPr>
-          <w:rFonts w:ascii="Consolas" w:hAnsi="Consolas"/>
-          <w:sz w:val="16"/>
-          <w:szCs w:val="16"/>
-        </w:rPr>
-        <w:t>T[</w:t>
-      </w:r>
-      <w:proofErr w:type="gramEnd"/>
-      <w:r>
-        <w:rPr>
-          <w:rFonts w:ascii="Consolas" w:hAnsi="Consolas"/>
-          <w:sz w:val="16"/>
-          <w:szCs w:val="16"/>
-        </w:rPr>
-        <w:t xml:space="preserve">] </w:t>
-      </w:r>
-      <w:proofErr w:type="spellStart"/>
-      <w:r>
-        <w:rPr>
-          <w:rFonts w:ascii="Consolas" w:hAnsi="Consolas"/>
-          <w:sz w:val="16"/>
-          <w:szCs w:val="16"/>
-        </w:rPr>
-        <w:t>arr</w:t>
-      </w:r>
-      <w:proofErr w:type="spellEnd"/>
-      <w:r>
-        <w:rPr>
-          <w:rFonts w:ascii="Consolas" w:hAnsi="Consolas"/>
-          <w:sz w:val="16"/>
-          <w:szCs w:val="16"/>
-        </w:rPr>
-        <w:t>, int l, int h) {</w:t>
-      </w:r>
-    </w:p>
-    <w:p>
-      <w:pPr>
-        <w:ind w:left="720"/>
-        <w:jc w:val="both"/>
-        <w:rPr>
-          <w:rFonts w:ascii="Consolas" w:hAnsi="Consolas"/>
-          <w:sz w:val="16"/>
-          <w:szCs w:val="16"/>
-        </w:rPr>
-      </w:pPr>
-      <w:r>
-        <w:rPr>
-          <w:rFonts w:ascii="Consolas" w:hAnsi="Consolas"/>
-          <w:sz w:val="16"/>
-          <w:szCs w:val="16"/>
-        </w:rPr>
-        <w:t xml:space="preserve">int j = </w:t>
-      </w:r>
-      <w:proofErr w:type="gramStart"/>
-      <w:r>
-        <w:rPr>
-          <w:rFonts w:ascii="Consolas" w:hAnsi="Consolas"/>
-          <w:sz w:val="16"/>
-          <w:szCs w:val="16"/>
-        </w:rPr>
-        <w:t>partition(</w:t>
-      </w:r>
-      <w:proofErr w:type="spellStart"/>
-      <w:proofErr w:type="gramEnd"/>
-      <w:r>
-        <w:rPr>
-          <w:rFonts w:ascii="Consolas" w:hAnsi="Consolas"/>
-          <w:sz w:val="16"/>
-          <w:szCs w:val="16"/>
-        </w:rPr>
-        <w:t>arr</w:t>
-      </w:r>
-      <w:proofErr w:type="spellEnd"/>
-      <w:r>
-        <w:rPr>
-          <w:rFonts w:ascii="Consolas" w:hAnsi="Consolas"/>
-          <w:sz w:val="16"/>
-          <w:szCs w:val="16"/>
-        </w:rPr>
-        <w:t>, l, h);</w:t>
-      </w:r>
-    </w:p>
-    <w:p>
-      <w:pPr>
-        <w:ind w:left="720"/>
-        <w:jc w:val="both"/>
-        <w:rPr>
-          <w:rFonts w:ascii="Consolas" w:hAnsi="Consolas"/>
-          <w:sz w:val="16"/>
-          <w:szCs w:val="16"/>
-        </w:rPr>
-      </w:pPr>
-      <w:proofErr w:type="gramStart"/>
-      <w:r>
-        <w:rPr>
-          <w:rFonts w:ascii="Consolas" w:hAnsi="Consolas"/>
-          <w:sz w:val="16"/>
-          <w:szCs w:val="16"/>
-        </w:rPr>
-        <w:t>sort(</w:t>
-      </w:r>
-      <w:proofErr w:type="spellStart"/>
-      <w:proofErr w:type="gramEnd"/>
-      <w:r>
-        <w:rPr>
-          <w:rFonts w:ascii="Consolas" w:hAnsi="Consolas"/>
-          <w:sz w:val="16"/>
-          <w:szCs w:val="16"/>
-        </w:rPr>
-        <w:t>arr</w:t>
-      </w:r>
-      <w:proofErr w:type="spellEnd"/>
-      <w:r>
-        <w:rPr>
-          <w:rFonts w:ascii="Consolas" w:hAnsi="Consolas"/>
-          <w:sz w:val="16"/>
-          <w:szCs w:val="16"/>
-        </w:rPr>
-        <w:t>, l, j – 1);</w:t>
-      </w:r>
-    </w:p>
-    <w:p>
-      <w:pPr>
-        <w:spacing w:after="80"/>
-        <w:ind w:left="720"/>
-        <w:jc w:val="both"/>
-        <w:rPr>
-          <w:rFonts w:ascii="Consolas" w:hAnsi="Consolas"/>
-          <w:sz w:val="16"/>
-          <w:szCs w:val="16"/>
-        </w:rPr>
-      </w:pPr>
-      <w:proofErr w:type="gramStart"/>
-      <w:r>
-        <w:rPr>
-          <w:rFonts w:ascii="Consolas" w:hAnsi="Consolas"/>
-          <w:sz w:val="16"/>
-          <w:szCs w:val="16"/>
-        </w:rPr>
-        <w:t>sort(</w:t>
-      </w:r>
-      <w:proofErr w:type="spellStart"/>
-      <w:proofErr w:type="gramEnd"/>
-      <w:r>
-        <w:rPr>
-          <w:rFonts w:ascii="Consolas" w:hAnsi="Consolas"/>
-          <w:sz w:val="16"/>
-          <w:szCs w:val="16"/>
-        </w:rPr>
-        <w:t>arr</w:t>
-      </w:r>
-      <w:proofErr w:type="spellEnd"/>
-      <w:r>
-        <w:rPr>
-          <w:rFonts w:ascii="Consolas" w:hAnsi="Consolas"/>
-          <w:sz w:val="16"/>
-          <w:szCs w:val="16"/>
-        </w:rPr>
-        <w:t>, j + 1, h); } }</w:t>
+        <w:t>sort(arr, j + 1, h); } }</w:t>
       </w:r>
     </w:p>
     <w:p>
@@ -5569,18 +5354,8 @@
           <w:sz w:val="20"/>
           <w:szCs w:val="20"/>
         </w:rPr>
-        <w:t>&lt;</w:t>
-      </w:r>
-      <w:proofErr w:type="spellStart"/>
-      <w:r>
-        <w:rPr>
-          <w:rFonts w:ascii="Consolas" w:hAnsi="Consolas"/>
-          <w:sz w:val="20"/>
-          <w:szCs w:val="20"/>
-        </w:rPr>
-        <w:t>i</w:t>
-      </w:r>
-      <w:proofErr w:type="spellEnd"/>
+        <w:t>&lt;i</w:t>
+      </w:r>
       <w:r>
         <w:t>)</w:t>
       </w:r>
@@ -5611,7 +5386,7 @@
         </w:rPr>
         <w:t xml:space="preserve">emo: </w:t>
       </w:r>
-      <w:hyperlink r:id="rId15" w:history="1">
+      <w:hyperlink r:id="rId16" w:history="1">
         <w:r>
           <w:rPr>
             <w:rStyle w:val="Hyperlink"/>
@@ -5858,7 +5633,7 @@
         </w:rPr>
         <w:t xml:space="preserve">: </w:t>
       </w:r>
-      <w:hyperlink r:id="rId16" w:history="1">
+      <w:hyperlink r:id="rId17" w:history="1">
         <w:r>
           <w:rPr>
             <w:rStyle w:val="Hyperlink"/>
@@ -6081,7 +5856,7 @@
         </w:rPr>
         <w:t xml:space="preserve">: </w:t>
       </w:r>
-      <w:hyperlink r:id="rId17" w:history="1">
+      <w:hyperlink r:id="rId18" w:history="1">
         <w:r>
           <w:rPr>
             <w:rStyle w:val="Hyperlink"/>
@@ -6098,7 +5873,7 @@
           <w:lang w:val="sr-Latn-RS"/>
         </w:rPr>
       </w:pPr>
-      <w:hyperlink r:id="rId18" w:history="1">
+      <w:hyperlink r:id="rId19" w:history="1">
         <w:r>
           <w:rPr>
             <w:rStyle w:val="Hyperlink"/>
@@ -6683,7 +6458,7 @@
           <w:lang w:val="sr-Latn-RS"/>
         </w:rPr>
       </w:pPr>
-      <w:hyperlink r:id="rId19" w:history="1">
+      <w:hyperlink r:id="rId20" w:history="1">
         <w:r>
           <w:rPr>
             <w:rStyle w:val="Hyperlink"/>
@@ -8634,7 +8409,7 @@
           <w:lang w:val="sr-Latn-RS"/>
         </w:rPr>
       </w:pPr>
-      <w:hyperlink r:id="rId20" w:history="1">
+      <w:hyperlink r:id="rId21" w:history="1">
         <w:r>
           <w:rPr>
             <w:rStyle w:val="Hyperlink"/>
@@ -9284,7 +9059,7 @@
           <w:lang w:val="sr-Latn-RS"/>
         </w:rPr>
       </w:pPr>
-      <w:hyperlink r:id="rId21" w:history="1">
+      <w:hyperlink r:id="rId22" w:history="1">
         <w:r>
           <w:rPr>
             <w:rStyle w:val="Hyperlink"/>
@@ -9982,25 +9757,7 @@
           <w:sz w:val="20"/>
           <w:szCs w:val="20"/>
         </w:rPr>
-        <w:t xml:space="preserve">void </w:t>
-      </w:r>
-      <w:proofErr w:type="gramStart"/>
-      <w:r>
-        <w:rPr>
-          <w:rFonts w:ascii="Consolas" w:hAnsi="Consolas"/>
-          <w:sz w:val="20"/>
-          <w:szCs w:val="20"/>
-        </w:rPr>
-        <w:t>insert(</w:t>
-      </w:r>
-      <w:proofErr w:type="gramEnd"/>
-      <w:r>
-        <w:rPr>
-          <w:rFonts w:ascii="Consolas" w:hAnsi="Consolas"/>
-          <w:sz w:val="20"/>
-          <w:szCs w:val="20"/>
-        </w:rPr>
-        <w:t>T element);</w:t>
+        <w:t>void insert(T element);</w:t>
       </w:r>
       <w:r>
         <w:rPr>
@@ -10031,35 +9788,7 @@
           <w:sz w:val="20"/>
           <w:szCs w:val="20"/>
         </w:rPr>
-        <w:t xml:space="preserve">T </w:t>
-      </w:r>
-      <w:proofErr w:type="spellStart"/>
-      <w:proofErr w:type="gramStart"/>
-      <w:r>
-        <w:rPr>
-          <w:rFonts w:ascii="Consolas" w:hAnsi="Consolas"/>
-          <w:sz w:val="20"/>
-          <w:szCs w:val="20"/>
-        </w:rPr>
-        <w:t>delMax</w:t>
-      </w:r>
-      <w:proofErr w:type="spellEnd"/>
-      <w:r>
-        <w:rPr>
-          <w:rFonts w:ascii="Consolas" w:hAnsi="Consolas"/>
-          <w:sz w:val="20"/>
-          <w:szCs w:val="20"/>
-        </w:rPr>
-        <w:t>(</w:t>
-      </w:r>
-      <w:proofErr w:type="gramEnd"/>
-      <w:r>
-        <w:rPr>
-          <w:rFonts w:ascii="Consolas" w:hAnsi="Consolas"/>
-          <w:sz w:val="20"/>
-          <w:szCs w:val="20"/>
-        </w:rPr>
-        <w:t>);</w:t>
+        <w:t>T delMax();</w:t>
       </w:r>
       <w:r>
         <w:rPr>
@@ -10068,42 +9797,7 @@
           <w:szCs w:val="20"/>
         </w:rPr>
         <w:tab/>
-      </w:r>
-      <w:proofErr w:type="spellStart"/>
-      <w:r>
-        <w:rPr>
-          <w:rFonts w:ascii="Consolas" w:hAnsi="Consolas"/>
-          <w:sz w:val="20"/>
-          <w:szCs w:val="20"/>
-        </w:rPr>
-        <w:t>boolean</w:t>
-      </w:r>
-      <w:proofErr w:type="spellEnd"/>
-      <w:r>
-        <w:rPr>
-          <w:rFonts w:ascii="Consolas" w:hAnsi="Consolas"/>
-          <w:sz w:val="20"/>
-          <w:szCs w:val="20"/>
-        </w:rPr>
-        <w:t xml:space="preserve"> </w:t>
-      </w:r>
-      <w:proofErr w:type="spellStart"/>
-      <w:r>
-        <w:rPr>
-          <w:rFonts w:ascii="Consolas" w:hAnsi="Consolas"/>
-          <w:sz w:val="20"/>
-          <w:szCs w:val="20"/>
-        </w:rPr>
-        <w:t>isEmpty</w:t>
-      </w:r>
-      <w:proofErr w:type="spellEnd"/>
-      <w:r>
-        <w:rPr>
-          <w:rFonts w:ascii="Consolas" w:hAnsi="Consolas"/>
-          <w:sz w:val="20"/>
-          <w:szCs w:val="20"/>
-        </w:rPr>
-        <w:t>();</w:t>
+        <w:t>boolean isEmpty();</w:t>
       </w:r>
     </w:p>
     <w:p>
@@ -10126,25 +9820,7 @@
           <w:sz w:val="20"/>
           <w:szCs w:val="20"/>
         </w:rPr>
-        <w:t xml:space="preserve">int </w:t>
-      </w:r>
-      <w:proofErr w:type="gramStart"/>
-      <w:r>
-        <w:rPr>
-          <w:rFonts w:ascii="Consolas" w:hAnsi="Consolas"/>
-          <w:sz w:val="20"/>
-          <w:szCs w:val="20"/>
-        </w:rPr>
-        <w:t>size(</w:t>
-      </w:r>
-      <w:proofErr w:type="gramEnd"/>
-      <w:r>
-        <w:rPr>
-          <w:rFonts w:ascii="Consolas" w:hAnsi="Consolas"/>
-          <w:sz w:val="20"/>
-          <w:szCs w:val="20"/>
-        </w:rPr>
-        <w:t>);</w:t>
+        <w:t>int size();</w:t>
       </w:r>
       <w:r>
         <w:rPr>
@@ -10667,7 +10343,7 @@
           <w:lang w:val="sr-Latn-RS"/>
         </w:rPr>
       </w:pPr>
-      <w:hyperlink r:id="rId22" w:history="1">
+      <w:hyperlink r:id="rId23" w:history="1">
         <w:r>
           <w:rPr>
             <w:rStyle w:val="Hyperlink"/>
@@ -10907,10 +10583,86 @@
           <w:sz w:val="20"/>
           <w:szCs w:val="20"/>
         </w:rPr>
-        <w:t xml:space="preserve">T </w:t>
-      </w:r>
-      <w:proofErr w:type="spellStart"/>
-      <w:proofErr w:type="gramStart"/>
+        <w:t>T delMax()</w:t>
+      </w:r>
+      <w:r>
+        <w:rPr>
+          <w:lang w:val="sr-Latn-RS"/>
+        </w:rPr>
+        <w:t>:</w:t>
+      </w:r>
+      <w:r>
+        <w:rPr>
+          <w:lang w:val="sr-Latn-RS"/>
+        </w:rPr>
+        <w:t xml:space="preserve"> </w:t>
+      </w:r>
+      <w:r>
+        <w:rPr>
+          <w:color w:val="FFFFFF" w:themeColor="background1"/>
+          <w:highlight w:val="black"/>
+          <w:lang w:val="sr-Latn-RS"/>
+        </w:rPr>
+        <w:t>1</w:t>
+      </w:r>
+      <w:r>
+        <w:rPr>
+          <w:color w:val="FFFFFF" w:themeColor="background1"/>
+          <w:highlight w:val="black"/>
+          <w:lang w:val="sr-Latn-RS"/>
+        </w:rPr>
+        <w:t>)</w:t>
+      </w:r>
+      <w:r>
+        <w:rPr>
+          <w:lang w:val="sr-Latn-RS"/>
+        </w:rPr>
+        <w:t xml:space="preserve"> poslednji element niza se stavi na početak; </w:t>
+      </w:r>
+      <w:r>
+        <w:rPr>
+          <w:color w:val="FFFFFF" w:themeColor="background1"/>
+          <w:highlight w:val="black"/>
+          <w:lang w:val="sr-Latn-RS"/>
+        </w:rPr>
+        <w:t>1</w:t>
+      </w:r>
+      <w:r>
+        <w:rPr>
+          <w:color w:val="FFFFFF" w:themeColor="background1"/>
+          <w:highlight w:val="black"/>
+          <w:lang w:val="sr-Latn-RS"/>
+        </w:rPr>
+        <w:t>)</w:t>
+      </w:r>
+      <w:r>
+        <w:rPr>
+          <w:lang w:val="sr-Latn-RS"/>
+        </w:rPr>
+        <w:t xml:space="preserve"> povrati se </w:t>
+      </w:r>
+      <w:r>
+        <w:rPr>
+          <w:i/>
+          <w:iCs/>
+          <w:lang w:val="sr-Latn-RS"/>
+        </w:rPr>
+        <w:t>heap</w:t>
+      </w:r>
+      <w:r>
+        <w:rPr>
+          <w:lang w:val="sr-Latn-RS"/>
+        </w:rPr>
+        <w:t xml:space="preserve"> struktura, ovog puta krećući se od korena ka kraju niza – ako je otac manji od većeg sina razmenjuju se, što se ponavlja sve dok otac ima bar jednog sina i dokle god je uslov razmene zadovoljen.</w:t>
+      </w:r>
+    </w:p>
+    <w:p>
+      <w:pPr>
+        <w:jc w:val="both"/>
+        <w:rPr>
+          <w:lang w:val="sr-Latn-RS"/>
+        </w:rPr>
+      </w:pPr>
       <w:r>
         <w:rPr>
           <w:rFonts w:ascii="Consolas" w:hAnsi="Consolas"/>
@@ -10919,139 +10671,7 @@
           <w:sz w:val="20"/>
           <w:szCs w:val="20"/>
         </w:rPr>
-        <w:t>delMax</w:t>
-      </w:r>
-      <w:proofErr w:type="spellEnd"/>
-      <w:r>
-        <w:rPr>
-          <w:rFonts w:ascii="Consolas" w:hAnsi="Consolas"/>
-          <w:b/>
-          <w:bCs/>
-          <w:sz w:val="20"/>
-          <w:szCs w:val="20"/>
-        </w:rPr>
-        <w:t>(</w:t>
-      </w:r>
-      <w:proofErr w:type="gramEnd"/>
-      <w:r>
-        <w:rPr>
-          <w:rFonts w:ascii="Consolas" w:hAnsi="Consolas"/>
-          <w:b/>
-          <w:bCs/>
-          <w:sz w:val="20"/>
-          <w:szCs w:val="20"/>
-        </w:rPr>
-        <w:t>)</w:t>
-      </w:r>
-      <w:r>
-        <w:rPr>
-          <w:lang w:val="sr-Latn-RS"/>
-        </w:rPr>
-        <w:t>:</w:t>
-      </w:r>
-      <w:r>
-        <w:rPr>
-          <w:lang w:val="sr-Latn-RS"/>
-        </w:rPr>
-        <w:t xml:space="preserve"> </w:t>
-      </w:r>
-      <w:r>
-        <w:rPr>
-          <w:color w:val="FFFFFF" w:themeColor="background1"/>
-          <w:highlight w:val="black"/>
-          <w:lang w:val="sr-Latn-RS"/>
-        </w:rPr>
-        <w:t>1</w:t>
-      </w:r>
-      <w:r>
-        <w:rPr>
-          <w:color w:val="FFFFFF" w:themeColor="background1"/>
-          <w:highlight w:val="black"/>
-          <w:lang w:val="sr-Latn-RS"/>
-        </w:rPr>
-        <w:t>)</w:t>
-      </w:r>
-      <w:r>
-        <w:rPr>
-          <w:lang w:val="sr-Latn-RS"/>
-        </w:rPr>
-        <w:t xml:space="preserve"> poslednji element niza se stavi na početak; </w:t>
-      </w:r>
-      <w:r>
-        <w:rPr>
-          <w:color w:val="FFFFFF" w:themeColor="background1"/>
-          <w:highlight w:val="black"/>
-          <w:lang w:val="sr-Latn-RS"/>
-        </w:rPr>
-        <w:t>1</w:t>
-      </w:r>
-      <w:r>
-        <w:rPr>
-          <w:color w:val="FFFFFF" w:themeColor="background1"/>
-          <w:highlight w:val="black"/>
-          <w:lang w:val="sr-Latn-RS"/>
-        </w:rPr>
-        <w:t>)</w:t>
-      </w:r>
-      <w:r>
-        <w:rPr>
-          <w:lang w:val="sr-Latn-RS"/>
-        </w:rPr>
-        <w:t xml:space="preserve"> povrati se </w:t>
-      </w:r>
-      <w:r>
-        <w:rPr>
-          <w:i/>
-          <w:iCs/>
-          <w:lang w:val="sr-Latn-RS"/>
-        </w:rPr>
-        <w:t>heap</w:t>
-      </w:r>
-      <w:r>
-        <w:rPr>
-          <w:lang w:val="sr-Latn-RS"/>
-        </w:rPr>
-        <w:t xml:space="preserve"> struktura, ovog puta krećući se od korena ka kraju niza – ako je otac manji od većeg sina razmenjuju se, što se ponavlja sve dok otac ima bar jednog sina i dokle god je uslov razmene zadovoljen.</w:t>
-      </w:r>
-    </w:p>
-    <w:p>
-      <w:pPr>
-        <w:jc w:val="both"/>
-        <w:rPr>
-          <w:lang w:val="sr-Latn-RS"/>
-        </w:rPr>
-      </w:pPr>
-      <w:r>
-        <w:rPr>
-          <w:rFonts w:ascii="Consolas" w:hAnsi="Consolas"/>
-          <w:b/>
-          <w:bCs/>
-          <w:sz w:val="20"/>
-          <w:szCs w:val="20"/>
-        </w:rPr>
-        <w:t xml:space="preserve">int </w:t>
-      </w:r>
-      <w:proofErr w:type="gramStart"/>
-      <w:r>
-        <w:rPr>
-          <w:rFonts w:ascii="Consolas" w:hAnsi="Consolas"/>
-          <w:b/>
-          <w:bCs/>
-          <w:sz w:val="20"/>
-          <w:szCs w:val="20"/>
-        </w:rPr>
-        <w:t>size(</w:t>
-      </w:r>
-      <w:proofErr w:type="gramEnd"/>
-      <w:r>
-        <w:rPr>
-          <w:rFonts w:ascii="Consolas" w:hAnsi="Consolas"/>
-          <w:b/>
-          <w:bCs/>
-          <w:sz w:val="20"/>
-          <w:szCs w:val="20"/>
-        </w:rPr>
-        <w:t>)</w:t>
+        <w:t>int size()</w:t>
       </w:r>
       <w:r>
         <w:rPr>
@@ -11067,7 +10687,7 @@
           <w:lang w:val="sr-Latn-RS"/>
         </w:rPr>
       </w:pPr>
-      <w:hyperlink r:id="rId23" w:history="1">
+      <w:hyperlink r:id="rId24" w:history="1">
         <w:r>
           <w:rPr>
             <w:rStyle w:val="Hyperlink"/>
@@ -11338,15 +10958,7 @@
         <w:t>[0 .. M-1]</w:t>
       </w:r>
       <w:r>
-        <w:t xml:space="preserve">, </w:t>
-      </w:r>
-      <w:proofErr w:type="spellStart"/>
-      <w:r>
-        <w:t>gde</w:t>
-      </w:r>
-      <w:proofErr w:type="spellEnd"/>
-      <w:r>
-        <w:t xml:space="preserve"> je </w:t>
+        <w:t xml:space="preserve">, gde je </w:t>
       </w:r>
       <w:r>
         <w:rPr>
@@ -12097,23 +11709,7 @@
         <w:t>[0 .. M-1]</w:t>
       </w:r>
       <w:r>
-        <w:t xml:space="preserve"> za </w:t>
-      </w:r>
-      <w:proofErr w:type="spellStart"/>
-      <w:r>
-        <w:t>veličinu</w:t>
-      </w:r>
-      <w:proofErr w:type="spellEnd"/>
-      <w:r>
-        <w:t xml:space="preserve"> </w:t>
-      </w:r>
-      <w:proofErr w:type="spellStart"/>
-      <w:r>
-        <w:t>tabele</w:t>
-      </w:r>
-      <w:proofErr w:type="spellEnd"/>
-      <w:r>
-        <w:t xml:space="preserve"> </w:t>
+        <w:t xml:space="preserve"> za veličinu tabele </w:t>
       </w:r>
       <w:r>
         <w:rPr>
@@ -12149,43 +11745,7 @@
           <w:sz w:val="20"/>
           <w:szCs w:val="20"/>
         </w:rPr>
-        <w:t xml:space="preserve">ublic int </w:t>
-      </w:r>
-      <w:proofErr w:type="gramStart"/>
-      <w:r>
-        <w:rPr>
-          <w:rFonts w:ascii="Consolas" w:hAnsi="Consolas"/>
-          <w:sz w:val="20"/>
-          <w:szCs w:val="20"/>
-        </w:rPr>
-        <w:t>hash(</w:t>
-      </w:r>
-      <w:proofErr w:type="gramEnd"/>
-      <w:r>
-        <w:rPr>
-          <w:rFonts w:ascii="Consolas" w:hAnsi="Consolas"/>
-          <w:sz w:val="20"/>
-          <w:szCs w:val="20"/>
-        </w:rPr>
-        <w:t xml:space="preserve">Object o, int </w:t>
-      </w:r>
-      <w:proofErr w:type="spellStart"/>
-      <w:r>
-        <w:rPr>
-          <w:rFonts w:ascii="Consolas" w:hAnsi="Consolas"/>
-          <w:sz w:val="20"/>
-          <w:szCs w:val="20"/>
-        </w:rPr>
-        <w:t>hashTableSize</w:t>
-      </w:r>
-      <w:proofErr w:type="spellEnd"/>
-      <w:r>
-        <w:rPr>
-          <w:rFonts w:ascii="Consolas" w:hAnsi="Consolas"/>
-          <w:sz w:val="20"/>
-          <w:szCs w:val="20"/>
-        </w:rPr>
-        <w:t>) {</w:t>
+        <w:t>ublic int hash(Object o, int hashTableSize) {</w:t>
       </w:r>
     </w:p>
     <w:p>
@@ -12220,63 +11780,7 @@
           <w:sz w:val="20"/>
           <w:szCs w:val="20"/>
         </w:rPr>
-        <w:t xml:space="preserve">eturn </w:t>
-      </w:r>
-      <w:proofErr w:type="spellStart"/>
-      <w:r>
-        <w:rPr>
-          <w:rFonts w:ascii="Consolas" w:hAnsi="Consolas"/>
-          <w:sz w:val="20"/>
-          <w:szCs w:val="20"/>
-        </w:rPr>
-        <w:t>Math.abs</w:t>
-      </w:r>
-      <w:proofErr w:type="spellEnd"/>
-      <w:r>
-        <w:rPr>
-          <w:rFonts w:ascii="Consolas" w:hAnsi="Consolas"/>
-          <w:sz w:val="20"/>
-          <w:szCs w:val="20"/>
-        </w:rPr>
-        <w:t>(</w:t>
-      </w:r>
-      <w:proofErr w:type="spellStart"/>
-      <w:proofErr w:type="gramStart"/>
-      <w:r>
-        <w:rPr>
-          <w:rFonts w:ascii="Consolas" w:hAnsi="Consolas"/>
-          <w:sz w:val="20"/>
-          <w:szCs w:val="20"/>
-        </w:rPr>
-        <w:t>o.hashCode</w:t>
-      </w:r>
-      <w:proofErr w:type="spellEnd"/>
-      <w:proofErr w:type="gramEnd"/>
-      <w:r>
-        <w:rPr>
-          <w:rFonts w:ascii="Consolas" w:hAnsi="Consolas"/>
-          <w:sz w:val="20"/>
-          <w:szCs w:val="20"/>
-        </w:rPr>
-        <w:t xml:space="preserve">() % </w:t>
-      </w:r>
-      <w:proofErr w:type="spellStart"/>
-      <w:r>
-        <w:rPr>
-          <w:rFonts w:ascii="Consolas" w:hAnsi="Consolas"/>
-          <w:sz w:val="20"/>
-          <w:szCs w:val="20"/>
-        </w:rPr>
-        <w:t>hashTableSize</w:t>
-      </w:r>
-      <w:proofErr w:type="spellEnd"/>
-      <w:r>
-        <w:rPr>
-          <w:rFonts w:ascii="Consolas" w:hAnsi="Consolas"/>
-          <w:sz w:val="20"/>
-          <w:szCs w:val="20"/>
-        </w:rPr>
-        <w:t>); }</w:t>
+        <w:t>eturn Math.abs(o.hashCode() % hashTableSize); }</w:t>
       </w:r>
     </w:p>
     <w:p>
@@ -12287,37 +11791,24 @@
           <w:lang w:val="sr-Latn-RS"/>
         </w:rPr>
       </w:pPr>
-      <w:proofErr w:type="spellStart"/>
       <w:r>
         <w:lastRenderedPageBreak/>
         <w:t>Redefini</w:t>
       </w:r>
-      <w:proofErr w:type="spellEnd"/>
       <w:r>
         <w:rPr>
           <w:lang w:val="sr-Latn-RS"/>
         </w:rPr>
         <w:t xml:space="preserve">šući metod </w:t>
       </w:r>
-      <w:proofErr w:type="gramStart"/>
-      <w:r>
-        <w:rPr>
-          <w:rFonts w:ascii="Consolas" w:hAnsi="Consolas"/>
-          <w:sz w:val="20"/>
-          <w:szCs w:val="20"/>
-          <w:lang w:val="sr-Latn-RS"/>
-        </w:rPr>
-        <w:t>hashCode(</w:t>
-      </w:r>
-      <w:proofErr w:type="gramEnd"/>
-      <w:r>
-        <w:rPr>
-          <w:rFonts w:ascii="Consolas" w:hAnsi="Consolas"/>
-          <w:sz w:val="20"/>
-          <w:szCs w:val="20"/>
-          <w:lang w:val="sr-Latn-RS"/>
-        </w:rPr>
-        <w:t>)</w:t>
+      <w:r>
+        <w:rPr>
+          <w:rFonts w:ascii="Consolas" w:hAnsi="Consolas"/>
+          <w:sz w:val="20"/>
+          <w:szCs w:val="20"/>
+          <w:lang w:val="sr-Latn-RS"/>
+        </w:rPr>
+        <w:t>hashCode()</w:t>
       </w:r>
       <w:r>
         <w:rPr>
@@ -12775,7 +12266,7 @@
           <w:lang w:val="sr-Latn-RS"/>
         </w:rPr>
       </w:pPr>
-      <w:hyperlink r:id="rId24" w:history="1">
+      <w:hyperlink r:id="rId25" w:history="1">
         <w:r>
           <w:rPr>
             <w:rStyle w:val="Hyperlink"/>
@@ -14187,7 +13678,7 @@
           <w:lang w:val="sr-Latn-RS"/>
         </w:rPr>
       </w:pPr>
-      <w:hyperlink r:id="rId25" w:history="1">
+      <w:hyperlink r:id="rId26" w:history="1">
         <w:r>
           <w:rPr>
             <w:rStyle w:val="Hyperlink"/>
@@ -14752,7 +14243,7 @@
           <w:lang w:val="sr-Latn-RS"/>
         </w:rPr>
       </w:pPr>
-      <w:hyperlink r:id="rId26" w:history="1">
+      <w:hyperlink r:id="rId27" w:history="1">
         <w:r>
           <w:rPr>
             <w:rStyle w:val="Hyperlink"/>
@@ -15342,7 +14833,7 @@
           <w:lang w:val="sr-Latn-RS"/>
         </w:rPr>
       </w:pPr>
-      <w:hyperlink r:id="rId27" w:history="1">
+      <w:hyperlink r:id="rId28" w:history="1">
         <w:r>
           <w:rPr>
             <w:rStyle w:val="Hyperlink"/>
@@ -15813,7 +15304,7 @@
           <w:lang w:val="sr-Latn-RS"/>
         </w:rPr>
       </w:pPr>
-      <w:hyperlink r:id="rId28" w:history="1">
+      <w:hyperlink r:id="rId29" w:history="1">
         <w:r>
           <w:rPr>
             <w:rStyle w:val="Hyperlink"/>
@@ -15998,7 +15489,7 @@
           <w:bCs/>
           <w:lang w:val="sr-Latn-RS"/>
         </w:rPr>
-        <w:t>T</w:t>
+        <w:t>P</w:t>
       </w:r>
       <w:r>
         <w:rPr>
@@ -16008,7 +15499,7 @@
           <w:szCs w:val="20"/>
           <w:lang w:val="sr-Latn-RS"/>
         </w:rPr>
-        <w:t>EKST</w:t>
+        <w:t>RETRAŽIVANJE SA VRAĆANJEM</w:t>
       </w:r>
       <w:r>
         <w:rPr>
@@ -16020,14 +15511,2197 @@
         <w:rPr>
           <w:lang w:val="sr-Latn-RS"/>
         </w:rPr>
-        <w:t>tekst</w:t>
+        <w:t xml:space="preserve">algoritamski postupak – ideja ili šablon primenjiv na širi spektar algoritamskih problema, </w:t>
+      </w:r>
+      <w:r>
+        <w:rPr>
+          <w:i/>
+          <w:iCs/>
+          <w:lang w:val="sr-Latn-RS"/>
+        </w:rPr>
+        <w:t>backtracking</w:t>
+      </w:r>
+      <w:r>
+        <w:rPr>
+          <w:lang w:val="sr-Latn-RS"/>
+        </w:rPr>
+        <w:t xml:space="preserve"> je alg. postupak primenjiv na široku klasu problema </w:t>
+      </w:r>
+      <w:r>
+        <w:rPr>
+          <w:color w:val="FFFFFF" w:themeColor="background1"/>
+          <w:highlight w:val="black"/>
+          <w:lang w:val="sr-Latn-RS"/>
+        </w:rPr>
+        <w:t>1</w:t>
+      </w:r>
+      <w:r>
+        <w:rPr>
+          <w:color w:val="FFFFFF" w:themeColor="background1"/>
+          <w:highlight w:val="black"/>
+          <w:lang w:val="sr-Latn-RS"/>
+        </w:rPr>
+        <w:t>)</w:t>
+      </w:r>
+      <w:r>
+        <w:rPr>
+          <w:lang w:val="sr-Latn-RS"/>
+        </w:rPr>
+        <w:t xml:space="preserve"> </w:t>
+      </w:r>
+      <w:r>
+        <w:rPr>
+          <w:u w:val="single"/>
+          <w:lang w:val="sr-Latn-RS"/>
+        </w:rPr>
+        <w:t>kombinatorne enumeracije</w:t>
+      </w:r>
+      <w:r>
+        <w:rPr>
+          <w:lang w:val="sr-Latn-RS"/>
+        </w:rPr>
+        <w:t xml:space="preserve"> – pronalaženje </w:t>
+      </w:r>
+      <w:r>
+        <w:rPr>
+          <w:i/>
+          <w:iCs/>
+          <w:lang w:val="sr-Latn-RS"/>
+        </w:rPr>
+        <w:t>svih konfiguracija</w:t>
+      </w:r>
+      <w:r>
+        <w:rPr>
+          <w:lang w:val="sr-Latn-RS"/>
+        </w:rPr>
+        <w:t xml:space="preserve"> sistema koje </w:t>
+      </w:r>
+      <w:r>
+        <w:rPr>
+          <w:i/>
+          <w:iCs/>
+          <w:lang w:val="sr-Latn-RS"/>
+        </w:rPr>
+        <w:t>zadovoljavaju određeni kriterijum</w:t>
+      </w:r>
+      <w:r>
+        <w:rPr>
+          <w:lang w:val="sr-Latn-RS"/>
+        </w:rPr>
+        <w:t xml:space="preserve"> (primeri: svi podskupovi skupa pozitivnih brojeva čiji je zbir jednak broju T, svi rasporedi 8 kraljica na šahovskoj tabli tako da se kraljice međusobno ne napadaju) i </w:t>
+      </w:r>
+      <w:r>
+        <w:rPr>
+          <w:color w:val="FFFFFF" w:themeColor="background1"/>
+          <w:highlight w:val="black"/>
+          <w:lang w:val="sr-Latn-RS"/>
+        </w:rPr>
+        <w:t>2</w:t>
+      </w:r>
+      <w:r>
+        <w:rPr>
+          <w:color w:val="FFFFFF" w:themeColor="background1"/>
+          <w:highlight w:val="black"/>
+          <w:lang w:val="sr-Latn-RS"/>
+        </w:rPr>
+        <w:t>)</w:t>
+      </w:r>
+      <w:r>
+        <w:rPr>
+          <w:lang w:val="sr-Latn-RS"/>
+        </w:rPr>
+        <w:t xml:space="preserve"> </w:t>
+      </w:r>
+      <w:r>
+        <w:rPr>
+          <w:u w:val="single"/>
+          <w:lang w:val="sr-Latn-RS"/>
+        </w:rPr>
+        <w:t>kombinatorne optimizacije</w:t>
+      </w:r>
+      <w:r>
+        <w:rPr>
+          <w:lang w:val="sr-Latn-RS"/>
+        </w:rPr>
+        <w:t xml:space="preserve"> – pronalaženje konfiguracije sistema koja zadovoljava određeni </w:t>
+      </w:r>
+      <w:r>
+        <w:rPr>
+          <w:i/>
+          <w:iCs/>
+          <w:lang w:val="sr-Latn-RS"/>
+        </w:rPr>
+        <w:t>optimizacioni kriterijum</w:t>
+      </w:r>
+      <w:r>
+        <w:rPr>
+          <w:lang w:val="sr-Latn-RS"/>
+        </w:rPr>
+        <w:t xml:space="preserve"> (primer: problem trgovačkog putnika – naći najkraću turu na mapi gradova).</w:t>
+      </w:r>
+    </w:p>
+    <w:p>
+      <w:pPr>
+        <w:spacing w:after="80"/>
+        <w:jc w:val="both"/>
+        <w:rPr>
+          <w:lang w:val="sr-Latn-RS"/>
+        </w:rPr>
+      </w:pPr>
+      <w:r>
+        <w:rPr>
+          <w:b/>
+          <w:bCs/>
+          <w:lang w:val="sr-Latn-RS"/>
+        </w:rPr>
+        <w:t>Konfiguracija</w:t>
+      </w:r>
+      <w:r>
+        <w:rPr>
+          <w:lang w:val="sr-Latn-RS"/>
+        </w:rPr>
+        <w:t xml:space="preserve"> kombinatornog sistema može se predstaviti </w:t>
+      </w:r>
+      <w:r>
+        <w:rPr>
+          <w:u w:val="single"/>
+          <w:lang w:val="sr-Latn-RS"/>
+        </w:rPr>
+        <w:t>vektorom/nizom</w:t>
+      </w:r>
+      <w:r>
+        <w:rPr>
+          <w:lang w:val="sr-Latn-RS"/>
+        </w:rPr>
+        <w:t xml:space="preserve"> </w:t>
+      </w:r>
+      <w:r>
+        <w:rPr>
+          <w:rFonts w:ascii="Cambria Math" w:hAnsi="Cambria Math"/>
+          <w:lang w:val="sr-Latn-RS"/>
+        </w:rPr>
+        <w:t>C = (c</w:t>
+      </w:r>
+      <w:r>
+        <w:rPr>
+          <w:rFonts w:ascii="Cambria Math" w:hAnsi="Cambria Math"/>
+          <w:vertAlign w:val="subscript"/>
+          <w:lang w:val="sr-Latn-RS"/>
+        </w:rPr>
+        <w:t>0</w:t>
+      </w:r>
+      <w:r>
+        <w:rPr>
+          <w:rFonts w:ascii="Cambria Math" w:hAnsi="Cambria Math"/>
+          <w:lang w:val="sr-Latn-RS"/>
+        </w:rPr>
+        <w:t>, c</w:t>
+      </w:r>
+      <w:r>
+        <w:rPr>
+          <w:rFonts w:ascii="Cambria Math" w:hAnsi="Cambria Math"/>
+          <w:vertAlign w:val="subscript"/>
+          <w:lang w:val="sr-Latn-RS"/>
+        </w:rPr>
+        <w:t>1</w:t>
+      </w:r>
+      <w:r>
+        <w:rPr>
+          <w:rFonts w:ascii="Cambria Math" w:hAnsi="Cambria Math"/>
+          <w:lang w:val="sr-Latn-RS"/>
+        </w:rPr>
+        <w:t>, ..., c</w:t>
+      </w:r>
+      <w:r>
+        <w:rPr>
+          <w:rFonts w:ascii="Cambria Math" w:hAnsi="Cambria Math"/>
+          <w:vertAlign w:val="subscript"/>
+          <w:lang w:val="sr-Latn-RS"/>
+        </w:rPr>
+        <w:t>t</w:t>
+      </w:r>
+      <w:r>
+        <w:rPr>
+          <w:rFonts w:ascii="Cambria Math" w:hAnsi="Cambria Math"/>
+          <w:lang w:val="sr-Latn-RS"/>
+        </w:rPr>
+        <w:t>)</w:t>
+      </w:r>
+      <w:r>
+        <w:rPr>
+          <w:lang w:val="sr-Latn-RS"/>
+        </w:rPr>
+        <w:t xml:space="preserve"> čije elemente nazivamo </w:t>
+      </w:r>
+      <w:r>
+        <w:rPr>
+          <w:u w:val="single"/>
+          <w:lang w:val="sr-Latn-RS"/>
+        </w:rPr>
+        <w:t>komponentama</w:t>
+      </w:r>
+      <w:r>
+        <w:rPr>
+          <w:lang w:val="sr-Latn-RS"/>
+        </w:rPr>
+        <w:t xml:space="preserve"> (primer: kraljice na tabli – vektor od 8 komponenti koje su tada koordinate polja na kojima su kraljice).</w:t>
+      </w:r>
+      <w:r>
+        <w:rPr>
+          <w:lang w:val="sr-Latn-RS"/>
+        </w:rPr>
+        <w:t xml:space="preserve"> </w:t>
+      </w:r>
+      <w:r>
+        <w:rPr>
+          <w:b/>
+          <w:bCs/>
+          <w:lang w:val="sr-Latn-RS"/>
+        </w:rPr>
+        <w:t>Konfiguracija podskupa</w:t>
+      </w:r>
+      <w:r>
+        <w:rPr>
+          <w:lang w:val="sr-Latn-RS"/>
+        </w:rPr>
+        <w:t xml:space="preserve"> skupa </w:t>
+      </w:r>
+      <w:r>
+        <w:rPr>
+          <w:rFonts w:ascii="Cambria Math" w:hAnsi="Cambria Math"/>
+          <w:lang w:val="sr-Latn-RS"/>
+        </w:rPr>
+        <w:t>S</w:t>
+      </w:r>
+      <w:r>
+        <w:rPr>
+          <w:lang w:val="sr-Latn-RS"/>
+        </w:rPr>
+        <w:t xml:space="preserve"> – logički vektor </w:t>
+      </w:r>
+      <w:r>
+        <w:rPr>
+          <w:rFonts w:ascii="Cambria Math" w:hAnsi="Cambria Math"/>
+          <w:lang w:val="sr-Latn-RS"/>
+        </w:rPr>
+        <w:t>C</w:t>
+      </w:r>
+      <w:r>
+        <w:rPr>
+          <w:lang w:val="sr-Latn-RS"/>
+        </w:rPr>
+        <w:t xml:space="preserve"> od </w:t>
+      </w:r>
+      <w:r>
+        <w:rPr>
+          <w:rFonts w:ascii="Cambria Math" w:hAnsi="Cambria Math"/>
+          <w:lang w:val="sr-Latn-RS"/>
+        </w:rPr>
+        <w:t>k</w:t>
+      </w:r>
+      <w:r>
+        <w:rPr>
+          <w:lang w:val="sr-Latn-RS"/>
+        </w:rPr>
+        <w:t xml:space="preserve"> komponenti, gde je </w:t>
+      </w:r>
+      <w:r>
+        <w:rPr>
+          <w:rFonts w:ascii="Cambria Math" w:hAnsi="Cambria Math"/>
+          <w:lang w:val="sr-Latn-RS"/>
+        </w:rPr>
+        <w:t>k</w:t>
+      </w:r>
+      <w:r>
+        <w:rPr>
+          <w:lang w:val="sr-Latn-RS"/>
+        </w:rPr>
+        <w:t xml:space="preserve"> kardinalnost skupa </w:t>
+      </w:r>
+      <w:r>
+        <w:rPr>
+          <w:rFonts w:ascii="Cambria Math" w:hAnsi="Cambria Math"/>
+          <w:lang w:val="sr-Latn-RS"/>
+        </w:rPr>
+        <w:t>S</w:t>
+      </w:r>
+      <w:r>
+        <w:rPr>
+          <w:lang w:val="sr-Latn-RS"/>
+        </w:rPr>
+        <w:t xml:space="preserve">; </w:t>
+      </w:r>
+      <w:r>
+        <w:rPr>
+          <w:rFonts w:ascii="Cambria Math" w:hAnsi="Cambria Math"/>
+          <w:lang w:val="sr-Latn-RS"/>
+        </w:rPr>
+        <w:t>C</w:t>
+      </w:r>
+      <w:r>
+        <w:rPr>
+          <w:rFonts w:ascii="Cambria Math" w:hAnsi="Cambria Math"/>
+        </w:rPr>
+        <w:t xml:space="preserve">[i] = </w:t>
+      </w:r>
+      <w:r>
+        <w:rPr>
+          <w:rFonts w:ascii="Consolas" w:hAnsi="Consolas"/>
+          <w:sz w:val="20"/>
+          <w:szCs w:val="20"/>
+        </w:rPr>
+        <w:t>true</w:t>
+      </w:r>
+      <w:r>
+        <w:rPr>
+          <w:rFonts w:ascii="Cambria Math" w:hAnsi="Cambria Math"/>
+        </w:rPr>
+        <w:t xml:space="preserve"> / </w:t>
+      </w:r>
+      <w:r>
+        <w:rPr>
+          <w:rFonts w:ascii="Consolas" w:hAnsi="Consolas"/>
+          <w:sz w:val="20"/>
+          <w:szCs w:val="20"/>
+        </w:rPr>
+        <w:t>false</w:t>
+      </w:r>
+      <w:r>
+        <w:rPr>
+          <w:rFonts w:ascii="Cambria Math" w:hAnsi="Cambria Math"/>
+        </w:rPr>
+        <w:t xml:space="preserve"> </w:t>
+      </w:r>
+      <w:r>
+        <w:rPr>
+          <w:rFonts w:ascii="Cambria Math" w:hAnsi="Cambria Math"/>
+          <w:lang w:val="sr-Latn-RS"/>
+        </w:rPr>
+        <w:t xml:space="preserve">→ </w:t>
+      </w:r>
+      <w:r>
+        <w:rPr>
+          <w:rFonts w:ascii="Cambria Math" w:hAnsi="Cambria Math"/>
+        </w:rPr>
+        <w:t>S[i]</w:t>
+      </w:r>
+      <w:r>
+        <w:t xml:space="preserve"> jeste / nije u podskupu. </w:t>
+      </w:r>
+      <w:r>
+        <w:rPr>
+          <w:b/>
+          <w:bCs/>
+        </w:rPr>
+        <w:t>Parcijalna konfiguracija kombinatornog sistema</w:t>
+      </w:r>
+      <w:r>
+        <w:t xml:space="preserve"> – ve</w:t>
+      </w:r>
+      <w:r>
+        <w:t>k</w:t>
+      </w:r>
+      <w:r>
+        <w:t xml:space="preserve">tor </w:t>
+      </w:r>
+      <w:r>
+        <w:rPr>
+          <w:rFonts w:ascii="Cambria Math" w:hAnsi="Cambria Math"/>
+        </w:rPr>
+        <w:t>C</w:t>
+      </w:r>
+      <w:r>
+        <w:rPr>
+          <w:rFonts w:ascii="Cambria Math" w:hAnsi="Cambria Math"/>
+          <w:vertAlign w:val="subscript"/>
+        </w:rPr>
+        <w:t>k</w:t>
+      </w:r>
+      <w:r>
+        <w:t xml:space="preserve">, </w:t>
+      </w:r>
+      <w:r>
+        <w:rPr>
+          <w:rFonts w:ascii="Cambria Math" w:hAnsi="Cambria Math"/>
+        </w:rPr>
+        <w:t>k &lt; t</w:t>
+      </w:r>
+      <w:r>
+        <w:t>, kod kojeg su prvih k komponenti poznati (odre</w:t>
+      </w:r>
+      <w:r>
+        <w:rPr>
+          <w:lang w:val="sr-Latn-RS"/>
+        </w:rPr>
+        <w:t>đeni), dok su ostale nepoznate (neodređene).</w:t>
+      </w:r>
+    </w:p>
+    <w:p>
+      <w:pPr>
+        <w:spacing w:after="80"/>
+        <w:jc w:val="both"/>
+        <w:rPr>
+          <w:lang w:val="sr-Latn-RS"/>
+        </w:rPr>
+      </w:pPr>
+      <w:r>
+        <w:rPr>
+          <w:b/>
+          <w:bCs/>
+          <w:i/>
+          <w:iCs/>
+          <w:lang w:val="sr-Latn-RS"/>
+        </w:rPr>
+        <w:t>B</w:t>
+      </w:r>
+      <w:r>
+        <w:rPr>
+          <w:b/>
+          <w:bCs/>
+          <w:i/>
+          <w:iCs/>
+          <w:sz w:val="20"/>
+          <w:szCs w:val="20"/>
+          <w:lang w:val="sr-Latn-RS"/>
+        </w:rPr>
+        <w:t>ACKTRACKING</w:t>
+      </w:r>
+      <w:r>
+        <w:rPr>
+          <w:lang w:val="sr-Latn-RS"/>
+        </w:rPr>
+        <w:t xml:space="preserve">: </w:t>
+      </w:r>
+      <w:r>
+        <w:rPr>
+          <w:lang w:val="sr-Latn-RS"/>
+        </w:rPr>
+        <w:t xml:space="preserve">problem – </w:t>
+      </w:r>
+      <w:r>
+        <w:rPr>
+          <w:u w:val="single"/>
+          <w:lang w:val="sr-Latn-RS"/>
+        </w:rPr>
+        <w:t>pronaći sve konfiguracije</w:t>
+      </w:r>
+      <w:r>
+        <w:rPr>
+          <w:lang w:val="sr-Latn-RS"/>
+        </w:rPr>
+        <w:t xml:space="preserve"> </w:t>
+      </w:r>
+      <w:r>
+        <w:rPr>
+          <w:rFonts w:ascii="Cambria Math" w:hAnsi="Cambria Math"/>
+          <w:lang w:val="sr-Latn-RS"/>
+        </w:rPr>
+        <w:t>C</w:t>
+      </w:r>
+      <w:r>
+        <w:rPr>
+          <w:lang w:val="sr-Latn-RS"/>
+        </w:rPr>
+        <w:t xml:space="preserve"> koje </w:t>
+      </w:r>
+      <w:r>
+        <w:rPr>
+          <w:u w:val="single"/>
+          <w:lang w:val="sr-Latn-RS"/>
+        </w:rPr>
+        <w:t>zadovoljavaju logički predikat</w:t>
+      </w:r>
+      <w:r>
+        <w:rPr>
+          <w:lang w:val="sr-Latn-RS"/>
+        </w:rPr>
+        <w:t xml:space="preserve"> </w:t>
+      </w:r>
+      <w:r>
+        <w:rPr>
+          <w:rFonts w:ascii="Cambria Math" w:hAnsi="Cambria Math"/>
+          <w:lang w:val="sr-Latn-RS"/>
+        </w:rPr>
+        <w:t>P</w:t>
+      </w:r>
+      <w:r>
+        <w:rPr>
+          <w:lang w:val="sr-Latn-RS"/>
+        </w:rPr>
+        <w:t xml:space="preserve">; osnovna ideja: </w:t>
+      </w:r>
+      <w:r>
+        <w:rPr>
+          <w:color w:val="FFFFFF" w:themeColor="background1"/>
+          <w:highlight w:val="black"/>
+          <w:lang w:val="sr-Latn-RS"/>
+        </w:rPr>
+        <w:t>1</w:t>
+      </w:r>
+      <w:r>
+        <w:rPr>
+          <w:color w:val="FFFFFF" w:themeColor="background1"/>
+          <w:highlight w:val="black"/>
+          <w:lang w:val="sr-Latn-RS"/>
+        </w:rPr>
+        <w:t>)</w:t>
+      </w:r>
+      <w:r>
+        <w:rPr>
+          <w:lang w:val="sr-Latn-RS"/>
+        </w:rPr>
+        <w:t xml:space="preserve"> na osnovu </w:t>
+      </w:r>
+      <w:r>
+        <w:rPr>
+          <w:rFonts w:ascii="Cambria Math" w:hAnsi="Cambria Math"/>
+          <w:lang w:val="sr-Latn-RS"/>
+        </w:rPr>
+        <w:t>P</w:t>
+      </w:r>
+      <w:r>
+        <w:rPr>
+          <w:lang w:val="sr-Latn-RS"/>
+        </w:rPr>
+        <w:t xml:space="preserve"> odredimo </w:t>
+      </w:r>
+      <w:r>
+        <w:rPr>
+          <w:u w:val="single"/>
+          <w:lang w:val="sr-Latn-RS"/>
+        </w:rPr>
+        <w:t xml:space="preserve">predikat </w:t>
+      </w:r>
+      <w:r>
+        <w:rPr>
+          <w:rFonts w:ascii="Cambria Math" w:hAnsi="Cambria Math"/>
+          <w:u w:val="single"/>
+          <w:lang w:val="sr-Latn-RS"/>
+        </w:rPr>
+        <w:t>Q</w:t>
+      </w:r>
+      <w:r>
+        <w:rPr>
+          <w:lang w:val="sr-Latn-RS"/>
+        </w:rPr>
+        <w:t xml:space="preserve"> koji je </w:t>
+      </w:r>
+      <w:r>
+        <w:rPr>
+          <w:u w:val="single"/>
+          <w:lang w:val="sr-Latn-RS"/>
+        </w:rPr>
+        <w:t>primenjiv na parcijalne konfiguracije</w:t>
+      </w:r>
+      <w:r>
+        <w:rPr>
+          <w:lang w:val="sr-Latn-RS"/>
+        </w:rPr>
+        <w:t xml:space="preserve"> sistema kojim definišemo da li je neka parcijalna konfiguracija </w:t>
+      </w:r>
+      <w:r>
+        <w:rPr>
+          <w:rFonts w:ascii="Cambria Math" w:hAnsi="Cambria Math"/>
+          <w:lang w:val="sr-Latn-RS"/>
+        </w:rPr>
+        <w:t>C</w:t>
+      </w:r>
+      <w:r>
+        <w:rPr>
+          <w:rFonts w:ascii="Cambria Math" w:hAnsi="Cambria Math"/>
+          <w:vertAlign w:val="subscript"/>
+          <w:lang w:val="sr-Latn-RS"/>
+        </w:rPr>
+        <w:t>k</w:t>
+      </w:r>
+      <w:r>
+        <w:rPr>
+          <w:lang w:val="sr-Latn-RS"/>
+        </w:rPr>
+        <w:t xml:space="preserve"> proširiva (primeri: kod zbira </w:t>
+      </w:r>
+      <w:r>
+        <w:rPr>
+          <w:rFonts w:ascii="Cambria Math" w:hAnsi="Cambria Math"/>
+          <w:lang w:val="sr-Latn-RS"/>
+        </w:rPr>
+        <w:t>Q =</w:t>
+      </w:r>
+      <w:r>
+        <w:rPr>
+          <w:lang w:val="sr-Latn-RS"/>
+        </w:rPr>
+        <w:t xml:space="preserve"> postoji </w:t>
+      </w:r>
+      <w:r>
+        <w:rPr>
+          <w:rFonts w:ascii="Cambria Math" w:hAnsi="Cambria Math"/>
+          <w:lang w:val="sr-Latn-RS"/>
+        </w:rPr>
+        <w:t>C</w:t>
+      </w:r>
+      <w:r>
+        <w:rPr>
+          <w:rFonts w:ascii="Cambria Math" w:hAnsi="Cambria Math"/>
+          <w:vertAlign w:val="subscript"/>
+          <w:lang w:val="sr-Latn-RS"/>
+        </w:rPr>
+        <w:t>k+1</w:t>
+      </w:r>
+      <w:r>
+        <w:rPr>
+          <w:lang w:val="sr-Latn-RS"/>
+        </w:rPr>
+        <w:t xml:space="preserve"> u kojoj je zbir elemenata </w:t>
+      </w:r>
+      <w:r>
+        <w:rPr>
+          <w:rFonts w:ascii="Cambria Math" w:hAnsi="Cambria Math"/>
+          <w:lang w:val="sr-Latn-RS"/>
+        </w:rPr>
+        <w:t>≤ T</w:t>
+      </w:r>
+      <w:r>
+        <w:rPr>
+          <w:lang w:val="sr-Latn-RS"/>
+        </w:rPr>
+        <w:t xml:space="preserve">, kod kraljica </w:t>
+      </w:r>
+      <w:r>
+        <w:rPr>
+          <w:rFonts w:ascii="Cambria Math" w:hAnsi="Cambria Math"/>
+          <w:lang w:val="sr-Latn-RS"/>
+        </w:rPr>
+        <w:t>Q =</w:t>
+      </w:r>
+      <w:r>
+        <w:rPr>
+          <w:lang w:val="sr-Latn-RS"/>
+        </w:rPr>
+        <w:t xml:space="preserve"> postoji </w:t>
+      </w:r>
+      <w:r>
+        <w:rPr>
+          <w:rFonts w:ascii="Cambria Math" w:hAnsi="Cambria Math"/>
+          <w:lang w:val="sr-Latn-RS"/>
+        </w:rPr>
+        <w:t>C</w:t>
+      </w:r>
+      <w:r>
+        <w:rPr>
+          <w:rFonts w:ascii="Cambria Math" w:hAnsi="Cambria Math"/>
+          <w:vertAlign w:val="subscript"/>
+          <w:lang w:val="sr-Latn-RS"/>
+        </w:rPr>
+        <w:t>k+1</w:t>
+      </w:r>
+      <w:r>
+        <w:rPr>
+          <w:lang w:val="sr-Latn-RS"/>
+        </w:rPr>
+        <w:t xml:space="preserve"> u kojoj se kraljice ne napadaju), </w:t>
+      </w:r>
+      <w:r>
+        <w:rPr>
+          <w:color w:val="FFFFFF" w:themeColor="background1"/>
+          <w:highlight w:val="black"/>
+          <w:lang w:val="sr-Latn-RS"/>
+        </w:rPr>
+        <w:t>2</w:t>
+      </w:r>
+      <w:r>
+        <w:rPr>
+          <w:color w:val="FFFFFF" w:themeColor="background1"/>
+          <w:highlight w:val="black"/>
+          <w:lang w:val="sr-Latn-RS"/>
+        </w:rPr>
+        <w:t>)</w:t>
+      </w:r>
+      <w:r>
+        <w:rPr>
+          <w:lang w:val="sr-Latn-RS"/>
+        </w:rPr>
+        <w:t xml:space="preserve"> parcijalne konfiguracije koje ne zadovoljavaju </w:t>
+      </w:r>
+      <w:r>
+        <w:rPr>
+          <w:rFonts w:ascii="Cambria Math" w:hAnsi="Cambria Math"/>
+          <w:lang w:val="sr-Latn-RS"/>
+        </w:rPr>
+        <w:t>Q</w:t>
+      </w:r>
+      <w:r>
+        <w:rPr>
+          <w:lang w:val="sr-Latn-RS"/>
+        </w:rPr>
+        <w:t xml:space="preserve"> zovemo </w:t>
+      </w:r>
+      <w:r>
+        <w:rPr>
+          <w:u w:val="single"/>
+          <w:lang w:val="sr-Latn-RS"/>
+        </w:rPr>
+        <w:t>konfiguracijama neuspeha</w:t>
+      </w:r>
+      <w:r>
+        <w:rPr>
+          <w:lang w:val="sr-Latn-RS"/>
+        </w:rPr>
+        <w:t xml:space="preserve">, </w:t>
+      </w:r>
+      <w:r>
+        <w:rPr>
+          <w:color w:val="FFFFFF" w:themeColor="background1"/>
+          <w:highlight w:val="black"/>
+          <w:lang w:val="sr-Latn-RS"/>
+        </w:rPr>
+        <w:t>3</w:t>
+      </w:r>
+      <w:r>
+        <w:rPr>
+          <w:color w:val="FFFFFF" w:themeColor="background1"/>
+          <w:highlight w:val="black"/>
+          <w:lang w:val="sr-Latn-RS"/>
+        </w:rPr>
+        <w:t>)</w:t>
+      </w:r>
+      <w:r>
+        <w:rPr>
+          <w:lang w:val="sr-Latn-RS"/>
+        </w:rPr>
+        <w:t xml:space="preserve"> a one koje zadovoljavaju </w:t>
+      </w:r>
+      <w:r>
+        <w:rPr>
+          <w:rFonts w:ascii="Cambria Math" w:hAnsi="Cambria Math"/>
+          <w:lang w:val="sr-Latn-RS"/>
+        </w:rPr>
+        <w:t>Q</w:t>
+      </w:r>
+      <w:r>
+        <w:rPr>
+          <w:lang w:val="sr-Latn-RS"/>
+        </w:rPr>
+        <w:t xml:space="preserve"> zovemo </w:t>
+      </w:r>
+      <w:r>
+        <w:rPr>
+          <w:u w:val="single"/>
+          <w:lang w:val="sr-Latn-RS"/>
+        </w:rPr>
+        <w:t>potencijalnim konfiguracijama</w:t>
+      </w:r>
+      <w:r>
+        <w:rPr>
+          <w:lang w:val="sr-Latn-RS"/>
+        </w:rPr>
+        <w:t xml:space="preserve">; </w:t>
+      </w:r>
+      <w:r>
+        <w:rPr>
+          <w:i/>
+          <w:iCs/>
+          <w:u w:val="single"/>
+          <w:lang w:val="sr-Latn-RS"/>
+        </w:rPr>
+        <w:t>backtracking</w:t>
+      </w:r>
+      <w:r>
+        <w:rPr>
+          <w:lang w:val="sr-Latn-RS"/>
+        </w:rPr>
+        <w:t xml:space="preserve"> je dakle sistematično (iscrpno, sveobuhvatno) proširivanje potencijalnih konfiguracija.</w:t>
+      </w:r>
+    </w:p>
+    <w:p>
+      <w:pPr>
+        <w:spacing w:after="80"/>
+        <w:jc w:val="both"/>
+        <w:rPr>
+          <w:lang w:val="sr-Latn-RS"/>
+        </w:rPr>
+      </w:pPr>
+      <w:r>
+        <w:rPr>
+          <w:b/>
+          <w:bCs/>
+          <w:lang w:val="sr-Latn-RS"/>
+        </w:rPr>
+        <w:t>S</w:t>
+      </w:r>
+      <w:r>
+        <w:rPr>
+          <w:b/>
+          <w:bCs/>
+          <w:sz w:val="20"/>
+          <w:szCs w:val="20"/>
+          <w:lang w:val="sr-Latn-RS"/>
+        </w:rPr>
+        <w:t xml:space="preserve">TABLO </w:t>
+      </w:r>
+      <w:r>
+        <w:rPr>
+          <w:b/>
+          <w:bCs/>
+          <w:i/>
+          <w:iCs/>
+          <w:sz w:val="20"/>
+          <w:szCs w:val="20"/>
+          <w:lang w:val="sr-Latn-RS"/>
+        </w:rPr>
+        <w:t>BACKTRACK</w:t>
+      </w:r>
+      <w:r>
+        <w:rPr>
+          <w:b/>
+          <w:bCs/>
+          <w:sz w:val="20"/>
+          <w:szCs w:val="20"/>
+          <w:lang w:val="sr-Latn-RS"/>
+        </w:rPr>
+        <w:t>-A</w:t>
+      </w:r>
+      <w:r>
+        <w:rPr>
+          <w:lang w:val="sr-Latn-RS"/>
+        </w:rPr>
+        <w:t xml:space="preserve">: </w:t>
+      </w:r>
+      <w:r>
+        <w:rPr>
+          <w:lang w:val="sr-Latn-RS"/>
+        </w:rPr>
+        <w:t xml:space="preserve">proširivanje potencijalnih konfiguracija se može predstaviti </w:t>
+      </w:r>
+      <w:r>
+        <w:rPr>
+          <w:i/>
+          <w:iCs/>
+          <w:lang w:val="sr-Latn-RS"/>
+        </w:rPr>
+        <w:t>backtracking</w:t>
+      </w:r>
+      <w:r>
+        <w:rPr>
+          <w:lang w:val="sr-Latn-RS"/>
+        </w:rPr>
+        <w:t xml:space="preserve"> stablom, gde je koren stabla prazna konfiguracija, unutrašnji čvorovi stabla potencijalne konfiguracije, listovi ciljne (koje zadovoljavaju </w:t>
+      </w:r>
+      <w:r>
+        <w:rPr>
+          <w:rFonts w:ascii="Cambria Math" w:hAnsi="Cambria Math"/>
+          <w:lang w:val="sr-Latn-RS"/>
+        </w:rPr>
+        <w:t>P</w:t>
+      </w:r>
+      <w:r>
+        <w:rPr>
+          <w:lang w:val="sr-Latn-RS"/>
+        </w:rPr>
+        <w:t>) ili konfiguracije neuspeha; čvor A je sin čvora B – konfiguracija A se dobija proširivanjem potencijalne konfiguracije B.</w:t>
+      </w:r>
+    </w:p>
+    <w:p>
+      <w:pPr>
+        <w:spacing w:after="80"/>
+        <w:jc w:val="both"/>
+        <w:rPr>
+          <w:lang w:val="sr-Latn-RS"/>
+        </w:rPr>
+      </w:pPr>
+      <w:r>
+        <w:rPr>
+          <w:b/>
+          <w:bCs/>
+          <w:i/>
+          <w:iCs/>
+          <w:lang w:val="sr-Latn-RS"/>
+        </w:rPr>
+        <w:t>B</w:t>
+      </w:r>
+      <w:r>
+        <w:rPr>
+          <w:b/>
+          <w:bCs/>
+          <w:i/>
+          <w:iCs/>
+          <w:sz w:val="20"/>
+          <w:szCs w:val="20"/>
+          <w:lang w:val="sr-Latn-RS"/>
+        </w:rPr>
+        <w:t>ACKTRACKING</w:t>
+      </w:r>
+      <w:r>
+        <w:rPr>
+          <w:b/>
+          <w:bCs/>
+          <w:sz w:val="20"/>
+          <w:szCs w:val="20"/>
+          <w:lang w:val="sr-Latn-RS"/>
+        </w:rPr>
+        <w:t>, DALJE</w:t>
+      </w:r>
+      <w:r>
+        <w:rPr>
+          <w:lang w:val="sr-Latn-RS"/>
+        </w:rPr>
+        <w:t xml:space="preserve">: </w:t>
+      </w:r>
+      <w:r>
+        <w:rPr>
+          <w:i/>
+          <w:iCs/>
+          <w:lang w:val="sr-Latn-RS"/>
+        </w:rPr>
+        <w:t xml:space="preserve">backtracking – </w:t>
+      </w:r>
+      <w:r>
+        <w:rPr>
+          <w:lang w:val="sr-Latn-RS"/>
+        </w:rPr>
+        <w:t xml:space="preserve">„obilazak“ stabla </w:t>
+      </w:r>
+      <w:r>
+        <w:rPr>
+          <w:u w:val="single"/>
+          <w:lang w:val="sr-Latn-RS"/>
+        </w:rPr>
+        <w:t>u dubinu</w:t>
+      </w:r>
+      <w:r>
+        <w:rPr>
+          <w:lang w:val="sr-Latn-RS"/>
+        </w:rPr>
+        <w:t xml:space="preserve">: </w:t>
+      </w:r>
+      <w:r>
+        <w:rPr>
+          <w:color w:val="FFFFFF" w:themeColor="background1"/>
+          <w:highlight w:val="black"/>
+          <w:lang w:val="sr-Latn-RS"/>
+        </w:rPr>
+        <w:t>1</w:t>
+      </w:r>
+      <w:r>
+        <w:rPr>
+          <w:color w:val="FFFFFF" w:themeColor="background1"/>
+          <w:highlight w:val="black"/>
+          <w:lang w:val="sr-Latn-RS"/>
+        </w:rPr>
+        <w:t>)</w:t>
+      </w:r>
+      <w:r>
+        <w:rPr>
+          <w:lang w:val="sr-Latn-RS"/>
+        </w:rPr>
+        <w:t xml:space="preserve"> ne konstruiše se stablo </w:t>
+      </w:r>
+      <w:r>
+        <w:rPr>
+          <w:i/>
+          <w:iCs/>
+          <w:lang w:val="sr-Latn-RS"/>
+        </w:rPr>
+        <w:t>backtrack</w:t>
+      </w:r>
+      <w:r>
+        <w:rPr>
+          <w:lang w:val="sr-Latn-RS"/>
+        </w:rPr>
+        <w:t xml:space="preserve">-a već postoji jedna konfiguracija koja se menja </w:t>
+      </w:r>
+      <w:r>
+        <w:rPr>
+          <w:b/>
+          <w:bCs/>
+          <w:lang w:val="sr-Latn-RS"/>
+        </w:rPr>
+        <w:t>proširivanjem</w:t>
+      </w:r>
+      <w:r>
+        <w:rPr>
+          <w:lang w:val="sr-Latn-RS"/>
+        </w:rPr>
+        <w:t xml:space="preserve"> i </w:t>
+      </w:r>
+      <w:r>
+        <w:rPr>
+          <w:b/>
+          <w:bCs/>
+          <w:lang w:val="sr-Latn-RS"/>
+        </w:rPr>
+        <w:t>sažimanjem</w:t>
+      </w:r>
+      <w:r>
+        <w:rPr>
+          <w:lang w:val="sr-Latn-RS"/>
+        </w:rPr>
+        <w:t xml:space="preserve">; </w:t>
+      </w:r>
+      <w:r>
+        <w:rPr>
+          <w:color w:val="FFFFFF" w:themeColor="background1"/>
+          <w:highlight w:val="black"/>
+          <w:lang w:val="sr-Latn-RS"/>
+        </w:rPr>
+        <w:t>2</w:t>
+      </w:r>
+      <w:r>
+        <w:rPr>
+          <w:color w:val="FFFFFF" w:themeColor="background1"/>
+          <w:highlight w:val="black"/>
+          <w:lang w:val="sr-Latn-RS"/>
+        </w:rPr>
+        <w:t>)</w:t>
+      </w:r>
+      <w:r>
+        <w:rPr>
+          <w:lang w:val="sr-Latn-RS"/>
+        </w:rPr>
+        <w:t xml:space="preserve"> dinamika promene te parcijalne konfiguracije korespondira obilasku stabla </w:t>
+      </w:r>
+      <w:r>
+        <w:rPr>
+          <w:i/>
+          <w:iCs/>
+          <w:lang w:val="sr-Latn-RS"/>
+        </w:rPr>
+        <w:t>backtrack</w:t>
+      </w:r>
+      <w:r>
+        <w:rPr>
+          <w:lang w:val="sr-Latn-RS"/>
+        </w:rPr>
+        <w:t xml:space="preserve">-a u dubinu; </w:t>
+      </w:r>
+      <w:r>
+        <w:rPr>
+          <w:color w:val="FFFFFF" w:themeColor="background1"/>
+          <w:highlight w:val="black"/>
+          <w:lang w:val="sr-Latn-RS"/>
+        </w:rPr>
+        <w:t>3</w:t>
+      </w:r>
+      <w:r>
+        <w:rPr>
+          <w:color w:val="FFFFFF" w:themeColor="background1"/>
+          <w:highlight w:val="black"/>
+          <w:lang w:val="sr-Latn-RS"/>
+        </w:rPr>
+        <w:t>)</w:t>
+      </w:r>
+      <w:r>
+        <w:rPr>
+          <w:lang w:val="sr-Latn-RS"/>
+        </w:rPr>
+        <w:t xml:space="preserve"> parcijalna konfiguracija se proširuje u ciljnu (konfiguracija koja zadovoljava </w:t>
+      </w:r>
+      <w:r>
+        <w:rPr>
+          <w:rFonts w:ascii="Cambria Math" w:hAnsi="Cambria Math"/>
+          <w:lang w:val="sr-Latn-RS"/>
+        </w:rPr>
+        <w:t>P</w:t>
+      </w:r>
+      <w:r>
+        <w:rPr>
+          <w:lang w:val="sr-Latn-RS"/>
+        </w:rPr>
+        <w:t xml:space="preserve">) – imamo rešenje; </w:t>
+      </w:r>
+      <w:r>
+        <w:rPr>
+          <w:color w:val="FFFFFF" w:themeColor="background1"/>
+          <w:highlight w:val="black"/>
+          <w:lang w:val="sr-Latn-RS"/>
+        </w:rPr>
+        <w:t>4</w:t>
+      </w:r>
+      <w:r>
+        <w:rPr>
+          <w:color w:val="FFFFFF" w:themeColor="background1"/>
+          <w:highlight w:val="black"/>
+          <w:lang w:val="sr-Latn-RS"/>
+        </w:rPr>
+        <w:t>)</w:t>
+      </w:r>
+      <w:r>
+        <w:rPr>
+          <w:lang w:val="sr-Latn-RS"/>
+        </w:rPr>
+        <w:t xml:space="preserve"> ako se parcijalna ne može proširiti tada se </w:t>
+      </w:r>
+      <w:r>
+        <w:rPr>
+          <w:b/>
+          <w:bCs/>
+          <w:lang w:val="sr-Latn-RS"/>
+        </w:rPr>
+        <w:t>sažima i nastavlja se sa proširenjima sažete parcijalne konfiguracije</w:t>
+      </w:r>
+      <w:r>
+        <w:rPr>
+          <w:lang w:val="sr-Latn-RS"/>
+        </w:rPr>
+        <w:t xml:space="preserve"> (sažimanje – izbacivajne poslednje kopmonente iz parcijalne konfiguracije); </w:t>
+      </w:r>
+      <w:r>
+        <w:rPr>
+          <w:color w:val="FFFFFF" w:themeColor="background1"/>
+          <w:highlight w:val="black"/>
+          <w:lang w:val="sr-Latn-RS"/>
+        </w:rPr>
+        <w:t>5</w:t>
+      </w:r>
+      <w:r>
+        <w:rPr>
+          <w:color w:val="FFFFFF" w:themeColor="background1"/>
+          <w:highlight w:val="black"/>
+          <w:lang w:val="sr-Latn-RS"/>
+        </w:rPr>
+        <w:t>)</w:t>
+      </w:r>
+      <w:r>
+        <w:rPr>
+          <w:lang w:val="sr-Latn-RS"/>
+        </w:rPr>
+        <w:t xml:space="preserve"> proširenje parcijalne konfiguracije ne uspeva iz dva razloga – ili su već ispitana sva proširenja, ili proširenje vodi u konfiguraciju neuspeha; </w:t>
+      </w:r>
+      <w:r>
+        <w:rPr>
+          <w:color w:val="FFFFFF" w:themeColor="background1"/>
+          <w:highlight w:val="black"/>
+          <w:lang w:val="sr-Latn-RS"/>
+        </w:rPr>
+        <w:t>6</w:t>
+      </w:r>
+      <w:r>
+        <w:rPr>
+          <w:color w:val="FFFFFF" w:themeColor="background1"/>
+          <w:highlight w:val="black"/>
+          <w:lang w:val="sr-Latn-RS"/>
+        </w:rPr>
+        <w:t>)</w:t>
+      </w:r>
+      <w:r>
+        <w:rPr>
+          <w:lang w:val="sr-Latn-RS"/>
+        </w:rPr>
+        <w:t xml:space="preserve"> </w:t>
+      </w:r>
+      <w:r>
+        <w:rPr>
+          <w:b/>
+          <w:bCs/>
+          <w:lang w:val="sr-Latn-RS"/>
+        </w:rPr>
+        <w:t>sažimanje prve parcijalne konfiguracije</w:t>
+      </w:r>
+      <w:r>
+        <w:rPr>
+          <w:lang w:val="sr-Latn-RS"/>
+        </w:rPr>
+        <w:t xml:space="preserve"> – </w:t>
+      </w:r>
+      <w:r>
+        <w:rPr>
+          <w:b/>
+          <w:bCs/>
+          <w:lang w:val="sr-Latn-RS"/>
+        </w:rPr>
+        <w:t xml:space="preserve">kraj </w:t>
+      </w:r>
+      <w:r>
+        <w:rPr>
+          <w:b/>
+          <w:bCs/>
+          <w:i/>
+          <w:iCs/>
+          <w:lang w:val="sr-Latn-RS"/>
+        </w:rPr>
+        <w:t>backtracking</w:t>
+      </w:r>
+      <w:r>
+        <w:rPr>
+          <w:b/>
+          <w:bCs/>
+          <w:lang w:val="sr-Latn-RS"/>
+        </w:rPr>
+        <w:t>-a</w:t>
+      </w:r>
+      <w:r>
+        <w:rPr>
+          <w:lang w:val="sr-Latn-RS"/>
+        </w:rPr>
+        <w:t>.</w:t>
+      </w:r>
+      <w:r>
+        <w:rPr>
+          <w:lang w:val="sr-Latn-RS"/>
+        </w:rPr>
+        <w:t xml:space="preserve"> </w:t>
+      </w:r>
+    </w:p>
+    <w:p>
+      <w:pPr>
+        <w:spacing w:after="80"/>
+        <w:jc w:val="both"/>
+        <w:rPr>
+          <w:lang w:val="sr-Latn-RS"/>
+        </w:rPr>
+      </w:pPr>
+      <w:r>
+        <w:rPr>
+          <w:b/>
+          <w:bCs/>
+          <w:lang w:val="sr-Latn-RS"/>
+        </w:rPr>
+        <w:t>Proširivanje</w:t>
+      </w:r>
+      <w:r>
+        <w:rPr>
+          <w:lang w:val="sr-Latn-RS"/>
+        </w:rPr>
+        <w:t xml:space="preserve">: mora se uvesti red prilikom proširivanja trenutne parcijalne konfiguracije kako se ne bi proširivala na neku konfiguraciju koja je već bila ispitana; za trenutnu parcijalnu konfiguraciju dužine </w:t>
+      </w:r>
+      <w:r>
+        <w:rPr>
+          <w:rFonts w:ascii="Cambria Math" w:hAnsi="Cambria Math"/>
+          <w:lang w:val="sr-Latn-RS"/>
+        </w:rPr>
+        <w:t>k-1</w:t>
+      </w:r>
+      <w:r>
+        <w:rPr>
+          <w:lang w:val="sr-Latn-RS"/>
+        </w:rPr>
+        <w:t xml:space="preserve"> formira se </w:t>
+      </w:r>
+      <w:r>
+        <w:rPr>
+          <w:rFonts w:ascii="Cambria Math" w:hAnsi="Cambria Math"/>
+          <w:lang w:val="sr-Latn-RS"/>
+        </w:rPr>
+        <w:t>D</w:t>
+      </w:r>
+      <w:r>
+        <w:rPr>
+          <w:rFonts w:ascii="Cambria Math" w:hAnsi="Cambria Math"/>
+          <w:vertAlign w:val="subscript"/>
+          <w:lang w:val="sr-Latn-RS"/>
+        </w:rPr>
+        <w:t>k</w:t>
+      </w:r>
+      <w:r>
+        <w:rPr>
+          <w:lang w:val="sr-Latn-RS"/>
+        </w:rPr>
+        <w:t xml:space="preserve">: listu dopustivih elemenata za </w:t>
+      </w:r>
+      <w:r>
+        <w:rPr>
+          <w:rFonts w:ascii="Cambria Math" w:hAnsi="Cambria Math"/>
+          <w:lang w:val="sr-Latn-RS"/>
+        </w:rPr>
+        <w:t>k</w:t>
+      </w:r>
+      <w:r>
+        <w:rPr>
+          <w:lang w:val="sr-Latn-RS"/>
+        </w:rPr>
+        <w:t xml:space="preserve">-tu komponentu (kako </w:t>
+      </w:r>
+      <w:r>
+        <w:rPr>
+          <w:lang w:val="sr-Latn-RS"/>
+        </w:rPr>
+        <w:lastRenderedPageBreak/>
+        <w:t xml:space="preserve">imamo </w:t>
+      </w:r>
+      <w:r>
+        <w:rPr>
+          <w:rFonts w:ascii="Cambria Math" w:hAnsi="Cambria Math"/>
+          <w:lang w:val="sr-Latn-RS"/>
+        </w:rPr>
+        <w:t>t</w:t>
+      </w:r>
+      <w:r>
+        <w:rPr>
+          <w:lang w:val="sr-Latn-RS"/>
+        </w:rPr>
+        <w:t xml:space="preserve"> komponenti to će biti </w:t>
+      </w:r>
+      <w:r>
+        <w:rPr>
+          <w:rFonts w:ascii="Cambria Math" w:hAnsi="Cambria Math"/>
+          <w:lang w:val="sr-Latn-RS"/>
+        </w:rPr>
+        <w:t>t</w:t>
+      </w:r>
+      <w:r>
+        <w:rPr>
+          <w:lang w:val="sr-Latn-RS"/>
+        </w:rPr>
+        <w:t xml:space="preserve"> listi dopustivih elemenata); trenutna parcijalna konfiguracija </w:t>
+      </w:r>
+      <w:r>
+        <w:rPr>
+          <w:rFonts w:ascii="Cambria Math" w:hAnsi="Cambria Math"/>
+          <w:lang w:val="sr-Latn-RS"/>
+        </w:rPr>
+        <w:t>C</w:t>
+      </w:r>
+      <w:r>
+        <w:rPr>
+          <w:rFonts w:ascii="Cambria Math" w:hAnsi="Cambria Math"/>
+          <w:vertAlign w:val="subscript"/>
+          <w:lang w:val="sr-Latn-RS"/>
+        </w:rPr>
+        <w:t>k-1</w:t>
+      </w:r>
+      <w:r>
+        <w:rPr>
+          <w:lang w:val="sr-Latn-RS"/>
+        </w:rPr>
+        <w:t xml:space="preserve"> se proširuje tako što: </w:t>
+      </w:r>
+      <w:r>
+        <w:rPr>
+          <w:color w:val="FFFFFF" w:themeColor="background1"/>
+          <w:highlight w:val="black"/>
+          <w:lang w:val="sr-Latn-RS"/>
+        </w:rPr>
+        <w:t>1</w:t>
+      </w:r>
+      <w:r>
+        <w:rPr>
+          <w:color w:val="FFFFFF" w:themeColor="background1"/>
+          <w:highlight w:val="black"/>
+          <w:lang w:val="sr-Latn-RS"/>
+        </w:rPr>
+        <w:t>)</w:t>
+      </w:r>
+      <w:r>
+        <w:rPr>
+          <w:lang w:val="sr-Latn-RS"/>
+        </w:rPr>
+        <w:t xml:space="preserve"> </w:t>
+      </w:r>
+      <w:r>
+        <w:rPr>
+          <w:rFonts w:ascii="Cambria Math" w:hAnsi="Cambria Math"/>
+          <w:lang w:val="sr-Latn-RS"/>
+        </w:rPr>
+        <w:t>f =</w:t>
+      </w:r>
+      <w:r>
+        <w:rPr>
+          <w:lang w:val="sr-Latn-RS"/>
+        </w:rPr>
+        <w:t xml:space="preserve"> prvi element liste </w:t>
+      </w:r>
+      <w:r>
+        <w:rPr>
+          <w:rFonts w:ascii="Cambria Math" w:hAnsi="Cambria Math"/>
+          <w:lang w:val="sr-Latn-RS"/>
+        </w:rPr>
+        <w:t>D</w:t>
+      </w:r>
+      <w:r>
+        <w:rPr>
+          <w:rFonts w:ascii="Cambria Math" w:hAnsi="Cambria Math"/>
+          <w:vertAlign w:val="subscript"/>
+          <w:lang w:val="sr-Latn-RS"/>
+        </w:rPr>
+        <w:t>k</w:t>
+      </w:r>
+      <w:r>
+        <w:rPr>
+          <w:lang w:val="sr-Latn-RS"/>
+        </w:rPr>
+        <w:t xml:space="preserve">, </w:t>
+      </w:r>
+      <w:r>
+        <w:rPr>
+          <w:color w:val="FFFFFF" w:themeColor="background1"/>
+          <w:highlight w:val="black"/>
+          <w:lang w:val="sr-Latn-RS"/>
+        </w:rPr>
+        <w:t>2</w:t>
+      </w:r>
+      <w:r>
+        <w:rPr>
+          <w:color w:val="FFFFFF" w:themeColor="background1"/>
+          <w:highlight w:val="black"/>
+          <w:lang w:val="sr-Latn-RS"/>
+        </w:rPr>
+        <w:t>)</w:t>
+      </w:r>
+      <w:r>
+        <w:rPr>
+          <w:lang w:val="sr-Latn-RS"/>
+        </w:rPr>
+        <w:t xml:space="preserve"> obriše se </w:t>
+      </w:r>
+      <w:r>
+        <w:rPr>
+          <w:rFonts w:ascii="Cambria Math" w:hAnsi="Cambria Math"/>
+          <w:lang w:val="sr-Latn-RS"/>
+        </w:rPr>
+        <w:t>f</w:t>
+      </w:r>
+      <w:r>
+        <w:rPr>
+          <w:lang w:val="sr-Latn-RS"/>
+        </w:rPr>
+        <w:t xml:space="preserve"> iz </w:t>
+      </w:r>
+      <w:r>
+        <w:rPr>
+          <w:rFonts w:ascii="Cambria Math" w:hAnsi="Cambria Math"/>
+          <w:lang w:val="sr-Latn-RS"/>
+        </w:rPr>
+        <w:t>D</w:t>
+      </w:r>
+      <w:r>
+        <w:rPr>
+          <w:rFonts w:ascii="Cambria Math" w:hAnsi="Cambria Math"/>
+          <w:vertAlign w:val="subscript"/>
+          <w:lang w:val="sr-Latn-RS"/>
+        </w:rPr>
+        <w:t>k</w:t>
+      </w:r>
+      <w:r>
+        <w:rPr>
+          <w:lang w:val="sr-Latn-RS"/>
+        </w:rPr>
+        <w:t xml:space="preserve">, </w:t>
+      </w:r>
+      <w:r>
+        <w:rPr>
+          <w:color w:val="FFFFFF" w:themeColor="background1"/>
+          <w:highlight w:val="black"/>
+          <w:lang w:val="sr-Latn-RS"/>
+        </w:rPr>
+        <w:t>3</w:t>
+      </w:r>
+      <w:r>
+        <w:rPr>
+          <w:color w:val="FFFFFF" w:themeColor="background1"/>
+          <w:highlight w:val="black"/>
+          <w:lang w:val="sr-Latn-RS"/>
+        </w:rPr>
+        <w:t>)</w:t>
+      </w:r>
+      <w:r>
+        <w:rPr>
+          <w:lang w:val="sr-Latn-RS"/>
+        </w:rPr>
+        <w:t xml:space="preserve"> formira se </w:t>
+      </w:r>
+      <w:r>
+        <w:rPr>
+          <w:rFonts w:ascii="Cambria Math" w:hAnsi="Cambria Math"/>
+          <w:lang w:val="sr-Latn-RS"/>
+        </w:rPr>
+        <w:t>C</w:t>
+      </w:r>
+      <w:r>
+        <w:rPr>
+          <w:rFonts w:ascii="Cambria Math" w:hAnsi="Cambria Math"/>
+          <w:vertAlign w:val="subscript"/>
+          <w:lang w:val="sr-Latn-RS"/>
+        </w:rPr>
+        <w:t>k</w:t>
+      </w:r>
+      <w:r>
+        <w:rPr>
+          <w:lang w:val="sr-Latn-RS"/>
+        </w:rPr>
+        <w:t xml:space="preserve"> proširenjem </w:t>
+      </w:r>
+      <w:r>
+        <w:rPr>
+          <w:rFonts w:ascii="Cambria Math" w:hAnsi="Cambria Math"/>
+          <w:lang w:val="sr-Latn-RS"/>
+        </w:rPr>
+        <w:t>C</w:t>
+      </w:r>
+      <w:r>
+        <w:rPr>
+          <w:rFonts w:ascii="Cambria Math" w:hAnsi="Cambria Math"/>
+          <w:vertAlign w:val="subscript"/>
+          <w:lang w:val="sr-Latn-RS"/>
+        </w:rPr>
+        <w:t>k-1</w:t>
+      </w:r>
+      <w:r>
+        <w:rPr>
+          <w:lang w:val="sr-Latn-RS"/>
+        </w:rPr>
+        <w:t xml:space="preserve"> sa </w:t>
+      </w:r>
+      <w:r>
+        <w:rPr>
+          <w:rFonts w:ascii="Cambria Math" w:hAnsi="Cambria Math"/>
+          <w:lang w:val="sr-Latn-RS"/>
+        </w:rPr>
+        <w:t>f</w:t>
+      </w:r>
+      <w:r>
+        <w:rPr>
+          <w:lang w:val="sr-Latn-RS"/>
+        </w:rPr>
+        <w:t>.</w:t>
+      </w:r>
+      <w:r>
+        <w:rPr>
+          <w:lang w:val="sr-Latn-RS"/>
+        </w:rPr>
+        <w:t xml:space="preserve"> </w:t>
+      </w:r>
+    </w:p>
+    <w:p>
+      <w:pPr>
+        <w:ind w:left="360"/>
+        <w:jc w:val="both"/>
+        <w:rPr>
+          <w:rFonts w:ascii="Consolas" w:hAnsi="Consolas"/>
+          <w:sz w:val="16"/>
+          <w:szCs w:val="16"/>
+          <w:lang w:val="sr-Latn-RS"/>
+        </w:rPr>
+      </w:pPr>
+      <w:r>
+        <w:rPr>
+          <w:rFonts w:ascii="Consolas" w:hAnsi="Consolas"/>
+          <w:sz w:val="16"/>
+          <w:szCs w:val="16"/>
+          <w:lang w:val="sr-Latn-RS"/>
+        </w:rPr>
+        <w:t>Vector C;</w:t>
+      </w:r>
+      <w:r>
+        <w:rPr>
+          <w:rFonts w:ascii="Consolas" w:hAnsi="Consolas"/>
+          <w:sz w:val="16"/>
+          <w:szCs w:val="16"/>
+          <w:lang w:val="sr-Latn-RS"/>
+        </w:rPr>
+        <w:tab/>
+      </w:r>
+      <w:r>
+        <w:rPr>
+          <w:rFonts w:ascii="Consolas" w:hAnsi="Consolas"/>
+          <w:sz w:val="16"/>
+          <w:szCs w:val="16"/>
+          <w:lang w:val="sr-Latn-RS"/>
+        </w:rPr>
+        <w:tab/>
+      </w:r>
+      <w:r>
+        <w:rPr>
+          <w:rFonts w:ascii="Consolas" w:hAnsi="Consolas"/>
+          <w:sz w:val="16"/>
+          <w:szCs w:val="16"/>
+          <w:lang w:val="sr-Latn-RS"/>
+        </w:rPr>
+        <w:tab/>
+      </w:r>
+      <w:r>
+        <w:rPr>
+          <w:rFonts w:ascii="Consolas" w:hAnsi="Consolas"/>
+          <w:sz w:val="16"/>
+          <w:szCs w:val="16"/>
+          <w:lang w:val="sr-Latn-RS"/>
+        </w:rPr>
+        <w:tab/>
+      </w:r>
+      <w:r>
+        <w:rPr>
+          <w:rFonts w:ascii="Consolas" w:hAnsi="Consolas"/>
+          <w:sz w:val="16"/>
+          <w:szCs w:val="16"/>
+          <w:lang w:val="sr-Latn-RS"/>
+        </w:rPr>
+        <w:tab/>
+        <w:t>// konfiguracija sistema</w:t>
+      </w:r>
+    </w:p>
+    <w:p>
+      <w:pPr>
+        <w:ind w:left="360"/>
+        <w:jc w:val="both"/>
+        <w:rPr>
+          <w:rFonts w:ascii="Consolas" w:hAnsi="Consolas"/>
+          <w:sz w:val="16"/>
+          <w:szCs w:val="16"/>
+          <w:lang w:val="sr-Latn-RS"/>
+        </w:rPr>
+      </w:pPr>
+      <w:r>
+        <w:rPr>
+          <w:rFonts w:ascii="Consolas" w:hAnsi="Consolas"/>
+          <w:sz w:val="16"/>
+          <w:szCs w:val="16"/>
+          <w:lang w:val="sr-Latn-RS"/>
+        </w:rPr>
+        <w:t>void backtracking() {</w:t>
+      </w:r>
+    </w:p>
+    <w:p>
+      <w:pPr>
+        <w:ind w:left="360"/>
+        <w:jc w:val="both"/>
+        <w:rPr>
+          <w:rFonts w:ascii="Consolas" w:hAnsi="Consolas"/>
+          <w:sz w:val="16"/>
+          <w:szCs w:val="16"/>
+          <w:lang w:val="sr-Latn-RS"/>
+        </w:rPr>
+      </w:pPr>
+      <w:r>
+        <w:rPr>
+          <w:rFonts w:ascii="Consolas" w:hAnsi="Consolas"/>
+          <w:sz w:val="16"/>
+          <w:szCs w:val="16"/>
+          <w:lang w:val="sr-Latn-RS"/>
+        </w:rPr>
+        <w:tab/>
+        <w:t>D[] = new D[C.length];</w:t>
+      </w:r>
+      <w:r>
+        <w:rPr>
+          <w:rFonts w:ascii="Consolas" w:hAnsi="Consolas"/>
+          <w:sz w:val="16"/>
+          <w:szCs w:val="16"/>
+          <w:lang w:val="sr-Latn-RS"/>
+        </w:rPr>
+        <w:tab/>
+      </w:r>
+      <w:r>
+        <w:rPr>
+          <w:rFonts w:ascii="Consolas" w:hAnsi="Consolas"/>
+          <w:sz w:val="16"/>
+          <w:szCs w:val="16"/>
+          <w:lang w:val="sr-Latn-RS"/>
+        </w:rPr>
+        <w:tab/>
+      </w:r>
+      <w:r>
+        <w:rPr>
+          <w:rFonts w:ascii="Consolas" w:hAnsi="Consolas"/>
+          <w:sz w:val="16"/>
+          <w:szCs w:val="16"/>
+          <w:lang w:val="sr-Latn-RS"/>
+        </w:rPr>
+        <w:tab/>
+      </w:r>
+      <w:r>
+        <w:rPr>
+          <w:rFonts w:ascii="Consolas" w:hAnsi="Consolas"/>
+          <w:sz w:val="16"/>
+          <w:szCs w:val="16"/>
+          <w:lang w:val="sr-Latn-RS"/>
+        </w:rPr>
+        <w:t>// liste dopustivih elemenata</w:t>
+      </w:r>
+    </w:p>
+    <w:p>
+      <w:pPr>
+        <w:ind w:left="360"/>
+        <w:jc w:val="both"/>
+        <w:rPr>
+          <w:rFonts w:ascii="Consolas" w:hAnsi="Consolas"/>
+          <w:sz w:val="16"/>
+          <w:szCs w:val="16"/>
+          <w:lang w:val="sr-Latn-RS"/>
+        </w:rPr>
+      </w:pPr>
+      <w:r>
+        <w:rPr>
+          <w:rFonts w:ascii="Consolas" w:hAnsi="Consolas"/>
+          <w:sz w:val="16"/>
+          <w:szCs w:val="16"/>
+          <w:lang w:val="sr-Latn-RS"/>
+        </w:rPr>
+        <w:tab/>
+        <w:t>Int k = 0;</w:t>
+      </w:r>
+      <w:r>
+        <w:rPr>
+          <w:rFonts w:ascii="Consolas" w:hAnsi="Consolas"/>
+          <w:sz w:val="16"/>
+          <w:szCs w:val="16"/>
+          <w:lang w:val="sr-Latn-RS"/>
+        </w:rPr>
+        <w:tab/>
+      </w:r>
+      <w:r>
+        <w:rPr>
+          <w:rFonts w:ascii="Consolas" w:hAnsi="Consolas"/>
+          <w:sz w:val="16"/>
+          <w:szCs w:val="16"/>
+          <w:lang w:val="sr-Latn-RS"/>
+        </w:rPr>
+        <w:tab/>
+      </w:r>
+      <w:r>
+        <w:rPr>
+          <w:rFonts w:ascii="Consolas" w:hAnsi="Consolas"/>
+          <w:sz w:val="16"/>
+          <w:szCs w:val="16"/>
+          <w:lang w:val="sr-Latn-RS"/>
+        </w:rPr>
+        <w:tab/>
+      </w:r>
+      <w:r>
+        <w:rPr>
+          <w:rFonts w:ascii="Consolas" w:hAnsi="Consolas"/>
+          <w:sz w:val="16"/>
+          <w:szCs w:val="16"/>
+          <w:lang w:val="sr-Latn-RS"/>
+        </w:rPr>
+        <w:tab/>
+        <w:t>// trenutna komp. (dužina parc. konfig.)</w:t>
+      </w:r>
+    </w:p>
+    <w:p>
+      <w:pPr>
+        <w:ind w:left="360"/>
+        <w:jc w:val="both"/>
+        <w:rPr>
+          <w:rFonts w:ascii="Consolas" w:hAnsi="Consolas"/>
+          <w:sz w:val="16"/>
+          <w:szCs w:val="16"/>
+          <w:lang w:val="sr-Latn-RS"/>
+        </w:rPr>
+      </w:pPr>
+    </w:p>
+    <w:p>
+      <w:pPr>
+        <w:ind w:left="360"/>
+        <w:jc w:val="both"/>
+        <w:rPr>
+          <w:rFonts w:ascii="Consolas" w:hAnsi="Consolas"/>
+          <w:sz w:val="16"/>
+          <w:szCs w:val="16"/>
+          <w:lang w:val="sr-Latn-RS"/>
+        </w:rPr>
+      </w:pPr>
+      <w:r>
+        <w:rPr>
+          <w:rFonts w:ascii="Consolas" w:hAnsi="Consolas"/>
+          <w:sz w:val="16"/>
+          <w:szCs w:val="16"/>
+          <w:lang w:val="sr-Latn-RS"/>
+        </w:rPr>
+        <w:tab/>
+        <w:t>compute D[0];</w:t>
+      </w:r>
+      <w:r>
+        <w:rPr>
+          <w:rFonts w:ascii="Consolas" w:hAnsi="Consolas"/>
+          <w:sz w:val="16"/>
+          <w:szCs w:val="16"/>
+          <w:lang w:val="sr-Latn-RS"/>
+        </w:rPr>
+        <w:tab/>
+      </w:r>
+      <w:r>
+        <w:rPr>
+          <w:rFonts w:ascii="Consolas" w:hAnsi="Consolas"/>
+          <w:sz w:val="16"/>
+          <w:szCs w:val="16"/>
+          <w:lang w:val="sr-Latn-RS"/>
+        </w:rPr>
+        <w:tab/>
+      </w:r>
+      <w:r>
+        <w:rPr>
+          <w:rFonts w:ascii="Consolas" w:hAnsi="Consolas"/>
+          <w:sz w:val="16"/>
+          <w:szCs w:val="16"/>
+          <w:lang w:val="sr-Latn-RS"/>
+        </w:rPr>
+        <w:tab/>
+      </w:r>
+      <w:r>
+        <w:rPr>
+          <w:rFonts w:ascii="Consolas" w:hAnsi="Consolas"/>
+          <w:sz w:val="16"/>
+          <w:szCs w:val="16"/>
+          <w:lang w:val="sr-Latn-RS"/>
+        </w:rPr>
+        <w:tab/>
+        <w:t>// odredi dopustive el. za prvu komp.</w:t>
+      </w:r>
+    </w:p>
+    <w:p>
+      <w:pPr>
+        <w:ind w:left="360"/>
+        <w:jc w:val="both"/>
+        <w:rPr>
+          <w:rFonts w:ascii="Consolas" w:hAnsi="Consolas"/>
+          <w:sz w:val="16"/>
+          <w:szCs w:val="16"/>
+          <w:lang w:val="sr-Latn-RS"/>
+        </w:rPr>
+      </w:pPr>
+      <w:r>
+        <w:rPr>
+          <w:rFonts w:ascii="Consolas" w:hAnsi="Consolas"/>
+          <w:sz w:val="16"/>
+          <w:szCs w:val="16"/>
+          <w:lang w:val="sr-Latn-RS"/>
+        </w:rPr>
+        <w:tab/>
+        <w:t>while (k &gt;= 0) {</w:t>
+      </w:r>
+    </w:p>
+    <w:p>
+      <w:pPr>
+        <w:ind w:left="1080"/>
+        <w:jc w:val="both"/>
+        <w:rPr>
+          <w:rFonts w:ascii="Consolas" w:hAnsi="Consolas"/>
+          <w:sz w:val="16"/>
+          <w:szCs w:val="16"/>
+          <w:lang w:val="sr-Latn-RS"/>
+        </w:rPr>
+      </w:pPr>
+      <w:r>
+        <w:rPr>
+          <w:rFonts w:ascii="Consolas" w:hAnsi="Consolas"/>
+          <w:sz w:val="16"/>
+          <w:szCs w:val="16"/>
+          <w:lang w:val="sr-Latn-RS"/>
+        </w:rPr>
+        <w:t>f = remove first element in D[k];</w:t>
+      </w:r>
+    </w:p>
+    <w:p>
+      <w:pPr>
+        <w:ind w:left="1080"/>
+        <w:jc w:val="both"/>
+        <w:rPr>
+          <w:rFonts w:ascii="Consolas" w:hAnsi="Consolas"/>
+          <w:sz w:val="16"/>
+          <w:szCs w:val="16"/>
+          <w:lang w:val="sr-Latn-RS"/>
+        </w:rPr>
+      </w:pPr>
+      <w:r>
+        <w:rPr>
+          <w:rFonts w:ascii="Consolas" w:hAnsi="Consolas"/>
+          <w:sz w:val="16"/>
+          <w:szCs w:val="16"/>
+          <w:lang w:val="sr-Latn-RS"/>
+        </w:rPr>
+        <w:t>C[k] = f;</w:t>
+      </w:r>
+    </w:p>
+    <w:p>
+      <w:pPr>
+        <w:ind w:left="1080"/>
+        <w:jc w:val="both"/>
+        <w:rPr>
+          <w:rFonts w:ascii="Consolas" w:hAnsi="Consolas"/>
+          <w:sz w:val="16"/>
+          <w:szCs w:val="16"/>
+          <w:lang w:val="sr-Latn-RS"/>
+        </w:rPr>
+      </w:pPr>
+      <w:r>
+        <w:rPr>
+          <w:rFonts w:ascii="Consolas" w:hAnsi="Consolas"/>
+          <w:sz w:val="16"/>
+          <w:szCs w:val="16"/>
+          <w:lang w:val="sr-Latn-RS"/>
+        </w:rPr>
+        <w:t>If (k == C.length – 1)</w:t>
+      </w:r>
+    </w:p>
+    <w:p>
+      <w:pPr>
+        <w:ind w:left="1080"/>
+        <w:jc w:val="both"/>
+        <w:rPr>
+          <w:rFonts w:ascii="Consolas" w:hAnsi="Consolas"/>
+          <w:sz w:val="16"/>
+          <w:szCs w:val="16"/>
+          <w:lang w:val="sr-Latn-RS"/>
+        </w:rPr>
+      </w:pPr>
+      <w:r>
+        <w:rPr>
+          <w:rFonts w:ascii="Consolas" w:hAnsi="Consolas"/>
+          <w:sz w:val="16"/>
+          <w:szCs w:val="16"/>
+          <w:lang w:val="sr-Latn-RS"/>
+        </w:rPr>
+        <w:tab/>
+        <w:t>printConfiguration();</w:t>
+      </w:r>
+      <w:r>
+        <w:rPr>
+          <w:rFonts w:ascii="Consolas" w:hAnsi="Consolas"/>
+          <w:sz w:val="16"/>
+          <w:szCs w:val="16"/>
+          <w:lang w:val="sr-Latn-RS"/>
+        </w:rPr>
+        <w:tab/>
+      </w:r>
+      <w:r>
+        <w:rPr>
+          <w:rFonts w:ascii="Consolas" w:hAnsi="Consolas"/>
+          <w:sz w:val="16"/>
+          <w:szCs w:val="16"/>
+          <w:lang w:val="sr-Latn-RS"/>
+        </w:rPr>
+        <w:tab/>
+        <w:t>// imamo rešenje</w:t>
+      </w:r>
+    </w:p>
+    <w:p>
+      <w:pPr>
+        <w:ind w:left="1080"/>
+        <w:jc w:val="both"/>
+        <w:rPr>
+          <w:rFonts w:ascii="Consolas" w:hAnsi="Consolas"/>
+          <w:sz w:val="16"/>
+          <w:szCs w:val="16"/>
+          <w:lang w:val="sr-Latn-RS"/>
+        </w:rPr>
+      </w:pPr>
+      <w:r>
+        <w:rPr>
+          <w:rFonts w:ascii="Consolas" w:hAnsi="Consolas"/>
+          <w:sz w:val="16"/>
+          <w:szCs w:val="16"/>
+          <w:lang w:val="sr-Latn-RS"/>
+        </w:rPr>
+        <w:t>else {</w:t>
+      </w:r>
+    </w:p>
+    <w:p>
+      <w:pPr>
+        <w:ind w:left="1080"/>
+        <w:jc w:val="both"/>
+        <w:rPr>
+          <w:rFonts w:ascii="Consolas" w:hAnsi="Consolas"/>
+          <w:sz w:val="16"/>
+          <w:szCs w:val="16"/>
+          <w:lang w:val="sr-Latn-RS"/>
+        </w:rPr>
+      </w:pPr>
+      <w:r>
+        <w:rPr>
+          <w:rFonts w:ascii="Consolas" w:hAnsi="Consolas"/>
+          <w:sz w:val="16"/>
+          <w:szCs w:val="16"/>
+          <w:lang w:val="sr-Latn-RS"/>
+        </w:rPr>
+        <w:tab/>
+        <w:t>k++;</w:t>
+      </w:r>
+      <w:r>
+        <w:rPr>
+          <w:rFonts w:ascii="Consolas" w:hAnsi="Consolas"/>
+          <w:sz w:val="16"/>
+          <w:szCs w:val="16"/>
+          <w:lang w:val="sr-Latn-RS"/>
+        </w:rPr>
+        <w:tab/>
+      </w:r>
+      <w:r>
+        <w:rPr>
+          <w:rFonts w:ascii="Consolas" w:hAnsi="Consolas"/>
+          <w:sz w:val="16"/>
+          <w:szCs w:val="16"/>
+          <w:lang w:val="sr-Latn-RS"/>
+        </w:rPr>
+        <w:tab/>
+      </w:r>
+      <w:r>
+        <w:rPr>
+          <w:rFonts w:ascii="Consolas" w:hAnsi="Consolas"/>
+          <w:sz w:val="16"/>
+          <w:szCs w:val="16"/>
+          <w:lang w:val="sr-Latn-RS"/>
+        </w:rPr>
+        <w:tab/>
+      </w:r>
+      <w:r>
+        <w:rPr>
+          <w:rFonts w:ascii="Consolas" w:hAnsi="Consolas"/>
+          <w:sz w:val="16"/>
+          <w:szCs w:val="16"/>
+          <w:lang w:val="sr-Latn-RS"/>
+        </w:rPr>
+        <w:tab/>
+        <w:t>// idemo na sledeću komponentu</w:t>
+      </w:r>
+    </w:p>
+    <w:p>
+      <w:pPr>
+        <w:ind w:left="1080"/>
+        <w:jc w:val="both"/>
+        <w:rPr>
+          <w:rFonts w:ascii="Consolas" w:hAnsi="Consolas"/>
+          <w:sz w:val="16"/>
+          <w:szCs w:val="16"/>
+          <w:lang w:val="sr-Latn-RS"/>
+        </w:rPr>
+      </w:pPr>
+      <w:r>
+        <w:rPr>
+          <w:rFonts w:ascii="Consolas" w:hAnsi="Consolas"/>
+          <w:sz w:val="16"/>
+          <w:szCs w:val="16"/>
+          <w:lang w:val="sr-Latn-RS"/>
+        </w:rPr>
+        <w:tab/>
+        <w:t>compute D[k];    }    }</w:t>
+      </w:r>
+      <w:r>
+        <w:rPr>
+          <w:rFonts w:ascii="Consolas" w:hAnsi="Consolas"/>
+          <w:sz w:val="16"/>
+          <w:szCs w:val="16"/>
+          <w:lang w:val="sr-Latn-RS"/>
+        </w:rPr>
+        <w:tab/>
+      </w:r>
+      <w:r>
+        <w:rPr>
+          <w:rFonts w:ascii="Consolas" w:hAnsi="Consolas"/>
+          <w:sz w:val="16"/>
+          <w:szCs w:val="16"/>
+          <w:lang w:val="sr-Latn-RS"/>
+        </w:rPr>
+        <w:tab/>
+        <w:t>// odredi dopustive el. za sledeću komp.</w:t>
+      </w:r>
+    </w:p>
+    <w:p>
+      <w:pPr>
+        <w:spacing w:after="80"/>
+        <w:ind w:left="360"/>
+        <w:jc w:val="both"/>
+        <w:rPr>
+          <w:rFonts w:ascii="Consolas" w:hAnsi="Consolas"/>
+          <w:sz w:val="16"/>
+          <w:szCs w:val="16"/>
+          <w:lang w:val="sr-Latn-RS"/>
+        </w:rPr>
+      </w:pPr>
+      <w:r>
+        <w:rPr>
+          <w:rFonts w:ascii="Consolas" w:hAnsi="Consolas"/>
+          <w:sz w:val="16"/>
+          <w:szCs w:val="16"/>
+          <w:lang w:val="sr-Latn-RS"/>
+        </w:rPr>
+        <w:tab/>
+        <w:t>k--;    }    }</w:t>
+      </w:r>
+      <w:r>
+        <w:rPr>
+          <w:rFonts w:ascii="Consolas" w:hAnsi="Consolas"/>
+          <w:sz w:val="16"/>
+          <w:szCs w:val="16"/>
+          <w:lang w:val="sr-Latn-RS"/>
+        </w:rPr>
+        <w:tab/>
+      </w:r>
+      <w:r>
+        <w:rPr>
+          <w:rFonts w:ascii="Consolas" w:hAnsi="Consolas"/>
+          <w:sz w:val="16"/>
+          <w:szCs w:val="16"/>
+          <w:lang w:val="sr-Latn-RS"/>
+        </w:rPr>
+        <w:tab/>
+      </w:r>
+      <w:r>
+        <w:rPr>
+          <w:rFonts w:ascii="Consolas" w:hAnsi="Consolas"/>
+          <w:sz w:val="16"/>
+          <w:szCs w:val="16"/>
+          <w:lang w:val="sr-Latn-RS"/>
+        </w:rPr>
+        <w:tab/>
+      </w:r>
+      <w:r>
+        <w:rPr>
+          <w:rFonts w:ascii="Consolas" w:hAnsi="Consolas"/>
+          <w:sz w:val="16"/>
+          <w:szCs w:val="16"/>
+          <w:lang w:val="sr-Latn-RS"/>
+        </w:rPr>
+        <w:tab/>
+        <w:t>// vraćamo se nazad</w:t>
+      </w:r>
+    </w:p>
+    <w:p>
+      <w:pPr>
+        <w:spacing w:after="80"/>
+        <w:ind w:left="360"/>
+        <w:jc w:val="both"/>
+        <w:rPr>
+          <w:rFonts w:ascii="Consolas" w:hAnsi="Consolas"/>
+          <w:sz w:val="16"/>
+          <w:szCs w:val="16"/>
+          <w:lang w:val="sr-Latn-RS"/>
+        </w:rPr>
+      </w:pPr>
+      <w:r>
+        <w:rPr>
+          <w:rFonts w:ascii="Consolas" w:hAnsi="Consolas"/>
+          <w:sz w:val="16"/>
+          <w:szCs w:val="16"/>
+          <w:lang w:val="sr-Latn-RS"/>
+        </w:rPr>
+        <w:t>// Određivanje dopustivih el. na osnovu predikata Q primenjenog na trenutnu parcijalnu konfiguraciju.</w:t>
+      </w:r>
+    </w:p>
+    <w:p>
+      <w:pPr>
+        <w:spacing w:after="80"/>
+        <w:jc w:val="both"/>
+        <w:rPr>
+          <w:lang w:val="sr-Latn-RS"/>
+        </w:rPr>
+      </w:pPr>
+      <w:r>
+        <w:rPr>
+          <w:lang w:val="sr-Latn-RS"/>
+        </w:rPr>
+        <w:t>asd</w:t>
+      </w:r>
+    </w:p>
+    <w:p>
+      <w:pPr>
+        <w:spacing w:after="80"/>
+        <w:ind w:left="360"/>
+        <w:jc w:val="both"/>
+        <w:rPr>
+          <w:lang w:val="sr-Latn-RS"/>
+        </w:rPr>
+      </w:pPr>
+      <w:r>
+        <w:rPr>
+          <w:lang w:val="sr-Latn-RS"/>
+        </w:rPr>
+        <w:tab/>
       </w:r>
     </w:p>
     <w:sectPr>
-      <w:headerReference w:type="even" r:id="rId29"/>
-      <w:headerReference w:type="default" r:id="rId30"/>
-      <w:footerReference w:type="even" r:id="rId31"/>
-      <w:footerReference w:type="default" r:id="rId32"/>
+      <w:headerReference w:type="even" r:id="rId30"/>
+      <w:headerReference w:type="default" r:id="rId31"/>
+      <w:footerReference w:type="even" r:id="rId32"/>
+      <w:footerReference w:type="default" r:id="rId33"/>
       <w:type w:val="continuous"/>
       <w:pgSz w:w="11900" w:h="16840"/>
       <w:pgMar w:top="1440" w:right="1440" w:bottom="1440" w:left="1440" w:header="708" w:footer="708" w:gutter="0"/>
@@ -16191,23 +17865,7 @@
         <w:footnoteRef/>
       </w:r>
       <w:r>
-        <w:t xml:space="preserve"> </w:t>
-      </w:r>
-      <w:proofErr w:type="spellStart"/>
-      <w:r>
-        <w:t>Kolizije</w:t>
-      </w:r>
-      <w:proofErr w:type="spellEnd"/>
-      <w:r>
-        <w:t xml:space="preserve"> </w:t>
-      </w:r>
-      <w:proofErr w:type="spellStart"/>
-      <w:r>
-        <w:t>i</w:t>
-      </w:r>
-      <w:proofErr w:type="spellEnd"/>
-      <w:r>
-        <w:t xml:space="preserve"> “</w:t>
+        <w:t xml:space="preserve"> Kolizije i “</w:t>
       </w:r>
       <w:r>
         <w:rPr>
@@ -16287,16 +17945,7 @@
         <w:szCs w:val="20"/>
         <w:lang w:val="sr-Latn-RS"/>
       </w:rPr>
-      <w:t xml:space="preserve">STRUKTURE </w:t>
-    </w:r>
-    <w:r>
-      <w:rPr>
-        <w:rFonts w:ascii="Calibri Light" w:hAnsi="Calibri Light" w:cs="Calibri Light"/>
-        <w:sz w:val="20"/>
-        <w:szCs w:val="20"/>
-        <w:lang w:val="sr-Latn-RS"/>
-      </w:rPr>
-      <w:t>PODATAKA I ALGORITMI 2, ODGOVORI NA PITANJA ZA USMENI DEO ISPITA. JANUAR 2021.  438/19 IT</w:t>
+      <w:t>STRUKTURE PODATAKA I ALGORITMI 2, ODGOVORI NA PITANJA ZA USMENI DEO ISPITA. JANUAR 2021.  438/19 IT</w:t>
     </w:r>
   </w:p>
 </w:hdr>
@@ -17069,6 +18718,119 @@
     </w:lvl>
   </w:abstractNum>
   <w:abstractNum w:abstractNumId="7" w15:restartNumberingAfterBreak="0">
+    <w:nsid w:val="584B0472"/>
+    <w:multiLevelType w:val="hybridMultilevel"/>
+    <w:tmpl w:val="9BDA7DDA"/>
+    <w:lvl w:ilvl="0" w:tplc="ACDCE6D8">
+      <w:start w:val="11"/>
+      <w:numFmt w:val="bullet"/>
+      <w:lvlText w:val=""/>
+      <w:lvlJc w:val="left"/>
+      <w:pPr>
+        <w:ind w:left="720" w:hanging="360"/>
+      </w:pPr>
+      <w:rPr>
+        <w:rFonts w:ascii="Wingdings" w:eastAsiaTheme="minorHAnsi" w:hAnsi="Wingdings" w:cstheme="minorBidi" w:hint="default"/>
+      </w:rPr>
+    </w:lvl>
+    <w:lvl w:ilvl="1" w:tplc="04090003" w:tentative="1">
+      <w:start w:val="1"/>
+      <w:numFmt w:val="bullet"/>
+      <w:lvlText w:val="o"/>
+      <w:lvlJc w:val="left"/>
+      <w:pPr>
+        <w:ind w:left="1440" w:hanging="360"/>
+      </w:pPr>
+      <w:rPr>
+        <w:rFonts w:ascii="Courier New" w:hAnsi="Courier New" w:cs="Courier New" w:hint="default"/>
+      </w:rPr>
+    </w:lvl>
+    <w:lvl w:ilvl="2" w:tplc="04090005" w:tentative="1">
+      <w:start w:val="1"/>
+      <w:numFmt w:val="bullet"/>
+      <w:lvlText w:val=""/>
+      <w:lvlJc w:val="left"/>
+      <w:pPr>
+        <w:ind w:left="2160" w:hanging="360"/>
+      </w:pPr>
+      <w:rPr>
+        <w:rFonts w:ascii="Wingdings" w:hAnsi="Wingdings" w:hint="default"/>
+      </w:rPr>
+    </w:lvl>
+    <w:lvl w:ilvl="3" w:tplc="04090001" w:tentative="1">
+      <w:start w:val="1"/>
+      <w:numFmt w:val="bullet"/>
+      <w:lvlText w:val=""/>
+      <w:lvlJc w:val="left"/>
+      <w:pPr>
+        <w:ind w:left="2880" w:hanging="360"/>
+      </w:pPr>
+      <w:rPr>
+        <w:rFonts w:ascii="Symbol" w:hAnsi="Symbol" w:hint="default"/>
+      </w:rPr>
+    </w:lvl>
+    <w:lvl w:ilvl="4" w:tplc="04090003" w:tentative="1">
+      <w:start w:val="1"/>
+      <w:numFmt w:val="bullet"/>
+      <w:lvlText w:val="o"/>
+      <w:lvlJc w:val="left"/>
+      <w:pPr>
+        <w:ind w:left="3600" w:hanging="360"/>
+      </w:pPr>
+      <w:rPr>
+        <w:rFonts w:ascii="Courier New" w:hAnsi="Courier New" w:cs="Courier New" w:hint="default"/>
+      </w:rPr>
+    </w:lvl>
+    <w:lvl w:ilvl="5" w:tplc="04090005" w:tentative="1">
+      <w:start w:val="1"/>
+      <w:numFmt w:val="bullet"/>
+      <w:lvlText w:val=""/>
+      <w:lvlJc w:val="left"/>
+      <w:pPr>
+        <w:ind w:left="4320" w:hanging="360"/>
+      </w:pPr>
+      <w:rPr>
+        <w:rFonts w:ascii="Wingdings" w:hAnsi="Wingdings" w:hint="default"/>
+      </w:rPr>
+    </w:lvl>
+    <w:lvl w:ilvl="6" w:tplc="04090001" w:tentative="1">
+      <w:start w:val="1"/>
+      <w:numFmt w:val="bullet"/>
+      <w:lvlText w:val=""/>
+      <w:lvlJc w:val="left"/>
+      <w:pPr>
+        <w:ind w:left="5040" w:hanging="360"/>
+      </w:pPr>
+      <w:rPr>
+        <w:rFonts w:ascii="Symbol" w:hAnsi="Symbol" w:hint="default"/>
+      </w:rPr>
+    </w:lvl>
+    <w:lvl w:ilvl="7" w:tplc="04090003" w:tentative="1">
+      <w:start w:val="1"/>
+      <w:numFmt w:val="bullet"/>
+      <w:lvlText w:val="o"/>
+      <w:lvlJc w:val="left"/>
+      <w:pPr>
+        <w:ind w:left="5760" w:hanging="360"/>
+      </w:pPr>
+      <w:rPr>
+        <w:rFonts w:ascii="Courier New" w:hAnsi="Courier New" w:cs="Courier New" w:hint="default"/>
+      </w:rPr>
+    </w:lvl>
+    <w:lvl w:ilvl="8" w:tplc="04090005" w:tentative="1">
+      <w:start w:val="1"/>
+      <w:numFmt w:val="bullet"/>
+      <w:lvlText w:val=""/>
+      <w:lvlJc w:val="left"/>
+      <w:pPr>
+        <w:ind w:left="6480" w:hanging="360"/>
+      </w:pPr>
+      <w:rPr>
+        <w:rFonts w:ascii="Wingdings" w:hAnsi="Wingdings" w:hint="default"/>
+      </w:rPr>
+    </w:lvl>
+  </w:abstractNum>
+  <w:abstractNum w:abstractNumId="8" w15:restartNumberingAfterBreak="0">
     <w:nsid w:val="58AF05B7"/>
     <w:multiLevelType w:val="hybridMultilevel"/>
     <w:tmpl w:val="E2A0CCBC"/>
@@ -17194,7 +18956,7 @@
     <w:abstractNumId w:val="3"/>
   </w:num>
   <w:num w:numId="5">
-    <w:abstractNumId w:val="7"/>
+    <w:abstractNumId w:val="8"/>
   </w:num>
   <w:num w:numId="6">
     <w:abstractNumId w:val="6"/>
@@ -17204,6 +18966,9 @@
   </w:num>
   <w:num w:numId="8">
     <w:abstractNumId w:val="0"/>
+  </w:num>
+  <w:num w:numId="9">
+    <w:abstractNumId w:val="7"/>
   </w:num>
 </w:numbering>
 </file>

</xml_diff>

<commit_message>
Heap sort za usmeni.
</commit_message>
<xml_diff>
--- a/doc/SPA2_UsmeniIspit.docx
+++ b/doc/SPA2_UsmeniIspit.docx
@@ -1346,7 +1346,7 @@
         <w:rPr>
           <w:lang w:val="sr-Latn-RS"/>
         </w:rPr>
-        <w:t xml:space="preserve">) svodi na poređenje svaka dva elementa ponaosob i njihovu razmenu ukoliko su u inverziji. Ukupan broj poređenja za elemenata je </w:t>
+        <w:t xml:space="preserve">) svodi na poređenje svaka dva elementa ponaosob i njihovu razmenu ukoliko su u inverziji. Ukupan broj poređenja za </w:t>
       </w:r>
       <w:r>
         <w:rPr>
@@ -1423,32 +1423,15 @@
           <w:lang w:val="sr-Latn-RS"/>
         </w:rPr>
       </w:pPr>
-      <w:r>
-        <w:fldChar w:fldCharType="begin"/>
-      </w:r>
-      <w:r>
-        <w:rPr>
-          <w:lang w:val="sr-Latn-RS"/>
-        </w:rPr>
-        <w:instrText xml:space="preserve"> HYPERLINK "https://github.com/NikolaVetnic/SPA2/tree/master/src/p01_elementary_sorts" </w:instrText>
-      </w:r>
-      <w:r>
-        <w:fldChar w:fldCharType="separate"/>
-      </w:r>
-      <w:r>
-        <w:rPr>
-          <w:rStyle w:val="Hyperlink"/>
-          <w:lang w:val="sr-Latn-RS"/>
-        </w:rPr>
-        <w:t>https://github.com/NikolaVetnic/SPA2/tree/master/src/p01_elementary_sorts</w:t>
-      </w:r>
-      <w:r>
-        <w:rPr>
-          <w:rStyle w:val="Hyperlink"/>
-          <w:lang w:val="sr-Latn-RS"/>
-        </w:rPr>
-        <w:fldChar w:fldCharType="end"/>
-      </w:r>
+      <w:hyperlink r:id="rId9" w:history="1">
+        <w:r>
+          <w:rPr>
+            <w:rStyle w:val="Hyperlink"/>
+            <w:lang w:val="sr-Latn-RS"/>
+          </w:rPr>
+          <w:t>https://github.com/NikolaVetnic/SPA2/tree/master/src/p01_elementary_sorts</w:t>
+        </w:r>
+      </w:hyperlink>
     </w:p>
     <w:p>
       <w:pPr>
@@ -1856,32 +1839,15 @@
           <w:lang w:val="sr-Latn-RS"/>
         </w:rPr>
       </w:pPr>
-      <w:r>
-        <w:fldChar w:fldCharType="begin"/>
-      </w:r>
-      <w:r>
-        <w:rPr>
-          <w:lang w:val="sr-Latn-RS"/>
-        </w:rPr>
-        <w:instrText xml:space="preserve"> HYPERLINK "https://github.com/NikolaVetnic/SPA2/tree/master/src/p01_elementary_sorts" </w:instrText>
-      </w:r>
-      <w:r>
-        <w:fldChar w:fldCharType="separate"/>
-      </w:r>
-      <w:r>
-        <w:rPr>
-          <w:rStyle w:val="Hyperlink"/>
-          <w:lang w:val="sr-Latn-RS"/>
-        </w:rPr>
-        <w:t>https://github.com/NikolaVetnic/SPA2/tree/master/src/p01_elementary_sorts</w:t>
-      </w:r>
-      <w:r>
-        <w:rPr>
-          <w:rStyle w:val="Hyperlink"/>
-          <w:lang w:val="sr-Latn-RS"/>
-        </w:rPr>
-        <w:fldChar w:fldCharType="end"/>
-      </w:r>
+      <w:hyperlink r:id="rId10" w:history="1">
+        <w:r>
+          <w:rPr>
+            <w:rStyle w:val="Hyperlink"/>
+            <w:lang w:val="sr-Latn-RS"/>
+          </w:rPr>
+          <w:t>https://github.com/NikolaVetnic/SPA2/tree/master/src/p01_elementary_sorts</w:t>
+        </w:r>
+      </w:hyperlink>
     </w:p>
     <w:p>
       <w:pPr>
@@ -2115,38 +2081,15 @@
           <w:lang w:val="sr-Latn-RS"/>
         </w:rPr>
       </w:pPr>
-      <w:r>
-        <w:fldChar w:fldCharType="begin"/>
-      </w:r>
-      <w:r>
-        <w:rPr>
-          <w:lang w:val="sr-Latn-RS"/>
-        </w:rPr>
-        <w:instrText xml:space="preserve"> HYPERLINK "https://github.com/NikolaVetnic/SPA2/tree/ma</w:instrText>
-      </w:r>
-      <w:r>
-        <w:rPr>
-          <w:lang w:val="sr-Latn-RS"/>
-        </w:rPr>
-        <w:instrText xml:space="preserve">ster/src/p01_elementary_sorts" </w:instrText>
-      </w:r>
-      <w:r>
-        <w:fldChar w:fldCharType="separate"/>
-      </w:r>
-      <w:r>
-        <w:rPr>
-          <w:rStyle w:val="Hyperlink"/>
-          <w:lang w:val="sr-Latn-RS"/>
-        </w:rPr>
-        <w:t>https://github.com/NikolaVetnic/SPA2/tree/master/src/p01_elementary_sorts</w:t>
-      </w:r>
-      <w:r>
-        <w:rPr>
-          <w:rStyle w:val="Hyperlink"/>
-          <w:lang w:val="sr-Latn-RS"/>
-        </w:rPr>
-        <w:fldChar w:fldCharType="end"/>
-      </w:r>
+      <w:hyperlink r:id="rId11" w:history="1">
+        <w:r>
+          <w:rPr>
+            <w:rStyle w:val="Hyperlink"/>
+            <w:lang w:val="sr-Latn-RS"/>
+          </w:rPr>
+          <w:t>https://github.com/NikolaVetnic/SPA2/tree/master/src/p01_elementary_sorts</w:t>
+        </w:r>
+      </w:hyperlink>
     </w:p>
     <w:p>
       <w:pPr>
@@ -2447,32 +2390,15 @@
           <w:lang w:val="sr-Latn-RS"/>
         </w:rPr>
       </w:pPr>
-      <w:r>
-        <w:fldChar w:fldCharType="begin"/>
-      </w:r>
-      <w:r>
-        <w:rPr>
-          <w:lang w:val="sr-Latn-RS"/>
-        </w:rPr>
-        <w:instrText xml:space="preserve"> HYPERLINK "https://github.com/NikolaVetnic/SPA2/tree/master/src/p01_elementary_sorts" </w:instrText>
-      </w:r>
-      <w:r>
-        <w:fldChar w:fldCharType="separate"/>
-      </w:r>
-      <w:r>
-        <w:rPr>
-          <w:rStyle w:val="Hyperlink"/>
-          <w:lang w:val="sr-Latn-RS"/>
-        </w:rPr>
-        <w:t>https://github.com/NikolaVetnic/SPA2/tree/master/src/p01_elementary_sorts</w:t>
-      </w:r>
-      <w:r>
-        <w:rPr>
-          <w:rStyle w:val="Hyperlink"/>
-          <w:lang w:val="sr-Latn-RS"/>
-        </w:rPr>
-        <w:fldChar w:fldCharType="end"/>
-      </w:r>
+      <w:hyperlink r:id="rId12" w:history="1">
+        <w:r>
+          <w:rPr>
+            <w:rStyle w:val="Hyperlink"/>
+            <w:lang w:val="sr-Latn-RS"/>
+          </w:rPr>
+          <w:t>https://github.com/NikolaVetnic/SPA2/tree/master/src/p01_elementary_sorts</w:t>
+        </w:r>
+      </w:hyperlink>
     </w:p>
     <w:p>
       <w:pPr>
@@ -3511,7 +3437,7 @@
       <w:r>
         <w:t xml:space="preserve">Demo: </w:t>
       </w:r>
-      <w:hyperlink r:id="rId9" w:history="1">
+      <w:hyperlink r:id="rId13" w:history="1">
         <w:r>
           <w:rPr>
             <w:rStyle w:val="Hyperlink"/>
@@ -3527,7 +3453,7 @@
           <w:lang w:val="sr-Latn-RS"/>
         </w:rPr>
       </w:pPr>
-      <w:hyperlink r:id="rId10" w:history="1">
+      <w:hyperlink r:id="rId14" w:history="1">
         <w:r>
           <w:rPr>
             <w:rStyle w:val="Hyperlink"/>
@@ -3920,13 +3846,59 @@
         <w:rPr>
           <w:lang w:val="sr-Latn-RS"/>
         </w:rPr>
-        <w:t xml:space="preserve"> i nije bilo razmena elemenata.</w:t>
-      </w:r>
-      <w:r>
-        <w:rPr>
-          <w:lang w:val="sr-Latn-RS"/>
-        </w:rPr>
-        <w:t xml:space="preserve"> Drugim rečima, </w:t>
+        <w:t xml:space="preserve"> i</w:t>
+      </w:r>
+      <w:r>
+        <w:rPr>
+          <w:lang w:val="sr-Latn-RS"/>
+        </w:rPr>
+        <w:t>li</w:t>
+      </w:r>
+      <w:r>
+        <w:rPr>
+          <w:lang w:val="sr-Latn-RS"/>
+        </w:rPr>
+        <w:t xml:space="preserve"> nije bilo razmena elemenata</w:t>
+      </w:r>
+      <w:r>
+        <w:rPr>
+          <w:rStyle w:val="FootnoteReference"/>
+          <w:lang w:val="sr-Latn-RS"/>
+        </w:rPr>
+        <w:footnoteReference w:id="1"/>
+      </w:r>
+      <w:r>
+        <w:rPr>
+          <w:lang w:val="sr-Latn-RS"/>
+        </w:rPr>
+        <w:t>.</w:t>
+      </w:r>
+      <w:r>
+        <w:rPr>
+          <w:lang w:val="sr-Latn-RS"/>
+        </w:rPr>
+        <w:t xml:space="preserve"> </w:t>
+      </w:r>
+      <w:r>
+        <w:rPr>
+          <w:u w:val="single"/>
+          <w:lang w:val="sr-Latn-RS"/>
+        </w:rPr>
+        <w:t xml:space="preserve">Kako varirati </w:t>
+      </w:r>
+      <w:r>
+        <w:rPr>
+          <w:rFonts w:ascii="Cambria Math" w:hAnsi="Cambria Math"/>
+          <w:u w:val="single"/>
+          <w:lang w:val="sr-Latn-RS"/>
+        </w:rPr>
+        <w:t>k</w:t>
+      </w:r>
+      <w:r>
+        <w:rPr>
+          <w:lang w:val="sr-Latn-RS"/>
+        </w:rPr>
+        <w:t xml:space="preserve"> – eksperimentalno je utvrđeno da </w:t>
       </w:r>
       <w:r>
         <w:rPr>
@@ -3934,74 +3906,6 @@
           <w:iCs/>
           <w:lang w:val="sr-Latn-RS"/>
         </w:rPr>
-        <w:t>Comb</w:t>
-      </w:r>
-      <w:r>
-        <w:rPr>
-          <w:lang w:val="sr-Latn-RS"/>
-        </w:rPr>
-        <w:t xml:space="preserve"> prolaz se za </w:t>
-      </w:r>
-      <w:r>
-        <w:rPr>
-          <w:rFonts w:ascii="Cambria Math" w:hAnsi="Cambria Math"/>
-          <w:lang w:val="sr-Latn-RS"/>
-        </w:rPr>
-        <w:t>k = 1</w:t>
-      </w:r>
-      <w:r>
-        <w:rPr>
-          <w:lang w:val="sr-Latn-RS"/>
-        </w:rPr>
-        <w:t xml:space="preserve"> ponavlja sve dok postoje elementi u inverziji što je zapravo </w:t>
-      </w:r>
-      <w:r>
-        <w:rPr>
-          <w:i/>
-          <w:iCs/>
-          <w:lang w:val="sr-Latn-RS"/>
-        </w:rPr>
-        <w:t>Bubble sort</w:t>
-      </w:r>
-      <w:r>
-        <w:rPr>
-          <w:lang w:val="sr-Latn-RS"/>
-        </w:rPr>
-        <w:t>.</w:t>
-      </w:r>
-      <w:r>
-        <w:rPr>
-          <w:lang w:val="sr-Latn-RS"/>
-        </w:rPr>
-        <w:t xml:space="preserve"> </w:t>
-      </w:r>
-      <w:r>
-        <w:rPr>
-          <w:u w:val="single"/>
-          <w:lang w:val="sr-Latn-RS"/>
-        </w:rPr>
-        <w:t xml:space="preserve">Kako varirati </w:t>
-      </w:r>
-      <w:r>
-        <w:rPr>
-          <w:rFonts w:ascii="Cambria Math" w:hAnsi="Cambria Math"/>
-          <w:u w:val="single"/>
-          <w:lang w:val="sr-Latn-RS"/>
-        </w:rPr>
-        <w:t>k</w:t>
-      </w:r>
-      <w:r>
-        <w:rPr>
-          <w:lang w:val="sr-Latn-RS"/>
-        </w:rPr>
-        <w:t xml:space="preserve"> – eksperimentalno je utvrđeno da </w:t>
-      </w:r>
-      <w:r>
-        <w:rPr>
-          <w:i/>
-          <w:iCs/>
-          <w:lang w:val="sr-Latn-RS"/>
-        </w:rPr>
         <w:t>Comb sort</w:t>
       </w:r>
       <w:r>
@@ -4090,7 +3994,7 @@
         </w:rPr>
         <w:t xml:space="preserve">Demo: </w:t>
       </w:r>
-      <w:hyperlink r:id="rId11" w:history="1">
+      <w:hyperlink r:id="rId15" w:history="1">
         <w:r>
           <w:rPr>
             <w:rStyle w:val="Hyperlink"/>
@@ -4107,38 +4011,15 @@
           <w:lang w:val="sr-Latn-RS"/>
         </w:rPr>
       </w:pPr>
-      <w:r>
-        <w:fldChar w:fldCharType="begin"/>
-      </w:r>
-      <w:r>
-        <w:rPr>
-          <w:lang w:val="sr-Latn-RS"/>
-        </w:rPr>
-        <w:instrText xml:space="preserve"> HYPERLINK "https://github.com/NikolaVetnic/SPA2/tree/master/src</w:instrText>
-      </w:r>
-      <w:r>
-        <w:rPr>
-          <w:lang w:val="sr-Latn-RS"/>
-        </w:rPr>
-        <w:instrText xml:space="preserve">/p01_elementary_sorts" </w:instrText>
-      </w:r>
-      <w:r>
-        <w:fldChar w:fldCharType="separate"/>
-      </w:r>
-      <w:r>
-        <w:rPr>
-          <w:rStyle w:val="Hyperlink"/>
-          <w:lang w:val="sr-Latn-RS"/>
-        </w:rPr>
-        <w:t>https://github.com/NikolaVetnic/SPA2/tree/master/src/p01_elementary_sorts</w:t>
-      </w:r>
-      <w:r>
-        <w:rPr>
-          <w:rStyle w:val="Hyperlink"/>
-          <w:lang w:val="sr-Latn-RS"/>
-        </w:rPr>
-        <w:fldChar w:fldCharType="end"/>
-      </w:r>
+      <w:hyperlink r:id="rId16" w:history="1">
+        <w:r>
+          <w:rPr>
+            <w:rStyle w:val="Hyperlink"/>
+            <w:lang w:val="sr-Latn-RS"/>
+          </w:rPr>
+          <w:t>https://github.com/NikolaVetnic/SPA2/tree/master/src/p01_elementary_sorts</w:t>
+        </w:r>
+      </w:hyperlink>
     </w:p>
     <w:p>
       <w:pPr>
@@ -4612,6 +4493,7 @@
         <w:tabs>
           <w:tab w:val="left" w:pos="2504"/>
         </w:tabs>
+        <w:spacing w:after="80"/>
         <w:jc w:val="both"/>
         <w:rPr>
           <w:lang w:val="sr-Latn-RS"/>
@@ -4738,7 +4620,21 @@
           <w:rFonts w:ascii="Cambria Math" w:hAnsi="Cambria Math"/>
           <w:lang w:val="sr-Latn-RS"/>
         </w:rPr>
-        <w:t>[0, (n – 2)/2]</w:t>
+        <w:t xml:space="preserve">[0, (n – </w:t>
+      </w:r>
+      <w:r>
+        <w:rPr>
+          <w:rFonts w:ascii="Cambria Math" w:hAnsi="Cambria Math"/>
+          <w:lang w:val="sr-Latn-RS"/>
+        </w:rPr>
+        <w:t>1</w:t>
+      </w:r>
+      <w:r>
+        <w:rPr>
+          <w:rFonts w:ascii="Cambria Math" w:hAnsi="Cambria Math"/>
+          <w:lang w:val="sr-Latn-RS"/>
+        </w:rPr>
+        <w:t>)/2]</w:t>
       </w:r>
       <w:r>
         <w:rPr>
@@ -4868,37 +4764,1137 @@
     </w:p>
     <w:p>
       <w:pPr>
+        <w:tabs>
+          <w:tab w:val="left" w:pos="2504"/>
+        </w:tabs>
+        <w:spacing w:after="80"/>
+        <w:jc w:val="both"/>
+        <w:rPr>
+          <w:lang w:val="sr-Latn-RS"/>
+        </w:rPr>
+      </w:pPr>
+      <w:r>
+        <w:rPr>
+          <w:rFonts w:ascii="Consolas" w:hAnsi="Consolas" w:cs="Consolas"/>
+          <w:b/>
+          <w:bCs/>
+          <w:sz w:val="20"/>
+          <w:szCs w:val="20"/>
+          <w:lang w:val="sr-Latn-RS"/>
+        </w:rPr>
+        <w:t>public</w:t>
+      </w:r>
+      <w:r>
+        <w:rPr>
+          <w:lang w:val="sr-Latn-RS"/>
+        </w:rPr>
+        <w:t xml:space="preserve"> </w:t>
+      </w:r>
+      <w:r>
+        <w:rPr>
+          <w:rFonts w:ascii="Consolas" w:hAnsi="Consolas" w:cs="Consolas"/>
+          <w:b/>
+          <w:bCs/>
+          <w:sz w:val="20"/>
+          <w:szCs w:val="20"/>
+          <w:lang w:val="sr-Latn-RS"/>
+        </w:rPr>
+        <w:t>static</w:t>
+      </w:r>
+      <w:r>
+        <w:rPr>
+          <w:lang w:val="sr-Latn-RS"/>
+        </w:rPr>
+        <w:t xml:space="preserve"> </w:t>
+      </w:r>
+      <w:r>
+        <w:rPr>
+          <w:rFonts w:ascii="Consolas" w:hAnsi="Consolas" w:cs="Consolas"/>
+          <w:b/>
+          <w:bCs/>
+          <w:sz w:val="20"/>
+          <w:szCs w:val="20"/>
+          <w:lang w:val="sr-Latn-RS"/>
+        </w:rPr>
+        <w:t>&lt;T..</w:t>
+      </w:r>
+      <w:r>
+        <w:rPr>
+          <w:lang w:val="sr-Latn-RS"/>
+        </w:rPr>
+        <w:t xml:space="preserve"> </w:t>
+      </w:r>
+      <w:r>
+        <w:rPr>
+          <w:rFonts w:ascii="Consolas" w:hAnsi="Consolas" w:cs="Consolas"/>
+          <w:b/>
+          <w:bCs/>
+          <w:sz w:val="20"/>
+          <w:szCs w:val="20"/>
+          <w:lang w:val="sr-Latn-RS"/>
+        </w:rPr>
+        <w:t>&gt;</w:t>
+      </w:r>
+      <w:r>
+        <w:rPr>
+          <w:lang w:val="sr-Latn-RS"/>
+        </w:rPr>
+        <w:t xml:space="preserve"> </w:t>
+      </w:r>
+      <w:r>
+        <w:rPr>
+          <w:rFonts w:ascii="Consolas" w:hAnsi="Consolas" w:cs="Consolas"/>
+          <w:b/>
+          <w:bCs/>
+          <w:sz w:val="20"/>
+          <w:szCs w:val="20"/>
+          <w:lang w:val="sr-Latn-RS"/>
+        </w:rPr>
+        <w:t>void</w:t>
+      </w:r>
+      <w:r>
+        <w:rPr>
+          <w:lang w:val="sr-Latn-RS"/>
+        </w:rPr>
+        <w:t xml:space="preserve"> </w:t>
+      </w:r>
+      <w:r>
+        <w:rPr>
+          <w:rFonts w:ascii="Consolas" w:hAnsi="Consolas" w:cs="Consolas"/>
+          <w:b/>
+          <w:bCs/>
+          <w:sz w:val="20"/>
+          <w:szCs w:val="20"/>
+          <w:lang w:val="sr-Latn-RS"/>
+        </w:rPr>
+        <w:t>sort(T[]</w:t>
+      </w:r>
+      <w:r>
+        <w:rPr>
+          <w:rFonts w:cstheme="minorHAnsi"/>
+          <w:b/>
+          <w:bCs/>
+          <w:lang w:val="sr-Latn-RS"/>
+        </w:rPr>
+        <w:t xml:space="preserve"> </w:t>
+      </w:r>
+      <w:r>
+        <w:rPr>
+          <w:rFonts w:ascii="Consolas" w:hAnsi="Consolas" w:cs="Consolas"/>
+          <w:b/>
+          <w:bCs/>
+          <w:sz w:val="20"/>
+          <w:szCs w:val="20"/>
+          <w:lang w:val="sr-Latn-RS"/>
+        </w:rPr>
+        <w:t>arr)</w:t>
+      </w:r>
+      <w:r>
+        <w:rPr>
+          <w:lang w:val="sr-Latn-RS"/>
+        </w:rPr>
+        <w:t xml:space="preserve">: </w:t>
+      </w:r>
+      <w:r>
+        <w:rPr>
+          <w:lang w:val="sr-Latn-RS"/>
+        </w:rPr>
+        <w:t xml:space="preserve">uzima se </w:t>
+      </w:r>
+      <w:r>
+        <w:rPr>
+          <w:rFonts w:ascii="Cambria Math" w:hAnsi="Cambria Math"/>
+          <w:lang w:val="sr-Latn-RS"/>
+        </w:rPr>
+        <w:t>idx</w:t>
+      </w:r>
+      <w:r>
+        <w:rPr>
+          <w:lang w:val="sr-Latn-RS"/>
+        </w:rPr>
+        <w:t xml:space="preserve"> poslednjeg elementa i poslednjeg oca i u </w:t>
+      </w:r>
+      <w:r>
+        <w:rPr>
+          <w:rFonts w:ascii="Consolas" w:hAnsi="Consolas"/>
+          <w:sz w:val="20"/>
+          <w:szCs w:val="20"/>
+          <w:lang w:val="sr-Latn-RS"/>
+        </w:rPr>
+        <w:t>while</w:t>
+      </w:r>
+      <w:r>
+        <w:rPr>
+          <w:lang w:val="sr-Latn-RS"/>
+        </w:rPr>
+        <w:t xml:space="preserve"> petlji se uspostavlja </w:t>
+      </w:r>
+      <w:r>
+        <w:rPr>
+          <w:i/>
+          <w:iCs/>
+          <w:lang w:val="sr-Latn-RS"/>
+        </w:rPr>
+        <w:t>heap</w:t>
+      </w:r>
+      <w:r>
+        <w:rPr>
+          <w:lang w:val="sr-Latn-RS"/>
+        </w:rPr>
+        <w:t xml:space="preserve">; </w:t>
+      </w:r>
+      <w:r>
+        <w:rPr>
+          <w:rFonts w:ascii="Consolas" w:hAnsi="Consolas"/>
+          <w:sz w:val="20"/>
+          <w:szCs w:val="20"/>
+          <w:lang w:val="sr-Latn-RS"/>
+        </w:rPr>
+        <w:t>int</w:t>
+      </w:r>
+      <w:r>
+        <w:rPr>
+          <w:lang w:val="sr-Latn-RS"/>
+        </w:rPr>
+        <w:t xml:space="preserve"> </w:t>
+      </w:r>
+      <w:r>
+        <w:rPr>
+          <w:rFonts w:ascii="Consolas" w:hAnsi="Consolas"/>
+          <w:sz w:val="20"/>
+          <w:szCs w:val="20"/>
+          <w:lang w:val="sr-Latn-RS"/>
+        </w:rPr>
+        <w:t>end</w:t>
+      </w:r>
+      <w:r>
+        <w:rPr>
+          <w:lang w:val="sr-Latn-RS"/>
+        </w:rPr>
+        <w:t xml:space="preserve"> dobija vrednost kraja niza i ulazi kao kontrola </w:t>
+      </w:r>
+      <w:r>
+        <w:rPr>
+          <w:rFonts w:ascii="Consolas" w:hAnsi="Consolas"/>
+          <w:sz w:val="20"/>
+          <w:szCs w:val="20"/>
+          <w:lang w:val="sr-Latn-RS"/>
+        </w:rPr>
+        <w:t>while</w:t>
+      </w:r>
+      <w:r>
+        <w:rPr>
+          <w:lang w:val="sr-Latn-RS"/>
+        </w:rPr>
+        <w:t xml:space="preserve"> </w:t>
+      </w:r>
+      <w:r>
+        <w:rPr>
+          <w:lang w:val="sr-Latn-RS"/>
+        </w:rPr>
+        <w:t xml:space="preserve">petlje tokom koje koren i poslednji element menjaju mesta, </w:t>
+      </w:r>
+      <w:r>
+        <w:rPr>
+          <w:rFonts w:ascii="Consolas" w:hAnsi="Consolas"/>
+          <w:sz w:val="20"/>
+          <w:szCs w:val="20"/>
+          <w:lang w:val="sr-Latn-RS"/>
+        </w:rPr>
+        <w:t>end</w:t>
+      </w:r>
+      <w:r>
+        <w:rPr>
+          <w:lang w:val="sr-Latn-RS"/>
+        </w:rPr>
+        <w:t xml:space="preserve"> se dekrementira i ponovo se uspostavlja </w:t>
+      </w:r>
+      <w:r>
+        <w:rPr>
+          <w:i/>
+          <w:iCs/>
+          <w:lang w:val="sr-Latn-RS"/>
+        </w:rPr>
+        <w:t>heap</w:t>
+      </w:r>
+      <w:r>
+        <w:rPr>
+          <w:lang w:val="sr-Latn-RS"/>
+        </w:rPr>
+        <w:t>.</w:t>
+      </w:r>
+    </w:p>
+    <w:p>
+      <w:pPr>
+        <w:tabs>
+          <w:tab w:val="left" w:pos="2504"/>
+        </w:tabs>
+        <w:spacing w:after="80"/>
+        <w:jc w:val="both"/>
+        <w:rPr>
+          <w:lang w:val="sr-Latn-RS"/>
+        </w:rPr>
+      </w:pPr>
+      <w:r>
+        <w:rPr>
+          <w:rFonts w:ascii="Consolas" w:hAnsi="Consolas" w:cs="Consolas"/>
+          <w:b/>
+          <w:bCs/>
+          <w:sz w:val="20"/>
+          <w:szCs w:val="20"/>
+          <w:lang w:val="sr-Latn-RS"/>
+        </w:rPr>
+        <w:t>private</w:t>
+      </w:r>
+      <w:r>
+        <w:rPr>
+          <w:lang w:val="sr-Latn-RS"/>
+        </w:rPr>
+        <w:t xml:space="preserve"> </w:t>
+      </w:r>
+      <w:r>
+        <w:rPr>
+          <w:rFonts w:ascii="Consolas" w:hAnsi="Consolas" w:cs="Consolas"/>
+          <w:b/>
+          <w:bCs/>
+          <w:sz w:val="20"/>
+          <w:szCs w:val="20"/>
+          <w:lang w:val="sr-Latn-RS"/>
+        </w:rPr>
+        <w:t>static</w:t>
+      </w:r>
+      <w:r>
+        <w:rPr>
+          <w:lang w:val="sr-Latn-RS"/>
+        </w:rPr>
+        <w:t xml:space="preserve"> </w:t>
+      </w:r>
+      <w:r>
+        <w:rPr>
+          <w:rFonts w:ascii="Consolas" w:hAnsi="Consolas" w:cs="Consolas"/>
+          <w:b/>
+          <w:bCs/>
+          <w:sz w:val="20"/>
+          <w:szCs w:val="20"/>
+          <w:lang w:val="sr-Latn-RS"/>
+        </w:rPr>
+        <w:t>&lt;T..</w:t>
+      </w:r>
+      <w:r>
+        <w:rPr>
+          <w:lang w:val="sr-Latn-RS"/>
+        </w:rPr>
+        <w:t xml:space="preserve"> </w:t>
+      </w:r>
+      <w:r>
+        <w:rPr>
+          <w:rFonts w:ascii="Consolas" w:hAnsi="Consolas" w:cs="Consolas"/>
+          <w:b/>
+          <w:bCs/>
+          <w:sz w:val="20"/>
+          <w:szCs w:val="20"/>
+          <w:lang w:val="sr-Latn-RS"/>
+        </w:rPr>
+        <w:t>&gt;</w:t>
+      </w:r>
+      <w:r>
+        <w:rPr>
+          <w:lang w:val="sr-Latn-RS"/>
+        </w:rPr>
+        <w:t xml:space="preserve"> </w:t>
+      </w:r>
+      <w:r>
+        <w:rPr>
+          <w:rFonts w:ascii="Consolas" w:hAnsi="Consolas" w:cs="Consolas"/>
+          <w:b/>
+          <w:bCs/>
+          <w:sz w:val="20"/>
+          <w:szCs w:val="20"/>
+          <w:lang w:val="sr-Latn-RS"/>
+        </w:rPr>
+        <w:t>void</w:t>
+      </w:r>
+      <w:r>
+        <w:rPr>
+          <w:lang w:val="sr-Latn-RS"/>
+        </w:rPr>
+        <w:t xml:space="preserve"> </w:t>
+      </w:r>
+      <w:r>
+        <w:rPr>
+          <w:rFonts w:ascii="Consolas" w:hAnsi="Consolas" w:cs="Consolas"/>
+          <w:b/>
+          <w:bCs/>
+          <w:sz w:val="20"/>
+          <w:szCs w:val="20"/>
+          <w:lang w:val="sr-Latn-RS"/>
+        </w:rPr>
+        <w:t>makeHeap</w:t>
+      </w:r>
+      <w:r>
+        <w:rPr>
+          <w:rFonts w:ascii="Consolas" w:hAnsi="Consolas" w:cs="Consolas"/>
+          <w:b/>
+          <w:bCs/>
+          <w:sz w:val="20"/>
+          <w:szCs w:val="20"/>
+          <w:lang w:val="sr-Latn-RS"/>
+        </w:rPr>
+        <w:t>(T[]</w:t>
+      </w:r>
+      <w:r>
+        <w:rPr>
+          <w:rFonts w:cstheme="minorHAnsi"/>
+          <w:b/>
+          <w:bCs/>
+          <w:lang w:val="sr-Latn-RS"/>
+        </w:rPr>
+        <w:t xml:space="preserve"> </w:t>
+      </w:r>
+      <w:r>
+        <w:rPr>
+          <w:rFonts w:ascii="Consolas" w:hAnsi="Consolas" w:cs="Consolas"/>
+          <w:b/>
+          <w:bCs/>
+          <w:sz w:val="20"/>
+          <w:szCs w:val="20"/>
+          <w:lang w:val="sr-Latn-RS"/>
+        </w:rPr>
+        <w:t>arr</w:t>
+      </w:r>
+      <w:r>
+        <w:rPr>
+          <w:rFonts w:ascii="Consolas" w:hAnsi="Consolas" w:cs="Consolas"/>
+          <w:b/>
+          <w:bCs/>
+          <w:sz w:val="20"/>
+          <w:szCs w:val="20"/>
+          <w:lang w:val="sr-Latn-RS"/>
+        </w:rPr>
+        <w:t>,</w:t>
+      </w:r>
+      <w:r>
+        <w:rPr>
+          <w:rFonts w:cstheme="minorHAnsi"/>
+          <w:b/>
+          <w:bCs/>
+          <w:sz w:val="20"/>
+          <w:szCs w:val="20"/>
+          <w:lang w:val="sr-Latn-RS"/>
+        </w:rPr>
+        <w:t xml:space="preserve"> </w:t>
+      </w:r>
+      <w:r>
+        <w:rPr>
+          <w:rFonts w:ascii="Consolas" w:hAnsi="Consolas" w:cs="Consolas"/>
+          <w:b/>
+          <w:bCs/>
+          <w:sz w:val="20"/>
+          <w:szCs w:val="20"/>
+          <w:lang w:val="sr-Latn-RS"/>
+        </w:rPr>
+        <w:t>int</w:t>
+      </w:r>
+      <w:r>
+        <w:rPr>
+          <w:rFonts w:cstheme="minorHAnsi"/>
+          <w:b/>
+          <w:bCs/>
+          <w:sz w:val="20"/>
+          <w:szCs w:val="20"/>
+          <w:lang w:val="sr-Latn-RS"/>
+        </w:rPr>
+        <w:t xml:space="preserve"> </w:t>
+      </w:r>
+      <w:r>
+        <w:rPr>
+          <w:rFonts w:ascii="Consolas" w:hAnsi="Consolas" w:cs="Consolas"/>
+          <w:b/>
+          <w:bCs/>
+          <w:sz w:val="20"/>
+          <w:szCs w:val="20"/>
+          <w:lang w:val="sr-Latn-RS"/>
+        </w:rPr>
+        <w:t>start,</w:t>
+      </w:r>
+      <w:r>
+        <w:rPr>
+          <w:rFonts w:cstheme="minorHAnsi"/>
+          <w:b/>
+          <w:bCs/>
+          <w:sz w:val="20"/>
+          <w:szCs w:val="20"/>
+          <w:lang w:val="sr-Latn-RS"/>
+        </w:rPr>
+        <w:t xml:space="preserve"> </w:t>
+      </w:r>
+      <w:r>
+        <w:rPr>
+          <w:rFonts w:ascii="Consolas" w:hAnsi="Consolas" w:cs="Consolas"/>
+          <w:b/>
+          <w:bCs/>
+          <w:sz w:val="20"/>
+          <w:szCs w:val="20"/>
+          <w:lang w:val="sr-Latn-RS"/>
+        </w:rPr>
+        <w:t>int</w:t>
+      </w:r>
+      <w:r>
+        <w:rPr>
+          <w:rFonts w:cstheme="minorHAnsi"/>
+          <w:b/>
+          <w:bCs/>
+          <w:sz w:val="20"/>
+          <w:szCs w:val="20"/>
+          <w:lang w:val="sr-Latn-RS"/>
+        </w:rPr>
+        <w:t xml:space="preserve"> </w:t>
+      </w:r>
+      <w:r>
+        <w:rPr>
+          <w:rFonts w:ascii="Consolas" w:hAnsi="Consolas" w:cs="Consolas"/>
+          <w:b/>
+          <w:bCs/>
+          <w:sz w:val="20"/>
+          <w:szCs w:val="20"/>
+          <w:lang w:val="sr-Latn-RS"/>
+        </w:rPr>
+        <w:t>end</w:t>
+      </w:r>
+      <w:r>
+        <w:rPr>
+          <w:rFonts w:ascii="Consolas" w:hAnsi="Consolas" w:cs="Consolas"/>
+          <w:b/>
+          <w:bCs/>
+          <w:sz w:val="20"/>
+          <w:szCs w:val="20"/>
+          <w:lang w:val="sr-Latn-RS"/>
+        </w:rPr>
+        <w:t>)</w:t>
+      </w:r>
+      <w:r>
+        <w:rPr>
+          <w:lang w:val="sr-Latn-RS"/>
+        </w:rPr>
+        <w:t>:</w:t>
+      </w:r>
+      <w:r>
+        <w:rPr>
+          <w:lang w:val="sr-Latn-RS"/>
+        </w:rPr>
+        <w:t xml:space="preserve"> </w:t>
+      </w:r>
+      <w:r>
+        <w:rPr>
+          <w:rFonts w:ascii="Consolas" w:hAnsi="Consolas"/>
+          <w:sz w:val="20"/>
+          <w:szCs w:val="20"/>
+          <w:lang w:val="sr-Latn-RS"/>
+        </w:rPr>
+        <w:t>int</w:t>
+      </w:r>
+      <w:r>
+        <w:rPr>
+          <w:rFonts w:cstheme="minorHAnsi"/>
+          <w:lang w:val="sr-Latn-RS"/>
+        </w:rPr>
+        <w:t xml:space="preserve"> </w:t>
+      </w:r>
+      <w:r>
+        <w:rPr>
+          <w:rFonts w:ascii="Consolas" w:hAnsi="Consolas"/>
+          <w:sz w:val="20"/>
+          <w:szCs w:val="20"/>
+          <w:lang w:val="sr-Latn-RS"/>
+        </w:rPr>
+        <w:t>parentIndex</w:t>
+      </w:r>
+      <w:r>
+        <w:rPr>
+          <w:rFonts w:cstheme="minorHAnsi"/>
+          <w:lang w:val="sr-Latn-RS"/>
+        </w:rPr>
+        <w:t xml:space="preserve"> </w:t>
+      </w:r>
+      <w:r>
+        <w:rPr>
+          <w:lang w:val="sr-Latn-RS"/>
+        </w:rPr>
+        <w:t xml:space="preserve">uzima </w:t>
+      </w:r>
+      <w:r>
+        <w:rPr>
+          <w:rFonts w:ascii="Consolas" w:hAnsi="Consolas" w:cs="Consolas"/>
+          <w:sz w:val="20"/>
+          <w:szCs w:val="20"/>
+          <w:lang w:val="sr-Latn-RS"/>
+        </w:rPr>
+        <w:t>start</w:t>
+      </w:r>
+      <w:r>
+        <w:rPr>
+          <w:lang w:val="sr-Latn-RS"/>
+        </w:rPr>
+        <w:t xml:space="preserve">, uvodi se flag </w:t>
+      </w:r>
+      <w:r>
+        <w:rPr>
+          <w:rFonts w:ascii="Consolas" w:hAnsi="Consolas"/>
+          <w:sz w:val="20"/>
+          <w:szCs w:val="20"/>
+          <w:lang w:val="sr-Latn-RS"/>
+        </w:rPr>
+        <w:t>heapRestored</w:t>
+      </w:r>
+      <w:r>
+        <w:rPr>
+          <w:lang w:val="sr-Latn-RS"/>
+        </w:rPr>
+        <w:t xml:space="preserve">; ulaz u </w:t>
+      </w:r>
+      <w:r>
+        <w:rPr>
+          <w:rFonts w:ascii="Consolas" w:hAnsi="Consolas"/>
+          <w:sz w:val="20"/>
+          <w:szCs w:val="20"/>
+          <w:lang w:val="sr-Latn-RS"/>
+        </w:rPr>
+        <w:t>while</w:t>
+      </w:r>
+      <w:r>
+        <w:rPr>
+          <w:lang w:val="sr-Latn-RS"/>
+        </w:rPr>
+        <w:t xml:space="preserve"> petlju sa uslovom </w:t>
+      </w:r>
+      <w:r>
+        <w:rPr>
+          <w:sz w:val="20"/>
+          <w:szCs w:val="20"/>
+          <w:lang w:val="sr-Latn-RS"/>
+        </w:rPr>
+        <w:t>!heapRestored</w:t>
+      </w:r>
+      <w:r>
+        <w:rPr>
+          <w:lang w:val="sr-Latn-RS"/>
+        </w:rPr>
+        <w:t xml:space="preserve">, računa se </w:t>
+      </w:r>
+      <w:r>
+        <w:rPr>
+          <w:rFonts w:ascii="Consolas" w:hAnsi="Consolas"/>
+          <w:sz w:val="20"/>
+          <w:szCs w:val="20"/>
+          <w:lang w:val="sr-Latn-RS"/>
+        </w:rPr>
+        <w:t>maxSonIndex</w:t>
+      </w:r>
+      <w:r>
+        <w:rPr>
+          <w:lang w:val="sr-Latn-RS"/>
+        </w:rPr>
+        <w:t xml:space="preserve"> za </w:t>
+      </w:r>
+      <w:r>
+        <w:rPr>
+          <w:rFonts w:ascii="Consolas" w:hAnsi="Consolas"/>
+          <w:sz w:val="20"/>
+          <w:szCs w:val="20"/>
+          <w:lang w:val="sr-Latn-RS"/>
+        </w:rPr>
+        <w:t>parentIndex</w:t>
+      </w:r>
+      <w:r>
+        <w:rPr>
+          <w:rFonts w:cstheme="minorHAnsi"/>
+          <w:lang w:val="sr-Latn-RS"/>
+        </w:rPr>
+        <w:t xml:space="preserve"> </w:t>
+      </w:r>
+      <w:r>
+        <w:rPr>
+          <w:lang w:val="sr-Latn-RS"/>
+        </w:rPr>
+        <w:t xml:space="preserve">i proverava se da li je </w:t>
+      </w:r>
+      <w:r>
+        <w:rPr>
+          <w:rFonts w:ascii="Consolas" w:hAnsi="Consolas"/>
+          <w:sz w:val="20"/>
+          <w:szCs w:val="20"/>
+          <w:lang w:val="sr-Latn-RS"/>
+        </w:rPr>
+        <w:t>==</w:t>
+      </w:r>
+      <w:r>
+        <w:rPr>
+          <w:lang w:val="sr-Latn-RS"/>
+        </w:rPr>
+        <w:t xml:space="preserve"> </w:t>
+      </w:r>
+      <w:r>
+        <w:rPr>
+          <w:rFonts w:ascii="Consolas" w:hAnsi="Consolas"/>
+          <w:sz w:val="20"/>
+          <w:szCs w:val="20"/>
+          <w:lang w:val="sr-Latn-RS"/>
+        </w:rPr>
+        <w:t>-1</w:t>
+      </w:r>
+      <w:r>
+        <w:rPr>
+          <w:lang w:val="sr-Latn-RS"/>
+        </w:rPr>
+        <w:t xml:space="preserve"> – ako da petlja se prekida, </w:t>
+      </w:r>
+      <w:r>
+        <w:rPr>
+          <w:lang w:val="sr-Latn-RS"/>
+        </w:rPr>
+        <w:t xml:space="preserve">inače </w:t>
+      </w:r>
+      <w:r>
+        <w:rPr>
+          <w:lang w:val="sr-Latn-RS"/>
+        </w:rPr>
+        <w:t xml:space="preserve">sledi provera da li je element sa </w:t>
+      </w:r>
+      <w:r>
+        <w:rPr>
+          <w:rFonts w:ascii="Cambria Math" w:hAnsi="Cambria Math"/>
+          <w:lang w:val="sr-Latn-RS"/>
+        </w:rPr>
+        <w:t>idx</w:t>
+      </w:r>
+      <w:r>
+        <w:rPr>
+          <w:lang w:val="sr-Latn-RS"/>
+        </w:rPr>
+        <w:t xml:space="preserve"> </w:t>
+      </w:r>
+      <w:r>
+        <w:rPr>
+          <w:lang w:val="sr-Latn-RS"/>
+        </w:rPr>
+        <w:t xml:space="preserve">oca manji od onog sa </w:t>
+      </w:r>
+      <w:r>
+        <w:rPr>
+          <w:rFonts w:ascii="Cambria Math" w:hAnsi="Cambria Math"/>
+          <w:lang w:val="sr-Latn-RS"/>
+        </w:rPr>
+        <w:t>idx</w:t>
+      </w:r>
+      <w:r>
+        <w:rPr>
+          <w:lang w:val="sr-Latn-RS"/>
+        </w:rPr>
+        <w:t xml:space="preserve"> </w:t>
+      </w:r>
+      <w:r>
+        <w:rPr>
+          <w:lang w:val="sr-Latn-RS"/>
+        </w:rPr>
+        <w:t xml:space="preserve">sina – ako da zamenjuju mesta i </w:t>
+      </w:r>
+      <w:r>
+        <w:rPr>
+          <w:rFonts w:ascii="Consolas" w:hAnsi="Consolas"/>
+          <w:sz w:val="20"/>
+          <w:szCs w:val="20"/>
+          <w:lang w:val="sr-Latn-RS"/>
+        </w:rPr>
+        <w:t>parentIndex</w:t>
+      </w:r>
+      <w:r>
+        <w:rPr>
+          <w:rFonts w:cstheme="minorHAnsi"/>
+          <w:lang w:val="sr-Latn-RS"/>
+        </w:rPr>
+        <w:t xml:space="preserve"> </w:t>
+      </w:r>
+      <w:r>
+        <w:rPr>
+          <w:lang w:val="sr-Latn-RS"/>
+        </w:rPr>
+        <w:t>uzima vrednost sina, inače se petlja prekida.</w:t>
+      </w:r>
+    </w:p>
+    <w:p>
+      <w:pPr>
+        <w:tabs>
+          <w:tab w:val="left" w:pos="2504"/>
+        </w:tabs>
+        <w:spacing w:after="80"/>
+        <w:jc w:val="both"/>
+        <w:rPr>
+          <w:lang w:val="sr-Latn-RS"/>
+        </w:rPr>
+      </w:pPr>
+      <w:r>
+        <w:rPr>
+          <w:rFonts w:ascii="Consolas" w:hAnsi="Consolas" w:cs="Consolas"/>
+          <w:b/>
+          <w:bCs/>
+          <w:sz w:val="20"/>
+          <w:szCs w:val="20"/>
+          <w:lang w:val="sr-Latn-RS"/>
+        </w:rPr>
+        <w:t>private</w:t>
+      </w:r>
+      <w:r>
+        <w:rPr>
+          <w:lang w:val="sr-Latn-RS"/>
+        </w:rPr>
+        <w:t xml:space="preserve"> </w:t>
+      </w:r>
+      <w:r>
+        <w:rPr>
+          <w:rFonts w:ascii="Consolas" w:hAnsi="Consolas" w:cs="Consolas"/>
+          <w:b/>
+          <w:bCs/>
+          <w:sz w:val="20"/>
+          <w:szCs w:val="20"/>
+          <w:lang w:val="sr-Latn-RS"/>
+        </w:rPr>
+        <w:t>static</w:t>
+      </w:r>
+      <w:r>
+        <w:rPr>
+          <w:lang w:val="sr-Latn-RS"/>
+        </w:rPr>
+        <w:t xml:space="preserve"> </w:t>
+      </w:r>
+      <w:r>
+        <w:rPr>
+          <w:rFonts w:ascii="Consolas" w:hAnsi="Consolas" w:cs="Consolas"/>
+          <w:b/>
+          <w:bCs/>
+          <w:sz w:val="20"/>
+          <w:szCs w:val="20"/>
+          <w:lang w:val="sr-Latn-RS"/>
+        </w:rPr>
+        <w:t>&lt;T..</w:t>
+      </w:r>
+      <w:r>
+        <w:rPr>
+          <w:lang w:val="sr-Latn-RS"/>
+        </w:rPr>
+        <w:t xml:space="preserve"> </w:t>
+      </w:r>
+      <w:r>
+        <w:rPr>
+          <w:rFonts w:ascii="Consolas" w:hAnsi="Consolas" w:cs="Consolas"/>
+          <w:b/>
+          <w:bCs/>
+          <w:sz w:val="20"/>
+          <w:szCs w:val="20"/>
+          <w:lang w:val="sr-Latn-RS"/>
+        </w:rPr>
+        <w:t>&gt;</w:t>
+      </w:r>
+      <w:r>
+        <w:rPr>
+          <w:lang w:val="sr-Latn-RS"/>
+        </w:rPr>
+        <w:t xml:space="preserve"> </w:t>
+      </w:r>
+      <w:r>
+        <w:rPr>
+          <w:rFonts w:ascii="Consolas" w:hAnsi="Consolas" w:cs="Consolas"/>
+          <w:b/>
+          <w:bCs/>
+          <w:sz w:val="20"/>
+          <w:szCs w:val="20"/>
+          <w:lang w:val="sr-Latn-RS"/>
+        </w:rPr>
+        <w:t>int</w:t>
+      </w:r>
+      <w:r>
+        <w:rPr>
+          <w:lang w:val="sr-Latn-RS"/>
+        </w:rPr>
+        <w:t xml:space="preserve"> </w:t>
+      </w:r>
+      <w:r>
+        <w:rPr>
+          <w:rFonts w:ascii="Consolas" w:hAnsi="Consolas" w:cs="Consolas"/>
+          <w:b/>
+          <w:bCs/>
+          <w:sz w:val="20"/>
+          <w:szCs w:val="20"/>
+          <w:lang w:val="sr-Latn-RS"/>
+        </w:rPr>
+        <w:t>getMaxSon</w:t>
+      </w:r>
+      <w:r>
+        <w:rPr>
+          <w:rFonts w:ascii="Consolas" w:hAnsi="Consolas" w:cs="Consolas"/>
+          <w:b/>
+          <w:bCs/>
+          <w:sz w:val="20"/>
+          <w:szCs w:val="20"/>
+          <w:lang w:val="sr-Latn-RS"/>
+        </w:rPr>
+        <w:t>(T[]</w:t>
+      </w:r>
+      <w:r>
+        <w:rPr>
+          <w:rFonts w:cstheme="minorHAnsi"/>
+          <w:b/>
+          <w:bCs/>
+          <w:lang w:val="sr-Latn-RS"/>
+        </w:rPr>
+        <w:t xml:space="preserve"> </w:t>
+      </w:r>
+      <w:r>
+        <w:rPr>
+          <w:rFonts w:ascii="Consolas" w:hAnsi="Consolas" w:cs="Consolas"/>
+          <w:b/>
+          <w:bCs/>
+          <w:sz w:val="20"/>
+          <w:szCs w:val="20"/>
+          <w:lang w:val="sr-Latn-RS"/>
+        </w:rPr>
+        <w:t>arr,</w:t>
+      </w:r>
+      <w:r>
+        <w:rPr>
+          <w:rFonts w:cstheme="minorHAnsi"/>
+          <w:b/>
+          <w:bCs/>
+          <w:sz w:val="20"/>
+          <w:szCs w:val="20"/>
+          <w:lang w:val="sr-Latn-RS"/>
+        </w:rPr>
+        <w:t xml:space="preserve"> </w:t>
+      </w:r>
+      <w:r>
+        <w:rPr>
+          <w:rFonts w:ascii="Consolas" w:hAnsi="Consolas" w:cs="Consolas"/>
+          <w:b/>
+          <w:bCs/>
+          <w:sz w:val="20"/>
+          <w:szCs w:val="20"/>
+          <w:lang w:val="sr-Latn-RS"/>
+        </w:rPr>
+        <w:t>int</w:t>
+      </w:r>
+      <w:r>
+        <w:rPr>
+          <w:rFonts w:cstheme="minorHAnsi"/>
+          <w:b/>
+          <w:bCs/>
+          <w:sz w:val="20"/>
+          <w:szCs w:val="20"/>
+          <w:lang w:val="sr-Latn-RS"/>
+        </w:rPr>
+        <w:t xml:space="preserve"> </w:t>
+      </w:r>
+      <w:r>
+        <w:rPr>
+          <w:rFonts w:ascii="Consolas" w:hAnsi="Consolas" w:cs="Consolas"/>
+          <w:b/>
+          <w:bCs/>
+          <w:sz w:val="20"/>
+          <w:szCs w:val="20"/>
+          <w:lang w:val="sr-Latn-RS"/>
+        </w:rPr>
+        <w:t>parentIndex</w:t>
+      </w:r>
+      <w:r>
+        <w:rPr>
+          <w:rFonts w:ascii="Consolas" w:hAnsi="Consolas" w:cs="Consolas"/>
+          <w:b/>
+          <w:bCs/>
+          <w:sz w:val="20"/>
+          <w:szCs w:val="20"/>
+          <w:lang w:val="sr-Latn-RS"/>
+        </w:rPr>
+        <w:t>,</w:t>
+      </w:r>
+      <w:r>
+        <w:rPr>
+          <w:rFonts w:cstheme="minorHAnsi"/>
+          <w:b/>
+          <w:bCs/>
+          <w:sz w:val="20"/>
+          <w:szCs w:val="20"/>
+          <w:lang w:val="sr-Latn-RS"/>
+        </w:rPr>
+        <w:t xml:space="preserve"> </w:t>
+      </w:r>
+      <w:r>
+        <w:rPr>
+          <w:rFonts w:ascii="Consolas" w:hAnsi="Consolas" w:cs="Consolas"/>
+          <w:b/>
+          <w:bCs/>
+          <w:sz w:val="20"/>
+          <w:szCs w:val="20"/>
+          <w:lang w:val="sr-Latn-RS"/>
+        </w:rPr>
+        <w:t>int</w:t>
+      </w:r>
+      <w:r>
+        <w:rPr>
+          <w:rFonts w:cstheme="minorHAnsi"/>
+          <w:b/>
+          <w:bCs/>
+          <w:sz w:val="20"/>
+          <w:szCs w:val="20"/>
+          <w:lang w:val="sr-Latn-RS"/>
+        </w:rPr>
+        <w:t xml:space="preserve"> </w:t>
+      </w:r>
+      <w:r>
+        <w:rPr>
+          <w:rFonts w:ascii="Consolas" w:hAnsi="Consolas" w:cs="Consolas"/>
+          <w:b/>
+          <w:bCs/>
+          <w:sz w:val="20"/>
+          <w:szCs w:val="20"/>
+          <w:lang w:val="sr-Latn-RS"/>
+        </w:rPr>
+        <w:t>end)</w:t>
+      </w:r>
+      <w:r>
+        <w:rPr>
+          <w:lang w:val="sr-Latn-RS"/>
+        </w:rPr>
+        <w:t xml:space="preserve">: </w:t>
+      </w:r>
+      <w:r>
+        <w:rPr>
+          <w:lang w:val="sr-Latn-RS"/>
+        </w:rPr>
+        <w:t xml:space="preserve">računaju se dva moguća </w:t>
+      </w:r>
+      <w:r>
+        <w:rPr>
+          <w:rFonts w:ascii="Cambria Math" w:hAnsi="Cambria Math"/>
+          <w:lang w:val="sr-Latn-RS"/>
+        </w:rPr>
+        <w:t>idx</w:t>
+      </w:r>
+      <w:r>
+        <w:rPr>
+          <w:lang w:val="sr-Latn-RS"/>
+        </w:rPr>
+        <w:t xml:space="preserve"> </w:t>
+      </w:r>
+      <w:r>
+        <w:rPr>
+          <w:lang w:val="sr-Latn-RS"/>
+        </w:rPr>
+        <w:t xml:space="preserve">za datog oca; provera da li je prvi sin van opsega niza, ako nije </w:t>
+      </w:r>
+      <w:r>
+        <w:rPr>
+          <w:rFonts w:ascii="Consolas" w:hAnsi="Consolas"/>
+          <w:sz w:val="20"/>
+          <w:szCs w:val="20"/>
+          <w:lang w:val="sr-Latn-RS"/>
+        </w:rPr>
+        <w:t>maxSonIndex</w:t>
+      </w:r>
+      <w:r>
+        <w:rPr>
+          <w:lang w:val="sr-Latn-RS"/>
+        </w:rPr>
+        <w:t xml:space="preserve"> uzima njegovu vrednost; provera da li je drugi sin van opsega niza, ako nije provera da li je njegov element veći od elementa sa </w:t>
+      </w:r>
+      <w:r>
+        <w:rPr>
+          <w:rFonts w:ascii="Consolas" w:hAnsi="Consolas"/>
+          <w:sz w:val="20"/>
+          <w:szCs w:val="20"/>
+          <w:lang w:val="sr-Latn-RS"/>
+        </w:rPr>
+        <w:t>maxSonIndex</w:t>
+      </w:r>
+      <w:r>
+        <w:rPr>
+          <w:lang w:val="sr-Latn-RS"/>
+        </w:rPr>
+        <w:t xml:space="preserve">, ako jeste </w:t>
+      </w:r>
+      <w:r>
+        <w:rPr>
+          <w:rFonts w:ascii="Consolas" w:hAnsi="Consolas"/>
+          <w:sz w:val="20"/>
+          <w:szCs w:val="20"/>
+          <w:lang w:val="sr-Latn-RS"/>
+        </w:rPr>
+        <w:t>maxSonIndex</w:t>
+      </w:r>
+      <w:r>
+        <w:rPr>
+          <w:lang w:val="sr-Latn-RS"/>
+        </w:rPr>
+        <w:t xml:space="preserve"> uzima njegovu vrednost; vraća se </w:t>
+      </w:r>
+      <w:r>
+        <w:rPr>
+          <w:rFonts w:ascii="Consolas" w:hAnsi="Consolas"/>
+          <w:sz w:val="20"/>
+          <w:szCs w:val="20"/>
+          <w:lang w:val="sr-Latn-RS"/>
+        </w:rPr>
+        <w:t>maxSonIndex</w:t>
+      </w:r>
+      <w:r>
+        <w:rPr>
+          <w:lang w:val="sr-Latn-RS"/>
+        </w:rPr>
+        <w:t xml:space="preserve"> (čija </w:t>
+      </w:r>
+      <w:r>
+        <w:rPr>
+          <w:i/>
+          <w:iCs/>
+          <w:lang w:val="sr-Latn-RS"/>
+        </w:rPr>
+        <w:t>default</w:t>
+      </w:r>
+      <w:r>
+        <w:rPr>
+          <w:lang w:val="sr-Latn-RS"/>
+        </w:rPr>
+        <w:t xml:space="preserve"> vrednost je </w:t>
+      </w:r>
+      <w:r>
+        <w:rPr>
+          <w:rFonts w:ascii="Consolas" w:hAnsi="Consolas"/>
+          <w:sz w:val="20"/>
+          <w:szCs w:val="20"/>
+          <w:lang w:val="sr-Latn-RS"/>
+        </w:rPr>
+        <w:t>-1</w:t>
+      </w:r>
+      <w:r>
+        <w:rPr>
+          <w:lang w:val="sr-Latn-RS"/>
+        </w:rPr>
+        <w:t>).</w:t>
+      </w:r>
+    </w:p>
+    <w:p>
+      <w:pPr>
         <w:jc w:val="right"/>
         <w:rPr>
           <w:lang w:val="sr-Latn-RS"/>
         </w:rPr>
       </w:pPr>
-      <w:r>
-        <w:fldChar w:fldCharType="begin"/>
-      </w:r>
-      <w:r>
-        <w:rPr>
-          <w:lang w:val="sr-Latn-RS"/>
-        </w:rPr>
-        <w:instrText xml:space="preserve"> HYPERLINK "https://github.com/NikolaVetnic/SPA2/blob/master/src/p03_advanced_sorts/" </w:instrText>
-      </w:r>
-      <w:r>
-        <w:fldChar w:fldCharType="separate"/>
-      </w:r>
-      <w:r>
-        <w:rPr>
-          <w:rStyle w:val="Hyperlink"/>
-          <w:lang w:val="sr-Latn-RS"/>
-        </w:rPr>
-        <w:t>https://github.com/NikolaVetnic/SPA2/blob/master/src/p03_advanced_sorts/</w:t>
-      </w:r>
-      <w:r>
-        <w:rPr>
-          <w:rStyle w:val="Hyperlink"/>
-          <w:lang w:val="sr-Latn-RS"/>
-        </w:rPr>
-        <w:fldChar w:fldCharType="end"/>
-      </w:r>
+      <w:hyperlink r:id="rId17" w:history="1">
+        <w:r>
+          <w:rPr>
+            <w:rStyle w:val="Hyperlink"/>
+            <w:lang w:val="sr-Latn-RS"/>
+          </w:rPr>
+          <w:t>https://github.com/NikolaVetnic/SPA2/blob/master/src/p03_advanced_sorts/</w:t>
+        </w:r>
+      </w:hyperlink>
     </w:p>
     <w:p>
       <w:pPr>
@@ -5054,17 +6050,7 @@
           <w:noProof/>
           <w:lang w:val="sr-Latn-RS"/>
         </w:rPr>
-        <w:t>Quick</w:t>
-      </w:r>
-      <w:r>
-        <w:rPr>
-          <w:rFonts w:ascii="Calibri Light" w:hAnsi="Calibri Light" w:cs="Calibri Light"/>
-          <w:i/>
-          <w:iCs/>
-          <w:noProof/>
-          <w:lang w:val="sr-Latn-RS"/>
-        </w:rPr>
-        <w:t xml:space="preserve"> sort</w:t>
+        <w:t>Quick sort</w:t>
       </w:r>
       <w:r>
         <w:rPr>
@@ -5072,18 +6058,24 @@
           <w:noProof/>
           <w:lang w:val="sr-Latn-RS"/>
         </w:rPr>
-        <w:t>-om.</w:t>
-      </w:r>
-    </w:p>
-    <w:p>
-      <w:pPr>
-        <w:ind w:left="709"/>
-        <w:jc w:val="both"/>
+        <w:t>-</w:t>
+      </w:r>
+      <w:r>
         <w:rPr>
           <w:rFonts w:ascii="Calibri Light" w:hAnsi="Calibri Light" w:cs="Calibri Light"/>
-          <w:lang w:val="sr-Latn-RS"/>
-        </w:rPr>
-      </w:pPr>
+          <w:noProof/>
+          <w:lang w:val="sr-Latn-RS"/>
+        </w:rPr>
+        <w:t>om (opis i implementacija Lomutove šeme particionisanja i bar još jedne po izboru)</w:t>
+      </w:r>
+      <w:r>
+        <w:rPr>
+          <w:rFonts w:ascii="Calibri Light" w:hAnsi="Calibri Light" w:cs="Calibri Light"/>
+          <w:noProof/>
+          <w:lang w:val="sr-Latn-RS"/>
+        </w:rPr>
+        <w:t>.</w:t>
+      </w:r>
     </w:p>
     <w:p>
       <w:pPr>
@@ -5879,7 +6871,14 @@
         <w:rPr>
           <w:lang w:val="sr-Latn-RS"/>
         </w:rPr>
-        <w:t>o veće od pivota dok ne dođe do el</w:t>
+        <w:t xml:space="preserve">o veće od </w:t>
+      </w:r>
+      <w:r>
+        <w:rPr>
+          <w:lang w:val="sr-Latn-RS"/>
+        </w:rPr>
+        <w:lastRenderedPageBreak/>
+        <w:t>pivota dok ne dođe do el</w:t>
       </w:r>
       <w:r>
         <w:rPr>
@@ -6065,32 +7064,15 @@
         </w:rPr>
         <w:t xml:space="preserve">emo: </w:t>
       </w:r>
-      <w:r>
-        <w:fldChar w:fldCharType="begin"/>
-      </w:r>
-      <w:r>
-        <w:rPr>
-          <w:lang w:val="sr-Latn-RS"/>
-        </w:rPr>
-        <w:instrText xml:space="preserve"> HYPERLINK "https://www.youtube.com/watch?v=cnzIChso3cc" </w:instrText>
-      </w:r>
-      <w:r>
-        <w:fldChar w:fldCharType="separate"/>
-      </w:r>
-      <w:r>
-        <w:rPr>
-          <w:rStyle w:val="Hyperlink"/>
-          <w:lang w:val="sr-Latn-RS"/>
-        </w:rPr>
-        <w:t>https://www.youtube.com/watch?v=cnzIChso3cc</w:t>
-      </w:r>
-      <w:r>
-        <w:rPr>
-          <w:rStyle w:val="Hyperlink"/>
-          <w:lang w:val="sr-Latn-RS"/>
-        </w:rPr>
-        <w:fldChar w:fldCharType="end"/>
-      </w:r>
+      <w:hyperlink r:id="rId18" w:history="1">
+        <w:r>
+          <w:rPr>
+            <w:rStyle w:val="Hyperlink"/>
+            <w:lang w:val="sr-Latn-RS"/>
+          </w:rPr>
+          <w:t>https://www.youtube.com/watch?v=cnzIChso3cc</w:t>
+        </w:r>
+      </w:hyperlink>
     </w:p>
     <w:p>
       <w:pPr>
@@ -6377,32 +7359,15 @@
         </w:rPr>
         <w:t xml:space="preserve">: </w:t>
       </w:r>
-      <w:r>
-        <w:fldChar w:fldCharType="begin"/>
-      </w:r>
-      <w:r>
-        <w:rPr>
-          <w:lang w:val="sr-Latn-RS"/>
-        </w:rPr>
-        <w:instrText xml:space="preserve"> HYPERLINK "https://www.youtube.com/watch?v=86WSheyr8cM" </w:instrText>
-      </w:r>
-      <w:r>
-        <w:fldChar w:fldCharType="separate"/>
-      </w:r>
-      <w:r>
-        <w:rPr>
-          <w:rStyle w:val="Hyperlink"/>
-          <w:lang w:val="sr-Latn-RS"/>
-        </w:rPr>
-        <w:t>https://www.youtube.com/watch?v=86WSheyr8cM</w:t>
-      </w:r>
-      <w:r>
-        <w:rPr>
-          <w:rStyle w:val="Hyperlink"/>
-          <w:lang w:val="sr-Latn-RS"/>
-        </w:rPr>
-        <w:fldChar w:fldCharType="end"/>
-      </w:r>
+      <w:hyperlink r:id="rId19" w:history="1">
+        <w:r>
+          <w:rPr>
+            <w:rStyle w:val="Hyperlink"/>
+            <w:lang w:val="sr-Latn-RS"/>
+          </w:rPr>
+          <w:t>https://www.youtube.com/watch?v=86WSheyr8cM</w:t>
+        </w:r>
+      </w:hyperlink>
     </w:p>
     <w:p>
       <w:pPr>
@@ -6588,7 +7553,6 @@
           <w:szCs w:val="20"/>
           <w:lang w:val="sr-Latn-RS"/>
         </w:rPr>
-        <w:lastRenderedPageBreak/>
         <w:t>[l,j]</w:t>
       </w:r>
       <w:r>
@@ -6618,7 +7582,7 @@
         </w:rPr>
         <w:t xml:space="preserve">: </w:t>
       </w:r>
-      <w:hyperlink r:id="rId12" w:history="1">
+      <w:hyperlink r:id="rId20" w:history="1">
         <w:r>
           <w:rPr>
             <w:rStyle w:val="Hyperlink"/>
@@ -6635,7 +7599,7 @@
           <w:lang w:val="sr-Latn-RS"/>
         </w:rPr>
       </w:pPr>
-      <w:hyperlink r:id="rId13" w:history="1">
+      <w:hyperlink r:id="rId21" w:history="1">
         <w:r>
           <w:rPr>
             <w:rStyle w:val="Hyperlink"/>
@@ -7219,38 +8183,15 @@
           <w:lang w:val="sr-Latn-RS"/>
         </w:rPr>
       </w:pPr>
-      <w:r>
-        <w:fldChar w:fldCharType="begin"/>
-      </w:r>
-      <w:r>
-        <w:rPr>
-          <w:lang w:val="sr-Latn-RS"/>
-        </w:rPr>
-        <w:instrText xml:space="preserve"> HYPERLINK "https://github.com/NikolaVetnic/SPA2/tre</w:instrText>
-      </w:r>
-      <w:r>
-        <w:rPr>
-          <w:lang w:val="sr-Latn-RS"/>
-        </w:rPr>
-        <w:instrText xml:space="preserve">e/master/src/p04_sortable_list" </w:instrText>
-      </w:r>
-      <w:r>
-        <w:fldChar w:fldCharType="separate"/>
-      </w:r>
-      <w:r>
-        <w:rPr>
-          <w:rStyle w:val="Hyperlink"/>
-          <w:lang w:val="sr-Latn-RS"/>
-        </w:rPr>
-        <w:t>https://github.com/NikolaVetnic/SPA2/tree/master/src/p04_sortable_list</w:t>
-      </w:r>
-      <w:r>
-        <w:rPr>
-          <w:rStyle w:val="Hyperlink"/>
-          <w:lang w:val="sr-Latn-RS"/>
-        </w:rPr>
-        <w:fldChar w:fldCharType="end"/>
-      </w:r>
+      <w:hyperlink r:id="rId22" w:history="1">
+        <w:r>
+          <w:rPr>
+            <w:rStyle w:val="Hyperlink"/>
+            <w:lang w:val="sr-Latn-RS"/>
+          </w:rPr>
+          <w:t>https://github.com/NikolaVetnic/SPA2/tree/master/src/p04_sortable_list</w:t>
+        </w:r>
+      </w:hyperlink>
     </w:p>
     <w:p>
       <w:pPr>
@@ -7991,6 +8932,7 @@
           <w:szCs w:val="20"/>
           <w:lang w:val="sr-Latn-RS"/>
         </w:rPr>
+        <w:lastRenderedPageBreak/>
         <w:t>l1 = start;</w:t>
       </w:r>
       <w:r>
@@ -8711,7 +9653,6 @@
           <w:szCs w:val="20"/>
           <w:lang w:val="sr-Latn-RS"/>
         </w:rPr>
-        <w:lastRenderedPageBreak/>
         <w:t xml:space="preserve">root = </w:t>
       </w:r>
       <w:r>
@@ -9241,38 +10182,15 @@
           <w:lang w:val="sr-Latn-RS"/>
         </w:rPr>
       </w:pPr>
-      <w:r>
-        <w:fldChar w:fldCharType="begin"/>
-      </w:r>
-      <w:r>
-        <w:rPr>
-          <w:lang w:val="sr-Latn-RS"/>
-        </w:rPr>
-        <w:instrText xml:space="preserve"> HYPERLINK "http</w:instrText>
-      </w:r>
-      <w:r>
-        <w:rPr>
-          <w:lang w:val="sr-Latn-RS"/>
-        </w:rPr>
-        <w:instrText xml:space="preserve">s://github.com/NikolaVetnic/SPA2/tree/master/src/p04_sortable_list" </w:instrText>
-      </w:r>
-      <w:r>
-        <w:fldChar w:fldCharType="separate"/>
-      </w:r>
-      <w:r>
-        <w:rPr>
-          <w:rStyle w:val="Hyperlink"/>
-          <w:lang w:val="sr-Latn-RS"/>
-        </w:rPr>
-        <w:t>https://github.com/NikolaVetnic/SPA2/tree/master/src/p04_sortable_list</w:t>
-      </w:r>
-      <w:r>
-        <w:rPr>
-          <w:rStyle w:val="Hyperlink"/>
-          <w:lang w:val="sr-Latn-RS"/>
-        </w:rPr>
-        <w:fldChar w:fldCharType="end"/>
-      </w:r>
+      <w:hyperlink r:id="rId23" w:history="1">
+        <w:r>
+          <w:rPr>
+            <w:rStyle w:val="Hyperlink"/>
+            <w:lang w:val="sr-Latn-RS"/>
+          </w:rPr>
+          <w:t>https://github.com/NikolaVetnic/SPA2/tree/master/src/p04_sortable_list</w:t>
+        </w:r>
+      </w:hyperlink>
     </w:p>
     <w:p>
       <w:pPr>
@@ -10178,32 +11096,15 @@
           <w:lang w:val="sr-Latn-RS"/>
         </w:rPr>
       </w:pPr>
-      <w:r>
-        <w:fldChar w:fldCharType="begin"/>
-      </w:r>
-      <w:r>
-        <w:rPr>
-          <w:lang w:val="sr-Latn-RS"/>
-        </w:rPr>
-        <w:instrText xml:space="preserve"> HYPERLINK "https://github.com/NikolaVetnic/SPA2/tree/master/src/p04_sortable_list" </w:instrText>
-      </w:r>
-      <w:r>
-        <w:fldChar w:fldCharType="separate"/>
-      </w:r>
-      <w:r>
-        <w:rPr>
-          <w:rStyle w:val="Hyperlink"/>
-          <w:lang w:val="sr-Latn-RS"/>
-        </w:rPr>
-        <w:t>https://github.com/NikolaVetnic/SPA2/tree/master/src/p04_sortable_list</w:t>
-      </w:r>
-      <w:r>
-        <w:rPr>
-          <w:rStyle w:val="Hyperlink"/>
-          <w:lang w:val="sr-Latn-RS"/>
-        </w:rPr>
-        <w:fldChar w:fldCharType="end"/>
-      </w:r>
+      <w:hyperlink r:id="rId24" w:history="1">
+        <w:r>
+          <w:rPr>
+            <w:rStyle w:val="Hyperlink"/>
+            <w:lang w:val="sr-Latn-RS"/>
+          </w:rPr>
+          <w:t>https://github.com/NikolaVetnic/SPA2/tree/master/src/p04_sortable_list</w:t>
+        </w:r>
+      </w:hyperlink>
     </w:p>
     <w:p>
       <w:pPr>
@@ -10481,6 +11382,7 @@
           <w:noProof/>
           <w:lang w:val="sr-Latn-RS"/>
         </w:rPr>
+        <w:lastRenderedPageBreak/>
         <w:drawing>
           <wp:inline distT="0" distB="0" distL="0" distR="0" wp14:anchorId="03D515D8" wp14:editId="0A0C7669">
             <wp:extent cx="5760720" cy="900332"/>
@@ -10489,7 +11391,7 @@
             <wp:cNvGraphicFramePr/>
             <a:graphic xmlns:a="http://schemas.openxmlformats.org/drawingml/2006/main">
               <a:graphicData uri="http://schemas.openxmlformats.org/drawingml/2006/diagram">
-                <dgm:relIds xmlns:dgm="http://schemas.openxmlformats.org/drawingml/2006/diagram" xmlns:r="http://schemas.openxmlformats.org/officeDocument/2006/relationships" r:dm="rId14" r:lo="rId15" r:qs="rId16" r:cs="rId17"/>
+                <dgm:relIds xmlns:dgm="http://schemas.openxmlformats.org/drawingml/2006/diagram" xmlns:r="http://schemas.openxmlformats.org/officeDocument/2006/relationships" r:dm="rId25" r:lo="rId26" r:qs="rId27" r:cs="rId28"/>
               </a:graphicData>
             </a:graphic>
           </wp:inline>
@@ -10985,7 +11887,6 @@
           <w:bCs/>
           <w:lang w:val="sr-Latn-RS"/>
         </w:rPr>
-        <w:lastRenderedPageBreak/>
         <w:t>Specifikacija ADT-a</w:t>
       </w:r>
       <w:r>
@@ -11894,32 +12795,15 @@
           <w:lang w:val="sr-Latn-RS"/>
         </w:rPr>
       </w:pPr>
-      <w:r>
-        <w:fldChar w:fldCharType="begin"/>
-      </w:r>
-      <w:r>
-        <w:rPr>
-          <w:lang w:val="sr-Latn-RS"/>
-        </w:rPr>
-        <w:instrText xml:space="preserve"> HYPERLINK "https://github.com/NikolaVetnic/SPA2/blob/master/src/p02_priorityqueue/HeapPQ.java" </w:instrText>
-      </w:r>
-      <w:r>
-        <w:fldChar w:fldCharType="separate"/>
-      </w:r>
-      <w:r>
-        <w:rPr>
-          <w:rStyle w:val="Hyperlink"/>
-          <w:lang w:val="sr-Latn-RS"/>
-        </w:rPr>
-        <w:t>https://github.com/NikolaVetnic/SPA2/blob/master/src/p02_priorityqueue/</w:t>
-      </w:r>
-      <w:r>
-        <w:rPr>
-          <w:rStyle w:val="Hyperlink"/>
-          <w:lang w:val="sr-Latn-RS"/>
-        </w:rPr>
-        <w:fldChar w:fldCharType="end"/>
-      </w:r>
+      <w:hyperlink r:id="rId30" w:history="1">
+        <w:r>
+          <w:rPr>
+            <w:rStyle w:val="Hyperlink"/>
+            <w:lang w:val="sr-Latn-RS"/>
+          </w:rPr>
+          <w:t>https://github.com/NikolaVetnic/SPA2/blob/master/src/p02_priorityqueue/</w:t>
+        </w:r>
+      </w:hyperlink>
       <w:r>
         <w:rPr>
           <w:lang w:val="sr-Latn-RS"/>
@@ -12299,6 +13183,7 @@
           <w:szCs w:val="20"/>
           <w:lang w:val="sr-Latn-RS"/>
         </w:rPr>
+        <w:lastRenderedPageBreak/>
         <w:t>void restoreHeapProperty()</w:t>
       </w:r>
       <w:r>
@@ -12487,32 +13372,15 @@
           <w:lang w:val="sr-Latn-RS"/>
         </w:rPr>
       </w:pPr>
-      <w:r>
-        <w:fldChar w:fldCharType="begin"/>
-      </w:r>
-      <w:r>
-        <w:rPr>
-          <w:lang w:val="sr-Latn-RS"/>
-        </w:rPr>
-        <w:instrText xml:space="preserve"> HYPERLINK "https://github.com/NikolaVetnic/SPA2/blob/master/src/p02_priorityqueue/HeapPQ.java" </w:instrText>
-      </w:r>
-      <w:r>
-        <w:fldChar w:fldCharType="separate"/>
-      </w:r>
-      <w:r>
-        <w:rPr>
-          <w:rStyle w:val="Hyperlink"/>
-          <w:lang w:val="sr-Latn-RS"/>
-        </w:rPr>
-        <w:t>https://github.com/NikolaVetnic/SPA2/blob/master/src/p02_priorityqueue/</w:t>
-      </w:r>
-      <w:r>
-        <w:rPr>
-          <w:rStyle w:val="Hyperlink"/>
-          <w:lang w:val="sr-Latn-RS"/>
-        </w:rPr>
-        <w:fldChar w:fldCharType="end"/>
-      </w:r>
+      <w:hyperlink r:id="rId31" w:history="1">
+        <w:r>
+          <w:rPr>
+            <w:rStyle w:val="Hyperlink"/>
+            <w:lang w:val="sr-Latn-RS"/>
+          </w:rPr>
+          <w:t>https://github.com/NikolaVetnic/SPA2/blob/master/src/p02_priorityqueue/</w:t>
+        </w:r>
+      </w:hyperlink>
       <w:r>
         <w:rPr>
           <w:lang w:val="sr-Latn-RS"/>
@@ -13821,7 +14689,7 @@
           <w:rStyle w:val="FootnoteReference"/>
           <w:lang w:val="sr-Latn-RS"/>
         </w:rPr>
-        <w:footnoteReference w:id="1"/>
+        <w:footnoteReference w:id="2"/>
       </w:r>
       <w:r>
         <w:rPr>
@@ -14185,7 +15053,7 @@
         </w:rPr>
         <w:t xml:space="preserve">. Demo: </w:t>
       </w:r>
-      <w:hyperlink r:id="rId19" w:history="1">
+      <w:hyperlink r:id="rId32" w:history="1">
         <w:r>
           <w:rPr>
             <w:rStyle w:val="Hyperlink"/>
@@ -14209,6 +15077,7 @@
           <w:bCs/>
           <w:lang w:val="sr-Latn-RS"/>
         </w:rPr>
+        <w:lastRenderedPageBreak/>
         <w:t>Vrednosti</w:t>
       </w:r>
       <w:r>
@@ -14683,7 +15552,6 @@
           <w:szCs w:val="20"/>
           <w:lang w:val="sr-Latn-RS"/>
         </w:rPr>
-        <w:lastRenderedPageBreak/>
         <w:t xml:space="preserve">boolean </w:t>
       </w:r>
       <w:r>
@@ -14833,32 +15701,15 @@
           <w:lang w:val="sr-Latn-RS"/>
         </w:rPr>
       </w:pPr>
-      <w:r>
-        <w:fldChar w:fldCharType="begin"/>
-      </w:r>
-      <w:r>
-        <w:rPr>
-          <w:lang w:val="sr-Latn-RS"/>
-        </w:rPr>
-        <w:instrText xml:space="preserve"> HYPERLINK "https://github.com/NikolaVetnic/SPA2/tree/master/src/p05_hash_tables" </w:instrText>
-      </w:r>
-      <w:r>
-        <w:fldChar w:fldCharType="separate"/>
-      </w:r>
-      <w:r>
-        <w:rPr>
-          <w:rStyle w:val="Hyperlink"/>
-          <w:lang w:val="sr-Latn-RS"/>
-        </w:rPr>
-        <w:t>https://github.com/NikolaVetnic/SPA2/tree/master/src/p05_hash_tables</w:t>
-      </w:r>
-      <w:r>
-        <w:rPr>
-          <w:rStyle w:val="Hyperlink"/>
-          <w:lang w:val="sr-Latn-RS"/>
-        </w:rPr>
-        <w:fldChar w:fldCharType="end"/>
-      </w:r>
+      <w:hyperlink r:id="rId33" w:history="1">
+        <w:r>
+          <w:rPr>
+            <w:rStyle w:val="Hyperlink"/>
+            <w:lang w:val="sr-Latn-RS"/>
+          </w:rPr>
+          <w:t>https://github.com/NikolaVetnic/SPA2/tree/master/src/p05_hash_tables</w:t>
+        </w:r>
+      </w:hyperlink>
     </w:p>
     <w:p>
       <w:pPr>
@@ -16382,6 +17233,7 @@
           <w:szCs w:val="20"/>
           <w:lang w:val="sr-Latn-RS"/>
         </w:rPr>
+        <w:lastRenderedPageBreak/>
         <w:t>boolean insert(T element)</w:t>
       </w:r>
       <w:r>
@@ -16690,33 +17542,15 @@
           <w:lang w:val="sr-Latn-RS"/>
         </w:rPr>
       </w:pPr>
-      <w:r>
-        <w:lastRenderedPageBreak/>
-        <w:fldChar w:fldCharType="begin"/>
-      </w:r>
-      <w:r>
-        <w:rPr>
-          <w:lang w:val="sr-Latn-RS"/>
-        </w:rPr>
-        <w:instrText xml:space="preserve"> HYPERLINK "https://github.com/NikolaVetnic/SPA2/tree/master/src/p05_hash_tables" </w:instrText>
-      </w:r>
-      <w:r>
-        <w:fldChar w:fldCharType="separate"/>
-      </w:r>
-      <w:r>
-        <w:rPr>
-          <w:rStyle w:val="Hyperlink"/>
-          <w:lang w:val="sr-Latn-RS"/>
-        </w:rPr>
-        <w:t>https://github.com/NikolaVetnic/SPA2/tree/master/src/p05_hash_tables</w:t>
-      </w:r>
-      <w:r>
-        <w:rPr>
-          <w:rStyle w:val="Hyperlink"/>
-          <w:lang w:val="sr-Latn-RS"/>
-        </w:rPr>
-        <w:fldChar w:fldCharType="end"/>
-      </w:r>
+      <w:hyperlink r:id="rId34" w:history="1">
+        <w:r>
+          <w:rPr>
+            <w:rStyle w:val="Hyperlink"/>
+            <w:lang w:val="sr-Latn-RS"/>
+          </w:rPr>
+          <w:t>https://github.com/NikolaVetnic/SPA2/tree/master/src/p05_hash_tables</w:t>
+        </w:r>
+      </w:hyperlink>
     </w:p>
     <w:p>
       <w:pPr>
@@ -17273,38 +18107,15 @@
           <w:lang w:val="sr-Latn-RS"/>
         </w:rPr>
       </w:pPr>
-      <w:r>
-        <w:fldChar w:fldCharType="begin"/>
-      </w:r>
-      <w:r>
-        <w:rPr>
-          <w:lang w:val="sr-Latn-RS"/>
-        </w:rPr>
-        <w:instrText xml:space="preserve"> HYPERLINK "htt</w:instrText>
-      </w:r>
-      <w:r>
-        <w:rPr>
-          <w:lang w:val="sr-Latn-RS"/>
-        </w:rPr>
-        <w:instrText xml:space="preserve">ps://github.com/NikolaVetnic/SPA2/tree/master/src/p05_hash_tables" </w:instrText>
-      </w:r>
-      <w:r>
-        <w:fldChar w:fldCharType="separate"/>
-      </w:r>
-      <w:r>
-        <w:rPr>
-          <w:rStyle w:val="Hyperlink"/>
-          <w:lang w:val="sr-Latn-RS"/>
-        </w:rPr>
-        <w:t>https://github.com/NikolaVetnic/SPA2/tree/master/src/p05_hash_tables</w:t>
-      </w:r>
-      <w:r>
-        <w:rPr>
-          <w:rStyle w:val="Hyperlink"/>
-          <w:lang w:val="sr-Latn-RS"/>
-        </w:rPr>
-        <w:fldChar w:fldCharType="end"/>
-      </w:r>
+      <w:hyperlink r:id="rId35" w:history="1">
+        <w:r>
+          <w:rPr>
+            <w:rStyle w:val="Hyperlink"/>
+            <w:lang w:val="sr-Latn-RS"/>
+          </w:rPr>
+          <w:t>https://github.com/NikolaVetnic/SPA2/tree/master/src/p05_hash_tables</w:t>
+        </w:r>
+      </w:hyperlink>
     </w:p>
     <w:p>
       <w:pPr>
@@ -18059,6 +18870,7 @@
           <w:szCs w:val="20"/>
           <w:lang w:val="sr-Latn-RS"/>
         </w:rPr>
+        <w:lastRenderedPageBreak/>
         <w:t>boolean</w:t>
       </w:r>
       <w:r>
@@ -18159,32 +18971,15 @@
           <w:lang w:val="sr-Latn-RS"/>
         </w:rPr>
       </w:pPr>
-      <w:r>
-        <w:fldChar w:fldCharType="begin"/>
-      </w:r>
-      <w:r>
-        <w:rPr>
-          <w:lang w:val="sr-Latn-RS"/>
-        </w:rPr>
-        <w:instrText xml:space="preserve"> HYPERLINK "https://github.com/NikolaVetnic/SPA2/tree/master/src/p05_hash_tables" </w:instrText>
-      </w:r>
-      <w:r>
-        <w:fldChar w:fldCharType="separate"/>
-      </w:r>
-      <w:r>
-        <w:rPr>
-          <w:rStyle w:val="Hyperlink"/>
-          <w:lang w:val="sr-Latn-RS"/>
-        </w:rPr>
-        <w:t>https://github.com/NikolaVetnic/SPA2/tree/master/src/p05_hash_tables</w:t>
-      </w:r>
-      <w:r>
-        <w:rPr>
-          <w:rStyle w:val="Hyperlink"/>
-          <w:lang w:val="sr-Latn-RS"/>
-        </w:rPr>
-        <w:fldChar w:fldCharType="end"/>
-      </w:r>
+      <w:hyperlink r:id="rId36" w:history="1">
+        <w:r>
+          <w:rPr>
+            <w:rStyle w:val="Hyperlink"/>
+            <w:lang w:val="sr-Latn-RS"/>
+          </w:rPr>
+          <w:t>https://github.com/NikolaVetnic/SPA2/tree/master/src/p05_hash_tables</w:t>
+        </w:r>
+      </w:hyperlink>
     </w:p>
     <w:p>
       <w:pPr>
@@ -18523,14 +19318,7 @@
         <w:rPr>
           <w:lang w:val="sr-Latn-RS"/>
         </w:rPr>
-        <w:t xml:space="preserve">; inače, koristeći oba pokazivača koje </w:t>
-      </w:r>
-      <w:r>
-        <w:rPr>
-          <w:lang w:val="sr-Latn-RS"/>
-        </w:rPr>
-        <w:lastRenderedPageBreak/>
-        <w:t>vraća pretraga traženi element se prevezuje na početak liste, nakon čega se kao rezultat vraća početak liste kolizija.</w:t>
+        <w:t>; inače, koristeći oba pokazivača koje vraća pretraga traženi element se prevezuje na početak liste, nakon čega se kao rezultat vraća početak liste kolizija.</w:t>
       </w:r>
     </w:p>
     <w:p>
@@ -18653,32 +19441,15 @@
           <w:lang w:val="sr-Latn-RS"/>
         </w:rPr>
       </w:pPr>
-      <w:r>
-        <w:fldChar w:fldCharType="begin"/>
-      </w:r>
-      <w:r>
-        <w:rPr>
-          <w:lang w:val="sr-Latn-RS"/>
-        </w:rPr>
-        <w:instrText xml:space="preserve"> HYPERLINK "https://github.com/NikolaVetnic/SPA2/tree/master/src/p05_hash_tables" </w:instrText>
-      </w:r>
-      <w:r>
-        <w:fldChar w:fldCharType="separate"/>
-      </w:r>
-      <w:r>
-        <w:rPr>
-          <w:rStyle w:val="Hyperlink"/>
-          <w:lang w:val="sr-Latn-RS"/>
-        </w:rPr>
-        <w:t>https://github.com/NikolaVetnic/SPA2/tree/master/src/p05_hash_tables</w:t>
-      </w:r>
-      <w:r>
-        <w:rPr>
-          <w:rStyle w:val="Hyperlink"/>
-          <w:lang w:val="sr-Latn-RS"/>
-        </w:rPr>
-        <w:fldChar w:fldCharType="end"/>
-      </w:r>
+      <w:hyperlink r:id="rId37" w:history="1">
+        <w:r>
+          <w:rPr>
+            <w:rStyle w:val="Hyperlink"/>
+            <w:lang w:val="sr-Latn-RS"/>
+          </w:rPr>
+          <w:t>https://github.com/NikolaVetnic/SPA2/tree/master/src/p05_hash_tables</w:t>
+        </w:r>
+      </w:hyperlink>
     </w:p>
     <w:p>
       <w:pPr>
@@ -19832,6 +20603,7 @@
           <w:bCs/>
           <w:lang w:val="sr-Latn-RS"/>
         </w:rPr>
+        <w:lastRenderedPageBreak/>
         <w:t>S</w:t>
       </w:r>
       <w:r>
@@ -20248,7 +21020,6 @@
           <w:bCs/>
           <w:lang w:val="sr-Latn-RS"/>
         </w:rPr>
-        <w:lastRenderedPageBreak/>
         <w:t>Proširivanje</w:t>
       </w:r>
       <w:r>
@@ -21814,6 +22585,7 @@
           <w:szCs w:val="16"/>
           <w:lang w:val="sr-Latn-RS"/>
         </w:rPr>
+        <w:lastRenderedPageBreak/>
         <w:t>backtracking (k+1); } }</w:t>
       </w:r>
     </w:p>
@@ -22295,7 +23067,6 @@
           <w:szCs w:val="16"/>
           <w:lang w:val="sr-Latn-RS"/>
         </w:rPr>
-        <w:lastRenderedPageBreak/>
         <w:t>k--;</w:t>
       </w:r>
       <w:r>
@@ -22315,7 +23086,7 @@
           <w:lang w:val="sr-Latn-RS"/>
         </w:rPr>
       </w:pPr>
-      <w:hyperlink r:id="rId20" w:history="1">
+      <w:hyperlink r:id="rId38" w:history="1">
         <w:r>
           <w:rPr>
             <w:rStyle w:val="Hyperlink"/>
@@ -23182,7 +23953,7 @@
           <w:rStyle w:val="FootnoteReference"/>
           <w:lang w:val="sr-Latn-RS"/>
         </w:rPr>
-        <w:footnoteReference w:id="2"/>
+        <w:footnoteReference w:id="3"/>
       </w:r>
       <w:r>
         <w:rPr>
@@ -23291,7 +24062,7 @@
           <w:rStyle w:val="FootnoteReference"/>
           <w:lang w:val="sr-Latn-RS"/>
         </w:rPr>
-        <w:footnoteReference w:id="3"/>
+        <w:footnoteReference w:id="4"/>
       </w:r>
       <w:r>
         <w:rPr>
@@ -24074,7 +24845,14 @@
         <w:rPr>
           <w:lang w:val="sr-Latn-RS"/>
         </w:rPr>
-        <w:t xml:space="preserve"> uzima vrednost prvog raspoloživog polja, </w:t>
+        <w:t xml:space="preserve"> </w:t>
+      </w:r>
+      <w:r>
+        <w:rPr>
+          <w:lang w:val="sr-Latn-RS"/>
+        </w:rPr>
+        <w:lastRenderedPageBreak/>
+        <w:t xml:space="preserve">uzima vrednost prvog raspoloživog polja, </w:t>
       </w:r>
       <w:r>
         <w:rPr>
@@ -24789,7 +25567,7 @@
       <w:pPr>
         <w:jc w:val="right"/>
       </w:pPr>
-      <w:hyperlink r:id="rId21" w:history="1">
+      <w:hyperlink r:id="rId39" w:history="1">
         <w:r>
           <w:rPr>
             <w:rStyle w:val="Hyperlink"/>
@@ -25005,12 +25783,12 @@
       </w:pPr>
     </w:p>
     <w:sectPr>
-      <w:headerReference w:type="even" r:id="rId22"/>
-      <w:headerReference w:type="default" r:id="rId23"/>
-      <w:footerReference w:type="even" r:id="rId24"/>
-      <w:footerReference w:type="default" r:id="rId25"/>
-      <w:headerReference w:type="first" r:id="rId26"/>
-      <w:footerReference w:type="first" r:id="rId27"/>
+      <w:headerReference w:type="even" r:id="rId40"/>
+      <w:headerReference w:type="default" r:id="rId41"/>
+      <w:footerReference w:type="even" r:id="rId42"/>
+      <w:footerReference w:type="default" r:id="rId43"/>
+      <w:headerReference w:type="first" r:id="rId44"/>
+      <w:footerReference w:type="first" r:id="rId45"/>
       <w:type w:val="continuous"/>
       <w:pgSz w:w="11900" w:h="16840"/>
       <w:pgMar w:top="1440" w:right="1440" w:bottom="1440" w:left="1440" w:header="708" w:footer="708" w:gutter="0"/>
@@ -25173,9 +25951,6 @@
       <w:pPr>
         <w:pStyle w:val="FootnoteText"/>
         <w:jc w:val="both"/>
-        <w:rPr>
-          <w:lang w:val="sr-Latn-RS"/>
-        </w:rPr>
       </w:pPr>
       <w:r>
         <w:rPr>
@@ -25184,23 +25959,54 @@
         <w:footnoteRef/>
       </w:r>
       <w:r>
-        <w:t xml:space="preserve"> Kolizije i “</w:t>
+        <w:t xml:space="preserve"> </w:t>
+      </w:r>
+      <w:r>
+        <w:rPr>
+          <w:lang w:val="sr-Latn-RS"/>
+        </w:rPr>
+        <w:t xml:space="preserve">Drugim rečima, </w:t>
       </w:r>
       <w:r>
         <w:rPr>
           <w:i/>
           <w:iCs/>
-        </w:rPr>
-        <w:t>birthday paradox</w:t>
-      </w:r>
-      <w:r>
-        <w:t xml:space="preserve">”: </w:t>
-      </w:r>
-      <w:r>
-        <w:rPr>
-          <w:lang w:val="sr-Latn-RS"/>
-        </w:rPr>
-        <w:t>367 ljudi u sobi za 100% verovatnoće da su dve rođene istog dana, 70 za 99,99%, 35 za 80%, 23 za 50%.</w:t>
+          <w:lang w:val="sr-Latn-RS"/>
+        </w:rPr>
+        <w:t>Comb</w:t>
+      </w:r>
+      <w:r>
+        <w:rPr>
+          <w:lang w:val="sr-Latn-RS"/>
+        </w:rPr>
+        <w:t xml:space="preserve"> prolaz se za </w:t>
+      </w:r>
+      <w:r>
+        <w:rPr>
+          <w:rFonts w:ascii="Cambria Math" w:hAnsi="Cambria Math"/>
+          <w:lang w:val="sr-Latn-RS"/>
+        </w:rPr>
+        <w:t>k = 1</w:t>
+      </w:r>
+      <w:r>
+        <w:rPr>
+          <w:lang w:val="sr-Latn-RS"/>
+        </w:rPr>
+        <w:t xml:space="preserve"> ponavlja dok postoje elementi u inverziji što je zapravo </w:t>
+      </w:r>
+      <w:r>
+        <w:rPr>
+          <w:i/>
+          <w:iCs/>
+          <w:lang w:val="sr-Latn-RS"/>
+        </w:rPr>
+        <w:t>Bubble sort</w:t>
+      </w:r>
+      <w:r>
+        <w:rPr>
+          <w:lang w:val="sr-Latn-RS"/>
+        </w:rPr>
+        <w:t>.</w:t>
       </w:r>
     </w:p>
   </w:footnote>
@@ -25220,16 +26026,39 @@
         <w:footnoteRef/>
       </w:r>
       <w:r>
-        <w:rPr>
-          <w:lang w:val="sr-Latn-RS"/>
-        </w:rPr>
         <w:t xml:space="preserve"> </w:t>
       </w:r>
-      <w:r>
-        <w:rPr>
-          <w:lang w:val="sr-Latn-RS"/>
-        </w:rPr>
-        <w:t>Praktično slaže sva polja prve vrste u niz od poslednjeg ka prvom.</w:t>
+      <w:proofErr w:type="spellStart"/>
+      <w:r>
+        <w:t>Kolizije</w:t>
+      </w:r>
+      <w:proofErr w:type="spellEnd"/>
+      <w:r>
+        <w:t xml:space="preserve"> </w:t>
+      </w:r>
+      <w:proofErr w:type="spellStart"/>
+      <w:r>
+        <w:t>i</w:t>
+      </w:r>
+      <w:proofErr w:type="spellEnd"/>
+      <w:r>
+        <w:t xml:space="preserve"> “</w:t>
+      </w:r>
+      <w:r>
+        <w:rPr>
+          <w:i/>
+          <w:iCs/>
+        </w:rPr>
+        <w:t>birthday paradox</w:t>
+      </w:r>
+      <w:r>
+        <w:t xml:space="preserve">”: </w:t>
+      </w:r>
+      <w:r>
+        <w:rPr>
+          <w:lang w:val="sr-Latn-RS"/>
+        </w:rPr>
+        <w:t>367 ljudi u sobi za 100% verovatnoće da su dve rođene istog dana, 70 za 99,99%, 35 za 80%, 23 za 50%.</w:t>
       </w:r>
     </w:p>
   </w:footnote>
@@ -25258,13 +26087,36 @@
         <w:rPr>
           <w:lang w:val="sr-Latn-RS"/>
         </w:rPr>
-        <w:t xml:space="preserve">Ovo </w:t>
-      </w:r>
-      <w:r>
-        <w:rPr>
-          <w:lang w:val="sr-Latn-RS"/>
-        </w:rPr>
-        <w:t>je važno ukoliko dođe do povratka na ovo polje jer će se tako isprobati drugačije polje nego prvi put</w:t>
+        <w:t>Praktično slaže sva polja prve vrste u niz od poslednjeg ka prvom.</w:t>
+      </w:r>
+    </w:p>
+  </w:footnote>
+  <w:footnote w:id="4">
+    <w:p>
+      <w:pPr>
+        <w:pStyle w:val="FootnoteText"/>
+        <w:jc w:val="both"/>
+        <w:rPr>
+          <w:lang w:val="sr-Latn-RS"/>
+        </w:rPr>
+      </w:pPr>
+      <w:r>
+        <w:rPr>
+          <w:rStyle w:val="FootnoteReference"/>
+        </w:rPr>
+        <w:footnoteRef/>
+      </w:r>
+      <w:r>
+        <w:rPr>
+          <w:lang w:val="sr-Latn-RS"/>
+        </w:rPr>
+        <w:t xml:space="preserve"> </w:t>
+      </w:r>
+      <w:r>
+        <w:rPr>
+          <w:lang w:val="sr-Latn-RS"/>
+        </w:rPr>
+        <w:t>Ovo je važno ukoliko dođe do povratka na ovo polje jer će se tako isprobati drugačije polje nego prvi put</w:t>
       </w:r>
     </w:p>
   </w:footnote>
@@ -28282,7 +29134,7 @@
   <dgm:whole/>
   <dgm:extLst>
     <a:ext uri="http://schemas.microsoft.com/office/drawing/2008/diagram">
-      <dsp:dataModelExt xmlns:dsp="http://schemas.microsoft.com/office/drawing/2008/diagram" relId="rId18" minVer="http://schemas.openxmlformats.org/drawingml/2006/diagram"/>
+      <dsp:dataModelExt xmlns:dsp="http://schemas.microsoft.com/office/drawing/2008/diagram" relId="rId29" minVer="http://schemas.openxmlformats.org/drawingml/2006/diagram"/>
     </a:ext>
   </dgm:extLst>
 </dgm:dataModel>

</xml_diff>

<commit_message>
Skripta za usmeni, linkovi.
</commit_message>
<xml_diff>
--- a/doc/SPA2_UsmeniIspit.docx
+++ b/doc/SPA2_UsmeniIspit.docx
@@ -1417,9 +1417,408 @@
     </w:p>
     <w:p>
       <w:pPr>
-        <w:spacing w:after="86"/>
+        <w:spacing w:after="80"/>
+        <w:jc w:val="both"/>
+        <w:rPr>
+          <w:lang w:val="sr-Latn-RS"/>
+        </w:rPr>
+      </w:pPr>
+      <w:r>
+        <w:rPr>
+          <w:b/>
+          <w:bCs/>
+          <w:lang w:val="sr-Latn-RS"/>
+        </w:rPr>
+        <w:t>S</w:t>
+      </w:r>
+      <w:r>
+        <w:rPr>
+          <w:b/>
+          <w:bCs/>
+          <w:sz w:val="20"/>
+          <w:szCs w:val="20"/>
+          <w:lang w:val="sr-Latn-RS"/>
+        </w:rPr>
+        <w:t>ORTIRANJE UMETANJEM</w:t>
+      </w:r>
+      <w:r>
+        <w:rPr>
+          <w:b/>
+          <w:bCs/>
+          <w:sz w:val="20"/>
+          <w:szCs w:val="20"/>
+          <w:lang w:val="sr-Latn-RS"/>
+        </w:rPr>
+        <w:t xml:space="preserve"> (INSERTION)</w:t>
+      </w:r>
+      <w:r>
+        <w:rPr>
+          <w:b/>
+          <w:bCs/>
+          <w:lang w:val="sr-Latn-RS"/>
+        </w:rPr>
+        <w:t>:</w:t>
+      </w:r>
+      <w:r>
+        <w:rPr>
+          <w:lang w:val="sr-Latn-RS"/>
+        </w:rPr>
+        <w:t xml:space="preserve"> </w:t>
+      </w:r>
+      <w:r>
+        <w:rPr>
+          <w:lang w:val="sr-Latn-RS"/>
+        </w:rPr>
+        <w:t>ideja je da se niz sastoji od sortiranog (sa leve strane) i nesortiranog dela, gde se prvi element iz nesortiranog ubacuje na odgovarajuće mesto u sortiranom (čime se sortirani uvećava za element), što se ponavlja dok se ne sortira čitav niz</w:t>
+      </w:r>
+      <w:r>
+        <w:rPr>
+          <w:lang w:val="sr-Latn-RS"/>
+        </w:rPr>
+        <w:t>.</w:t>
+      </w:r>
+      <w:r>
+        <w:rPr>
+          <w:lang w:val="sr-Latn-RS"/>
+        </w:rPr>
+        <w:t xml:space="preserve"> </w:t>
+      </w:r>
+      <w:r>
+        <w:rPr>
+          <w:u w:val="single"/>
+          <w:lang w:val="sr-Latn-RS"/>
+        </w:rPr>
+        <w:t>Postupak</w:t>
+      </w:r>
+      <w:r>
+        <w:rPr>
+          <w:lang w:val="sr-Latn-RS"/>
+        </w:rPr>
+        <w:t xml:space="preserve">: </w:t>
+      </w:r>
+      <w:r>
+        <w:rPr>
+          <w:color w:val="FFFFFF" w:themeColor="background1"/>
+          <w:highlight w:val="black"/>
+          <w:lang w:val="sr-Latn-RS"/>
+        </w:rPr>
+        <w:t>1)</w:t>
+      </w:r>
+      <w:r>
+        <w:rPr>
+          <w:lang w:val="sr-Latn-RS"/>
+        </w:rPr>
+        <w:t xml:space="preserve"> </w:t>
+      </w:r>
+      <w:r>
+        <w:rPr>
+          <w:lang w:val="sr-Latn-RS"/>
+        </w:rPr>
+        <w:t>početak je od prvog elementa koji predstavlja sortiran, a ostatak nesortiran deo</w:t>
+      </w:r>
+      <w:r>
+        <w:rPr>
+          <w:lang w:val="sr-Latn-RS"/>
+        </w:rPr>
+        <w:t>;</w:t>
+      </w:r>
+      <w:r>
+        <w:rPr>
+          <w:lang w:val="sr-Latn-RS"/>
+        </w:rPr>
+        <w:t xml:space="preserve"> </w:t>
+      </w:r>
+      <w:r>
+        <w:rPr>
+          <w:color w:val="FFFFFF" w:themeColor="background1"/>
+          <w:highlight w:val="black"/>
+          <w:lang w:val="sr-Latn-RS"/>
+        </w:rPr>
+        <w:t>2</w:t>
+      </w:r>
+      <w:r>
+        <w:rPr>
+          <w:color w:val="FFFFFF" w:themeColor="background1"/>
+          <w:highlight w:val="black"/>
+          <w:lang w:val="sr-Latn-RS"/>
+        </w:rPr>
+        <w:t>)</w:t>
+      </w:r>
+      <w:r>
+        <w:rPr>
+          <w:lang w:val="sr-Latn-RS"/>
+        </w:rPr>
+        <w:t xml:space="preserve"> </w:t>
+      </w:r>
+      <w:r>
+        <w:rPr>
+          <w:lang w:val="sr-Latn-RS"/>
+        </w:rPr>
+        <w:t xml:space="preserve">neka je deo niza </w:t>
+      </w:r>
+      <w:r>
+        <w:rPr>
+          <w:rFonts w:ascii="Cambria Math" w:hAnsi="Cambria Math"/>
+          <w:lang w:val="sr-Latn-RS"/>
+        </w:rPr>
+        <w:t>[0, i-1]</w:t>
+      </w:r>
+      <w:r>
+        <w:rPr>
+          <w:lang w:val="sr-Latn-RS"/>
+        </w:rPr>
+        <w:t xml:space="preserve"> sortiran – u svakom koraku se povećava za jedan, pa se </w:t>
+      </w:r>
+      <w:r>
+        <w:rPr>
+          <w:rFonts w:ascii="Cambria Math" w:hAnsi="Cambria Math"/>
+          <w:lang w:val="sr-Latn-RS"/>
+        </w:rPr>
+        <w:t>i</w:t>
+      </w:r>
+      <w:r>
+        <w:rPr>
+          <w:lang w:val="sr-Latn-RS"/>
+        </w:rPr>
+        <w:t xml:space="preserve"> kreće u </w:t>
+      </w:r>
+      <w:r>
+        <w:rPr>
+          <w:rFonts w:ascii="Cambria Math" w:hAnsi="Cambria Math"/>
+          <w:lang w:val="sr-Latn-RS"/>
+        </w:rPr>
+        <w:t>[1, arr.length – 1]</w:t>
+      </w:r>
+      <w:r>
+        <w:rPr>
+          <w:lang w:val="sr-Latn-RS"/>
+        </w:rPr>
+        <w:t xml:space="preserve">; </w:t>
+      </w:r>
+      <w:r>
+        <w:rPr>
+          <w:color w:val="FFFFFF" w:themeColor="background1"/>
+          <w:highlight w:val="black"/>
+          <w:lang w:val="sr-Latn-RS"/>
+        </w:rPr>
+        <w:t>3</w:t>
+      </w:r>
+      <w:r>
+        <w:rPr>
+          <w:color w:val="FFFFFF" w:themeColor="background1"/>
+          <w:highlight w:val="black"/>
+          <w:lang w:val="sr-Latn-RS"/>
+        </w:rPr>
+        <w:t>)</w:t>
+      </w:r>
+      <w:r>
+        <w:rPr>
+          <w:lang w:val="sr-Latn-RS"/>
+        </w:rPr>
+        <w:t xml:space="preserve"> </w:t>
+      </w:r>
+      <w:r>
+        <w:rPr>
+          <w:lang w:val="sr-Latn-RS"/>
+        </w:rPr>
+        <w:t xml:space="preserve">prvi nesortirani element je </w:t>
+      </w:r>
+      <w:r>
+        <w:rPr>
+          <w:rFonts w:ascii="Cambria Math" w:hAnsi="Cambria Math"/>
+          <w:lang w:val="sr-Latn-RS"/>
+        </w:rPr>
+        <w:t>arr[i]</w:t>
+      </w:r>
+      <w:r>
+        <w:rPr>
+          <w:lang w:val="sr-Latn-RS"/>
+        </w:rPr>
+        <w:t xml:space="preserve">; </w:t>
+      </w:r>
+      <w:r>
+        <w:rPr>
+          <w:color w:val="FFFFFF" w:themeColor="background1"/>
+          <w:highlight w:val="black"/>
+          <w:lang w:val="sr-Latn-RS"/>
+        </w:rPr>
+        <w:t>4</w:t>
+      </w:r>
+      <w:r>
+        <w:rPr>
+          <w:color w:val="FFFFFF" w:themeColor="background1"/>
+          <w:highlight w:val="black"/>
+          <w:lang w:val="sr-Latn-RS"/>
+        </w:rPr>
+        <w:t>)</w:t>
+      </w:r>
+      <w:r>
+        <w:rPr>
+          <w:lang w:val="sr-Latn-RS"/>
+        </w:rPr>
+        <w:t xml:space="preserve"> </w:t>
+      </w:r>
+      <w:r>
+        <w:rPr>
+          <w:lang w:val="sr-Latn-RS"/>
+        </w:rPr>
+        <w:t xml:space="preserve">ukoliko je </w:t>
+      </w:r>
+      <w:r>
+        <w:rPr>
+          <w:rFonts w:ascii="Cambria Math" w:hAnsi="Cambria Math"/>
+          <w:lang w:val="sr-Latn-RS"/>
+        </w:rPr>
+        <w:t>arr[i] &gt; arr[i-1]</w:t>
+      </w:r>
+      <w:r>
+        <w:rPr>
+          <w:lang w:val="sr-Latn-RS"/>
+        </w:rPr>
+        <w:t xml:space="preserve"> ne radimo ništa budući da je on zapravo već sortiran, u suprotnom tražimo indeks </w:t>
+      </w:r>
+      <w:r>
+        <w:rPr>
+          <w:rFonts w:ascii="Cambria Math" w:hAnsi="Cambria Math"/>
+          <w:lang w:val="sr-Latn-RS"/>
+        </w:rPr>
+        <w:t>j &lt; i</w:t>
+      </w:r>
+      <w:r>
+        <w:rPr>
+          <w:lang w:val="sr-Latn-RS"/>
+        </w:rPr>
+        <w:t xml:space="preserve"> takav da je </w:t>
+      </w:r>
+      <w:r>
+        <w:rPr>
+          <w:rFonts w:ascii="Cambria Math" w:hAnsi="Cambria Math"/>
+          <w:lang w:val="sr-Latn-RS"/>
+        </w:rPr>
+        <w:t>arr[j] ≤ arr[i]</w:t>
+      </w:r>
+      <w:r>
+        <w:rPr>
+          <w:lang w:val="sr-Latn-RS"/>
+        </w:rPr>
+        <w:t xml:space="preserve"> – </w:t>
+      </w:r>
+      <w:r>
+        <w:rPr>
+          <w:rFonts w:ascii="Cambria Math" w:hAnsi="Cambria Math"/>
+          <w:lang w:val="sr-Latn-RS"/>
+        </w:rPr>
+        <w:t>arr[i]</w:t>
+      </w:r>
+      <w:r>
+        <w:rPr>
+          <w:lang w:val="sr-Latn-RS"/>
+        </w:rPr>
+        <w:t xml:space="preserve"> tada dolazi na poziciju </w:t>
+      </w:r>
+      <w:r>
+        <w:rPr>
+          <w:rFonts w:ascii="Cambria Math" w:hAnsi="Cambria Math"/>
+          <w:lang w:val="sr-Latn-RS"/>
+        </w:rPr>
+        <w:t>j+1</w:t>
+      </w:r>
+      <w:r>
+        <w:rPr>
+          <w:lang w:val="sr-Latn-RS"/>
+        </w:rPr>
+        <w:t xml:space="preserve">, elemente od </w:t>
+      </w:r>
+      <w:r>
+        <w:rPr>
+          <w:rFonts w:ascii="Cambria Math" w:hAnsi="Cambria Math"/>
+          <w:lang w:val="sr-Latn-RS"/>
+        </w:rPr>
+        <w:t>arr[j+1]</w:t>
+      </w:r>
+      <w:r>
+        <w:rPr>
+          <w:lang w:val="sr-Latn-RS"/>
+        </w:rPr>
+        <w:t xml:space="preserve"> do </w:t>
+      </w:r>
+      <w:r>
+        <w:rPr>
+          <w:rFonts w:ascii="Cambria Math" w:hAnsi="Cambria Math"/>
+          <w:lang w:val="sr-Latn-RS"/>
+        </w:rPr>
+        <w:t>arr[i-1]</w:t>
+      </w:r>
+      <w:r>
+        <w:rPr>
+          <w:lang w:val="sr-Latn-RS"/>
+        </w:rPr>
+        <w:t xml:space="preserve"> pomeramo za jedno mesto nadesno (što se vrši dok tražimo indeks </w:t>
+      </w:r>
+      <w:r>
+        <w:rPr>
+          <w:rFonts w:ascii="Cambria Math" w:hAnsi="Cambria Math"/>
+          <w:lang w:val="sr-Latn-RS"/>
+        </w:rPr>
+        <w:t>j</w:t>
+      </w:r>
+      <w:r>
+        <w:rPr>
+          <w:lang w:val="sr-Latn-RS"/>
+        </w:rPr>
+        <w:t xml:space="preserve">), pri čemu čuvamo referencu na </w:t>
+      </w:r>
+      <w:r>
+        <w:rPr>
+          <w:rFonts w:ascii="Cambria Math" w:hAnsi="Cambria Math"/>
+          <w:lang w:val="sr-Latn-RS"/>
+        </w:rPr>
+        <w:t>arr[i]</w:t>
+      </w:r>
+      <w:r>
+        <w:rPr>
+          <w:lang w:val="sr-Latn-RS"/>
+        </w:rPr>
+        <w:t xml:space="preserve"> (jer će ga u pomeranju prebrisati </w:t>
+      </w:r>
+      <w:r>
+        <w:rPr>
+          <w:rFonts w:ascii="Cambria Math" w:hAnsi="Cambria Math"/>
+          <w:lang w:val="sr-Latn-RS"/>
+        </w:rPr>
+        <w:t>arr[i-1]</w:t>
+      </w:r>
+      <w:r>
+        <w:rPr>
+          <w:lang w:val="sr-Latn-RS"/>
+        </w:rPr>
+        <w:t xml:space="preserve">). </w:t>
+      </w:r>
+      <w:r>
+        <w:rPr>
+          <w:u w:val="single"/>
+          <w:lang w:val="sr-Latn-RS"/>
+        </w:rPr>
+        <w:t>Optimizacija</w:t>
+      </w:r>
+      <w:r>
+        <w:rPr>
+          <w:lang w:val="sr-Latn-RS"/>
+        </w:rPr>
+        <w:t xml:space="preserve">: </w:t>
+      </w:r>
+      <w:r>
+        <w:rPr>
+          <w:lang w:val="sr-Latn-RS"/>
+        </w:rPr>
+        <w:t>kod jezika koji ne podržavaju lenje računanje logičkih izraza potrebno je pre sortiranja pronaći minimalni element i staviti ga na početak.</w:t>
+      </w:r>
+    </w:p>
+    <w:p>
+      <w:pPr>
         <w:jc w:val="right"/>
         <w:rPr>
+          <w:spacing w:val="-10"/>
           <w:lang w:val="sr-Latn-RS"/>
         </w:rPr>
       </w:pPr>
@@ -1427,425 +1826,10 @@
         <w:r>
           <w:rPr>
             <w:rStyle w:val="Hyperlink"/>
+            <w:spacing w:val="-10"/>
             <w:lang w:val="sr-Latn-RS"/>
           </w:rPr>
-          <w:t>https://github.com/NikolaVetnic/SPA2/tree/master/src/p01_elementary_sorts</w:t>
-        </w:r>
-      </w:hyperlink>
-    </w:p>
-    <w:p>
-      <w:pPr>
-        <w:spacing w:after="80"/>
-        <w:jc w:val="both"/>
-        <w:rPr>
-          <w:lang w:val="sr-Latn-RS"/>
-        </w:rPr>
-      </w:pPr>
-      <w:r>
-        <w:rPr>
-          <w:b/>
-          <w:bCs/>
-          <w:lang w:val="sr-Latn-RS"/>
-        </w:rPr>
-        <w:t>S</w:t>
-      </w:r>
-      <w:r>
-        <w:rPr>
-          <w:b/>
-          <w:bCs/>
-          <w:sz w:val="20"/>
-          <w:szCs w:val="20"/>
-          <w:lang w:val="sr-Latn-RS"/>
-        </w:rPr>
-        <w:t>ORTIRANJE UMETANJEM</w:t>
-      </w:r>
-      <w:r>
-        <w:rPr>
-          <w:b/>
-          <w:bCs/>
-          <w:sz w:val="20"/>
-          <w:szCs w:val="20"/>
-          <w:lang w:val="sr-Latn-RS"/>
-        </w:rPr>
-        <w:t xml:space="preserve"> (INSERTION)</w:t>
-      </w:r>
-      <w:r>
-        <w:rPr>
-          <w:b/>
-          <w:bCs/>
-          <w:lang w:val="sr-Latn-RS"/>
-        </w:rPr>
-        <w:t>:</w:t>
-      </w:r>
-      <w:r>
-        <w:rPr>
-          <w:lang w:val="sr-Latn-RS"/>
-        </w:rPr>
-        <w:t xml:space="preserve"> </w:t>
-      </w:r>
-      <w:r>
-        <w:rPr>
-          <w:lang w:val="sr-Latn-RS"/>
-        </w:rPr>
-        <w:t>ideja je da se niz sastoji od sortiranog (sa leve strane) i nesortiranog dela, gde se prvi element iz nesortiranog ubacuje na odgovarajuće mesto u sortiranom (čime se sortirani uvećava za element), što se ponavlja dok se ne sortira čitav niz</w:t>
-      </w:r>
-      <w:r>
-        <w:rPr>
-          <w:lang w:val="sr-Latn-RS"/>
-        </w:rPr>
-        <w:t>.</w:t>
-      </w:r>
-      <w:r>
-        <w:rPr>
-          <w:lang w:val="sr-Latn-RS"/>
-        </w:rPr>
-        <w:t xml:space="preserve"> </w:t>
-      </w:r>
-      <w:r>
-        <w:rPr>
-          <w:u w:val="single"/>
-          <w:lang w:val="sr-Latn-RS"/>
-        </w:rPr>
-        <w:t>Postupak</w:t>
-      </w:r>
-      <w:r>
-        <w:rPr>
-          <w:lang w:val="sr-Latn-RS"/>
-        </w:rPr>
-        <w:t xml:space="preserve">: </w:t>
-      </w:r>
-      <w:r>
-        <w:rPr>
-          <w:color w:val="FFFFFF" w:themeColor="background1"/>
-          <w:highlight w:val="black"/>
-          <w:lang w:val="sr-Latn-RS"/>
-        </w:rPr>
-        <w:t>1)</w:t>
-      </w:r>
-      <w:r>
-        <w:rPr>
-          <w:lang w:val="sr-Latn-RS"/>
-        </w:rPr>
-        <w:t xml:space="preserve"> </w:t>
-      </w:r>
-      <w:r>
-        <w:rPr>
-          <w:lang w:val="sr-Latn-RS"/>
-        </w:rPr>
-        <w:t>početak je od prvog elementa koji predstavlja sortiran, a ostatak nesortiran deo</w:t>
-      </w:r>
-      <w:r>
-        <w:rPr>
-          <w:lang w:val="sr-Latn-RS"/>
-        </w:rPr>
-        <w:t>;</w:t>
-      </w:r>
-      <w:r>
-        <w:rPr>
-          <w:lang w:val="sr-Latn-RS"/>
-        </w:rPr>
-        <w:t xml:space="preserve"> </w:t>
-      </w:r>
-      <w:r>
-        <w:rPr>
-          <w:color w:val="FFFFFF" w:themeColor="background1"/>
-          <w:highlight w:val="black"/>
-          <w:lang w:val="sr-Latn-RS"/>
-        </w:rPr>
-        <w:t>2</w:t>
-      </w:r>
-      <w:r>
-        <w:rPr>
-          <w:color w:val="FFFFFF" w:themeColor="background1"/>
-          <w:highlight w:val="black"/>
-          <w:lang w:val="sr-Latn-RS"/>
-        </w:rPr>
-        <w:t>)</w:t>
-      </w:r>
-      <w:r>
-        <w:rPr>
-          <w:lang w:val="sr-Latn-RS"/>
-        </w:rPr>
-        <w:t xml:space="preserve"> </w:t>
-      </w:r>
-      <w:r>
-        <w:rPr>
-          <w:lang w:val="sr-Latn-RS"/>
-        </w:rPr>
-        <w:t xml:space="preserve">neka je deo niza </w:t>
-      </w:r>
-      <w:r>
-        <w:rPr>
-          <w:rFonts w:ascii="Cambria Math" w:hAnsi="Cambria Math"/>
-          <w:lang w:val="sr-Latn-RS"/>
-        </w:rPr>
-        <w:t>[0, i-1]</w:t>
-      </w:r>
-      <w:r>
-        <w:rPr>
-          <w:lang w:val="sr-Latn-RS"/>
-        </w:rPr>
-        <w:t xml:space="preserve"> sortiran – u svakom koraku se povećava za jedan, pa se </w:t>
-      </w:r>
-      <w:r>
-        <w:rPr>
-          <w:rFonts w:ascii="Cambria Math" w:hAnsi="Cambria Math"/>
-          <w:lang w:val="sr-Latn-RS"/>
-        </w:rPr>
-        <w:t>i</w:t>
-      </w:r>
-      <w:r>
-        <w:rPr>
-          <w:lang w:val="sr-Latn-RS"/>
-        </w:rPr>
-        <w:t xml:space="preserve"> kreće u </w:t>
-      </w:r>
-      <w:r>
-        <w:rPr>
-          <w:rFonts w:ascii="Cambria Math" w:hAnsi="Cambria Math"/>
-          <w:lang w:val="sr-Latn-RS"/>
-        </w:rPr>
-        <w:t>[1, arr.length – 1]</w:t>
-      </w:r>
-      <w:r>
-        <w:rPr>
-          <w:lang w:val="sr-Latn-RS"/>
-        </w:rPr>
-        <w:t xml:space="preserve">; </w:t>
-      </w:r>
-      <w:r>
-        <w:rPr>
-          <w:color w:val="FFFFFF" w:themeColor="background1"/>
-          <w:highlight w:val="black"/>
-          <w:lang w:val="sr-Latn-RS"/>
-        </w:rPr>
-        <w:t>3</w:t>
-      </w:r>
-      <w:r>
-        <w:rPr>
-          <w:color w:val="FFFFFF" w:themeColor="background1"/>
-          <w:highlight w:val="black"/>
-          <w:lang w:val="sr-Latn-RS"/>
-        </w:rPr>
-        <w:t>)</w:t>
-      </w:r>
-      <w:r>
-        <w:rPr>
-          <w:lang w:val="sr-Latn-RS"/>
-        </w:rPr>
-        <w:t xml:space="preserve"> </w:t>
-      </w:r>
-      <w:r>
-        <w:rPr>
-          <w:lang w:val="sr-Latn-RS"/>
-        </w:rPr>
-        <w:t xml:space="preserve">prvi nesortirani element je </w:t>
-      </w:r>
-      <w:r>
-        <w:rPr>
-          <w:rFonts w:ascii="Cambria Math" w:hAnsi="Cambria Math"/>
-          <w:lang w:val="sr-Latn-RS"/>
-        </w:rPr>
-        <w:t>arr[i]</w:t>
-      </w:r>
-      <w:r>
-        <w:rPr>
-          <w:lang w:val="sr-Latn-RS"/>
-        </w:rPr>
-        <w:t xml:space="preserve">; </w:t>
-      </w:r>
-      <w:r>
-        <w:rPr>
-          <w:color w:val="FFFFFF" w:themeColor="background1"/>
-          <w:highlight w:val="black"/>
-          <w:lang w:val="sr-Latn-RS"/>
-        </w:rPr>
-        <w:t>4</w:t>
-      </w:r>
-      <w:r>
-        <w:rPr>
-          <w:color w:val="FFFFFF" w:themeColor="background1"/>
-          <w:highlight w:val="black"/>
-          <w:lang w:val="sr-Latn-RS"/>
-        </w:rPr>
-        <w:t>)</w:t>
-      </w:r>
-      <w:r>
-        <w:rPr>
-          <w:lang w:val="sr-Latn-RS"/>
-        </w:rPr>
-        <w:t xml:space="preserve"> </w:t>
-      </w:r>
-      <w:r>
-        <w:rPr>
-          <w:lang w:val="sr-Latn-RS"/>
-        </w:rPr>
-        <w:t xml:space="preserve">ukoliko je </w:t>
-      </w:r>
-      <w:r>
-        <w:rPr>
-          <w:rFonts w:ascii="Cambria Math" w:hAnsi="Cambria Math"/>
-          <w:lang w:val="sr-Latn-RS"/>
-        </w:rPr>
-        <w:t>arr[i] &gt; arr[i-1]</w:t>
-      </w:r>
-      <w:r>
-        <w:rPr>
-          <w:lang w:val="sr-Latn-RS"/>
-        </w:rPr>
-        <w:t xml:space="preserve"> ne radimo ništa budući da je on zapravo već sortiran, u suprotnom tražimo indeks </w:t>
-      </w:r>
-      <w:r>
-        <w:rPr>
-          <w:rFonts w:ascii="Cambria Math" w:hAnsi="Cambria Math"/>
-          <w:lang w:val="sr-Latn-RS"/>
-        </w:rPr>
-        <w:t>j &lt; i</w:t>
-      </w:r>
-      <w:r>
-        <w:rPr>
-          <w:lang w:val="sr-Latn-RS"/>
-        </w:rPr>
-        <w:t xml:space="preserve"> takav da je </w:t>
-      </w:r>
-      <w:r>
-        <w:rPr>
-          <w:rFonts w:ascii="Cambria Math" w:hAnsi="Cambria Math"/>
-          <w:lang w:val="sr-Latn-RS"/>
-        </w:rPr>
-        <w:t>arr[j] ≤ arr[i]</w:t>
-      </w:r>
-      <w:r>
-        <w:rPr>
-          <w:lang w:val="sr-Latn-RS"/>
-        </w:rPr>
-        <w:t xml:space="preserve"> – </w:t>
-      </w:r>
-      <w:r>
-        <w:rPr>
-          <w:rFonts w:ascii="Cambria Math" w:hAnsi="Cambria Math"/>
-          <w:lang w:val="sr-Latn-RS"/>
-        </w:rPr>
-        <w:t>arr[i]</w:t>
-      </w:r>
-      <w:r>
-        <w:rPr>
-          <w:lang w:val="sr-Latn-RS"/>
-        </w:rPr>
-        <w:t xml:space="preserve"> tada dolazi na poziciju </w:t>
-      </w:r>
-      <w:r>
-        <w:rPr>
-          <w:rFonts w:ascii="Cambria Math" w:hAnsi="Cambria Math"/>
-          <w:lang w:val="sr-Latn-RS"/>
-        </w:rPr>
-        <w:t>j+1</w:t>
-      </w:r>
-      <w:r>
-        <w:rPr>
-          <w:lang w:val="sr-Latn-RS"/>
-        </w:rPr>
-        <w:t xml:space="preserve">, elemente od </w:t>
-      </w:r>
-      <w:r>
-        <w:rPr>
-          <w:rFonts w:ascii="Cambria Math" w:hAnsi="Cambria Math"/>
-          <w:lang w:val="sr-Latn-RS"/>
-        </w:rPr>
-        <w:t>arr[j+1]</w:t>
-      </w:r>
-      <w:r>
-        <w:rPr>
-          <w:lang w:val="sr-Latn-RS"/>
-        </w:rPr>
-        <w:t xml:space="preserve"> do </w:t>
-      </w:r>
-      <w:r>
-        <w:rPr>
-          <w:rFonts w:ascii="Cambria Math" w:hAnsi="Cambria Math"/>
-          <w:lang w:val="sr-Latn-RS"/>
-        </w:rPr>
-        <w:t>arr[i-1]</w:t>
-      </w:r>
-      <w:r>
-        <w:rPr>
-          <w:lang w:val="sr-Latn-RS"/>
-        </w:rPr>
-        <w:t xml:space="preserve"> pomeramo za jedno mesto nadesno (što se vrši dok tražimo indeks </w:t>
-      </w:r>
-      <w:r>
-        <w:rPr>
-          <w:rFonts w:ascii="Cambria Math" w:hAnsi="Cambria Math"/>
-          <w:lang w:val="sr-Latn-RS"/>
-        </w:rPr>
-        <w:t>j</w:t>
-      </w:r>
-      <w:r>
-        <w:rPr>
-          <w:lang w:val="sr-Latn-RS"/>
-        </w:rPr>
-        <w:t xml:space="preserve">), pri čemu čuvamo referencu na </w:t>
-      </w:r>
-      <w:r>
-        <w:rPr>
-          <w:rFonts w:ascii="Cambria Math" w:hAnsi="Cambria Math"/>
-          <w:lang w:val="sr-Latn-RS"/>
-        </w:rPr>
-        <w:t>arr[i]</w:t>
-      </w:r>
-      <w:r>
-        <w:rPr>
-          <w:lang w:val="sr-Latn-RS"/>
-        </w:rPr>
-        <w:t xml:space="preserve"> (jer će ga u pomeranju prebrisati </w:t>
-      </w:r>
-      <w:r>
-        <w:rPr>
-          <w:rFonts w:ascii="Cambria Math" w:hAnsi="Cambria Math"/>
-          <w:lang w:val="sr-Latn-RS"/>
-        </w:rPr>
-        <w:t>arr[i-1]</w:t>
-      </w:r>
-      <w:r>
-        <w:rPr>
-          <w:lang w:val="sr-Latn-RS"/>
-        </w:rPr>
-        <w:t xml:space="preserve">). </w:t>
-      </w:r>
-      <w:r>
-        <w:rPr>
-          <w:u w:val="single"/>
-          <w:lang w:val="sr-Latn-RS"/>
-        </w:rPr>
-        <w:t>Optimizacija</w:t>
-      </w:r>
-      <w:r>
-        <w:rPr>
-          <w:lang w:val="sr-Latn-RS"/>
-        </w:rPr>
-        <w:t xml:space="preserve">: </w:t>
-      </w:r>
-      <w:r>
-        <w:rPr>
-          <w:lang w:val="sr-Latn-RS"/>
-        </w:rPr>
-        <w:t>kod jezika koji ne podržavaju lenje računanje logičkih izraza potrebno je pre sortiranja pronaći minimalni element i staviti ga na početak.</w:t>
-      </w:r>
-    </w:p>
-    <w:p>
-      <w:pPr>
-        <w:jc w:val="right"/>
-        <w:rPr>
-          <w:lang w:val="sr-Latn-RS"/>
-        </w:rPr>
-      </w:pPr>
-      <w:hyperlink r:id="rId10" w:history="1">
-        <w:r>
-          <w:rPr>
-            <w:rStyle w:val="Hyperlink"/>
-            <w:lang w:val="sr-Latn-RS"/>
-          </w:rPr>
-          <w:t>https://github.com/NikolaVetnic/SPA2/tree/master/src/p01_elementary_sorts</w:t>
+          <w:t>https://github.com/NikolaVetnic/SPA2/tree/master/src/p_vezba/qA01_bruteforce_insertion</w:t>
         </w:r>
       </w:hyperlink>
     </w:p>
@@ -2075,333 +2059,309 @@
     </w:p>
     <w:p>
       <w:pPr>
-        <w:spacing w:after="86"/>
+        <w:spacing w:after="80"/>
+        <w:jc w:val="both"/>
+        <w:rPr>
+          <w:lang w:val="sr-Latn-RS"/>
+        </w:rPr>
+      </w:pPr>
+      <w:r>
+        <w:rPr>
+          <w:b/>
+          <w:bCs/>
+          <w:lang w:val="sr-Latn-RS"/>
+        </w:rPr>
+        <w:t>S</w:t>
+      </w:r>
+      <w:r>
+        <w:rPr>
+          <w:b/>
+          <w:bCs/>
+          <w:sz w:val="20"/>
+          <w:szCs w:val="20"/>
+          <w:lang w:val="sr-Latn-RS"/>
+        </w:rPr>
+        <w:t>TABILNA I NESTABILNA SORTIRANJA</w:t>
+      </w:r>
+      <w:r>
+        <w:rPr>
+          <w:b/>
+          <w:bCs/>
+          <w:lang w:val="sr-Latn-RS"/>
+        </w:rPr>
+        <w:t>:</w:t>
+      </w:r>
+      <w:r>
+        <w:rPr>
+          <w:lang w:val="sr-Latn-RS"/>
+        </w:rPr>
+        <w:t xml:space="preserve"> </w:t>
+      </w:r>
+      <w:r>
+        <w:rPr>
+          <w:lang w:val="sr-Latn-RS"/>
+        </w:rPr>
+        <w:t xml:space="preserve">postupak sortiranja je stabilan ako za svako </w:t>
+      </w:r>
+      <w:r>
+        <w:rPr>
+          <w:rFonts w:ascii="Cambria Math" w:hAnsi="Cambria Math"/>
+          <w:lang w:val="sr-Latn-RS"/>
+        </w:rPr>
+        <w:t>i</w:t>
+      </w:r>
+      <w:r>
+        <w:rPr>
+          <w:lang w:val="sr-Latn-RS"/>
+        </w:rPr>
+        <w:t xml:space="preserve"> i </w:t>
+      </w:r>
+      <w:r>
+        <w:rPr>
+          <w:rFonts w:ascii="Cambria Math" w:hAnsi="Cambria Math"/>
+          <w:lang w:val="sr-Latn-RS"/>
+        </w:rPr>
+        <w:t>j</w:t>
+      </w:r>
+      <w:r>
+        <w:rPr>
+          <w:lang w:val="sr-Latn-RS"/>
+        </w:rPr>
+        <w:t xml:space="preserve">, takvo da je </w:t>
+      </w:r>
+      <w:r>
+        <w:rPr>
+          <w:rFonts w:ascii="Cambria Math" w:hAnsi="Cambria Math"/>
+          <w:lang w:val="sr-Latn-RS"/>
+        </w:rPr>
+        <w:t>a[i] = a[j]</w:t>
+      </w:r>
+      <w:r>
+        <w:rPr>
+          <w:lang w:val="sr-Latn-RS"/>
+        </w:rPr>
+        <w:t xml:space="preserve"> u polaznom nizu, element</w:t>
+      </w:r>
+      <w:r>
+        <w:rPr>
+          <w:lang w:val="sr-Latn-RS"/>
+        </w:rPr>
+        <w:t xml:space="preserve"> </w:t>
+      </w:r>
+      <w:r>
+        <w:rPr>
+          <w:rFonts w:ascii="Cambria Math" w:hAnsi="Cambria Math"/>
+          <w:lang w:val="sr-Latn-RS"/>
+        </w:rPr>
+        <w:t>a[i]</w:t>
+      </w:r>
+      <w:r>
+        <w:rPr>
+          <w:lang w:val="sr-Latn-RS"/>
+        </w:rPr>
+        <w:t xml:space="preserve"> u sortiranom nizu bude pre </w:t>
+      </w:r>
+      <w:r>
+        <w:rPr>
+          <w:rFonts w:ascii="Cambria Math" w:hAnsi="Cambria Math"/>
+          <w:lang w:val="sr-Latn-RS"/>
+        </w:rPr>
+        <w:t>a[j]</w:t>
+      </w:r>
+      <w:r>
+        <w:rPr>
+          <w:lang w:val="sr-Latn-RS"/>
+        </w:rPr>
+        <w:t xml:space="preserve"> – relativni redosled identičnih elemenata biva očuvan kod stabilnog sortiranja. Po </w:t>
+      </w:r>
+      <w:r>
+        <w:rPr>
+          <w:i/>
+          <w:iCs/>
+          <w:lang w:val="sr-Latn-RS"/>
+        </w:rPr>
+        <w:t>default</w:t>
+      </w:r>
+      <w:r>
+        <w:rPr>
+          <w:lang w:val="sr-Latn-RS"/>
+        </w:rPr>
+        <w:t>-u sortiranje umetanjem je stabilno a izabiranjem nije (iako se može napraviti da bude). Stabilna sortiranja dozvoljavaju sortiranje po dva kriterijuma, i to prvo po sekundarnom, a onda po primarnom – sortiranje po sekundarnom ostaje očuvano zahvaljujući stabilnosti sortiranja.</w:t>
+      </w:r>
+    </w:p>
+    <w:p>
+      <w:pPr>
+        <w:spacing w:after="80"/>
+        <w:jc w:val="both"/>
+        <w:rPr>
+          <w:lang w:val="sr-Latn-RS"/>
+        </w:rPr>
+      </w:pPr>
+      <w:r>
+        <w:rPr>
+          <w:b/>
+          <w:bCs/>
+          <w:lang w:val="sr-Latn-RS"/>
+        </w:rPr>
+        <w:t>S</w:t>
+      </w:r>
+      <w:r>
+        <w:rPr>
+          <w:b/>
+          <w:bCs/>
+          <w:sz w:val="20"/>
+          <w:szCs w:val="20"/>
+          <w:lang w:val="sr-Latn-RS"/>
+        </w:rPr>
+        <w:t>ORTIRANJE RAZMENOM</w:t>
+      </w:r>
+      <w:r>
+        <w:rPr>
+          <w:b/>
+          <w:bCs/>
+          <w:sz w:val="20"/>
+          <w:szCs w:val="20"/>
+          <w:lang w:val="sr-Latn-RS"/>
+        </w:rPr>
+        <w:t xml:space="preserve"> (BUBBLE)</w:t>
+      </w:r>
+      <w:r>
+        <w:rPr>
+          <w:b/>
+          <w:bCs/>
+          <w:lang w:val="sr-Latn-RS"/>
+        </w:rPr>
+        <w:t>:</w:t>
+      </w:r>
+      <w:r>
+        <w:rPr>
+          <w:lang w:val="sr-Latn-RS"/>
+        </w:rPr>
+        <w:t xml:space="preserve"> zasniva se na ideji da će, ako svaka dva susedna elementa koja su u inverziji zamene mesta, maksimalni element „isplivati“ na kraj niza</w:t>
+      </w:r>
+      <w:r>
+        <w:rPr>
+          <w:lang w:val="sr-Latn-RS"/>
+        </w:rPr>
+        <w:t xml:space="preserve">  (kraj nesortiranog dela varira od </w:t>
+      </w:r>
+      <w:r>
+        <w:rPr>
+          <w:rFonts w:ascii="Cambria Math" w:hAnsi="Cambria Math"/>
+          <w:lang w:val="sr-Latn-RS"/>
+        </w:rPr>
+        <w:t>n – 1</w:t>
+      </w:r>
+      <w:r>
+        <w:rPr>
+          <w:lang w:val="sr-Latn-RS"/>
+        </w:rPr>
+        <w:t xml:space="preserve"> kada je nesortirani deo čitav niz, do </w:t>
+      </w:r>
+      <w:r>
+        <w:rPr>
+          <w:rFonts w:ascii="Cambria Math" w:hAnsi="Cambria Math"/>
+          <w:lang w:val="sr-Latn-RS"/>
+        </w:rPr>
+        <w:t>1</w:t>
+      </w:r>
+      <w:r>
+        <w:rPr>
+          <w:lang w:val="sr-Latn-RS"/>
+        </w:rPr>
+        <w:t xml:space="preserve"> kada nesortirani deo niza čine dva elementa)</w:t>
+      </w:r>
+      <w:r>
+        <w:rPr>
+          <w:lang w:val="sr-Latn-RS"/>
+        </w:rPr>
+        <w:t>; inverzni postupak ima analogni efekat na minimalni element</w:t>
+      </w:r>
+      <w:r>
+        <w:rPr>
+          <w:lang w:val="sr-Latn-RS"/>
+        </w:rPr>
+        <w:t xml:space="preserve"> (početak nesortiranog dela varira od </w:t>
+      </w:r>
+      <w:r>
+        <w:rPr>
+          <w:rFonts w:ascii="Cambria Math" w:hAnsi="Cambria Math"/>
+          <w:lang w:val="sr-Latn-RS"/>
+        </w:rPr>
+        <w:t>0</w:t>
+      </w:r>
+      <w:r>
+        <w:rPr>
+          <w:lang w:val="sr-Latn-RS"/>
+        </w:rPr>
+        <w:t xml:space="preserve"> do </w:t>
+      </w:r>
+      <w:r>
+        <w:rPr>
+          <w:rFonts w:ascii="Cambria Math" w:hAnsi="Cambria Math"/>
+          <w:lang w:val="sr-Latn-RS"/>
+        </w:rPr>
+        <w:t>n – 2</w:t>
+      </w:r>
+      <w:r>
+        <w:rPr>
+          <w:lang w:val="sr-Latn-RS"/>
+        </w:rPr>
+        <w:t>)</w:t>
+      </w:r>
+      <w:r>
+        <w:rPr>
+          <w:lang w:val="sr-Latn-RS"/>
+        </w:rPr>
+        <w:t>.</w:t>
+      </w:r>
+      <w:r>
+        <w:rPr>
+          <w:lang w:val="sr-Latn-RS"/>
+        </w:rPr>
+        <w:t xml:space="preserve"> </w:t>
+      </w:r>
+      <w:r>
+        <w:rPr>
+          <w:u w:val="single"/>
+          <w:lang w:val="sr-Latn-RS"/>
+        </w:rPr>
+        <w:t>Optimizacija</w:t>
+      </w:r>
+      <w:r>
+        <w:rPr>
+          <w:lang w:val="sr-Latn-RS"/>
+        </w:rPr>
+        <w:t>: s</w:t>
+      </w:r>
+      <w:r>
+        <w:rPr>
+          <w:lang w:val="sr-Latn-RS"/>
+        </w:rPr>
+        <w:t>ortiranje se može unaprediti tako što se sortiranje prekine posle iteracije u kojoj nije bilo razmene elemenata.</w:t>
+      </w:r>
+    </w:p>
+    <w:p>
+      <w:pPr>
         <w:jc w:val="right"/>
         <w:rPr>
-          <w:lang w:val="sr-Latn-RS"/>
-        </w:rPr>
-      </w:pPr>
-      <w:hyperlink r:id="rId11" w:history="1">
+          <w:spacing w:val="-10"/>
+          <w:lang w:val="sr-Latn-RS"/>
+        </w:rPr>
+      </w:pPr>
+      <w:hyperlink r:id="rId10" w:history="1">
         <w:r>
           <w:rPr>
             <w:rStyle w:val="Hyperlink"/>
+            <w:spacing w:val="-10"/>
             <w:lang w:val="sr-Latn-RS"/>
           </w:rPr>
-          <w:t>https://github.com/NikolaVetnic/SPA2/tree/master/src/p01_elementary_sorts</w:t>
+          <w:t>https://github.com/NikolaVetnic/SPA2/tree/master/src/p_vezba/qA02_selection_bubble</w:t>
         </w:r>
       </w:hyperlink>
     </w:p>
     <w:p>
       <w:pPr>
-        <w:spacing w:after="80"/>
-        <w:jc w:val="both"/>
-        <w:rPr>
-          <w:lang w:val="sr-Latn-RS"/>
-        </w:rPr>
-      </w:pPr>
-      <w:r>
-        <w:rPr>
-          <w:b/>
-          <w:bCs/>
-          <w:lang w:val="sr-Latn-RS"/>
-        </w:rPr>
-        <w:t>S</w:t>
-      </w:r>
-      <w:r>
-        <w:rPr>
-          <w:b/>
-          <w:bCs/>
-          <w:sz w:val="20"/>
-          <w:szCs w:val="20"/>
-          <w:lang w:val="sr-Latn-RS"/>
-        </w:rPr>
-        <w:t>TABILNA I NESTABILNA SORTIRANJA</w:t>
-      </w:r>
-      <w:r>
-        <w:rPr>
-          <w:b/>
-          <w:bCs/>
-          <w:lang w:val="sr-Latn-RS"/>
-        </w:rPr>
-        <w:t>:</w:t>
-      </w:r>
-      <w:r>
-        <w:rPr>
-          <w:lang w:val="sr-Latn-RS"/>
-        </w:rPr>
-        <w:t xml:space="preserve"> </w:t>
-      </w:r>
-      <w:r>
-        <w:rPr>
-          <w:lang w:val="sr-Latn-RS"/>
-        </w:rPr>
-        <w:t xml:space="preserve">postupak sortiranja je stabilan ako za svako </w:t>
-      </w:r>
-      <w:r>
-        <w:rPr>
-          <w:rFonts w:ascii="Cambria Math" w:hAnsi="Cambria Math"/>
-          <w:lang w:val="sr-Latn-RS"/>
-        </w:rPr>
-        <w:t>i</w:t>
-      </w:r>
-      <w:r>
-        <w:rPr>
-          <w:lang w:val="sr-Latn-RS"/>
-        </w:rPr>
-        <w:t xml:space="preserve"> i </w:t>
-      </w:r>
-      <w:r>
-        <w:rPr>
-          <w:rFonts w:ascii="Cambria Math" w:hAnsi="Cambria Math"/>
-          <w:lang w:val="sr-Latn-RS"/>
-        </w:rPr>
-        <w:t>j</w:t>
-      </w:r>
-      <w:r>
-        <w:rPr>
-          <w:lang w:val="sr-Latn-RS"/>
-        </w:rPr>
-        <w:t xml:space="preserve">, takvo da je </w:t>
-      </w:r>
-      <w:r>
-        <w:rPr>
-          <w:rFonts w:ascii="Cambria Math" w:hAnsi="Cambria Math"/>
-          <w:lang w:val="sr-Latn-RS"/>
-        </w:rPr>
-        <w:t>a[i] = a[j]</w:t>
-      </w:r>
-      <w:r>
-        <w:rPr>
-          <w:lang w:val="sr-Latn-RS"/>
-        </w:rPr>
-        <w:t xml:space="preserve"> u polaznom nizu, element</w:t>
-      </w:r>
-      <w:r>
-        <w:rPr>
-          <w:lang w:val="sr-Latn-RS"/>
-        </w:rPr>
-        <w:t xml:space="preserve"> </w:t>
-      </w:r>
-      <w:r>
-        <w:rPr>
-          <w:rFonts w:ascii="Cambria Math" w:hAnsi="Cambria Math"/>
-          <w:lang w:val="sr-Latn-RS"/>
-        </w:rPr>
-        <w:t>a[i]</w:t>
-      </w:r>
-      <w:r>
-        <w:rPr>
-          <w:lang w:val="sr-Latn-RS"/>
-        </w:rPr>
-        <w:t xml:space="preserve"> u sortiranom nizu bude pre </w:t>
-      </w:r>
-      <w:r>
-        <w:rPr>
-          <w:rFonts w:ascii="Cambria Math" w:hAnsi="Cambria Math"/>
-          <w:lang w:val="sr-Latn-RS"/>
-        </w:rPr>
-        <w:t>a[j]</w:t>
-      </w:r>
-      <w:r>
-        <w:rPr>
-          <w:lang w:val="sr-Latn-RS"/>
-        </w:rPr>
-        <w:t xml:space="preserve"> – relativni redosled identičnih elemenata biva očuvan kod stabilnog sortiranja. Po </w:t>
-      </w:r>
-      <w:r>
-        <w:rPr>
-          <w:i/>
-          <w:iCs/>
-          <w:lang w:val="sr-Latn-RS"/>
-        </w:rPr>
-        <w:t>default</w:t>
-      </w:r>
-      <w:r>
-        <w:rPr>
-          <w:lang w:val="sr-Latn-RS"/>
-        </w:rPr>
-        <w:t>-u sortiranje umetanjem je stabilno a izabiranjem nije (iako se može napraviti da bude). Stabilna sortiranja dozvoljavaju sortiranje po dva kriterijuma, i to prvo po sekundarnom, a onda po primarnom – sortiranje po sekundarnom ostaje očuvano zahvaljujući stabilnosti sortiranja.</w:t>
-      </w:r>
-    </w:p>
-    <w:p>
-      <w:pPr>
-        <w:spacing w:after="80"/>
-        <w:jc w:val="both"/>
-        <w:rPr>
-          <w:lang w:val="sr-Latn-RS"/>
-        </w:rPr>
-      </w:pPr>
-      <w:r>
-        <w:rPr>
-          <w:b/>
-          <w:bCs/>
-          <w:lang w:val="sr-Latn-RS"/>
-        </w:rPr>
-        <w:t>S</w:t>
-      </w:r>
-      <w:r>
-        <w:rPr>
-          <w:b/>
-          <w:bCs/>
-          <w:sz w:val="20"/>
-          <w:szCs w:val="20"/>
-          <w:lang w:val="sr-Latn-RS"/>
-        </w:rPr>
-        <w:t>ORTIRANJE RAZMENOM</w:t>
-      </w:r>
-      <w:r>
-        <w:rPr>
-          <w:b/>
-          <w:bCs/>
-          <w:sz w:val="20"/>
-          <w:szCs w:val="20"/>
-          <w:lang w:val="sr-Latn-RS"/>
-        </w:rPr>
-        <w:t xml:space="preserve"> (BUBBLE)</w:t>
-      </w:r>
-      <w:r>
-        <w:rPr>
-          <w:b/>
-          <w:bCs/>
-          <w:lang w:val="sr-Latn-RS"/>
-        </w:rPr>
-        <w:t>:</w:t>
-      </w:r>
-      <w:r>
-        <w:rPr>
-          <w:lang w:val="sr-Latn-RS"/>
-        </w:rPr>
-        <w:t xml:space="preserve"> zasniva se na ideji da će, ako svaka dva susedna elementa koja su u inverziji zamene mesta, maksimalni element „isplivati“ na kraj niza</w:t>
-      </w:r>
-      <w:r>
-        <w:rPr>
-          <w:lang w:val="sr-Latn-RS"/>
-        </w:rPr>
-        <w:t xml:space="preserve">  (kraj nesortiranog dela varira od </w:t>
-      </w:r>
-      <w:r>
-        <w:rPr>
-          <w:rFonts w:ascii="Cambria Math" w:hAnsi="Cambria Math"/>
-          <w:lang w:val="sr-Latn-RS"/>
-        </w:rPr>
-        <w:t>n – 1</w:t>
-      </w:r>
-      <w:r>
-        <w:rPr>
-          <w:lang w:val="sr-Latn-RS"/>
-        </w:rPr>
-        <w:t xml:space="preserve"> kada je nesortirani deo čitav niz, do </w:t>
-      </w:r>
-      <w:r>
-        <w:rPr>
-          <w:rFonts w:ascii="Cambria Math" w:hAnsi="Cambria Math"/>
-          <w:lang w:val="sr-Latn-RS"/>
-        </w:rPr>
-        <w:t>1</w:t>
-      </w:r>
-      <w:r>
-        <w:rPr>
-          <w:lang w:val="sr-Latn-RS"/>
-        </w:rPr>
-        <w:t xml:space="preserve"> kada nesortirani deo niza čine dva elementa)</w:t>
-      </w:r>
-      <w:r>
-        <w:rPr>
-          <w:lang w:val="sr-Latn-RS"/>
-        </w:rPr>
-        <w:t>; inverzni postupak ima analogni efekat na minimalni element</w:t>
-      </w:r>
-      <w:r>
-        <w:rPr>
-          <w:lang w:val="sr-Latn-RS"/>
-        </w:rPr>
-        <w:t xml:space="preserve"> (početak </w:t>
-      </w:r>
-      <w:r>
-        <w:rPr>
-          <w:lang w:val="sr-Latn-RS"/>
-        </w:rPr>
-        <w:lastRenderedPageBreak/>
-        <w:t xml:space="preserve">nesortiranog dela varira od </w:t>
-      </w:r>
-      <w:r>
-        <w:rPr>
-          <w:rFonts w:ascii="Cambria Math" w:hAnsi="Cambria Math"/>
-          <w:lang w:val="sr-Latn-RS"/>
-        </w:rPr>
-        <w:t>0</w:t>
-      </w:r>
-      <w:r>
-        <w:rPr>
-          <w:lang w:val="sr-Latn-RS"/>
-        </w:rPr>
-        <w:t xml:space="preserve"> do </w:t>
-      </w:r>
-      <w:r>
-        <w:rPr>
-          <w:rFonts w:ascii="Cambria Math" w:hAnsi="Cambria Math"/>
-          <w:lang w:val="sr-Latn-RS"/>
-        </w:rPr>
-        <w:t>n – 2</w:t>
-      </w:r>
-      <w:r>
-        <w:rPr>
-          <w:lang w:val="sr-Latn-RS"/>
-        </w:rPr>
-        <w:t>)</w:t>
-      </w:r>
-      <w:r>
-        <w:rPr>
-          <w:lang w:val="sr-Latn-RS"/>
-        </w:rPr>
-        <w:t>.</w:t>
-      </w:r>
-      <w:r>
-        <w:rPr>
-          <w:lang w:val="sr-Latn-RS"/>
-        </w:rPr>
-        <w:t xml:space="preserve"> </w:t>
-      </w:r>
-      <w:r>
-        <w:rPr>
-          <w:u w:val="single"/>
-          <w:lang w:val="sr-Latn-RS"/>
-        </w:rPr>
-        <w:t>Optimizacija</w:t>
-      </w:r>
-      <w:r>
-        <w:rPr>
-          <w:lang w:val="sr-Latn-RS"/>
-        </w:rPr>
-        <w:t>: s</w:t>
-      </w:r>
-      <w:r>
-        <w:rPr>
-          <w:lang w:val="sr-Latn-RS"/>
-        </w:rPr>
-        <w:t>ortiranje se može unaprediti tako što se sortiranje prekine posle iteracije u kojoj nije bilo razmene elemenata.</w:t>
-      </w:r>
-    </w:p>
-    <w:p>
-      <w:pPr>
-        <w:jc w:val="right"/>
-        <w:rPr>
-          <w:rStyle w:val="Hyperlink"/>
-          <w:lang w:val="sr-Latn-RS"/>
-        </w:rPr>
-      </w:pPr>
-      <w:hyperlink r:id="rId12" w:history="1">
-        <w:r>
-          <w:rPr>
-            <w:rStyle w:val="Hyperlink"/>
-            <w:lang w:val="sr-Latn-RS"/>
-          </w:rPr>
-          <w:t>https://github.com/NikolaVetnic/SPA2/tree/master/src/p01_elementary_sorts</w:t>
-        </w:r>
-      </w:hyperlink>
-    </w:p>
-    <w:p>
-      <w:pPr>
         <w:jc w:val="right"/>
         <w:rPr>
           <w:lang w:val="sr-Latn-RS"/>
@@ -2423,6 +2383,7 @@
           <w:noProof/>
           <w:lang w:val="sr-Latn-RS"/>
         </w:rPr>
+        <w:lastRenderedPageBreak/>
         <mc:AlternateContent>
           <mc:Choice Requires="wps">
             <w:drawing>
@@ -3437,7 +3398,7 @@
       <w:r>
         <w:t xml:space="preserve">Demo: </w:t>
       </w:r>
-      <w:hyperlink r:id="rId13" w:history="1">
+      <w:hyperlink r:id="rId11" w:history="1">
         <w:r>
           <w:rPr>
             <w:rStyle w:val="Hyperlink"/>
@@ -3450,16 +3411,18 @@
       <w:pPr>
         <w:jc w:val="right"/>
         <w:rPr>
-          <w:lang w:val="sr-Latn-RS"/>
-        </w:rPr>
-      </w:pPr>
-      <w:hyperlink r:id="rId14" w:history="1">
+          <w:spacing w:val="-10"/>
+          <w:lang w:val="sr-Latn-RS"/>
+        </w:rPr>
+      </w:pPr>
+      <w:hyperlink r:id="rId12" w:history="1">
         <w:r>
           <w:rPr>
             <w:rStyle w:val="Hyperlink"/>
+            <w:spacing w:val="-10"/>
             <w:lang w:val="sr-Latn-RS"/>
           </w:rPr>
-          <w:t>https://github.com/NikolaVetnic/SPA2/tree/master/src/p01_elementary_sorts</w:t>
+          <w:t>https://github.com/NikolaVetnic/SPA2/tree/master/src/p_vezba/qA03_shell</w:t>
         </w:r>
       </w:hyperlink>
     </w:p>
@@ -3994,7 +3957,7 @@
         </w:rPr>
         <w:t xml:space="preserve">Demo: </w:t>
       </w:r>
-      <w:hyperlink r:id="rId15" w:history="1">
+      <w:hyperlink r:id="rId13" w:history="1">
         <w:r>
           <w:rPr>
             <w:rStyle w:val="Hyperlink"/>
@@ -4008,16 +3971,18 @@
       <w:pPr>
         <w:jc w:val="right"/>
         <w:rPr>
-          <w:lang w:val="sr-Latn-RS"/>
-        </w:rPr>
-      </w:pPr>
-      <w:hyperlink r:id="rId16" w:history="1">
+          <w:spacing w:val="-10"/>
+          <w:lang w:val="sr-Latn-RS"/>
+        </w:rPr>
+      </w:pPr>
+      <w:hyperlink r:id="rId14" w:history="1">
         <w:r>
           <w:rPr>
             <w:rStyle w:val="Hyperlink"/>
+            <w:spacing w:val="-10"/>
             <w:lang w:val="sr-Latn-RS"/>
           </w:rPr>
-          <w:t>https://github.com/NikolaVetnic/SPA2/tree/master/src/p01_elementary_sorts</w:t>
+          <w:t>https://github.com/NikolaVetnic/SPA2/tree/master/src/p_vezba/qA04_comb</w:t>
         </w:r>
       </w:hyperlink>
     </w:p>
@@ -4284,7 +4249,6 @@
           <w:bCs/>
           <w:lang w:val="sr-Latn-RS"/>
         </w:rPr>
-        <w:lastRenderedPageBreak/>
         <w:t>Algoritam</w:t>
       </w:r>
       <w:r>
@@ -4431,7 +4395,14 @@
         <w:rPr>
           <w:lang w:val="sr-Latn-RS"/>
         </w:rPr>
-        <w:t xml:space="preserve"> elementom na poz. </w:t>
+        <w:t xml:space="preserve"> elementom na </w:t>
+      </w:r>
+      <w:r>
+        <w:rPr>
+          <w:lang w:val="sr-Latn-RS"/>
+        </w:rPr>
+        <w:lastRenderedPageBreak/>
+        <w:t xml:space="preserve">poz. </w:t>
       </w:r>
       <w:r>
         <w:rPr>
@@ -4893,13 +4864,7 @@
         <w:rPr>
           <w:lang w:val="sr-Latn-RS"/>
         </w:rPr>
-        <w:t xml:space="preserve">: </w:t>
-      </w:r>
-      <w:r>
-        <w:rPr>
-          <w:lang w:val="sr-Latn-RS"/>
-        </w:rPr>
-        <w:t xml:space="preserve">uzima se </w:t>
+        <w:t xml:space="preserve">: uzima se </w:t>
       </w:r>
       <w:r>
         <w:rPr>
@@ -4986,13 +4951,7 @@
         <w:rPr>
           <w:lang w:val="sr-Latn-RS"/>
         </w:rPr>
-        <w:t xml:space="preserve"> </w:t>
-      </w:r>
-      <w:r>
-        <w:rPr>
-          <w:lang w:val="sr-Latn-RS"/>
-        </w:rPr>
-        <w:t xml:space="preserve">petlje tokom koje koren i poslednji element menjaju mesta, </w:t>
+        <w:t xml:space="preserve"> petlje tokom koje koren i poslednji element menjaju mesta, </w:t>
       </w:r>
       <w:r>
         <w:rPr>
@@ -5129,7 +5088,16 @@
           <w:szCs w:val="20"/>
           <w:lang w:val="sr-Latn-RS"/>
         </w:rPr>
-        <w:t>makeHeap</w:t>
+        <w:t>makeHeap(T[]</w:t>
+      </w:r>
+      <w:r>
+        <w:rPr>
+          <w:rFonts w:cstheme="minorHAnsi"/>
+          <w:b/>
+          <w:bCs/>
+          <w:lang w:val="sr-Latn-RS"/>
+        </w:rPr>
+        <w:t xml:space="preserve"> </w:t>
       </w:r>
       <w:r>
         <w:rPr>
@@ -5140,13 +5108,15 @@
           <w:szCs w:val="20"/>
           <w:lang w:val="sr-Latn-RS"/>
         </w:rPr>
-        <w:t>(T[]</w:t>
+        <w:t>arr,</w:t>
       </w:r>
       <w:r>
         <w:rPr>
           <w:rFonts w:cstheme="minorHAnsi"/>
           <w:b/>
           <w:bCs/>
+          <w:sz w:val="20"/>
+          <w:szCs w:val="20"/>
           <w:lang w:val="sr-Latn-RS"/>
         </w:rPr>
         <w:t xml:space="preserve"> </w:t>
@@ -5160,7 +5130,18 @@
           <w:szCs w:val="20"/>
           <w:lang w:val="sr-Latn-RS"/>
         </w:rPr>
-        <w:t>arr</w:t>
+        <w:t>int</w:t>
+      </w:r>
+      <w:r>
+        <w:rPr>
+          <w:rFonts w:cstheme="minorHAnsi"/>
+          <w:b/>
+          <w:bCs/>
+          <w:sz w:val="20"/>
+          <w:szCs w:val="20"/>
+          <w:lang w:val="sr-Latn-RS"/>
+        </w:rPr>
+        <w:t xml:space="preserve"> </w:t>
       </w:r>
       <w:r>
         <w:rPr>
@@ -5171,7 +5152,7 @@
           <w:szCs w:val="20"/>
           <w:lang w:val="sr-Latn-RS"/>
         </w:rPr>
-        <w:t>,</w:t>
+        <w:t>start,</w:t>
       </w:r>
       <w:r>
         <w:rPr>
@@ -5215,68 +5196,156 @@
           <w:szCs w:val="20"/>
           <w:lang w:val="sr-Latn-RS"/>
         </w:rPr>
-        <w:t>start,</w:t>
+        <w:t>end)</w:t>
+      </w:r>
+      <w:r>
+        <w:rPr>
+          <w:lang w:val="sr-Latn-RS"/>
+        </w:rPr>
+        <w:t xml:space="preserve">: </w:t>
+      </w:r>
+      <w:r>
+        <w:rPr>
+          <w:rFonts w:ascii="Consolas" w:hAnsi="Consolas"/>
+          <w:sz w:val="20"/>
+          <w:szCs w:val="20"/>
+          <w:lang w:val="sr-Latn-RS"/>
+        </w:rPr>
+        <w:t>int</w:t>
       </w:r>
       <w:r>
         <w:rPr>
           <w:rFonts w:cstheme="minorHAnsi"/>
-          <w:b/>
-          <w:bCs/>
-          <w:sz w:val="20"/>
-          <w:szCs w:val="20"/>
           <w:lang w:val="sr-Latn-RS"/>
         </w:rPr>
         <w:t xml:space="preserve"> </w:t>
       </w:r>
       <w:r>
         <w:rPr>
+          <w:rFonts w:ascii="Consolas" w:hAnsi="Consolas"/>
+          <w:sz w:val="20"/>
+          <w:szCs w:val="20"/>
+          <w:lang w:val="sr-Latn-RS"/>
+        </w:rPr>
+        <w:t>parentIndex</w:t>
+      </w:r>
+      <w:r>
+        <w:rPr>
+          <w:rFonts w:cstheme="minorHAnsi"/>
+          <w:lang w:val="sr-Latn-RS"/>
+        </w:rPr>
+        <w:t xml:space="preserve"> </w:t>
+      </w:r>
+      <w:r>
+        <w:rPr>
+          <w:lang w:val="sr-Latn-RS"/>
+        </w:rPr>
+        <w:t xml:space="preserve">uzima </w:t>
+      </w:r>
+      <w:r>
+        <w:rPr>
           <w:rFonts w:ascii="Consolas" w:hAnsi="Consolas" w:cs="Consolas"/>
-          <w:b/>
-          <w:bCs/>
-          <w:sz w:val="20"/>
-          <w:szCs w:val="20"/>
-          <w:lang w:val="sr-Latn-RS"/>
-        </w:rPr>
-        <w:t>int</w:t>
+          <w:sz w:val="20"/>
+          <w:szCs w:val="20"/>
+          <w:lang w:val="sr-Latn-RS"/>
+        </w:rPr>
+        <w:t>start</w:t>
+      </w:r>
+      <w:r>
+        <w:rPr>
+          <w:lang w:val="sr-Latn-RS"/>
+        </w:rPr>
+        <w:t xml:space="preserve">, uvodi se flag </w:t>
+      </w:r>
+      <w:r>
+        <w:rPr>
+          <w:rFonts w:ascii="Consolas" w:hAnsi="Consolas"/>
+          <w:sz w:val="20"/>
+          <w:szCs w:val="20"/>
+          <w:lang w:val="sr-Latn-RS"/>
+        </w:rPr>
+        <w:t>heapRestored</w:t>
+      </w:r>
+      <w:r>
+        <w:rPr>
+          <w:lang w:val="sr-Latn-RS"/>
+        </w:rPr>
+        <w:t xml:space="preserve">; ulaz u </w:t>
+      </w:r>
+      <w:r>
+        <w:rPr>
+          <w:rFonts w:ascii="Consolas" w:hAnsi="Consolas"/>
+          <w:sz w:val="20"/>
+          <w:szCs w:val="20"/>
+          <w:lang w:val="sr-Latn-RS"/>
+        </w:rPr>
+        <w:t>while</w:t>
+      </w:r>
+      <w:r>
+        <w:rPr>
+          <w:lang w:val="sr-Latn-RS"/>
+        </w:rPr>
+        <w:t xml:space="preserve"> petlju sa uslovom </w:t>
+      </w:r>
+      <w:r>
+        <w:rPr>
+          <w:sz w:val="20"/>
+          <w:szCs w:val="20"/>
+          <w:lang w:val="sr-Latn-RS"/>
+        </w:rPr>
+        <w:t>!heapRestored</w:t>
+      </w:r>
+      <w:r>
+        <w:rPr>
+          <w:lang w:val="sr-Latn-RS"/>
+        </w:rPr>
+        <w:t xml:space="preserve">, računa se </w:t>
+      </w:r>
+      <w:r>
+        <w:rPr>
+          <w:rFonts w:ascii="Consolas" w:hAnsi="Consolas"/>
+          <w:sz w:val="20"/>
+          <w:szCs w:val="20"/>
+          <w:lang w:val="sr-Latn-RS"/>
+        </w:rPr>
+        <w:t>maxSonIndex</w:t>
+      </w:r>
+      <w:r>
+        <w:rPr>
+          <w:lang w:val="sr-Latn-RS"/>
+        </w:rPr>
+        <w:t xml:space="preserve"> za </w:t>
+      </w:r>
+      <w:r>
+        <w:rPr>
+          <w:rFonts w:ascii="Consolas" w:hAnsi="Consolas"/>
+          <w:sz w:val="20"/>
+          <w:szCs w:val="20"/>
+          <w:lang w:val="sr-Latn-RS"/>
+        </w:rPr>
+        <w:t>parentIndex</w:t>
       </w:r>
       <w:r>
         <w:rPr>
           <w:rFonts w:cstheme="minorHAnsi"/>
-          <w:b/>
-          <w:bCs/>
-          <w:sz w:val="20"/>
-          <w:szCs w:val="20"/>
           <w:lang w:val="sr-Latn-RS"/>
         </w:rPr>
         <w:t xml:space="preserve"> </w:t>
       </w:r>
       <w:r>
         <w:rPr>
-          <w:rFonts w:ascii="Consolas" w:hAnsi="Consolas" w:cs="Consolas"/>
-          <w:b/>
-          <w:bCs/>
-          <w:sz w:val="20"/>
-          <w:szCs w:val="20"/>
-          <w:lang w:val="sr-Latn-RS"/>
-        </w:rPr>
-        <w:t>end</w:t>
-      </w:r>
-      <w:r>
-        <w:rPr>
-          <w:rFonts w:ascii="Consolas" w:hAnsi="Consolas" w:cs="Consolas"/>
-          <w:b/>
-          <w:bCs/>
-          <w:sz w:val="20"/>
-          <w:szCs w:val="20"/>
-          <w:lang w:val="sr-Latn-RS"/>
-        </w:rPr>
-        <w:t>)</w:t>
-      </w:r>
-      <w:r>
-        <w:rPr>
-          <w:lang w:val="sr-Latn-RS"/>
-        </w:rPr>
-        <w:t>:</w:t>
+          <w:lang w:val="sr-Latn-RS"/>
+        </w:rPr>
+        <w:t xml:space="preserve">i proverava se da li je </w:t>
+      </w:r>
+      <w:r>
+        <w:rPr>
+          <w:rFonts w:ascii="Consolas" w:hAnsi="Consolas"/>
+          <w:sz w:val="20"/>
+          <w:szCs w:val="20"/>
+          <w:lang w:val="sr-Latn-RS"/>
+        </w:rPr>
+        <w:t>==</w:t>
       </w:r>
       <w:r>
         <w:rPr>
@@ -5291,174 +5360,13 @@
           <w:szCs w:val="20"/>
           <w:lang w:val="sr-Latn-RS"/>
         </w:rPr>
-        <w:t>int</w:t>
-      </w:r>
-      <w:r>
-        <w:rPr>
-          <w:rFonts w:cstheme="minorHAnsi"/>
-          <w:lang w:val="sr-Latn-RS"/>
-        </w:rPr>
-        <w:t xml:space="preserve"> </w:t>
-      </w:r>
-      <w:r>
-        <w:rPr>
-          <w:rFonts w:ascii="Consolas" w:hAnsi="Consolas"/>
-          <w:sz w:val="20"/>
-          <w:szCs w:val="20"/>
-          <w:lang w:val="sr-Latn-RS"/>
-        </w:rPr>
-        <w:t>parentIndex</w:t>
-      </w:r>
-      <w:r>
-        <w:rPr>
-          <w:rFonts w:cstheme="minorHAnsi"/>
-          <w:lang w:val="sr-Latn-RS"/>
-        </w:rPr>
-        <w:t xml:space="preserve"> </w:t>
-      </w:r>
-      <w:r>
-        <w:rPr>
-          <w:lang w:val="sr-Latn-RS"/>
-        </w:rPr>
-        <w:t xml:space="preserve">uzima </w:t>
-      </w:r>
-      <w:r>
-        <w:rPr>
-          <w:rFonts w:ascii="Consolas" w:hAnsi="Consolas" w:cs="Consolas"/>
-          <w:sz w:val="20"/>
-          <w:szCs w:val="20"/>
-          <w:lang w:val="sr-Latn-RS"/>
-        </w:rPr>
-        <w:t>start</w:t>
-      </w:r>
-      <w:r>
-        <w:rPr>
-          <w:lang w:val="sr-Latn-RS"/>
-        </w:rPr>
-        <w:t xml:space="preserve">, uvodi se flag </w:t>
-      </w:r>
-      <w:r>
-        <w:rPr>
-          <w:rFonts w:ascii="Consolas" w:hAnsi="Consolas"/>
-          <w:sz w:val="20"/>
-          <w:szCs w:val="20"/>
-          <w:lang w:val="sr-Latn-RS"/>
-        </w:rPr>
-        <w:t>heapRestored</w:t>
-      </w:r>
-      <w:r>
-        <w:rPr>
-          <w:lang w:val="sr-Latn-RS"/>
-        </w:rPr>
-        <w:t xml:space="preserve">; ulaz u </w:t>
-      </w:r>
-      <w:r>
-        <w:rPr>
-          <w:rFonts w:ascii="Consolas" w:hAnsi="Consolas"/>
-          <w:sz w:val="20"/>
-          <w:szCs w:val="20"/>
-          <w:lang w:val="sr-Latn-RS"/>
-        </w:rPr>
-        <w:t>while</w:t>
-      </w:r>
-      <w:r>
-        <w:rPr>
-          <w:lang w:val="sr-Latn-RS"/>
-        </w:rPr>
-        <w:t xml:space="preserve"> petlju sa uslovom </w:t>
-      </w:r>
-      <w:r>
-        <w:rPr>
-          <w:sz w:val="20"/>
-          <w:szCs w:val="20"/>
-          <w:lang w:val="sr-Latn-RS"/>
-        </w:rPr>
-        <w:t>!heapRestored</w:t>
-      </w:r>
-      <w:r>
-        <w:rPr>
-          <w:lang w:val="sr-Latn-RS"/>
-        </w:rPr>
-        <w:t xml:space="preserve">, računa se </w:t>
-      </w:r>
-      <w:r>
-        <w:rPr>
-          <w:rFonts w:ascii="Consolas" w:hAnsi="Consolas"/>
-          <w:sz w:val="20"/>
-          <w:szCs w:val="20"/>
-          <w:lang w:val="sr-Latn-RS"/>
-        </w:rPr>
-        <w:t>maxSonIndex</w:t>
-      </w:r>
-      <w:r>
-        <w:rPr>
-          <w:lang w:val="sr-Latn-RS"/>
-        </w:rPr>
-        <w:t xml:space="preserve"> za </w:t>
-      </w:r>
-      <w:r>
-        <w:rPr>
-          <w:rFonts w:ascii="Consolas" w:hAnsi="Consolas"/>
-          <w:sz w:val="20"/>
-          <w:szCs w:val="20"/>
-          <w:lang w:val="sr-Latn-RS"/>
-        </w:rPr>
-        <w:t>parentIndex</w:t>
-      </w:r>
-      <w:r>
-        <w:rPr>
-          <w:rFonts w:cstheme="minorHAnsi"/>
-          <w:lang w:val="sr-Latn-RS"/>
-        </w:rPr>
-        <w:t xml:space="preserve"> </w:t>
-      </w:r>
-      <w:r>
-        <w:rPr>
-          <w:lang w:val="sr-Latn-RS"/>
-        </w:rPr>
-        <w:t xml:space="preserve">i proverava se da li je </w:t>
-      </w:r>
-      <w:r>
-        <w:rPr>
-          <w:rFonts w:ascii="Consolas" w:hAnsi="Consolas"/>
-          <w:sz w:val="20"/>
-          <w:szCs w:val="20"/>
-          <w:lang w:val="sr-Latn-RS"/>
-        </w:rPr>
-        <w:t>==</w:t>
-      </w:r>
-      <w:r>
-        <w:rPr>
-          <w:lang w:val="sr-Latn-RS"/>
-        </w:rPr>
-        <w:t xml:space="preserve"> </w:t>
-      </w:r>
-      <w:r>
-        <w:rPr>
-          <w:rFonts w:ascii="Consolas" w:hAnsi="Consolas"/>
-          <w:sz w:val="20"/>
-          <w:szCs w:val="20"/>
-          <w:lang w:val="sr-Latn-RS"/>
-        </w:rPr>
         <w:t>-1</w:t>
       </w:r>
       <w:r>
         <w:rPr>
           <w:lang w:val="sr-Latn-RS"/>
         </w:rPr>
-        <w:t xml:space="preserve"> – ako da petlja se prekida, </w:t>
-      </w:r>
-      <w:r>
-        <w:rPr>
-          <w:lang w:val="sr-Latn-RS"/>
-        </w:rPr>
-        <w:t xml:space="preserve">inače </w:t>
-      </w:r>
-      <w:r>
-        <w:rPr>
-          <w:lang w:val="sr-Latn-RS"/>
-        </w:rPr>
-        <w:t xml:space="preserve">sledi provera da li je element sa </w:t>
+        <w:t xml:space="preserve"> – ako da petlja se prekida, inače sledi provera da li je element sa </w:t>
       </w:r>
       <w:r>
         <w:rPr>
@@ -5471,13 +5379,7 @@
         <w:rPr>
           <w:lang w:val="sr-Latn-RS"/>
         </w:rPr>
-        <w:t xml:space="preserve"> </w:t>
-      </w:r>
-      <w:r>
-        <w:rPr>
-          <w:lang w:val="sr-Latn-RS"/>
-        </w:rPr>
-        <w:t xml:space="preserve">oca manji od onog sa </w:t>
+        <w:t xml:space="preserve"> oca manji od onog sa </w:t>
       </w:r>
       <w:r>
         <w:rPr>
@@ -5490,13 +5392,7 @@
         <w:rPr>
           <w:lang w:val="sr-Latn-RS"/>
         </w:rPr>
-        <w:t xml:space="preserve"> </w:t>
-      </w:r>
-      <w:r>
-        <w:rPr>
-          <w:lang w:val="sr-Latn-RS"/>
-        </w:rPr>
-        <w:t xml:space="preserve">sina – ako da zamenjuju mesta i </w:t>
+        <w:t xml:space="preserve"> sina – ako da zamenjuju mesta i </w:t>
       </w:r>
       <w:r>
         <w:rPr>
@@ -5626,7 +5522,16 @@
           <w:szCs w:val="20"/>
           <w:lang w:val="sr-Latn-RS"/>
         </w:rPr>
-        <w:t>getMaxSon</w:t>
+        <w:t>getMaxSon(T[]</w:t>
+      </w:r>
+      <w:r>
+        <w:rPr>
+          <w:rFonts w:cstheme="minorHAnsi"/>
+          <w:b/>
+          <w:bCs/>
+          <w:lang w:val="sr-Latn-RS"/>
+        </w:rPr>
+        <w:t xml:space="preserve"> </w:t>
       </w:r>
       <w:r>
         <w:rPr>
@@ -5637,13 +5542,15 @@
           <w:szCs w:val="20"/>
           <w:lang w:val="sr-Latn-RS"/>
         </w:rPr>
-        <w:t>(T[]</w:t>
+        <w:t>arr,</w:t>
       </w:r>
       <w:r>
         <w:rPr>
           <w:rFonts w:cstheme="minorHAnsi"/>
           <w:b/>
           <w:bCs/>
+          <w:sz w:val="20"/>
+          <w:szCs w:val="20"/>
           <w:lang w:val="sr-Latn-RS"/>
         </w:rPr>
         <w:t xml:space="preserve"> </w:t>
@@ -5657,7 +5564,7 @@
           <w:szCs w:val="20"/>
           <w:lang w:val="sr-Latn-RS"/>
         </w:rPr>
-        <w:t>arr,</w:t>
+        <w:t>int</w:t>
       </w:r>
       <w:r>
         <w:rPr>
@@ -5679,7 +5586,7 @@
           <w:szCs w:val="20"/>
           <w:lang w:val="sr-Latn-RS"/>
         </w:rPr>
-        <w:t>int</w:t>
+        <w:t>parentIndex,</w:t>
       </w:r>
       <w:r>
         <w:rPr>
@@ -5701,7 +5608,18 @@
           <w:szCs w:val="20"/>
           <w:lang w:val="sr-Latn-RS"/>
         </w:rPr>
-        <w:t>parentIndex</w:t>
+        <w:t>int</w:t>
+      </w:r>
+      <w:r>
+        <w:rPr>
+          <w:rFonts w:cstheme="minorHAnsi"/>
+          <w:b/>
+          <w:bCs/>
+          <w:sz w:val="20"/>
+          <w:szCs w:val="20"/>
+          <w:lang w:val="sr-Latn-RS"/>
+        </w:rPr>
+        <w:t xml:space="preserve"> </w:t>
       </w:r>
       <w:r>
         <w:rPr>
@@ -5712,63 +5630,13 @@
           <w:szCs w:val="20"/>
           <w:lang w:val="sr-Latn-RS"/>
         </w:rPr>
-        <w:t>,</w:t>
-      </w:r>
-      <w:r>
-        <w:rPr>
-          <w:rFonts w:cstheme="minorHAnsi"/>
-          <w:b/>
-          <w:bCs/>
-          <w:sz w:val="20"/>
-          <w:szCs w:val="20"/>
-          <w:lang w:val="sr-Latn-RS"/>
-        </w:rPr>
-        <w:t xml:space="preserve"> </w:t>
-      </w:r>
-      <w:r>
-        <w:rPr>
-          <w:rFonts w:ascii="Consolas" w:hAnsi="Consolas" w:cs="Consolas"/>
-          <w:b/>
-          <w:bCs/>
-          <w:sz w:val="20"/>
-          <w:szCs w:val="20"/>
-          <w:lang w:val="sr-Latn-RS"/>
-        </w:rPr>
-        <w:t>int</w:t>
-      </w:r>
-      <w:r>
-        <w:rPr>
-          <w:rFonts w:cstheme="minorHAnsi"/>
-          <w:b/>
-          <w:bCs/>
-          <w:sz w:val="20"/>
-          <w:szCs w:val="20"/>
-          <w:lang w:val="sr-Latn-RS"/>
-        </w:rPr>
-        <w:t xml:space="preserve"> </w:t>
-      </w:r>
-      <w:r>
-        <w:rPr>
-          <w:rFonts w:ascii="Consolas" w:hAnsi="Consolas" w:cs="Consolas"/>
-          <w:b/>
-          <w:bCs/>
-          <w:sz w:val="20"/>
-          <w:szCs w:val="20"/>
-          <w:lang w:val="sr-Latn-RS"/>
-        </w:rPr>
         <w:t>end)</w:t>
       </w:r>
       <w:r>
         <w:rPr>
           <w:lang w:val="sr-Latn-RS"/>
         </w:rPr>
-        <w:t xml:space="preserve">: </w:t>
-      </w:r>
-      <w:r>
-        <w:rPr>
-          <w:lang w:val="sr-Latn-RS"/>
-        </w:rPr>
-        <w:t xml:space="preserve">računaju se dva moguća </w:t>
+        <w:t xml:space="preserve">: računaju se dva moguća </w:t>
       </w:r>
       <w:r>
         <w:rPr>
@@ -5883,16 +5751,18 @@
       <w:pPr>
         <w:jc w:val="right"/>
         <w:rPr>
-          <w:lang w:val="sr-Latn-RS"/>
-        </w:rPr>
-      </w:pPr>
-      <w:hyperlink r:id="rId17" w:history="1">
+          <w:spacing w:val="-10"/>
+          <w:lang w:val="sr-Latn-RS"/>
+        </w:rPr>
+      </w:pPr>
+      <w:hyperlink r:id="rId15" w:history="1">
         <w:r>
           <w:rPr>
             <w:rStyle w:val="Hyperlink"/>
+            <w:spacing w:val="-10"/>
             <w:lang w:val="sr-Latn-RS"/>
           </w:rPr>
-          <w:t>https://github.com/NikolaVetnic/SPA2/blob/master/src/p03_advanced_sorts/</w:t>
+          <w:t>https://github.com/NikolaVetnic/SPA2/tree/master/src/p_vezba/qA05_heap</w:t>
         </w:r>
       </w:hyperlink>
     </w:p>
@@ -6439,7 +6309,6 @@
           <w:szCs w:val="20"/>
         </w:rPr>
       </w:pPr>
-      <w:proofErr w:type="gramStart"/>
       <w:r>
         <w:rPr>
           <w:rFonts w:ascii="Consolas" w:hAnsi="Consolas"/>
@@ -6449,7 +6318,6 @@
         <w:t>sort(</w:t>
       </w:r>
       <w:proofErr w:type="spellStart"/>
-      <w:proofErr w:type="gramEnd"/>
       <w:r>
         <w:rPr>
           <w:rFonts w:ascii="Consolas" w:hAnsi="Consolas"/>
@@ -6502,25 +6370,7 @@
           <w:sz w:val="20"/>
           <w:szCs w:val="20"/>
         </w:rPr>
-        <w:t>private static &lt;T extends Comparable&lt;T&gt;&gt; void sort(</w:t>
-      </w:r>
-      <w:proofErr w:type="gramStart"/>
-      <w:r>
-        <w:rPr>
-          <w:rFonts w:ascii="Consolas" w:hAnsi="Consolas"/>
-          <w:sz w:val="20"/>
-          <w:szCs w:val="20"/>
-        </w:rPr>
-        <w:t>T[</w:t>
-      </w:r>
-      <w:proofErr w:type="gramEnd"/>
-      <w:r>
-        <w:rPr>
-          <w:rFonts w:ascii="Consolas" w:hAnsi="Consolas"/>
-          <w:sz w:val="20"/>
-          <w:szCs w:val="20"/>
-        </w:rPr>
-        <w:t xml:space="preserve">] </w:t>
+        <w:t xml:space="preserve">private static &lt;T extends Comparable&lt;T&gt;&gt; void sort(T[] </w:t>
       </w:r>
       <w:proofErr w:type="spellStart"/>
       <w:r>
@@ -6557,19 +6407,9 @@
           <w:sz w:val="20"/>
           <w:szCs w:val="20"/>
         </w:rPr>
-        <w:t xml:space="preserve">int j = </w:t>
-      </w:r>
-      <w:proofErr w:type="gramStart"/>
-      <w:r>
-        <w:rPr>
-          <w:rFonts w:ascii="Consolas" w:hAnsi="Consolas"/>
-          <w:sz w:val="20"/>
-          <w:szCs w:val="20"/>
-        </w:rPr>
-        <w:t>partition(</w:t>
+        <w:t>int j = partition(</w:t>
       </w:r>
       <w:proofErr w:type="spellStart"/>
-      <w:proofErr w:type="gramEnd"/>
       <w:r>
         <w:rPr>
           <w:rFonts w:ascii="Consolas" w:hAnsi="Consolas"/>
@@ -6598,7 +6438,6 @@
           <w:szCs w:val="20"/>
         </w:rPr>
       </w:pPr>
-      <w:proofErr w:type="gramStart"/>
       <w:r>
         <w:rPr>
           <w:rFonts w:ascii="Consolas" w:hAnsi="Consolas"/>
@@ -6608,7 +6447,6 @@
         <w:t>sort(</w:t>
       </w:r>
       <w:proofErr w:type="spellStart"/>
-      <w:proofErr w:type="gramEnd"/>
       <w:r>
         <w:rPr>
           <w:rFonts w:ascii="Consolas" w:hAnsi="Consolas"/>
@@ -6638,7 +6476,6 @@
           <w:szCs w:val="16"/>
         </w:rPr>
       </w:pPr>
-      <w:proofErr w:type="gramStart"/>
       <w:r>
         <w:rPr>
           <w:rFonts w:ascii="Consolas" w:hAnsi="Consolas"/>
@@ -6648,7 +6485,6 @@
         <w:t>sort(</w:t>
       </w:r>
       <w:proofErr w:type="spellStart"/>
-      <w:proofErr w:type="gramEnd"/>
       <w:r>
         <w:rPr>
           <w:rFonts w:ascii="Consolas" w:hAnsi="Consolas"/>
@@ -6871,14 +6707,7 @@
         <w:rPr>
           <w:lang w:val="sr-Latn-RS"/>
         </w:rPr>
-        <w:t xml:space="preserve">o veće od </w:t>
-      </w:r>
-      <w:r>
-        <w:rPr>
-          <w:lang w:val="sr-Latn-RS"/>
-        </w:rPr>
-        <w:lastRenderedPageBreak/>
-        <w:t>pivota dok ne dođe do el</w:t>
+        <w:t>o veće od pivota dok ne dođe do el</w:t>
       </w:r>
       <w:r>
         <w:rPr>
@@ -7064,7 +6893,7 @@
         </w:rPr>
         <w:t xml:space="preserve">emo: </w:t>
       </w:r>
-      <w:hyperlink r:id="rId18" w:history="1">
+      <w:hyperlink r:id="rId16" w:history="1">
         <w:r>
           <w:rPr>
             <w:rStyle w:val="Hyperlink"/>
@@ -7090,6 +6919,7 @@
           <w:iCs/>
           <w:lang w:val="sr-Latn-RS"/>
         </w:rPr>
+        <w:lastRenderedPageBreak/>
         <w:t>Lomutova</w:t>
       </w:r>
       <w:r>
@@ -7359,7 +7189,7 @@
         </w:rPr>
         <w:t xml:space="preserve">: </w:t>
       </w:r>
-      <w:hyperlink r:id="rId19" w:history="1">
+      <w:hyperlink r:id="rId17" w:history="1">
         <w:r>
           <w:rPr>
             <w:rStyle w:val="Hyperlink"/>
@@ -7371,6 +7201,7 @@
     </w:p>
     <w:p>
       <w:pPr>
+        <w:spacing w:after="80"/>
         <w:jc w:val="both"/>
         <w:rPr>
           <w:lang w:val="sr-Latn-RS"/>
@@ -7582,7 +7413,7 @@
         </w:rPr>
         <w:t xml:space="preserve">: </w:t>
       </w:r>
-      <w:hyperlink r:id="rId20" w:history="1">
+      <w:hyperlink r:id="rId18" w:history="1">
         <w:r>
           <w:rPr>
             <w:rStyle w:val="Hyperlink"/>
@@ -7596,16 +7427,18 @@
       <w:pPr>
         <w:jc w:val="right"/>
         <w:rPr>
-          <w:lang w:val="sr-Latn-RS"/>
-        </w:rPr>
-      </w:pPr>
-      <w:hyperlink r:id="rId21" w:history="1">
+          <w:spacing w:val="-10"/>
+          <w:lang w:val="sr-Latn-RS"/>
+        </w:rPr>
+      </w:pPr>
+      <w:hyperlink r:id="rId19" w:history="1">
         <w:r>
           <w:rPr>
             <w:rStyle w:val="Hyperlink"/>
+            <w:spacing w:val="-10"/>
             <w:lang w:val="sr-Latn-RS"/>
           </w:rPr>
-          <w:t>https://github.com/NikolaVetnic/SPA2/blob/master/src/p03_advanced_sorts/</w:t>
+          <w:t>https://github.com/NikolaVetnic/SPA2/tree/master/src/p03_advanced_sorts</w:t>
         </w:r>
       </w:hyperlink>
     </w:p>
@@ -8183,7 +8016,7 @@
           <w:lang w:val="sr-Latn-RS"/>
         </w:rPr>
       </w:pPr>
-      <w:hyperlink r:id="rId22" w:history="1">
+      <w:hyperlink r:id="rId20" w:history="1">
         <w:r>
           <w:rPr>
             <w:rStyle w:val="Hyperlink"/>
@@ -8932,7 +8765,6 @@
           <w:szCs w:val="20"/>
           <w:lang w:val="sr-Latn-RS"/>
         </w:rPr>
-        <w:lastRenderedPageBreak/>
         <w:t>l1 = start;</w:t>
       </w:r>
       <w:r>
@@ -9134,6 +8966,7 @@
         <w:rPr>
           <w:lang w:val="sr-Latn-RS"/>
         </w:rPr>
+        <w:lastRenderedPageBreak/>
         <w:t xml:space="preserve">ili </w:t>
       </w:r>
       <w:r>
@@ -10182,7 +10015,7 @@
           <w:lang w:val="sr-Latn-RS"/>
         </w:rPr>
       </w:pPr>
-      <w:hyperlink r:id="rId23" w:history="1">
+      <w:hyperlink r:id="rId21" w:history="1">
         <w:r>
           <w:rPr>
             <w:rStyle w:val="Hyperlink"/>
@@ -11096,7 +10929,7 @@
           <w:lang w:val="sr-Latn-RS"/>
         </w:rPr>
       </w:pPr>
-      <w:hyperlink r:id="rId24" w:history="1">
+      <w:hyperlink r:id="rId22" w:history="1">
         <w:r>
           <w:rPr>
             <w:rStyle w:val="Hyperlink"/>
@@ -11391,7 +11224,7 @@
             <wp:cNvGraphicFramePr/>
             <a:graphic xmlns:a="http://schemas.openxmlformats.org/drawingml/2006/main">
               <a:graphicData uri="http://schemas.openxmlformats.org/drawingml/2006/diagram">
-                <dgm:relIds xmlns:dgm="http://schemas.openxmlformats.org/drawingml/2006/diagram" xmlns:r="http://schemas.openxmlformats.org/officeDocument/2006/relationships" r:dm="rId25" r:lo="rId26" r:qs="rId27" r:cs="rId28"/>
+                <dgm:relIds xmlns:dgm="http://schemas.openxmlformats.org/drawingml/2006/diagram" xmlns:r="http://schemas.openxmlformats.org/officeDocument/2006/relationships" r:dm="rId23" r:lo="rId24" r:qs="rId25" r:cs="rId26"/>
               </a:graphicData>
             </a:graphic>
           </wp:inline>
@@ -11982,25 +11815,7 @@
           <w:sz w:val="20"/>
           <w:szCs w:val="20"/>
         </w:rPr>
-        <w:t xml:space="preserve">void </w:t>
-      </w:r>
-      <w:proofErr w:type="gramStart"/>
-      <w:r>
-        <w:rPr>
-          <w:rFonts w:ascii="Consolas" w:hAnsi="Consolas"/>
-          <w:sz w:val="20"/>
-          <w:szCs w:val="20"/>
-        </w:rPr>
-        <w:t>insert(</w:t>
-      </w:r>
-      <w:proofErr w:type="gramEnd"/>
-      <w:r>
-        <w:rPr>
-          <w:rFonts w:ascii="Consolas" w:hAnsi="Consolas"/>
-          <w:sz w:val="20"/>
-          <w:szCs w:val="20"/>
-        </w:rPr>
-        <w:t>T element);</w:t>
+        <w:t>void insert(T element);</w:t>
       </w:r>
       <w:r>
         <w:rPr>
@@ -12034,7 +11849,6 @@
         <w:t xml:space="preserve">T </w:t>
       </w:r>
       <w:proofErr w:type="spellStart"/>
-      <w:proofErr w:type="gramStart"/>
       <w:r>
         <w:rPr>
           <w:rFonts w:ascii="Consolas" w:hAnsi="Consolas"/>
@@ -12050,16 +11864,7 @@
           <w:sz w:val="20"/>
           <w:szCs w:val="20"/>
         </w:rPr>
-        <w:t>(</w:t>
-      </w:r>
-      <w:proofErr w:type="gramEnd"/>
-      <w:r>
-        <w:rPr>
-          <w:rFonts w:ascii="Consolas" w:hAnsi="Consolas"/>
-          <w:sz w:val="20"/>
-          <w:szCs w:val="20"/>
-        </w:rPr>
-        <w:t>);</w:t>
+        <w:t>();</w:t>
       </w:r>
       <w:r>
         <w:rPr>
@@ -12126,25 +11931,7 @@
           <w:sz w:val="20"/>
           <w:szCs w:val="20"/>
         </w:rPr>
-        <w:t xml:space="preserve">int </w:t>
-      </w:r>
-      <w:proofErr w:type="gramStart"/>
-      <w:r>
-        <w:rPr>
-          <w:rFonts w:ascii="Consolas" w:hAnsi="Consolas"/>
-          <w:sz w:val="20"/>
-          <w:szCs w:val="20"/>
-        </w:rPr>
-        <w:t>size(</w:t>
-      </w:r>
-      <w:proofErr w:type="gramEnd"/>
-      <w:r>
-        <w:rPr>
-          <w:rFonts w:ascii="Consolas" w:hAnsi="Consolas"/>
-          <w:sz w:val="20"/>
-          <w:szCs w:val="20"/>
-        </w:rPr>
-        <w:t>);</w:t>
+        <w:t>int size();</w:t>
       </w:r>
       <w:r>
         <w:rPr>
@@ -12795,7 +12582,7 @@
           <w:lang w:val="sr-Latn-RS"/>
         </w:rPr>
       </w:pPr>
-      <w:hyperlink r:id="rId30" w:history="1">
+      <w:hyperlink r:id="rId28" w:history="1">
         <w:r>
           <w:rPr>
             <w:rStyle w:val="Hyperlink"/>
@@ -13035,29 +12822,7 @@
           <w:sz w:val="20"/>
           <w:szCs w:val="20"/>
         </w:rPr>
-        <w:t xml:space="preserve">T </w:t>
-      </w:r>
-      <w:proofErr w:type="gramStart"/>
-      <w:r>
-        <w:rPr>
-          <w:rFonts w:ascii="Consolas" w:hAnsi="Consolas"/>
-          <w:b/>
-          <w:bCs/>
-          <w:sz w:val="20"/>
-          <w:szCs w:val="20"/>
-        </w:rPr>
-        <w:t>delMax(</w:t>
-      </w:r>
-      <w:proofErr w:type="gramEnd"/>
-      <w:r>
-        <w:rPr>
-          <w:rFonts w:ascii="Consolas" w:hAnsi="Consolas"/>
-          <w:b/>
-          <w:bCs/>
-          <w:sz w:val="20"/>
-          <w:szCs w:val="20"/>
-        </w:rPr>
-        <w:t>)</w:t>
+        <w:t>T delMax()</w:t>
       </w:r>
       <w:r>
         <w:rPr>
@@ -13334,29 +13099,7 @@
           <w:sz w:val="20"/>
           <w:szCs w:val="20"/>
         </w:rPr>
-        <w:t xml:space="preserve">int </w:t>
-      </w:r>
-      <w:proofErr w:type="gramStart"/>
-      <w:r>
-        <w:rPr>
-          <w:rFonts w:ascii="Consolas" w:hAnsi="Consolas"/>
-          <w:b/>
-          <w:bCs/>
-          <w:sz w:val="20"/>
-          <w:szCs w:val="20"/>
-        </w:rPr>
-        <w:t>size(</w:t>
-      </w:r>
-      <w:proofErr w:type="gramEnd"/>
-      <w:r>
-        <w:rPr>
-          <w:rFonts w:ascii="Consolas" w:hAnsi="Consolas"/>
-          <w:b/>
-          <w:bCs/>
-          <w:sz w:val="20"/>
-          <w:szCs w:val="20"/>
-        </w:rPr>
-        <w:t>)</w:t>
+        <w:t>int size()</w:t>
       </w:r>
       <w:r>
         <w:rPr>
@@ -13372,7 +13115,7 @@
           <w:lang w:val="sr-Latn-RS"/>
         </w:rPr>
       </w:pPr>
-      <w:hyperlink r:id="rId31" w:history="1">
+      <w:hyperlink r:id="rId29" w:history="1">
         <w:r>
           <w:rPr>
             <w:rStyle w:val="Hyperlink"/>
@@ -14476,25 +14219,7 @@
           <w:sz w:val="20"/>
           <w:szCs w:val="20"/>
         </w:rPr>
-        <w:t xml:space="preserve">ublic int </w:t>
-      </w:r>
-      <w:proofErr w:type="gramStart"/>
-      <w:r>
-        <w:rPr>
-          <w:rFonts w:ascii="Consolas" w:hAnsi="Consolas"/>
-          <w:sz w:val="20"/>
-          <w:szCs w:val="20"/>
-        </w:rPr>
-        <w:t>hash(</w:t>
-      </w:r>
-      <w:proofErr w:type="gramEnd"/>
-      <w:r>
-        <w:rPr>
-          <w:rFonts w:ascii="Consolas" w:hAnsi="Consolas"/>
-          <w:sz w:val="20"/>
-          <w:szCs w:val="20"/>
-        </w:rPr>
-        <w:t>Object o, int hashTableSize) {</w:t>
+        <w:t>ublic int hash(Object o, int hashTableSize) {</w:t>
       </w:r>
     </w:p>
     <w:p>
@@ -14530,25 +14255,7 @@
           <w:sz w:val="20"/>
           <w:szCs w:val="20"/>
         </w:rPr>
-        <w:t>eturn Math.abs(</w:t>
-      </w:r>
-      <w:proofErr w:type="gramStart"/>
-      <w:r>
-        <w:rPr>
-          <w:rFonts w:ascii="Consolas" w:hAnsi="Consolas"/>
-          <w:sz w:val="20"/>
-          <w:szCs w:val="20"/>
-        </w:rPr>
-        <w:t>o.hashCode</w:t>
-      </w:r>
-      <w:proofErr w:type="gramEnd"/>
-      <w:r>
-        <w:rPr>
-          <w:rFonts w:ascii="Consolas" w:hAnsi="Consolas"/>
-          <w:sz w:val="20"/>
-          <w:szCs w:val="20"/>
-        </w:rPr>
-        <w:t>() % hashTableSize); }</w:t>
+        <w:t>eturn Math.abs(o.hashCode() % hashTableSize); }</w:t>
       </w:r>
     </w:p>
     <w:p>
@@ -14568,25 +14275,14 @@
         </w:rPr>
         <w:t xml:space="preserve">šući metod </w:t>
       </w:r>
-      <w:proofErr w:type="gramStart"/>
-      <w:r>
-        <w:rPr>
-          <w:rFonts w:ascii="Consolas" w:hAnsi="Consolas"/>
-          <w:sz w:val="20"/>
-          <w:szCs w:val="20"/>
-          <w:lang w:val="sr-Latn-RS"/>
-        </w:rPr>
-        <w:t>hashCode(</w:t>
-      </w:r>
-      <w:proofErr w:type="gramEnd"/>
-      <w:r>
-        <w:rPr>
-          <w:rFonts w:ascii="Consolas" w:hAnsi="Consolas"/>
-          <w:sz w:val="20"/>
-          <w:szCs w:val="20"/>
-          <w:lang w:val="sr-Latn-RS"/>
-        </w:rPr>
-        <w:t>)</w:t>
+      <w:r>
+        <w:rPr>
+          <w:rFonts w:ascii="Consolas" w:hAnsi="Consolas"/>
+          <w:sz w:val="20"/>
+          <w:szCs w:val="20"/>
+          <w:lang w:val="sr-Latn-RS"/>
+        </w:rPr>
+        <w:t>hashCode()</w:t>
       </w:r>
       <w:r>
         <w:rPr>
@@ -15053,7 +14749,7 @@
         </w:rPr>
         <w:t xml:space="preserve">. Demo: </w:t>
       </w:r>
-      <w:hyperlink r:id="rId32" w:history="1">
+      <w:hyperlink r:id="rId30" w:history="1">
         <w:r>
           <w:rPr>
             <w:rStyle w:val="Hyperlink"/>
@@ -15701,7 +15397,7 @@
           <w:lang w:val="sr-Latn-RS"/>
         </w:rPr>
       </w:pPr>
-      <w:hyperlink r:id="rId33" w:history="1">
+      <w:hyperlink r:id="rId31" w:history="1">
         <w:r>
           <w:rPr>
             <w:rStyle w:val="Hyperlink"/>
@@ -17542,7 +17238,7 @@
           <w:lang w:val="sr-Latn-RS"/>
         </w:rPr>
       </w:pPr>
-      <w:hyperlink r:id="rId34" w:history="1">
+      <w:hyperlink r:id="rId32" w:history="1">
         <w:r>
           <w:rPr>
             <w:rStyle w:val="Hyperlink"/>
@@ -18107,7 +17803,7 @@
           <w:lang w:val="sr-Latn-RS"/>
         </w:rPr>
       </w:pPr>
-      <w:hyperlink r:id="rId35" w:history="1">
+      <w:hyperlink r:id="rId33" w:history="1">
         <w:r>
           <w:rPr>
             <w:rStyle w:val="Hyperlink"/>
@@ -18971,7 +18667,7 @@
           <w:lang w:val="sr-Latn-RS"/>
         </w:rPr>
       </w:pPr>
-      <w:hyperlink r:id="rId36" w:history="1">
+      <w:hyperlink r:id="rId34" w:history="1">
         <w:r>
           <w:rPr>
             <w:rStyle w:val="Hyperlink"/>
@@ -19441,7 +19137,7 @@
           <w:lang w:val="sr-Latn-RS"/>
         </w:rPr>
       </w:pPr>
-      <w:hyperlink r:id="rId37" w:history="1">
+      <w:hyperlink r:id="rId35" w:history="1">
         <w:r>
           <w:rPr>
             <w:rStyle w:val="Hyperlink"/>
@@ -23086,7 +22782,7 @@
           <w:lang w:val="sr-Latn-RS"/>
         </w:rPr>
       </w:pPr>
-      <w:hyperlink r:id="rId38" w:history="1">
+      <w:hyperlink r:id="rId36" w:history="1">
         <w:r>
           <w:rPr>
             <w:rStyle w:val="Hyperlink"/>
@@ -25567,7 +25263,7 @@
       <w:pPr>
         <w:jc w:val="right"/>
       </w:pPr>
-      <w:hyperlink r:id="rId39" w:history="1">
+      <w:hyperlink r:id="rId37" w:history="1">
         <w:r>
           <w:rPr>
             <w:rStyle w:val="Hyperlink"/>
@@ -25783,12 +25479,12 @@
       </w:pPr>
     </w:p>
     <w:sectPr>
-      <w:headerReference w:type="even" r:id="rId40"/>
-      <w:headerReference w:type="default" r:id="rId41"/>
-      <w:footerReference w:type="even" r:id="rId42"/>
-      <w:footerReference w:type="default" r:id="rId43"/>
-      <w:headerReference w:type="first" r:id="rId44"/>
-      <w:footerReference w:type="first" r:id="rId45"/>
+      <w:headerReference w:type="even" r:id="rId38"/>
+      <w:headerReference w:type="default" r:id="rId39"/>
+      <w:footerReference w:type="even" r:id="rId40"/>
+      <w:footerReference w:type="default" r:id="rId41"/>
+      <w:headerReference w:type="first" r:id="rId42"/>
+      <w:footerReference w:type="first" r:id="rId43"/>
       <w:type w:val="continuous"/>
       <w:pgSz w:w="11900" w:h="16840"/>
       <w:pgMar w:top="1440" w:right="1440" w:bottom="1440" w:left="1440" w:header="708" w:footer="708" w:gutter="0"/>
@@ -29134,7 +28830,7 @@
   <dgm:whole/>
   <dgm:extLst>
     <a:ext uri="http://schemas.microsoft.com/office/drawing/2008/diagram">
-      <dsp:dataModelExt xmlns:dsp="http://schemas.microsoft.com/office/drawing/2008/diagram" relId="rId29" minVer="http://schemas.openxmlformats.org/drawingml/2006/diagram"/>
+      <dsp:dataModelExt xmlns:dsp="http://schemas.microsoft.com/office/drawing/2008/diagram" relId="rId27" minVer="http://schemas.openxmlformats.org/drawingml/2006/diagram"/>
     </a:ext>
   </dgm:extLst>
 </dgm:dataModel>

</xml_diff>

<commit_message>
Quick sort za usmeni.
</commit_message>
<xml_diff>
--- a/doc/SPA2_UsmeniIspit.docx
+++ b/doc/SPA2_UsmeniIspit.docx
@@ -6309,6 +6309,7 @@
           <w:szCs w:val="20"/>
         </w:rPr>
       </w:pPr>
+      <w:proofErr w:type="gramStart"/>
       <w:r>
         <w:rPr>
           <w:rFonts w:ascii="Consolas" w:hAnsi="Consolas"/>
@@ -6318,6 +6319,7 @@
         <w:t>sort(</w:t>
       </w:r>
       <w:proofErr w:type="spellStart"/>
+      <w:proofErr w:type="gramEnd"/>
       <w:r>
         <w:rPr>
           <w:rFonts w:ascii="Consolas" w:hAnsi="Consolas"/>
@@ -6370,7 +6372,25 @@
           <w:sz w:val="20"/>
           <w:szCs w:val="20"/>
         </w:rPr>
-        <w:t xml:space="preserve">private static &lt;T extends Comparable&lt;T&gt;&gt; void sort(T[] </w:t>
+        <w:t>private static &lt;T extends Comparable&lt;T&gt;&gt; void sort(</w:t>
+      </w:r>
+      <w:proofErr w:type="gramStart"/>
+      <w:r>
+        <w:rPr>
+          <w:rFonts w:ascii="Consolas" w:hAnsi="Consolas"/>
+          <w:sz w:val="20"/>
+          <w:szCs w:val="20"/>
+        </w:rPr>
+        <w:t>T[</w:t>
+      </w:r>
+      <w:proofErr w:type="gramEnd"/>
+      <w:r>
+        <w:rPr>
+          <w:rFonts w:ascii="Consolas" w:hAnsi="Consolas"/>
+          <w:sz w:val="20"/>
+          <w:szCs w:val="20"/>
+        </w:rPr>
+        <w:t xml:space="preserve">] </w:t>
       </w:r>
       <w:proofErr w:type="spellStart"/>
       <w:r>
@@ -6407,9 +6427,19 @@
           <w:sz w:val="20"/>
           <w:szCs w:val="20"/>
         </w:rPr>
-        <w:t>int j = partition(</w:t>
+        <w:t xml:space="preserve">int j = </w:t>
+      </w:r>
+      <w:proofErr w:type="gramStart"/>
+      <w:r>
+        <w:rPr>
+          <w:rFonts w:ascii="Consolas" w:hAnsi="Consolas"/>
+          <w:sz w:val="20"/>
+          <w:szCs w:val="20"/>
+        </w:rPr>
+        <w:t>partition(</w:t>
       </w:r>
       <w:proofErr w:type="spellStart"/>
+      <w:proofErr w:type="gramEnd"/>
       <w:r>
         <w:rPr>
           <w:rFonts w:ascii="Consolas" w:hAnsi="Consolas"/>
@@ -6438,6 +6468,7 @@
           <w:szCs w:val="20"/>
         </w:rPr>
       </w:pPr>
+      <w:proofErr w:type="gramStart"/>
       <w:r>
         <w:rPr>
           <w:rFonts w:ascii="Consolas" w:hAnsi="Consolas"/>
@@ -6447,6 +6478,7 @@
         <w:t>sort(</w:t>
       </w:r>
       <w:proofErr w:type="spellStart"/>
+      <w:proofErr w:type="gramEnd"/>
       <w:r>
         <w:rPr>
           <w:rFonts w:ascii="Consolas" w:hAnsi="Consolas"/>
@@ -6476,6 +6508,7 @@
           <w:szCs w:val="16"/>
         </w:rPr>
       </w:pPr>
+      <w:proofErr w:type="gramStart"/>
       <w:r>
         <w:rPr>
           <w:rFonts w:ascii="Consolas" w:hAnsi="Consolas"/>
@@ -6485,6 +6518,7 @@
         <w:t>sort(</w:t>
       </w:r>
       <w:proofErr w:type="spellStart"/>
+      <w:proofErr w:type="gramEnd"/>
       <w:r>
         <w:rPr>
           <w:rFonts w:ascii="Consolas" w:hAnsi="Consolas"/>
@@ -6885,7 +6919,23 @@
         <w:rPr>
           <w:lang w:val="sr-Latn-RS"/>
         </w:rPr>
-        <w:t xml:space="preserve"> jer on pripada delu koji je manji od pivota. D</w:t>
+        <w:t xml:space="preserve"> jer on pripada delu koji je manji od pivota. </w:t>
+      </w:r>
+    </w:p>
+    <w:p>
+      <w:pPr>
+        <w:spacing w:after="80"/>
+        <w:jc w:val="both"/>
+        <w:rPr>
+          <w:lang w:val="sr-Latn-RS"/>
+        </w:rPr>
+      </w:pPr>
+      <w:r>
+        <w:rPr>
+          <w:lang w:val="sr-Latn-RS"/>
+        </w:rPr>
+        <w:lastRenderedPageBreak/>
+        <w:t>D</w:t>
       </w:r>
       <w:r>
         <w:rPr>
@@ -6919,7 +6969,6 @@
           <w:iCs/>
           <w:lang w:val="sr-Latn-RS"/>
         </w:rPr>
-        <w:lastRenderedPageBreak/>
         <w:t>Lomutova</w:t>
       </w:r>
       <w:r>
@@ -7062,7 +7111,20 @@
         <w:rPr>
           <w:lang w:val="sr-Latn-RS"/>
         </w:rPr>
-        <w:t xml:space="preserve">; svaki sledeći element (idx </w:t>
+        <w:t>; svaki sledeći element (</w:t>
+      </w:r>
+      <w:r>
+        <w:rPr>
+          <w:rFonts w:ascii="Cambria Math" w:hAnsi="Cambria Math"/>
+          <w:lang w:val="sr-Latn-RS"/>
+        </w:rPr>
+        <w:t>idx</w:t>
+      </w:r>
+      <w:r>
+        <w:rPr>
+          <w:lang w:val="sr-Latn-RS"/>
+        </w:rPr>
+        <w:t xml:space="preserve"> </w:t>
       </w:r>
       <w:r>
         <w:rPr>
@@ -7195,7 +7257,21 @@
             <w:rStyle w:val="Hyperlink"/>
             <w:lang w:val="sr-Latn-RS"/>
           </w:rPr>
-          <w:t>https://www.youtube.com/watch?v=86WSheyr8cM</w:t>
+          <w:t>https://www.youtub</w:t>
+        </w:r>
+        <w:r>
+          <w:rPr>
+            <w:rStyle w:val="Hyperlink"/>
+            <w:lang w:val="sr-Latn-RS"/>
+          </w:rPr>
+          <w:t>e</w:t>
+        </w:r>
+        <w:r>
+          <w:rPr>
+            <w:rStyle w:val="Hyperlink"/>
+            <w:lang w:val="sr-Latn-RS"/>
+          </w:rPr>
+          <w:t>.com/watch?v=86WSheyr8cM</w:t>
         </w:r>
       </w:hyperlink>
     </w:p>
@@ -8836,6 +8912,7 @@
         <w:rPr>
           <w:lang w:val="sr-Latn-RS"/>
         </w:rPr>
+        <w:lastRenderedPageBreak/>
         <w:t xml:space="preserve">Tako </w:t>
       </w:r>
       <w:r>
@@ -8966,7 +9043,6 @@
         <w:rPr>
           <w:lang w:val="sr-Latn-RS"/>
         </w:rPr>
-        <w:lastRenderedPageBreak/>
         <w:t xml:space="preserve">ili </w:t>
       </w:r>
       <w:r>
@@ -11815,7 +11891,25 @@
           <w:sz w:val="20"/>
           <w:szCs w:val="20"/>
         </w:rPr>
-        <w:t>void insert(T element);</w:t>
+        <w:t xml:space="preserve">void </w:t>
+      </w:r>
+      <w:proofErr w:type="gramStart"/>
+      <w:r>
+        <w:rPr>
+          <w:rFonts w:ascii="Consolas" w:hAnsi="Consolas"/>
+          <w:sz w:val="20"/>
+          <w:szCs w:val="20"/>
+        </w:rPr>
+        <w:t>insert(</w:t>
+      </w:r>
+      <w:proofErr w:type="gramEnd"/>
+      <w:r>
+        <w:rPr>
+          <w:rFonts w:ascii="Consolas" w:hAnsi="Consolas"/>
+          <w:sz w:val="20"/>
+          <w:szCs w:val="20"/>
+        </w:rPr>
+        <w:t>T element);</w:t>
       </w:r>
       <w:r>
         <w:rPr>
@@ -11849,6 +11943,7 @@
         <w:t xml:space="preserve">T </w:t>
       </w:r>
       <w:proofErr w:type="spellStart"/>
+      <w:proofErr w:type="gramStart"/>
       <w:r>
         <w:rPr>
           <w:rFonts w:ascii="Consolas" w:hAnsi="Consolas"/>
@@ -11864,7 +11959,16 @@
           <w:sz w:val="20"/>
           <w:szCs w:val="20"/>
         </w:rPr>
-        <w:t>();</w:t>
+        <w:t>(</w:t>
+      </w:r>
+      <w:proofErr w:type="gramEnd"/>
+      <w:r>
+        <w:rPr>
+          <w:rFonts w:ascii="Consolas" w:hAnsi="Consolas"/>
+          <w:sz w:val="20"/>
+          <w:szCs w:val="20"/>
+        </w:rPr>
+        <w:t>);</w:t>
       </w:r>
       <w:r>
         <w:rPr>
@@ -11931,7 +12035,25 @@
           <w:sz w:val="20"/>
           <w:szCs w:val="20"/>
         </w:rPr>
-        <w:t>int size();</w:t>
+        <w:t xml:space="preserve">int </w:t>
+      </w:r>
+      <w:proofErr w:type="gramStart"/>
+      <w:r>
+        <w:rPr>
+          <w:rFonts w:ascii="Consolas" w:hAnsi="Consolas"/>
+          <w:sz w:val="20"/>
+          <w:szCs w:val="20"/>
+        </w:rPr>
+        <w:t>size(</w:t>
+      </w:r>
+      <w:proofErr w:type="gramEnd"/>
+      <w:r>
+        <w:rPr>
+          <w:rFonts w:ascii="Consolas" w:hAnsi="Consolas"/>
+          <w:sz w:val="20"/>
+          <w:szCs w:val="20"/>
+        </w:rPr>
+        <w:t>);</w:t>
       </w:r>
       <w:r>
         <w:rPr>
@@ -12822,7 +12944,29 @@
           <w:sz w:val="20"/>
           <w:szCs w:val="20"/>
         </w:rPr>
-        <w:t>T delMax()</w:t>
+        <w:t xml:space="preserve">T </w:t>
+      </w:r>
+      <w:proofErr w:type="gramStart"/>
+      <w:r>
+        <w:rPr>
+          <w:rFonts w:ascii="Consolas" w:hAnsi="Consolas"/>
+          <w:b/>
+          <w:bCs/>
+          <w:sz w:val="20"/>
+          <w:szCs w:val="20"/>
+        </w:rPr>
+        <w:t>delMax(</w:t>
+      </w:r>
+      <w:proofErr w:type="gramEnd"/>
+      <w:r>
+        <w:rPr>
+          <w:rFonts w:ascii="Consolas" w:hAnsi="Consolas"/>
+          <w:b/>
+          <w:bCs/>
+          <w:sz w:val="20"/>
+          <w:szCs w:val="20"/>
+        </w:rPr>
+        <w:t>)</w:t>
       </w:r>
       <w:r>
         <w:rPr>
@@ -13099,7 +13243,29 @@
           <w:sz w:val="20"/>
           <w:szCs w:val="20"/>
         </w:rPr>
-        <w:t>int size()</w:t>
+        <w:t xml:space="preserve">int </w:t>
+      </w:r>
+      <w:proofErr w:type="gramStart"/>
+      <w:r>
+        <w:rPr>
+          <w:rFonts w:ascii="Consolas" w:hAnsi="Consolas"/>
+          <w:b/>
+          <w:bCs/>
+          <w:sz w:val="20"/>
+          <w:szCs w:val="20"/>
+        </w:rPr>
+        <w:t>size(</w:t>
+      </w:r>
+      <w:proofErr w:type="gramEnd"/>
+      <w:r>
+        <w:rPr>
+          <w:rFonts w:ascii="Consolas" w:hAnsi="Consolas"/>
+          <w:b/>
+          <w:bCs/>
+          <w:sz w:val="20"/>
+          <w:szCs w:val="20"/>
+        </w:rPr>
+        <w:t>)</w:t>
       </w:r>
       <w:r>
         <w:rPr>
@@ -14219,7 +14385,25 @@
           <w:sz w:val="20"/>
           <w:szCs w:val="20"/>
         </w:rPr>
-        <w:t>ublic int hash(Object o, int hashTableSize) {</w:t>
+        <w:t xml:space="preserve">ublic int </w:t>
+      </w:r>
+      <w:proofErr w:type="gramStart"/>
+      <w:r>
+        <w:rPr>
+          <w:rFonts w:ascii="Consolas" w:hAnsi="Consolas"/>
+          <w:sz w:val="20"/>
+          <w:szCs w:val="20"/>
+        </w:rPr>
+        <w:t>hash(</w:t>
+      </w:r>
+      <w:proofErr w:type="gramEnd"/>
+      <w:r>
+        <w:rPr>
+          <w:rFonts w:ascii="Consolas" w:hAnsi="Consolas"/>
+          <w:sz w:val="20"/>
+          <w:szCs w:val="20"/>
+        </w:rPr>
+        <w:t>Object o, int hashTableSize) {</w:t>
       </w:r>
     </w:p>
     <w:p>
@@ -14255,7 +14439,25 @@
           <w:sz w:val="20"/>
           <w:szCs w:val="20"/>
         </w:rPr>
-        <w:t>eturn Math.abs(o.hashCode() % hashTableSize); }</w:t>
+        <w:t>eturn Math.abs(</w:t>
+      </w:r>
+      <w:proofErr w:type="gramStart"/>
+      <w:r>
+        <w:rPr>
+          <w:rFonts w:ascii="Consolas" w:hAnsi="Consolas"/>
+          <w:sz w:val="20"/>
+          <w:szCs w:val="20"/>
+        </w:rPr>
+        <w:t>o.hashCode</w:t>
+      </w:r>
+      <w:proofErr w:type="gramEnd"/>
+      <w:r>
+        <w:rPr>
+          <w:rFonts w:ascii="Consolas" w:hAnsi="Consolas"/>
+          <w:sz w:val="20"/>
+          <w:szCs w:val="20"/>
+        </w:rPr>
+        <w:t>() % hashTableSize); }</w:t>
       </w:r>
     </w:p>
     <w:p>
@@ -14275,14 +14477,25 @@
         </w:rPr>
         <w:t xml:space="preserve">šući metod </w:t>
       </w:r>
-      <w:r>
-        <w:rPr>
-          <w:rFonts w:ascii="Consolas" w:hAnsi="Consolas"/>
-          <w:sz w:val="20"/>
-          <w:szCs w:val="20"/>
-          <w:lang w:val="sr-Latn-RS"/>
-        </w:rPr>
-        <w:t>hashCode()</w:t>
+      <w:proofErr w:type="gramStart"/>
+      <w:r>
+        <w:rPr>
+          <w:rFonts w:ascii="Consolas" w:hAnsi="Consolas"/>
+          <w:sz w:val="20"/>
+          <w:szCs w:val="20"/>
+          <w:lang w:val="sr-Latn-RS"/>
+        </w:rPr>
+        <w:t>hashCode(</w:t>
+      </w:r>
+      <w:proofErr w:type="gramEnd"/>
+      <w:r>
+        <w:rPr>
+          <w:rFonts w:ascii="Consolas" w:hAnsi="Consolas"/>
+          <w:sz w:val="20"/>
+          <w:szCs w:val="20"/>
+          <w:lang w:val="sr-Latn-RS"/>
+        </w:rPr>
+        <w:t>)</w:t>
       </w:r>
       <w:r>
         <w:rPr>

</xml_diff>

<commit_message>
Skripta za usmeni, dodati linkovi za pitanja 1-07 .. 1-11.
</commit_message>
<xml_diff>
--- a/doc/SPA2_UsmeniIspit.docx
+++ b/doc/SPA2_UsmeniIspit.docx
@@ -560,17 +560,33 @@
         </w:rPr>
         <w:t xml:space="preserve">Git: </w:t>
       </w:r>
-      <w:hyperlink r:id="rId8" w:history="1">
-        <w:r>
-          <w:rPr>
-            <w:rStyle w:val="Hyperlink"/>
-            <w:rFonts w:ascii="Calibri Light" w:hAnsi="Calibri Light" w:cs="Calibri Light"/>
-            <w:spacing w:val="39"/>
-            <w:lang w:val="sr-Latn-RS"/>
-          </w:rPr>
-          <w:t>https://github.com/NikolaVetnic/SPA2</w:t>
-        </w:r>
-      </w:hyperlink>
+      <w:r>
+        <w:fldChar w:fldCharType="begin"/>
+      </w:r>
+      <w:r>
+        <w:instrText xml:space="preserve"> HYPERLINK "https://github.com/NikolaVetnic/SPA2" </w:instrText>
+      </w:r>
+      <w:r>
+        <w:fldChar w:fldCharType="separate"/>
+      </w:r>
+      <w:r>
+        <w:rPr>
+          <w:rStyle w:val="Hyperlink"/>
+          <w:rFonts w:ascii="Calibri Light" w:hAnsi="Calibri Light" w:cs="Calibri Light"/>
+          <w:spacing w:val="39"/>
+          <w:lang w:val="sr-Latn-RS"/>
+        </w:rPr>
+        <w:t>https://github.com/NikolaVetnic/SPA2</w:t>
+      </w:r>
+      <w:r>
+        <w:rPr>
+          <w:rStyle w:val="Hyperlink"/>
+          <w:rFonts w:ascii="Calibri Light" w:hAnsi="Calibri Light" w:cs="Calibri Light"/>
+          <w:spacing w:val="39"/>
+          <w:lang w:val="sr-Latn-RS"/>
+        </w:rPr>
+        <w:fldChar w:fldCharType="end"/>
+      </w:r>
     </w:p>
     <w:p>
       <w:pPr>
@@ -1822,7 +1838,7 @@
           <w:lang w:val="sr-Latn-RS"/>
         </w:rPr>
       </w:pPr>
-      <w:hyperlink r:id="rId9" w:history="1">
+      <w:hyperlink r:id="rId8" w:history="1">
         <w:r>
           <w:rPr>
             <w:rStyle w:val="Hyperlink"/>
@@ -2349,7 +2365,7 @@
           <w:lang w:val="sr-Latn-RS"/>
         </w:rPr>
       </w:pPr>
-      <w:hyperlink r:id="rId10" w:history="1">
+      <w:hyperlink r:id="rId9" w:history="1">
         <w:r>
           <w:rPr>
             <w:rStyle w:val="Hyperlink"/>
@@ -3398,7 +3414,7 @@
       <w:r>
         <w:t xml:space="preserve">Demo: </w:t>
       </w:r>
-      <w:hyperlink r:id="rId11" w:history="1">
+      <w:hyperlink r:id="rId10" w:history="1">
         <w:r>
           <w:rPr>
             <w:rStyle w:val="Hyperlink"/>
@@ -3415,7 +3431,7 @@
           <w:lang w:val="sr-Latn-RS"/>
         </w:rPr>
       </w:pPr>
-      <w:hyperlink r:id="rId12" w:history="1">
+      <w:hyperlink r:id="rId11" w:history="1">
         <w:r>
           <w:rPr>
             <w:rStyle w:val="Hyperlink"/>
@@ -3957,15 +3973,29 @@
         </w:rPr>
         <w:t xml:space="preserve">Demo: </w:t>
       </w:r>
-      <w:hyperlink r:id="rId13" w:history="1">
-        <w:r>
-          <w:rPr>
-            <w:rStyle w:val="Hyperlink"/>
-            <w:lang w:val="sr-Latn-RS"/>
-          </w:rPr>
-          <w:t>https://www.youtube.com/watch?v=n51GFZHXlYY</w:t>
-        </w:r>
-      </w:hyperlink>
+      <w:r>
+        <w:fldChar w:fldCharType="begin"/>
+      </w:r>
+      <w:r>
+        <w:instrText xml:space="preserve"> HYPERLINK "https://www.youtube.com/watch?v=n51GFZHXlYY" </w:instrText>
+      </w:r>
+      <w:r>
+        <w:fldChar w:fldCharType="separate"/>
+      </w:r>
+      <w:r>
+        <w:rPr>
+          <w:rStyle w:val="Hyperlink"/>
+          <w:lang w:val="sr-Latn-RS"/>
+        </w:rPr>
+        <w:t>https://www.youtube.com/watch?v=n51GFZHXlYY</w:t>
+      </w:r>
+      <w:r>
+        <w:rPr>
+          <w:rStyle w:val="Hyperlink"/>
+          <w:lang w:val="sr-Latn-RS"/>
+        </w:rPr>
+        <w:fldChar w:fldCharType="end"/>
+      </w:r>
     </w:p>
     <w:p>
       <w:pPr>
@@ -3975,7 +4005,7 @@
           <w:lang w:val="sr-Latn-RS"/>
         </w:rPr>
       </w:pPr>
-      <w:hyperlink r:id="rId14" w:history="1">
+      <w:hyperlink r:id="rId12" w:history="1">
         <w:r>
           <w:rPr>
             <w:rStyle w:val="Hyperlink"/>
@@ -5755,7 +5785,7 @@
           <w:lang w:val="sr-Latn-RS"/>
         </w:rPr>
       </w:pPr>
-      <w:hyperlink r:id="rId15" w:history="1">
+      <w:hyperlink r:id="rId13" w:history="1">
         <w:r>
           <w:rPr>
             <w:rStyle w:val="Hyperlink"/>
@@ -6889,6 +6919,7 @@
         </w:rPr>
         <w:t xml:space="preserve"> </w:t>
       </w:r>
+      <w:proofErr w:type="spellStart"/>
       <w:r>
         <w:rPr>
           <w:rFonts w:ascii="Consolas" w:hAnsi="Consolas"/>
@@ -6897,6 +6928,7 @@
         </w:rPr>
         <w:t>i</w:t>
       </w:r>
+      <w:proofErr w:type="spellEnd"/>
       <w:r>
         <w:t>)</w:t>
       </w:r>
@@ -6944,7 +6976,7 @@
         </w:rPr>
         <w:t xml:space="preserve">emo: </w:t>
       </w:r>
-      <w:hyperlink r:id="rId16" w:history="1">
+      <w:hyperlink r:id="rId14" w:history="1">
         <w:r>
           <w:rPr>
             <w:rStyle w:val="Hyperlink"/>
@@ -6963,7 +6995,7 @@
           <w:lang w:val="sr-Latn-RS"/>
         </w:rPr>
       </w:pPr>
-      <w:hyperlink r:id="rId17" w:history="1">
+      <w:hyperlink r:id="rId15" w:history="1">
         <w:r>
           <w:rPr>
             <w:rStyle w:val="Hyperlink"/>
@@ -7282,7 +7314,7 @@
         </w:rPr>
         <w:t xml:space="preserve">: </w:t>
       </w:r>
-      <w:hyperlink r:id="rId18" w:history="1">
+      <w:hyperlink r:id="rId16" w:history="1">
         <w:r>
           <w:rPr>
             <w:rStyle w:val="Hyperlink"/>
@@ -7301,7 +7333,7 @@
           <w:lang w:val="sr-Latn-RS"/>
         </w:rPr>
       </w:pPr>
-      <w:hyperlink r:id="rId19" w:history="1">
+      <w:hyperlink r:id="rId17" w:history="1">
         <w:r>
           <w:rPr>
             <w:rStyle w:val="Hyperlink"/>
@@ -7541,7 +7573,7 @@
         </w:rPr>
         <w:t xml:space="preserve">: </w:t>
       </w:r>
-      <w:hyperlink r:id="rId20" w:history="1">
+      <w:hyperlink r:id="rId18" w:history="1">
         <w:r>
           <w:rPr>
             <w:rStyle w:val="Hyperlink"/>
@@ -7559,7 +7591,7 @@
           <w:lang w:val="sr-Latn-RS"/>
         </w:rPr>
       </w:pPr>
-      <w:hyperlink r:id="rId21" w:history="1">
+      <w:hyperlink r:id="rId19" w:history="1">
         <w:r>
           <w:rPr>
             <w:rStyle w:val="Hyperlink"/>
@@ -7792,6 +7824,7 @@
     </w:p>
     <w:p>
       <w:pPr>
+        <w:spacing w:after="80"/>
         <w:jc w:val="both"/>
         <w:rPr>
           <w:lang w:val="sr-Latn-RS"/>
@@ -7824,7 +7857,42 @@
         <w:rPr>
           <w:lang w:val="sr-Latn-RS"/>
         </w:rPr>
-        <w:t xml:space="preserve">je pokazivač na poslednji element u sortiranom, a </w:t>
+        <w:t>je pokazivač na poslednji element u sortiranom</w:t>
+      </w:r>
+      <w:r>
+        <w:rPr>
+          <w:lang w:val="sr-Latn-RS"/>
+        </w:rPr>
+        <w:t xml:space="preserve"> (deklaracija i inicijalizacija </w:t>
+      </w:r>
+      <w:r>
+        <w:rPr>
+          <w:u w:val="single"/>
+          <w:lang w:val="sr-Latn-RS"/>
+        </w:rPr>
+        <w:t xml:space="preserve">VAN </w:t>
+      </w:r>
+      <w:r>
+        <w:rPr>
+          <w:rFonts w:ascii="Consolas" w:hAnsi="Consolas"/>
+          <w:sz w:val="20"/>
+          <w:szCs w:val="20"/>
+          <w:u w:val="single"/>
+          <w:lang w:val="sr-Latn-RS"/>
+        </w:rPr>
+        <w:t>while</w:t>
+      </w:r>
+      <w:r>
+        <w:rPr>
+          <w:lang w:val="sr-Latn-RS"/>
+        </w:rPr>
+        <w:t xml:space="preserve"> petlje)</w:t>
+      </w:r>
+      <w:r>
+        <w:rPr>
+          <w:lang w:val="sr-Latn-RS"/>
+        </w:rPr>
+        <w:t xml:space="preserve">, a </w:t>
       </w:r>
       <w:r>
         <w:rPr>
@@ -8141,16 +8209,18 @@
       <w:pPr>
         <w:jc w:val="right"/>
         <w:rPr>
-          <w:lang w:val="sr-Latn-RS"/>
-        </w:rPr>
-      </w:pPr>
-      <w:hyperlink r:id="rId22" w:history="1">
+          <w:spacing w:val="-10"/>
+          <w:lang w:val="sr-Latn-RS"/>
+        </w:rPr>
+      </w:pPr>
+      <w:hyperlink r:id="rId20" w:history="1">
         <w:r>
           <w:rPr>
             <w:rStyle w:val="Hyperlink"/>
+            <w:spacing w:val="-10"/>
             <w:lang w:val="sr-Latn-RS"/>
           </w:rPr>
-          <w:t>https://github.com/NikolaVetnic/SPA2/tree/master/src/p04_sortable_list</w:t>
+          <w:t>https://github.com/NikolaVetnic/SPA2/tree/master/src/p_vezba/qA07_list_insertion</w:t>
         </w:r>
       </w:hyperlink>
     </w:p>
@@ -8706,7 +8776,19 @@
         <w:rPr>
           <w:lang w:val="sr-Latn-RS"/>
         </w:rPr>
-        <w:t xml:space="preserve"> spajanje sortiranih listi u sortiranu listu.</w:t>
+        <w:t xml:space="preserve"> spajanje sortiranih listi u </w:t>
+      </w:r>
+      <w:r>
+        <w:rPr>
+          <w:lang w:val="sr-Latn-RS"/>
+        </w:rPr>
+        <w:t xml:space="preserve">(jednu) </w:t>
+      </w:r>
+      <w:r>
+        <w:rPr>
+          <w:lang w:val="sr-Latn-RS"/>
+        </w:rPr>
+        <w:t>sortiranu listu.</w:t>
       </w:r>
     </w:p>
     <w:p>
@@ -10117,6 +10199,7 @@
     </w:p>
     <w:p>
       <w:pPr>
+        <w:spacing w:after="80"/>
         <w:ind w:left="360"/>
         <w:jc w:val="both"/>
         <w:rPr>
@@ -10140,16 +10223,18 @@
       <w:pPr>
         <w:jc w:val="right"/>
         <w:rPr>
-          <w:lang w:val="sr-Latn-RS"/>
-        </w:rPr>
-      </w:pPr>
-      <w:hyperlink r:id="rId23" w:history="1">
+          <w:spacing w:val="-10"/>
+          <w:lang w:val="sr-Latn-RS"/>
+        </w:rPr>
+      </w:pPr>
+      <w:hyperlink r:id="rId21" w:history="1">
         <w:r>
           <w:rPr>
             <w:rStyle w:val="Hyperlink"/>
+            <w:spacing w:val="-10"/>
             <w:lang w:val="sr-Latn-RS"/>
           </w:rPr>
-          <w:t>https://github.com/NikolaVetnic/SPA2/tree/master/src/p04_sortable_list</w:t>
+          <w:t>https://github.com/NikolaVetnic/SPA2/tree/master/src/p_vezba/qA08_list_merge</w:t>
         </w:r>
       </w:hyperlink>
     </w:p>
@@ -11054,16 +11139,18 @@
       <w:pPr>
         <w:jc w:val="right"/>
         <w:rPr>
-          <w:lang w:val="sr-Latn-RS"/>
-        </w:rPr>
-      </w:pPr>
-      <w:hyperlink r:id="rId24" w:history="1">
+          <w:spacing w:val="-10"/>
+          <w:lang w:val="sr-Latn-RS"/>
+        </w:rPr>
+      </w:pPr>
+      <w:hyperlink r:id="rId22" w:history="1">
         <w:r>
           <w:rPr>
             <w:rStyle w:val="Hyperlink"/>
+            <w:spacing w:val="-10"/>
             <w:lang w:val="sr-Latn-RS"/>
           </w:rPr>
-          <w:t>https://github.com/NikolaVetnic/SPA2/tree/master/src/p04_sortable_list</w:t>
+          <w:t>https://github.com/NikolaVetnic/SPA2/tree/master/src/p_vezba/qA09_list_quick</w:t>
         </w:r>
       </w:hyperlink>
     </w:p>
@@ -11211,7 +11298,23 @@
           <w:noProof/>
           <w:lang w:val="sr-Latn-RS"/>
         </w:rPr>
-        <w:t xml:space="preserve">ADT prioritetna lista, oepracije </w:t>
+        <w:t>ADT prioritetna lista, o</w:t>
+      </w:r>
+      <w:r>
+        <w:rPr>
+          <w:rFonts w:ascii="Calibri Light" w:hAnsi="Calibri Light" w:cs="Calibri Light"/>
+          <w:noProof/>
+          <w:lang w:val="sr-Latn-RS"/>
+        </w:rPr>
+        <w:t>pe</w:t>
+      </w:r>
+      <w:r>
+        <w:rPr>
+          <w:rFonts w:ascii="Calibri Light" w:hAnsi="Calibri Light" w:cs="Calibri Light"/>
+          <w:noProof/>
+          <w:lang w:val="sr-Latn-RS"/>
+        </w:rPr>
+        <w:t xml:space="preserve">racije </w:t>
       </w:r>
       <w:r>
         <w:rPr>
@@ -11352,7 +11455,7 @@
             <wp:cNvGraphicFramePr/>
             <a:graphic xmlns:a="http://schemas.openxmlformats.org/drawingml/2006/main">
               <a:graphicData uri="http://schemas.openxmlformats.org/drawingml/2006/diagram">
-                <dgm:relIds xmlns:dgm="http://schemas.openxmlformats.org/drawingml/2006/diagram" xmlns:r="http://schemas.openxmlformats.org/officeDocument/2006/relationships" r:dm="rId25" r:lo="rId26" r:qs="rId27" r:cs="rId28"/>
+                <dgm:relIds xmlns:dgm="http://schemas.openxmlformats.org/drawingml/2006/diagram" xmlns:r="http://schemas.openxmlformats.org/officeDocument/2006/relationships" r:dm="rId23" r:lo="rId24" r:qs="rId25" r:cs="rId26"/>
               </a:graphicData>
             </a:graphic>
           </wp:inline>
@@ -12753,24 +12856,20 @@
       <w:pPr>
         <w:jc w:val="right"/>
         <w:rPr>
-          <w:lang w:val="sr-Latn-RS"/>
-        </w:rPr>
-      </w:pPr>
-      <w:hyperlink r:id="rId30" w:history="1">
+          <w:spacing w:val="-10"/>
+          <w:lang w:val="sr-Latn-RS"/>
+        </w:rPr>
+      </w:pPr>
+      <w:hyperlink r:id="rId28" w:history="1">
         <w:r>
           <w:rPr>
             <w:rStyle w:val="Hyperlink"/>
+            <w:spacing w:val="-10"/>
             <w:lang w:val="sr-Latn-RS"/>
           </w:rPr>
-          <w:t>https://github.com/NikolaVetnic/SPA2/blob/master/src/p02_priorityqueue/</w:t>
+          <w:t>https://github.com/NikolaVetnic/SPA2/tree/master/src/p_vezba/qA10_11_priority_queue</w:t>
         </w:r>
       </w:hyperlink>
-      <w:r>
-        <w:rPr>
-          <w:lang w:val="sr-Latn-RS"/>
-        </w:rPr>
-        <w:t xml:space="preserve"> </w:t>
-      </w:r>
     </w:p>
     <w:p>
       <w:pPr>
@@ -12999,6 +13098,7 @@
         </w:rPr>
         <w:t xml:space="preserve">T </w:t>
       </w:r>
+      <w:proofErr w:type="spellStart"/>
       <w:proofErr w:type="gramStart"/>
       <w:r>
         <w:rPr>
@@ -13008,7 +13108,18 @@
           <w:sz w:val="20"/>
           <w:szCs w:val="20"/>
         </w:rPr>
-        <w:t>delMax(</w:t>
+        <w:t>delMax</w:t>
+      </w:r>
+      <w:proofErr w:type="spellEnd"/>
+      <w:r>
+        <w:rPr>
+          <w:rFonts w:ascii="Consolas" w:hAnsi="Consolas"/>
+          <w:b/>
+          <w:bCs/>
+          <w:sz w:val="20"/>
+          <w:szCs w:val="20"/>
+        </w:rPr>
+        <w:t>(</w:t>
       </w:r>
       <w:proofErr w:type="gramEnd"/>
       <w:r>
@@ -13330,24 +13441,20 @@
       <w:pPr>
         <w:jc w:val="right"/>
         <w:rPr>
-          <w:lang w:val="sr-Latn-RS"/>
-        </w:rPr>
-      </w:pPr>
-      <w:hyperlink r:id="rId31" w:history="1">
+          <w:spacing w:val="-10"/>
+          <w:lang w:val="sr-Latn-RS"/>
+        </w:rPr>
+      </w:pPr>
+      <w:hyperlink r:id="rId29" w:history="1">
         <w:r>
           <w:rPr>
             <w:rStyle w:val="Hyperlink"/>
+            <w:spacing w:val="-10"/>
             <w:lang w:val="sr-Latn-RS"/>
           </w:rPr>
-          <w:t>https://github.com/NikolaVetnic/SPA2/blob/master/src/p02_priorityqueue/</w:t>
+          <w:t>https://github.com/NikolaVetnic/SPA2/tree/master/src/p_vezba/qA10_11_priority_queue</w:t>
         </w:r>
       </w:hyperlink>
-      <w:r>
-        <w:rPr>
-          <w:lang w:val="sr-Latn-RS"/>
-        </w:rPr>
-        <w:t xml:space="preserve"> </w:t>
-      </w:r>
     </w:p>
     <w:p>
       <w:pPr>
@@ -14352,7 +14459,23 @@
         <w:t>[0 .. M-1]</w:t>
       </w:r>
       <w:r>
-        <w:t xml:space="preserve"> za veličinu tabele </w:t>
+        <w:t xml:space="preserve"> za </w:t>
+      </w:r>
+      <w:proofErr w:type="spellStart"/>
+      <w:r>
+        <w:t>veličinu</w:t>
+      </w:r>
+      <w:proofErr w:type="spellEnd"/>
+      <w:r>
+        <w:t xml:space="preserve"> </w:t>
+      </w:r>
+      <w:proofErr w:type="spellStart"/>
+      <w:r>
+        <w:t>tabele</w:t>
+      </w:r>
+      <w:proofErr w:type="spellEnd"/>
+      <w:r>
+        <w:t xml:space="preserve"> </w:t>
       </w:r>
       <w:r>
         <w:rPr>
@@ -14364,11 +14487,17 @@
         <w:t xml:space="preserve"> </w:t>
       </w:r>
       <w:r>
-        <w:t>(veza</w:t>
-      </w:r>
+        <w:t>(</w:t>
+      </w:r>
+      <w:proofErr w:type="spellStart"/>
+      <w:r>
+        <w:t>veza</w:t>
+      </w:r>
+      <w:proofErr w:type="spellEnd"/>
       <w:r>
         <w:t xml:space="preserve"> </w:t>
       </w:r>
+      <w:proofErr w:type="spellStart"/>
       <w:r>
         <w:t>izme</w:t>
       </w:r>
@@ -14376,7 +14505,11 @@
         <w:t>đ</w:t>
       </w:r>
       <w:r>
-        <w:t xml:space="preserve">u </w:t>
+        <w:t>u</w:t>
+      </w:r>
+      <w:proofErr w:type="spellEnd"/>
+      <w:r>
+        <w:t xml:space="preserve"> </w:t>
       </w:r>
       <w:r>
         <w:rPr>
@@ -14393,7 +14526,15 @@
         <w:t>-a</w:t>
       </w:r>
       <w:r>
-        <w:t xml:space="preserve"> i </w:t>
+        <w:t xml:space="preserve"> </w:t>
+      </w:r>
+      <w:proofErr w:type="spellStart"/>
+      <w:r>
+        <w:t>i</w:t>
+      </w:r>
+      <w:proofErr w:type="spellEnd"/>
+      <w:r>
+        <w:t xml:space="preserve"> </w:t>
       </w:r>
       <w:r>
         <w:rPr>
@@ -14407,8 +14548,16 @@
         <w:rPr>
           <w:color w:val="FFFFFF" w:themeColor="background1"/>
         </w:rPr>
-        <w:t xml:space="preserve"> koda</w:t>
-      </w:r>
+        <w:t xml:space="preserve"> </w:t>
+      </w:r>
+      <w:proofErr w:type="spellStart"/>
+      <w:r>
+        <w:rPr>
+          <w:color w:val="FFFFFF" w:themeColor="background1"/>
+        </w:rPr>
+        <w:t>koda</w:t>
+      </w:r>
+      <w:proofErr w:type="spellEnd"/>
       <w:r>
         <w:t>):</w:t>
       </w:r>
@@ -14455,7 +14604,25 @@
           <w:sz w:val="20"/>
           <w:szCs w:val="20"/>
         </w:rPr>
-        <w:t>Object o, int hashTableSize) {</w:t>
+        <w:t xml:space="preserve">Object o, int </w:t>
+      </w:r>
+      <w:proofErr w:type="spellStart"/>
+      <w:r>
+        <w:rPr>
+          <w:rFonts w:ascii="Consolas" w:hAnsi="Consolas"/>
+          <w:sz w:val="20"/>
+          <w:szCs w:val="20"/>
+        </w:rPr>
+        <w:t>hashTableSize</w:t>
+      </w:r>
+      <w:proofErr w:type="spellEnd"/>
+      <w:r>
+        <w:rPr>
+          <w:rFonts w:ascii="Consolas" w:hAnsi="Consolas"/>
+          <w:sz w:val="20"/>
+          <w:szCs w:val="20"/>
+        </w:rPr>
+        <w:t>) {</w:t>
       </w:r>
     </w:p>
     <w:p>
@@ -14491,8 +14658,27 @@
           <w:sz w:val="20"/>
           <w:szCs w:val="20"/>
         </w:rPr>
-        <w:t>eturn Math.abs(</w:t>
-      </w:r>
+        <w:t xml:space="preserve">eturn </w:t>
+      </w:r>
+      <w:proofErr w:type="spellStart"/>
+      <w:r>
+        <w:rPr>
+          <w:rFonts w:ascii="Consolas" w:hAnsi="Consolas"/>
+          <w:sz w:val="20"/>
+          <w:szCs w:val="20"/>
+        </w:rPr>
+        <w:t>Math.abs</w:t>
+      </w:r>
+      <w:proofErr w:type="spellEnd"/>
+      <w:r>
+        <w:rPr>
+          <w:rFonts w:ascii="Consolas" w:hAnsi="Consolas"/>
+          <w:sz w:val="20"/>
+          <w:szCs w:val="20"/>
+        </w:rPr>
+        <w:t>(</w:t>
+      </w:r>
+      <w:proofErr w:type="spellStart"/>
       <w:proofErr w:type="gramStart"/>
       <w:r>
         <w:rPr>
@@ -14502,6 +14688,7 @@
         </w:rPr>
         <w:t>o.hashCode</w:t>
       </w:r>
+      <w:proofErr w:type="spellEnd"/>
       <w:proofErr w:type="gramEnd"/>
       <w:r>
         <w:rPr>
@@ -14509,7 +14696,25 @@
           <w:sz w:val="20"/>
           <w:szCs w:val="20"/>
         </w:rPr>
-        <w:t>() % hashTableSize); }</w:t>
+        <w:t xml:space="preserve">() % </w:t>
+      </w:r>
+      <w:proofErr w:type="spellStart"/>
+      <w:r>
+        <w:rPr>
+          <w:rFonts w:ascii="Consolas" w:hAnsi="Consolas"/>
+          <w:sz w:val="20"/>
+          <w:szCs w:val="20"/>
+        </w:rPr>
+        <w:t>hashTableSize</w:t>
+      </w:r>
+      <w:proofErr w:type="spellEnd"/>
+      <w:r>
+        <w:rPr>
+          <w:rFonts w:ascii="Consolas" w:hAnsi="Consolas"/>
+          <w:sz w:val="20"/>
+          <w:szCs w:val="20"/>
+        </w:rPr>
+        <w:t>); }</w:t>
       </w:r>
     </w:p>
     <w:p>
@@ -14520,9 +14725,11 @@
           <w:lang w:val="sr-Latn-RS"/>
         </w:rPr>
       </w:pPr>
+      <w:proofErr w:type="spellStart"/>
       <w:r>
         <w:t>Redefini</w:t>
       </w:r>
+      <w:proofErr w:type="spellEnd"/>
       <w:r>
         <w:rPr>
           <w:lang w:val="sr-Latn-RS"/>
@@ -15021,15 +15228,29 @@
         </w:rPr>
         <w:t xml:space="preserve">. Demo: </w:t>
       </w:r>
-      <w:hyperlink r:id="rId32" w:history="1">
-        <w:r>
-          <w:rPr>
-            <w:rStyle w:val="Hyperlink"/>
-            <w:lang w:val="sr-Latn-RS"/>
-          </w:rPr>
-          <w:t>https://tinyurl.com/g4g-hashSet</w:t>
-        </w:r>
-      </w:hyperlink>
+      <w:r>
+        <w:fldChar w:fldCharType="begin"/>
+      </w:r>
+      <w:r>
+        <w:instrText xml:space="preserve"> HYPERLINK "https://tinyurl.com/g4g-hashSet" </w:instrText>
+      </w:r>
+      <w:r>
+        <w:fldChar w:fldCharType="separate"/>
+      </w:r>
+      <w:r>
+        <w:rPr>
+          <w:rStyle w:val="Hyperlink"/>
+          <w:lang w:val="sr-Latn-RS"/>
+        </w:rPr>
+        <w:t>https://tinyurl.com/g4g-hashSet</w:t>
+      </w:r>
+      <w:r>
+        <w:rPr>
+          <w:rStyle w:val="Hyperlink"/>
+          <w:lang w:val="sr-Latn-RS"/>
+        </w:rPr>
+        <w:fldChar w:fldCharType="end"/>
+      </w:r>
     </w:p>
     <w:p>
       <w:pPr>
@@ -15618,20 +15839,72 @@
           <w:sz w:val="20"/>
           <w:szCs w:val="20"/>
         </w:rPr>
-        <w:t>[hashValue]=table[hashValue].next</w:t>
+        <w:t>[</w:t>
+      </w:r>
+      <w:proofErr w:type="spellStart"/>
+      <w:r>
+        <w:rPr>
+          <w:rFonts w:ascii="Consolas" w:hAnsi="Consolas" w:cs="Consolas"/>
+          <w:sz w:val="20"/>
+          <w:szCs w:val="20"/>
+        </w:rPr>
+        <w:t>hashValue</w:t>
+      </w:r>
+      <w:proofErr w:type="spellEnd"/>
+      <w:r>
+        <w:rPr>
+          <w:rFonts w:ascii="Consolas" w:hAnsi="Consolas" w:cs="Consolas"/>
+          <w:sz w:val="20"/>
+          <w:szCs w:val="20"/>
+        </w:rPr>
+        <w:t>]=table[</w:t>
+      </w:r>
+      <w:proofErr w:type="spellStart"/>
+      <w:r>
+        <w:rPr>
+          <w:rFonts w:ascii="Consolas" w:hAnsi="Consolas" w:cs="Consolas"/>
+          <w:sz w:val="20"/>
+          <w:szCs w:val="20"/>
+        </w:rPr>
+        <w:t>hashValue</w:t>
+      </w:r>
+      <w:proofErr w:type="spellEnd"/>
+      <w:r>
+        <w:rPr>
+          <w:rFonts w:ascii="Consolas" w:hAnsi="Consolas" w:cs="Consolas"/>
+          <w:sz w:val="20"/>
+          <w:szCs w:val="20"/>
+        </w:rPr>
+        <w:t>].next</w:t>
       </w:r>
       <w:r>
         <w:t xml:space="preserve">, a </w:t>
       </w:r>
+      <w:proofErr w:type="spellStart"/>
       <w:r>
         <w:rPr>
           <w:u w:val="single"/>
         </w:rPr>
-        <w:t>ako nije</w:t>
-      </w:r>
-      <w:r>
+        <w:t>ako</w:t>
+      </w:r>
+      <w:proofErr w:type="spellEnd"/>
+      <w:r>
+        <w:rPr>
+          <w:u w:val="single"/>
+        </w:rPr>
         <w:t xml:space="preserve"> </w:t>
       </w:r>
+      <w:proofErr w:type="spellStart"/>
+      <w:r>
+        <w:rPr>
+          <w:u w:val="single"/>
+        </w:rPr>
+        <w:t>nije</w:t>
+      </w:r>
+      <w:proofErr w:type="spellEnd"/>
+      <w:r>
+        <w:t xml:space="preserve"> </w:t>
+      </w:r>
       <w:r>
         <w:rPr>
           <w:rFonts w:ascii="Consolas" w:hAnsi="Consolas" w:cs="Consolas"/>
@@ -15652,8 +15925,29 @@
         <w:t>n</w:t>
       </w:r>
       <w:r>
-        <w:t xml:space="preserve"> je nizovni rezultat pretrage</w:t>
-      </w:r>
+        <w:t xml:space="preserve"> je </w:t>
+      </w:r>
+      <w:proofErr w:type="spellStart"/>
+      <w:r>
+        <w:t>nizovni</w:t>
+      </w:r>
+      <w:proofErr w:type="spellEnd"/>
+      <w:r>
+        <w:t xml:space="preserve"> </w:t>
+      </w:r>
+      <w:proofErr w:type="spellStart"/>
+      <w:r>
+        <w:t>rezultat</w:t>
+      </w:r>
+      <w:proofErr w:type="spellEnd"/>
+      <w:r>
+        <w:t xml:space="preserve"> </w:t>
+      </w:r>
+      <w:proofErr w:type="spellStart"/>
+      <w:r>
+        <w:t>pretrage</w:t>
+      </w:r>
+      <w:proofErr w:type="spellEnd"/>
       <w:r>
         <w:rPr>
           <w:lang w:val="sr-Latn-RS"/>
@@ -15668,7 +15962,7 @@
           <w:lang w:val="sr-Latn-RS"/>
         </w:rPr>
       </w:pPr>
-      <w:hyperlink r:id="rId33" w:history="1">
+      <w:hyperlink r:id="rId30" w:history="1">
         <w:r>
           <w:rPr>
             <w:rStyle w:val="Hyperlink"/>
@@ -17509,7 +17803,7 @@
           <w:lang w:val="sr-Latn-RS"/>
         </w:rPr>
       </w:pPr>
-      <w:hyperlink r:id="rId34" w:history="1">
+      <w:hyperlink r:id="rId31" w:history="1">
         <w:r>
           <w:rPr>
             <w:rStyle w:val="Hyperlink"/>
@@ -18074,7 +18368,7 @@
           <w:lang w:val="sr-Latn-RS"/>
         </w:rPr>
       </w:pPr>
-      <w:hyperlink r:id="rId35" w:history="1">
+      <w:hyperlink r:id="rId32" w:history="1">
         <w:r>
           <w:rPr>
             <w:rStyle w:val="Hyperlink"/>
@@ -18938,7 +19232,7 @@
           <w:lang w:val="sr-Latn-RS"/>
         </w:rPr>
       </w:pPr>
-      <w:hyperlink r:id="rId36" w:history="1">
+      <w:hyperlink r:id="rId33" w:history="1">
         <w:r>
           <w:rPr>
             <w:rStyle w:val="Hyperlink"/>
@@ -19408,7 +19702,7 @@
           <w:lang w:val="sr-Latn-RS"/>
         </w:rPr>
       </w:pPr>
-      <w:hyperlink r:id="rId37" w:history="1">
+      <w:hyperlink r:id="rId34" w:history="1">
         <w:r>
           <w:rPr>
             <w:rStyle w:val="Hyperlink"/>
@@ -23053,7 +23347,7 @@
           <w:lang w:val="sr-Latn-RS"/>
         </w:rPr>
       </w:pPr>
-      <w:hyperlink r:id="rId38" w:history="1">
+      <w:hyperlink r:id="rId35" w:history="1">
         <w:r>
           <w:rPr>
             <w:rStyle w:val="Hyperlink"/>
@@ -25528,7 +25822,7 @@
       <w:pPr>
         <w:jc w:val="right"/>
       </w:pPr>
-      <w:hyperlink r:id="rId39" w:history="1">
+      <w:hyperlink r:id="rId36" w:history="1">
         <w:r>
           <w:rPr>
             <w:rStyle w:val="Hyperlink"/>
@@ -25744,12 +26038,12 @@
       </w:pPr>
     </w:p>
     <w:sectPr>
-      <w:headerReference w:type="even" r:id="rId40"/>
-      <w:headerReference w:type="default" r:id="rId41"/>
-      <w:footerReference w:type="even" r:id="rId42"/>
-      <w:footerReference w:type="default" r:id="rId43"/>
-      <w:headerReference w:type="first" r:id="rId44"/>
-      <w:footerReference w:type="first" r:id="rId45"/>
+      <w:headerReference w:type="even" r:id="rId37"/>
+      <w:headerReference w:type="default" r:id="rId38"/>
+      <w:footerReference w:type="even" r:id="rId39"/>
+      <w:footerReference w:type="default" r:id="rId40"/>
+      <w:headerReference w:type="first" r:id="rId41"/>
+      <w:footerReference w:type="first" r:id="rId42"/>
       <w:type w:val="continuous"/>
       <w:pgSz w:w="11900" w:h="16840"/>
       <w:pgMar w:top="1440" w:right="1440" w:bottom="1440" w:left="1440" w:header="708" w:footer="708" w:gutter="0"/>
@@ -26048,7 +26342,13 @@
         <w:rPr>
           <w:lang w:val="sr-Latn-RS"/>
         </w:rPr>
-        <w:t>Praktično slaže sva polja prve vrste u niz od poslednjeg ka prvom.</w:t>
+        <w:t xml:space="preserve">Praktično </w:t>
+      </w:r>
+      <w:r>
+        <w:rPr>
+          <w:lang w:val="sr-Latn-RS"/>
+        </w:rPr>
+        <w:t>slaže sva polja prve vrste u niz od poslednjeg ka prvom.</w:t>
       </w:r>
     </w:p>
   </w:footnote>
@@ -26077,7 +26377,13 @@
         <w:rPr>
           <w:lang w:val="sr-Latn-RS"/>
         </w:rPr>
-        <w:t>Ovo je važno ukoliko dođe do povratka na ovo polje jer će se tako isprobati drugačije polje nego prvi put</w:t>
+        <w:t xml:space="preserve">Ovo </w:t>
+      </w:r>
+      <w:r>
+        <w:rPr>
+          <w:lang w:val="sr-Latn-RS"/>
+        </w:rPr>
+        <w:t>je važno ukoliko dođe do povratka na ovo polje jer će se tako isprobati drugačije polje nego prvi put</w:t>
       </w:r>
     </w:p>
   </w:footnote>
@@ -26141,7 +26447,16 @@
         <w:szCs w:val="20"/>
         <w:lang w:val="sr-Latn-RS"/>
       </w:rPr>
-      <w:t>STRUKTURE PODATAKA I ALGORITMI 2, ODGOVORI NA PITANJA ZA USMENI DEO ISPITA. JANUAR 2021.  438/19 IT</w:t>
+      <w:t xml:space="preserve">STRUKTURE </w:t>
+    </w:r>
+    <w:r>
+      <w:rPr>
+        <w:rFonts w:ascii="Calibri Light" w:hAnsi="Calibri Light" w:cs="Calibri Light"/>
+        <w:sz w:val="20"/>
+        <w:szCs w:val="20"/>
+        <w:lang w:val="sr-Latn-RS"/>
+      </w:rPr>
+      <w:t>PODATAKA I ALGORITMI 2, ODGOVORI NA PITANJA ZA USMENI DEO ISPITA. JANUAR 2021.  438/19 IT</w:t>
     </w:r>
   </w:p>
 </w:hdr>
@@ -29095,7 +29410,7 @@
   <dgm:whole/>
   <dgm:extLst>
     <a:ext uri="http://schemas.microsoft.com/office/drawing/2008/diagram">
-      <dsp:dataModelExt xmlns:dsp="http://schemas.microsoft.com/office/drawing/2008/diagram" relId="rId29" minVer="http://schemas.openxmlformats.org/drawingml/2006/diagram"/>
+      <dsp:dataModelExt xmlns:dsp="http://schemas.microsoft.com/office/drawing/2008/diagram" relId="rId27" minVer="http://schemas.openxmlformats.org/drawingml/2006/diagram"/>
     </a:ext>
   </dgm:extLst>
 </dgm:dataModel>

</xml_diff>

<commit_message>
Open hash set, pitanje za usmeni.
</commit_message>
<xml_diff>
--- a/doc/SPA2_UsmeniIspit.docx
+++ b/doc/SPA2_UsmeniIspit.docx
@@ -560,33 +560,17 @@
         </w:rPr>
         <w:t xml:space="preserve">Git: </w:t>
       </w:r>
-      <w:r>
-        <w:fldChar w:fldCharType="begin"/>
-      </w:r>
-      <w:r>
-        <w:instrText xml:space="preserve"> HYPERLINK "https://github.com/NikolaVetnic/SPA2" </w:instrText>
-      </w:r>
-      <w:r>
-        <w:fldChar w:fldCharType="separate"/>
-      </w:r>
-      <w:r>
-        <w:rPr>
-          <w:rStyle w:val="Hyperlink"/>
-          <w:rFonts w:ascii="Calibri Light" w:hAnsi="Calibri Light" w:cs="Calibri Light"/>
-          <w:spacing w:val="39"/>
-          <w:lang w:val="sr-Latn-RS"/>
-        </w:rPr>
-        <w:t>https://github.com/NikolaVetnic/SPA2</w:t>
-      </w:r>
-      <w:r>
-        <w:rPr>
-          <w:rStyle w:val="Hyperlink"/>
-          <w:rFonts w:ascii="Calibri Light" w:hAnsi="Calibri Light" w:cs="Calibri Light"/>
-          <w:spacing w:val="39"/>
-          <w:lang w:val="sr-Latn-RS"/>
-        </w:rPr>
-        <w:fldChar w:fldCharType="end"/>
-      </w:r>
+      <w:hyperlink r:id="rId8" w:history="1">
+        <w:r>
+          <w:rPr>
+            <w:rStyle w:val="Hyperlink"/>
+            <w:rFonts w:ascii="Calibri Light" w:hAnsi="Calibri Light" w:cs="Calibri Light"/>
+            <w:spacing w:val="39"/>
+            <w:lang w:val="sr-Latn-RS"/>
+          </w:rPr>
+          <w:t>https://github.com/NikolaVetnic/SPA2</w:t>
+        </w:r>
+      </w:hyperlink>
     </w:p>
     <w:p>
       <w:pPr>
@@ -1838,7 +1822,7 @@
           <w:lang w:val="sr-Latn-RS"/>
         </w:rPr>
       </w:pPr>
-      <w:hyperlink r:id="rId8" w:history="1">
+      <w:hyperlink r:id="rId9" w:history="1">
         <w:r>
           <w:rPr>
             <w:rStyle w:val="Hyperlink"/>
@@ -2365,7 +2349,7 @@
           <w:lang w:val="sr-Latn-RS"/>
         </w:rPr>
       </w:pPr>
-      <w:hyperlink r:id="rId9" w:history="1">
+      <w:hyperlink r:id="rId10" w:history="1">
         <w:r>
           <w:rPr>
             <w:rStyle w:val="Hyperlink"/>
@@ -3414,7 +3398,7 @@
       <w:r>
         <w:t xml:space="preserve">Demo: </w:t>
       </w:r>
-      <w:hyperlink r:id="rId10" w:history="1">
+      <w:hyperlink r:id="rId11" w:history="1">
         <w:r>
           <w:rPr>
             <w:rStyle w:val="Hyperlink"/>
@@ -3431,7 +3415,7 @@
           <w:lang w:val="sr-Latn-RS"/>
         </w:rPr>
       </w:pPr>
-      <w:hyperlink r:id="rId11" w:history="1">
+      <w:hyperlink r:id="rId12" w:history="1">
         <w:r>
           <w:rPr>
             <w:rStyle w:val="Hyperlink"/>
@@ -3973,29 +3957,15 @@
         </w:rPr>
         <w:t xml:space="preserve">Demo: </w:t>
       </w:r>
-      <w:r>
-        <w:fldChar w:fldCharType="begin"/>
-      </w:r>
-      <w:r>
-        <w:instrText xml:space="preserve"> HYPERLINK "https://www.youtube.com/watch?v=n51GFZHXlYY" </w:instrText>
-      </w:r>
-      <w:r>
-        <w:fldChar w:fldCharType="separate"/>
-      </w:r>
-      <w:r>
-        <w:rPr>
-          <w:rStyle w:val="Hyperlink"/>
-          <w:lang w:val="sr-Latn-RS"/>
-        </w:rPr>
-        <w:t>https://www.youtube.com/watch?v=n51GFZHXlYY</w:t>
-      </w:r>
-      <w:r>
-        <w:rPr>
-          <w:rStyle w:val="Hyperlink"/>
-          <w:lang w:val="sr-Latn-RS"/>
-        </w:rPr>
-        <w:fldChar w:fldCharType="end"/>
-      </w:r>
+      <w:hyperlink r:id="rId13" w:history="1">
+        <w:r>
+          <w:rPr>
+            <w:rStyle w:val="Hyperlink"/>
+            <w:lang w:val="sr-Latn-RS"/>
+          </w:rPr>
+          <w:t>https://www.youtube.com/watch?v=n51GFZHXlYY</w:t>
+        </w:r>
+      </w:hyperlink>
     </w:p>
     <w:p>
       <w:pPr>
@@ -4005,7 +3975,7 @@
           <w:lang w:val="sr-Latn-RS"/>
         </w:rPr>
       </w:pPr>
-      <w:hyperlink r:id="rId12" w:history="1">
+      <w:hyperlink r:id="rId14" w:history="1">
         <w:r>
           <w:rPr>
             <w:rStyle w:val="Hyperlink"/>
@@ -5785,7 +5755,7 @@
           <w:lang w:val="sr-Latn-RS"/>
         </w:rPr>
       </w:pPr>
-      <w:hyperlink r:id="rId13" w:history="1">
+      <w:hyperlink r:id="rId15" w:history="1">
         <w:r>
           <w:rPr>
             <w:rStyle w:val="Hyperlink"/>
@@ -6919,7 +6889,6 @@
         </w:rPr>
         <w:t xml:space="preserve"> </w:t>
       </w:r>
-      <w:proofErr w:type="spellStart"/>
       <w:r>
         <w:rPr>
           <w:rFonts w:ascii="Consolas" w:hAnsi="Consolas"/>
@@ -6928,7 +6897,6 @@
         </w:rPr>
         <w:t>i</w:t>
       </w:r>
-      <w:proofErr w:type="spellEnd"/>
       <w:r>
         <w:t>)</w:t>
       </w:r>
@@ -6976,7 +6944,7 @@
         </w:rPr>
         <w:t xml:space="preserve">emo: </w:t>
       </w:r>
-      <w:hyperlink r:id="rId14" w:history="1">
+      <w:hyperlink r:id="rId16" w:history="1">
         <w:r>
           <w:rPr>
             <w:rStyle w:val="Hyperlink"/>
@@ -6995,7 +6963,7 @@
           <w:lang w:val="sr-Latn-RS"/>
         </w:rPr>
       </w:pPr>
-      <w:hyperlink r:id="rId15" w:history="1">
+      <w:hyperlink r:id="rId17" w:history="1">
         <w:r>
           <w:rPr>
             <w:rStyle w:val="Hyperlink"/>
@@ -7314,7 +7282,7 @@
         </w:rPr>
         <w:t xml:space="preserve">: </w:t>
       </w:r>
-      <w:hyperlink r:id="rId16" w:history="1">
+      <w:hyperlink r:id="rId18" w:history="1">
         <w:r>
           <w:rPr>
             <w:rStyle w:val="Hyperlink"/>
@@ -7333,7 +7301,7 @@
           <w:lang w:val="sr-Latn-RS"/>
         </w:rPr>
       </w:pPr>
-      <w:hyperlink r:id="rId17" w:history="1">
+      <w:hyperlink r:id="rId19" w:history="1">
         <w:r>
           <w:rPr>
             <w:rStyle w:val="Hyperlink"/>
@@ -7573,7 +7541,7 @@
         </w:rPr>
         <w:t xml:space="preserve">: </w:t>
       </w:r>
-      <w:hyperlink r:id="rId18" w:history="1">
+      <w:hyperlink r:id="rId20" w:history="1">
         <w:r>
           <w:rPr>
             <w:rStyle w:val="Hyperlink"/>
@@ -7591,7 +7559,7 @@
           <w:lang w:val="sr-Latn-RS"/>
         </w:rPr>
       </w:pPr>
-      <w:hyperlink r:id="rId19" w:history="1">
+      <w:hyperlink r:id="rId21" w:history="1">
         <w:r>
           <w:rPr>
             <w:rStyle w:val="Hyperlink"/>
@@ -8213,7 +8181,7 @@
           <w:lang w:val="sr-Latn-RS"/>
         </w:rPr>
       </w:pPr>
-      <w:hyperlink r:id="rId20" w:history="1">
+      <w:hyperlink r:id="rId22" w:history="1">
         <w:r>
           <w:rPr>
             <w:rStyle w:val="Hyperlink"/>
@@ -10227,7 +10195,7 @@
           <w:lang w:val="sr-Latn-RS"/>
         </w:rPr>
       </w:pPr>
-      <w:hyperlink r:id="rId21" w:history="1">
+      <w:hyperlink r:id="rId23" w:history="1">
         <w:r>
           <w:rPr>
             <w:rStyle w:val="Hyperlink"/>
@@ -11143,7 +11111,7 @@
           <w:lang w:val="sr-Latn-RS"/>
         </w:rPr>
       </w:pPr>
-      <w:hyperlink r:id="rId22" w:history="1">
+      <w:hyperlink r:id="rId24" w:history="1">
         <w:r>
           <w:rPr>
             <w:rStyle w:val="Hyperlink"/>
@@ -11455,7 +11423,7 @@
             <wp:cNvGraphicFramePr/>
             <a:graphic xmlns:a="http://schemas.openxmlformats.org/drawingml/2006/main">
               <a:graphicData uri="http://schemas.openxmlformats.org/drawingml/2006/diagram">
-                <dgm:relIds xmlns:dgm="http://schemas.openxmlformats.org/drawingml/2006/diagram" xmlns:r="http://schemas.openxmlformats.org/officeDocument/2006/relationships" r:dm="rId23" r:lo="rId24" r:qs="rId25" r:cs="rId26"/>
+                <dgm:relIds xmlns:dgm="http://schemas.openxmlformats.org/drawingml/2006/diagram" xmlns:r="http://schemas.openxmlformats.org/officeDocument/2006/relationships" r:dm="rId25" r:lo="rId26" r:qs="rId27" r:cs="rId28"/>
               </a:graphicData>
             </a:graphic>
           </wp:inline>
@@ -12860,7 +12828,7 @@
           <w:lang w:val="sr-Latn-RS"/>
         </w:rPr>
       </w:pPr>
-      <w:hyperlink r:id="rId28" w:history="1">
+      <w:hyperlink r:id="rId30" w:history="1">
         <w:r>
           <w:rPr>
             <w:rStyle w:val="Hyperlink"/>
@@ -13445,7 +13413,7 @@
           <w:lang w:val="sr-Latn-RS"/>
         </w:rPr>
       </w:pPr>
-      <w:hyperlink r:id="rId29" w:history="1">
+      <w:hyperlink r:id="rId31" w:history="1">
         <w:r>
           <w:rPr>
             <w:rStyle w:val="Hyperlink"/>
@@ -13711,15 +13679,7 @@
         <w:t>[0 .. M-1]</w:t>
       </w:r>
       <w:r>
-        <w:t xml:space="preserve">, </w:t>
-      </w:r>
-      <w:proofErr w:type="spellStart"/>
-      <w:r>
-        <w:t>gde</w:t>
-      </w:r>
-      <w:proofErr w:type="spellEnd"/>
-      <w:r>
-        <w:t xml:space="preserve"> je </w:t>
+        <w:t xml:space="preserve">, gde je </w:t>
       </w:r>
       <w:r>
         <w:rPr>
@@ -14459,57 +14419,31 @@
         <w:t>[0 .. M-1]</w:t>
       </w:r>
       <w:r>
-        <w:t xml:space="preserve"> za </w:t>
-      </w:r>
-      <w:proofErr w:type="spellStart"/>
-      <w:r>
-        <w:t>veličinu</w:t>
-      </w:r>
-      <w:proofErr w:type="spellEnd"/>
+        <w:t xml:space="preserve"> za veličinu tabele </w:t>
+      </w:r>
+      <w:r>
+        <w:rPr>
+          <w:rFonts w:ascii="Cambria Math" w:hAnsi="Cambria Math"/>
+        </w:rPr>
+        <w:t>M</w:t>
+      </w:r>
       <w:r>
         <w:t xml:space="preserve"> </w:t>
       </w:r>
-      <w:proofErr w:type="spellStart"/>
-      <w:r>
-        <w:t>tabele</w:t>
-      </w:r>
-      <w:proofErr w:type="spellEnd"/>
+      <w:r>
+        <w:t>(veza</w:t>
+      </w:r>
       <w:r>
         <w:t xml:space="preserve"> </w:t>
       </w:r>
       <w:r>
-        <w:rPr>
-          <w:rFonts w:ascii="Cambria Math" w:hAnsi="Cambria Math"/>
-        </w:rPr>
-        <w:t>M</w:t>
-      </w:r>
-      <w:r>
-        <w:t xml:space="preserve"> </w:t>
-      </w:r>
-      <w:r>
-        <w:t>(</w:t>
-      </w:r>
-      <w:proofErr w:type="spellStart"/>
-      <w:r>
-        <w:t>veza</w:t>
-      </w:r>
-      <w:proofErr w:type="spellEnd"/>
-      <w:r>
-        <w:t xml:space="preserve"> </w:t>
-      </w:r>
-      <w:proofErr w:type="spellStart"/>
-      <w:r>
         <w:t>izme</w:t>
       </w:r>
       <w:r>
         <w:t>đ</w:t>
       </w:r>
       <w:r>
-        <w:t>u</w:t>
-      </w:r>
-      <w:proofErr w:type="spellEnd"/>
-      <w:r>
-        <w:t xml:space="preserve"> </w:t>
+        <w:t xml:space="preserve">u </w:t>
       </w:r>
       <w:r>
         <w:rPr>
@@ -14526,15 +14460,7 @@
         <w:t>-a</w:t>
       </w:r>
       <w:r>
-        <w:t xml:space="preserve"> </w:t>
-      </w:r>
-      <w:proofErr w:type="spellStart"/>
-      <w:r>
-        <w:t>i</w:t>
-      </w:r>
-      <w:proofErr w:type="spellEnd"/>
-      <w:r>
-        <w:t xml:space="preserve"> </w:t>
+        <w:t xml:space="preserve"> i </w:t>
       </w:r>
       <w:r>
         <w:rPr>
@@ -14548,16 +14474,8 @@
         <w:rPr>
           <w:color w:val="FFFFFF" w:themeColor="background1"/>
         </w:rPr>
-        <w:t xml:space="preserve"> </w:t>
-      </w:r>
-      <w:proofErr w:type="spellStart"/>
-      <w:r>
-        <w:rPr>
-          <w:color w:val="FFFFFF" w:themeColor="background1"/>
-        </w:rPr>
-        <w:t>koda</w:t>
-      </w:r>
-      <w:proofErr w:type="spellEnd"/>
+        <w:t xml:space="preserve"> koda</w:t>
+      </w:r>
       <w:r>
         <w:t>):</w:t>
       </w:r>
@@ -14586,43 +14504,7 @@
           <w:sz w:val="20"/>
           <w:szCs w:val="20"/>
         </w:rPr>
-        <w:t xml:space="preserve">ublic int </w:t>
-      </w:r>
-      <w:proofErr w:type="gramStart"/>
-      <w:r>
-        <w:rPr>
-          <w:rFonts w:ascii="Consolas" w:hAnsi="Consolas"/>
-          <w:sz w:val="20"/>
-          <w:szCs w:val="20"/>
-        </w:rPr>
-        <w:t>hash(</w:t>
-      </w:r>
-      <w:proofErr w:type="gramEnd"/>
-      <w:r>
-        <w:rPr>
-          <w:rFonts w:ascii="Consolas" w:hAnsi="Consolas"/>
-          <w:sz w:val="20"/>
-          <w:szCs w:val="20"/>
-        </w:rPr>
-        <w:t xml:space="preserve">Object o, int </w:t>
-      </w:r>
-      <w:proofErr w:type="spellStart"/>
-      <w:r>
-        <w:rPr>
-          <w:rFonts w:ascii="Consolas" w:hAnsi="Consolas"/>
-          <w:sz w:val="20"/>
-          <w:szCs w:val="20"/>
-        </w:rPr>
-        <w:t>hashTableSize</w:t>
-      </w:r>
-      <w:proofErr w:type="spellEnd"/>
-      <w:r>
-        <w:rPr>
-          <w:rFonts w:ascii="Consolas" w:hAnsi="Consolas"/>
-          <w:sz w:val="20"/>
-          <w:szCs w:val="20"/>
-        </w:rPr>
-        <w:t>) {</w:t>
+        <w:t>ublic int hash(Object o, int hashTableSize) {</w:t>
       </w:r>
     </w:p>
     <w:p>
@@ -14658,63 +14540,7 @@
           <w:sz w:val="20"/>
           <w:szCs w:val="20"/>
         </w:rPr>
-        <w:t xml:space="preserve">eturn </w:t>
-      </w:r>
-      <w:proofErr w:type="spellStart"/>
-      <w:r>
-        <w:rPr>
-          <w:rFonts w:ascii="Consolas" w:hAnsi="Consolas"/>
-          <w:sz w:val="20"/>
-          <w:szCs w:val="20"/>
-        </w:rPr>
-        <w:t>Math.abs</w:t>
-      </w:r>
-      <w:proofErr w:type="spellEnd"/>
-      <w:r>
-        <w:rPr>
-          <w:rFonts w:ascii="Consolas" w:hAnsi="Consolas"/>
-          <w:sz w:val="20"/>
-          <w:szCs w:val="20"/>
-        </w:rPr>
-        <w:t>(</w:t>
-      </w:r>
-      <w:proofErr w:type="spellStart"/>
-      <w:proofErr w:type="gramStart"/>
-      <w:r>
-        <w:rPr>
-          <w:rFonts w:ascii="Consolas" w:hAnsi="Consolas"/>
-          <w:sz w:val="20"/>
-          <w:szCs w:val="20"/>
-        </w:rPr>
-        <w:t>o.hashCode</w:t>
-      </w:r>
-      <w:proofErr w:type="spellEnd"/>
-      <w:proofErr w:type="gramEnd"/>
-      <w:r>
-        <w:rPr>
-          <w:rFonts w:ascii="Consolas" w:hAnsi="Consolas"/>
-          <w:sz w:val="20"/>
-          <w:szCs w:val="20"/>
-        </w:rPr>
-        <w:t xml:space="preserve">() % </w:t>
-      </w:r>
-      <w:proofErr w:type="spellStart"/>
-      <w:r>
-        <w:rPr>
-          <w:rFonts w:ascii="Consolas" w:hAnsi="Consolas"/>
-          <w:sz w:val="20"/>
-          <w:szCs w:val="20"/>
-        </w:rPr>
-        <w:t>hashTableSize</w:t>
-      </w:r>
-      <w:proofErr w:type="spellEnd"/>
-      <w:r>
-        <w:rPr>
-          <w:rFonts w:ascii="Consolas" w:hAnsi="Consolas"/>
-          <w:sz w:val="20"/>
-          <w:szCs w:val="20"/>
-        </w:rPr>
-        <w:t>); }</w:t>
+        <w:t>eturn Math.abs(o.hashCode() % hashTableSize); }</w:t>
       </w:r>
     </w:p>
     <w:p>
@@ -14725,36 +14551,23 @@
           <w:lang w:val="sr-Latn-RS"/>
         </w:rPr>
       </w:pPr>
-      <w:proofErr w:type="spellStart"/>
       <w:r>
         <w:t>Redefini</w:t>
       </w:r>
-      <w:proofErr w:type="spellEnd"/>
       <w:r>
         <w:rPr>
           <w:lang w:val="sr-Latn-RS"/>
         </w:rPr>
         <w:t xml:space="preserve">šući metod </w:t>
       </w:r>
-      <w:proofErr w:type="gramStart"/>
-      <w:r>
-        <w:rPr>
-          <w:rFonts w:ascii="Consolas" w:hAnsi="Consolas"/>
-          <w:sz w:val="20"/>
-          <w:szCs w:val="20"/>
-          <w:lang w:val="sr-Latn-RS"/>
-        </w:rPr>
-        <w:t>hashCode(</w:t>
-      </w:r>
-      <w:proofErr w:type="gramEnd"/>
-      <w:r>
-        <w:rPr>
-          <w:rFonts w:ascii="Consolas" w:hAnsi="Consolas"/>
-          <w:sz w:val="20"/>
-          <w:szCs w:val="20"/>
-          <w:lang w:val="sr-Latn-RS"/>
-        </w:rPr>
-        <w:t>)</w:t>
+      <w:r>
+        <w:rPr>
+          <w:rFonts w:ascii="Consolas" w:hAnsi="Consolas"/>
+          <w:sz w:val="20"/>
+          <w:szCs w:val="20"/>
+          <w:lang w:val="sr-Latn-RS"/>
+        </w:rPr>
+        <w:t>hashCode()</w:t>
       </w:r>
       <w:r>
         <w:rPr>
@@ -15228,747 +15041,743 @@
         </w:rPr>
         <w:t xml:space="preserve">. Demo: </w:t>
       </w:r>
-      <w:r>
-        <w:fldChar w:fldCharType="begin"/>
-      </w:r>
-      <w:r>
-        <w:instrText xml:space="preserve"> HYPERLINK "https://tinyurl.com/g4g-hashSet" </w:instrText>
-      </w:r>
-      <w:r>
-        <w:fldChar w:fldCharType="separate"/>
-      </w:r>
-      <w:r>
-        <w:rPr>
-          <w:rStyle w:val="Hyperlink"/>
-          <w:lang w:val="sr-Latn-RS"/>
-        </w:rPr>
-        <w:t>https://tinyurl.com/g4g-hashSet</w:t>
-      </w:r>
-      <w:r>
-        <w:rPr>
-          <w:rStyle w:val="Hyperlink"/>
-          <w:lang w:val="sr-Latn-RS"/>
-        </w:rPr>
-        <w:fldChar w:fldCharType="end"/>
-      </w:r>
-    </w:p>
-    <w:p>
-      <w:pPr>
-        <w:spacing w:after="80"/>
-        <w:jc w:val="both"/>
-        <w:rPr>
-          <w:lang w:val="sr-Latn-RS"/>
-        </w:rPr>
-      </w:pPr>
-      <w:r>
-        <w:rPr>
-          <w:b/>
-          <w:bCs/>
-          <w:lang w:val="sr-Latn-RS"/>
-        </w:rPr>
-        <w:t>Vrednosti</w:t>
-      </w:r>
-      <w:r>
-        <w:rPr>
-          <w:lang w:val="sr-Latn-RS"/>
-        </w:rPr>
-        <w:t xml:space="preserve">: da bi se napravio </w:t>
-      </w:r>
-      <w:r>
-        <w:rPr>
-          <w:u w:val="single"/>
-          <w:lang w:val="sr-Latn-RS"/>
-        </w:rPr>
-        <w:t xml:space="preserve">skup objekata klase </w:t>
-      </w:r>
-      <w:r>
-        <w:rPr>
-          <w:rFonts w:ascii="Consolas" w:hAnsi="Consolas" w:cs="Consolas"/>
-          <w:sz w:val="21"/>
-          <w:szCs w:val="21"/>
-          <w:u w:val="single"/>
-          <w:lang w:val="sr-Latn-RS"/>
-        </w:rPr>
-        <w:t>A</w:t>
-      </w:r>
-      <w:r>
-        <w:rPr>
-          <w:u w:val="single"/>
-          <w:lang w:val="sr-Latn-RS"/>
-        </w:rPr>
-        <w:t xml:space="preserve"> koristeći </w:t>
-      </w:r>
-      <w:r>
-        <w:rPr>
-          <w:rFonts w:ascii="Consolas" w:hAnsi="Consolas" w:cs="Consolas"/>
-          <w:sz w:val="20"/>
-          <w:szCs w:val="20"/>
-          <w:u w:val="single"/>
-          <w:lang w:val="sr-Latn-RS"/>
-        </w:rPr>
-        <w:t>OHashSet</w:t>
-      </w:r>
-      <w:r>
-        <w:rPr>
-          <w:sz w:val="20"/>
-          <w:szCs w:val="20"/>
-          <w:lang w:val="sr-Latn-RS"/>
-        </w:rPr>
-        <w:t xml:space="preserve"> </w:t>
-      </w:r>
-      <w:r>
-        <w:rPr>
-          <w:lang w:val="sr-Latn-RS"/>
-        </w:rPr>
-        <w:t xml:space="preserve">klasa </w:t>
-      </w:r>
-      <w:r>
-        <w:rPr>
-          <w:rFonts w:ascii="Consolas" w:hAnsi="Consolas" w:cs="Consolas"/>
-          <w:sz w:val="20"/>
-          <w:szCs w:val="20"/>
-          <w:lang w:val="sr-Latn-RS"/>
-        </w:rPr>
-        <w:t>A</w:t>
-      </w:r>
-      <w:r>
-        <w:rPr>
-          <w:lang w:val="sr-Latn-RS"/>
-        </w:rPr>
-        <w:t xml:space="preserve"> mora da </w:t>
-      </w:r>
-      <w:r>
-        <w:rPr>
-          <w:u w:val="single"/>
-          <w:lang w:val="sr-Latn-RS"/>
-        </w:rPr>
-        <w:t>redefiniše</w:t>
-      </w:r>
-      <w:r>
-        <w:rPr>
-          <w:lang w:val="sr-Latn-RS"/>
-        </w:rPr>
-        <w:t xml:space="preserve"> sledeće metode klase </w:t>
-      </w:r>
-      <w:r>
-        <w:rPr>
-          <w:rFonts w:ascii="Consolas" w:hAnsi="Consolas" w:cs="Consolas"/>
-          <w:sz w:val="20"/>
-          <w:szCs w:val="20"/>
-          <w:lang w:val="sr-Latn-RS"/>
-        </w:rPr>
-        <w:t>Object</w:t>
-      </w:r>
-      <w:r>
-        <w:rPr>
-          <w:lang w:val="sr-Latn-RS"/>
-        </w:rPr>
-        <w:t xml:space="preserve">: </w:t>
-      </w:r>
-      <w:r>
-        <w:rPr>
-          <w:rFonts w:ascii="Consolas" w:hAnsi="Consolas" w:cs="Consolas"/>
-          <w:sz w:val="20"/>
-          <w:szCs w:val="20"/>
-          <w:lang w:val="sr-Latn-RS"/>
-        </w:rPr>
-        <w:t>int hashCode()</w:t>
-      </w:r>
-      <w:r>
-        <w:t>,</w:t>
-      </w:r>
-      <w:r>
-        <w:rPr>
-          <w:rFonts w:ascii="Consolas" w:hAnsi="Consolas" w:cs="Consolas"/>
-          <w:sz w:val="20"/>
-          <w:szCs w:val="20"/>
-          <w:lang w:val="sr-Latn-RS"/>
-        </w:rPr>
-        <w:t xml:space="preserve"> boolean equals(Object o)</w:t>
-      </w:r>
-      <w:r>
-        <w:t>,</w:t>
-      </w:r>
-      <w:r>
-        <w:rPr>
-          <w:rFonts w:ascii="Consolas" w:hAnsi="Consolas" w:cs="Consolas"/>
-          <w:sz w:val="20"/>
-          <w:szCs w:val="20"/>
-          <w:lang w:val="sr-Latn-RS"/>
-        </w:rPr>
-        <w:t xml:space="preserve"> String toString()</w:t>
-      </w:r>
-      <w:r>
-        <w:rPr>
-          <w:lang w:val="sr-Latn-RS"/>
-        </w:rPr>
-        <w:t>.</w:t>
-      </w:r>
-    </w:p>
-    <w:p>
-      <w:pPr>
-        <w:spacing w:after="80"/>
-        <w:jc w:val="both"/>
-        <w:rPr>
-          <w:lang w:val="sr-Latn-RS"/>
-        </w:rPr>
-      </w:pPr>
-      <w:r>
-        <w:rPr>
-          <w:rFonts w:ascii="Consolas" w:hAnsi="Consolas" w:cs="Consolas"/>
-          <w:b/>
-          <w:bCs/>
-          <w:sz w:val="20"/>
-          <w:szCs w:val="20"/>
-          <w:lang w:val="sr-Latn-RS"/>
-        </w:rPr>
-        <w:t>private static class Node</w:t>
-      </w:r>
-      <w:r>
-        <w:rPr>
-          <w:rFonts w:ascii="Consolas" w:hAnsi="Consolas" w:cs="Consolas"/>
-          <w:b/>
-          <w:bCs/>
-          <w:sz w:val="20"/>
-          <w:szCs w:val="20"/>
-        </w:rPr>
-        <w:t xml:space="preserve"> { … }</w:t>
-      </w:r>
-      <w:r>
-        <w:rPr>
-          <w:lang w:val="sr-Latn-RS"/>
-        </w:rPr>
-        <w:t xml:space="preserve">: </w:t>
-      </w:r>
-      <w:r>
-        <w:rPr>
-          <w:i/>
-          <w:iCs/>
-          <w:lang w:val="sr-Latn-RS"/>
-        </w:rPr>
-        <w:t>wrapper</w:t>
-      </w:r>
-      <w:r>
-        <w:rPr>
-          <w:lang w:val="sr-Latn-RS"/>
-        </w:rPr>
-        <w:t xml:space="preserve"> klasa za realizaciju lanaca kolizije, sadrži </w:t>
-      </w:r>
-      <w:r>
-        <w:rPr>
-          <w:rFonts w:ascii="Consolas" w:hAnsi="Consolas" w:cs="Consolas"/>
-          <w:sz w:val="20"/>
-          <w:szCs w:val="20"/>
-          <w:lang w:val="sr-Latn-RS"/>
-        </w:rPr>
-        <w:t>Object value</w:t>
-      </w:r>
-      <w:r>
-        <w:rPr>
-          <w:lang w:val="sr-Latn-RS"/>
-        </w:rPr>
-        <w:t xml:space="preserve"> i </w:t>
-      </w:r>
-      <w:r>
-        <w:rPr>
-          <w:rFonts w:ascii="Consolas" w:hAnsi="Consolas" w:cs="Consolas"/>
-          <w:sz w:val="20"/>
-          <w:szCs w:val="20"/>
-          <w:lang w:val="sr-Latn-RS"/>
-        </w:rPr>
-        <w:t>Node next</w:t>
-      </w:r>
-      <w:r>
-        <w:rPr>
-          <w:lang w:val="sr-Latn-RS"/>
-        </w:rPr>
-        <w:t xml:space="preserve"> pokazivače.</w:t>
-      </w:r>
-    </w:p>
-    <w:p>
-      <w:pPr>
-        <w:spacing w:after="80"/>
-        <w:jc w:val="both"/>
-        <w:rPr>
-          <w:lang w:val="sr-Latn-RS"/>
-        </w:rPr>
-      </w:pPr>
-      <w:r>
-        <w:rPr>
-          <w:rFonts w:ascii="Consolas" w:hAnsi="Consolas" w:cs="Consolas"/>
-          <w:b/>
-          <w:bCs/>
-          <w:sz w:val="20"/>
-          <w:szCs w:val="20"/>
-          <w:lang w:val="sr-Latn-RS"/>
-        </w:rPr>
-        <w:t>OHashSet()</w:t>
-      </w:r>
-      <w:r>
-        <w:rPr>
-          <w:lang w:val="sr-Latn-RS"/>
-        </w:rPr>
-        <w:t xml:space="preserve">, </w:t>
-      </w:r>
-      <w:r>
-        <w:rPr>
-          <w:rFonts w:ascii="Consolas" w:hAnsi="Consolas" w:cs="Consolas"/>
-          <w:b/>
-          <w:bCs/>
-          <w:sz w:val="20"/>
-          <w:szCs w:val="20"/>
-          <w:lang w:val="sr-Latn-RS"/>
-        </w:rPr>
-        <w:t>OHashSet(size)</w:t>
-      </w:r>
-      <w:r>
-        <w:rPr>
-          <w:lang w:val="sr-Latn-RS"/>
-        </w:rPr>
-        <w:t xml:space="preserve">, </w:t>
-      </w:r>
-      <w:r>
-        <w:rPr>
-          <w:rFonts w:ascii="Consolas" w:hAnsi="Consolas" w:cs="Consolas"/>
-          <w:b/>
-          <w:bCs/>
-          <w:sz w:val="20"/>
-          <w:szCs w:val="20"/>
-          <w:lang w:val="sr-Latn-RS"/>
-        </w:rPr>
-        <w:t>hash(T o)</w:t>
-      </w:r>
-      <w:r>
-        <w:rPr>
-          <w:lang w:val="sr-Latn-RS"/>
-        </w:rPr>
-        <w:t>: konstruktori i hash f-ja (</w:t>
-      </w:r>
-      <w:r>
-        <w:rPr>
-          <w:rFonts w:ascii="Consolas" w:hAnsi="Consolas" w:cs="Consolas"/>
-          <w:sz w:val="20"/>
-          <w:szCs w:val="20"/>
-          <w:lang w:val="sr-Latn-RS"/>
-        </w:rPr>
-        <w:t>hashCode() % table.length</w:t>
-      </w:r>
-      <w:r>
-        <w:rPr>
-          <w:lang w:val="sr-Latn-RS"/>
-        </w:rPr>
-        <w:t>)</w:t>
-      </w:r>
-      <w:r>
-        <w:rPr>
-          <w:lang w:val="sr-Latn-RS"/>
-        </w:rPr>
-        <w:t>.</w:t>
-      </w:r>
-    </w:p>
-    <w:p>
-      <w:pPr>
-        <w:spacing w:after="80"/>
-        <w:jc w:val="both"/>
-        <w:rPr>
-          <w:lang w:val="sr-Latn-RS"/>
-        </w:rPr>
-      </w:pPr>
-      <w:r>
-        <w:rPr>
-          <w:rFonts w:ascii="Consolas" w:hAnsi="Consolas" w:cs="Consolas"/>
-          <w:b/>
-          <w:bCs/>
-          <w:sz w:val="20"/>
-          <w:szCs w:val="20"/>
-          <w:lang w:val="sr-Latn-RS"/>
-        </w:rPr>
-        <w:t>Node[] searchCollisionChain(T element, int hashValue)</w:t>
-      </w:r>
-      <w:r>
-        <w:rPr>
-          <w:lang w:val="sr-Latn-RS"/>
-        </w:rPr>
-        <w:t>: krećući se od korena lanca kolizije proverava za svaki element u lancu da li je jednak traženom i ako jeste vraća niz od dva pokazivača, i to na traženi element i onaj koji mu prethodi.</w:t>
-      </w:r>
-    </w:p>
-    <w:p>
-      <w:pPr>
-        <w:spacing w:after="80"/>
-        <w:jc w:val="both"/>
-        <w:rPr>
-          <w:lang w:val="sr-Latn-RS"/>
-        </w:rPr>
-      </w:pPr>
-      <w:r>
-        <w:rPr>
-          <w:rFonts w:ascii="Consolas" w:hAnsi="Consolas" w:cs="Consolas"/>
-          <w:b/>
-          <w:bCs/>
-          <w:sz w:val="20"/>
-          <w:szCs w:val="20"/>
-          <w:lang w:val="sr-Latn-RS"/>
-        </w:rPr>
-        <w:t>boolean member(T element)</w:t>
-      </w:r>
-      <w:r>
-        <w:rPr>
-          <w:lang w:val="sr-Latn-RS"/>
-        </w:rPr>
-        <w:t xml:space="preserve">: pretraga lanca kolizije za </w:t>
-      </w:r>
-      <w:r>
-        <w:rPr>
-          <w:i/>
-          <w:iCs/>
-          <w:lang w:val="sr-Latn-RS"/>
-        </w:rPr>
-        <w:t>hash</w:t>
-      </w:r>
-      <w:r>
-        <w:rPr>
-          <w:lang w:val="sr-Latn-RS"/>
-        </w:rPr>
-        <w:t xml:space="preserve"> vrednost elementa.</w:t>
-      </w:r>
-    </w:p>
-    <w:p>
-      <w:pPr>
-        <w:spacing w:after="80"/>
-        <w:jc w:val="both"/>
-        <w:rPr>
-          <w:lang w:val="sr-Latn-RS"/>
-        </w:rPr>
-      </w:pPr>
-      <w:r>
-        <w:rPr>
-          <w:rFonts w:ascii="Consolas" w:hAnsi="Consolas" w:cs="Consolas"/>
-          <w:b/>
-          <w:bCs/>
-          <w:sz w:val="20"/>
-          <w:szCs w:val="20"/>
-          <w:lang w:val="sr-Latn-RS"/>
-        </w:rPr>
-        <w:t xml:space="preserve">boolean </w:t>
-      </w:r>
-      <w:r>
-        <w:rPr>
-          <w:rFonts w:ascii="Consolas" w:hAnsi="Consolas" w:cs="Consolas"/>
-          <w:b/>
-          <w:bCs/>
-          <w:sz w:val="20"/>
-          <w:szCs w:val="20"/>
-          <w:lang w:val="sr-Latn-RS"/>
-        </w:rPr>
-        <w:t>insert</w:t>
-      </w:r>
-      <w:r>
-        <w:rPr>
-          <w:rFonts w:ascii="Consolas" w:hAnsi="Consolas" w:cs="Consolas"/>
-          <w:b/>
-          <w:bCs/>
-          <w:sz w:val="20"/>
-          <w:szCs w:val="20"/>
-          <w:lang w:val="sr-Latn-RS"/>
-        </w:rPr>
-        <w:t>(T element)</w:t>
-      </w:r>
-      <w:r>
-        <w:rPr>
-          <w:lang w:val="sr-Latn-RS"/>
-        </w:rPr>
-        <w:t xml:space="preserve">: pretraga lanca kolizije za </w:t>
-      </w:r>
-      <w:r>
-        <w:rPr>
-          <w:i/>
-          <w:iCs/>
-          <w:lang w:val="sr-Latn-RS"/>
-        </w:rPr>
-        <w:t>hash</w:t>
-      </w:r>
-      <w:r>
-        <w:rPr>
-          <w:lang w:val="sr-Latn-RS"/>
-        </w:rPr>
-        <w:t xml:space="preserve"> vrednost elementa, ukoliko postoji vraća </w:t>
-      </w:r>
-      <w:r>
-        <w:rPr>
-          <w:rFonts w:ascii="Consolas" w:hAnsi="Consolas" w:cs="Consolas"/>
-          <w:sz w:val="20"/>
-          <w:szCs w:val="20"/>
-          <w:lang w:val="sr-Latn-RS"/>
-        </w:rPr>
-        <w:t>false</w:t>
-      </w:r>
-      <w:r>
-        <w:rPr>
-          <w:lang w:val="sr-Latn-RS"/>
-        </w:rPr>
-        <w:t xml:space="preserve">, ukoliko ne postoji element se stavlja u </w:t>
-      </w:r>
-      <w:r>
-        <w:rPr>
-          <w:rFonts w:ascii="Consolas" w:hAnsi="Consolas" w:cs="Consolas"/>
-          <w:sz w:val="20"/>
-          <w:szCs w:val="20"/>
-          <w:lang w:val="sr-Latn-RS"/>
-        </w:rPr>
-        <w:t>Node</w:t>
-      </w:r>
-      <w:r>
-        <w:rPr>
-          <w:lang w:val="sr-Latn-RS"/>
-        </w:rPr>
-        <w:t xml:space="preserve"> i prevezuje na početak lanca.</w:t>
-      </w:r>
-    </w:p>
-    <w:p>
-      <w:pPr>
-        <w:jc w:val="both"/>
-        <w:rPr>
-          <w:lang w:val="sr-Latn-RS"/>
-        </w:rPr>
-      </w:pPr>
-      <w:r>
-        <w:rPr>
-          <w:rFonts w:ascii="Consolas" w:hAnsi="Consolas" w:cs="Consolas"/>
-          <w:b/>
-          <w:bCs/>
-          <w:sz w:val="20"/>
-          <w:szCs w:val="20"/>
-          <w:lang w:val="sr-Latn-RS"/>
-        </w:rPr>
-        <w:t xml:space="preserve">boolean </w:t>
-      </w:r>
-      <w:r>
-        <w:rPr>
-          <w:rFonts w:ascii="Consolas" w:hAnsi="Consolas" w:cs="Consolas"/>
-          <w:b/>
-          <w:bCs/>
-          <w:sz w:val="20"/>
-          <w:szCs w:val="20"/>
-          <w:lang w:val="sr-Latn-RS"/>
-        </w:rPr>
-        <w:t>remove</w:t>
-      </w:r>
-      <w:r>
-        <w:rPr>
-          <w:rFonts w:ascii="Consolas" w:hAnsi="Consolas" w:cs="Consolas"/>
-          <w:b/>
-          <w:bCs/>
-          <w:sz w:val="20"/>
-          <w:szCs w:val="20"/>
-          <w:lang w:val="sr-Latn-RS"/>
-        </w:rPr>
-        <w:t>(T element)</w:t>
-      </w:r>
-      <w:r>
-        <w:rPr>
-          <w:lang w:val="sr-Latn-RS"/>
-        </w:rPr>
-        <w:t>: pretraga lanca koli</w:t>
-      </w:r>
-      <w:r>
-        <w:rPr>
-          <w:lang w:val="sr-Latn-RS"/>
-        </w:rPr>
-        <w:t>z</w:t>
-      </w:r>
-      <w:r>
-        <w:rPr>
-          <w:lang w:val="sr-Latn-RS"/>
-        </w:rPr>
-        <w:t xml:space="preserve">ije za </w:t>
-      </w:r>
-      <w:r>
-        <w:rPr>
-          <w:i/>
-          <w:iCs/>
-          <w:lang w:val="sr-Latn-RS"/>
-        </w:rPr>
-        <w:t>hash</w:t>
-      </w:r>
-      <w:r>
-        <w:rPr>
-          <w:lang w:val="sr-Latn-RS"/>
-        </w:rPr>
-        <w:t xml:space="preserve"> vrednost elementa, ukoliko ne postoji vraća </w:t>
-      </w:r>
-      <w:r>
-        <w:rPr>
-          <w:rFonts w:ascii="Consolas" w:hAnsi="Consolas" w:cs="Consolas"/>
-          <w:sz w:val="20"/>
-          <w:szCs w:val="20"/>
-          <w:lang w:val="sr-Latn-RS"/>
-        </w:rPr>
-        <w:t>false</w:t>
-      </w:r>
-      <w:r>
-        <w:rPr>
-          <w:lang w:val="sr-Latn-RS"/>
-        </w:rPr>
-        <w:t xml:space="preserve">, ukoliko postoji pita se da li je to </w:t>
-      </w:r>
-      <w:r>
-        <w:rPr>
-          <w:u w:val="single"/>
-          <w:lang w:val="sr-Latn-RS"/>
-        </w:rPr>
-        <w:t>koren lanca</w:t>
-      </w:r>
-      <w:r>
-        <w:rPr>
-          <w:lang w:val="sr-Latn-RS"/>
-        </w:rPr>
-        <w:t xml:space="preserve"> i ako jeste izvršava </w:t>
-      </w:r>
-      <w:r>
-        <w:rPr>
-          <w:rFonts w:ascii="Consolas" w:hAnsi="Consolas" w:cs="Consolas"/>
-          <w:sz w:val="20"/>
-          <w:szCs w:val="20"/>
-          <w:lang w:val="sr-Latn-RS"/>
-        </w:rPr>
-        <w:t>table</w:t>
-      </w:r>
-      <w:r>
-        <w:rPr>
-          <w:rFonts w:ascii="Consolas" w:hAnsi="Consolas" w:cs="Consolas"/>
-          <w:sz w:val="20"/>
-          <w:szCs w:val="20"/>
-        </w:rPr>
-        <w:t>[</w:t>
-      </w:r>
-      <w:proofErr w:type="spellStart"/>
-      <w:r>
-        <w:rPr>
-          <w:rFonts w:ascii="Consolas" w:hAnsi="Consolas" w:cs="Consolas"/>
-          <w:sz w:val="20"/>
-          <w:szCs w:val="20"/>
-        </w:rPr>
-        <w:t>hashValue</w:t>
-      </w:r>
-      <w:proofErr w:type="spellEnd"/>
-      <w:r>
-        <w:rPr>
-          <w:rFonts w:ascii="Consolas" w:hAnsi="Consolas" w:cs="Consolas"/>
-          <w:sz w:val="20"/>
-          <w:szCs w:val="20"/>
-        </w:rPr>
-        <w:t>]=table[</w:t>
-      </w:r>
-      <w:proofErr w:type="spellStart"/>
-      <w:r>
-        <w:rPr>
-          <w:rFonts w:ascii="Consolas" w:hAnsi="Consolas" w:cs="Consolas"/>
-          <w:sz w:val="20"/>
-          <w:szCs w:val="20"/>
-        </w:rPr>
-        <w:t>hashValue</w:t>
-      </w:r>
-      <w:proofErr w:type="spellEnd"/>
-      <w:r>
-        <w:rPr>
-          <w:rFonts w:ascii="Consolas" w:hAnsi="Consolas" w:cs="Consolas"/>
-          <w:sz w:val="20"/>
-          <w:szCs w:val="20"/>
-        </w:rPr>
-        <w:t>].next</w:t>
-      </w:r>
-      <w:r>
-        <w:t xml:space="preserve">, a </w:t>
-      </w:r>
-      <w:proofErr w:type="spellStart"/>
-      <w:r>
-        <w:rPr>
-          <w:u w:val="single"/>
-        </w:rPr>
-        <w:t>ako</w:t>
-      </w:r>
-      <w:proofErr w:type="spellEnd"/>
-      <w:r>
-        <w:rPr>
-          <w:u w:val="single"/>
-        </w:rPr>
-        <w:t xml:space="preserve"> </w:t>
-      </w:r>
-      <w:proofErr w:type="spellStart"/>
-      <w:r>
-        <w:rPr>
-          <w:u w:val="single"/>
-        </w:rPr>
-        <w:t>nije</w:t>
-      </w:r>
-      <w:proofErr w:type="spellEnd"/>
-      <w:r>
-        <w:t xml:space="preserve"> </w:t>
-      </w:r>
-      <w:r>
-        <w:rPr>
-          <w:rFonts w:ascii="Consolas" w:hAnsi="Consolas" w:cs="Consolas"/>
-          <w:sz w:val="20"/>
-          <w:szCs w:val="20"/>
-        </w:rPr>
-        <w:t>n[1].next=n[0].next</w:t>
-      </w:r>
-      <w:r>
-        <w:t xml:space="preserve"> (</w:t>
-      </w:r>
-      <w:r>
-        <w:rPr>
-          <w:rFonts w:ascii="Consolas" w:hAnsi="Consolas" w:cs="Consolas"/>
-          <w:sz w:val="20"/>
-          <w:szCs w:val="20"/>
-        </w:rPr>
-        <w:t>n</w:t>
-      </w:r>
-      <w:r>
-        <w:t xml:space="preserve"> je </w:t>
-      </w:r>
-      <w:proofErr w:type="spellStart"/>
-      <w:r>
-        <w:t>nizovni</w:t>
-      </w:r>
-      <w:proofErr w:type="spellEnd"/>
-      <w:r>
-        <w:t xml:space="preserve"> </w:t>
-      </w:r>
-      <w:proofErr w:type="spellStart"/>
-      <w:r>
-        <w:t>rezultat</w:t>
-      </w:r>
-      <w:proofErr w:type="spellEnd"/>
-      <w:r>
-        <w:t xml:space="preserve"> </w:t>
-      </w:r>
-      <w:proofErr w:type="spellStart"/>
-      <w:r>
-        <w:t>pretrage</w:t>
-      </w:r>
-      <w:proofErr w:type="spellEnd"/>
-      <w:r>
-        <w:rPr>
-          <w:lang w:val="sr-Latn-RS"/>
-        </w:rPr>
-        <w:t xml:space="preserve"> lanca kolizije).</w:t>
-      </w:r>
-    </w:p>
-    <w:p>
-      <w:pPr>
-        <w:jc w:val="right"/>
-        <w:rPr>
-          <w:lang w:val="sr-Latn-RS"/>
-        </w:rPr>
-      </w:pPr>
-      <w:hyperlink r:id="rId30" w:history="1">
+      <w:hyperlink r:id="rId32" w:history="1">
         <w:r>
           <w:rPr>
             <w:rStyle w:val="Hyperlink"/>
             <w:lang w:val="sr-Latn-RS"/>
           </w:rPr>
-          <w:t>https://github.com/NikolaVetnic/SPA2/tree/master/src/p05_hash_tables</w:t>
+          <w:t>https://tinyurl.com/g4g-hashSet</w:t>
+        </w:r>
+      </w:hyperlink>
+    </w:p>
+    <w:p>
+      <w:pPr>
+        <w:spacing w:after="80"/>
+        <w:jc w:val="both"/>
+        <w:rPr>
+          <w:lang w:val="sr-Latn-RS"/>
+        </w:rPr>
+      </w:pPr>
+      <w:r>
+        <w:rPr>
+          <w:b/>
+          <w:bCs/>
+          <w:lang w:val="sr-Latn-RS"/>
+        </w:rPr>
+        <w:t>Vrednosti</w:t>
+      </w:r>
+      <w:r>
+        <w:rPr>
+          <w:lang w:val="sr-Latn-RS"/>
+        </w:rPr>
+        <w:t xml:space="preserve">: da bi se napravio </w:t>
+      </w:r>
+      <w:r>
+        <w:rPr>
+          <w:u w:val="single"/>
+          <w:lang w:val="sr-Latn-RS"/>
+        </w:rPr>
+        <w:t xml:space="preserve">skup objekata klase </w:t>
+      </w:r>
+      <w:r>
+        <w:rPr>
+          <w:rFonts w:ascii="Consolas" w:hAnsi="Consolas" w:cs="Consolas"/>
+          <w:sz w:val="21"/>
+          <w:szCs w:val="21"/>
+          <w:u w:val="single"/>
+          <w:lang w:val="sr-Latn-RS"/>
+        </w:rPr>
+        <w:t>A</w:t>
+      </w:r>
+      <w:r>
+        <w:rPr>
+          <w:u w:val="single"/>
+          <w:lang w:val="sr-Latn-RS"/>
+        </w:rPr>
+        <w:t xml:space="preserve"> koristeći </w:t>
+      </w:r>
+      <w:r>
+        <w:rPr>
+          <w:rFonts w:ascii="Consolas" w:hAnsi="Consolas" w:cs="Consolas"/>
+          <w:sz w:val="20"/>
+          <w:szCs w:val="20"/>
+          <w:u w:val="single"/>
+          <w:lang w:val="sr-Latn-RS"/>
+        </w:rPr>
+        <w:t>OHashSet</w:t>
+      </w:r>
+      <w:r>
+        <w:rPr>
+          <w:sz w:val="20"/>
+          <w:szCs w:val="20"/>
+          <w:lang w:val="sr-Latn-RS"/>
+        </w:rPr>
+        <w:t xml:space="preserve"> </w:t>
+      </w:r>
+      <w:r>
+        <w:rPr>
+          <w:lang w:val="sr-Latn-RS"/>
+        </w:rPr>
+        <w:t xml:space="preserve">klasa </w:t>
+      </w:r>
+      <w:r>
+        <w:rPr>
+          <w:rFonts w:ascii="Consolas" w:hAnsi="Consolas" w:cs="Consolas"/>
+          <w:sz w:val="20"/>
+          <w:szCs w:val="20"/>
+          <w:lang w:val="sr-Latn-RS"/>
+        </w:rPr>
+        <w:t>A</w:t>
+      </w:r>
+      <w:r>
+        <w:rPr>
+          <w:lang w:val="sr-Latn-RS"/>
+        </w:rPr>
+        <w:t xml:space="preserve"> mora da </w:t>
+      </w:r>
+      <w:r>
+        <w:rPr>
+          <w:u w:val="single"/>
+          <w:lang w:val="sr-Latn-RS"/>
+        </w:rPr>
+        <w:t>redefiniše</w:t>
+      </w:r>
+      <w:r>
+        <w:rPr>
+          <w:lang w:val="sr-Latn-RS"/>
+        </w:rPr>
+        <w:t xml:space="preserve"> sledeće metode klase </w:t>
+      </w:r>
+      <w:r>
+        <w:rPr>
+          <w:rFonts w:ascii="Consolas" w:hAnsi="Consolas" w:cs="Consolas"/>
+          <w:sz w:val="20"/>
+          <w:szCs w:val="20"/>
+          <w:lang w:val="sr-Latn-RS"/>
+        </w:rPr>
+        <w:t>Object</w:t>
+      </w:r>
+      <w:r>
+        <w:rPr>
+          <w:lang w:val="sr-Latn-RS"/>
+        </w:rPr>
+        <w:t xml:space="preserve">: </w:t>
+      </w:r>
+      <w:r>
+        <w:rPr>
+          <w:rFonts w:ascii="Consolas" w:hAnsi="Consolas" w:cs="Consolas"/>
+          <w:sz w:val="20"/>
+          <w:szCs w:val="20"/>
+          <w:lang w:val="sr-Latn-RS"/>
+        </w:rPr>
+        <w:t>int hashCode()</w:t>
+      </w:r>
+      <w:r>
+        <w:t>,</w:t>
+      </w:r>
+      <w:r>
+        <w:rPr>
+          <w:rFonts w:ascii="Consolas" w:hAnsi="Consolas" w:cs="Consolas"/>
+          <w:sz w:val="20"/>
+          <w:szCs w:val="20"/>
+          <w:lang w:val="sr-Latn-RS"/>
+        </w:rPr>
+        <w:t xml:space="preserve"> boolean equals(Object o)</w:t>
+      </w:r>
+      <w:r>
+        <w:t>,</w:t>
+      </w:r>
+      <w:r>
+        <w:rPr>
+          <w:rFonts w:ascii="Consolas" w:hAnsi="Consolas" w:cs="Consolas"/>
+          <w:sz w:val="20"/>
+          <w:szCs w:val="20"/>
+          <w:lang w:val="sr-Latn-RS"/>
+        </w:rPr>
+        <w:t xml:space="preserve"> String toString()</w:t>
+      </w:r>
+      <w:r>
+        <w:rPr>
+          <w:lang w:val="sr-Latn-RS"/>
+        </w:rPr>
+        <w:t>.</w:t>
+      </w:r>
+    </w:p>
+    <w:p>
+      <w:pPr>
+        <w:spacing w:after="80"/>
+        <w:jc w:val="both"/>
+        <w:rPr>
+          <w:lang w:val="sr-Latn-RS"/>
+        </w:rPr>
+      </w:pPr>
+      <w:r>
+        <w:rPr>
+          <w:rFonts w:ascii="Consolas" w:hAnsi="Consolas" w:cs="Consolas"/>
+          <w:b/>
+          <w:bCs/>
+          <w:sz w:val="20"/>
+          <w:szCs w:val="20"/>
+          <w:lang w:val="sr-Latn-RS"/>
+        </w:rPr>
+        <w:t>private static class Node</w:t>
+      </w:r>
+      <w:r>
+        <w:rPr>
+          <w:rFonts w:ascii="Consolas" w:hAnsi="Consolas" w:cs="Consolas"/>
+          <w:b/>
+          <w:bCs/>
+          <w:sz w:val="20"/>
+          <w:szCs w:val="20"/>
+        </w:rPr>
+        <w:t xml:space="preserve"> { … }</w:t>
+      </w:r>
+      <w:r>
+        <w:rPr>
+          <w:lang w:val="sr-Latn-RS"/>
+        </w:rPr>
+        <w:t xml:space="preserve">: </w:t>
+      </w:r>
+      <w:r>
+        <w:rPr>
+          <w:i/>
+          <w:iCs/>
+          <w:lang w:val="sr-Latn-RS"/>
+        </w:rPr>
+        <w:t>wrapper</w:t>
+      </w:r>
+      <w:r>
+        <w:rPr>
+          <w:lang w:val="sr-Latn-RS"/>
+        </w:rPr>
+        <w:t xml:space="preserve"> klasa za realizaciju lanaca kolizije, sadrži </w:t>
+      </w:r>
+      <w:r>
+        <w:rPr>
+          <w:rFonts w:ascii="Consolas" w:hAnsi="Consolas" w:cs="Consolas"/>
+          <w:sz w:val="20"/>
+          <w:szCs w:val="20"/>
+          <w:lang w:val="sr-Latn-RS"/>
+        </w:rPr>
+        <w:t>Object value</w:t>
+      </w:r>
+      <w:r>
+        <w:rPr>
+          <w:lang w:val="sr-Latn-RS"/>
+        </w:rPr>
+        <w:t xml:space="preserve"> i </w:t>
+      </w:r>
+      <w:r>
+        <w:rPr>
+          <w:rFonts w:ascii="Consolas" w:hAnsi="Consolas" w:cs="Consolas"/>
+          <w:sz w:val="20"/>
+          <w:szCs w:val="20"/>
+          <w:lang w:val="sr-Latn-RS"/>
+        </w:rPr>
+        <w:t>Node next</w:t>
+      </w:r>
+      <w:r>
+        <w:rPr>
+          <w:lang w:val="sr-Latn-RS"/>
+        </w:rPr>
+        <w:t xml:space="preserve"> pokazivače.</w:t>
+      </w:r>
+    </w:p>
+    <w:p>
+      <w:pPr>
+        <w:spacing w:after="80"/>
+        <w:jc w:val="both"/>
+        <w:rPr>
+          <w:lang w:val="sr-Latn-RS"/>
+        </w:rPr>
+      </w:pPr>
+      <w:r>
+        <w:rPr>
+          <w:rFonts w:ascii="Consolas" w:hAnsi="Consolas" w:cs="Consolas"/>
+          <w:b/>
+          <w:bCs/>
+          <w:sz w:val="20"/>
+          <w:szCs w:val="20"/>
+          <w:lang w:val="sr-Latn-RS"/>
+        </w:rPr>
+        <w:t>OHashSet()</w:t>
+      </w:r>
+      <w:r>
+        <w:rPr>
+          <w:lang w:val="sr-Latn-RS"/>
+        </w:rPr>
+        <w:t xml:space="preserve">, </w:t>
+      </w:r>
+      <w:r>
+        <w:rPr>
+          <w:rFonts w:ascii="Consolas" w:hAnsi="Consolas" w:cs="Consolas"/>
+          <w:b/>
+          <w:bCs/>
+          <w:sz w:val="20"/>
+          <w:szCs w:val="20"/>
+          <w:lang w:val="sr-Latn-RS"/>
+        </w:rPr>
+        <w:t>OHashSet(size)</w:t>
+      </w:r>
+      <w:r>
+        <w:rPr>
+          <w:lang w:val="sr-Latn-RS"/>
+        </w:rPr>
+        <w:t xml:space="preserve">, </w:t>
+      </w:r>
+      <w:r>
+        <w:rPr>
+          <w:rFonts w:ascii="Consolas" w:hAnsi="Consolas" w:cs="Consolas"/>
+          <w:b/>
+          <w:bCs/>
+          <w:sz w:val="20"/>
+          <w:szCs w:val="20"/>
+          <w:lang w:val="sr-Latn-RS"/>
+        </w:rPr>
+        <w:t>hash(T o)</w:t>
+      </w:r>
+      <w:r>
+        <w:rPr>
+          <w:lang w:val="sr-Latn-RS"/>
+        </w:rPr>
+        <w:t>: konstruktori i hash f-ja (</w:t>
+      </w:r>
+      <w:r>
+        <w:rPr>
+          <w:rFonts w:ascii="Consolas" w:hAnsi="Consolas" w:cs="Consolas"/>
+          <w:sz w:val="20"/>
+          <w:szCs w:val="20"/>
+          <w:lang w:val="sr-Latn-RS"/>
+        </w:rPr>
+        <w:t>hashCode() % table.length</w:t>
+      </w:r>
+      <w:r>
+        <w:rPr>
+          <w:lang w:val="sr-Latn-RS"/>
+        </w:rPr>
+        <w:t>)</w:t>
+      </w:r>
+      <w:r>
+        <w:rPr>
+          <w:lang w:val="sr-Latn-RS"/>
+        </w:rPr>
+        <w:t>.</w:t>
+      </w:r>
+    </w:p>
+    <w:p>
+      <w:pPr>
+        <w:spacing w:after="80"/>
+        <w:jc w:val="both"/>
+        <w:rPr>
+          <w:lang w:val="sr-Latn-RS"/>
+        </w:rPr>
+      </w:pPr>
+      <w:r>
+        <w:rPr>
+          <w:rFonts w:ascii="Consolas" w:hAnsi="Consolas" w:cs="Consolas"/>
+          <w:b/>
+          <w:bCs/>
+          <w:sz w:val="20"/>
+          <w:szCs w:val="20"/>
+          <w:lang w:val="sr-Latn-RS"/>
+        </w:rPr>
+        <w:t>Node[] searchCollisionChain(T element, int hashValue)</w:t>
+      </w:r>
+      <w:r>
+        <w:rPr>
+          <w:lang w:val="sr-Latn-RS"/>
+        </w:rPr>
+        <w:t>: krećući se od korena lanca kolizije proverava za svaki element u lancu da li je jednak traženom i ako jeste vraća niz od dva pokazivača, i to na traženi element i onaj koji mu prethodi.</w:t>
+      </w:r>
+    </w:p>
+    <w:p>
+      <w:pPr>
+        <w:spacing w:after="80"/>
+        <w:jc w:val="both"/>
+        <w:rPr>
+          <w:lang w:val="sr-Latn-RS"/>
+        </w:rPr>
+      </w:pPr>
+      <w:r>
+        <w:rPr>
+          <w:rFonts w:ascii="Consolas" w:hAnsi="Consolas" w:cs="Consolas"/>
+          <w:b/>
+          <w:bCs/>
+          <w:sz w:val="20"/>
+          <w:szCs w:val="20"/>
+          <w:lang w:val="sr-Latn-RS"/>
+        </w:rPr>
+        <w:t>boolean member(T element)</w:t>
+      </w:r>
+      <w:r>
+        <w:rPr>
+          <w:lang w:val="sr-Latn-RS"/>
+        </w:rPr>
+        <w:t xml:space="preserve">: pretraga lanca kolizije za </w:t>
+      </w:r>
+      <w:r>
+        <w:rPr>
+          <w:i/>
+          <w:iCs/>
+          <w:lang w:val="sr-Latn-RS"/>
+        </w:rPr>
+        <w:t>hash</w:t>
+      </w:r>
+      <w:r>
+        <w:rPr>
+          <w:lang w:val="sr-Latn-RS"/>
+        </w:rPr>
+        <w:t xml:space="preserve"> vrednost elementa.</w:t>
+      </w:r>
+    </w:p>
+    <w:p>
+      <w:pPr>
+        <w:spacing w:after="80"/>
+        <w:jc w:val="both"/>
+        <w:rPr>
+          <w:lang w:val="sr-Latn-RS"/>
+        </w:rPr>
+      </w:pPr>
+      <w:r>
+        <w:rPr>
+          <w:rFonts w:ascii="Consolas" w:hAnsi="Consolas" w:cs="Consolas"/>
+          <w:b/>
+          <w:bCs/>
+          <w:sz w:val="20"/>
+          <w:szCs w:val="20"/>
+          <w:lang w:val="sr-Latn-RS"/>
+        </w:rPr>
+        <w:t xml:space="preserve">boolean </w:t>
+      </w:r>
+      <w:r>
+        <w:rPr>
+          <w:rFonts w:ascii="Consolas" w:hAnsi="Consolas" w:cs="Consolas"/>
+          <w:b/>
+          <w:bCs/>
+          <w:sz w:val="20"/>
+          <w:szCs w:val="20"/>
+          <w:lang w:val="sr-Latn-RS"/>
+        </w:rPr>
+        <w:t>insert</w:t>
+      </w:r>
+      <w:r>
+        <w:rPr>
+          <w:rFonts w:ascii="Consolas" w:hAnsi="Consolas" w:cs="Consolas"/>
+          <w:b/>
+          <w:bCs/>
+          <w:sz w:val="20"/>
+          <w:szCs w:val="20"/>
+          <w:lang w:val="sr-Latn-RS"/>
+        </w:rPr>
+        <w:t>(T element)</w:t>
+      </w:r>
+      <w:r>
+        <w:rPr>
+          <w:lang w:val="sr-Latn-RS"/>
+        </w:rPr>
+        <w:t xml:space="preserve">: pretraga lanca kolizije za </w:t>
+      </w:r>
+      <w:r>
+        <w:rPr>
+          <w:i/>
+          <w:iCs/>
+          <w:lang w:val="sr-Latn-RS"/>
+        </w:rPr>
+        <w:t>hash</w:t>
+      </w:r>
+      <w:r>
+        <w:rPr>
+          <w:lang w:val="sr-Latn-RS"/>
+        </w:rPr>
+        <w:t xml:space="preserve"> vrednost elementa, ukoliko postoji vraća </w:t>
+      </w:r>
+      <w:r>
+        <w:rPr>
+          <w:rFonts w:ascii="Consolas" w:hAnsi="Consolas" w:cs="Consolas"/>
+          <w:sz w:val="20"/>
+          <w:szCs w:val="20"/>
+          <w:lang w:val="sr-Latn-RS"/>
+        </w:rPr>
+        <w:t>false</w:t>
+      </w:r>
+      <w:r>
+        <w:rPr>
+          <w:lang w:val="sr-Latn-RS"/>
+        </w:rPr>
+        <w:t xml:space="preserve">, ukoliko ne postoji element se stavlja u </w:t>
+      </w:r>
+      <w:r>
+        <w:rPr>
+          <w:rFonts w:ascii="Consolas" w:hAnsi="Consolas" w:cs="Consolas"/>
+          <w:sz w:val="20"/>
+          <w:szCs w:val="20"/>
+          <w:lang w:val="sr-Latn-RS"/>
+        </w:rPr>
+        <w:t>Node</w:t>
+      </w:r>
+      <w:r>
+        <w:rPr>
+          <w:lang w:val="sr-Latn-RS"/>
+        </w:rPr>
+        <w:t xml:space="preserve"> i prevezuje na početak lanca.</w:t>
+      </w:r>
+    </w:p>
+    <w:p>
+      <w:pPr>
+        <w:jc w:val="both"/>
+        <w:rPr>
+          <w:lang w:val="sr-Latn-RS"/>
+        </w:rPr>
+      </w:pPr>
+      <w:r>
+        <w:rPr>
+          <w:rFonts w:ascii="Consolas" w:hAnsi="Consolas" w:cs="Consolas"/>
+          <w:b/>
+          <w:bCs/>
+          <w:sz w:val="20"/>
+          <w:szCs w:val="20"/>
+          <w:lang w:val="sr-Latn-RS"/>
+        </w:rPr>
+        <w:t xml:space="preserve">boolean </w:t>
+      </w:r>
+      <w:r>
+        <w:rPr>
+          <w:rFonts w:ascii="Consolas" w:hAnsi="Consolas" w:cs="Consolas"/>
+          <w:b/>
+          <w:bCs/>
+          <w:sz w:val="20"/>
+          <w:szCs w:val="20"/>
+          <w:lang w:val="sr-Latn-RS"/>
+        </w:rPr>
+        <w:t>remove</w:t>
+      </w:r>
+      <w:r>
+        <w:rPr>
+          <w:rFonts w:ascii="Consolas" w:hAnsi="Consolas" w:cs="Consolas"/>
+          <w:b/>
+          <w:bCs/>
+          <w:sz w:val="20"/>
+          <w:szCs w:val="20"/>
+          <w:lang w:val="sr-Latn-RS"/>
+        </w:rPr>
+        <w:t>(T element)</w:t>
+      </w:r>
+      <w:r>
+        <w:rPr>
+          <w:lang w:val="sr-Latn-RS"/>
+        </w:rPr>
+        <w:t>: pretraga lanca koli</w:t>
+      </w:r>
+      <w:r>
+        <w:rPr>
+          <w:lang w:val="sr-Latn-RS"/>
+        </w:rPr>
+        <w:t>z</w:t>
+      </w:r>
+      <w:r>
+        <w:rPr>
+          <w:lang w:val="sr-Latn-RS"/>
+        </w:rPr>
+        <w:t xml:space="preserve">ije za </w:t>
+      </w:r>
+      <w:r>
+        <w:rPr>
+          <w:i/>
+          <w:iCs/>
+          <w:lang w:val="sr-Latn-RS"/>
+        </w:rPr>
+        <w:t>hash</w:t>
+      </w:r>
+      <w:r>
+        <w:rPr>
+          <w:lang w:val="sr-Latn-RS"/>
+        </w:rPr>
+        <w:t xml:space="preserve"> vrednost elementa, ukoliko ne postoji vraća </w:t>
+      </w:r>
+      <w:r>
+        <w:rPr>
+          <w:rFonts w:ascii="Consolas" w:hAnsi="Consolas" w:cs="Consolas"/>
+          <w:sz w:val="20"/>
+          <w:szCs w:val="20"/>
+          <w:lang w:val="sr-Latn-RS"/>
+        </w:rPr>
+        <w:t>false</w:t>
+      </w:r>
+      <w:r>
+        <w:rPr>
+          <w:lang w:val="sr-Latn-RS"/>
+        </w:rPr>
+        <w:t xml:space="preserve">, ukoliko postoji pita se da li je to </w:t>
+      </w:r>
+      <w:r>
+        <w:rPr>
+          <w:u w:val="single"/>
+          <w:lang w:val="sr-Latn-RS"/>
+        </w:rPr>
+        <w:t>koren lanca</w:t>
+      </w:r>
+      <w:r>
+        <w:rPr>
+          <w:lang w:val="sr-Latn-RS"/>
+        </w:rPr>
+        <w:t xml:space="preserve"> i ako jeste izvršava </w:t>
+      </w:r>
+      <w:r>
+        <w:rPr>
+          <w:rFonts w:ascii="Consolas" w:hAnsi="Consolas" w:cs="Consolas"/>
+          <w:sz w:val="20"/>
+          <w:szCs w:val="20"/>
+          <w:lang w:val="sr-Latn-RS"/>
+        </w:rPr>
+        <w:t>table</w:t>
+      </w:r>
+      <w:r>
+        <w:rPr>
+          <w:rFonts w:ascii="Consolas" w:hAnsi="Consolas" w:cs="Consolas"/>
+          <w:sz w:val="20"/>
+          <w:szCs w:val="20"/>
+        </w:rPr>
+        <w:t>[</w:t>
+      </w:r>
+      <w:proofErr w:type="spellStart"/>
+      <w:r>
+        <w:rPr>
+          <w:rFonts w:ascii="Consolas" w:hAnsi="Consolas" w:cs="Consolas"/>
+          <w:sz w:val="20"/>
+          <w:szCs w:val="20"/>
+        </w:rPr>
+        <w:t>hashValue</w:t>
+      </w:r>
+      <w:proofErr w:type="spellEnd"/>
+      <w:r>
+        <w:rPr>
+          <w:rFonts w:ascii="Consolas" w:hAnsi="Consolas" w:cs="Consolas"/>
+          <w:sz w:val="20"/>
+          <w:szCs w:val="20"/>
+        </w:rPr>
+        <w:t>]=table[</w:t>
+      </w:r>
+      <w:proofErr w:type="spellStart"/>
+      <w:r>
+        <w:rPr>
+          <w:rFonts w:ascii="Consolas" w:hAnsi="Consolas" w:cs="Consolas"/>
+          <w:sz w:val="20"/>
+          <w:szCs w:val="20"/>
+        </w:rPr>
+        <w:t>hashValue</w:t>
+      </w:r>
+      <w:proofErr w:type="spellEnd"/>
+      <w:r>
+        <w:rPr>
+          <w:rFonts w:ascii="Consolas" w:hAnsi="Consolas" w:cs="Consolas"/>
+          <w:sz w:val="20"/>
+          <w:szCs w:val="20"/>
+        </w:rPr>
+        <w:t>].next</w:t>
+      </w:r>
+      <w:r>
+        <w:t xml:space="preserve">, a </w:t>
+      </w:r>
+      <w:proofErr w:type="spellStart"/>
+      <w:r>
+        <w:rPr>
+          <w:u w:val="single"/>
+        </w:rPr>
+        <w:t>ako</w:t>
+      </w:r>
+      <w:proofErr w:type="spellEnd"/>
+      <w:r>
+        <w:rPr>
+          <w:u w:val="single"/>
+        </w:rPr>
+        <w:t xml:space="preserve"> </w:t>
+      </w:r>
+      <w:proofErr w:type="spellStart"/>
+      <w:r>
+        <w:rPr>
+          <w:u w:val="single"/>
+        </w:rPr>
+        <w:t>nije</w:t>
+      </w:r>
+      <w:proofErr w:type="spellEnd"/>
+      <w:r>
+        <w:t xml:space="preserve"> </w:t>
+      </w:r>
+      <w:r>
+        <w:rPr>
+          <w:rFonts w:ascii="Consolas" w:hAnsi="Consolas" w:cs="Consolas"/>
+          <w:sz w:val="20"/>
+          <w:szCs w:val="20"/>
+        </w:rPr>
+        <w:t>n[1].next=n[0].next</w:t>
+      </w:r>
+      <w:r>
+        <w:t xml:space="preserve"> (</w:t>
+      </w:r>
+      <w:r>
+        <w:rPr>
+          <w:rFonts w:ascii="Consolas" w:hAnsi="Consolas" w:cs="Consolas"/>
+          <w:sz w:val="20"/>
+          <w:szCs w:val="20"/>
+        </w:rPr>
+        <w:t>n</w:t>
+      </w:r>
+      <w:r>
+        <w:t xml:space="preserve"> je </w:t>
+      </w:r>
+      <w:proofErr w:type="spellStart"/>
+      <w:r>
+        <w:t>nizovni</w:t>
+      </w:r>
+      <w:proofErr w:type="spellEnd"/>
+      <w:r>
+        <w:t xml:space="preserve"> </w:t>
+      </w:r>
+      <w:proofErr w:type="spellStart"/>
+      <w:r>
+        <w:t>rezultat</w:t>
+      </w:r>
+      <w:proofErr w:type="spellEnd"/>
+      <w:r>
+        <w:t xml:space="preserve"> </w:t>
+      </w:r>
+      <w:proofErr w:type="spellStart"/>
+      <w:r>
+        <w:t>pretrage</w:t>
+      </w:r>
+      <w:proofErr w:type="spellEnd"/>
+      <w:r>
+        <w:rPr>
+          <w:lang w:val="sr-Latn-RS"/>
+        </w:rPr>
+        <w:t xml:space="preserve"> lanca kolizije).</w:t>
+      </w:r>
+    </w:p>
+    <w:p>
+      <w:pPr>
+        <w:jc w:val="right"/>
+        <w:rPr>
+          <w:spacing w:val="-10"/>
+          <w:lang w:val="sr-Latn-RS"/>
+        </w:rPr>
+      </w:pPr>
+      <w:hyperlink r:id="rId33" w:history="1">
+        <w:r>
+          <w:rPr>
+            <w:rStyle w:val="Hyperlink"/>
+            <w:spacing w:val="-10"/>
+            <w:lang w:val="sr-Latn-RS"/>
+          </w:rPr>
+          <w:t>https://github.com/NikolaVetnic/SPA2/tree/master/src/p_vezba/qA1</w:t>
+        </w:r>
+        <w:r>
+          <w:rPr>
+            <w:rStyle w:val="Hyperlink"/>
+            <w:spacing w:val="-10"/>
+            <w:lang w:val="sr-Latn-RS"/>
+          </w:rPr>
+          <w:t>2_open_hash_set</w:t>
         </w:r>
       </w:hyperlink>
     </w:p>
@@ -17803,7 +17612,7 @@
           <w:lang w:val="sr-Latn-RS"/>
         </w:rPr>
       </w:pPr>
-      <w:hyperlink r:id="rId31" w:history="1">
+      <w:hyperlink r:id="rId34" w:history="1">
         <w:r>
           <w:rPr>
             <w:rStyle w:val="Hyperlink"/>
@@ -18368,7 +18177,7 @@
           <w:lang w:val="sr-Latn-RS"/>
         </w:rPr>
       </w:pPr>
-      <w:hyperlink r:id="rId32" w:history="1">
+      <w:hyperlink r:id="rId35" w:history="1">
         <w:r>
           <w:rPr>
             <w:rStyle w:val="Hyperlink"/>
@@ -19232,7 +19041,7 @@
           <w:lang w:val="sr-Latn-RS"/>
         </w:rPr>
       </w:pPr>
-      <w:hyperlink r:id="rId33" w:history="1">
+      <w:hyperlink r:id="rId36" w:history="1">
         <w:r>
           <w:rPr>
             <w:rStyle w:val="Hyperlink"/>
@@ -19702,7 +19511,7 @@
           <w:lang w:val="sr-Latn-RS"/>
         </w:rPr>
       </w:pPr>
-      <w:hyperlink r:id="rId34" w:history="1">
+      <w:hyperlink r:id="rId37" w:history="1">
         <w:r>
           <w:rPr>
             <w:rStyle w:val="Hyperlink"/>
@@ -20228,76 +20037,48 @@
         <w:rPr>
           <w:rFonts w:ascii="Cambria Math" w:hAnsi="Cambria Math"/>
         </w:rPr>
-        <w:t>[</w:t>
-      </w:r>
-      <w:proofErr w:type="spellStart"/>
+        <w:t xml:space="preserve">[i] = </w:t>
+      </w:r>
+      <w:r>
+        <w:rPr>
+          <w:rFonts w:ascii="Consolas" w:hAnsi="Consolas"/>
+          <w:sz w:val="20"/>
+          <w:szCs w:val="20"/>
+        </w:rPr>
+        <w:t>true</w:t>
+      </w:r>
       <w:r>
         <w:rPr>
           <w:rFonts w:ascii="Cambria Math" w:hAnsi="Cambria Math"/>
         </w:rPr>
-        <w:t>i</w:t>
-      </w:r>
-      <w:proofErr w:type="spellEnd"/>
+        <w:t xml:space="preserve"> / </w:t>
+      </w:r>
+      <w:r>
+        <w:rPr>
+          <w:rFonts w:ascii="Consolas" w:hAnsi="Consolas"/>
+          <w:sz w:val="20"/>
+          <w:szCs w:val="20"/>
+        </w:rPr>
+        <w:t>false</w:t>
+      </w:r>
       <w:r>
         <w:rPr>
           <w:rFonts w:ascii="Cambria Math" w:hAnsi="Cambria Math"/>
         </w:rPr>
-        <w:t xml:space="preserve">] = </w:t>
-      </w:r>
-      <w:r>
-        <w:rPr>
-          <w:rFonts w:ascii="Consolas" w:hAnsi="Consolas"/>
-          <w:sz w:val="20"/>
-          <w:szCs w:val="20"/>
-        </w:rPr>
-        <w:t>true</w:t>
+        <w:t xml:space="preserve"> </w:t>
       </w:r>
       <w:r>
         <w:rPr>
           <w:rFonts w:ascii="Cambria Math" w:hAnsi="Cambria Math"/>
-        </w:rPr>
-        <w:t xml:space="preserve"> / </w:t>
-      </w:r>
-      <w:r>
-        <w:rPr>
-          <w:rFonts w:ascii="Consolas" w:hAnsi="Consolas"/>
-          <w:sz w:val="20"/>
-          <w:szCs w:val="20"/>
-        </w:rPr>
-        <w:t>false</w:t>
+          <w:lang w:val="sr-Latn-RS"/>
+        </w:rPr>
+        <w:t xml:space="preserve">→ </w:t>
       </w:r>
       <w:r>
         <w:rPr>
           <w:rFonts w:ascii="Cambria Math" w:hAnsi="Cambria Math"/>
         </w:rPr>
-        <w:t xml:space="preserve"> </w:t>
-      </w:r>
-      <w:r>
-        <w:rPr>
-          <w:rFonts w:ascii="Cambria Math" w:hAnsi="Cambria Math"/>
-          <w:lang w:val="sr-Latn-RS"/>
-        </w:rPr>
-        <w:t xml:space="preserve">→ </w:t>
-      </w:r>
-      <w:r>
-        <w:rPr>
-          <w:rFonts w:ascii="Cambria Math" w:hAnsi="Cambria Math"/>
-        </w:rPr>
-        <w:t>S[</w:t>
-      </w:r>
-      <w:proofErr w:type="spellStart"/>
-      <w:r>
-        <w:rPr>
-          <w:rFonts w:ascii="Cambria Math" w:hAnsi="Cambria Math"/>
-        </w:rPr>
-        <w:t>i</w:t>
-      </w:r>
-      <w:proofErr w:type="spellEnd"/>
-      <w:r>
-        <w:rPr>
-          <w:rFonts w:ascii="Cambria Math" w:hAnsi="Cambria Math"/>
-        </w:rPr>
-        <w:t>]</w:t>
+        <w:t>S[i]</w:t>
       </w:r>
       <w:r>
         <w:t xml:space="preserve"> </w:t>
@@ -23347,7 +23128,7 @@
           <w:lang w:val="sr-Latn-RS"/>
         </w:rPr>
       </w:pPr>
-      <w:hyperlink r:id="rId35" w:history="1">
+      <w:hyperlink r:id="rId38" w:history="1">
         <w:r>
           <w:rPr>
             <w:rStyle w:val="Hyperlink"/>
@@ -25794,25 +25575,7 @@
           <w:sz w:val="20"/>
           <w:szCs w:val="20"/>
         </w:rPr>
-        <w:t>[</w:t>
-      </w:r>
-      <w:proofErr w:type="spellStart"/>
-      <w:r>
-        <w:rPr>
-          <w:rFonts w:ascii="Consolas" w:hAnsi="Consolas"/>
-          <w:sz w:val="20"/>
-          <w:szCs w:val="20"/>
-        </w:rPr>
-        <w:t>i</w:t>
-      </w:r>
-      <w:proofErr w:type="spellEnd"/>
-      <w:r>
-        <w:rPr>
-          <w:rFonts w:ascii="Consolas" w:hAnsi="Consolas"/>
-          <w:sz w:val="20"/>
-          <w:szCs w:val="20"/>
-        </w:rPr>
-        <w:t>]</w:t>
+        <w:t>[i]</w:t>
       </w:r>
       <w:r>
         <w:t>.</w:t>
@@ -25822,7 +25585,7 @@
       <w:pPr>
         <w:jc w:val="right"/>
       </w:pPr>
-      <w:hyperlink r:id="rId36" w:history="1">
+      <w:hyperlink r:id="rId39" w:history="1">
         <w:r>
           <w:rPr>
             <w:rStyle w:val="Hyperlink"/>
@@ -26038,12 +25801,12 @@
       </w:pPr>
     </w:p>
     <w:sectPr>
-      <w:headerReference w:type="even" r:id="rId37"/>
-      <w:headerReference w:type="default" r:id="rId38"/>
-      <w:footerReference w:type="even" r:id="rId39"/>
-      <w:footerReference w:type="default" r:id="rId40"/>
-      <w:headerReference w:type="first" r:id="rId41"/>
-      <w:footerReference w:type="first" r:id="rId42"/>
+      <w:headerReference w:type="even" r:id="rId40"/>
+      <w:headerReference w:type="default" r:id="rId41"/>
+      <w:footerReference w:type="even" r:id="rId42"/>
+      <w:footerReference w:type="default" r:id="rId43"/>
+      <w:headerReference w:type="first" r:id="rId44"/>
+      <w:footerReference w:type="first" r:id="rId45"/>
       <w:type w:val="continuous"/>
       <w:pgSz w:w="11900" w:h="16840"/>
       <w:pgMar w:top="1440" w:right="1440" w:bottom="1440" w:left="1440" w:header="708" w:footer="708" w:gutter="0"/>
@@ -26281,23 +26044,7 @@
         <w:footnoteRef/>
       </w:r>
       <w:r>
-        <w:t xml:space="preserve"> </w:t>
-      </w:r>
-      <w:proofErr w:type="spellStart"/>
-      <w:r>
-        <w:t>Kolizije</w:t>
-      </w:r>
-      <w:proofErr w:type="spellEnd"/>
-      <w:r>
-        <w:t xml:space="preserve"> </w:t>
-      </w:r>
-      <w:proofErr w:type="spellStart"/>
-      <w:r>
-        <w:t>i</w:t>
-      </w:r>
-      <w:proofErr w:type="spellEnd"/>
-      <w:r>
-        <w:t xml:space="preserve"> “</w:t>
+        <w:t xml:space="preserve"> Kolizije i “</w:t>
       </w:r>
       <w:r>
         <w:rPr>
@@ -26342,13 +26089,7 @@
         <w:rPr>
           <w:lang w:val="sr-Latn-RS"/>
         </w:rPr>
-        <w:t xml:space="preserve">Praktično </w:t>
-      </w:r>
-      <w:r>
-        <w:rPr>
-          <w:lang w:val="sr-Latn-RS"/>
-        </w:rPr>
-        <w:t>slaže sva polja prve vrste u niz od poslednjeg ka prvom.</w:t>
+        <w:t>Praktično slaže sva polja prve vrste u niz od poslednjeg ka prvom.</w:t>
       </w:r>
     </w:p>
   </w:footnote>
@@ -26377,13 +26118,7 @@
         <w:rPr>
           <w:lang w:val="sr-Latn-RS"/>
         </w:rPr>
-        <w:t xml:space="preserve">Ovo </w:t>
-      </w:r>
-      <w:r>
-        <w:rPr>
-          <w:lang w:val="sr-Latn-RS"/>
-        </w:rPr>
-        <w:t>je važno ukoliko dođe do povratka na ovo polje jer će se tako isprobati drugačije polje nego prvi put</w:t>
+        <w:t>Ovo je važno ukoliko dođe do povratka na ovo polje jer će se tako isprobati drugačije polje nego prvi put</w:t>
       </w:r>
     </w:p>
   </w:footnote>
@@ -26447,16 +26182,7 @@
         <w:szCs w:val="20"/>
         <w:lang w:val="sr-Latn-RS"/>
       </w:rPr>
-      <w:t xml:space="preserve">STRUKTURE </w:t>
-    </w:r>
-    <w:r>
-      <w:rPr>
-        <w:rFonts w:ascii="Calibri Light" w:hAnsi="Calibri Light" w:cs="Calibri Light"/>
-        <w:sz w:val="20"/>
-        <w:szCs w:val="20"/>
-        <w:lang w:val="sr-Latn-RS"/>
-      </w:rPr>
-      <w:t>PODATAKA I ALGORITMI 2, ODGOVORI NA PITANJA ZA USMENI DEO ISPITA. JANUAR 2021.  438/19 IT</w:t>
+      <w:t>STRUKTURE PODATAKA I ALGORITMI 2, ODGOVORI NA PITANJA ZA USMENI DEO ISPITA. JANUAR 2021.  438/19 IT</w:t>
     </w:r>
   </w:p>
 </w:hdr>
@@ -29410,7 +29136,7 @@
   <dgm:whole/>
   <dgm:extLst>
     <a:ext uri="http://schemas.microsoft.com/office/drawing/2008/diagram">
-      <dsp:dataModelExt xmlns:dsp="http://schemas.microsoft.com/office/drawing/2008/diagram" relId="rId27" minVer="http://schemas.openxmlformats.org/drawingml/2006/diagram"/>
+      <dsp:dataModelExt xmlns:dsp="http://schemas.microsoft.com/office/drawing/2008/diagram" relId="rId29" minVer="http://schemas.openxmlformats.org/drawingml/2006/diagram"/>
     </a:ext>
   </dgm:extLst>
 </dgm:dataModel>

</xml_diff>

<commit_message>
Closed Hash Set & Open Hash Map, pitanja za usmeni; IntWrap -> Element.
</commit_message>
<xml_diff>
--- a/doc/SPA2_UsmeniIspit.docx
+++ b/doc/SPA2_UsmeniIspit.docx
@@ -5414,7 +5414,50 @@
         <w:rPr>
           <w:lang w:val="sr-Latn-RS"/>
         </w:rPr>
-        <w:t>uzima vrednost sina, inače se petlja prekida.</w:t>
+        <w:t>uzima vrednost sina</w:t>
+      </w:r>
+      <w:r>
+        <w:rPr>
+          <w:lang w:val="sr-Latn-RS"/>
+        </w:rPr>
+        <w:t xml:space="preserve"> (dakle, </w:t>
+      </w:r>
+      <w:r>
+        <w:rPr>
+          <w:rFonts w:ascii="Consolas" w:hAnsi="Consolas"/>
+          <w:sz w:val="20"/>
+          <w:szCs w:val="20"/>
+          <w:u w:val="single"/>
+          <w:lang w:val="sr-Latn-RS"/>
+        </w:rPr>
+        <w:t>parentIndex</w:t>
+      </w:r>
+      <w:r>
+        <w:rPr>
+          <w:rFonts w:cstheme="minorHAnsi"/>
+          <w:u w:val="single"/>
+          <w:lang w:val="sr-Latn-RS"/>
+        </w:rPr>
+        <w:t xml:space="preserve"> </w:t>
+      </w:r>
+      <w:r>
+        <w:rPr>
+          <w:u w:val="single"/>
+          <w:lang w:val="sr-Latn-RS"/>
+        </w:rPr>
+        <w:t>ide ka većoj vrednosti</w:t>
+      </w:r>
+      <w:r>
+        <w:rPr>
+          <w:lang w:val="sr-Latn-RS"/>
+        </w:rPr>
+        <w:t>)</w:t>
+      </w:r>
+      <w:r>
+        <w:rPr>
+          <w:lang w:val="sr-Latn-RS"/>
+        </w:rPr>
+        <w:t>, inače se petlja prekida.</w:t>
       </w:r>
     </w:p>
     <w:p>
@@ -6813,7 +6856,14 @@
         <w:rPr>
           <w:lang w:val="sr-Latn-RS"/>
         </w:rPr>
-        <w:t xml:space="preserve">, pa </w:t>
+        <w:t xml:space="preserve">, </w:t>
+      </w:r>
+      <w:r>
+        <w:rPr>
+          <w:lang w:val="sr-Latn-RS"/>
+        </w:rPr>
+        <w:lastRenderedPageBreak/>
+        <w:t xml:space="preserve">pa </w:t>
       </w:r>
       <w:r>
         <w:rPr>
@@ -6935,7 +6985,6 @@
         <w:rPr>
           <w:lang w:val="sr-Latn-RS"/>
         </w:rPr>
-        <w:lastRenderedPageBreak/>
         <w:t>D</w:t>
       </w:r>
       <w:r>
@@ -8567,7 +8616,14 @@
         <w:rPr>
           <w:lang w:val="sr-Latn-RS"/>
         </w:rPr>
-        <w:t xml:space="preserve"> se razlikuju najviše za 1), </w:t>
+        <w:t xml:space="preserve"> se razlikuju </w:t>
+      </w:r>
+      <w:r>
+        <w:rPr>
+          <w:lang w:val="sr-Latn-RS"/>
+        </w:rPr>
+        <w:lastRenderedPageBreak/>
+        <w:t xml:space="preserve">najviše za 1), </w:t>
       </w:r>
       <w:r>
         <w:rPr>
@@ -8772,7 +8828,6 @@
           <w:bCs/>
           <w:lang w:val="sr-Latn-RS"/>
         </w:rPr>
-        <w:lastRenderedPageBreak/>
         <w:t>Podela liste</w:t>
       </w:r>
       <w:r>
@@ -11368,7 +11423,6 @@
           <w:bCs/>
           <w:lang w:val="sr-Latn-RS"/>
         </w:rPr>
-        <w:lastRenderedPageBreak/>
         <w:t>P</w:t>
       </w:r>
       <w:r>
@@ -12657,7 +12711,42 @@
         <w:rPr>
           <w:lang w:val="sr-Latn-RS"/>
         </w:rPr>
-        <w:t>: računa se indeks oca i ako je novi element veći od njega razmenjuju se, što se ponavlja sve dok je zadovoljen uslov razmene ili dok se ne stigne do korenskog čvora.</w:t>
+        <w:t>: računa se indeks oca i ako je novi element veći od njega razmenjuju se, što se ponavlja sve dok je zadovoljen uslov razmene ili dok se ne stigne do korenskog čvora</w:t>
+      </w:r>
+      <w:r>
+        <w:rPr>
+          <w:lang w:val="sr-Latn-RS"/>
+        </w:rPr>
+        <w:t xml:space="preserve"> (dakle, </w:t>
+      </w:r>
+      <w:r>
+        <w:rPr>
+          <w:rFonts w:ascii="Consolas" w:hAnsi="Consolas"/>
+          <w:sz w:val="20"/>
+          <w:szCs w:val="20"/>
+          <w:u w:val="single"/>
+          <w:lang w:val="sr-Latn-RS"/>
+        </w:rPr>
+        <w:t>sonIndex</w:t>
+      </w:r>
+      <w:r>
+        <w:rPr>
+          <w:u w:val="single"/>
+          <w:lang w:val="sr-Latn-RS"/>
+        </w:rPr>
+        <w:t xml:space="preserve"> ide naniže</w:t>
+      </w:r>
+      <w:r>
+        <w:rPr>
+          <w:lang w:val="sr-Latn-RS"/>
+        </w:rPr>
+        <w:t>)</w:t>
+      </w:r>
+      <w:r>
+        <w:rPr>
+          <w:lang w:val="sr-Latn-RS"/>
+        </w:rPr>
+        <w:t>.</w:t>
       </w:r>
     </w:p>
     <w:p>
@@ -12862,7 +12951,6 @@
           <w:noProof/>
           <w:lang w:val="sr-Latn-RS"/>
         </w:rPr>
-        <w:lastRenderedPageBreak/>
         <mc:AlternateContent>
           <mc:Choice Requires="wps">
             <w:drawing>
@@ -13286,7 +13374,59 @@
         <w:rPr>
           <w:lang w:val="sr-Latn-RS"/>
         </w:rPr>
-        <w:t xml:space="preserve"> osobina je uspostavljena, ukoliko nije otac i (veći) sin zamene mesta, sin postaje otac i postupak se ponavlja. </w:t>
+        <w:t xml:space="preserve"> osobina je uspostavljena, ukoliko nije otac i (veći) sin zamene mesta, sin postaje otac i postupak se ponavlja</w:t>
+      </w:r>
+      <w:r>
+        <w:rPr>
+          <w:lang w:val="sr-Latn-RS"/>
+        </w:rPr>
+        <w:t xml:space="preserve"> (dakle </w:t>
+      </w:r>
+      <w:r>
+        <w:rPr>
+          <w:rFonts w:ascii="Consolas" w:hAnsi="Consolas"/>
+          <w:sz w:val="20"/>
+          <w:szCs w:val="20"/>
+          <w:u w:val="single"/>
+          <w:lang w:val="sr-Latn-RS"/>
+        </w:rPr>
+        <w:t>parentIndex</w:t>
+      </w:r>
+      <w:r>
+        <w:rPr>
+          <w:u w:val="single"/>
+          <w:lang w:val="sr-Latn-RS"/>
+        </w:rPr>
+        <w:t xml:space="preserve"> ide od </w:t>
+      </w:r>
+      <w:r>
+        <w:rPr>
+          <w:rFonts w:ascii="Consolas" w:hAnsi="Consolas"/>
+          <w:sz w:val="20"/>
+          <w:szCs w:val="20"/>
+          <w:u w:val="single"/>
+          <w:lang w:val="sr-Latn-RS"/>
+        </w:rPr>
+        <w:t>0</w:t>
+      </w:r>
+      <w:r>
+        <w:rPr>
+          <w:u w:val="single"/>
+          <w:lang w:val="sr-Latn-RS"/>
+        </w:rPr>
+        <w:t xml:space="preserve"> naviše</w:t>
+      </w:r>
+      <w:r>
+        <w:rPr>
+          <w:lang w:val="sr-Latn-RS"/>
+        </w:rPr>
+        <w:t>)</w:t>
+      </w:r>
+      <w:r>
+        <w:rPr>
+          <w:lang w:val="sr-Latn-RS"/>
+        </w:rPr>
+        <w:t xml:space="preserve">. </w:t>
       </w:r>
     </w:p>
     <w:p>
@@ -14663,7 +14803,14 @@
         <w:rPr>
           <w:lang w:val="sr-Latn-RS"/>
         </w:rPr>
-        <w:t xml:space="preserve"> (verovatnoća kolizije je neintuitivan (nelinearan) fenomen, veća je nego što intuicija sugeriše)</w:t>
+        <w:t xml:space="preserve"> (verovatnoća </w:t>
+      </w:r>
+      <w:r>
+        <w:rPr>
+          <w:lang w:val="sr-Latn-RS"/>
+        </w:rPr>
+        <w:lastRenderedPageBreak/>
+        <w:t>kolizije je neintuitivan (nelinearan) fenomen, veća je nego što intuicija sugeriše)</w:t>
       </w:r>
       <w:r>
         <w:rPr>
@@ -14775,14 +14922,7 @@
         <w:rPr>
           <w:lang w:val="sr-Latn-RS"/>
         </w:rPr>
-        <w:t xml:space="preserve"> f-</w:t>
-      </w:r>
-      <w:r>
-        <w:rPr>
-          <w:lang w:val="sr-Latn-RS"/>
-        </w:rPr>
-        <w:lastRenderedPageBreak/>
-        <w:t xml:space="preserve">ja particioniše </w:t>
+        <w:t xml:space="preserve"> f-ja particioniše </w:t>
       </w:r>
       <w:r>
         <w:rPr>
@@ -15260,7 +15400,22 @@
           <w:szCs w:val="20"/>
           <w:lang w:val="sr-Latn-RS"/>
         </w:rPr>
-        <w:t>Object value</w:t>
+        <w:t>Object</w:t>
+      </w:r>
+      <w:r>
+        <w:rPr>
+          <w:lang w:val="sr-Latn-RS"/>
+        </w:rPr>
+        <w:t xml:space="preserve"> </w:t>
+      </w:r>
+      <w:r>
+        <w:rPr>
+          <w:rFonts w:ascii="Consolas" w:hAnsi="Consolas" w:cs="Consolas"/>
+          <w:sz w:val="20"/>
+          <w:szCs w:val="20"/>
+          <w:lang w:val="sr-Latn-RS"/>
+        </w:rPr>
+        <w:t>value</w:t>
       </w:r>
       <w:r>
         <w:rPr>
@@ -15275,7 +15430,22 @@
           <w:szCs w:val="20"/>
           <w:lang w:val="sr-Latn-RS"/>
         </w:rPr>
-        <w:t>Node next</w:t>
+        <w:t>Node</w:t>
+      </w:r>
+      <w:r>
+        <w:rPr>
+          <w:lang w:val="sr-Latn-RS"/>
+        </w:rPr>
+        <w:t xml:space="preserve"> </w:t>
+      </w:r>
+      <w:r>
+        <w:rPr>
+          <w:rFonts w:ascii="Consolas" w:hAnsi="Consolas" w:cs="Consolas"/>
+          <w:sz w:val="20"/>
+          <w:szCs w:val="20"/>
+          <w:lang w:val="sr-Latn-RS"/>
+        </w:rPr>
+        <w:t>next</w:t>
       </w:r>
       <w:r>
         <w:rPr>
@@ -15769,15 +15939,7 @@
             <w:spacing w:val="-10"/>
             <w:lang w:val="sr-Latn-RS"/>
           </w:rPr>
-          <w:t>https://github.com/NikolaVetnic/SPA2/tree/master/src/p_vezba/qA1</w:t>
-        </w:r>
-        <w:r>
-          <w:rPr>
-            <w:rStyle w:val="Hyperlink"/>
-            <w:spacing w:val="-10"/>
-            <w:lang w:val="sr-Latn-RS"/>
-          </w:rPr>
-          <w:t>2_open_hash_set</w:t>
+          <w:t>https://github.com/NikolaVetnic/SPA2/tree/master/src/p_vezba/qA12_open_hash_set</w:t>
         </w:r>
       </w:hyperlink>
     </w:p>
@@ -16862,7 +17024,14 @@
         <w:rPr>
           <w:lang w:val="sr-Latn-RS"/>
         </w:rPr>
-        <w:t xml:space="preserve">; prvih </w:t>
+        <w:t xml:space="preserve">; </w:t>
+      </w:r>
+      <w:r>
+        <w:rPr>
+          <w:lang w:val="sr-Latn-RS"/>
+        </w:rPr>
+        <w:lastRenderedPageBreak/>
+        <w:t xml:space="preserve">prvih </w:t>
       </w:r>
       <w:r>
         <w:rPr>
@@ -16935,7 +17104,6 @@
           <w:szCs w:val="20"/>
           <w:lang w:val="sr-Latn-RS"/>
         </w:rPr>
-        <w:lastRenderedPageBreak/>
         <w:t>public</w:t>
       </w:r>
       <w:r>
@@ -17127,6 +17295,8 @@
       <w:r>
         <w:rPr>
           <w:rFonts w:ascii="Consolas" w:hAnsi="Consolas" w:cs="Consolas"/>
+          <w:b/>
+          <w:bCs/>
           <w:sz w:val="20"/>
           <w:szCs w:val="20"/>
           <w:lang w:val="sr-Latn-RS"/>
@@ -18468,6 +18638,7 @@
           <w:szCs w:val="20"/>
           <w:lang w:val="sr-Latn-RS"/>
         </w:rPr>
+        <w:lastRenderedPageBreak/>
         <w:t>private static class Node</w:t>
       </w:r>
       <w:r>
@@ -18691,7 +18862,6 @@
           <w:szCs w:val="20"/>
           <w:lang w:val="sr-Latn-RS"/>
         </w:rPr>
-        <w:lastRenderedPageBreak/>
         <w:t>Node[]</w:t>
       </w:r>
       <w:r>
@@ -20078,7 +20248,21 @@
         <w:rPr>
           <w:rFonts w:ascii="Cambria Math" w:hAnsi="Cambria Math"/>
         </w:rPr>
-        <w:t>S[i]</w:t>
+        <w:t>S[</w:t>
+      </w:r>
+      <w:proofErr w:type="spellStart"/>
+      <w:r>
+        <w:rPr>
+          <w:rFonts w:ascii="Cambria Math" w:hAnsi="Cambria Math"/>
+        </w:rPr>
+        <w:t>i</w:t>
+      </w:r>
+      <w:proofErr w:type="spellEnd"/>
+      <w:r>
+        <w:rPr>
+          <w:rFonts w:ascii="Cambria Math" w:hAnsi="Cambria Math"/>
+        </w:rPr>
+        <w:t>]</w:t>
       </w:r>
       <w:r>
         <w:t xml:space="preserve"> </w:t>
@@ -20276,6 +20460,7 @@
           <w:iCs/>
           <w:lang w:val="sr-Latn-RS"/>
         </w:rPr>
+        <w:lastRenderedPageBreak/>
         <w:t>B</w:t>
       </w:r>
       <w:r>
@@ -20503,7 +20688,6 @@
           <w:rFonts w:ascii="Cambria Math" w:hAnsi="Cambria Math"/>
           <w:lang w:val="sr-Latn-RS"/>
         </w:rPr>
-        <w:lastRenderedPageBreak/>
         <w:t>C</w:t>
       </w:r>
       <w:r>
@@ -22201,7 +22385,14 @@
         <w:rPr>
           <w:lang w:val="sr-Latn-RS"/>
         </w:rPr>
-        <w:t xml:space="preserve"> – ako jeste znači da imamo rešenje, a ako nije prelazi se na sledeću komponentu i računa se lista dopustivih za nju; na kraju se, unutar </w:t>
+        <w:t xml:space="preserve"> – ako jeste znači da imamo rešenje, a ako nije prelazi se na sledeću komponentu i računa se lista dopustivih za nju; na kraju se, </w:t>
+      </w:r>
+      <w:r>
+        <w:rPr>
+          <w:lang w:val="sr-Latn-RS"/>
+        </w:rPr>
+        <w:lastRenderedPageBreak/>
+        <w:t xml:space="preserve">unutar </w:t>
       </w:r>
       <w:r>
         <w:rPr>
@@ -22500,7 +22691,6 @@
           <w:szCs w:val="16"/>
           <w:lang w:val="sr-Latn-RS"/>
         </w:rPr>
-        <w:lastRenderedPageBreak/>
         <w:t>while (!D.empty()) {</w:t>
       </w:r>
     </w:p>
@@ -24305,7 +24495,14 @@
         <w:rPr>
           <w:lang w:val="sr-Latn-RS"/>
         </w:rPr>
-        <w:t xml:space="preserve">postavlja listu za trenutni currentRow na null; </w:t>
+        <w:t xml:space="preserve">postavlja listu za trenutni currentRow na </w:t>
+      </w:r>
+      <w:r>
+        <w:rPr>
+          <w:lang w:val="sr-Latn-RS"/>
+        </w:rPr>
+        <w:lastRenderedPageBreak/>
+        <w:t xml:space="preserve">null; </w:t>
       </w:r>
       <w:r>
         <w:rPr>
@@ -24611,7 +24808,6 @@
           <w:bCs/>
           <w:lang w:val="sr-Latn-RS"/>
         </w:rPr>
-        <w:lastRenderedPageBreak/>
         <w:t>V</w:t>
       </w:r>
       <w:r>

</xml_diff>

<commit_message>
Problem ruksaka, pitanje za usmeni.
</commit_message>
<xml_diff>
--- a/doc/SPA2_UsmeniIspit.docx
+++ b/doc/SPA2_UsmeniIspit.docx
@@ -1,6 +1,6 @@
 
 <file path=word/document.xml><?xml version="1.0" encoding="utf-8"?>
-<w:document xmlns:wpc="http://schemas.microsoft.com/office/word/2010/wordprocessingCanvas" xmlns:cx="http://schemas.microsoft.com/office/drawing/2014/chartex" xmlns:cx1="http://schemas.microsoft.com/office/drawing/2015/9/8/chartex" xmlns:cx2="http://schemas.microsoft.com/office/drawing/2015/10/21/chartex" xmlns:cx3="http://schemas.microsoft.com/office/drawing/2016/5/9/chartex" xmlns:cx4="http://schemas.microsoft.com/office/drawing/2016/5/10/chartex" xmlns:cx5="http://schemas.microsoft.com/office/drawing/2016/5/11/chartex" xmlns:cx6="http://schemas.microsoft.com/office/drawing/2016/5/12/chartex" xmlns:cx7="http://schemas.microsoft.com/office/drawing/2016/5/13/chartex" xmlns:cx8="http://schemas.microsoft.com/office/drawing/2016/5/14/chartex" xmlns:mc="http://schemas.openxmlformats.org/markup-compatibility/2006" xmlns:aink="http://schemas.microsoft.com/office/drawing/2016/ink" xmlns:am3d="http://schemas.microsoft.com/office/drawing/2017/model3d" xmlns:o="urn:schemas-microsoft-com:office:office" xmlns:r="http://schemas.openxmlformats.org/officeDocument/2006/relationships" xmlns:m="http://schemas.openxmlformats.org/officeDocument/2006/math" xmlns:v="urn:schemas-microsoft-com:vml" xmlns:wp14="http://schemas.microsoft.com/office/word/2010/wordprocessingDrawing" xmlns:wp="http://schemas.openxmlformats.org/drawingml/2006/wordprocessingDrawing" xmlns:w10="urn:schemas-microsoft-com:office:word" xmlns:w="http://schemas.openxmlformats.org/wordprocessingml/2006/main" xmlns:w14="http://schemas.microsoft.com/office/word/2010/wordml" xmlns:w15="http://schemas.microsoft.com/office/word/2012/wordml" xmlns:w16cex="http://schemas.microsoft.com/office/word/2018/wordml/cex" xmlns:w16cid="http://schemas.microsoft.com/office/word/2016/wordml/cid" xmlns:w16="http://schemas.microsoft.com/office/word/2018/wordml" xmlns:w16se="http://schemas.microsoft.com/office/word/2015/wordml/symex" xmlns:wpg="http://schemas.microsoft.com/office/word/2010/wordprocessingGroup" xmlns:wpi="http://schemas.microsoft.com/office/word/2010/wordprocessingInk" xmlns:wne="http://schemas.microsoft.com/office/word/2006/wordml" xmlns:wps="http://schemas.microsoft.com/office/word/2010/wordprocessingShape" mc:Ignorable="w14 w15 w16se w16cid w16 w16cex wp14">
+<w:document xmlns:wpc="http://schemas.microsoft.com/office/word/2010/wordprocessingCanvas" xmlns:cx="http://schemas.microsoft.com/office/drawing/2014/chartex" xmlns:cx1="http://schemas.microsoft.com/office/drawing/2015/9/8/chartex" xmlns:cx2="http://schemas.microsoft.com/office/drawing/2015/10/21/chartex" xmlns:cx3="http://schemas.microsoft.com/office/drawing/2016/5/9/chartex" xmlns:cx4="http://schemas.microsoft.com/office/drawing/2016/5/10/chartex" xmlns:cx5="http://schemas.microsoft.com/office/drawing/2016/5/11/chartex" xmlns:cx6="http://schemas.microsoft.com/office/drawing/2016/5/12/chartex" xmlns:cx7="http://schemas.microsoft.com/office/drawing/2016/5/13/chartex" xmlns:cx8="http://schemas.microsoft.com/office/drawing/2016/5/14/chartex" xmlns:mc="http://schemas.openxmlformats.org/markup-compatibility/2006" xmlns:aink="http://schemas.microsoft.com/office/drawing/2016/ink" xmlns:am3d="http://schemas.microsoft.com/office/drawing/2017/model3d" xmlns:o="urn:schemas-microsoft-com:office:office" xmlns:r="http://schemas.openxmlformats.org/officeDocument/2006/relationships" xmlns:m="http://schemas.openxmlformats.org/officeDocument/2006/math" xmlns:v="urn:schemas-microsoft-com:vml" xmlns:wp14="http://schemas.microsoft.com/office/word/2010/wordprocessingDrawing" xmlns:wp="http://schemas.openxmlformats.org/drawingml/2006/wordprocessingDrawing" xmlns:w10="urn:schemas-microsoft-com:office:word" xmlns:w="http://schemas.openxmlformats.org/wordprocessingml/2006/main" xmlns:w14="http://schemas.microsoft.com/office/word/2010/wordml" xmlns:w15="http://schemas.microsoft.com/office/word/2012/wordml" xmlns:w16cid="http://schemas.microsoft.com/office/word/2016/wordml/cid" xmlns:w16se="http://schemas.microsoft.com/office/word/2015/wordml/symex" xmlns:wpg="http://schemas.microsoft.com/office/word/2010/wordprocessingGroup" xmlns:wpi="http://schemas.microsoft.com/office/word/2010/wordprocessingInk" xmlns:wne="http://schemas.microsoft.com/office/word/2006/wordml" xmlns:wps="http://schemas.microsoft.com/office/word/2010/wordprocessingShape" mc:Ignorable="w14 w15 w16se w16cid wp14">
   <w:background w:color="383338" w:themeColor="background2" w:themeShade="3F"/>
   <w:body>
     <w:p>
@@ -1098,7 +1098,7 @@
                 <v:stroke joinstyle="miter"/>
                 <v:path gradientshapeok="t" o:connecttype="rect"/>
               </v:shapetype>
-              <v:shape id="Text Box 1" o:spid="_x0000_s1026" type="#_x0000_t202" style="position:absolute;left:0;text-align:left;margin-left:-.45pt;margin-top:3.95pt;width:28.35pt;height:38.25pt;z-index:251659264;visibility:visible;mso-wrap-style:square;mso-width-percent:0;mso-height-percent:0;mso-wrap-distance-left:9pt;mso-wrap-distance-top:0;mso-wrap-distance-right:9pt;mso-wrap-distance-bottom:0;mso-position-horizontal:absolute;mso-position-horizontal-relative:text;mso-position-vertical:absolute;mso-position-vertical-relative:text;mso-width-percent:0;mso-height-percent:0;mso-width-relative:margin;mso-height-relative:margin;v-text-anchor:middle" o:gfxdata="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" fillcolor="white [3201]" strokeweight=".5pt">
+              <v:shape id="Text Box 1" o:spid="_x0000_s1026" type="#_x0000_t202" style="position:absolute;left:0;text-align:left;margin-left:-.45pt;margin-top:3.95pt;width:28.35pt;height:38.25pt;z-index:251659264;visibility:visible;mso-wrap-style:square;mso-width-percent:0;mso-height-percent:0;mso-wrap-distance-left:9pt;mso-wrap-distance-top:0;mso-wrap-distance-right:9pt;mso-wrap-distance-bottom:0;mso-position-horizontal:absolute;mso-position-horizontal-relative:text;mso-position-vertical:absolute;mso-position-vertical-relative:text;mso-width-percent:0;mso-height-percent:0;mso-width-relative:margin;mso-height-relative:margin;v-text-anchor:middle" o:gfxdata="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" fillcolor="white [3201]" strokeweight=".5pt">
                 <v:textbox>
                   <w:txbxContent>
                     <w:p>
@@ -1939,7 +1939,7 @@
           </mc:Choice>
           <mc:Fallback>
             <w:pict>
-              <v:shape w14:anchorId="462513CD" id="Text Box 45" o:spid="_x0000_s1027" type="#_x0000_t202" style="position:absolute;left:0;text-align:left;margin-left:-.45pt;margin-top:3.95pt;width:28.35pt;height:38.25pt;z-index:251661312;visibility:visible;mso-wrap-style:square;mso-width-percent:0;mso-height-percent:0;mso-wrap-distance-left:9pt;mso-wrap-distance-top:0;mso-wrap-distance-right:9pt;mso-wrap-distance-bottom:0;mso-position-horizontal:absolute;mso-position-horizontal-relative:text;mso-position-vertical:absolute;mso-position-vertical-relative:text;mso-width-percent:0;mso-height-percent:0;mso-width-relative:margin;mso-height-relative:margin;v-text-anchor:middle" o:gfxdata="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" fillcolor="white [3201]" strokeweight=".5pt">
+              <v:shape w14:anchorId="462513CD" id="Text Box 45" o:spid="_x0000_s1027" type="#_x0000_t202" style="position:absolute;left:0;text-align:left;margin-left:-.45pt;margin-top:3.95pt;width:28.35pt;height:38.25pt;z-index:251661312;visibility:visible;mso-wrap-style:square;mso-width-percent:0;mso-height-percent:0;mso-wrap-distance-left:9pt;mso-wrap-distance-top:0;mso-wrap-distance-right:9pt;mso-wrap-distance-bottom:0;mso-position-horizontal:absolute;mso-position-horizontal-relative:text;mso-position-vertical:absolute;mso-position-vertical-relative:text;mso-width-percent:0;mso-height-percent:0;mso-width-relative:margin;mso-height-relative:margin;v-text-anchor:middle" o:gfxdata="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" fillcolor="white [3201]" strokeweight=".5pt">
                 <v:textbox>
                   <w:txbxContent>
                     <w:p>
@@ -2467,7 +2467,7 @@
           </mc:Choice>
           <mc:Fallback>
             <w:pict>
-              <v:shape w14:anchorId="4DAD27F4" id="Text Box 2" o:spid="_x0000_s1028" type="#_x0000_t202" style="position:absolute;left:0;text-align:left;margin-left:-.45pt;margin-top:3.95pt;width:28.35pt;height:38.25pt;z-index:251663360;visibility:visible;mso-wrap-style:square;mso-width-percent:0;mso-height-percent:0;mso-wrap-distance-left:9pt;mso-wrap-distance-top:0;mso-wrap-distance-right:9pt;mso-wrap-distance-bottom:0;mso-position-horizontal:absolute;mso-position-horizontal-relative:text;mso-position-vertical:absolute;mso-position-vertical-relative:text;mso-width-percent:0;mso-height-percent:0;mso-width-relative:margin;mso-height-relative:margin;v-text-anchor:middle" o:gfxdata="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" fillcolor="white [3201]" strokeweight=".5pt">
+              <v:shape w14:anchorId="4DAD27F4" id="Text Box 2" o:spid="_x0000_s1028" type="#_x0000_t202" style="position:absolute;left:0;text-align:left;margin-left:-.45pt;margin-top:3.95pt;width:28.35pt;height:38.25pt;z-index:251663360;visibility:visible;mso-wrap-style:square;mso-width-percent:0;mso-height-percent:0;mso-wrap-distance-left:9pt;mso-wrap-distance-top:0;mso-wrap-distance-right:9pt;mso-wrap-distance-bottom:0;mso-position-horizontal:absolute;mso-position-horizontal-relative:text;mso-position-vertical:absolute;mso-position-vertical-relative:text;mso-width-percent:0;mso-height-percent:0;mso-width-relative:margin;mso-height-relative:margin;v-text-anchor:middle" o:gfxdata="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" fillcolor="white [3201]" strokeweight=".5pt">
                 <v:textbox>
                   <w:txbxContent>
                     <w:p>
@@ -3531,7 +3531,7 @@
           </mc:Choice>
           <mc:Fallback>
             <w:pict>
-              <v:shape w14:anchorId="65B0352B" id="Text Box 3" o:spid="_x0000_s1029" type="#_x0000_t202" style="position:absolute;left:0;text-align:left;margin-left:-.45pt;margin-top:3.95pt;width:28.35pt;height:38.25pt;z-index:251665408;visibility:visible;mso-wrap-style:square;mso-width-percent:0;mso-height-percent:0;mso-wrap-distance-left:9pt;mso-wrap-distance-top:0;mso-wrap-distance-right:9pt;mso-wrap-distance-bottom:0;mso-position-horizontal:absolute;mso-position-horizontal-relative:text;mso-position-vertical:absolute;mso-position-vertical-relative:text;mso-width-percent:0;mso-height-percent:0;mso-width-relative:margin;mso-height-relative:margin;v-text-anchor:middle" o:gfxdata="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" fillcolor="white [3201]" strokeweight=".5pt">
+              <v:shape w14:anchorId="65B0352B" id="Text Box 3" o:spid="_x0000_s1029" type="#_x0000_t202" style="position:absolute;left:0;text-align:left;margin-left:-.45pt;margin-top:3.95pt;width:28.35pt;height:38.25pt;z-index:251665408;visibility:visible;mso-wrap-style:square;mso-width-percent:0;mso-height-percent:0;mso-wrap-distance-left:9pt;mso-wrap-distance-top:0;mso-wrap-distance-right:9pt;mso-wrap-distance-bottom:0;mso-position-horizontal:absolute;mso-position-horizontal-relative:text;mso-position-vertical:absolute;mso-position-vertical-relative:text;mso-width-percent:0;mso-height-percent:0;mso-width-relative:margin;mso-height-relative:margin;v-text-anchor:middle" o:gfxdata="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" fillcolor="white [3201]" strokeweight=".5pt">
                 <v:textbox>
                   <w:txbxContent>
                     <w:p>
@@ -4092,7 +4092,7 @@
           </mc:Choice>
           <mc:Fallback>
             <w:pict>
-              <v:shape w14:anchorId="066F58BA" id="Text Box 4" o:spid="_x0000_s1030" type="#_x0000_t202" style="position:absolute;left:0;text-align:left;margin-left:-.45pt;margin-top:3.95pt;width:28.35pt;height:38.25pt;z-index:251667456;visibility:visible;mso-wrap-style:square;mso-width-percent:0;mso-height-percent:0;mso-wrap-distance-left:9pt;mso-wrap-distance-top:0;mso-wrap-distance-right:9pt;mso-wrap-distance-bottom:0;mso-position-horizontal:absolute;mso-position-horizontal-relative:text;mso-position-vertical:absolute;mso-position-vertical-relative:text;mso-width-percent:0;mso-height-percent:0;mso-width-relative:margin;mso-height-relative:margin;v-text-anchor:middle" o:gfxdata="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" fillcolor="white [3201]" strokeweight=".5pt">
+              <v:shape w14:anchorId="066F58BA" id="Text Box 4" o:spid="_x0000_s1030" type="#_x0000_t202" style="position:absolute;left:0;text-align:left;margin-left:-.45pt;margin-top:3.95pt;width:28.35pt;height:38.25pt;z-index:251667456;visibility:visible;mso-wrap-style:square;mso-width-percent:0;mso-height-percent:0;mso-wrap-distance-left:9pt;mso-wrap-distance-top:0;mso-wrap-distance-right:9pt;mso-wrap-distance-bottom:0;mso-position-horizontal:absolute;mso-position-horizontal-relative:text;mso-position-vertical:absolute;mso-position-vertical-relative:text;mso-width-percent:0;mso-height-percent:0;mso-width-relative:margin;mso-height-relative:margin;v-text-anchor:middle" o:gfxdata="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" fillcolor="white [3201]" strokeweight=".5pt">
                 <v:textbox>
                   <w:txbxContent>
                     <w:p>
@@ -5915,7 +5915,7 @@
           </mc:Choice>
           <mc:Fallback>
             <w:pict>
-              <v:shape w14:anchorId="4FA28BFE" id="Text Box 5" o:spid="_x0000_s1031" type="#_x0000_t202" style="position:absolute;left:0;text-align:left;margin-left:-.45pt;margin-top:3.95pt;width:28.35pt;height:38.25pt;z-index:251669504;visibility:visible;mso-wrap-style:square;mso-width-percent:0;mso-height-percent:0;mso-wrap-distance-left:9pt;mso-wrap-distance-top:0;mso-wrap-distance-right:9pt;mso-wrap-distance-bottom:0;mso-position-horizontal:absolute;mso-position-horizontal-relative:text;mso-position-vertical:absolute;mso-position-vertical-relative:text;mso-width-percent:0;mso-height-percent:0;mso-width-relative:margin;mso-height-relative:margin;v-text-anchor:middle" o:gfxdata="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" fillcolor="white [3201]" strokeweight=".5pt">
+              <v:shape w14:anchorId="4FA28BFE" id="Text Box 5" o:spid="_x0000_s1031" type="#_x0000_t202" style="position:absolute;left:0;text-align:left;margin-left:-.45pt;margin-top:3.95pt;width:28.35pt;height:38.25pt;z-index:251669504;visibility:visible;mso-wrap-style:square;mso-width-percent:0;mso-height-percent:0;mso-wrap-distance-left:9pt;mso-wrap-distance-top:0;mso-wrap-distance-right:9pt;mso-wrap-distance-bottom:0;mso-position-horizontal:absolute;mso-position-horizontal-relative:text;mso-position-vertical:absolute;mso-position-vertical-relative:text;mso-width-percent:0;mso-height-percent:0;mso-width-relative:margin;mso-height-relative:margin;v-text-anchor:middle" o:gfxdata="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" fillcolor="white [3201]" strokeweight=".5pt">
                 <v:textbox>
                   <w:txbxContent>
                     <w:p>
@@ -6321,25 +6321,7 @@
           <w:sz w:val="20"/>
           <w:szCs w:val="20"/>
         </w:rPr>
-        <w:t xml:space="preserve">&lt;T extends Comparable&lt;T&gt;&gt; void sort(T[] </w:t>
-      </w:r>
-      <w:proofErr w:type="spellStart"/>
-      <w:r>
-        <w:rPr>
-          <w:rFonts w:ascii="Consolas" w:hAnsi="Consolas"/>
-          <w:sz w:val="20"/>
-          <w:szCs w:val="20"/>
-        </w:rPr>
-        <w:t>arr</w:t>
-      </w:r>
-      <w:proofErr w:type="spellEnd"/>
-      <w:r>
-        <w:rPr>
-          <w:rFonts w:ascii="Consolas" w:hAnsi="Consolas"/>
-          <w:sz w:val="20"/>
-          <w:szCs w:val="20"/>
-        </w:rPr>
-        <w:t>) {</w:t>
+        <w:t>&lt;T extends Comparable&lt;T&gt;&gt; void sort(T[] arr) {</w:t>
       </w:r>
     </w:p>
     <w:p>
@@ -6352,51 +6334,13 @@
           <w:szCs w:val="20"/>
         </w:rPr>
       </w:pPr>
-      <w:proofErr w:type="gramStart"/>
-      <w:r>
-        <w:rPr>
-          <w:rFonts w:ascii="Consolas" w:hAnsi="Consolas"/>
-          <w:sz w:val="20"/>
-          <w:szCs w:val="20"/>
-        </w:rPr>
-        <w:t>sort(</w:t>
-      </w:r>
-      <w:proofErr w:type="spellStart"/>
-      <w:proofErr w:type="gramEnd"/>
-      <w:r>
-        <w:rPr>
-          <w:rFonts w:ascii="Consolas" w:hAnsi="Consolas"/>
-          <w:sz w:val="20"/>
-          <w:szCs w:val="20"/>
-        </w:rPr>
-        <w:t>arr</w:t>
-      </w:r>
-      <w:proofErr w:type="spellEnd"/>
-      <w:r>
-        <w:rPr>
-          <w:rFonts w:ascii="Consolas" w:hAnsi="Consolas"/>
-          <w:sz w:val="20"/>
-          <w:szCs w:val="20"/>
-        </w:rPr>
-        <w:t xml:space="preserve">, 0, </w:t>
-      </w:r>
-      <w:proofErr w:type="spellStart"/>
-      <w:r>
-        <w:rPr>
-          <w:rFonts w:ascii="Consolas" w:hAnsi="Consolas"/>
-          <w:sz w:val="20"/>
-          <w:szCs w:val="20"/>
-        </w:rPr>
-        <w:t>arr.length</w:t>
-      </w:r>
-      <w:proofErr w:type="spellEnd"/>
-      <w:r>
-        <w:rPr>
-          <w:rFonts w:ascii="Consolas" w:hAnsi="Consolas"/>
-          <w:sz w:val="20"/>
-          <w:szCs w:val="20"/>
-        </w:rPr>
-        <w:t xml:space="preserve"> – 1); }</w:t>
+      <w:r>
+        <w:rPr>
+          <w:rFonts w:ascii="Consolas" w:hAnsi="Consolas"/>
+          <w:sz w:val="20"/>
+          <w:szCs w:val="20"/>
+        </w:rPr>
+        <w:t>sort(arr, 0, arr.length – 1); }</w:t>
       </w:r>
     </w:p>
     <w:p>
@@ -6415,43 +6359,7 @@
           <w:sz w:val="20"/>
           <w:szCs w:val="20"/>
         </w:rPr>
-        <w:t>private static &lt;T extends Comparable&lt;T&gt;&gt; void sort(</w:t>
-      </w:r>
-      <w:proofErr w:type="gramStart"/>
-      <w:r>
-        <w:rPr>
-          <w:rFonts w:ascii="Consolas" w:hAnsi="Consolas"/>
-          <w:sz w:val="20"/>
-          <w:szCs w:val="20"/>
-        </w:rPr>
-        <w:t>T[</w:t>
-      </w:r>
-      <w:proofErr w:type="gramEnd"/>
-      <w:r>
-        <w:rPr>
-          <w:rFonts w:ascii="Consolas" w:hAnsi="Consolas"/>
-          <w:sz w:val="20"/>
-          <w:szCs w:val="20"/>
-        </w:rPr>
-        <w:t xml:space="preserve">] </w:t>
-      </w:r>
-      <w:proofErr w:type="spellStart"/>
-      <w:r>
-        <w:rPr>
-          <w:rFonts w:ascii="Consolas" w:hAnsi="Consolas"/>
-          <w:sz w:val="20"/>
-          <w:szCs w:val="20"/>
-        </w:rPr>
-        <w:t>arr</w:t>
-      </w:r>
-      <w:proofErr w:type="spellEnd"/>
-      <w:r>
-        <w:rPr>
-          <w:rFonts w:ascii="Consolas" w:hAnsi="Consolas"/>
-          <w:sz w:val="20"/>
-          <w:szCs w:val="20"/>
-        </w:rPr>
-        <w:t>, int l, int h) {</w:t>
+        <w:t>private static &lt;T extends Comparable&lt;T&gt;&gt; void sort(T[] arr, int l, int h) {</w:t>
       </w:r>
     </w:p>
     <w:p>
@@ -6470,35 +6378,7 @@
           <w:sz w:val="20"/>
           <w:szCs w:val="20"/>
         </w:rPr>
-        <w:t xml:space="preserve">int j = </w:t>
-      </w:r>
-      <w:proofErr w:type="gramStart"/>
-      <w:r>
-        <w:rPr>
-          <w:rFonts w:ascii="Consolas" w:hAnsi="Consolas"/>
-          <w:sz w:val="20"/>
-          <w:szCs w:val="20"/>
-        </w:rPr>
-        <w:t>partition(</w:t>
-      </w:r>
-      <w:proofErr w:type="spellStart"/>
-      <w:proofErr w:type="gramEnd"/>
-      <w:r>
-        <w:rPr>
-          <w:rFonts w:ascii="Consolas" w:hAnsi="Consolas"/>
-          <w:sz w:val="20"/>
-          <w:szCs w:val="20"/>
-        </w:rPr>
-        <w:t>arr</w:t>
-      </w:r>
-      <w:proofErr w:type="spellEnd"/>
-      <w:r>
-        <w:rPr>
-          <w:rFonts w:ascii="Consolas" w:hAnsi="Consolas"/>
-          <w:sz w:val="20"/>
-          <w:szCs w:val="20"/>
-        </w:rPr>
-        <w:t>, l, h);</w:t>
+        <w:t>int j = partition(arr, l, h);</w:t>
       </w:r>
     </w:p>
     <w:p>
@@ -6511,33 +6391,13 @@
           <w:szCs w:val="20"/>
         </w:rPr>
       </w:pPr>
-      <w:proofErr w:type="gramStart"/>
-      <w:r>
-        <w:rPr>
-          <w:rFonts w:ascii="Consolas" w:hAnsi="Consolas"/>
-          <w:sz w:val="20"/>
-          <w:szCs w:val="20"/>
-        </w:rPr>
-        <w:t>sort(</w:t>
-      </w:r>
-      <w:proofErr w:type="spellStart"/>
-      <w:proofErr w:type="gramEnd"/>
-      <w:r>
-        <w:rPr>
-          <w:rFonts w:ascii="Consolas" w:hAnsi="Consolas"/>
-          <w:sz w:val="20"/>
-          <w:szCs w:val="20"/>
-        </w:rPr>
-        <w:t>arr</w:t>
-      </w:r>
-      <w:proofErr w:type="spellEnd"/>
-      <w:r>
-        <w:rPr>
-          <w:rFonts w:ascii="Consolas" w:hAnsi="Consolas"/>
-          <w:sz w:val="20"/>
-          <w:szCs w:val="20"/>
-        </w:rPr>
-        <w:t>, l, j – 1);</w:t>
+      <w:r>
+        <w:rPr>
+          <w:rFonts w:ascii="Consolas" w:hAnsi="Consolas"/>
+          <w:sz w:val="20"/>
+          <w:szCs w:val="20"/>
+        </w:rPr>
+        <w:t>sort(arr, l, j – 1);</w:t>
       </w:r>
     </w:p>
     <w:p>
@@ -6551,33 +6411,13 @@
           <w:szCs w:val="16"/>
         </w:rPr>
       </w:pPr>
-      <w:proofErr w:type="gramStart"/>
-      <w:r>
-        <w:rPr>
-          <w:rFonts w:ascii="Consolas" w:hAnsi="Consolas"/>
-          <w:sz w:val="20"/>
-          <w:szCs w:val="20"/>
-        </w:rPr>
-        <w:t>sort(</w:t>
-      </w:r>
-      <w:proofErr w:type="spellStart"/>
-      <w:proofErr w:type="gramEnd"/>
-      <w:r>
-        <w:rPr>
-          <w:rFonts w:ascii="Consolas" w:hAnsi="Consolas"/>
-          <w:sz w:val="20"/>
-          <w:szCs w:val="20"/>
-        </w:rPr>
-        <w:t>arr</w:t>
-      </w:r>
-      <w:proofErr w:type="spellEnd"/>
-      <w:r>
-        <w:rPr>
-          <w:rFonts w:ascii="Consolas" w:hAnsi="Consolas"/>
-          <w:sz w:val="20"/>
-          <w:szCs w:val="20"/>
-        </w:rPr>
-        <w:t>, j + 1, h); } }</w:t>
+      <w:r>
+        <w:rPr>
+          <w:rFonts w:ascii="Consolas" w:hAnsi="Consolas"/>
+          <w:sz w:val="20"/>
+          <w:szCs w:val="20"/>
+        </w:rPr>
+        <w:t>sort(arr, j + 1, h); } }</w:t>
       </w:r>
     </w:p>
     <w:p>
@@ -7725,7 +7565,7 @@
           </mc:Choice>
           <mc:Fallback>
             <w:pict>
-              <v:shape w14:anchorId="351DAA99" id="Text Box 6" o:spid="_x0000_s1032" type="#_x0000_t202" style="position:absolute;left:0;text-align:left;margin-left:-.45pt;margin-top:3.95pt;width:28.35pt;height:38.25pt;z-index:251671552;visibility:visible;mso-wrap-style:square;mso-width-percent:0;mso-height-percent:0;mso-wrap-distance-left:9pt;mso-wrap-distance-top:0;mso-wrap-distance-right:9pt;mso-wrap-distance-bottom:0;mso-position-horizontal:absolute;mso-position-horizontal-relative:text;mso-position-vertical:absolute;mso-position-vertical-relative:text;mso-width-percent:0;mso-height-percent:0;mso-width-relative:margin;mso-height-relative:margin;v-text-anchor:middle" o:gfxdata="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" fillcolor="white [3201]" strokeweight=".5pt">
+              <v:shape w14:anchorId="351DAA99" id="Text Box 6" o:spid="_x0000_s1032" type="#_x0000_t202" style="position:absolute;left:0;text-align:left;margin-left:-.45pt;margin-top:3.95pt;width:28.35pt;height:38.25pt;z-index:251671552;visibility:visible;mso-wrap-style:square;mso-width-percent:0;mso-height-percent:0;mso-wrap-distance-left:9pt;mso-wrap-distance-top:0;mso-wrap-distance-right:9pt;mso-wrap-distance-bottom:0;mso-position-horizontal:absolute;mso-position-horizontal-relative:text;mso-position-vertical:absolute;mso-position-vertical-relative:text;mso-width-percent:0;mso-height-percent:0;mso-width-relative:margin;mso-height-relative:margin;v-text-anchor:middle" o:gfxdata="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" fillcolor="white [3201]" strokeweight=".5pt">
                 <v:textbox>
                   <w:txbxContent>
                     <w:p>
@@ -8347,7 +8187,7 @@
           </mc:Choice>
           <mc:Fallback>
             <w:pict>
-              <v:shape w14:anchorId="2B2FD59A" id="Text Box 7" o:spid="_x0000_s1033" type="#_x0000_t202" style="position:absolute;left:0;text-align:left;margin-left:-.45pt;margin-top:3.95pt;width:28.35pt;height:38.25pt;z-index:251673600;visibility:visible;mso-wrap-style:square;mso-width-percent:0;mso-height-percent:0;mso-wrap-distance-left:9pt;mso-wrap-distance-top:0;mso-wrap-distance-right:9pt;mso-wrap-distance-bottom:0;mso-position-horizontal:absolute;mso-position-horizontal-relative:text;mso-position-vertical:absolute;mso-position-vertical-relative:text;mso-width-percent:0;mso-height-percent:0;mso-width-relative:margin;mso-height-relative:margin;v-text-anchor:middle" o:gfxdata="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" fillcolor="white [3201]" strokeweight=".5pt">
+              <v:shape w14:anchorId="2B2FD59A" id="Text Box 7" o:spid="_x0000_s1033" type="#_x0000_t202" style="position:absolute;left:0;text-align:left;margin-left:-.45pt;margin-top:3.95pt;width:28.35pt;height:38.25pt;z-index:251673600;visibility:visible;mso-wrap-style:square;mso-width-percent:0;mso-height-percent:0;mso-wrap-distance-left:9pt;mso-wrap-distance-top:0;mso-wrap-distance-right:9pt;mso-wrap-distance-bottom:0;mso-position-horizontal:absolute;mso-position-horizontal-relative:text;mso-position-vertical:absolute;mso-position-vertical-relative:text;mso-width-percent:0;mso-height-percent:0;mso-width-relative:margin;mso-height-relative:margin;v-text-anchor:middle" o:gfxdata="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" fillcolor="white [3201]" strokeweight=".5pt">
                 <v:textbox>
                   <w:txbxContent>
                     <w:p>
@@ -10367,7 +10207,7 @@
           </mc:Choice>
           <mc:Fallback>
             <w:pict>
-              <v:shape w14:anchorId="554C1B27" id="Text Box 8" o:spid="_x0000_s1034" type="#_x0000_t202" style="position:absolute;left:0;text-align:left;margin-left:-.45pt;margin-top:3.95pt;width:28.35pt;height:38.25pt;z-index:251675648;visibility:visible;mso-wrap-style:square;mso-width-percent:0;mso-height-percent:0;mso-wrap-distance-left:9pt;mso-wrap-distance-top:0;mso-wrap-distance-right:9pt;mso-wrap-distance-bottom:0;mso-position-horizontal:absolute;mso-position-horizontal-relative:text;mso-position-vertical:absolute;mso-position-vertical-relative:text;mso-width-percent:0;mso-height-percent:0;mso-width-relative:margin;mso-height-relative:margin;v-text-anchor:middle" o:gfxdata="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" fillcolor="white [3201]" strokeweight=".5pt">
+              <v:shape w14:anchorId="554C1B27" id="Text Box 8" o:spid="_x0000_s1034" type="#_x0000_t202" style="position:absolute;left:0;text-align:left;margin-left:-.45pt;margin-top:3.95pt;width:28.35pt;height:38.25pt;z-index:251675648;visibility:visible;mso-wrap-style:square;mso-width-percent:0;mso-height-percent:0;mso-wrap-distance-left:9pt;mso-wrap-distance-top:0;mso-wrap-distance-right:9pt;mso-wrap-distance-bottom:0;mso-position-horizontal:absolute;mso-position-horizontal-relative:text;mso-position-vertical:absolute;mso-position-vertical-relative:text;mso-width-percent:0;mso-height-percent:0;mso-width-relative:margin;mso-height-relative:margin;v-text-anchor:middle" o:gfxdata="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" fillcolor="white [3201]" strokeweight=".5pt">
                 <v:textbox>
                   <w:txbxContent>
                     <w:p>
@@ -11283,7 +11123,7 @@
           </mc:Choice>
           <mc:Fallback>
             <w:pict>
-              <v:shape w14:anchorId="5F43432C" id="Text Box 9" o:spid="_x0000_s1035" type="#_x0000_t202" style="position:absolute;left:0;text-align:left;margin-left:-.45pt;margin-top:3.95pt;width:28.35pt;height:38.25pt;z-index:251677696;visibility:visible;mso-wrap-style:square;mso-width-percent:0;mso-height-percent:0;mso-wrap-distance-left:9pt;mso-wrap-distance-top:0;mso-wrap-distance-right:9pt;mso-wrap-distance-bottom:0;mso-position-horizontal:absolute;mso-position-horizontal-relative:text;mso-position-vertical:absolute;mso-position-vertical-relative:text;mso-width-percent:0;mso-height-percent:0;mso-width-relative:margin;mso-height-relative:margin;v-text-anchor:middle" o:gfxdata="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" fillcolor="white [3201]" strokeweight=".5pt">
+              <v:shape w14:anchorId="5F43432C" id="Text Box 9" o:spid="_x0000_s1035" type="#_x0000_t202" style="position:absolute;left:0;text-align:left;margin-left:-.45pt;margin-top:3.95pt;width:28.35pt;height:38.25pt;z-index:251677696;visibility:visible;mso-wrap-style:square;mso-width-percent:0;mso-height-percent:0;mso-wrap-distance-left:9pt;mso-wrap-distance-top:0;mso-wrap-distance-right:9pt;mso-wrap-distance-bottom:0;mso-position-horizontal:absolute;mso-position-horizontal-relative:text;mso-position-vertical:absolute;mso-position-vertical-relative:text;mso-width-percent:0;mso-height-percent:0;mso-width-relative:margin;mso-height-relative:margin;v-text-anchor:middle" o:gfxdata="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" fillcolor="white [3201]" strokeweight=".5pt">
                 <v:textbox>
                   <w:txbxContent>
                     <w:p>
@@ -12068,25 +11908,7 @@
           <w:sz w:val="20"/>
           <w:szCs w:val="20"/>
         </w:rPr>
-        <w:t xml:space="preserve">void </w:t>
-      </w:r>
-      <w:proofErr w:type="gramStart"/>
-      <w:r>
-        <w:rPr>
-          <w:rFonts w:ascii="Consolas" w:hAnsi="Consolas"/>
-          <w:sz w:val="20"/>
-          <w:szCs w:val="20"/>
-        </w:rPr>
-        <w:t>insert(</w:t>
-      </w:r>
-      <w:proofErr w:type="gramEnd"/>
-      <w:r>
-        <w:rPr>
-          <w:rFonts w:ascii="Consolas" w:hAnsi="Consolas"/>
-          <w:sz w:val="20"/>
-          <w:szCs w:val="20"/>
-        </w:rPr>
-        <w:t>T element);</w:t>
+        <w:t>void insert(T element);</w:t>
       </w:r>
       <w:r>
         <w:rPr>
@@ -12117,35 +11939,7 @@
           <w:sz w:val="20"/>
           <w:szCs w:val="20"/>
         </w:rPr>
-        <w:t xml:space="preserve">T </w:t>
-      </w:r>
-      <w:proofErr w:type="spellStart"/>
-      <w:proofErr w:type="gramStart"/>
-      <w:r>
-        <w:rPr>
-          <w:rFonts w:ascii="Consolas" w:hAnsi="Consolas"/>
-          <w:sz w:val="20"/>
-          <w:szCs w:val="20"/>
-        </w:rPr>
-        <w:t>delMax</w:t>
-      </w:r>
-      <w:proofErr w:type="spellEnd"/>
-      <w:r>
-        <w:rPr>
-          <w:rFonts w:ascii="Consolas" w:hAnsi="Consolas"/>
-          <w:sz w:val="20"/>
-          <w:szCs w:val="20"/>
-        </w:rPr>
-        <w:t>(</w:t>
-      </w:r>
-      <w:proofErr w:type="gramEnd"/>
-      <w:r>
-        <w:rPr>
-          <w:rFonts w:ascii="Consolas" w:hAnsi="Consolas"/>
-          <w:sz w:val="20"/>
-          <w:szCs w:val="20"/>
-        </w:rPr>
-        <w:t>);</w:t>
+        <w:t>T delMax();</w:t>
       </w:r>
       <w:r>
         <w:rPr>
@@ -12154,42 +11948,7 @@
           <w:szCs w:val="20"/>
         </w:rPr>
         <w:tab/>
-      </w:r>
-      <w:proofErr w:type="spellStart"/>
-      <w:r>
-        <w:rPr>
-          <w:rFonts w:ascii="Consolas" w:hAnsi="Consolas"/>
-          <w:sz w:val="20"/>
-          <w:szCs w:val="20"/>
-        </w:rPr>
-        <w:t>boolean</w:t>
-      </w:r>
-      <w:proofErr w:type="spellEnd"/>
-      <w:r>
-        <w:rPr>
-          <w:rFonts w:ascii="Consolas" w:hAnsi="Consolas"/>
-          <w:sz w:val="20"/>
-          <w:szCs w:val="20"/>
-        </w:rPr>
-        <w:t xml:space="preserve"> </w:t>
-      </w:r>
-      <w:proofErr w:type="spellStart"/>
-      <w:r>
-        <w:rPr>
-          <w:rFonts w:ascii="Consolas" w:hAnsi="Consolas"/>
-          <w:sz w:val="20"/>
-          <w:szCs w:val="20"/>
-        </w:rPr>
-        <w:t>isEmpty</w:t>
-      </w:r>
-      <w:proofErr w:type="spellEnd"/>
-      <w:r>
-        <w:rPr>
-          <w:rFonts w:ascii="Consolas" w:hAnsi="Consolas"/>
-          <w:sz w:val="20"/>
-          <w:szCs w:val="20"/>
-        </w:rPr>
-        <w:t>();</w:t>
+        <w:t>boolean isEmpty();</w:t>
       </w:r>
     </w:p>
     <w:p>
@@ -12212,25 +11971,7 @@
           <w:sz w:val="20"/>
           <w:szCs w:val="20"/>
         </w:rPr>
-        <w:t xml:space="preserve">int </w:t>
-      </w:r>
-      <w:proofErr w:type="gramStart"/>
-      <w:r>
-        <w:rPr>
-          <w:rFonts w:ascii="Consolas" w:hAnsi="Consolas"/>
-          <w:sz w:val="20"/>
-          <w:szCs w:val="20"/>
-        </w:rPr>
-        <w:t>size(</w:t>
-      </w:r>
-      <w:proofErr w:type="gramEnd"/>
-      <w:r>
-        <w:rPr>
-          <w:rFonts w:ascii="Consolas" w:hAnsi="Consolas"/>
-          <w:sz w:val="20"/>
-          <w:szCs w:val="20"/>
-        </w:rPr>
-        <w:t>);</w:t>
+        <w:t>int size();</w:t>
       </w:r>
       <w:r>
         <w:rPr>
@@ -13034,7 +12775,7 @@
           </mc:Choice>
           <mc:Fallback>
             <w:pict>
-              <v:shape w14:anchorId="0F9767C1" id="Text Box 10" o:spid="_x0000_s1036" type="#_x0000_t202" style="position:absolute;left:0;text-align:left;margin-left:-.45pt;margin-top:3.95pt;width:28.35pt;height:38.25pt;z-index:251679744;visibility:visible;mso-wrap-style:square;mso-width-percent:0;mso-height-percent:0;mso-wrap-distance-left:9pt;mso-wrap-distance-top:0;mso-wrap-distance-right:9pt;mso-wrap-distance-bottom:0;mso-position-horizontal:absolute;mso-position-horizontal-relative:text;mso-position-vertical:absolute;mso-position-vertical-relative:text;mso-width-percent:0;mso-height-percent:0;mso-width-relative:margin;mso-height-relative:margin;v-text-anchor:middle" o:gfxdata="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" fillcolor="white [3201]" strokeweight=".5pt">
+              <v:shape w14:anchorId="0F9767C1" id="Text Box 10" o:spid="_x0000_s1036" type="#_x0000_t202" style="position:absolute;left:0;text-align:left;margin-left:-.45pt;margin-top:3.95pt;width:28.35pt;height:38.25pt;z-index:251679744;visibility:visible;mso-wrap-style:square;mso-width-percent:0;mso-height-percent:0;mso-wrap-distance-left:9pt;mso-wrap-distance-top:0;mso-wrap-distance-right:9pt;mso-wrap-distance-bottom:0;mso-position-horizontal:absolute;mso-position-horizontal-relative:text;mso-position-vertical:absolute;mso-position-vertical-relative:text;mso-width-percent:0;mso-height-percent:0;mso-width-relative:margin;mso-height-relative:margin;v-text-anchor:middle" o:gfxdata="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" fillcolor="white [3201]" strokeweight=".5pt">
                 <v:textbox>
                   <w:txbxContent>
                     <w:p>
@@ -13152,41 +12893,7 @@
           <w:sz w:val="20"/>
           <w:szCs w:val="20"/>
         </w:rPr>
-        <w:t xml:space="preserve">T </w:t>
-      </w:r>
-      <w:proofErr w:type="spellStart"/>
-      <w:proofErr w:type="gramStart"/>
-      <w:r>
-        <w:rPr>
-          <w:rFonts w:ascii="Consolas" w:hAnsi="Consolas"/>
-          <w:b/>
-          <w:bCs/>
-          <w:sz w:val="20"/>
-          <w:szCs w:val="20"/>
-        </w:rPr>
-        <w:t>delMax</w:t>
-      </w:r>
-      <w:proofErr w:type="spellEnd"/>
-      <w:r>
-        <w:rPr>
-          <w:rFonts w:ascii="Consolas" w:hAnsi="Consolas"/>
-          <w:b/>
-          <w:bCs/>
-          <w:sz w:val="20"/>
-          <w:szCs w:val="20"/>
-        </w:rPr>
-        <w:t>(</w:t>
-      </w:r>
-      <w:proofErr w:type="gramEnd"/>
-      <w:r>
-        <w:rPr>
-          <w:rFonts w:ascii="Consolas" w:hAnsi="Consolas"/>
-          <w:b/>
-          <w:bCs/>
-          <w:sz w:val="20"/>
-          <w:szCs w:val="20"/>
-        </w:rPr>
-        <w:t>)</w:t>
+        <w:t>T delMax()</w:t>
       </w:r>
       <w:r>
         <w:rPr>
@@ -13514,29 +13221,7 @@
           <w:sz w:val="20"/>
           <w:szCs w:val="20"/>
         </w:rPr>
-        <w:t xml:space="preserve">int </w:t>
-      </w:r>
-      <w:proofErr w:type="gramStart"/>
-      <w:r>
-        <w:rPr>
-          <w:rFonts w:ascii="Consolas" w:hAnsi="Consolas"/>
-          <w:b/>
-          <w:bCs/>
-          <w:sz w:val="20"/>
-          <w:szCs w:val="20"/>
-        </w:rPr>
-        <w:t>size(</w:t>
-      </w:r>
-      <w:proofErr w:type="gramEnd"/>
-      <w:r>
-        <w:rPr>
-          <w:rFonts w:ascii="Consolas" w:hAnsi="Consolas"/>
-          <w:b/>
-          <w:bCs/>
-          <w:sz w:val="20"/>
-          <w:szCs w:val="20"/>
-        </w:rPr>
-        <w:t>)</w:t>
+        <w:t>int size()</w:t>
       </w:r>
       <w:r>
         <w:rPr>
@@ -13670,7 +13355,7 @@
           </mc:Choice>
           <mc:Fallback>
             <w:pict>
-              <v:shape w14:anchorId="47715D27" id="Text Box 11" o:spid="_x0000_s1037" type="#_x0000_t202" style="position:absolute;left:0;text-align:left;margin-left:-.45pt;margin-top:3.95pt;width:28.35pt;height:38.25pt;z-index:251681792;visibility:visible;mso-wrap-style:square;mso-width-percent:0;mso-height-percent:0;mso-wrap-distance-left:9pt;mso-wrap-distance-top:0;mso-wrap-distance-right:9pt;mso-wrap-distance-bottom:0;mso-position-horizontal:absolute;mso-position-horizontal-relative:text;mso-position-vertical:absolute;mso-position-vertical-relative:text;mso-width-percent:0;mso-height-percent:0;mso-width-relative:margin;mso-height-relative:margin;v-text-anchor:middle" o:gfxdata="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" fillcolor="white [3201]" strokeweight=".5pt">
+              <v:shape w14:anchorId="47715D27" id="Text Box 11" o:spid="_x0000_s1037" type="#_x0000_t202" style="position:absolute;left:0;text-align:left;margin-left:-.45pt;margin-top:3.95pt;width:28.35pt;height:38.25pt;z-index:251681792;visibility:visible;mso-wrap-style:square;mso-width-percent:0;mso-height-percent:0;mso-wrap-distance-left:9pt;mso-wrap-distance-top:0;mso-wrap-distance-right:9pt;mso-wrap-distance-bottom:0;mso-position-horizontal:absolute;mso-position-horizontal-relative:text;mso-position-vertical:absolute;mso-position-vertical-relative:text;mso-width-percent:0;mso-height-percent:0;mso-width-relative:margin;mso-height-relative:margin;v-text-anchor:middle" o:gfxdata="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" fillcolor="white [3201]" strokeweight=".5pt">
                 <v:textbox>
                   <w:txbxContent>
                     <w:p>
@@ -15808,115 +15493,42 @@
           <w:sz w:val="20"/>
           <w:szCs w:val="20"/>
         </w:rPr>
-        <w:t>[</w:t>
-      </w:r>
-      <w:proofErr w:type="spellStart"/>
+        <w:t>[hashValue]=table[hashValue].next</w:t>
+      </w:r>
+      <w:r>
+        <w:t xml:space="preserve">, a </w:t>
+      </w:r>
+      <w:r>
+        <w:rPr>
+          <w:u w:val="single"/>
+        </w:rPr>
+        <w:t>ako nije</w:t>
+      </w:r>
+      <w:r>
+        <w:t xml:space="preserve"> </w:t>
+      </w:r>
       <w:r>
         <w:rPr>
           <w:rFonts w:ascii="Consolas" w:hAnsi="Consolas" w:cs="Consolas"/>
           <w:sz w:val="20"/>
           <w:szCs w:val="20"/>
         </w:rPr>
-        <w:t>hashValue</w:t>
-      </w:r>
-      <w:proofErr w:type="spellEnd"/>
+        <w:t>n[1].next=n[0].next</w:t>
+      </w:r>
+      <w:r>
+        <w:t xml:space="preserve"> (</w:t>
+      </w:r>
       <w:r>
         <w:rPr>
           <w:rFonts w:ascii="Consolas" w:hAnsi="Consolas" w:cs="Consolas"/>
           <w:sz w:val="20"/>
           <w:szCs w:val="20"/>
         </w:rPr>
-        <w:t>]=table[</w:t>
-      </w:r>
-      <w:proofErr w:type="spellStart"/>
-      <w:r>
-        <w:rPr>
-          <w:rFonts w:ascii="Consolas" w:hAnsi="Consolas" w:cs="Consolas"/>
-          <w:sz w:val="20"/>
-          <w:szCs w:val="20"/>
-        </w:rPr>
-        <w:t>hashValue</w:t>
-      </w:r>
-      <w:proofErr w:type="spellEnd"/>
-      <w:r>
-        <w:rPr>
-          <w:rFonts w:ascii="Consolas" w:hAnsi="Consolas" w:cs="Consolas"/>
-          <w:sz w:val="20"/>
-          <w:szCs w:val="20"/>
-        </w:rPr>
-        <w:t>].next</w:t>
-      </w:r>
-      <w:r>
-        <w:t xml:space="preserve">, a </w:t>
-      </w:r>
-      <w:proofErr w:type="spellStart"/>
-      <w:r>
-        <w:rPr>
-          <w:u w:val="single"/>
-        </w:rPr>
-        <w:t>ako</w:t>
-      </w:r>
-      <w:proofErr w:type="spellEnd"/>
-      <w:r>
-        <w:rPr>
-          <w:u w:val="single"/>
-        </w:rPr>
-        <w:t xml:space="preserve"> </w:t>
-      </w:r>
-      <w:proofErr w:type="spellStart"/>
-      <w:r>
-        <w:rPr>
-          <w:u w:val="single"/>
-        </w:rPr>
-        <w:t>nije</w:t>
-      </w:r>
-      <w:proofErr w:type="spellEnd"/>
-      <w:r>
-        <w:t xml:space="preserve"> </w:t>
-      </w:r>
-      <w:r>
-        <w:rPr>
-          <w:rFonts w:ascii="Consolas" w:hAnsi="Consolas" w:cs="Consolas"/>
-          <w:sz w:val="20"/>
-          <w:szCs w:val="20"/>
-        </w:rPr>
-        <w:t>n[1].next=n[0].next</w:t>
-      </w:r>
-      <w:r>
-        <w:t xml:space="preserve"> (</w:t>
-      </w:r>
-      <w:r>
-        <w:rPr>
-          <w:rFonts w:ascii="Consolas" w:hAnsi="Consolas" w:cs="Consolas"/>
-          <w:sz w:val="20"/>
-          <w:szCs w:val="20"/>
-        </w:rPr>
         <w:t>n</w:t>
       </w:r>
       <w:r>
-        <w:t xml:space="preserve"> je </w:t>
-      </w:r>
-      <w:proofErr w:type="spellStart"/>
-      <w:r>
-        <w:t>nizovni</w:t>
-      </w:r>
-      <w:proofErr w:type="spellEnd"/>
-      <w:r>
-        <w:t xml:space="preserve"> </w:t>
-      </w:r>
-      <w:proofErr w:type="spellStart"/>
-      <w:r>
-        <w:t>rezultat</w:t>
-      </w:r>
-      <w:proofErr w:type="spellEnd"/>
-      <w:r>
-        <w:t xml:space="preserve"> </w:t>
-      </w:r>
-      <w:proofErr w:type="spellStart"/>
-      <w:r>
-        <w:t>pretrage</w:t>
-      </w:r>
-      <w:proofErr w:type="spellEnd"/>
+        <w:t xml:space="preserve"> je nizovni rezultat pretrage</w:t>
+      </w:r>
       <w:r>
         <w:rPr>
           <w:lang w:val="sr-Latn-RS"/>
@@ -16049,7 +15661,7 @@
           </mc:Choice>
           <mc:Fallback>
             <w:pict>
-              <v:shape w14:anchorId="1B597515" id="Text Box 12" o:spid="_x0000_s1038" type="#_x0000_t202" style="position:absolute;left:0;text-align:left;margin-left:-.45pt;margin-top:3.95pt;width:28.35pt;height:38.25pt;z-index:251683840;visibility:visible;mso-wrap-style:square;mso-width-percent:0;mso-height-percent:0;mso-wrap-distance-left:9pt;mso-wrap-distance-top:0;mso-wrap-distance-right:9pt;mso-wrap-distance-bottom:0;mso-position-horizontal:absolute;mso-position-horizontal-relative:text;mso-position-vertical:absolute;mso-position-vertical-relative:text;mso-width-percent:0;mso-height-percent:0;mso-width-relative:margin;mso-height-relative:margin;v-text-anchor:middle" o:gfxdata="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" fillcolor="white [3201]" strokeweight=".5pt">
+              <v:shape w14:anchorId="1B597515" id="Text Box 12" o:spid="_x0000_s1038" type="#_x0000_t202" style="position:absolute;left:0;text-align:left;margin-left:-.45pt;margin-top:3.95pt;width:28.35pt;height:38.25pt;z-index:251683840;visibility:visible;mso-wrap-style:square;mso-width-percent:0;mso-height-percent:0;mso-wrap-distance-left:9pt;mso-wrap-distance-top:0;mso-wrap-distance-right:9pt;mso-wrap-distance-bottom:0;mso-position-horizontal:absolute;mso-position-horizontal-relative:text;mso-position-vertical:absolute;mso-position-vertical-relative:text;mso-width-percent:0;mso-height-percent:0;mso-width-relative:margin;mso-height-relative:margin;v-text-anchor:middle" o:gfxdata="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" fillcolor="white [3201]" strokeweight=".5pt">
                 <v:textbox>
                   <w:txbxContent>
                     <w:p>
@@ -17897,7 +17509,7 @@
           </mc:Choice>
           <mc:Fallback>
             <w:pict>
-              <v:shape w14:anchorId="17746F39" id="Text Box 13" o:spid="_x0000_s1039" type="#_x0000_t202" style="position:absolute;left:0;text-align:left;margin-left:-.45pt;margin-top:3.95pt;width:28.35pt;height:38.25pt;z-index:251685888;visibility:visible;mso-wrap-style:square;mso-width-percent:0;mso-height-percent:0;mso-wrap-distance-left:9pt;mso-wrap-distance-top:0;mso-wrap-distance-right:9pt;mso-wrap-distance-bottom:0;mso-position-horizontal:absolute;mso-position-horizontal-relative:text;mso-position-vertical:absolute;mso-position-vertical-relative:text;mso-width-percent:0;mso-height-percent:0;mso-width-relative:margin;mso-height-relative:margin;v-text-anchor:middle" o:gfxdata="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" fillcolor="white [3201]" strokeweight=".5pt">
+              <v:shape w14:anchorId="17746F39" id="Text Box 13" o:spid="_x0000_s1039" type="#_x0000_t202" style="position:absolute;left:0;text-align:left;margin-left:-.45pt;margin-top:3.95pt;width:28.35pt;height:38.25pt;z-index:251685888;visibility:visible;mso-wrap-style:square;mso-width-percent:0;mso-height-percent:0;mso-wrap-distance-left:9pt;mso-wrap-distance-top:0;mso-wrap-distance-right:9pt;mso-wrap-distance-bottom:0;mso-position-horizontal:absolute;mso-position-horizontal-relative:text;mso-position-vertical:absolute;mso-position-vertical-relative:text;mso-width-percent:0;mso-height-percent:0;mso-width-relative:margin;mso-height-relative:margin;v-text-anchor:middle" o:gfxdata="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" fillcolor="white [3201]" strokeweight=".5pt">
                 <v:textbox>
                   <w:txbxContent>
                     <w:p>
@@ -18462,7 +18074,7 @@
           </mc:Choice>
           <mc:Fallback>
             <w:pict>
-              <v:shape w14:anchorId="59DA6B01" id="Text Box 14" o:spid="_x0000_s1040" type="#_x0000_t202" style="position:absolute;left:0;text-align:left;margin-left:-.45pt;margin-top:3.95pt;width:28.35pt;height:38.25pt;z-index:251687936;visibility:visible;mso-wrap-style:square;mso-width-percent:0;mso-height-percent:0;mso-wrap-distance-left:9pt;mso-wrap-distance-top:0;mso-wrap-distance-right:9pt;mso-wrap-distance-bottom:0;mso-position-horizontal:absolute;mso-position-horizontal-relative:text;mso-position-vertical:absolute;mso-position-vertical-relative:text;mso-width-percent:0;mso-height-percent:0;mso-width-relative:margin;mso-height-relative:margin;v-text-anchor:middle" o:gfxdata="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" fillcolor="white [3201]" strokeweight=".5pt">
+              <v:shape w14:anchorId="59DA6B01" id="Text Box 14" o:spid="_x0000_s1040" type="#_x0000_t202" style="position:absolute;left:0;text-align:left;margin-left:-.45pt;margin-top:3.95pt;width:28.35pt;height:38.25pt;z-index:251687936;visibility:visible;mso-wrap-style:square;mso-width-percent:0;mso-height-percent:0;mso-wrap-distance-left:9pt;mso-wrap-distance-top:0;mso-wrap-distance-right:9pt;mso-wrap-distance-bottom:0;mso-position-horizontal:absolute;mso-position-horizontal-relative:text;mso-position-vertical:absolute;mso-position-vertical-relative:text;mso-width-percent:0;mso-height-percent:0;mso-width-relative:margin;mso-height-relative:margin;v-text-anchor:middle" o:gfxdata="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" fillcolor="white [3201]" strokeweight=".5pt">
                 <v:textbox>
                   <w:txbxContent>
                     <w:p>
@@ -19326,7 +18938,7 @@
           </mc:Choice>
           <mc:Fallback>
             <w:pict>
-              <v:shape w14:anchorId="55E75495" id="Text Box 15" o:spid="_x0000_s1041" type="#_x0000_t202" style="position:absolute;left:0;text-align:left;margin-left:-.45pt;margin-top:3.95pt;width:28.35pt;height:38.25pt;z-index:251689984;visibility:visible;mso-wrap-style:square;mso-width-percent:0;mso-height-percent:0;mso-wrap-distance-left:9pt;mso-wrap-distance-top:0;mso-wrap-distance-right:9pt;mso-wrap-distance-bottom:0;mso-position-horizontal:absolute;mso-position-horizontal-relative:text;mso-position-vertical:absolute;mso-position-vertical-relative:text;mso-width-percent:0;mso-height-percent:0;mso-width-relative:margin;mso-height-relative:margin;v-text-anchor:middle" o:gfxdata="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" fillcolor="white [3201]" strokeweight=".5pt">
+              <v:shape w14:anchorId="55E75495" id="Text Box 15" o:spid="_x0000_s1041" type="#_x0000_t202" style="position:absolute;left:0;text-align:left;margin-left:-.45pt;margin-top:3.95pt;width:28.35pt;height:38.25pt;z-index:251689984;visibility:visible;mso-wrap-style:square;mso-width-percent:0;mso-height-percent:0;mso-wrap-distance-left:9pt;mso-wrap-distance-top:0;mso-wrap-distance-right:9pt;mso-wrap-distance-bottom:0;mso-position-horizontal:absolute;mso-position-horizontal-relative:text;mso-position-vertical:absolute;mso-position-vertical-relative:text;mso-width-percent:0;mso-height-percent:0;mso-width-relative:margin;mso-height-relative:margin;v-text-anchor:middle" o:gfxdata="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" fillcolor="white [3201]" strokeweight=".5pt">
                 <v:textbox>
                   <w:txbxContent>
                     <w:p>
@@ -19796,7 +19408,7 @@
           </mc:Choice>
           <mc:Fallback>
             <w:pict>
-              <v:shape w14:anchorId="3799F1D1" id="Text Box 16" o:spid="_x0000_s1042" type="#_x0000_t202" style="position:absolute;left:0;text-align:left;margin-left:-.45pt;margin-top:3.95pt;width:28.35pt;height:38.25pt;z-index:251692032;visibility:visible;mso-wrap-style:square;mso-width-percent:0;mso-height-percent:0;mso-wrap-distance-left:9pt;mso-wrap-distance-top:0;mso-wrap-distance-right:9pt;mso-wrap-distance-bottom:0;mso-position-horizontal:absolute;mso-position-horizontal-relative:text;mso-position-vertical:absolute;mso-position-vertical-relative:text;mso-width-percent:0;mso-height-percent:0;mso-width-relative:margin;mso-height-relative:margin;v-text-anchor:middle" o:gfxdata="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" fillcolor="black [3213]" strokeweight=".5pt">
+              <v:shape w14:anchorId="3799F1D1" id="Text Box 16" o:spid="_x0000_s1042" type="#_x0000_t202" style="position:absolute;left:0;text-align:left;margin-left:-.45pt;margin-top:3.95pt;width:28.35pt;height:38.25pt;z-index:251692032;visibility:visible;mso-wrap-style:square;mso-width-percent:0;mso-height-percent:0;mso-wrap-distance-left:9pt;mso-wrap-distance-top:0;mso-wrap-distance-right:9pt;mso-wrap-distance-bottom:0;mso-position-horizontal:absolute;mso-position-horizontal-relative:text;mso-position-vertical:absolute;mso-position-vertical-relative:text;mso-width-percent:0;mso-height-percent:0;mso-width-relative:margin;mso-height-relative:margin;v-text-anchor:middle" o:gfxdata="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" fillcolor="black [3213]" strokeweight=".5pt">
                 <v:textbox>
                   <w:txbxContent>
                     <w:p>
@@ -19896,7 +19508,31 @@
         <w:rPr>
           <w:lang w:val="sr-Latn-RS"/>
         </w:rPr>
-        <w:t xml:space="preserve"> je alg. postupak primenjiv na široku klasu problema </w:t>
+        <w:t xml:space="preserve"> je alg</w:t>
+      </w:r>
+      <w:r>
+        <w:rPr>
+          <w:lang w:val="sr-Latn-RS"/>
+        </w:rPr>
+        <w:t>oritamski</w:t>
+      </w:r>
+      <w:r>
+        <w:rPr>
+          <w:lang w:val="sr-Latn-RS"/>
+        </w:rPr>
+        <w:t xml:space="preserve"> postupak primenjiv na široku klasu problema</w:t>
+      </w:r>
+      <w:r>
+        <w:rPr>
+          <w:lang w:val="sr-Latn-RS"/>
+        </w:rPr>
+        <w:t xml:space="preserve"> poput</w:t>
+      </w:r>
+      <w:r>
+        <w:rPr>
+          <w:lang w:val="sr-Latn-RS"/>
+        </w:rPr>
+        <w:t xml:space="preserve"> </w:t>
       </w:r>
       <w:r>
         <w:rPr>
@@ -20248,116 +19884,20 @@
         <w:rPr>
           <w:rFonts w:ascii="Cambria Math" w:hAnsi="Cambria Math"/>
         </w:rPr>
-        <w:t>S[</w:t>
-      </w:r>
-      <w:proofErr w:type="spellStart"/>
-      <w:r>
-        <w:rPr>
-          <w:rFonts w:ascii="Cambria Math" w:hAnsi="Cambria Math"/>
-        </w:rPr>
-        <w:t>i</w:t>
-      </w:r>
-      <w:proofErr w:type="spellEnd"/>
-      <w:r>
-        <w:rPr>
-          <w:rFonts w:ascii="Cambria Math" w:hAnsi="Cambria Math"/>
-        </w:rPr>
-        <w:t>]</w:t>
-      </w:r>
-      <w:r>
-        <w:t xml:space="preserve"> </w:t>
-      </w:r>
-      <w:proofErr w:type="spellStart"/>
-      <w:r>
-        <w:t>jeste</w:t>
-      </w:r>
-      <w:proofErr w:type="spellEnd"/>
-      <w:r>
-        <w:t xml:space="preserve"> / </w:t>
-      </w:r>
-      <w:proofErr w:type="spellStart"/>
-      <w:r>
-        <w:t>nije</w:t>
-      </w:r>
-      <w:proofErr w:type="spellEnd"/>
-      <w:r>
-        <w:t xml:space="preserve"> u </w:t>
-      </w:r>
-      <w:proofErr w:type="spellStart"/>
-      <w:r>
-        <w:t>podskupu</w:t>
-      </w:r>
-      <w:proofErr w:type="spellEnd"/>
-      <w:r>
-        <w:t xml:space="preserve">. </w:t>
-      </w:r>
-      <w:proofErr w:type="spellStart"/>
+        <w:t>S[i]</w:t>
+      </w:r>
+      <w:r>
+        <w:t xml:space="preserve"> jeste / nije u podskupu. </w:t>
+      </w:r>
       <w:r>
         <w:rPr>
           <w:b/>
           <w:bCs/>
         </w:rPr>
-        <w:t>Parcijalna</w:t>
-      </w:r>
-      <w:proofErr w:type="spellEnd"/>
-      <w:r>
-        <w:rPr>
-          <w:b/>
-          <w:bCs/>
-        </w:rPr>
-        <w:t xml:space="preserve"> </w:t>
-      </w:r>
-      <w:proofErr w:type="spellStart"/>
-      <w:r>
-        <w:rPr>
-          <w:b/>
-          <w:bCs/>
-        </w:rPr>
-        <w:t>konfiguracija</w:t>
-      </w:r>
-      <w:proofErr w:type="spellEnd"/>
-      <w:r>
-        <w:rPr>
-          <w:b/>
-          <w:bCs/>
-        </w:rPr>
-        <w:t xml:space="preserve"> </w:t>
-      </w:r>
-      <w:proofErr w:type="spellStart"/>
-      <w:r>
-        <w:rPr>
-          <w:b/>
-          <w:bCs/>
-        </w:rPr>
-        <w:t>kombinatornog</w:t>
-      </w:r>
-      <w:proofErr w:type="spellEnd"/>
-      <w:r>
-        <w:rPr>
-          <w:b/>
-          <w:bCs/>
-        </w:rPr>
-        <w:t xml:space="preserve"> </w:t>
-      </w:r>
-      <w:proofErr w:type="spellStart"/>
-      <w:r>
-        <w:rPr>
-          <w:b/>
-          <w:bCs/>
-        </w:rPr>
-        <w:t>sistema</w:t>
-      </w:r>
-      <w:proofErr w:type="spellEnd"/>
-      <w:r>
-        <w:t xml:space="preserve"> – </w:t>
-      </w:r>
-      <w:proofErr w:type="spellStart"/>
-      <w:r>
-        <w:t>vektor</w:t>
-      </w:r>
-      <w:proofErr w:type="spellEnd"/>
-      <w:r>
-        <w:t xml:space="preserve"> </w:t>
+        <w:t>Parcijalna konfiguracija kombinatornog sistema</w:t>
+      </w:r>
+      <w:r>
+        <w:t xml:space="preserve"> – vektor </w:t>
       </w:r>
       <w:r>
         <w:rPr>
@@ -20382,61 +19922,8 @@
         <w:t>k &lt; t</w:t>
       </w:r>
       <w:r>
-        <w:t xml:space="preserve">, </w:t>
-      </w:r>
-      <w:proofErr w:type="spellStart"/>
-      <w:r>
-        <w:t>kod</w:t>
-      </w:r>
-      <w:proofErr w:type="spellEnd"/>
-      <w:r>
-        <w:t xml:space="preserve"> </w:t>
-      </w:r>
-      <w:proofErr w:type="spellStart"/>
-      <w:r>
-        <w:t>kojeg</w:t>
-      </w:r>
-      <w:proofErr w:type="spellEnd"/>
-      <w:r>
-        <w:t xml:space="preserve"> </w:t>
-      </w:r>
-      <w:proofErr w:type="spellStart"/>
-      <w:r>
-        <w:t>su</w:t>
-      </w:r>
-      <w:proofErr w:type="spellEnd"/>
-      <w:r>
-        <w:t xml:space="preserve"> </w:t>
-      </w:r>
-      <w:proofErr w:type="spellStart"/>
-      <w:r>
-        <w:t>prvih</w:t>
-      </w:r>
-      <w:proofErr w:type="spellEnd"/>
-      <w:r>
-        <w:t xml:space="preserve"> k </w:t>
-      </w:r>
-      <w:proofErr w:type="spellStart"/>
-      <w:r>
-        <w:t>komponenti</w:t>
-      </w:r>
-      <w:proofErr w:type="spellEnd"/>
-      <w:r>
-        <w:t xml:space="preserve"> </w:t>
-      </w:r>
-      <w:proofErr w:type="spellStart"/>
-      <w:r>
-        <w:t>poznati</w:t>
-      </w:r>
-      <w:proofErr w:type="spellEnd"/>
-      <w:r>
-        <w:t xml:space="preserve"> (</w:t>
-      </w:r>
-      <w:proofErr w:type="spellStart"/>
-      <w:r>
-        <w:t>odre</w:t>
-      </w:r>
-      <w:proofErr w:type="spellEnd"/>
+        <w:t>, kod kojeg su prvih k komponenti poznati (odre</w:t>
+      </w:r>
       <w:r>
         <w:rPr>
           <w:lang w:val="sr-Latn-RS"/>
@@ -22823,7 +22310,6 @@
     </w:p>
     <w:p>
       <w:pPr>
-        <w:spacing w:after="80"/>
         <w:jc w:val="both"/>
         <w:rPr>
           <w:lang w:val="sr-Latn-RS"/>
@@ -23434,7 +22920,7 @@
           </mc:Choice>
           <mc:Fallback>
             <w:pict>
-              <v:shape w14:anchorId="25B3B0C4" id="Text Box 20" o:spid="_x0000_s1043" type="#_x0000_t202" style="position:absolute;left:0;text-align:left;margin-left:-.45pt;margin-top:3.95pt;width:28.35pt;height:38.25pt;z-index:251693056;visibility:visible;mso-wrap-style:square;mso-width-percent:0;mso-height-percent:0;mso-wrap-distance-left:9pt;mso-wrap-distance-top:0;mso-wrap-distance-right:9pt;mso-wrap-distance-bottom:0;mso-position-horizontal:absolute;mso-position-horizontal-relative:text;mso-position-vertical:absolute;mso-position-vertical-relative:text;mso-width-percent:0;mso-height-percent:0;mso-width-relative:margin;mso-height-relative:margin;v-text-anchor:middle" o:gfxdata="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" fillcolor="black [3213]" strokeweight=".5pt">
+              <v:shape w14:anchorId="25B3B0C4" id="Text Box 20" o:spid="_x0000_s1043" type="#_x0000_t202" style="position:absolute;left:0;text-align:left;margin-left:-.45pt;margin-top:3.95pt;width:28.35pt;height:38.25pt;z-index:251693056;visibility:visible;mso-wrap-style:square;mso-width-percent:0;mso-height-percent:0;mso-wrap-distance-left:9pt;mso-wrap-distance-top:0;mso-wrap-distance-right:9pt;mso-wrap-distance-bottom:0;mso-position-horizontal:absolute;mso-position-horizontal-relative:text;mso-position-vertical:absolute;mso-position-vertical-relative:text;mso-width-percent:0;mso-height-percent:0;mso-width-relative:margin;mso-height-relative:margin;v-text-anchor:middle" o:gfxdata="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" fillcolor="black [3213]" strokeweight=".5pt">
                 <v:textbox>
                   <w:txbxContent>
                     <w:p>
@@ -25893,7 +25379,7 @@
           </mc:Choice>
           <mc:Fallback>
             <w:pict>
-              <v:shape w14:anchorId="4E3CDB0F" id="Text Box 17" o:spid="_x0000_s1044" type="#_x0000_t202" style="position:absolute;left:0;text-align:left;margin-left:-.45pt;margin-top:3.95pt;width:28.35pt;height:38.25pt;z-index:251694080;visibility:visible;mso-wrap-style:square;mso-width-percent:0;mso-height-percent:0;mso-wrap-distance-left:9pt;mso-wrap-distance-top:0;mso-wrap-distance-right:9pt;mso-wrap-distance-bottom:0;mso-position-horizontal:absolute;mso-position-horizontal-relative:text;mso-position-vertical:absolute;mso-position-vertical-relative:text;mso-width-percent:0;mso-height-percent:0;mso-width-relative:margin;mso-height-relative:margin;v-text-anchor:middle" o:gfxdata="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" fillcolor="black [3213]" strokeweight=".5pt">
+              <v:shape w14:anchorId="4E3CDB0F" id="Text Box 17" o:spid="_x0000_s1044" type="#_x0000_t202" style="position:absolute;left:0;text-align:left;margin-left:-.45pt;margin-top:3.95pt;width:28.35pt;height:38.25pt;z-index:251694080;visibility:visible;mso-wrap-style:square;mso-width-percent:0;mso-height-percent:0;mso-wrap-distance-left:9pt;mso-wrap-distance-top:0;mso-wrap-distance-right:9pt;mso-wrap-distance-bottom:0;mso-position-horizontal:absolute;mso-position-horizontal-relative:text;mso-position-vertical:absolute;mso-position-vertical-relative:text;mso-width-percent:0;mso-height-percent:0;mso-width-relative:margin;mso-height-relative:margin;v-text-anchor:middle" o:gfxdata="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" fillcolor="black [3213]" strokeweight=".5pt">
                 <v:textbox>
                   <w:txbxContent>
                     <w:p>
@@ -25962,6 +25448,9 @@
       <w:pPr>
         <w:spacing w:after="80"/>
         <w:jc w:val="both"/>
+        <w:rPr>
+          <w:lang w:val="sr-Latn-RS"/>
+        </w:rPr>
       </w:pPr>
       <w:r>
         <w:rPr>
@@ -25979,22 +25468,1013 @@
           <w:szCs w:val="20"/>
           <w:lang w:val="sr-Latn-RS"/>
         </w:rPr>
+        <w:t>ROBLEM</w:t>
+      </w:r>
+      <w:r>
+        <w:rPr>
+          <w:b/>
+          <w:bCs/>
+          <w:sz w:val="20"/>
+          <w:szCs w:val="20"/>
+          <w:lang w:val="sr-Latn-RS"/>
+        </w:rPr>
+        <w:t>I</w:t>
+      </w:r>
+      <w:r>
+        <w:rPr>
+          <w:b/>
+          <w:bCs/>
+          <w:sz w:val="20"/>
+          <w:szCs w:val="20"/>
+          <w:lang w:val="sr-Latn-RS"/>
+        </w:rPr>
+        <w:t xml:space="preserve"> </w:t>
+      </w:r>
+      <w:r>
+        <w:rPr>
+          <w:b/>
+          <w:bCs/>
+          <w:sz w:val="20"/>
+          <w:szCs w:val="20"/>
+          <w:lang w:val="sr-Latn-RS"/>
+        </w:rPr>
+        <w:t>KOMBINATORNE OPTIMIZACIJE</w:t>
+      </w:r>
+      <w:r>
+        <w:rPr>
+          <w:lang w:val="sr-Latn-RS"/>
+        </w:rPr>
+        <w:t xml:space="preserve">: </w:t>
+      </w:r>
+      <w:r>
+        <w:rPr>
+          <w:lang w:val="sr-Latn-RS"/>
+        </w:rPr>
+        <w:t xml:space="preserve">probleme kombinatorne optimizacije često je moguće formulisati na opšti način: </w:t>
+      </w:r>
+      <w:r>
+        <w:rPr>
+          <w:color w:val="FFFFFF" w:themeColor="background1"/>
+          <w:highlight w:val="black"/>
+          <w:lang w:val="sr-Latn-RS"/>
+        </w:rPr>
+        <w:t>1)</w:t>
+      </w:r>
+      <w:r>
+        <w:rPr>
+          <w:color w:val="FFFFFF" w:themeColor="background1"/>
+          <w:lang w:val="sr-Latn-RS"/>
+        </w:rPr>
+        <w:t xml:space="preserve"> </w:t>
+      </w:r>
+      <w:r>
+        <w:rPr>
+          <w:lang w:val="sr-Latn-RS"/>
+        </w:rPr>
+        <w:t xml:space="preserve">dat je skup </w:t>
+      </w:r>
+      <w:r>
+        <w:rPr>
+          <w:rFonts w:ascii="Cambria Math" w:hAnsi="Cambria Math"/>
+          <w:lang w:val="sr-Latn-RS"/>
+        </w:rPr>
+        <w:t>S</w:t>
+      </w:r>
+      <w:r>
+        <w:rPr>
+          <w:lang w:val="sr-Latn-RS"/>
+        </w:rPr>
+        <w:t xml:space="preserve"> od </w:t>
+      </w:r>
+      <w:r>
+        <w:rPr>
+          <w:rFonts w:ascii="Cambria Math" w:hAnsi="Cambria Math"/>
+          <w:lang w:val="sr-Latn-RS"/>
+        </w:rPr>
+        <w:t>n</w:t>
+      </w:r>
+      <w:r>
+        <w:rPr>
+          <w:lang w:val="sr-Latn-RS"/>
+        </w:rPr>
+        <w:t xml:space="preserve"> objekata, </w:t>
+      </w:r>
+      <w:r>
+        <w:rPr>
+          <w:color w:val="FFFFFF" w:themeColor="background1"/>
+          <w:highlight w:val="black"/>
+          <w:lang w:val="sr-Latn-RS"/>
+        </w:rPr>
+        <w:t>2</w:t>
+      </w:r>
+      <w:r>
+        <w:rPr>
+          <w:color w:val="FFFFFF" w:themeColor="background1"/>
+          <w:highlight w:val="black"/>
+          <w:lang w:val="sr-Latn-RS"/>
+        </w:rPr>
+        <w:t>)</w:t>
+      </w:r>
+      <w:r>
+        <w:rPr>
+          <w:color w:val="FFFFFF" w:themeColor="background1"/>
+          <w:lang w:val="sr-Latn-RS"/>
+        </w:rPr>
+        <w:t xml:space="preserve"> </w:t>
+      </w:r>
+      <w:r>
+        <w:rPr>
+          <w:lang w:val="sr-Latn-RS"/>
+        </w:rPr>
+        <w:t xml:space="preserve">svaki objekat ima neku vrednost (težinu, cenu, profit) predstavljenu f-jom </w:t>
+      </w:r>
+      <w:r>
+        <w:rPr>
+          <w:rFonts w:ascii="Cambria Math" w:hAnsi="Cambria Math"/>
+          <w:lang w:val="sr-Latn-RS"/>
+        </w:rPr>
+        <w:t>f:</w:t>
+      </w:r>
+      <w:r>
+        <w:rPr>
+          <w:lang w:val="sr-Latn-RS"/>
+        </w:rPr>
+        <w:t xml:space="preserve"> </w:t>
+      </w:r>
+      <w:r>
+        <w:rPr>
+          <w:rFonts w:ascii="Cambria Math" w:hAnsi="Cambria Math"/>
+          <w:lang w:val="sr-Latn-RS"/>
+        </w:rPr>
+        <w:t xml:space="preserve">S </w:t>
+      </w:r>
+      <w:r>
+        <w:rPr>
+          <w:rFonts w:ascii="Cambria Math" w:hAnsi="Cambria Math"/>
+          <w:lang w:val="sr-Latn-RS"/>
+        </w:rPr>
+        <w:t>→</w:t>
+      </w:r>
+      <w:r>
+        <w:rPr>
+          <w:rFonts w:ascii="Cambria Math" w:hAnsi="Cambria Math"/>
+          <w:lang w:val="sr-Latn-RS"/>
+        </w:rPr>
+        <w:t xml:space="preserve"> Integer</w:t>
+      </w:r>
+      <w:r>
+        <w:rPr>
+          <w:lang w:val="sr-Latn-RS"/>
+        </w:rPr>
+        <w:t xml:space="preserve">, </w:t>
+      </w:r>
+      <w:r>
+        <w:rPr>
+          <w:color w:val="FFFFFF" w:themeColor="background1"/>
+          <w:highlight w:val="black"/>
+          <w:lang w:val="sr-Latn-RS"/>
+        </w:rPr>
+        <w:t>3</w:t>
+      </w:r>
+      <w:r>
+        <w:rPr>
+          <w:color w:val="FFFFFF" w:themeColor="background1"/>
+          <w:highlight w:val="black"/>
+          <w:lang w:val="sr-Latn-RS"/>
+        </w:rPr>
+        <w:t>)</w:t>
+      </w:r>
+      <w:r>
+        <w:rPr>
+          <w:color w:val="FFFFFF" w:themeColor="background1"/>
+          <w:lang w:val="sr-Latn-RS"/>
+        </w:rPr>
+        <w:t xml:space="preserve"> </w:t>
+      </w:r>
+      <w:r>
+        <w:rPr>
+          <w:lang w:val="sr-Latn-RS"/>
+        </w:rPr>
+        <w:t xml:space="preserve">f-ja </w:t>
+      </w:r>
+      <w:r>
+        <w:rPr>
+          <w:rFonts w:ascii="Cambria Math" w:hAnsi="Cambria Math"/>
+          <w:lang w:val="sr-Latn-RS"/>
+        </w:rPr>
+        <w:t>f:</w:t>
+      </w:r>
+      <w:r>
+        <w:rPr>
+          <w:lang w:val="sr-Latn-RS"/>
+        </w:rPr>
+        <w:t xml:space="preserve"> </w:t>
+      </w:r>
+      <w:r>
+        <w:rPr>
+          <w:rFonts w:ascii="Cambria Math" w:hAnsi="Cambria Math"/>
+          <w:lang w:val="sr-Latn-RS"/>
+        </w:rPr>
+        <w:t>S → Integer</w:t>
+      </w:r>
+      <w:r>
+        <w:rPr>
+          <w:lang w:val="sr-Latn-RS"/>
+        </w:rPr>
+        <w:t xml:space="preserve"> je definisana i na partitivnom skupu skupa </w:t>
+      </w:r>
+      <w:r>
+        <w:rPr>
+          <w:rFonts w:ascii="Cambria Math" w:hAnsi="Cambria Math"/>
+          <w:lang w:val="sr-Latn-RS"/>
+        </w:rPr>
+        <w:t>S</w:t>
+      </w:r>
+      <w:r>
+        <w:rPr>
+          <w:lang w:val="sr-Latn-RS"/>
+        </w:rPr>
+        <w:t xml:space="preserve"> i aditivna je</w:t>
+      </w:r>
+      <w:r>
+        <w:rPr>
+          <w:lang w:val="sr-Latn-RS"/>
+        </w:rPr>
+        <w:t xml:space="preserve">: </w:t>
+      </w:r>
+      <w:r>
+        <w:rPr>
+          <w:rFonts w:ascii="Cambria Math" w:hAnsi="Cambria Math"/>
+          <w:lang w:val="sr-Latn-RS"/>
+        </w:rPr>
+        <w:t>f(T) =</w:t>
+      </w:r>
+      <w:r>
+        <w:rPr>
+          <w:lang w:val="sr-Latn-RS"/>
+        </w:rPr>
+        <w:t xml:space="preserve"> zbir </w:t>
+      </w:r>
+      <w:r>
+        <w:rPr>
+          <w:rFonts w:ascii="Cambria Math" w:hAnsi="Cambria Math"/>
+          <w:lang w:val="sr-Latn-RS"/>
+        </w:rPr>
+        <w:t>f(x)</w:t>
+      </w:r>
+      <w:r>
+        <w:rPr>
+          <w:lang w:val="sr-Latn-RS"/>
+        </w:rPr>
+        <w:t xml:space="preserve"> za svako </w:t>
+      </w:r>
+      <w:r>
+        <w:rPr>
+          <w:rFonts w:ascii="Cambria Math" w:hAnsi="Cambria Math"/>
+          <w:lang w:val="sr-Latn-RS"/>
+        </w:rPr>
+        <w:t>x</w:t>
+      </w:r>
+      <w:r>
+        <w:rPr>
+          <w:lang w:val="sr-Latn-RS"/>
+        </w:rPr>
+        <w:t xml:space="preserve"> iz </w:t>
+      </w:r>
+      <w:r>
+        <w:rPr>
+          <w:rFonts w:ascii="Cambria Math" w:hAnsi="Cambria Math"/>
+          <w:lang w:val="sr-Latn-RS"/>
+        </w:rPr>
+        <w:t>T</w:t>
+      </w:r>
+      <w:r>
+        <w:rPr>
+          <w:lang w:val="sr-Latn-RS"/>
+        </w:rPr>
+        <w:t xml:space="preserve">, gde je </w:t>
+      </w:r>
+      <w:r>
+        <w:rPr>
+          <w:rFonts w:ascii="Cambria Math" w:hAnsi="Cambria Math"/>
+          <w:lang w:val="sr-Latn-RS"/>
+        </w:rPr>
+        <w:t xml:space="preserve">T </w:t>
+      </w:r>
+      <w:r>
+        <w:rPr>
+          <w:rFonts w:ascii="Cambria Math" w:hAnsi="Cambria Math" w:cs="Cambria Math"/>
+          <w:lang w:val="sr-Latn-RS"/>
+        </w:rPr>
+        <w:t>⊂</w:t>
+      </w:r>
+      <w:r>
+        <w:rPr>
+          <w:rFonts w:ascii="Cambria Math" w:hAnsi="Cambria Math"/>
+          <w:lang w:val="sr-Latn-RS"/>
+        </w:rPr>
+        <w:t xml:space="preserve"> S</w:t>
+      </w:r>
+      <w:r>
+        <w:rPr>
+          <w:lang w:val="sr-Latn-RS"/>
+        </w:rPr>
+        <w:t xml:space="preserve">, </w:t>
+      </w:r>
+      <w:r>
+        <w:rPr>
+          <w:color w:val="FFFFFF" w:themeColor="background1"/>
+          <w:highlight w:val="black"/>
+          <w:lang w:val="sr-Latn-RS"/>
+        </w:rPr>
+        <w:t>4</w:t>
+      </w:r>
+      <w:r>
+        <w:rPr>
+          <w:color w:val="FFFFFF" w:themeColor="background1"/>
+          <w:highlight w:val="black"/>
+          <w:lang w:val="sr-Latn-RS"/>
+        </w:rPr>
+        <w:t>)</w:t>
+      </w:r>
+      <w:r>
+        <w:rPr>
+          <w:color w:val="FFFFFF" w:themeColor="background1"/>
+          <w:lang w:val="sr-Latn-RS"/>
+        </w:rPr>
+        <w:t xml:space="preserve"> </w:t>
+      </w:r>
+      <w:r>
+        <w:rPr>
+          <w:lang w:val="sr-Latn-RS"/>
+        </w:rPr>
+        <w:t xml:space="preserve">potrebno je naći podskup skupa </w:t>
+      </w:r>
+      <w:r>
+        <w:rPr>
+          <w:rFonts w:ascii="Cambria Math" w:hAnsi="Cambria Math"/>
+          <w:lang w:val="sr-Latn-RS"/>
+        </w:rPr>
+        <w:t>S</w:t>
+      </w:r>
+      <w:r>
+        <w:rPr>
+          <w:lang w:val="sr-Latn-RS"/>
+        </w:rPr>
+        <w:t xml:space="preserve"> koji zadovoljava određena ograničenja definisana logičkim predikatom </w:t>
+      </w:r>
+      <w:r>
+        <w:rPr>
+          <w:rFonts w:ascii="Cambria Math" w:hAnsi="Cambria Math"/>
+          <w:lang w:val="sr-Latn-RS"/>
+        </w:rPr>
+        <w:t>P</w:t>
+      </w:r>
+      <w:r>
+        <w:rPr>
+          <w:lang w:val="sr-Latn-RS"/>
+        </w:rPr>
+        <w:t xml:space="preserve"> tako da se </w:t>
+      </w:r>
+      <w:r>
+        <w:rPr>
+          <w:rFonts w:ascii="Cambria Math" w:hAnsi="Cambria Math"/>
+          <w:lang w:val="sr-Latn-RS"/>
+        </w:rPr>
+        <w:t>f</w:t>
+      </w:r>
+      <w:r>
+        <w:rPr>
+          <w:lang w:val="sr-Latn-RS"/>
+        </w:rPr>
+        <w:t xml:space="preserve"> maksimizuje (ili minimizuje).</w:t>
+      </w:r>
+    </w:p>
+    <w:p>
+      <w:pPr>
+        <w:jc w:val="both"/>
+        <w:rPr>
+          <w:lang w:val="sr-Latn-RS"/>
+        </w:rPr>
+      </w:pPr>
+      <w:r>
+        <w:rPr>
+          <w:b/>
+          <w:bCs/>
+          <w:lang w:val="sr-Latn-RS"/>
+        </w:rPr>
+        <w:t>P</w:t>
+      </w:r>
+      <w:r>
+        <w:rPr>
+          <w:b/>
+          <w:bCs/>
+          <w:sz w:val="20"/>
+          <w:szCs w:val="20"/>
+          <w:lang w:val="sr-Latn-RS"/>
+        </w:rPr>
         <w:t>ROBLEM RUKSAKA</w:t>
       </w:r>
       <w:r>
         <w:rPr>
           <w:lang w:val="sr-Latn-RS"/>
         </w:rPr>
-        <w:t>: tekst</w:t>
-      </w:r>
-    </w:p>
-    <w:p>
-      <w:pPr>
-        <w:jc w:val="both"/>
-        <w:rPr>
-          <w:lang w:val="sr-Latn-RS"/>
-        </w:rPr>
-      </w:pPr>
+        <w:t xml:space="preserve">: </w:t>
+      </w:r>
+      <w:r>
+        <w:rPr>
+          <w:lang w:val="sr-Latn-RS"/>
+        </w:rPr>
+        <w:t xml:space="preserve">dat je skup </w:t>
+      </w:r>
+      <w:r>
+        <w:rPr>
+          <w:rFonts w:ascii="Cambria Math" w:hAnsi="Cambria Math"/>
+          <w:lang w:val="sr-Latn-RS"/>
+        </w:rPr>
+        <w:t>S</w:t>
+      </w:r>
+      <w:r>
+        <w:rPr>
+          <w:lang w:val="sr-Latn-RS"/>
+        </w:rPr>
+        <w:t xml:space="preserve"> od </w:t>
+      </w:r>
+      <w:r>
+        <w:rPr>
+          <w:rFonts w:ascii="Cambria Math" w:hAnsi="Cambria Math"/>
+          <w:lang w:val="sr-Latn-RS"/>
+        </w:rPr>
+        <w:t>n</w:t>
+      </w:r>
+      <w:r>
+        <w:rPr>
+          <w:lang w:val="sr-Latn-RS"/>
+        </w:rPr>
+        <w:t xml:space="preserve"> predmeta pri čemu svaki ima težinu (</w:t>
+      </w:r>
+      <w:r>
+        <w:rPr>
+          <w:i/>
+          <w:iCs/>
+          <w:lang w:val="sr-Latn-RS"/>
+        </w:rPr>
+        <w:t>weight</w:t>
+      </w:r>
+      <w:r>
+        <w:rPr>
+          <w:lang w:val="sr-Latn-RS"/>
+        </w:rPr>
+        <w:t>) i cenu (</w:t>
+      </w:r>
+      <w:r>
+        <w:rPr>
+          <w:i/>
+          <w:iCs/>
+          <w:lang w:val="sr-Latn-RS"/>
+        </w:rPr>
+        <w:t>profit</w:t>
+      </w:r>
+      <w:r>
+        <w:rPr>
+          <w:lang w:val="sr-Latn-RS"/>
+        </w:rPr>
+        <w:t xml:space="preserve">); dat je ranac u koji se smeštaju predmeti čija težina ne prevazilazi maksimalnu težinu </w:t>
+      </w:r>
+      <w:r>
+        <w:rPr>
+          <w:rFonts w:ascii="Consolas" w:hAnsi="Consolas" w:cs="Consolas"/>
+          <w:sz w:val="21"/>
+          <w:szCs w:val="21"/>
+          <w:lang w:val="sr-Latn-RS"/>
+        </w:rPr>
+        <w:t>knapsackWeight</w:t>
+      </w:r>
+      <w:r>
+        <w:rPr>
+          <w:lang w:val="sr-Latn-RS"/>
+        </w:rPr>
+        <w:t xml:space="preserve">; problem: napuniti ranac predmetima iz </w:t>
+      </w:r>
+      <w:r>
+        <w:rPr>
+          <w:rFonts w:ascii="Cambria Math" w:hAnsi="Cambria Math"/>
+          <w:lang w:val="sr-Latn-RS"/>
+        </w:rPr>
+        <w:t>S</w:t>
+      </w:r>
+      <w:r>
+        <w:rPr>
+          <w:lang w:val="sr-Latn-RS"/>
+        </w:rPr>
+        <w:t xml:space="preserve"> tako da se maksimizuje profit, što se u opštem slučaju ne dešava gramzivim punjenjem. Opšta formulacija:</w:t>
+      </w:r>
+    </w:p>
+    <w:p>
+      <w:pPr>
+        <w:spacing w:after="80"/>
+        <w:ind w:left="284"/>
+        <w:jc w:val="both"/>
+        <w:rPr>
+          <w:rFonts w:ascii="Consolas" w:hAnsi="Consolas" w:cs="Consolas"/>
+          <w:sz w:val="16"/>
+          <w:szCs w:val="16"/>
+        </w:rPr>
+      </w:pPr>
+      <w:r>
+        <w:rPr>
+          <w:rFonts w:ascii="Consolas" w:hAnsi="Consolas" w:cs="Consolas"/>
+          <w:sz w:val="16"/>
+          <w:szCs w:val="16"/>
+          <w:lang w:val="sr-Latn-RS"/>
+        </w:rPr>
+        <w:t xml:space="preserve">Set greedy(Set S) </w:t>
+      </w:r>
+      <w:r>
+        <w:rPr>
+          <w:rFonts w:ascii="Consolas" w:hAnsi="Consolas" w:cs="Consolas"/>
+          <w:sz w:val="16"/>
+          <w:szCs w:val="16"/>
+        </w:rPr>
+        <w:t>{</w:t>
+      </w:r>
+    </w:p>
+    <w:p>
+      <w:pPr>
+        <w:ind w:left="567"/>
+        <w:jc w:val="both"/>
+        <w:rPr>
+          <w:rFonts w:ascii="Consolas" w:hAnsi="Consolas" w:cs="Consolas"/>
+          <w:sz w:val="16"/>
+          <w:szCs w:val="16"/>
+        </w:rPr>
+      </w:pPr>
+      <w:r>
+        <w:rPr>
+          <w:rFonts w:ascii="Consolas" w:hAnsi="Consolas" w:cs="Consolas"/>
+          <w:sz w:val="16"/>
+          <w:szCs w:val="16"/>
+        </w:rPr>
+        <w:t>Sort S in non-increasing order by f or some function derived from f</w:t>
+      </w:r>
+    </w:p>
+    <w:p>
+      <w:pPr>
+        <w:spacing w:after="80"/>
+        <w:ind w:left="567"/>
+        <w:jc w:val="both"/>
+        <w:rPr>
+          <w:rFonts w:ascii="Consolas" w:hAnsi="Consolas" w:cs="Consolas"/>
+          <w:sz w:val="16"/>
+          <w:szCs w:val="16"/>
+        </w:rPr>
+      </w:pPr>
+      <w:r>
+        <w:rPr>
+          <w:rFonts w:ascii="Consolas" w:hAnsi="Consolas" w:cs="Consolas"/>
+          <w:sz w:val="16"/>
+          <w:szCs w:val="16"/>
+        </w:rPr>
+        <w:t>Set solution = empty set</w:t>
+      </w:r>
+    </w:p>
+    <w:p>
+      <w:pPr>
+        <w:ind w:left="567"/>
+        <w:jc w:val="both"/>
+        <w:rPr>
+          <w:rFonts w:ascii="Consolas" w:hAnsi="Consolas" w:cs="Consolas"/>
+          <w:sz w:val="16"/>
+          <w:szCs w:val="16"/>
+        </w:rPr>
+      </w:pPr>
+      <w:r>
+        <w:rPr>
+          <w:rFonts w:ascii="Consolas" w:hAnsi="Consolas" w:cs="Consolas"/>
+          <w:sz w:val="16"/>
+          <w:szCs w:val="16"/>
+        </w:rPr>
+        <w:t>for (int i = 0; i &lt; S.length; i++) {</w:t>
+      </w:r>
+    </w:p>
+    <w:p>
+      <w:pPr>
+        <w:ind w:left="851"/>
+        <w:jc w:val="both"/>
+        <w:rPr>
+          <w:rFonts w:ascii="Consolas" w:hAnsi="Consolas" w:cs="Consolas"/>
+          <w:sz w:val="16"/>
+          <w:szCs w:val="16"/>
+        </w:rPr>
+      </w:pPr>
+      <w:r>
+        <w:rPr>
+          <w:rFonts w:ascii="Consolas" w:hAnsi="Consolas" w:cs="Consolas"/>
+          <w:sz w:val="16"/>
+          <w:szCs w:val="16"/>
+        </w:rPr>
+        <w:t>if (solution U {S[i]} satisfies P) {</w:t>
+      </w:r>
+    </w:p>
+    <w:p>
+      <w:pPr>
+        <w:spacing w:after="80"/>
+        <w:ind w:left="1134"/>
+        <w:jc w:val="both"/>
+        <w:rPr>
+          <w:rFonts w:ascii="Consolas" w:hAnsi="Consolas" w:cs="Consolas"/>
+          <w:sz w:val="16"/>
+          <w:szCs w:val="16"/>
+        </w:rPr>
+      </w:pPr>
+      <w:r>
+        <w:rPr>
+          <w:rFonts w:ascii="Consolas" w:hAnsi="Consolas" w:cs="Consolas"/>
+          <w:sz w:val="16"/>
+          <w:szCs w:val="16"/>
+        </w:rPr>
+        <w:t xml:space="preserve">solution = solution U {S[i]} </w:t>
+      </w:r>
+      <w:r>
+        <w:rPr>
+          <w:rFonts w:ascii="Consolas" w:hAnsi="Consolas" w:cs="Consolas"/>
+          <w:sz w:val="16"/>
+          <w:szCs w:val="16"/>
+        </w:rPr>
+        <w:t xml:space="preserve"> </w:t>
+      </w:r>
+      <w:r>
+        <w:rPr>
+          <w:rFonts w:ascii="Consolas" w:hAnsi="Consolas" w:cs="Consolas"/>
+          <w:sz w:val="16"/>
+          <w:szCs w:val="16"/>
+        </w:rPr>
+        <w:t xml:space="preserve">} </w:t>
+      </w:r>
+      <w:r>
+        <w:rPr>
+          <w:rFonts w:ascii="Consolas" w:hAnsi="Consolas" w:cs="Consolas"/>
+          <w:sz w:val="16"/>
+          <w:szCs w:val="16"/>
+        </w:rPr>
+        <w:t xml:space="preserve"> </w:t>
+      </w:r>
+      <w:r>
+        <w:rPr>
+          <w:rFonts w:ascii="Consolas" w:hAnsi="Consolas" w:cs="Consolas"/>
+          <w:sz w:val="16"/>
+          <w:szCs w:val="16"/>
+        </w:rPr>
+        <w:t xml:space="preserve">} </w:t>
+      </w:r>
+      <w:r>
+        <w:rPr>
+          <w:rFonts w:ascii="Consolas" w:hAnsi="Consolas" w:cs="Consolas"/>
+          <w:sz w:val="16"/>
+          <w:szCs w:val="16"/>
+        </w:rPr>
+        <w:t xml:space="preserve"> </w:t>
+      </w:r>
+      <w:r>
+        <w:rPr>
+          <w:rFonts w:ascii="Consolas" w:hAnsi="Consolas" w:cs="Consolas"/>
+          <w:sz w:val="16"/>
+          <w:szCs w:val="16"/>
+        </w:rPr>
+        <w:t>}</w:t>
+      </w:r>
+    </w:p>
+    <w:p>
+      <w:pPr>
+        <w:spacing w:after="80"/>
+        <w:ind w:left="567"/>
+        <w:jc w:val="both"/>
+        <w:rPr>
+          <w:rFonts w:ascii="Consolas" w:hAnsi="Consolas" w:cs="Consolas"/>
+          <w:sz w:val="16"/>
+          <w:szCs w:val="16"/>
+        </w:rPr>
+      </w:pPr>
+      <w:r>
+        <w:rPr>
+          <w:rFonts w:ascii="Consolas" w:hAnsi="Consolas" w:cs="Consolas"/>
+          <w:sz w:val="16"/>
+          <w:szCs w:val="16"/>
+        </w:rPr>
+        <w:t>return solution</w:t>
+      </w:r>
+      <w:r>
+        <w:rPr>
+          <w:rFonts w:ascii="Consolas" w:hAnsi="Consolas" w:cs="Consolas"/>
+          <w:sz w:val="16"/>
+          <w:szCs w:val="16"/>
+        </w:rPr>
+        <w:t xml:space="preserve">  }</w:t>
+      </w:r>
+    </w:p>
+    <w:p>
+      <w:pPr>
+        <w:spacing w:after="80"/>
+        <w:jc w:val="both"/>
+      </w:pPr>
+      <w:r>
+        <w:rPr>
+          <w:lang w:val="sr-Latn-RS"/>
+        </w:rPr>
+        <w:t xml:space="preserve">Ideja gramzivih algoritama je da lokalno optimalne odluke vode globalno optimalnom rešenju, kao i da se jednom doneta odluka više ne može opozvati; gramzive strategije za punjenje </w:t>
+      </w:r>
+      <w:r>
+        <w:rPr>
+          <w:lang w:val="sr-Latn-RS"/>
+        </w:rPr>
+        <w:lastRenderedPageBreak/>
+        <w:t xml:space="preserve">ranca: </w:t>
+      </w:r>
+      <w:r>
+        <w:rPr>
+          <w:color w:val="FFFFFF" w:themeColor="background1"/>
+          <w:highlight w:val="black"/>
+          <w:lang w:val="sr-Latn-RS"/>
+        </w:rPr>
+        <w:t>1)</w:t>
+      </w:r>
+      <w:r>
+        <w:rPr>
+          <w:color w:val="FFFFFF" w:themeColor="background1"/>
+          <w:lang w:val="sr-Latn-RS"/>
+        </w:rPr>
+        <w:t xml:space="preserve"> </w:t>
+      </w:r>
+      <w:r>
+        <w:rPr>
+          <w:lang w:val="sr-Latn-RS"/>
+        </w:rPr>
+        <w:t xml:space="preserve">sortiranje po profitu, ili </w:t>
+      </w:r>
+      <w:r>
+        <w:rPr>
+          <w:color w:val="FFFFFF" w:themeColor="background1"/>
+          <w:highlight w:val="black"/>
+          <w:lang w:val="sr-Latn-RS"/>
+        </w:rPr>
+        <w:t>2</w:t>
+      </w:r>
+      <w:r>
+        <w:rPr>
+          <w:color w:val="FFFFFF" w:themeColor="background1"/>
+          <w:highlight w:val="black"/>
+          <w:lang w:val="sr-Latn-RS"/>
+        </w:rPr>
+        <w:t>)</w:t>
+      </w:r>
+      <w:r>
+        <w:rPr>
+          <w:color w:val="FFFFFF" w:themeColor="background1"/>
+          <w:lang w:val="sr-Latn-RS"/>
+        </w:rPr>
+        <w:t xml:space="preserve"> </w:t>
+      </w:r>
+      <w:r>
+        <w:rPr>
+          <w:lang w:val="sr-Latn-RS"/>
+        </w:rPr>
+        <w:t xml:space="preserve">po težini (najmanja ka najvećoj), ili </w:t>
+      </w:r>
+      <w:r>
+        <w:rPr>
+          <w:color w:val="FFFFFF" w:themeColor="background1"/>
+          <w:highlight w:val="black"/>
+          <w:lang w:val="sr-Latn-RS"/>
+        </w:rPr>
+        <w:t>3</w:t>
+      </w:r>
+      <w:r>
+        <w:rPr>
+          <w:color w:val="FFFFFF" w:themeColor="background1"/>
+          <w:highlight w:val="black"/>
+          <w:lang w:val="sr-Latn-RS"/>
+        </w:rPr>
+        <w:t>)</w:t>
+      </w:r>
+      <w:r>
+        <w:rPr>
+          <w:color w:val="FFFFFF" w:themeColor="background1"/>
+          <w:lang w:val="sr-Latn-RS"/>
+        </w:rPr>
+        <w:t xml:space="preserve"> </w:t>
+      </w:r>
+      <w:r>
+        <w:rPr>
+          <w:lang w:val="sr-Latn-RS"/>
+        </w:rPr>
+        <w:t>po „gustini profita“ (</w:t>
+      </w:r>
+      <w:r>
+        <w:rPr>
+          <w:i/>
+          <w:iCs/>
+          <w:lang w:val="sr-Latn-RS"/>
+        </w:rPr>
+        <w:t xml:space="preserve">profit </w:t>
+      </w:r>
+      <w:r>
+        <w:rPr>
+          <w:i/>
+          <w:iCs/>
+        </w:rPr>
+        <w:t>/ weight</w:t>
+      </w:r>
+      <w:r>
+        <w:t>); konkretan primer dat na slajdovima sa predavanja.</w:t>
+      </w:r>
+    </w:p>
+    <w:p>
+      <w:pPr>
+        <w:jc w:val="both"/>
+        <w:rPr>
+          <w:lang w:val="sr-Latn-RS"/>
+        </w:rPr>
+      </w:pPr>
+      <w:r>
+        <w:rPr>
+          <w:b/>
+          <w:bCs/>
+          <w:lang w:val="sr-Latn-RS"/>
+        </w:rPr>
+        <w:t>B</w:t>
+      </w:r>
+      <w:r>
+        <w:rPr>
+          <w:b/>
+          <w:bCs/>
+          <w:sz w:val="20"/>
+          <w:szCs w:val="20"/>
+          <w:lang w:val="sr-Latn-RS"/>
+        </w:rPr>
+        <w:t>ACKTRACK REŠENJE</w:t>
+      </w:r>
+      <w:r>
+        <w:rPr>
+          <w:lang w:val="sr-Latn-RS"/>
+        </w:rPr>
+        <w:t xml:space="preserve">: </w:t>
+      </w:r>
+      <w:r>
+        <w:rPr>
+          <w:lang w:val="sr-Latn-RS"/>
+        </w:rPr>
+        <w:t xml:space="preserve">tražimo sve podskupove </w:t>
+      </w:r>
+      <w:r>
+        <w:rPr>
+          <w:rFonts w:ascii="Cambria Math" w:hAnsi="Cambria Math"/>
+          <w:lang w:val="sr-Latn-RS"/>
+        </w:rPr>
+        <w:t>T</w:t>
+      </w:r>
+      <w:r>
+        <w:rPr>
+          <w:lang w:val="sr-Latn-RS"/>
+        </w:rPr>
+        <w:t xml:space="preserve"> skupa predmeta </w:t>
+      </w:r>
+      <w:r>
+        <w:rPr>
+          <w:rFonts w:ascii="Cambria Math" w:hAnsi="Cambria Math"/>
+          <w:lang w:val="sr-Latn-RS"/>
+        </w:rPr>
+        <w:t>S</w:t>
+      </w:r>
+      <w:r>
+        <w:rPr>
+          <w:lang w:val="sr-Latn-RS"/>
+        </w:rPr>
+        <w:t xml:space="preserve"> koji zadovoljavaju kriterijum maksimalne težine ruksaka, pri čemu trenutni podskup </w:t>
+      </w:r>
+      <w:r>
+        <w:rPr>
+          <w:rFonts w:ascii="Cambria Math" w:hAnsi="Cambria Math"/>
+          <w:lang w:val="sr-Latn-RS"/>
+        </w:rPr>
+        <w:t>T</w:t>
+      </w:r>
+      <w:r>
+        <w:rPr>
+          <w:lang w:val="sr-Latn-RS"/>
+        </w:rPr>
+        <w:t xml:space="preserve"> čuvamo ukoliko je profit ostvaren sa </w:t>
+      </w:r>
+      <w:r>
+        <w:rPr>
+          <w:rFonts w:ascii="Cambria Math" w:hAnsi="Cambria Math"/>
+          <w:lang w:val="sr-Latn-RS"/>
+        </w:rPr>
+        <w:t>T</w:t>
+      </w:r>
+      <w:r>
+        <w:rPr>
+          <w:lang w:val="sr-Latn-RS"/>
+        </w:rPr>
+        <w:t xml:space="preserve"> veći od trenutno maksimalnog profita; konfiguracija se predstavlja logičkim nizom: </w:t>
+      </w:r>
+      <w:r>
+        <w:rPr>
+          <w:rFonts w:ascii="Cambria Math" w:hAnsi="Cambria Math"/>
+        </w:rPr>
+        <w:t>in[k] = true</w:t>
+      </w:r>
+      <w:r>
+        <w:t xml:space="preserve"> / </w:t>
+      </w:r>
+      <w:r>
+        <w:rPr>
+          <w:rFonts w:ascii="Cambria Math" w:hAnsi="Cambria Math"/>
+        </w:rPr>
+        <w:t>false</w:t>
+      </w:r>
+      <w:r>
+        <w:t xml:space="preserve"> </w:t>
+      </w:r>
+      <w:r>
+        <w:rPr>
+          <w:rFonts w:ascii="Cambria Math" w:hAnsi="Cambria Math"/>
+          <w:lang w:val="sr-Latn-RS"/>
+        </w:rPr>
+        <w:t>→</w:t>
+      </w:r>
+      <w:r>
+        <w:rPr>
+          <w:rFonts w:ascii="Cambria Math" w:hAnsi="Cambria Math"/>
+          <w:lang w:val="sr-Latn-RS"/>
+        </w:rPr>
+        <w:t xml:space="preserve"> </w:t>
+      </w:r>
+      <w:r>
+        <w:rPr>
+          <w:rFonts w:ascii="Cambria Math" w:hAnsi="Cambria Math"/>
+        </w:rPr>
+        <w:t>k</w:t>
+      </w:r>
+      <w:r>
+        <w:t xml:space="preserve">-ti predmet jeste/nije u ruksaku; dopustivi elementi za </w:t>
+      </w:r>
+      <w:r>
+        <w:rPr>
+          <w:rFonts w:ascii="Cambria Math" w:hAnsi="Cambria Math"/>
+        </w:rPr>
+        <w:t>k</w:t>
+      </w:r>
+      <w:r>
+        <w:t xml:space="preserve">-tu komponentu su: </w:t>
+      </w:r>
+      <w:r>
+        <w:rPr>
+          <w:rFonts w:ascii="Consolas" w:hAnsi="Consolas" w:cs="Consolas"/>
+          <w:sz w:val="21"/>
+          <w:szCs w:val="21"/>
+        </w:rPr>
+        <w:t>true</w:t>
+      </w:r>
+      <w:r>
+        <w:t xml:space="preserve"> (</w:t>
+      </w:r>
+      <w:r>
+        <w:t xml:space="preserve">ako se </w:t>
+      </w:r>
+      <w:r>
+        <w:rPr>
+          <w:rFonts w:ascii="Cambria Math" w:hAnsi="Cambria Math"/>
+        </w:rPr>
+        <w:t>k</w:t>
+      </w:r>
+      <w:r>
+        <w:t xml:space="preserve">-ti predmet može smestiti u ranac – zbir težina prethodno ubačenih predmeta sa težinom </w:t>
+      </w:r>
+      <w:r>
+        <w:rPr>
+          <w:rFonts w:ascii="Cambria Math" w:hAnsi="Cambria Math"/>
+        </w:rPr>
+        <w:t>k</w:t>
+      </w:r>
+      <w:r>
+        <w:t xml:space="preserve">-tog je manja ili jednaka od maksimalno dozvoljene), ili </w:t>
+      </w:r>
+      <w:r>
+        <w:rPr>
+          <w:rFonts w:ascii="Consolas" w:hAnsi="Consolas" w:cs="Consolas"/>
+          <w:sz w:val="21"/>
+          <w:szCs w:val="21"/>
+        </w:rPr>
+        <w:t>false</w:t>
+      </w:r>
+      <w:r>
+        <w:t xml:space="preserve"> </w:t>
+      </w:r>
+      <w:bookmarkStart w:id="1" w:name="_GoBack"/>
+      <w:bookmarkEnd w:id="1"/>
+      <w:r>
+        <w:t>(uvek).</w:t>
+      </w:r>
     </w:p>
     <w:sectPr>
       <w:headerReference w:type="even" r:id="rId40"/>
@@ -26015,7 +26495,7 @@
 </file>
 
 <file path=word/endnotes.xml><?xml version="1.0" encoding="utf-8"?>
-<w:endnotes xmlns:wpc="http://schemas.microsoft.com/office/word/2010/wordprocessingCanvas" xmlns:cx="http://schemas.microsoft.com/office/drawing/2014/chartex" xmlns:cx1="http://schemas.microsoft.com/office/drawing/2015/9/8/chartex" xmlns:cx2="http://schemas.microsoft.com/office/drawing/2015/10/21/chartex" xmlns:cx3="http://schemas.microsoft.com/office/drawing/2016/5/9/chartex" xmlns:cx4="http://schemas.microsoft.com/office/drawing/2016/5/10/chartex" xmlns:cx5="http://schemas.microsoft.com/office/drawing/2016/5/11/chartex" xmlns:cx6="http://schemas.microsoft.com/office/drawing/2016/5/12/chartex" xmlns:cx7="http://schemas.microsoft.com/office/drawing/2016/5/13/chartex" xmlns:cx8="http://schemas.microsoft.com/office/drawing/2016/5/14/chartex" xmlns:mc="http://schemas.openxmlformats.org/markup-compatibility/2006" xmlns:aink="http://schemas.microsoft.com/office/drawing/2016/ink" xmlns:am3d="http://schemas.microsoft.com/office/drawing/2017/model3d" xmlns:o="urn:schemas-microsoft-com:office:office" xmlns:r="http://schemas.openxmlformats.org/officeDocument/2006/relationships" xmlns:m="http://schemas.openxmlformats.org/officeDocument/2006/math" xmlns:v="urn:schemas-microsoft-com:vml" xmlns:wp14="http://schemas.microsoft.com/office/word/2010/wordprocessingDrawing" xmlns:wp="http://schemas.openxmlformats.org/drawingml/2006/wordprocessingDrawing" xmlns:w10="urn:schemas-microsoft-com:office:word" xmlns:w="http://schemas.openxmlformats.org/wordprocessingml/2006/main" xmlns:w14="http://schemas.microsoft.com/office/word/2010/wordml" xmlns:w15="http://schemas.microsoft.com/office/word/2012/wordml" xmlns:w16cex="http://schemas.microsoft.com/office/word/2018/wordml/cex" xmlns:w16cid="http://schemas.microsoft.com/office/word/2016/wordml/cid" xmlns:w16="http://schemas.microsoft.com/office/word/2018/wordml" xmlns:w16se="http://schemas.microsoft.com/office/word/2015/wordml/symex" xmlns:wpg="http://schemas.microsoft.com/office/word/2010/wordprocessingGroup" xmlns:wpi="http://schemas.microsoft.com/office/word/2010/wordprocessingInk" xmlns:wne="http://schemas.microsoft.com/office/word/2006/wordml" xmlns:wps="http://schemas.microsoft.com/office/word/2010/wordprocessingShape" mc:Ignorable="w14 w15 w16se w16cid w16 w16cex wp14">
+<w:endnotes xmlns:wpc="http://schemas.microsoft.com/office/word/2010/wordprocessingCanvas" xmlns:cx="http://schemas.microsoft.com/office/drawing/2014/chartex" xmlns:cx1="http://schemas.microsoft.com/office/drawing/2015/9/8/chartex" xmlns:cx2="http://schemas.microsoft.com/office/drawing/2015/10/21/chartex" xmlns:cx3="http://schemas.microsoft.com/office/drawing/2016/5/9/chartex" xmlns:cx4="http://schemas.microsoft.com/office/drawing/2016/5/10/chartex" xmlns:cx5="http://schemas.microsoft.com/office/drawing/2016/5/11/chartex" xmlns:cx6="http://schemas.microsoft.com/office/drawing/2016/5/12/chartex" xmlns:cx7="http://schemas.microsoft.com/office/drawing/2016/5/13/chartex" xmlns:cx8="http://schemas.microsoft.com/office/drawing/2016/5/14/chartex" xmlns:mc="http://schemas.openxmlformats.org/markup-compatibility/2006" xmlns:aink="http://schemas.microsoft.com/office/drawing/2016/ink" xmlns:am3d="http://schemas.microsoft.com/office/drawing/2017/model3d" xmlns:o="urn:schemas-microsoft-com:office:office" xmlns:r="http://schemas.openxmlformats.org/officeDocument/2006/relationships" xmlns:m="http://schemas.openxmlformats.org/officeDocument/2006/math" xmlns:v="urn:schemas-microsoft-com:vml" xmlns:wp14="http://schemas.microsoft.com/office/word/2010/wordprocessingDrawing" xmlns:wp="http://schemas.openxmlformats.org/drawingml/2006/wordprocessingDrawing" xmlns:w10="urn:schemas-microsoft-com:office:word" xmlns:w="http://schemas.openxmlformats.org/wordprocessingml/2006/main" xmlns:w14="http://schemas.microsoft.com/office/word/2010/wordml" xmlns:w15="http://schemas.microsoft.com/office/word/2012/wordml" xmlns:w16cid="http://schemas.microsoft.com/office/word/2016/wordml/cid" xmlns:w16se="http://schemas.microsoft.com/office/word/2015/wordml/symex" xmlns:wpg="http://schemas.microsoft.com/office/word/2010/wordprocessingGroup" xmlns:wpi="http://schemas.microsoft.com/office/word/2010/wordprocessingInk" xmlns:wne="http://schemas.microsoft.com/office/word/2006/wordml" xmlns:wps="http://schemas.microsoft.com/office/word/2010/wordprocessingShape" mc:Ignorable="w14 w15 w16se w16cid wp14">
   <w:endnote w:type="separator" w:id="-1">
     <w:p>
       <w:r>
@@ -26034,7 +26514,7 @@
 </file>
 
 <file path=word/footer1.xml><?xml version="1.0" encoding="utf-8"?>
-<w:ftr xmlns:wpc="http://schemas.microsoft.com/office/word/2010/wordprocessingCanvas" xmlns:cx="http://schemas.microsoft.com/office/drawing/2014/chartex" xmlns:cx1="http://schemas.microsoft.com/office/drawing/2015/9/8/chartex" xmlns:cx2="http://schemas.microsoft.com/office/drawing/2015/10/21/chartex" xmlns:cx3="http://schemas.microsoft.com/office/drawing/2016/5/9/chartex" xmlns:cx4="http://schemas.microsoft.com/office/drawing/2016/5/10/chartex" xmlns:cx5="http://schemas.microsoft.com/office/drawing/2016/5/11/chartex" xmlns:cx6="http://schemas.microsoft.com/office/drawing/2016/5/12/chartex" xmlns:cx7="http://schemas.microsoft.com/office/drawing/2016/5/13/chartex" xmlns:cx8="http://schemas.microsoft.com/office/drawing/2016/5/14/chartex" xmlns:mc="http://schemas.openxmlformats.org/markup-compatibility/2006" xmlns:aink="http://schemas.microsoft.com/office/drawing/2016/ink" xmlns:am3d="http://schemas.microsoft.com/office/drawing/2017/model3d" xmlns:o="urn:schemas-microsoft-com:office:office" xmlns:r="http://schemas.openxmlformats.org/officeDocument/2006/relationships" xmlns:m="http://schemas.openxmlformats.org/officeDocument/2006/math" xmlns:v="urn:schemas-microsoft-com:vml" xmlns:wp14="http://schemas.microsoft.com/office/word/2010/wordprocessingDrawing" xmlns:wp="http://schemas.openxmlformats.org/drawingml/2006/wordprocessingDrawing" xmlns:w10="urn:schemas-microsoft-com:office:word" xmlns:w="http://schemas.openxmlformats.org/wordprocessingml/2006/main" xmlns:w14="http://schemas.microsoft.com/office/word/2010/wordml" xmlns:w15="http://schemas.microsoft.com/office/word/2012/wordml" xmlns:w16cex="http://schemas.microsoft.com/office/word/2018/wordml/cex" xmlns:w16cid="http://schemas.microsoft.com/office/word/2016/wordml/cid" xmlns:w16="http://schemas.microsoft.com/office/word/2018/wordml" xmlns:w16se="http://schemas.microsoft.com/office/word/2015/wordml/symex" xmlns:wpg="http://schemas.microsoft.com/office/word/2010/wordprocessingGroup" xmlns:wpi="http://schemas.microsoft.com/office/word/2010/wordprocessingInk" xmlns:wne="http://schemas.microsoft.com/office/word/2006/wordml" xmlns:wps="http://schemas.microsoft.com/office/word/2010/wordprocessingShape" mc:Ignorable="w14 w15 w16se w16cid w16 w16cex wp14">
+<w:ftr xmlns:wpc="http://schemas.microsoft.com/office/word/2010/wordprocessingCanvas" xmlns:cx="http://schemas.microsoft.com/office/drawing/2014/chartex" xmlns:cx1="http://schemas.microsoft.com/office/drawing/2015/9/8/chartex" xmlns:cx2="http://schemas.microsoft.com/office/drawing/2015/10/21/chartex" xmlns:cx3="http://schemas.microsoft.com/office/drawing/2016/5/9/chartex" xmlns:cx4="http://schemas.microsoft.com/office/drawing/2016/5/10/chartex" xmlns:cx5="http://schemas.microsoft.com/office/drawing/2016/5/11/chartex" xmlns:cx6="http://schemas.microsoft.com/office/drawing/2016/5/12/chartex" xmlns:cx7="http://schemas.microsoft.com/office/drawing/2016/5/13/chartex" xmlns:cx8="http://schemas.microsoft.com/office/drawing/2016/5/14/chartex" xmlns:mc="http://schemas.openxmlformats.org/markup-compatibility/2006" xmlns:aink="http://schemas.microsoft.com/office/drawing/2016/ink" xmlns:am3d="http://schemas.microsoft.com/office/drawing/2017/model3d" xmlns:o="urn:schemas-microsoft-com:office:office" xmlns:r="http://schemas.openxmlformats.org/officeDocument/2006/relationships" xmlns:m="http://schemas.openxmlformats.org/officeDocument/2006/math" xmlns:v="urn:schemas-microsoft-com:vml" xmlns:wp14="http://schemas.microsoft.com/office/word/2010/wordprocessingDrawing" xmlns:wp="http://schemas.openxmlformats.org/drawingml/2006/wordprocessingDrawing" xmlns:w10="urn:schemas-microsoft-com:office:word" xmlns:w="http://schemas.openxmlformats.org/wordprocessingml/2006/main" xmlns:w14="http://schemas.microsoft.com/office/word/2010/wordml" xmlns:w15="http://schemas.microsoft.com/office/word/2012/wordml" xmlns:w16cid="http://schemas.microsoft.com/office/word/2016/wordml/cid" xmlns:w16se="http://schemas.microsoft.com/office/word/2015/wordml/symex" xmlns:wpg="http://schemas.microsoft.com/office/word/2010/wordprocessingGroup" xmlns:wpi="http://schemas.microsoft.com/office/word/2010/wordprocessingInk" xmlns:wne="http://schemas.microsoft.com/office/word/2006/wordml" xmlns:wps="http://schemas.microsoft.com/office/word/2010/wordprocessingShape" mc:Ignorable="w14 w15 w16se w16cid wp14">
   <w:p>
     <w:pPr>
       <w:pStyle w:val="Footer"/>
@@ -26084,7 +26564,7 @@
 </file>
 
 <file path=word/footer2.xml><?xml version="1.0" encoding="utf-8"?>
-<w:ftr xmlns:wpc="http://schemas.microsoft.com/office/word/2010/wordprocessingCanvas" xmlns:cx="http://schemas.microsoft.com/office/drawing/2014/chartex" xmlns:cx1="http://schemas.microsoft.com/office/drawing/2015/9/8/chartex" xmlns:cx2="http://schemas.microsoft.com/office/drawing/2015/10/21/chartex" xmlns:cx3="http://schemas.microsoft.com/office/drawing/2016/5/9/chartex" xmlns:cx4="http://schemas.microsoft.com/office/drawing/2016/5/10/chartex" xmlns:cx5="http://schemas.microsoft.com/office/drawing/2016/5/11/chartex" xmlns:cx6="http://schemas.microsoft.com/office/drawing/2016/5/12/chartex" xmlns:cx7="http://schemas.microsoft.com/office/drawing/2016/5/13/chartex" xmlns:cx8="http://schemas.microsoft.com/office/drawing/2016/5/14/chartex" xmlns:mc="http://schemas.openxmlformats.org/markup-compatibility/2006" xmlns:aink="http://schemas.microsoft.com/office/drawing/2016/ink" xmlns:am3d="http://schemas.microsoft.com/office/drawing/2017/model3d" xmlns:o="urn:schemas-microsoft-com:office:office" xmlns:r="http://schemas.openxmlformats.org/officeDocument/2006/relationships" xmlns:m="http://schemas.openxmlformats.org/officeDocument/2006/math" xmlns:v="urn:schemas-microsoft-com:vml" xmlns:wp14="http://schemas.microsoft.com/office/word/2010/wordprocessingDrawing" xmlns:wp="http://schemas.openxmlformats.org/drawingml/2006/wordprocessingDrawing" xmlns:w10="urn:schemas-microsoft-com:office:word" xmlns:w="http://schemas.openxmlformats.org/wordprocessingml/2006/main" xmlns:w14="http://schemas.microsoft.com/office/word/2010/wordml" xmlns:w15="http://schemas.microsoft.com/office/word/2012/wordml" xmlns:w16cex="http://schemas.microsoft.com/office/word/2018/wordml/cex" xmlns:w16cid="http://schemas.microsoft.com/office/word/2016/wordml/cid" xmlns:w16="http://schemas.microsoft.com/office/word/2018/wordml" xmlns:w16se="http://schemas.microsoft.com/office/word/2015/wordml/symex" xmlns:wpg="http://schemas.microsoft.com/office/word/2010/wordprocessingGroup" xmlns:wpi="http://schemas.microsoft.com/office/word/2010/wordprocessingInk" xmlns:wne="http://schemas.microsoft.com/office/word/2006/wordml" xmlns:wps="http://schemas.microsoft.com/office/word/2010/wordprocessingShape" mc:Ignorable="w14 w15 w16se w16cid w16 w16cex wp14">
+<w:ftr xmlns:wpc="http://schemas.microsoft.com/office/word/2010/wordprocessingCanvas" xmlns:cx="http://schemas.microsoft.com/office/drawing/2014/chartex" xmlns:cx1="http://schemas.microsoft.com/office/drawing/2015/9/8/chartex" xmlns:cx2="http://schemas.microsoft.com/office/drawing/2015/10/21/chartex" xmlns:cx3="http://schemas.microsoft.com/office/drawing/2016/5/9/chartex" xmlns:cx4="http://schemas.microsoft.com/office/drawing/2016/5/10/chartex" xmlns:cx5="http://schemas.microsoft.com/office/drawing/2016/5/11/chartex" xmlns:cx6="http://schemas.microsoft.com/office/drawing/2016/5/12/chartex" xmlns:cx7="http://schemas.microsoft.com/office/drawing/2016/5/13/chartex" xmlns:cx8="http://schemas.microsoft.com/office/drawing/2016/5/14/chartex" xmlns:mc="http://schemas.openxmlformats.org/markup-compatibility/2006" xmlns:aink="http://schemas.microsoft.com/office/drawing/2016/ink" xmlns:am3d="http://schemas.microsoft.com/office/drawing/2017/model3d" xmlns:o="urn:schemas-microsoft-com:office:office" xmlns:r="http://schemas.openxmlformats.org/officeDocument/2006/relationships" xmlns:m="http://schemas.openxmlformats.org/officeDocument/2006/math" xmlns:v="urn:schemas-microsoft-com:vml" xmlns:wp14="http://schemas.microsoft.com/office/word/2010/wordprocessingDrawing" xmlns:wp="http://schemas.openxmlformats.org/drawingml/2006/wordprocessingDrawing" xmlns:w10="urn:schemas-microsoft-com:office:word" xmlns:w="http://schemas.openxmlformats.org/wordprocessingml/2006/main" xmlns:w14="http://schemas.microsoft.com/office/word/2010/wordml" xmlns:w15="http://schemas.microsoft.com/office/word/2012/wordml" xmlns:w16cid="http://schemas.microsoft.com/office/word/2016/wordml/cid" xmlns:w16se="http://schemas.microsoft.com/office/word/2015/wordml/symex" xmlns:wpg="http://schemas.microsoft.com/office/word/2010/wordprocessingGroup" xmlns:wpi="http://schemas.microsoft.com/office/word/2010/wordprocessingInk" xmlns:wne="http://schemas.microsoft.com/office/word/2006/wordml" xmlns:wps="http://schemas.microsoft.com/office/word/2010/wordprocessingShape" mc:Ignorable="w14 w15 w16se w16cid wp14">
   <w:p>
     <w:pPr>
       <w:pStyle w:val="Footer"/>
@@ -26135,7 +26615,7 @@
 </file>
 
 <file path=word/footer3.xml><?xml version="1.0" encoding="utf-8"?>
-<w:ftr xmlns:wpc="http://schemas.microsoft.com/office/word/2010/wordprocessingCanvas" xmlns:cx="http://schemas.microsoft.com/office/drawing/2014/chartex" xmlns:cx1="http://schemas.microsoft.com/office/drawing/2015/9/8/chartex" xmlns:cx2="http://schemas.microsoft.com/office/drawing/2015/10/21/chartex" xmlns:cx3="http://schemas.microsoft.com/office/drawing/2016/5/9/chartex" xmlns:cx4="http://schemas.microsoft.com/office/drawing/2016/5/10/chartex" xmlns:cx5="http://schemas.microsoft.com/office/drawing/2016/5/11/chartex" xmlns:cx6="http://schemas.microsoft.com/office/drawing/2016/5/12/chartex" xmlns:cx7="http://schemas.microsoft.com/office/drawing/2016/5/13/chartex" xmlns:cx8="http://schemas.microsoft.com/office/drawing/2016/5/14/chartex" xmlns:mc="http://schemas.openxmlformats.org/markup-compatibility/2006" xmlns:aink="http://schemas.microsoft.com/office/drawing/2016/ink" xmlns:am3d="http://schemas.microsoft.com/office/drawing/2017/model3d" xmlns:o="urn:schemas-microsoft-com:office:office" xmlns:r="http://schemas.openxmlformats.org/officeDocument/2006/relationships" xmlns:m="http://schemas.openxmlformats.org/officeDocument/2006/math" xmlns:v="urn:schemas-microsoft-com:vml" xmlns:wp14="http://schemas.microsoft.com/office/word/2010/wordprocessingDrawing" xmlns:wp="http://schemas.openxmlformats.org/drawingml/2006/wordprocessingDrawing" xmlns:w10="urn:schemas-microsoft-com:office:word" xmlns:w="http://schemas.openxmlformats.org/wordprocessingml/2006/main" xmlns:w14="http://schemas.microsoft.com/office/word/2010/wordml" xmlns:w15="http://schemas.microsoft.com/office/word/2012/wordml" xmlns:w16cex="http://schemas.microsoft.com/office/word/2018/wordml/cex" xmlns:w16cid="http://schemas.microsoft.com/office/word/2016/wordml/cid" xmlns:w16="http://schemas.microsoft.com/office/word/2018/wordml" xmlns:w16se="http://schemas.microsoft.com/office/word/2015/wordml/symex" xmlns:wpg="http://schemas.microsoft.com/office/word/2010/wordprocessingGroup" xmlns:wpi="http://schemas.microsoft.com/office/word/2010/wordprocessingInk" xmlns:wne="http://schemas.microsoft.com/office/word/2006/wordml" xmlns:wps="http://schemas.microsoft.com/office/word/2010/wordprocessingShape" mc:Ignorable="w14 w15 w16se w16cid w16 w16cex wp14">
+<w:ftr xmlns:wpc="http://schemas.microsoft.com/office/word/2010/wordprocessingCanvas" xmlns:cx="http://schemas.microsoft.com/office/drawing/2014/chartex" xmlns:cx1="http://schemas.microsoft.com/office/drawing/2015/9/8/chartex" xmlns:cx2="http://schemas.microsoft.com/office/drawing/2015/10/21/chartex" xmlns:cx3="http://schemas.microsoft.com/office/drawing/2016/5/9/chartex" xmlns:cx4="http://schemas.microsoft.com/office/drawing/2016/5/10/chartex" xmlns:cx5="http://schemas.microsoft.com/office/drawing/2016/5/11/chartex" xmlns:cx6="http://schemas.microsoft.com/office/drawing/2016/5/12/chartex" xmlns:cx7="http://schemas.microsoft.com/office/drawing/2016/5/13/chartex" xmlns:cx8="http://schemas.microsoft.com/office/drawing/2016/5/14/chartex" xmlns:mc="http://schemas.openxmlformats.org/markup-compatibility/2006" xmlns:aink="http://schemas.microsoft.com/office/drawing/2016/ink" xmlns:am3d="http://schemas.microsoft.com/office/drawing/2017/model3d" xmlns:o="urn:schemas-microsoft-com:office:office" xmlns:r="http://schemas.openxmlformats.org/officeDocument/2006/relationships" xmlns:m="http://schemas.openxmlformats.org/officeDocument/2006/math" xmlns:v="urn:schemas-microsoft-com:vml" xmlns:wp14="http://schemas.microsoft.com/office/word/2010/wordprocessingDrawing" xmlns:wp="http://schemas.openxmlformats.org/drawingml/2006/wordprocessingDrawing" xmlns:w10="urn:schemas-microsoft-com:office:word" xmlns:w="http://schemas.openxmlformats.org/wordprocessingml/2006/main" xmlns:w14="http://schemas.microsoft.com/office/word/2010/wordml" xmlns:w15="http://schemas.microsoft.com/office/word/2012/wordml" xmlns:w16cid="http://schemas.microsoft.com/office/word/2016/wordml/cid" xmlns:w16se="http://schemas.microsoft.com/office/word/2015/wordml/symex" xmlns:wpg="http://schemas.microsoft.com/office/word/2010/wordprocessingGroup" xmlns:wpi="http://schemas.microsoft.com/office/word/2010/wordprocessingInk" xmlns:wne="http://schemas.microsoft.com/office/word/2006/wordml" xmlns:wps="http://schemas.microsoft.com/office/word/2010/wordprocessingShape" mc:Ignorable="w14 w15 w16se w16cid wp14">
   <w:p>
     <w:pPr>
       <w:pStyle w:val="Footer"/>
@@ -26145,7 +26625,7 @@
 </file>
 
 <file path=word/footnotes.xml><?xml version="1.0" encoding="utf-8"?>
-<w:footnotes xmlns:wpc="http://schemas.microsoft.com/office/word/2010/wordprocessingCanvas" xmlns:cx="http://schemas.microsoft.com/office/drawing/2014/chartex" xmlns:cx1="http://schemas.microsoft.com/office/drawing/2015/9/8/chartex" xmlns:cx2="http://schemas.microsoft.com/office/drawing/2015/10/21/chartex" xmlns:cx3="http://schemas.microsoft.com/office/drawing/2016/5/9/chartex" xmlns:cx4="http://schemas.microsoft.com/office/drawing/2016/5/10/chartex" xmlns:cx5="http://schemas.microsoft.com/office/drawing/2016/5/11/chartex" xmlns:cx6="http://schemas.microsoft.com/office/drawing/2016/5/12/chartex" xmlns:cx7="http://schemas.microsoft.com/office/drawing/2016/5/13/chartex" xmlns:cx8="http://schemas.microsoft.com/office/drawing/2016/5/14/chartex" xmlns:mc="http://schemas.openxmlformats.org/markup-compatibility/2006" xmlns:aink="http://schemas.microsoft.com/office/drawing/2016/ink" xmlns:am3d="http://schemas.microsoft.com/office/drawing/2017/model3d" xmlns:o="urn:schemas-microsoft-com:office:office" xmlns:r="http://schemas.openxmlformats.org/officeDocument/2006/relationships" xmlns:m="http://schemas.openxmlformats.org/officeDocument/2006/math" xmlns:v="urn:schemas-microsoft-com:vml" xmlns:wp14="http://schemas.microsoft.com/office/word/2010/wordprocessingDrawing" xmlns:wp="http://schemas.openxmlformats.org/drawingml/2006/wordprocessingDrawing" xmlns:w10="urn:schemas-microsoft-com:office:word" xmlns:w="http://schemas.openxmlformats.org/wordprocessingml/2006/main" xmlns:w14="http://schemas.microsoft.com/office/word/2010/wordml" xmlns:w15="http://schemas.microsoft.com/office/word/2012/wordml" xmlns:w16cex="http://schemas.microsoft.com/office/word/2018/wordml/cex" xmlns:w16cid="http://schemas.microsoft.com/office/word/2016/wordml/cid" xmlns:w16="http://schemas.microsoft.com/office/word/2018/wordml" xmlns:w16se="http://schemas.microsoft.com/office/word/2015/wordml/symex" xmlns:wpg="http://schemas.microsoft.com/office/word/2010/wordprocessingGroup" xmlns:wpi="http://schemas.microsoft.com/office/word/2010/wordprocessingInk" xmlns:wne="http://schemas.microsoft.com/office/word/2006/wordml" xmlns:wps="http://schemas.microsoft.com/office/word/2010/wordprocessingShape" mc:Ignorable="w14 w15 w16se w16cid w16 w16cex wp14">
+<w:footnotes xmlns:wpc="http://schemas.microsoft.com/office/word/2010/wordprocessingCanvas" xmlns:cx="http://schemas.microsoft.com/office/drawing/2014/chartex" xmlns:cx1="http://schemas.microsoft.com/office/drawing/2015/9/8/chartex" xmlns:cx2="http://schemas.microsoft.com/office/drawing/2015/10/21/chartex" xmlns:cx3="http://schemas.microsoft.com/office/drawing/2016/5/9/chartex" xmlns:cx4="http://schemas.microsoft.com/office/drawing/2016/5/10/chartex" xmlns:cx5="http://schemas.microsoft.com/office/drawing/2016/5/11/chartex" xmlns:cx6="http://schemas.microsoft.com/office/drawing/2016/5/12/chartex" xmlns:cx7="http://schemas.microsoft.com/office/drawing/2016/5/13/chartex" xmlns:cx8="http://schemas.microsoft.com/office/drawing/2016/5/14/chartex" xmlns:mc="http://schemas.openxmlformats.org/markup-compatibility/2006" xmlns:aink="http://schemas.microsoft.com/office/drawing/2016/ink" xmlns:am3d="http://schemas.microsoft.com/office/drawing/2017/model3d" xmlns:o="urn:schemas-microsoft-com:office:office" xmlns:r="http://schemas.openxmlformats.org/officeDocument/2006/relationships" xmlns:m="http://schemas.openxmlformats.org/officeDocument/2006/math" xmlns:v="urn:schemas-microsoft-com:vml" xmlns:wp14="http://schemas.microsoft.com/office/word/2010/wordprocessingDrawing" xmlns:wp="http://schemas.openxmlformats.org/drawingml/2006/wordprocessingDrawing" xmlns:w10="urn:schemas-microsoft-com:office:word" xmlns:w="http://schemas.openxmlformats.org/wordprocessingml/2006/main" xmlns:w14="http://schemas.microsoft.com/office/word/2010/wordml" xmlns:w15="http://schemas.microsoft.com/office/word/2012/wordml" xmlns:w16cid="http://schemas.microsoft.com/office/word/2016/wordml/cid" xmlns:w16se="http://schemas.microsoft.com/office/word/2015/wordml/symex" xmlns:wpg="http://schemas.microsoft.com/office/word/2010/wordprocessingGroup" xmlns:wpi="http://schemas.microsoft.com/office/word/2010/wordprocessingInk" xmlns:wne="http://schemas.microsoft.com/office/word/2006/wordml" xmlns:wps="http://schemas.microsoft.com/office/word/2010/wordprocessingShape" mc:Ignorable="w14 w15 w16se w16cid wp14">
   <w:footnote w:type="separator" w:id="-1">
     <w:p>
       <w:r>
@@ -26322,7 +26802,7 @@
 </file>
 
 <file path=word/header1.xml><?xml version="1.0" encoding="utf-8"?>
-<w:hdr xmlns:wpc="http://schemas.microsoft.com/office/word/2010/wordprocessingCanvas" xmlns:cx="http://schemas.microsoft.com/office/drawing/2014/chartex" xmlns:cx1="http://schemas.microsoft.com/office/drawing/2015/9/8/chartex" xmlns:cx2="http://schemas.microsoft.com/office/drawing/2015/10/21/chartex" xmlns:cx3="http://schemas.microsoft.com/office/drawing/2016/5/9/chartex" xmlns:cx4="http://schemas.microsoft.com/office/drawing/2016/5/10/chartex" xmlns:cx5="http://schemas.microsoft.com/office/drawing/2016/5/11/chartex" xmlns:cx6="http://schemas.microsoft.com/office/drawing/2016/5/12/chartex" xmlns:cx7="http://schemas.microsoft.com/office/drawing/2016/5/13/chartex" xmlns:cx8="http://schemas.microsoft.com/office/drawing/2016/5/14/chartex" xmlns:mc="http://schemas.openxmlformats.org/markup-compatibility/2006" xmlns:aink="http://schemas.microsoft.com/office/drawing/2016/ink" xmlns:am3d="http://schemas.microsoft.com/office/drawing/2017/model3d" xmlns:o="urn:schemas-microsoft-com:office:office" xmlns:r="http://schemas.openxmlformats.org/officeDocument/2006/relationships" xmlns:m="http://schemas.openxmlformats.org/officeDocument/2006/math" xmlns:v="urn:schemas-microsoft-com:vml" xmlns:wp14="http://schemas.microsoft.com/office/word/2010/wordprocessingDrawing" xmlns:wp="http://schemas.openxmlformats.org/drawingml/2006/wordprocessingDrawing" xmlns:w10="urn:schemas-microsoft-com:office:word" xmlns:w="http://schemas.openxmlformats.org/wordprocessingml/2006/main" xmlns:w14="http://schemas.microsoft.com/office/word/2010/wordml" xmlns:w15="http://schemas.microsoft.com/office/word/2012/wordml" xmlns:w16cex="http://schemas.microsoft.com/office/word/2018/wordml/cex" xmlns:w16cid="http://schemas.microsoft.com/office/word/2016/wordml/cid" xmlns:w16="http://schemas.microsoft.com/office/word/2018/wordml" xmlns:w16se="http://schemas.microsoft.com/office/word/2015/wordml/symex" xmlns:wpg="http://schemas.microsoft.com/office/word/2010/wordprocessingGroup" xmlns:wpi="http://schemas.microsoft.com/office/word/2010/wordprocessingInk" xmlns:wne="http://schemas.microsoft.com/office/word/2006/wordml" xmlns:wps="http://schemas.microsoft.com/office/word/2010/wordprocessingShape" mc:Ignorable="w14 w15 w16se w16cid w16 w16cex wp14">
+<w:hdr xmlns:wpc="http://schemas.microsoft.com/office/word/2010/wordprocessingCanvas" xmlns:cx="http://schemas.microsoft.com/office/drawing/2014/chartex" xmlns:cx1="http://schemas.microsoft.com/office/drawing/2015/9/8/chartex" xmlns:cx2="http://schemas.microsoft.com/office/drawing/2015/10/21/chartex" xmlns:cx3="http://schemas.microsoft.com/office/drawing/2016/5/9/chartex" xmlns:cx4="http://schemas.microsoft.com/office/drawing/2016/5/10/chartex" xmlns:cx5="http://schemas.microsoft.com/office/drawing/2016/5/11/chartex" xmlns:cx6="http://schemas.microsoft.com/office/drawing/2016/5/12/chartex" xmlns:cx7="http://schemas.microsoft.com/office/drawing/2016/5/13/chartex" xmlns:cx8="http://schemas.microsoft.com/office/drawing/2016/5/14/chartex" xmlns:mc="http://schemas.openxmlformats.org/markup-compatibility/2006" xmlns:aink="http://schemas.microsoft.com/office/drawing/2016/ink" xmlns:am3d="http://schemas.microsoft.com/office/drawing/2017/model3d" xmlns:o="urn:schemas-microsoft-com:office:office" xmlns:r="http://schemas.openxmlformats.org/officeDocument/2006/relationships" xmlns:m="http://schemas.openxmlformats.org/officeDocument/2006/math" xmlns:v="urn:schemas-microsoft-com:vml" xmlns:wp14="http://schemas.microsoft.com/office/word/2010/wordprocessingDrawing" xmlns:wp="http://schemas.openxmlformats.org/drawingml/2006/wordprocessingDrawing" xmlns:w10="urn:schemas-microsoft-com:office:word" xmlns:w="http://schemas.openxmlformats.org/wordprocessingml/2006/main" xmlns:w14="http://schemas.microsoft.com/office/word/2010/wordml" xmlns:w15="http://schemas.microsoft.com/office/word/2012/wordml" xmlns:w16cid="http://schemas.microsoft.com/office/word/2016/wordml/cid" xmlns:w16se="http://schemas.microsoft.com/office/word/2015/wordml/symex" xmlns:wpg="http://schemas.microsoft.com/office/word/2010/wordprocessingGroup" xmlns:wpi="http://schemas.microsoft.com/office/word/2010/wordprocessingInk" xmlns:wne="http://schemas.microsoft.com/office/word/2006/wordml" xmlns:wps="http://schemas.microsoft.com/office/word/2010/wordprocessingShape" mc:Ignorable="w14 w15 w16se w16cid wp14">
   <w:p>
     <w:pPr>
       <w:pStyle w:val="Header"/>
@@ -26359,7 +26839,7 @@
 </file>
 
 <file path=word/header2.xml><?xml version="1.0" encoding="utf-8"?>
-<w:hdr xmlns:wpc="http://schemas.microsoft.com/office/word/2010/wordprocessingCanvas" xmlns:cx="http://schemas.microsoft.com/office/drawing/2014/chartex" xmlns:cx1="http://schemas.microsoft.com/office/drawing/2015/9/8/chartex" xmlns:cx2="http://schemas.microsoft.com/office/drawing/2015/10/21/chartex" xmlns:cx3="http://schemas.microsoft.com/office/drawing/2016/5/9/chartex" xmlns:cx4="http://schemas.microsoft.com/office/drawing/2016/5/10/chartex" xmlns:cx5="http://schemas.microsoft.com/office/drawing/2016/5/11/chartex" xmlns:cx6="http://schemas.microsoft.com/office/drawing/2016/5/12/chartex" xmlns:cx7="http://schemas.microsoft.com/office/drawing/2016/5/13/chartex" xmlns:cx8="http://schemas.microsoft.com/office/drawing/2016/5/14/chartex" xmlns:mc="http://schemas.openxmlformats.org/markup-compatibility/2006" xmlns:aink="http://schemas.microsoft.com/office/drawing/2016/ink" xmlns:am3d="http://schemas.microsoft.com/office/drawing/2017/model3d" xmlns:o="urn:schemas-microsoft-com:office:office" xmlns:r="http://schemas.openxmlformats.org/officeDocument/2006/relationships" xmlns:m="http://schemas.openxmlformats.org/officeDocument/2006/math" xmlns:v="urn:schemas-microsoft-com:vml" xmlns:wp14="http://schemas.microsoft.com/office/word/2010/wordprocessingDrawing" xmlns:wp="http://schemas.openxmlformats.org/drawingml/2006/wordprocessingDrawing" xmlns:w10="urn:schemas-microsoft-com:office:word" xmlns:w="http://schemas.openxmlformats.org/wordprocessingml/2006/main" xmlns:w14="http://schemas.microsoft.com/office/word/2010/wordml" xmlns:w15="http://schemas.microsoft.com/office/word/2012/wordml" xmlns:w16cex="http://schemas.microsoft.com/office/word/2018/wordml/cex" xmlns:w16cid="http://schemas.microsoft.com/office/word/2016/wordml/cid" xmlns:w16="http://schemas.microsoft.com/office/word/2018/wordml" xmlns:w16se="http://schemas.microsoft.com/office/word/2015/wordml/symex" xmlns:wpg="http://schemas.microsoft.com/office/word/2010/wordprocessingGroup" xmlns:wpi="http://schemas.microsoft.com/office/word/2010/wordprocessingInk" xmlns:wne="http://schemas.microsoft.com/office/word/2006/wordml" xmlns:wps="http://schemas.microsoft.com/office/word/2010/wordprocessingShape" mc:Ignorable="w14 w15 w16se w16cid w16 w16cex wp14">
+<w:hdr xmlns:wpc="http://schemas.microsoft.com/office/word/2010/wordprocessingCanvas" xmlns:cx="http://schemas.microsoft.com/office/drawing/2014/chartex" xmlns:cx1="http://schemas.microsoft.com/office/drawing/2015/9/8/chartex" xmlns:cx2="http://schemas.microsoft.com/office/drawing/2015/10/21/chartex" xmlns:cx3="http://schemas.microsoft.com/office/drawing/2016/5/9/chartex" xmlns:cx4="http://schemas.microsoft.com/office/drawing/2016/5/10/chartex" xmlns:cx5="http://schemas.microsoft.com/office/drawing/2016/5/11/chartex" xmlns:cx6="http://schemas.microsoft.com/office/drawing/2016/5/12/chartex" xmlns:cx7="http://schemas.microsoft.com/office/drawing/2016/5/13/chartex" xmlns:cx8="http://schemas.microsoft.com/office/drawing/2016/5/14/chartex" xmlns:mc="http://schemas.openxmlformats.org/markup-compatibility/2006" xmlns:aink="http://schemas.microsoft.com/office/drawing/2016/ink" xmlns:am3d="http://schemas.microsoft.com/office/drawing/2017/model3d" xmlns:o="urn:schemas-microsoft-com:office:office" xmlns:r="http://schemas.openxmlformats.org/officeDocument/2006/relationships" xmlns:m="http://schemas.openxmlformats.org/officeDocument/2006/math" xmlns:v="urn:schemas-microsoft-com:vml" xmlns:wp14="http://schemas.microsoft.com/office/word/2010/wordprocessingDrawing" xmlns:wp="http://schemas.openxmlformats.org/drawingml/2006/wordprocessingDrawing" xmlns:w10="urn:schemas-microsoft-com:office:word" xmlns:w="http://schemas.openxmlformats.org/wordprocessingml/2006/main" xmlns:w14="http://schemas.microsoft.com/office/word/2010/wordml" xmlns:w15="http://schemas.microsoft.com/office/word/2012/wordml" xmlns:w16cid="http://schemas.microsoft.com/office/word/2016/wordml/cid" xmlns:w16se="http://schemas.microsoft.com/office/word/2015/wordml/symex" xmlns:wpg="http://schemas.microsoft.com/office/word/2010/wordprocessingGroup" xmlns:wpi="http://schemas.microsoft.com/office/word/2010/wordprocessingInk" xmlns:wne="http://schemas.microsoft.com/office/word/2006/wordml" xmlns:wps="http://schemas.microsoft.com/office/word/2010/wordprocessingShape" mc:Ignorable="w14 w15 w16se w16cid wp14">
   <w:p>
     <w:pPr>
       <w:pStyle w:val="Header"/>
@@ -26385,7 +26865,7 @@
 </file>
 
 <file path=word/header3.xml><?xml version="1.0" encoding="utf-8"?>
-<w:hdr xmlns:wpc="http://schemas.microsoft.com/office/word/2010/wordprocessingCanvas" xmlns:cx="http://schemas.microsoft.com/office/drawing/2014/chartex" xmlns:cx1="http://schemas.microsoft.com/office/drawing/2015/9/8/chartex" xmlns:cx2="http://schemas.microsoft.com/office/drawing/2015/10/21/chartex" xmlns:cx3="http://schemas.microsoft.com/office/drawing/2016/5/9/chartex" xmlns:cx4="http://schemas.microsoft.com/office/drawing/2016/5/10/chartex" xmlns:cx5="http://schemas.microsoft.com/office/drawing/2016/5/11/chartex" xmlns:cx6="http://schemas.microsoft.com/office/drawing/2016/5/12/chartex" xmlns:cx7="http://schemas.microsoft.com/office/drawing/2016/5/13/chartex" xmlns:cx8="http://schemas.microsoft.com/office/drawing/2016/5/14/chartex" xmlns:mc="http://schemas.openxmlformats.org/markup-compatibility/2006" xmlns:aink="http://schemas.microsoft.com/office/drawing/2016/ink" xmlns:am3d="http://schemas.microsoft.com/office/drawing/2017/model3d" xmlns:o="urn:schemas-microsoft-com:office:office" xmlns:r="http://schemas.openxmlformats.org/officeDocument/2006/relationships" xmlns:m="http://schemas.openxmlformats.org/officeDocument/2006/math" xmlns:v="urn:schemas-microsoft-com:vml" xmlns:wp14="http://schemas.microsoft.com/office/word/2010/wordprocessingDrawing" xmlns:wp="http://schemas.openxmlformats.org/drawingml/2006/wordprocessingDrawing" xmlns:w10="urn:schemas-microsoft-com:office:word" xmlns:w="http://schemas.openxmlformats.org/wordprocessingml/2006/main" xmlns:w14="http://schemas.microsoft.com/office/word/2010/wordml" xmlns:w15="http://schemas.microsoft.com/office/word/2012/wordml" xmlns:w16cex="http://schemas.microsoft.com/office/word/2018/wordml/cex" xmlns:w16cid="http://schemas.microsoft.com/office/word/2016/wordml/cid" xmlns:w16="http://schemas.microsoft.com/office/word/2018/wordml" xmlns:w16se="http://schemas.microsoft.com/office/word/2015/wordml/symex" xmlns:wpg="http://schemas.microsoft.com/office/word/2010/wordprocessingGroup" xmlns:wpi="http://schemas.microsoft.com/office/word/2010/wordprocessingInk" xmlns:wne="http://schemas.microsoft.com/office/word/2006/wordml" xmlns:wps="http://schemas.microsoft.com/office/word/2010/wordprocessingShape" mc:Ignorable="w14 w15 w16se w16cid w16 w16cex wp14">
+<w:hdr xmlns:wpc="http://schemas.microsoft.com/office/word/2010/wordprocessingCanvas" xmlns:cx="http://schemas.microsoft.com/office/drawing/2014/chartex" xmlns:cx1="http://schemas.microsoft.com/office/drawing/2015/9/8/chartex" xmlns:cx2="http://schemas.microsoft.com/office/drawing/2015/10/21/chartex" xmlns:cx3="http://schemas.microsoft.com/office/drawing/2016/5/9/chartex" xmlns:cx4="http://schemas.microsoft.com/office/drawing/2016/5/10/chartex" xmlns:cx5="http://schemas.microsoft.com/office/drawing/2016/5/11/chartex" xmlns:cx6="http://schemas.microsoft.com/office/drawing/2016/5/12/chartex" xmlns:cx7="http://schemas.microsoft.com/office/drawing/2016/5/13/chartex" xmlns:cx8="http://schemas.microsoft.com/office/drawing/2016/5/14/chartex" xmlns:mc="http://schemas.openxmlformats.org/markup-compatibility/2006" xmlns:aink="http://schemas.microsoft.com/office/drawing/2016/ink" xmlns:am3d="http://schemas.microsoft.com/office/drawing/2017/model3d" xmlns:o="urn:schemas-microsoft-com:office:office" xmlns:r="http://schemas.openxmlformats.org/officeDocument/2006/relationships" xmlns:m="http://schemas.openxmlformats.org/officeDocument/2006/math" xmlns:v="urn:schemas-microsoft-com:vml" xmlns:wp14="http://schemas.microsoft.com/office/word/2010/wordprocessingDrawing" xmlns:wp="http://schemas.openxmlformats.org/drawingml/2006/wordprocessingDrawing" xmlns:w10="urn:schemas-microsoft-com:office:word" xmlns:w="http://schemas.openxmlformats.org/wordprocessingml/2006/main" xmlns:w14="http://schemas.microsoft.com/office/word/2010/wordml" xmlns:w15="http://schemas.microsoft.com/office/word/2012/wordml" xmlns:w16cid="http://schemas.microsoft.com/office/word/2016/wordml/cid" xmlns:w16se="http://schemas.microsoft.com/office/word/2015/wordml/symex" xmlns:wpg="http://schemas.microsoft.com/office/word/2010/wordprocessingGroup" xmlns:wpi="http://schemas.microsoft.com/office/word/2010/wordprocessingInk" xmlns:wne="http://schemas.microsoft.com/office/word/2006/wordml" xmlns:wps="http://schemas.microsoft.com/office/word/2010/wordprocessingShape" mc:Ignorable="w14 w15 w16se w16cid wp14">
   <w:p>
     <w:pPr>
       <w:pStyle w:val="Header"/>
@@ -26395,7 +26875,7 @@
 </file>
 
 <file path=word/numbering.xml><?xml version="1.0" encoding="utf-8"?>
-<w:numbering xmlns:wpc="http://schemas.microsoft.com/office/word/2010/wordprocessingCanvas" xmlns:cx="http://schemas.microsoft.com/office/drawing/2014/chartex" xmlns:cx1="http://schemas.microsoft.com/office/drawing/2015/9/8/chartex" xmlns:cx2="http://schemas.microsoft.com/office/drawing/2015/10/21/chartex" xmlns:cx3="http://schemas.microsoft.com/office/drawing/2016/5/9/chartex" xmlns:cx4="http://schemas.microsoft.com/office/drawing/2016/5/10/chartex" xmlns:cx5="http://schemas.microsoft.com/office/drawing/2016/5/11/chartex" xmlns:cx6="http://schemas.microsoft.com/office/drawing/2016/5/12/chartex" xmlns:cx7="http://schemas.microsoft.com/office/drawing/2016/5/13/chartex" xmlns:cx8="http://schemas.microsoft.com/office/drawing/2016/5/14/chartex" xmlns:mc="http://schemas.openxmlformats.org/markup-compatibility/2006" xmlns:aink="http://schemas.microsoft.com/office/drawing/2016/ink" xmlns:am3d="http://schemas.microsoft.com/office/drawing/2017/model3d" xmlns:o="urn:schemas-microsoft-com:office:office" xmlns:r="http://schemas.openxmlformats.org/officeDocument/2006/relationships" xmlns:m="http://schemas.openxmlformats.org/officeDocument/2006/math" xmlns:v="urn:schemas-microsoft-com:vml" xmlns:wp14="http://schemas.microsoft.com/office/word/2010/wordprocessingDrawing" xmlns:wp="http://schemas.openxmlformats.org/drawingml/2006/wordprocessingDrawing" xmlns:w10="urn:schemas-microsoft-com:office:word" xmlns:w="http://schemas.openxmlformats.org/wordprocessingml/2006/main" xmlns:w14="http://schemas.microsoft.com/office/word/2010/wordml" xmlns:w15="http://schemas.microsoft.com/office/word/2012/wordml" xmlns:w16cex="http://schemas.microsoft.com/office/word/2018/wordml/cex" xmlns:w16cid="http://schemas.microsoft.com/office/word/2016/wordml/cid" xmlns:w16="http://schemas.microsoft.com/office/word/2018/wordml" xmlns:w16se="http://schemas.microsoft.com/office/word/2015/wordml/symex" xmlns:wpg="http://schemas.microsoft.com/office/word/2010/wordprocessingGroup" xmlns:wpi="http://schemas.microsoft.com/office/word/2010/wordprocessingInk" xmlns:wne="http://schemas.microsoft.com/office/word/2006/wordml" xmlns:wps="http://schemas.microsoft.com/office/word/2010/wordprocessingShape" mc:Ignorable="w14 w15 w16se w16cid w16 w16cex wp14">
+<w:numbering xmlns:wpc="http://schemas.microsoft.com/office/word/2010/wordprocessingCanvas" xmlns:cx="http://schemas.microsoft.com/office/drawing/2014/chartex" xmlns:cx1="http://schemas.microsoft.com/office/drawing/2015/9/8/chartex" xmlns:cx2="http://schemas.microsoft.com/office/drawing/2015/10/21/chartex" xmlns:cx3="http://schemas.microsoft.com/office/drawing/2016/5/9/chartex" xmlns:cx4="http://schemas.microsoft.com/office/drawing/2016/5/10/chartex" xmlns:cx5="http://schemas.microsoft.com/office/drawing/2016/5/11/chartex" xmlns:cx6="http://schemas.microsoft.com/office/drawing/2016/5/12/chartex" xmlns:cx7="http://schemas.microsoft.com/office/drawing/2016/5/13/chartex" xmlns:cx8="http://schemas.microsoft.com/office/drawing/2016/5/14/chartex" xmlns:mc="http://schemas.openxmlformats.org/markup-compatibility/2006" xmlns:aink="http://schemas.microsoft.com/office/drawing/2016/ink" xmlns:am3d="http://schemas.microsoft.com/office/drawing/2017/model3d" xmlns:o="urn:schemas-microsoft-com:office:office" xmlns:r="http://schemas.openxmlformats.org/officeDocument/2006/relationships" xmlns:m="http://schemas.openxmlformats.org/officeDocument/2006/math" xmlns:v="urn:schemas-microsoft-com:vml" xmlns:wp14="http://schemas.microsoft.com/office/word/2010/wordprocessingDrawing" xmlns:wp="http://schemas.openxmlformats.org/drawingml/2006/wordprocessingDrawing" xmlns:w10="urn:schemas-microsoft-com:office:word" xmlns:w="http://schemas.openxmlformats.org/wordprocessingml/2006/main" xmlns:w14="http://schemas.microsoft.com/office/word/2010/wordml" xmlns:w15="http://schemas.microsoft.com/office/word/2012/wordml" xmlns:w16cid="http://schemas.microsoft.com/office/word/2016/wordml/cid" xmlns:w16se="http://schemas.microsoft.com/office/word/2015/wordml/symex" xmlns:wpg="http://schemas.microsoft.com/office/word/2010/wordprocessingGroup" xmlns:wpi="http://schemas.microsoft.com/office/word/2010/wordprocessingInk" xmlns:wne="http://schemas.microsoft.com/office/word/2006/wordml" xmlns:wps="http://schemas.microsoft.com/office/word/2010/wordprocessingShape" mc:Ignorable="w14 w15 w16se w16cid wp14">
   <w:abstractNum w:abstractNumId="0" w15:restartNumberingAfterBreak="0">
     <w:nsid w:val="123D5328"/>
     <w:multiLevelType w:val="hybridMultilevel"/>
@@ -27417,7 +27897,7 @@
 </file>
 
 <file path=word/styles.xml><?xml version="1.0" encoding="utf-8"?>
-<w:styles xmlns:mc="http://schemas.openxmlformats.org/markup-compatibility/2006" xmlns:r="http://schemas.openxmlformats.org/officeDocument/2006/relationships" xmlns:w="http://schemas.openxmlformats.org/wordprocessingml/2006/main" xmlns:w14="http://schemas.microsoft.com/office/word/2010/wordml" xmlns:w15="http://schemas.microsoft.com/office/word/2012/wordml" xmlns:w16cex="http://schemas.microsoft.com/office/word/2018/wordml/cex" xmlns:w16cid="http://schemas.microsoft.com/office/word/2016/wordml/cid" xmlns:w16="http://schemas.microsoft.com/office/word/2018/wordml" xmlns:w16se="http://schemas.microsoft.com/office/word/2015/wordml/symex" mc:Ignorable="w14 w15 w16se w16cid w16 w16cex">
+<w:styles xmlns:mc="http://schemas.openxmlformats.org/markup-compatibility/2006" xmlns:r="http://schemas.openxmlformats.org/officeDocument/2006/relationships" xmlns:w="http://schemas.openxmlformats.org/wordprocessingml/2006/main" xmlns:w14="http://schemas.microsoft.com/office/word/2010/wordml" xmlns:w15="http://schemas.microsoft.com/office/word/2012/wordml" xmlns:w16cid="http://schemas.microsoft.com/office/word/2016/wordml/cid" xmlns:w16se="http://schemas.microsoft.com/office/word/2015/wordml/symex" mc:Ignorable="w14 w15 w16se w16cid">
   <w:docDefaults>
     <w:rPrDefault>
       <w:rPr>
@@ -29260,13 +29740,13 @@
   <dgm:cxnLst>
     <dgm:cxn modelId="{0A0C5B0A-08A8-F841-85DF-1C1ADA47EF68}" type="presOf" srcId="{C21380E7-6C4D-F545-80E2-4D4D0131CD71}" destId="{1D4D21BE-438E-D14E-B92E-76C1BB9A0A40}" srcOrd="0" destOrd="0" presId="urn:microsoft.com/office/officeart/2005/8/layout/hierarchy2"/>
     <dgm:cxn modelId="{4BC7C20F-1B03-904D-B2FC-5FB80B42AF4E}" srcId="{5E1E1696-0F05-FA4D-848B-C596F38AA5B4}" destId="{0040E4C0-F433-2143-AB10-6E72E740323F}" srcOrd="0" destOrd="0" parTransId="{B27C408A-0F4B-8B4F-ADA5-A09D34E0F476}" sibTransId="{A82DDEE2-D525-0F43-9B36-81B989698866}"/>
+    <dgm:cxn modelId="{12139C4B-A5E4-F044-98F1-DC603B64070D}" type="presOf" srcId="{1A18F812-9EC0-3B44-83C3-7E8967520E6C}" destId="{46EDF286-D9F6-9F4F-9496-9D3109CE7F09}" srcOrd="1" destOrd="0" presId="urn:microsoft.com/office/officeart/2005/8/layout/hierarchy2"/>
+    <dgm:cxn modelId="{495BFF52-7C77-684B-8881-BC000771E2F0}" type="presOf" srcId="{C273448C-C83D-5040-B1D0-046E1DED21F3}" destId="{EA446C08-322C-8743-A4C2-96B50B1BE4ED}" srcOrd="0" destOrd="0" presId="urn:microsoft.com/office/officeart/2005/8/layout/hierarchy2"/>
     <dgm:cxn modelId="{EF2CE660-79AA-B64F-85E3-DB148BF70CA2}" srcId="{B91006EA-8AB0-A642-8220-6A1522EF32CF}" destId="{C21380E7-6C4D-F545-80E2-4D4D0131CD71}" srcOrd="0" destOrd="0" parTransId="{C273448C-C83D-5040-B1D0-046E1DED21F3}" sibTransId="{7A1A8A7E-CBCA-C74F-90ED-594A3376CDDF}"/>
     <dgm:cxn modelId="{3A20B961-3B48-B340-A909-B7C1CCBD990C}" type="presOf" srcId="{EDE72ED2-C245-9A4F-9763-D544206818F3}" destId="{123565BC-749A-264B-9749-26CBA4AE5E66}" srcOrd="1" destOrd="0" presId="urn:microsoft.com/office/officeart/2005/8/layout/hierarchy2"/>
     <dgm:cxn modelId="{7983A362-67E1-0744-A45D-506D62B51713}" srcId="{9507467B-C6AB-3A4A-AB22-1B209437ECCD}" destId="{5E1E1696-0F05-FA4D-848B-C596F38AA5B4}" srcOrd="0" destOrd="0" parTransId="{34E10721-ABAC-A642-88C3-EC96A22A5FFD}" sibTransId="{0002CED5-1524-1243-B7E0-AD206A00E3D7}"/>
     <dgm:cxn modelId="{D8ECDA63-4A35-C04D-B822-E40C20443FB3}" type="presOf" srcId="{8CCA2FD1-719E-8949-8DAC-39144D7267C1}" destId="{7F7105DE-7785-E74D-B8F7-5A551E115E80}" srcOrd="0" destOrd="0" presId="urn:microsoft.com/office/officeart/2005/8/layout/hierarchy2"/>
     <dgm:cxn modelId="{F4A2EC64-166E-9F40-AE19-3D6468F868B4}" type="presOf" srcId="{B27C408A-0F4B-8B4F-ADA5-A09D34E0F476}" destId="{584E674C-F6BD-5247-9D35-1A8E40801037}" srcOrd="1" destOrd="0" presId="urn:microsoft.com/office/officeart/2005/8/layout/hierarchy2"/>
-    <dgm:cxn modelId="{12139C4B-A5E4-F044-98F1-DC603B64070D}" type="presOf" srcId="{1A18F812-9EC0-3B44-83C3-7E8967520E6C}" destId="{46EDF286-D9F6-9F4F-9496-9D3109CE7F09}" srcOrd="1" destOrd="0" presId="urn:microsoft.com/office/officeart/2005/8/layout/hierarchy2"/>
-    <dgm:cxn modelId="{495BFF52-7C77-684B-8881-BC000771E2F0}" type="presOf" srcId="{C273448C-C83D-5040-B1D0-046E1DED21F3}" destId="{EA446C08-322C-8743-A4C2-96B50B1BE4ED}" srcOrd="0" destOrd="0" presId="urn:microsoft.com/office/officeart/2005/8/layout/hierarchy2"/>
     <dgm:cxn modelId="{4088FE7B-8E06-664C-B91E-EB0A2A9CEB71}" type="presOf" srcId="{B91006EA-8AB0-A642-8220-6A1522EF32CF}" destId="{09CA50D3-AD7D-2B4B-BFC3-4BB7EDDC57DE}" srcOrd="0" destOrd="0" presId="urn:microsoft.com/office/officeart/2005/8/layout/hierarchy2"/>
     <dgm:cxn modelId="{D19E7D7E-63E0-9A48-B350-FAA6CB71F804}" srcId="{C21380E7-6C4D-F545-80E2-4D4D0131CD71}" destId="{0C4FECDA-3C84-B346-8E2E-7229087CBE28}" srcOrd="0" destOrd="0" parTransId="{EDE72ED2-C245-9A4F-9763-D544206818F3}" sibTransId="{9B3EE007-EBB4-FA41-938F-ED40085BB15D}"/>
     <dgm:cxn modelId="{A596AB80-FA1F-214E-A03C-139356A820A1}" type="presOf" srcId="{3BD6D43F-A101-C740-996F-74C647AA2E39}" destId="{20EEC613-39CF-5048-A7B0-5A3E005F9BB9}" srcOrd="0" destOrd="0" presId="urn:microsoft.com/office/officeart/2005/8/layout/hierarchy2"/>
@@ -32211,7 +32691,7 @@
 </file>
 
 <file path=customXml/itemProps1.xml><?xml version="1.0" encoding="utf-8"?>
-<ds:datastoreItem xmlns:ds="http://schemas.openxmlformats.org/officeDocument/2006/customXml" ds:itemID="{50304C3C-285D-114C-8860-FB6389842602}">
+<ds:datastoreItem xmlns:ds="http://schemas.openxmlformats.org/officeDocument/2006/customXml" ds:itemID="{D80B72D9-E107-4342-A5E9-D1FEF88C1B20}">
   <ds:schemaRefs>
     <ds:schemaRef ds:uri="http://schemas.openxmlformats.org/officeDocument/2006/bibliography"/>
   </ds:schemaRefs>

</xml_diff>

<commit_message>
Skripta za usmeni, sva pitanja.
</commit_message>
<xml_diff>
--- a/doc/SPA2_UsmeniIspit.docx
+++ b/doc/SPA2_UsmeniIspit.docx
@@ -6321,7 +6321,25 @@
           <w:sz w:val="20"/>
           <w:szCs w:val="20"/>
         </w:rPr>
-        <w:t>&lt;T extends Comparable&lt;T&gt;&gt; void sort(T[] arr) {</w:t>
+        <w:t xml:space="preserve">&lt;T extends Comparable&lt;T&gt;&gt; void sort(T[] </w:t>
+      </w:r>
+      <w:proofErr w:type="spellStart"/>
+      <w:r>
+        <w:rPr>
+          <w:rFonts w:ascii="Consolas" w:hAnsi="Consolas"/>
+          <w:sz w:val="20"/>
+          <w:szCs w:val="20"/>
+        </w:rPr>
+        <w:t>arr</w:t>
+      </w:r>
+      <w:proofErr w:type="spellEnd"/>
+      <w:r>
+        <w:rPr>
+          <w:rFonts w:ascii="Consolas" w:hAnsi="Consolas"/>
+          <w:sz w:val="20"/>
+          <w:szCs w:val="20"/>
+        </w:rPr>
+        <w:t>) {</w:t>
       </w:r>
     </w:p>
     <w:p>
@@ -6334,13 +6352,51 @@
           <w:szCs w:val="20"/>
         </w:rPr>
       </w:pPr>
-      <w:r>
-        <w:rPr>
-          <w:rFonts w:ascii="Consolas" w:hAnsi="Consolas"/>
-          <w:sz w:val="20"/>
-          <w:szCs w:val="20"/>
-        </w:rPr>
-        <w:t>sort(arr, 0, arr.length – 1); }</w:t>
+      <w:proofErr w:type="gramStart"/>
+      <w:r>
+        <w:rPr>
+          <w:rFonts w:ascii="Consolas" w:hAnsi="Consolas"/>
+          <w:sz w:val="20"/>
+          <w:szCs w:val="20"/>
+        </w:rPr>
+        <w:t>sort(</w:t>
+      </w:r>
+      <w:proofErr w:type="spellStart"/>
+      <w:proofErr w:type="gramEnd"/>
+      <w:r>
+        <w:rPr>
+          <w:rFonts w:ascii="Consolas" w:hAnsi="Consolas"/>
+          <w:sz w:val="20"/>
+          <w:szCs w:val="20"/>
+        </w:rPr>
+        <w:t>arr</w:t>
+      </w:r>
+      <w:proofErr w:type="spellEnd"/>
+      <w:r>
+        <w:rPr>
+          <w:rFonts w:ascii="Consolas" w:hAnsi="Consolas"/>
+          <w:sz w:val="20"/>
+          <w:szCs w:val="20"/>
+        </w:rPr>
+        <w:t xml:space="preserve">, 0, </w:t>
+      </w:r>
+      <w:proofErr w:type="spellStart"/>
+      <w:r>
+        <w:rPr>
+          <w:rFonts w:ascii="Consolas" w:hAnsi="Consolas"/>
+          <w:sz w:val="20"/>
+          <w:szCs w:val="20"/>
+        </w:rPr>
+        <w:t>arr.length</w:t>
+      </w:r>
+      <w:proofErr w:type="spellEnd"/>
+      <w:r>
+        <w:rPr>
+          <w:rFonts w:ascii="Consolas" w:hAnsi="Consolas"/>
+          <w:sz w:val="20"/>
+          <w:szCs w:val="20"/>
+        </w:rPr>
+        <w:t xml:space="preserve"> – 1); }</w:t>
       </w:r>
     </w:p>
     <w:p>
@@ -6359,7 +6415,43 @@
           <w:sz w:val="20"/>
           <w:szCs w:val="20"/>
         </w:rPr>
-        <w:t>private static &lt;T extends Comparable&lt;T&gt;&gt; void sort(T[] arr, int l, int h) {</w:t>
+        <w:t>private static &lt;T extends Comparable&lt;T&gt;&gt; void sort(</w:t>
+      </w:r>
+      <w:proofErr w:type="gramStart"/>
+      <w:r>
+        <w:rPr>
+          <w:rFonts w:ascii="Consolas" w:hAnsi="Consolas"/>
+          <w:sz w:val="20"/>
+          <w:szCs w:val="20"/>
+        </w:rPr>
+        <w:t>T[</w:t>
+      </w:r>
+      <w:proofErr w:type="gramEnd"/>
+      <w:r>
+        <w:rPr>
+          <w:rFonts w:ascii="Consolas" w:hAnsi="Consolas"/>
+          <w:sz w:val="20"/>
+          <w:szCs w:val="20"/>
+        </w:rPr>
+        <w:t xml:space="preserve">] </w:t>
+      </w:r>
+      <w:proofErr w:type="spellStart"/>
+      <w:r>
+        <w:rPr>
+          <w:rFonts w:ascii="Consolas" w:hAnsi="Consolas"/>
+          <w:sz w:val="20"/>
+          <w:szCs w:val="20"/>
+        </w:rPr>
+        <w:t>arr</w:t>
+      </w:r>
+      <w:proofErr w:type="spellEnd"/>
+      <w:r>
+        <w:rPr>
+          <w:rFonts w:ascii="Consolas" w:hAnsi="Consolas"/>
+          <w:sz w:val="20"/>
+          <w:szCs w:val="20"/>
+        </w:rPr>
+        <w:t>, int l, int h) {</w:t>
       </w:r>
     </w:p>
     <w:p>
@@ -6378,7 +6470,35 @@
           <w:sz w:val="20"/>
           <w:szCs w:val="20"/>
         </w:rPr>
-        <w:t>int j = partition(arr, l, h);</w:t>
+        <w:t xml:space="preserve">int j = </w:t>
+      </w:r>
+      <w:proofErr w:type="gramStart"/>
+      <w:r>
+        <w:rPr>
+          <w:rFonts w:ascii="Consolas" w:hAnsi="Consolas"/>
+          <w:sz w:val="20"/>
+          <w:szCs w:val="20"/>
+        </w:rPr>
+        <w:t>partition(</w:t>
+      </w:r>
+      <w:proofErr w:type="spellStart"/>
+      <w:proofErr w:type="gramEnd"/>
+      <w:r>
+        <w:rPr>
+          <w:rFonts w:ascii="Consolas" w:hAnsi="Consolas"/>
+          <w:sz w:val="20"/>
+          <w:szCs w:val="20"/>
+        </w:rPr>
+        <w:t>arr</w:t>
+      </w:r>
+      <w:proofErr w:type="spellEnd"/>
+      <w:r>
+        <w:rPr>
+          <w:rFonts w:ascii="Consolas" w:hAnsi="Consolas"/>
+          <w:sz w:val="20"/>
+          <w:szCs w:val="20"/>
+        </w:rPr>
+        <w:t>, l, h);</w:t>
       </w:r>
     </w:p>
     <w:p>
@@ -6391,13 +6511,33 @@
           <w:szCs w:val="20"/>
         </w:rPr>
       </w:pPr>
-      <w:r>
-        <w:rPr>
-          <w:rFonts w:ascii="Consolas" w:hAnsi="Consolas"/>
-          <w:sz w:val="20"/>
-          <w:szCs w:val="20"/>
-        </w:rPr>
-        <w:t>sort(arr, l, j – 1);</w:t>
+      <w:proofErr w:type="gramStart"/>
+      <w:r>
+        <w:rPr>
+          <w:rFonts w:ascii="Consolas" w:hAnsi="Consolas"/>
+          <w:sz w:val="20"/>
+          <w:szCs w:val="20"/>
+        </w:rPr>
+        <w:t>sort(</w:t>
+      </w:r>
+      <w:proofErr w:type="spellStart"/>
+      <w:proofErr w:type="gramEnd"/>
+      <w:r>
+        <w:rPr>
+          <w:rFonts w:ascii="Consolas" w:hAnsi="Consolas"/>
+          <w:sz w:val="20"/>
+          <w:szCs w:val="20"/>
+        </w:rPr>
+        <w:t>arr</w:t>
+      </w:r>
+      <w:proofErr w:type="spellEnd"/>
+      <w:r>
+        <w:rPr>
+          <w:rFonts w:ascii="Consolas" w:hAnsi="Consolas"/>
+          <w:sz w:val="20"/>
+          <w:szCs w:val="20"/>
+        </w:rPr>
+        <w:t>, l, j – 1);</w:t>
       </w:r>
     </w:p>
     <w:p>
@@ -6411,13 +6551,33 @@
           <w:szCs w:val="16"/>
         </w:rPr>
       </w:pPr>
-      <w:r>
-        <w:rPr>
-          <w:rFonts w:ascii="Consolas" w:hAnsi="Consolas"/>
-          <w:sz w:val="20"/>
-          <w:szCs w:val="20"/>
-        </w:rPr>
-        <w:t>sort(arr, j + 1, h); } }</w:t>
+      <w:proofErr w:type="gramStart"/>
+      <w:r>
+        <w:rPr>
+          <w:rFonts w:ascii="Consolas" w:hAnsi="Consolas"/>
+          <w:sz w:val="20"/>
+          <w:szCs w:val="20"/>
+        </w:rPr>
+        <w:t>sort(</w:t>
+      </w:r>
+      <w:proofErr w:type="spellStart"/>
+      <w:proofErr w:type="gramEnd"/>
+      <w:r>
+        <w:rPr>
+          <w:rFonts w:ascii="Consolas" w:hAnsi="Consolas"/>
+          <w:sz w:val="20"/>
+          <w:szCs w:val="20"/>
+        </w:rPr>
+        <w:t>arr</w:t>
+      </w:r>
+      <w:proofErr w:type="spellEnd"/>
+      <w:r>
+        <w:rPr>
+          <w:rFonts w:ascii="Consolas" w:hAnsi="Consolas"/>
+          <w:sz w:val="20"/>
+          <w:szCs w:val="20"/>
+        </w:rPr>
+        <w:t>, j + 1, h); } }</w:t>
       </w:r>
     </w:p>
     <w:p>
@@ -6779,6 +6939,7 @@
         </w:rPr>
         <w:t xml:space="preserve"> </w:t>
       </w:r>
+      <w:proofErr w:type="spellStart"/>
       <w:r>
         <w:rPr>
           <w:rFonts w:ascii="Consolas" w:hAnsi="Consolas"/>
@@ -6787,6 +6948,7 @@
         </w:rPr>
         <w:t>i</w:t>
       </w:r>
+      <w:proofErr w:type="spellEnd"/>
       <w:r>
         <w:t>)</w:t>
       </w:r>
@@ -11909,7 +12071,25 @@
           <w:sz w:val="20"/>
           <w:szCs w:val="20"/>
         </w:rPr>
-        <w:t>void insert(T element);</w:t>
+        <w:t xml:space="preserve">void </w:t>
+      </w:r>
+      <w:proofErr w:type="gramStart"/>
+      <w:r>
+        <w:rPr>
+          <w:rFonts w:ascii="Consolas" w:hAnsi="Consolas"/>
+          <w:sz w:val="20"/>
+          <w:szCs w:val="20"/>
+        </w:rPr>
+        <w:t>insert(</w:t>
+      </w:r>
+      <w:proofErr w:type="gramEnd"/>
+      <w:r>
+        <w:rPr>
+          <w:rFonts w:ascii="Consolas" w:hAnsi="Consolas"/>
+          <w:sz w:val="20"/>
+          <w:szCs w:val="20"/>
+        </w:rPr>
+        <w:t>T element);</w:t>
       </w:r>
       <w:r>
         <w:rPr>
@@ -11940,7 +12120,35 @@
           <w:sz w:val="20"/>
           <w:szCs w:val="20"/>
         </w:rPr>
-        <w:t>T delMax();</w:t>
+        <w:t xml:space="preserve">T </w:t>
+      </w:r>
+      <w:proofErr w:type="spellStart"/>
+      <w:proofErr w:type="gramStart"/>
+      <w:r>
+        <w:rPr>
+          <w:rFonts w:ascii="Consolas" w:hAnsi="Consolas"/>
+          <w:sz w:val="20"/>
+          <w:szCs w:val="20"/>
+        </w:rPr>
+        <w:t>delMax</w:t>
+      </w:r>
+      <w:proofErr w:type="spellEnd"/>
+      <w:r>
+        <w:rPr>
+          <w:rFonts w:ascii="Consolas" w:hAnsi="Consolas"/>
+          <w:sz w:val="20"/>
+          <w:szCs w:val="20"/>
+        </w:rPr>
+        <w:t>(</w:t>
+      </w:r>
+      <w:proofErr w:type="gramEnd"/>
+      <w:r>
+        <w:rPr>
+          <w:rFonts w:ascii="Consolas" w:hAnsi="Consolas"/>
+          <w:sz w:val="20"/>
+          <w:szCs w:val="20"/>
+        </w:rPr>
+        <w:t>);</w:t>
       </w:r>
       <w:r>
         <w:rPr>
@@ -11949,7 +12157,42 @@
           <w:szCs w:val="20"/>
         </w:rPr>
         <w:tab/>
-        <w:t>boolean isEmpty();</w:t>
+      </w:r>
+      <w:proofErr w:type="spellStart"/>
+      <w:r>
+        <w:rPr>
+          <w:rFonts w:ascii="Consolas" w:hAnsi="Consolas"/>
+          <w:sz w:val="20"/>
+          <w:szCs w:val="20"/>
+        </w:rPr>
+        <w:t>boolean</w:t>
+      </w:r>
+      <w:proofErr w:type="spellEnd"/>
+      <w:r>
+        <w:rPr>
+          <w:rFonts w:ascii="Consolas" w:hAnsi="Consolas"/>
+          <w:sz w:val="20"/>
+          <w:szCs w:val="20"/>
+        </w:rPr>
+        <w:t xml:space="preserve"> </w:t>
+      </w:r>
+      <w:proofErr w:type="spellStart"/>
+      <w:r>
+        <w:rPr>
+          <w:rFonts w:ascii="Consolas" w:hAnsi="Consolas"/>
+          <w:sz w:val="20"/>
+          <w:szCs w:val="20"/>
+        </w:rPr>
+        <w:t>isEmpty</w:t>
+      </w:r>
+      <w:proofErr w:type="spellEnd"/>
+      <w:r>
+        <w:rPr>
+          <w:rFonts w:ascii="Consolas" w:hAnsi="Consolas"/>
+          <w:sz w:val="20"/>
+          <w:szCs w:val="20"/>
+        </w:rPr>
+        <w:t>();</w:t>
       </w:r>
     </w:p>
     <w:p>
@@ -11972,7 +12215,25 @@
           <w:sz w:val="20"/>
           <w:szCs w:val="20"/>
         </w:rPr>
-        <w:t>int size();</w:t>
+        <w:t xml:space="preserve">int </w:t>
+      </w:r>
+      <w:proofErr w:type="gramStart"/>
+      <w:r>
+        <w:rPr>
+          <w:rFonts w:ascii="Consolas" w:hAnsi="Consolas"/>
+          <w:sz w:val="20"/>
+          <w:szCs w:val="20"/>
+        </w:rPr>
+        <w:t>size(</w:t>
+      </w:r>
+      <w:proofErr w:type="gramEnd"/>
+      <w:r>
+        <w:rPr>
+          <w:rFonts w:ascii="Consolas" w:hAnsi="Consolas"/>
+          <w:sz w:val="20"/>
+          <w:szCs w:val="20"/>
+        </w:rPr>
+        <w:t>);</w:t>
       </w:r>
       <w:r>
         <w:rPr>
@@ -12894,7 +13155,41 @@
           <w:sz w:val="20"/>
           <w:szCs w:val="20"/>
         </w:rPr>
-        <w:t>T delMax()</w:t>
+        <w:t xml:space="preserve">T </w:t>
+      </w:r>
+      <w:proofErr w:type="spellStart"/>
+      <w:proofErr w:type="gramStart"/>
+      <w:r>
+        <w:rPr>
+          <w:rFonts w:ascii="Consolas" w:hAnsi="Consolas"/>
+          <w:b/>
+          <w:bCs/>
+          <w:sz w:val="20"/>
+          <w:szCs w:val="20"/>
+        </w:rPr>
+        <w:t>delMax</w:t>
+      </w:r>
+      <w:proofErr w:type="spellEnd"/>
+      <w:r>
+        <w:rPr>
+          <w:rFonts w:ascii="Consolas" w:hAnsi="Consolas"/>
+          <w:b/>
+          <w:bCs/>
+          <w:sz w:val="20"/>
+          <w:szCs w:val="20"/>
+        </w:rPr>
+        <w:t>(</w:t>
+      </w:r>
+      <w:proofErr w:type="gramEnd"/>
+      <w:r>
+        <w:rPr>
+          <w:rFonts w:ascii="Consolas" w:hAnsi="Consolas"/>
+          <w:b/>
+          <w:bCs/>
+          <w:sz w:val="20"/>
+          <w:szCs w:val="20"/>
+        </w:rPr>
+        <w:t>)</w:t>
       </w:r>
       <w:r>
         <w:rPr>
@@ -13222,7 +13517,29 @@
           <w:sz w:val="20"/>
           <w:szCs w:val="20"/>
         </w:rPr>
-        <w:t>int size()</w:t>
+        <w:t xml:space="preserve">int </w:t>
+      </w:r>
+      <w:proofErr w:type="gramStart"/>
+      <w:r>
+        <w:rPr>
+          <w:rFonts w:ascii="Consolas" w:hAnsi="Consolas"/>
+          <w:b/>
+          <w:bCs/>
+          <w:sz w:val="20"/>
+          <w:szCs w:val="20"/>
+        </w:rPr>
+        <w:t>size(</w:t>
+      </w:r>
+      <w:proofErr w:type="gramEnd"/>
+      <w:r>
+        <w:rPr>
+          <w:rFonts w:ascii="Consolas" w:hAnsi="Consolas"/>
+          <w:b/>
+          <w:bCs/>
+          <w:sz w:val="20"/>
+          <w:szCs w:val="20"/>
+        </w:rPr>
+        <w:t>)</w:t>
       </w:r>
       <w:r>
         <w:rPr>
@@ -13505,7 +13822,15 @@
         <w:t>[0 .. M-1]</w:t>
       </w:r>
       <w:r>
-        <w:t xml:space="preserve">, gde je </w:t>
+        <w:t xml:space="preserve">, </w:t>
+      </w:r>
+      <w:proofErr w:type="spellStart"/>
+      <w:r>
+        <w:t>gde</w:t>
+      </w:r>
+      <w:proofErr w:type="spellEnd"/>
+      <w:r>
+        <w:t xml:space="preserve"> je </w:t>
       </w:r>
       <w:r>
         <w:rPr>
@@ -14245,7 +14570,23 @@
         <w:t>[0 .. M-1]</w:t>
       </w:r>
       <w:r>
-        <w:t xml:space="preserve"> za veličinu tabele </w:t>
+        <w:t xml:space="preserve"> za </w:t>
+      </w:r>
+      <w:proofErr w:type="spellStart"/>
+      <w:r>
+        <w:t>veličinu</w:t>
+      </w:r>
+      <w:proofErr w:type="spellEnd"/>
+      <w:r>
+        <w:t xml:space="preserve"> </w:t>
+      </w:r>
+      <w:proofErr w:type="spellStart"/>
+      <w:r>
+        <w:t>tabele</w:t>
+      </w:r>
+      <w:proofErr w:type="spellEnd"/>
+      <w:r>
+        <w:t xml:space="preserve"> </w:t>
       </w:r>
       <w:r>
         <w:rPr>
@@ -14257,11 +14598,17 @@
         <w:t xml:space="preserve"> </w:t>
       </w:r>
       <w:r>
-        <w:t>(veza</w:t>
-      </w:r>
+        <w:t>(</w:t>
+      </w:r>
+      <w:proofErr w:type="spellStart"/>
+      <w:r>
+        <w:t>veza</w:t>
+      </w:r>
+      <w:proofErr w:type="spellEnd"/>
       <w:r>
         <w:t xml:space="preserve"> </w:t>
       </w:r>
+      <w:proofErr w:type="spellStart"/>
       <w:r>
         <w:t>izme</w:t>
       </w:r>
@@ -14269,7 +14616,11 @@
         <w:t>đ</w:t>
       </w:r>
       <w:r>
-        <w:t xml:space="preserve">u </w:t>
+        <w:t>u</w:t>
+      </w:r>
+      <w:proofErr w:type="spellEnd"/>
+      <w:r>
+        <w:t xml:space="preserve"> </w:t>
       </w:r>
       <w:r>
         <w:rPr>
@@ -14286,7 +14637,15 @@
         <w:t>-a</w:t>
       </w:r>
       <w:r>
-        <w:t xml:space="preserve"> i </w:t>
+        <w:t xml:space="preserve"> </w:t>
+      </w:r>
+      <w:proofErr w:type="spellStart"/>
+      <w:r>
+        <w:t>i</w:t>
+      </w:r>
+      <w:proofErr w:type="spellEnd"/>
+      <w:r>
+        <w:t xml:space="preserve"> </w:t>
       </w:r>
       <w:r>
         <w:rPr>
@@ -14300,8 +14659,16 @@
         <w:rPr>
           <w:color w:val="FFFFFF" w:themeColor="background1"/>
         </w:rPr>
-        <w:t xml:space="preserve"> koda</w:t>
-      </w:r>
+        <w:t xml:space="preserve"> </w:t>
+      </w:r>
+      <w:proofErr w:type="spellStart"/>
+      <w:r>
+        <w:rPr>
+          <w:color w:val="FFFFFF" w:themeColor="background1"/>
+        </w:rPr>
+        <w:t>koda</w:t>
+      </w:r>
+      <w:proofErr w:type="spellEnd"/>
       <w:r>
         <w:t>):</w:t>
       </w:r>
@@ -14330,7 +14697,43 @@
           <w:sz w:val="20"/>
           <w:szCs w:val="20"/>
         </w:rPr>
-        <w:t>ublic int hash(Object o, int hashTableSize) {</w:t>
+        <w:t xml:space="preserve">ublic int </w:t>
+      </w:r>
+      <w:proofErr w:type="gramStart"/>
+      <w:r>
+        <w:rPr>
+          <w:rFonts w:ascii="Consolas" w:hAnsi="Consolas"/>
+          <w:sz w:val="20"/>
+          <w:szCs w:val="20"/>
+        </w:rPr>
+        <w:t>hash(</w:t>
+      </w:r>
+      <w:proofErr w:type="gramEnd"/>
+      <w:r>
+        <w:rPr>
+          <w:rFonts w:ascii="Consolas" w:hAnsi="Consolas"/>
+          <w:sz w:val="20"/>
+          <w:szCs w:val="20"/>
+        </w:rPr>
+        <w:t xml:space="preserve">Object o, int </w:t>
+      </w:r>
+      <w:proofErr w:type="spellStart"/>
+      <w:r>
+        <w:rPr>
+          <w:rFonts w:ascii="Consolas" w:hAnsi="Consolas"/>
+          <w:sz w:val="20"/>
+          <w:szCs w:val="20"/>
+        </w:rPr>
+        <w:t>hashTableSize</w:t>
+      </w:r>
+      <w:proofErr w:type="spellEnd"/>
+      <w:r>
+        <w:rPr>
+          <w:rFonts w:ascii="Consolas" w:hAnsi="Consolas"/>
+          <w:sz w:val="20"/>
+          <w:szCs w:val="20"/>
+        </w:rPr>
+        <w:t>) {</w:t>
       </w:r>
     </w:p>
     <w:p>
@@ -14366,7 +14769,63 @@
           <w:sz w:val="20"/>
           <w:szCs w:val="20"/>
         </w:rPr>
-        <w:t>eturn Math.abs(o.hashCode() % hashTableSize); }</w:t>
+        <w:t xml:space="preserve">eturn </w:t>
+      </w:r>
+      <w:proofErr w:type="spellStart"/>
+      <w:r>
+        <w:rPr>
+          <w:rFonts w:ascii="Consolas" w:hAnsi="Consolas"/>
+          <w:sz w:val="20"/>
+          <w:szCs w:val="20"/>
+        </w:rPr>
+        <w:t>Math.abs</w:t>
+      </w:r>
+      <w:proofErr w:type="spellEnd"/>
+      <w:r>
+        <w:rPr>
+          <w:rFonts w:ascii="Consolas" w:hAnsi="Consolas"/>
+          <w:sz w:val="20"/>
+          <w:szCs w:val="20"/>
+        </w:rPr>
+        <w:t>(</w:t>
+      </w:r>
+      <w:proofErr w:type="spellStart"/>
+      <w:proofErr w:type="gramStart"/>
+      <w:r>
+        <w:rPr>
+          <w:rFonts w:ascii="Consolas" w:hAnsi="Consolas"/>
+          <w:sz w:val="20"/>
+          <w:szCs w:val="20"/>
+        </w:rPr>
+        <w:t>o.hashCode</w:t>
+      </w:r>
+      <w:proofErr w:type="spellEnd"/>
+      <w:proofErr w:type="gramEnd"/>
+      <w:r>
+        <w:rPr>
+          <w:rFonts w:ascii="Consolas" w:hAnsi="Consolas"/>
+          <w:sz w:val="20"/>
+          <w:szCs w:val="20"/>
+        </w:rPr>
+        <w:t xml:space="preserve">() % </w:t>
+      </w:r>
+      <w:proofErr w:type="spellStart"/>
+      <w:r>
+        <w:rPr>
+          <w:rFonts w:ascii="Consolas" w:hAnsi="Consolas"/>
+          <w:sz w:val="20"/>
+          <w:szCs w:val="20"/>
+        </w:rPr>
+        <w:t>hashTableSize</w:t>
+      </w:r>
+      <w:proofErr w:type="spellEnd"/>
+      <w:r>
+        <w:rPr>
+          <w:rFonts w:ascii="Consolas" w:hAnsi="Consolas"/>
+          <w:sz w:val="20"/>
+          <w:szCs w:val="20"/>
+        </w:rPr>
+        <w:t>); }</w:t>
       </w:r>
     </w:p>
     <w:p>
@@ -14377,23 +14836,36 @@
           <w:lang w:val="sr-Latn-RS"/>
         </w:rPr>
       </w:pPr>
+      <w:proofErr w:type="spellStart"/>
       <w:r>
         <w:t>Redefini</w:t>
       </w:r>
+      <w:proofErr w:type="spellEnd"/>
       <w:r>
         <w:rPr>
           <w:lang w:val="sr-Latn-RS"/>
         </w:rPr>
         <w:t xml:space="preserve">šući metod </w:t>
       </w:r>
-      <w:r>
-        <w:rPr>
-          <w:rFonts w:ascii="Consolas" w:hAnsi="Consolas"/>
-          <w:sz w:val="20"/>
-          <w:szCs w:val="20"/>
-          <w:lang w:val="sr-Latn-RS"/>
-        </w:rPr>
-        <w:t>hashCode()</w:t>
+      <w:proofErr w:type="gramStart"/>
+      <w:r>
+        <w:rPr>
+          <w:rFonts w:ascii="Consolas" w:hAnsi="Consolas"/>
+          <w:sz w:val="20"/>
+          <w:szCs w:val="20"/>
+          <w:lang w:val="sr-Latn-RS"/>
+        </w:rPr>
+        <w:t>hashCode(</w:t>
+      </w:r>
+      <w:proofErr w:type="gramEnd"/>
+      <w:r>
+        <w:rPr>
+          <w:rFonts w:ascii="Consolas" w:hAnsi="Consolas"/>
+          <w:sz w:val="20"/>
+          <w:szCs w:val="20"/>
+          <w:lang w:val="sr-Latn-RS"/>
+        </w:rPr>
+        <w:t>)</w:t>
       </w:r>
       <w:r>
         <w:rPr>
@@ -15494,20 +15966,72 @@
           <w:sz w:val="20"/>
           <w:szCs w:val="20"/>
         </w:rPr>
-        <w:t>[hashValue]=table[hashValue].next</w:t>
+        <w:t>[</w:t>
+      </w:r>
+      <w:proofErr w:type="spellStart"/>
+      <w:r>
+        <w:rPr>
+          <w:rFonts w:ascii="Consolas" w:hAnsi="Consolas" w:cs="Consolas"/>
+          <w:sz w:val="20"/>
+          <w:szCs w:val="20"/>
+        </w:rPr>
+        <w:t>hashValue</w:t>
+      </w:r>
+      <w:proofErr w:type="spellEnd"/>
+      <w:r>
+        <w:rPr>
+          <w:rFonts w:ascii="Consolas" w:hAnsi="Consolas" w:cs="Consolas"/>
+          <w:sz w:val="20"/>
+          <w:szCs w:val="20"/>
+        </w:rPr>
+        <w:t>]=table[</w:t>
+      </w:r>
+      <w:proofErr w:type="spellStart"/>
+      <w:r>
+        <w:rPr>
+          <w:rFonts w:ascii="Consolas" w:hAnsi="Consolas" w:cs="Consolas"/>
+          <w:sz w:val="20"/>
+          <w:szCs w:val="20"/>
+        </w:rPr>
+        <w:t>hashValue</w:t>
+      </w:r>
+      <w:proofErr w:type="spellEnd"/>
+      <w:r>
+        <w:rPr>
+          <w:rFonts w:ascii="Consolas" w:hAnsi="Consolas" w:cs="Consolas"/>
+          <w:sz w:val="20"/>
+          <w:szCs w:val="20"/>
+        </w:rPr>
+        <w:t>].next</w:t>
       </w:r>
       <w:r>
         <w:t xml:space="preserve">, a </w:t>
       </w:r>
+      <w:proofErr w:type="spellStart"/>
       <w:r>
         <w:rPr>
           <w:u w:val="single"/>
         </w:rPr>
-        <w:t>ako nije</w:t>
-      </w:r>
-      <w:r>
+        <w:t>ako</w:t>
+      </w:r>
+      <w:proofErr w:type="spellEnd"/>
+      <w:r>
+        <w:rPr>
+          <w:u w:val="single"/>
+        </w:rPr>
         <w:t xml:space="preserve"> </w:t>
       </w:r>
+      <w:proofErr w:type="spellStart"/>
+      <w:r>
+        <w:rPr>
+          <w:u w:val="single"/>
+        </w:rPr>
+        <w:t>nije</w:t>
+      </w:r>
+      <w:proofErr w:type="spellEnd"/>
+      <w:r>
+        <w:t xml:space="preserve"> </w:t>
+      </w:r>
       <w:r>
         <w:rPr>
           <w:rFonts w:ascii="Consolas" w:hAnsi="Consolas" w:cs="Consolas"/>
@@ -15528,8 +16052,29 @@
         <w:t>n</w:t>
       </w:r>
       <w:r>
-        <w:t xml:space="preserve"> je nizovni rezultat pretrage</w:t>
-      </w:r>
+        <w:t xml:space="preserve"> je </w:t>
+      </w:r>
+      <w:proofErr w:type="spellStart"/>
+      <w:r>
+        <w:t>nizovni</w:t>
+      </w:r>
+      <w:proofErr w:type="spellEnd"/>
+      <w:r>
+        <w:t xml:space="preserve"> </w:t>
+      </w:r>
+      <w:proofErr w:type="spellStart"/>
+      <w:r>
+        <w:t>rezultat</w:t>
+      </w:r>
+      <w:proofErr w:type="spellEnd"/>
+      <w:r>
+        <w:t xml:space="preserve"> </w:t>
+      </w:r>
+      <w:proofErr w:type="spellStart"/>
+      <w:r>
+        <w:t>pretrage</w:t>
+      </w:r>
+      <w:proofErr w:type="spellEnd"/>
       <w:r>
         <w:rPr>
           <w:lang w:val="sr-Latn-RS"/>
@@ -19844,7 +20389,21 @@
         <w:rPr>
           <w:rFonts w:ascii="Cambria Math" w:hAnsi="Cambria Math"/>
         </w:rPr>
-        <w:t xml:space="preserve">[i] = </w:t>
+        <w:t>[</w:t>
+      </w:r>
+      <w:proofErr w:type="spellStart"/>
+      <w:r>
+        <w:rPr>
+          <w:rFonts w:ascii="Cambria Math" w:hAnsi="Cambria Math"/>
+        </w:rPr>
+        <w:t>i</w:t>
+      </w:r>
+      <w:proofErr w:type="spellEnd"/>
+      <w:r>
+        <w:rPr>
+          <w:rFonts w:ascii="Cambria Math" w:hAnsi="Cambria Math"/>
+        </w:rPr>
+        <w:t xml:space="preserve">] = </w:t>
       </w:r>
       <w:r>
         <w:rPr>
@@ -19885,20 +20444,116 @@
         <w:rPr>
           <w:rFonts w:ascii="Cambria Math" w:hAnsi="Cambria Math"/>
         </w:rPr>
-        <w:t>S[i]</w:t>
-      </w:r>
-      <w:r>
-        <w:t xml:space="preserve"> jeste / nije u podskupu. </w:t>
-      </w:r>
-      <w:r>
-        <w:rPr>
-          <w:b/>
-          <w:bCs/>
-        </w:rPr>
-        <w:t>Parcijalna konfiguracija kombinatornog sistema</w:t>
-      </w:r>
-      <w:r>
-        <w:t xml:space="preserve"> – vektor </w:t>
+        <w:t>S[</w:t>
+      </w:r>
+      <w:proofErr w:type="spellStart"/>
+      <w:r>
+        <w:rPr>
+          <w:rFonts w:ascii="Cambria Math" w:hAnsi="Cambria Math"/>
+        </w:rPr>
+        <w:t>i</w:t>
+      </w:r>
+      <w:proofErr w:type="spellEnd"/>
+      <w:r>
+        <w:rPr>
+          <w:rFonts w:ascii="Cambria Math" w:hAnsi="Cambria Math"/>
+        </w:rPr>
+        <w:t>]</w:t>
+      </w:r>
+      <w:r>
+        <w:t xml:space="preserve"> </w:t>
+      </w:r>
+      <w:proofErr w:type="spellStart"/>
+      <w:r>
+        <w:t>jeste</w:t>
+      </w:r>
+      <w:proofErr w:type="spellEnd"/>
+      <w:r>
+        <w:t xml:space="preserve"> / </w:t>
+      </w:r>
+      <w:proofErr w:type="spellStart"/>
+      <w:r>
+        <w:t>nije</w:t>
+      </w:r>
+      <w:proofErr w:type="spellEnd"/>
+      <w:r>
+        <w:t xml:space="preserve"> u </w:t>
+      </w:r>
+      <w:proofErr w:type="spellStart"/>
+      <w:r>
+        <w:t>podskupu</w:t>
+      </w:r>
+      <w:proofErr w:type="spellEnd"/>
+      <w:r>
+        <w:t xml:space="preserve">. </w:t>
+      </w:r>
+      <w:proofErr w:type="spellStart"/>
+      <w:r>
+        <w:rPr>
+          <w:b/>
+          <w:bCs/>
+        </w:rPr>
+        <w:t>Parcijalna</w:t>
+      </w:r>
+      <w:proofErr w:type="spellEnd"/>
+      <w:r>
+        <w:rPr>
+          <w:b/>
+          <w:bCs/>
+        </w:rPr>
+        <w:t xml:space="preserve"> </w:t>
+      </w:r>
+      <w:proofErr w:type="spellStart"/>
+      <w:r>
+        <w:rPr>
+          <w:b/>
+          <w:bCs/>
+        </w:rPr>
+        <w:t>konfiguracija</w:t>
+      </w:r>
+      <w:proofErr w:type="spellEnd"/>
+      <w:r>
+        <w:rPr>
+          <w:b/>
+          <w:bCs/>
+        </w:rPr>
+        <w:t xml:space="preserve"> </w:t>
+      </w:r>
+      <w:proofErr w:type="spellStart"/>
+      <w:r>
+        <w:rPr>
+          <w:b/>
+          <w:bCs/>
+        </w:rPr>
+        <w:t>kombinatornog</w:t>
+      </w:r>
+      <w:proofErr w:type="spellEnd"/>
+      <w:r>
+        <w:rPr>
+          <w:b/>
+          <w:bCs/>
+        </w:rPr>
+        <w:t xml:space="preserve"> </w:t>
+      </w:r>
+      <w:proofErr w:type="spellStart"/>
+      <w:r>
+        <w:rPr>
+          <w:b/>
+          <w:bCs/>
+        </w:rPr>
+        <w:t>sistema</w:t>
+      </w:r>
+      <w:proofErr w:type="spellEnd"/>
+      <w:r>
+        <w:t xml:space="preserve"> – </w:t>
+      </w:r>
+      <w:proofErr w:type="spellStart"/>
+      <w:r>
+        <w:t>vektor</w:t>
+      </w:r>
+      <w:proofErr w:type="spellEnd"/>
+      <w:r>
+        <w:t xml:space="preserve"> </w:t>
       </w:r>
       <w:r>
         <w:rPr>
@@ -19923,14 +20578,64 @@
         <w:t>k &lt; t</w:t>
       </w:r>
       <w:r>
-        <w:t>, kod kojeg su prvih k komponenti poznat</w:t>
+        <w:t xml:space="preserve">, </w:t>
+      </w:r>
+      <w:proofErr w:type="spellStart"/>
+      <w:r>
+        <w:t>kod</w:t>
+      </w:r>
+      <w:proofErr w:type="spellEnd"/>
+      <w:r>
+        <w:t xml:space="preserve"> </w:t>
+      </w:r>
+      <w:proofErr w:type="spellStart"/>
+      <w:r>
+        <w:t>kojeg</w:t>
+      </w:r>
+      <w:proofErr w:type="spellEnd"/>
+      <w:r>
+        <w:t xml:space="preserve"> </w:t>
+      </w:r>
+      <w:proofErr w:type="spellStart"/>
+      <w:r>
+        <w:t>su</w:t>
+      </w:r>
+      <w:proofErr w:type="spellEnd"/>
+      <w:r>
+        <w:t xml:space="preserve"> </w:t>
+      </w:r>
+      <w:proofErr w:type="spellStart"/>
+      <w:r>
+        <w:t>prvih</w:t>
+      </w:r>
+      <w:proofErr w:type="spellEnd"/>
+      <w:r>
+        <w:t xml:space="preserve"> k </w:t>
+      </w:r>
+      <w:proofErr w:type="spellStart"/>
+      <w:r>
+        <w:t>komponenti</w:t>
+      </w:r>
+      <w:proofErr w:type="spellEnd"/>
+      <w:r>
+        <w:t xml:space="preserve"> </w:t>
+      </w:r>
+      <w:proofErr w:type="spellStart"/>
+      <w:r>
+        <w:t>poznat</w:t>
       </w:r>
       <w:r>
         <w:t>e</w:t>
       </w:r>
-      <w:r>
-        <w:t xml:space="preserve"> (odre</w:t>
-      </w:r>
+      <w:proofErr w:type="spellEnd"/>
+      <w:r>
+        <w:t xml:space="preserve"> (</w:t>
+      </w:r>
+      <w:proofErr w:type="spellStart"/>
+      <w:r>
+        <w:t>odre</w:t>
+      </w:r>
+      <w:proofErr w:type="spellEnd"/>
       <w:r>
         <w:rPr>
           <w:lang w:val="sr-Latn-RS"/>
@@ -25477,7 +26182,25 @@
           <w:sz w:val="20"/>
           <w:szCs w:val="20"/>
         </w:rPr>
-        <w:t>[i]</w:t>
+        <w:t>[</w:t>
+      </w:r>
+      <w:proofErr w:type="spellStart"/>
+      <w:r>
+        <w:rPr>
+          <w:rFonts w:ascii="Consolas" w:hAnsi="Consolas"/>
+          <w:sz w:val="20"/>
+          <w:szCs w:val="20"/>
+        </w:rPr>
+        <w:t>i</w:t>
+      </w:r>
+      <w:proofErr w:type="spellEnd"/>
+      <w:r>
+        <w:rPr>
+          <w:rFonts w:ascii="Consolas" w:hAnsi="Consolas"/>
+          <w:sz w:val="20"/>
+          <w:szCs w:val="20"/>
+        </w:rPr>
+        <w:t>]</w:t>
       </w:r>
       <w:r>
         <w:t>.</w:t>
@@ -26230,26 +26953,118 @@
           <w:sz w:val="16"/>
           <w:szCs w:val="16"/>
         </w:rPr>
-        <w:t>for (int i = 0; i &lt; S.length; i++) {</w:t>
-      </w:r>
-    </w:p>
-    <w:p>
-      <w:pPr>
-        <w:ind w:left="851"/>
-        <w:jc w:val="both"/>
+        <w:t xml:space="preserve">for (int </w:t>
+      </w:r>
+      <w:proofErr w:type="spellStart"/>
+      <w:r>
         <w:rPr>
           <w:rFonts w:ascii="Consolas" w:hAnsi="Consolas" w:cs="Consolas"/>
           <w:sz w:val="16"/>
           <w:szCs w:val="16"/>
         </w:rPr>
-      </w:pPr>
+        <w:t>i</w:t>
+      </w:r>
+      <w:proofErr w:type="spellEnd"/>
       <w:r>
         <w:rPr>
           <w:rFonts w:ascii="Consolas" w:hAnsi="Consolas" w:cs="Consolas"/>
           <w:sz w:val="16"/>
           <w:szCs w:val="16"/>
         </w:rPr>
-        <w:t>if (solution U {S[i]} satisfies P) {</w:t>
+        <w:t xml:space="preserve"> = 0; </w:t>
+      </w:r>
+      <w:proofErr w:type="spellStart"/>
+      <w:r>
+        <w:rPr>
+          <w:rFonts w:ascii="Consolas" w:hAnsi="Consolas" w:cs="Consolas"/>
+          <w:sz w:val="16"/>
+          <w:szCs w:val="16"/>
+        </w:rPr>
+        <w:t>i</w:t>
+      </w:r>
+      <w:proofErr w:type="spellEnd"/>
+      <w:r>
+        <w:rPr>
+          <w:rFonts w:ascii="Consolas" w:hAnsi="Consolas" w:cs="Consolas"/>
+          <w:sz w:val="16"/>
+          <w:szCs w:val="16"/>
+        </w:rPr>
+        <w:t xml:space="preserve"> &lt; </w:t>
+      </w:r>
+      <w:proofErr w:type="spellStart"/>
+      <w:proofErr w:type="gramStart"/>
+      <w:r>
+        <w:rPr>
+          <w:rFonts w:ascii="Consolas" w:hAnsi="Consolas" w:cs="Consolas"/>
+          <w:sz w:val="16"/>
+          <w:szCs w:val="16"/>
+        </w:rPr>
+        <w:t>S.length</w:t>
+      </w:r>
+      <w:proofErr w:type="spellEnd"/>
+      <w:proofErr w:type="gramEnd"/>
+      <w:r>
+        <w:rPr>
+          <w:rFonts w:ascii="Consolas" w:hAnsi="Consolas" w:cs="Consolas"/>
+          <w:sz w:val="16"/>
+          <w:szCs w:val="16"/>
+        </w:rPr>
+        <w:t xml:space="preserve">; </w:t>
+      </w:r>
+      <w:proofErr w:type="spellStart"/>
+      <w:r>
+        <w:rPr>
+          <w:rFonts w:ascii="Consolas" w:hAnsi="Consolas" w:cs="Consolas"/>
+          <w:sz w:val="16"/>
+          <w:szCs w:val="16"/>
+        </w:rPr>
+        <w:t>i</w:t>
+      </w:r>
+      <w:proofErr w:type="spellEnd"/>
+      <w:r>
+        <w:rPr>
+          <w:rFonts w:ascii="Consolas" w:hAnsi="Consolas" w:cs="Consolas"/>
+          <w:sz w:val="16"/>
+          <w:szCs w:val="16"/>
+        </w:rPr>
+        <w:t>++) {</w:t>
+      </w:r>
+    </w:p>
+    <w:p>
+      <w:pPr>
+        <w:ind w:left="851"/>
+        <w:jc w:val="both"/>
+        <w:rPr>
+          <w:rFonts w:ascii="Consolas" w:hAnsi="Consolas" w:cs="Consolas"/>
+          <w:sz w:val="16"/>
+          <w:szCs w:val="16"/>
+        </w:rPr>
+      </w:pPr>
+      <w:r>
+        <w:rPr>
+          <w:rFonts w:ascii="Consolas" w:hAnsi="Consolas" w:cs="Consolas"/>
+          <w:sz w:val="16"/>
+          <w:szCs w:val="16"/>
+        </w:rPr>
+        <w:t>if (solution U {S[</w:t>
+      </w:r>
+      <w:proofErr w:type="spellStart"/>
+      <w:r>
+        <w:rPr>
+          <w:rFonts w:ascii="Consolas" w:hAnsi="Consolas" w:cs="Consolas"/>
+          <w:sz w:val="16"/>
+          <w:szCs w:val="16"/>
+        </w:rPr>
+        <w:t>i</w:t>
+      </w:r>
+      <w:proofErr w:type="spellEnd"/>
+      <w:r>
+        <w:rPr>
+          <w:rFonts w:ascii="Consolas" w:hAnsi="Consolas" w:cs="Consolas"/>
+          <w:sz w:val="16"/>
+          <w:szCs w:val="16"/>
+        </w:rPr>
+        <w:t>]} satisfies P) {</w:t>
       </w:r>
     </w:p>
     <w:p>
@@ -26269,23 +27084,26 @@
           <w:sz w:val="16"/>
           <w:szCs w:val="16"/>
         </w:rPr>
-        <w:t xml:space="preserve">solution = solution U {S[i]} </w:t>
-      </w:r>
+        <w:t>solution = solution U {S[</w:t>
+      </w:r>
+      <w:proofErr w:type="spellStart"/>
       <w:r>
         <w:rPr>
           <w:rFonts w:ascii="Consolas" w:hAnsi="Consolas" w:cs="Consolas"/>
           <w:sz w:val="16"/>
           <w:szCs w:val="16"/>
         </w:rPr>
-        <w:t xml:space="preserve"> </w:t>
-      </w:r>
+        <w:t>i</w:t>
+      </w:r>
+      <w:proofErr w:type="spellEnd"/>
+      <w:proofErr w:type="gramStart"/>
       <w:r>
         <w:rPr>
           <w:rFonts w:ascii="Consolas" w:hAnsi="Consolas" w:cs="Consolas"/>
           <w:sz w:val="16"/>
           <w:szCs w:val="16"/>
         </w:rPr>
-        <w:t xml:space="preserve">} </w:t>
+        <w:t xml:space="preserve">]} </w:t>
       </w:r>
       <w:r>
         <w:rPr>
@@ -26301,8 +27119,9 @@
           <w:sz w:val="16"/>
           <w:szCs w:val="16"/>
         </w:rPr>
-        <w:t xml:space="preserve">} </w:t>
-      </w:r>
+        <w:t>}</w:t>
+      </w:r>
+      <w:proofErr w:type="gramEnd"/>
       <w:r>
         <w:rPr>
           <w:rFonts w:ascii="Consolas" w:hAnsi="Consolas" w:cs="Consolas"/>
@@ -26317,6 +27136,30 @@
           <w:sz w:val="16"/>
           <w:szCs w:val="16"/>
         </w:rPr>
+        <w:t xml:space="preserve"> </w:t>
+      </w:r>
+      <w:r>
+        <w:rPr>
+          <w:rFonts w:ascii="Consolas" w:hAnsi="Consolas" w:cs="Consolas"/>
+          <w:sz w:val="16"/>
+          <w:szCs w:val="16"/>
+        </w:rPr>
+        <w:t xml:space="preserve">} </w:t>
+      </w:r>
+      <w:r>
+        <w:rPr>
+          <w:rFonts w:ascii="Consolas" w:hAnsi="Consolas" w:cs="Consolas"/>
+          <w:sz w:val="16"/>
+          <w:szCs w:val="16"/>
+        </w:rPr>
+        <w:t xml:space="preserve"> </w:t>
+      </w:r>
+      <w:r>
+        <w:rPr>
+          <w:rFonts w:ascii="Consolas" w:hAnsi="Consolas" w:cs="Consolas"/>
+          <w:sz w:val="16"/>
+          <w:szCs w:val="16"/>
+        </w:rPr>
         <w:t>}</w:t>
       </w:r>
     </w:p>
@@ -26337,16 +27180,26 @@
           <w:sz w:val="16"/>
           <w:szCs w:val="16"/>
         </w:rPr>
-        <w:t>return solution</w:t>
-      </w:r>
+        <w:t xml:space="preserve">return </w:t>
+      </w:r>
+      <w:proofErr w:type="gramStart"/>
       <w:r>
         <w:rPr>
           <w:rFonts w:ascii="Consolas" w:hAnsi="Consolas" w:cs="Consolas"/>
           <w:sz w:val="16"/>
           <w:szCs w:val="16"/>
         </w:rPr>
+        <w:t>solution</w:t>
+      </w:r>
+      <w:r>
+        <w:rPr>
+          <w:rFonts w:ascii="Consolas" w:hAnsi="Consolas" w:cs="Consolas"/>
+          <w:sz w:val="16"/>
+          <w:szCs w:val="16"/>
+        </w:rPr>
         <w:t xml:space="preserve">  }</w:t>
       </w:r>
+      <w:proofErr w:type="gramEnd"/>
     </w:p>
     <w:p>
       <w:pPr>
@@ -26445,7 +27298,55 @@
         <w:t>/ weight</w:t>
       </w:r>
       <w:r>
-        <w:t>); konkretan primer dat na slajdovima sa predavanja.</w:t>
+        <w:t xml:space="preserve">); </w:t>
+      </w:r>
+      <w:proofErr w:type="spellStart"/>
+      <w:r>
+        <w:t>konkretan</w:t>
+      </w:r>
+      <w:proofErr w:type="spellEnd"/>
+      <w:r>
+        <w:t xml:space="preserve"> primer </w:t>
+      </w:r>
+      <w:proofErr w:type="spellStart"/>
+      <w:r>
+        <w:t>dat</w:t>
+      </w:r>
+      <w:proofErr w:type="spellEnd"/>
+      <w:r>
+        <w:t xml:space="preserve"> </w:t>
+      </w:r>
+      <w:proofErr w:type="spellStart"/>
+      <w:r>
+        <w:t>na</w:t>
+      </w:r>
+      <w:proofErr w:type="spellEnd"/>
+      <w:r>
+        <w:t xml:space="preserve"> </w:t>
+      </w:r>
+      <w:proofErr w:type="spellStart"/>
+      <w:r>
+        <w:t>slajdovima</w:t>
+      </w:r>
+      <w:proofErr w:type="spellEnd"/>
+      <w:r>
+        <w:t xml:space="preserve"> </w:t>
+      </w:r>
+      <w:proofErr w:type="spellStart"/>
+      <w:r>
+        <w:t>sa</w:t>
+      </w:r>
+      <w:proofErr w:type="spellEnd"/>
+      <w:r>
+        <w:t xml:space="preserve"> </w:t>
+      </w:r>
+      <w:proofErr w:type="spellStart"/>
+      <w:r>
+        <w:t>predavanja</w:t>
+      </w:r>
+      <w:proofErr w:type="spellEnd"/>
+      <w:r>
+        <w:t>.</w:t>
       </w:r>
     </w:p>
     <w:p>
@@ -26568,7 +27469,63 @@
         <w:t>k</w:t>
       </w:r>
       <w:r>
-        <w:t xml:space="preserve">-ti predmet jeste/nije u ruksaku; dopustivi elementi za </w:t>
+        <w:t>-</w:t>
+      </w:r>
+      <w:proofErr w:type="spellStart"/>
+      <w:r>
+        <w:t>ti</w:t>
+      </w:r>
+      <w:proofErr w:type="spellEnd"/>
+      <w:r>
+        <w:t xml:space="preserve"> </w:t>
+      </w:r>
+      <w:proofErr w:type="spellStart"/>
+      <w:r>
+        <w:t>predmet</w:t>
+      </w:r>
+      <w:proofErr w:type="spellEnd"/>
+      <w:r>
+        <w:t xml:space="preserve"> </w:t>
+      </w:r>
+      <w:proofErr w:type="spellStart"/>
+      <w:r>
+        <w:t>jeste</w:t>
+      </w:r>
+      <w:proofErr w:type="spellEnd"/>
+      <w:r>
+        <w:t>/</w:t>
+      </w:r>
+      <w:proofErr w:type="spellStart"/>
+      <w:r>
+        <w:t>nije</w:t>
+      </w:r>
+      <w:proofErr w:type="spellEnd"/>
+      <w:r>
+        <w:t xml:space="preserve"> u </w:t>
+      </w:r>
+      <w:proofErr w:type="spellStart"/>
+      <w:r>
+        <w:t>ruksaku</w:t>
+      </w:r>
+      <w:proofErr w:type="spellEnd"/>
+      <w:r>
+        <w:t xml:space="preserve">; </w:t>
+      </w:r>
+      <w:proofErr w:type="spellStart"/>
+      <w:r>
+        <w:t>dopustivi</w:t>
+      </w:r>
+      <w:proofErr w:type="spellEnd"/>
+      <w:r>
+        <w:t xml:space="preserve"> </w:t>
+      </w:r>
+      <w:proofErr w:type="spellStart"/>
+      <w:r>
+        <w:t>elementi</w:t>
+      </w:r>
+      <w:proofErr w:type="spellEnd"/>
+      <w:r>
+        <w:t xml:space="preserve"> za </w:t>
       </w:r>
       <w:r>
         <w:rPr>
@@ -26577,7 +27534,31 @@
         <w:t>k</w:t>
       </w:r>
       <w:r>
-        <w:t xml:space="preserve">-tu komponentu su: </w:t>
+        <w:t>-</w:t>
+      </w:r>
+      <w:proofErr w:type="spellStart"/>
+      <w:r>
+        <w:t>tu</w:t>
+      </w:r>
+      <w:proofErr w:type="spellEnd"/>
+      <w:r>
+        <w:t xml:space="preserve"> </w:t>
+      </w:r>
+      <w:proofErr w:type="spellStart"/>
+      <w:r>
+        <w:t>komponentu</w:t>
+      </w:r>
+      <w:proofErr w:type="spellEnd"/>
+      <w:r>
+        <w:t xml:space="preserve"> </w:t>
+      </w:r>
+      <w:proofErr w:type="spellStart"/>
+      <w:r>
+        <w:t>su</w:t>
+      </w:r>
+      <w:proofErr w:type="spellEnd"/>
+      <w:r>
+        <w:t xml:space="preserve">: </w:t>
       </w:r>
       <w:r>
         <w:rPr>
@@ -26590,8 +27571,13 @@
       <w:r>
         <w:t xml:space="preserve"> (</w:t>
       </w:r>
-      <w:r>
-        <w:t xml:space="preserve">ako se </w:t>
+      <w:proofErr w:type="spellStart"/>
+      <w:r>
+        <w:t>ako</w:t>
+      </w:r>
+      <w:proofErr w:type="spellEnd"/>
+      <w:r>
+        <w:t xml:space="preserve"> se </w:t>
       </w:r>
       <w:r>
         <w:rPr>
@@ -26600,7 +27586,103 @@
         <w:t>k</w:t>
       </w:r>
       <w:r>
-        <w:t xml:space="preserve">-ti predmet može smestiti u ranac – zbir težina prethodno ubačenih predmeta sa težinom </w:t>
+        <w:t>-</w:t>
+      </w:r>
+      <w:proofErr w:type="spellStart"/>
+      <w:r>
+        <w:t>ti</w:t>
+      </w:r>
+      <w:proofErr w:type="spellEnd"/>
+      <w:r>
+        <w:t xml:space="preserve"> </w:t>
+      </w:r>
+      <w:proofErr w:type="spellStart"/>
+      <w:r>
+        <w:t>predmet</w:t>
+      </w:r>
+      <w:proofErr w:type="spellEnd"/>
+      <w:r>
+        <w:t xml:space="preserve"> </w:t>
+      </w:r>
+      <w:proofErr w:type="spellStart"/>
+      <w:r>
+        <w:t>može</w:t>
+      </w:r>
+      <w:proofErr w:type="spellEnd"/>
+      <w:r>
+        <w:t xml:space="preserve"> </w:t>
+      </w:r>
+      <w:proofErr w:type="spellStart"/>
+      <w:r>
+        <w:t>smestiti</w:t>
+      </w:r>
+      <w:proofErr w:type="spellEnd"/>
+      <w:r>
+        <w:t xml:space="preserve"> u </w:t>
+      </w:r>
+      <w:proofErr w:type="spellStart"/>
+      <w:r>
+        <w:t>ranac</w:t>
+      </w:r>
+      <w:proofErr w:type="spellEnd"/>
+      <w:r>
+        <w:t xml:space="preserve"> – </w:t>
+      </w:r>
+      <w:proofErr w:type="spellStart"/>
+      <w:r>
+        <w:t>zbir</w:t>
+      </w:r>
+      <w:proofErr w:type="spellEnd"/>
+      <w:r>
+        <w:t xml:space="preserve"> </w:t>
+      </w:r>
+      <w:proofErr w:type="spellStart"/>
+      <w:r>
+        <w:t>težina</w:t>
+      </w:r>
+      <w:proofErr w:type="spellEnd"/>
+      <w:r>
+        <w:t xml:space="preserve"> </w:t>
+      </w:r>
+      <w:proofErr w:type="spellStart"/>
+      <w:r>
+        <w:t>prethodno</w:t>
+      </w:r>
+      <w:proofErr w:type="spellEnd"/>
+      <w:r>
+        <w:t xml:space="preserve"> </w:t>
+      </w:r>
+      <w:proofErr w:type="spellStart"/>
+      <w:r>
+        <w:t>ubačenih</w:t>
+      </w:r>
+      <w:proofErr w:type="spellEnd"/>
+      <w:r>
+        <w:t xml:space="preserve"> </w:t>
+      </w:r>
+      <w:proofErr w:type="spellStart"/>
+      <w:r>
+        <w:t>predmeta</w:t>
+      </w:r>
+      <w:proofErr w:type="spellEnd"/>
+      <w:r>
+        <w:t xml:space="preserve"> </w:t>
+      </w:r>
+      <w:proofErr w:type="spellStart"/>
+      <w:r>
+        <w:t>sa</w:t>
+      </w:r>
+      <w:proofErr w:type="spellEnd"/>
+      <w:r>
+        <w:t xml:space="preserve"> </w:t>
+      </w:r>
+      <w:proofErr w:type="spellStart"/>
+      <w:r>
+        <w:t>težinom</w:t>
+      </w:r>
+      <w:proofErr w:type="spellEnd"/>
+      <w:r>
+        <w:t xml:space="preserve"> </w:t>
       </w:r>
       <w:r>
         <w:rPr>
@@ -26609,7 +27691,63 @@
         <w:t>k</w:t>
       </w:r>
       <w:r>
-        <w:t xml:space="preserve">-tog je manja ili jednaka od maksimalno dozvoljene), ili </w:t>
+        <w:t xml:space="preserve">-tog je </w:t>
+      </w:r>
+      <w:proofErr w:type="spellStart"/>
+      <w:r>
+        <w:t>manja</w:t>
+      </w:r>
+      <w:proofErr w:type="spellEnd"/>
+      <w:r>
+        <w:t xml:space="preserve"> </w:t>
+      </w:r>
+      <w:proofErr w:type="spellStart"/>
+      <w:r>
+        <w:t>ili</w:t>
+      </w:r>
+      <w:proofErr w:type="spellEnd"/>
+      <w:r>
+        <w:t xml:space="preserve"> </w:t>
+      </w:r>
+      <w:proofErr w:type="spellStart"/>
+      <w:r>
+        <w:t>jednaka</w:t>
+      </w:r>
+      <w:proofErr w:type="spellEnd"/>
+      <w:r>
+        <w:t xml:space="preserve"> </w:t>
+      </w:r>
+      <w:proofErr w:type="spellStart"/>
+      <w:r>
+        <w:t>od</w:t>
+      </w:r>
+      <w:proofErr w:type="spellEnd"/>
+      <w:r>
+        <w:t xml:space="preserve"> </w:t>
+      </w:r>
+      <w:proofErr w:type="spellStart"/>
+      <w:r>
+        <w:t>maksimalno</w:t>
+      </w:r>
+      <w:proofErr w:type="spellEnd"/>
+      <w:r>
+        <w:t xml:space="preserve"> </w:t>
+      </w:r>
+      <w:proofErr w:type="spellStart"/>
+      <w:r>
+        <w:t>dozvoljene</w:t>
+      </w:r>
+      <w:proofErr w:type="spellEnd"/>
+      <w:r>
+        <w:t xml:space="preserve">), </w:t>
+      </w:r>
+      <w:proofErr w:type="spellStart"/>
+      <w:r>
+        <w:t>ili</w:t>
+      </w:r>
+      <w:proofErr w:type="spellEnd"/>
+      <w:r>
+        <w:t xml:space="preserve"> </w:t>
       </w:r>
       <w:r>
         <w:rPr>
@@ -26623,7 +27761,15 @@
         <w:t xml:space="preserve"> </w:t>
       </w:r>
       <w:r>
-        <w:t>(uvek).</w:t>
+        <w:t>(</w:t>
+      </w:r>
+      <w:proofErr w:type="spellStart"/>
+      <w:r>
+        <w:t>uvek</w:t>
+      </w:r>
+      <w:proofErr w:type="spellEnd"/>
+      <w:r>
+        <w:t>).</w:t>
       </w:r>
     </w:p>
     <w:p>
@@ -28017,7 +29163,21 @@
         <w:rPr>
           <w:rFonts w:ascii="Cambria Math" w:hAnsi="Cambria Math"/>
         </w:rPr>
-        <w:t>[i][j]</w:t>
+        <w:t>[</w:t>
+      </w:r>
+      <w:proofErr w:type="spellStart"/>
+      <w:r>
+        <w:rPr>
+          <w:rFonts w:ascii="Cambria Math" w:hAnsi="Cambria Math"/>
+        </w:rPr>
+        <w:t>i</w:t>
+      </w:r>
+      <w:proofErr w:type="spellEnd"/>
+      <w:r>
+        <w:rPr>
+          <w:rFonts w:ascii="Cambria Math" w:hAnsi="Cambria Math"/>
+        </w:rPr>
+        <w:t>][j]</w:t>
       </w:r>
       <w:r>
         <w:t xml:space="preserve"> </w:t>
@@ -37242,6 +38402,7 @@
         </w:rPr>
         <w:t>return s</w:t>
       </w:r>
+      <w:proofErr w:type="gramStart"/>
       <w:r>
         <w:rPr>
           <w:rFonts w:ascii="Consolas" w:hAnsi="Consolas"/>
@@ -37259,6 +38420,7 @@
         </w:rPr>
         <w:t>}</w:t>
       </w:r>
+      <w:proofErr w:type="gramEnd"/>
     </w:p>
     <w:p>
       <w:pPr>
@@ -40358,10 +41520,18 @@
         <w:rPr>
           <w:lang w:val="sr-Latn-RS"/>
         </w:rPr>
-        <w:t>; naivan pristup je u O(n</w:t>
-      </w:r>
-      <w:r>
-        <w:rPr>
+        <w:t xml:space="preserve">; naivan pristup je u </w:t>
+      </w:r>
+      <w:r>
+        <w:rPr>
+          <w:rFonts w:ascii="Cambria Math" w:hAnsi="Cambria Math"/>
+          <w:lang w:val="sr-Latn-RS"/>
+        </w:rPr>
+        <w:t>O(n</w:t>
+      </w:r>
+      <w:r>
+        <w:rPr>
+          <w:rFonts w:ascii="Cambria Math" w:hAnsi="Cambria Math"/>
           <w:vertAlign w:val="superscript"/>
           <w:lang w:val="sr-Latn-RS"/>
         </w:rPr>
@@ -40369,9 +41539,16 @@
       </w:r>
       <w:r>
         <w:rPr>
-          <w:lang w:val="sr-Latn-RS"/>
-        </w:rPr>
-        <w:t>) – prosto računanje distance između svake dve tačke tražeći minimum (primer).</w:t>
+          <w:rFonts w:ascii="Cambria Math" w:hAnsi="Cambria Math"/>
+          <w:lang w:val="sr-Latn-RS"/>
+        </w:rPr>
+        <w:t>)</w:t>
+      </w:r>
+      <w:r>
+        <w:rPr>
+          <w:lang w:val="sr-Latn-RS"/>
+        </w:rPr>
+        <w:t xml:space="preserve"> – prosto računanje distance između svake dve tačke tražeći minimum (primer).</w:t>
       </w:r>
     </w:p>
     <w:p>
@@ -40454,7 +41631,15 @@
         <w:t>[0 .. n/2]</w:t>
       </w:r>
       <w:r>
-        <w:t xml:space="preserve"> i </w:t>
+        <w:t xml:space="preserve"> </w:t>
+      </w:r>
+      <w:proofErr w:type="spellStart"/>
+      <w:r>
+        <w:t>i</w:t>
+      </w:r>
+      <w:proofErr w:type="spellEnd"/>
+      <w:r>
+        <w:t xml:space="preserve"> </w:t>
       </w:r>
       <w:r>
         <w:rPr>
@@ -40473,7 +41658,21 @@
         <w:rPr>
           <w:rFonts w:ascii="Cambria Math" w:hAnsi="Cambria Math"/>
         </w:rPr>
-        <w:t xml:space="preserve"> = S[n/2+1 .. n-1]</w:t>
+        <w:t xml:space="preserve"> = </w:t>
+      </w:r>
+      <w:proofErr w:type="gramStart"/>
+      <w:r>
+        <w:rPr>
+          <w:rFonts w:ascii="Cambria Math" w:hAnsi="Cambria Math"/>
+        </w:rPr>
+        <w:t>S[</w:t>
+      </w:r>
+      <w:proofErr w:type="gramEnd"/>
+      <w:r>
+        <w:rPr>
+          <w:rFonts w:ascii="Cambria Math" w:hAnsi="Cambria Math"/>
+        </w:rPr>
+        <w:t>n/2+1 .. n-1]</w:t>
       </w:r>
       <w:r>
         <w:t xml:space="preserve">, </w:t>
@@ -40482,10 +41681,28 @@
         <w:rPr>
           <w:rFonts w:ascii="Cambria Math" w:hAnsi="Cambria Math"/>
         </w:rPr>
-        <w:t>n = S.length</w:t>
-      </w:r>
-      <w:r>
-        <w:t xml:space="preserve">; uzimaju se </w:t>
+        <w:t xml:space="preserve">n = </w:t>
+      </w:r>
+      <w:proofErr w:type="spellStart"/>
+      <w:proofErr w:type="gramStart"/>
+      <w:r>
+        <w:rPr>
+          <w:rFonts w:ascii="Cambria Math" w:hAnsi="Cambria Math"/>
+        </w:rPr>
+        <w:t>S.length</w:t>
+      </w:r>
+      <w:proofErr w:type="spellEnd"/>
+      <w:proofErr w:type="gramEnd"/>
+      <w:r>
+        <w:t xml:space="preserve">; </w:t>
+      </w:r>
+      <w:proofErr w:type="spellStart"/>
+      <w:r>
+        <w:t>uzimaju</w:t>
+      </w:r>
+      <w:proofErr w:type="spellEnd"/>
+      <w:r>
+        <w:t xml:space="preserve"> se </w:t>
       </w:r>
       <w:r>
         <w:rPr>
@@ -40523,7 +41740,23 @@
         <w:t xml:space="preserve"> =</w:t>
       </w:r>
       <w:r>
-        <w:t xml:space="preserve"> minimalna distanca u </w:t>
+        <w:t xml:space="preserve"> </w:t>
+      </w:r>
+      <w:proofErr w:type="spellStart"/>
+      <w:r>
+        <w:t>minimalna</w:t>
+      </w:r>
+      <w:proofErr w:type="spellEnd"/>
+      <w:r>
+        <w:t xml:space="preserve"> </w:t>
+      </w:r>
+      <w:proofErr w:type="spellStart"/>
+      <w:r>
+        <w:t>distanca</w:t>
+      </w:r>
+      <w:proofErr w:type="spellEnd"/>
+      <w:r>
+        <w:t xml:space="preserve"> u </w:t>
       </w:r>
       <w:r>
         <w:rPr>
@@ -40659,7 +41892,79 @@
         <w:t>2</w:t>
       </w:r>
       <w:r>
-        <w:t xml:space="preserve">; ako bi se m3 tražio tako što se računa rastojanje svake dve tačke </w:t>
+        <w:t xml:space="preserve">; </w:t>
+      </w:r>
+      <w:proofErr w:type="spellStart"/>
+      <w:r>
+        <w:t>ako</w:t>
+      </w:r>
+      <w:proofErr w:type="spellEnd"/>
+      <w:r>
+        <w:t xml:space="preserve"> bi se m3 </w:t>
+      </w:r>
+      <w:proofErr w:type="spellStart"/>
+      <w:r>
+        <w:t>tražio</w:t>
+      </w:r>
+      <w:proofErr w:type="spellEnd"/>
+      <w:r>
+        <w:t xml:space="preserve"> </w:t>
+      </w:r>
+      <w:proofErr w:type="spellStart"/>
+      <w:r>
+        <w:t>tako</w:t>
+      </w:r>
+      <w:proofErr w:type="spellEnd"/>
+      <w:r>
+        <w:t xml:space="preserve"> </w:t>
+      </w:r>
+      <w:proofErr w:type="spellStart"/>
+      <w:r>
+        <w:t>što</w:t>
+      </w:r>
+      <w:proofErr w:type="spellEnd"/>
+      <w:r>
+        <w:t xml:space="preserve"> se </w:t>
+      </w:r>
+      <w:proofErr w:type="spellStart"/>
+      <w:r>
+        <w:t>računa</w:t>
+      </w:r>
+      <w:proofErr w:type="spellEnd"/>
+      <w:r>
+        <w:t xml:space="preserve"> </w:t>
+      </w:r>
+      <w:proofErr w:type="spellStart"/>
+      <w:r>
+        <w:t>rastojanje</w:t>
+      </w:r>
+      <w:proofErr w:type="spellEnd"/>
+      <w:r>
+        <w:t xml:space="preserve"> </w:t>
+      </w:r>
+      <w:proofErr w:type="spellStart"/>
+      <w:r>
+        <w:t>svake</w:t>
+      </w:r>
+      <w:proofErr w:type="spellEnd"/>
+      <w:r>
+        <w:t xml:space="preserve"> </w:t>
+      </w:r>
+      <w:proofErr w:type="spellStart"/>
+      <w:r>
+        <w:t>dve</w:t>
+      </w:r>
+      <w:proofErr w:type="spellEnd"/>
+      <w:r>
+        <w:t xml:space="preserve"> </w:t>
+      </w:r>
+      <w:proofErr w:type="spellStart"/>
+      <w:r>
+        <w:t>tačke</w:t>
+      </w:r>
+      <w:proofErr w:type="spellEnd"/>
+      <w:r>
+        <w:t xml:space="preserve"> </w:t>
       </w:r>
       <w:r>
         <w:rPr>
@@ -40732,7 +42037,23 @@
         <w:t>2</w:t>
       </w:r>
       <w:r>
-        <w:t xml:space="preserve"> tada bi važilo:</w:t>
+        <w:t xml:space="preserve"> </w:t>
+      </w:r>
+      <w:proofErr w:type="spellStart"/>
+      <w:r>
+        <w:t>tada</w:t>
+      </w:r>
+      <w:proofErr w:type="spellEnd"/>
+      <w:r>
+        <w:t xml:space="preserve"> bi </w:t>
+      </w:r>
+      <w:proofErr w:type="spellStart"/>
+      <w:r>
+        <w:t>važilo</w:t>
+      </w:r>
+      <w:proofErr w:type="spellEnd"/>
+      <w:r>
+        <w:t>:</w:t>
       </w:r>
     </w:p>
     <w:p>
@@ -40912,8 +42233,53 @@
         <w:spacing w:after="80"/>
         <w:jc w:val="both"/>
       </w:pPr>
-      <w:r>
-        <w:t xml:space="preserve">Pametniji “podeli i osvoji” pristup podrazumeva da se </w:t>
+      <w:proofErr w:type="spellStart"/>
+      <w:r>
+        <w:t>Pametniji</w:t>
+      </w:r>
+      <w:proofErr w:type="spellEnd"/>
+      <w:r>
+        <w:t xml:space="preserve"> “</w:t>
+      </w:r>
+      <w:proofErr w:type="spellStart"/>
+      <w:r>
+        <w:t>podeli</w:t>
+      </w:r>
+      <w:proofErr w:type="spellEnd"/>
+      <w:r>
+        <w:t xml:space="preserve"> </w:t>
+      </w:r>
+      <w:proofErr w:type="spellStart"/>
+      <w:r>
+        <w:t>i</w:t>
+      </w:r>
+      <w:proofErr w:type="spellEnd"/>
+      <w:r>
+        <w:t xml:space="preserve"> </w:t>
+      </w:r>
+      <w:proofErr w:type="spellStart"/>
+      <w:r>
+        <w:t>osvoji</w:t>
+      </w:r>
+      <w:proofErr w:type="spellEnd"/>
+      <w:r>
+        <w:t xml:space="preserve">” </w:t>
+      </w:r>
+      <w:proofErr w:type="spellStart"/>
+      <w:r>
+        <w:t>pristup</w:t>
+      </w:r>
+      <w:proofErr w:type="spellEnd"/>
+      <w:r>
+        <w:t xml:space="preserve"> </w:t>
+      </w:r>
+      <w:proofErr w:type="spellStart"/>
+      <w:r>
+        <w:t>podrazumeva</w:t>
+      </w:r>
+      <w:proofErr w:type="spellEnd"/>
+      <w:r>
+        <w:t xml:space="preserve"> da se </w:t>
       </w:r>
       <w:r>
         <w:rPr>
@@ -40922,7 +42288,15 @@
         <w:t>S</w:t>
       </w:r>
       <w:r>
-        <w:t xml:space="preserve"> sortira po </w:t>
+        <w:t xml:space="preserve"> </w:t>
+      </w:r>
+      <w:proofErr w:type="spellStart"/>
+      <w:r>
+        <w:t>sortira</w:t>
+      </w:r>
+      <w:proofErr w:type="spellEnd"/>
+      <w:r>
+        <w:t xml:space="preserve"> po </w:t>
       </w:r>
       <w:r>
         <w:rPr>
@@ -40931,7 +42305,55 @@
         <w:t>x</w:t>
       </w:r>
       <w:r>
-        <w:t xml:space="preserve"> koordinati, nakon čega se izvrši podela na </w:t>
+        <w:t xml:space="preserve"> </w:t>
+      </w:r>
+      <w:proofErr w:type="spellStart"/>
+      <w:r>
+        <w:t>koordinati</w:t>
+      </w:r>
+      <w:proofErr w:type="spellEnd"/>
+      <w:r>
+        <w:t xml:space="preserve">, </w:t>
+      </w:r>
+      <w:proofErr w:type="spellStart"/>
+      <w:r>
+        <w:t>nakon</w:t>
+      </w:r>
+      <w:proofErr w:type="spellEnd"/>
+      <w:r>
+        <w:t xml:space="preserve"> </w:t>
+      </w:r>
+      <w:proofErr w:type="spellStart"/>
+      <w:r>
+        <w:t>čega</w:t>
+      </w:r>
+      <w:proofErr w:type="spellEnd"/>
+      <w:r>
+        <w:t xml:space="preserve"> se </w:t>
+      </w:r>
+      <w:proofErr w:type="spellStart"/>
+      <w:r>
+        <w:t>izvrši</w:t>
+      </w:r>
+      <w:proofErr w:type="spellEnd"/>
+      <w:r>
+        <w:t xml:space="preserve"> </w:t>
+      </w:r>
+      <w:proofErr w:type="spellStart"/>
+      <w:r>
+        <w:t>podela</w:t>
+      </w:r>
+      <w:proofErr w:type="spellEnd"/>
+      <w:r>
+        <w:t xml:space="preserve"> </w:t>
+      </w:r>
+      <w:proofErr w:type="spellStart"/>
+      <w:r>
+        <w:t>na</w:t>
+      </w:r>
+      <w:proofErr w:type="spellEnd"/>
+      <w:r>
+        <w:t xml:space="preserve"> </w:t>
       </w:r>
       <w:r>
         <w:rPr>
@@ -40947,7 +42369,15 @@
         <w:t>1</w:t>
       </w:r>
       <w:r>
-        <w:t xml:space="preserve"> i </w:t>
+        <w:t xml:space="preserve"> </w:t>
+      </w:r>
+      <w:proofErr w:type="spellStart"/>
+      <w:r>
+        <w:t>i</w:t>
+      </w:r>
+      <w:proofErr w:type="spellEnd"/>
+      <w:r>
+        <w:t xml:space="preserve"> </w:t>
       </w:r>
       <w:r>
         <w:rPr>
@@ -41026,8 +42456,29 @@
           <w:lang w:val="sr-Latn-RS"/>
         </w:rPr>
       </w:pPr>
-      <w:r>
-        <w:t xml:space="preserve">Kod ovog pristupa </w:t>
+      <w:proofErr w:type="spellStart"/>
+      <w:r>
+        <w:t>Kod</w:t>
+      </w:r>
+      <w:proofErr w:type="spellEnd"/>
+      <w:r>
+        <w:t xml:space="preserve"> </w:t>
+      </w:r>
+      <w:proofErr w:type="spellStart"/>
+      <w:r>
+        <w:t>ovog</w:t>
+      </w:r>
+      <w:proofErr w:type="spellEnd"/>
+      <w:r>
+        <w:t xml:space="preserve"> </w:t>
+      </w:r>
+      <w:proofErr w:type="spellStart"/>
+      <w:r>
+        <w:t>pristupa</w:t>
+      </w:r>
+      <w:proofErr w:type="spellEnd"/>
+      <w:r>
+        <w:t xml:space="preserve"> </w:t>
       </w:r>
       <w:r>
         <w:rPr>
@@ -41042,7 +42493,21 @@
         <w:rPr>
           <w:rFonts w:ascii="Cambria Math" w:hAnsi="Cambria Math"/>
         </w:rPr>
-        <w:t>= min(m</w:t>
+        <w:t xml:space="preserve">= </w:t>
+      </w:r>
+      <w:proofErr w:type="gramStart"/>
+      <w:r>
+        <w:rPr>
+          <w:rFonts w:ascii="Cambria Math" w:hAnsi="Cambria Math"/>
+        </w:rPr>
+        <w:t>min(</w:t>
+      </w:r>
+      <w:proofErr w:type="gramEnd"/>
+      <w:r>
+        <w:rPr>
+          <w:rFonts w:ascii="Cambria Math" w:hAnsi="Cambria Math"/>
+        </w:rPr>
+        <w:t>m</w:t>
       </w:r>
       <w:r>
         <w:rPr>
@@ -41071,7 +42536,31 @@
         <w:t>)</w:t>
       </w:r>
       <w:r>
-        <w:t xml:space="preserve"> – poenta je napraviti niz </w:t>
+        <w:t xml:space="preserve"> – </w:t>
+      </w:r>
+      <w:proofErr w:type="spellStart"/>
+      <w:r>
+        <w:t>poenta</w:t>
+      </w:r>
+      <w:proofErr w:type="spellEnd"/>
+      <w:r>
+        <w:t xml:space="preserve"> je </w:t>
+      </w:r>
+      <w:proofErr w:type="spellStart"/>
+      <w:r>
+        <w:t>napraviti</w:t>
+      </w:r>
+      <w:proofErr w:type="spellEnd"/>
+      <w:r>
+        <w:t xml:space="preserve"> </w:t>
+      </w:r>
+      <w:proofErr w:type="spellStart"/>
+      <w:r>
+        <w:t>niz</w:t>
+      </w:r>
+      <w:proofErr w:type="spellEnd"/>
+      <w:r>
+        <w:t xml:space="preserve"> </w:t>
       </w:r>
       <w:r>
         <w:rPr>
@@ -41080,7 +42569,71 @@
         <w:t>C</w:t>
       </w:r>
       <w:r>
-        <w:t xml:space="preserve"> u kome su sadržane sve tačke koje su od tačke </w:t>
+        <w:t xml:space="preserve"> u </w:t>
+      </w:r>
+      <w:proofErr w:type="spellStart"/>
+      <w:r>
+        <w:t>kome</w:t>
+      </w:r>
+      <w:proofErr w:type="spellEnd"/>
+      <w:r>
+        <w:t xml:space="preserve"> </w:t>
+      </w:r>
+      <w:proofErr w:type="spellStart"/>
+      <w:r>
+        <w:t>su</w:t>
+      </w:r>
+      <w:proofErr w:type="spellEnd"/>
+      <w:r>
+        <w:t xml:space="preserve"> </w:t>
+      </w:r>
+      <w:proofErr w:type="spellStart"/>
+      <w:r>
+        <w:t>sadržane</w:t>
+      </w:r>
+      <w:proofErr w:type="spellEnd"/>
+      <w:r>
+        <w:t xml:space="preserve"> </w:t>
+      </w:r>
+      <w:proofErr w:type="spellStart"/>
+      <w:r>
+        <w:t>sve</w:t>
+      </w:r>
+      <w:proofErr w:type="spellEnd"/>
+      <w:r>
+        <w:t xml:space="preserve"> </w:t>
+      </w:r>
+      <w:proofErr w:type="spellStart"/>
+      <w:r>
+        <w:t>tačke</w:t>
+      </w:r>
+      <w:proofErr w:type="spellEnd"/>
+      <w:r>
+        <w:t xml:space="preserve"> </w:t>
+      </w:r>
+      <w:proofErr w:type="spellStart"/>
+      <w:r>
+        <w:t>koje</w:t>
+      </w:r>
+      <w:proofErr w:type="spellEnd"/>
+      <w:r>
+        <w:t xml:space="preserve"> </w:t>
+      </w:r>
+      <w:proofErr w:type="spellStart"/>
+      <w:r>
+        <w:t>su</w:t>
+      </w:r>
+      <w:proofErr w:type="spellEnd"/>
+      <w:r>
+        <w:t xml:space="preserve"> od </w:t>
+      </w:r>
+      <w:proofErr w:type="spellStart"/>
+      <w:r>
+        <w:t>tačke</w:t>
+      </w:r>
+      <w:proofErr w:type="spellEnd"/>
+      <w:r>
+        <w:t xml:space="preserve"> </w:t>
       </w:r>
       <w:r>
         <w:rPr>
@@ -41567,12 +43120,15 @@
           <w:lang w:val="sr-Latn-RS"/>
         </w:rPr>
       </w:pPr>
-      <w:r>
-        <w:rPr>
-          <w:lang w:val="sr-Latn-RS"/>
-        </w:rPr>
-        <w:t>URL</w:t>
-      </w:r>
+      <w:hyperlink r:id="rId59" w:history="1">
+        <w:r>
+          <w:rPr>
+            <w:rStyle w:val="Hyperlink"/>
+            <w:lang w:val="sr-Latn-RS"/>
+          </w:rPr>
+          <w:t>https://github.com/NikolaVetnic/SPA2/tree/master/src/p_vezba/qB16_string_distance</w:t>
+        </w:r>
+      </w:hyperlink>
     </w:p>
     <w:p>
       <w:pPr>
@@ -42278,7 +43834,21 @@
         <w:rPr>
           <w:rFonts w:ascii="Cambria Math" w:hAnsi="Cambria Math"/>
         </w:rPr>
-        <w:t xml:space="preserve"> + .. + s[L-1]*31 + s[L]</w:t>
+        <w:t xml:space="preserve"> + .. + s[L-</w:t>
+      </w:r>
+      <w:proofErr w:type="gramStart"/>
+      <w:r>
+        <w:rPr>
+          <w:rFonts w:ascii="Cambria Math" w:hAnsi="Cambria Math"/>
+        </w:rPr>
+        <w:t>1]*</w:t>
+      </w:r>
+      <w:proofErr w:type="gramEnd"/>
+      <w:r>
+        <w:rPr>
+          <w:rFonts w:ascii="Cambria Math" w:hAnsi="Cambria Math"/>
+        </w:rPr>
+        <w:t>31 + s[L]</w:t>
       </w:r>
       <w:r>
         <w:t xml:space="preserve">, </w:t>
@@ -42474,13 +44044,7 @@
         <w:rPr>
           <w:lang w:val="sr-Latn-RS"/>
         </w:rPr>
-        <w:t xml:space="preserve"> </w:t>
-      </w:r>
-      <w:r>
-        <w:rPr>
-          <w:lang w:val="sr-Latn-RS"/>
-        </w:rPr>
-        <w:t xml:space="preserve">za dugačak </w:t>
+        <w:t xml:space="preserve"> za dugačak </w:t>
       </w:r>
       <w:r>
         <w:rPr>
@@ -43139,12 +44703,15 @@
           <w:lang w:val="sr-Latn-RS"/>
         </w:rPr>
       </w:pPr>
-      <w:r>
-        <w:rPr>
-          <w:lang w:val="sr-Latn-RS"/>
-        </w:rPr>
-        <w:t>URL</w:t>
-      </w:r>
+      <w:hyperlink r:id="rId60" w:history="1">
+        <w:r>
+          <w:rPr>
+            <w:rStyle w:val="Hyperlink"/>
+            <w:lang w:val="sr-Latn-RS"/>
+          </w:rPr>
+          <w:t>https://github.com/NikolaVetnic/SPA2/tree/master/src/p_vezba/qB17_bf_rk_search</w:t>
+        </w:r>
+      </w:hyperlink>
     </w:p>
     <w:p>
       <w:pPr>
@@ -43684,7 +45251,7 @@
                     <pic:cNvPicPr/>
                   </pic:nvPicPr>
                   <pic:blipFill>
-                    <a:blip r:embed="rId59" cstate="print">
+                    <a:blip r:embed="rId61" cstate="print">
                       <a:extLst>
                         <a:ext uri="{28A0092B-C50C-407E-A947-70E740481C1C}">
                           <a14:useLocalDpi xmlns:a14="http://schemas.microsoft.com/office/drawing/2010/main" val="0"/>
@@ -43865,21 +45432,15 @@
           <w:lang w:val="sr-Latn-RS"/>
         </w:rPr>
       </w:pPr>
-      <w:r>
-        <w:rPr>
-          <w:lang w:val="sr-Latn-RS"/>
-        </w:rPr>
-        <w:t>URL</w:t>
-      </w:r>
-    </w:p>
-    <w:p>
-      <w:pPr>
-        <w:spacing w:after="80"/>
-        <w:jc w:val="both"/>
-        <w:rPr>
-          <w:lang w:val="sr-Latn-RS"/>
-        </w:rPr>
-      </w:pPr>
+      <w:hyperlink r:id="rId62" w:history="1">
+        <w:r>
+          <w:rPr>
+            <w:rStyle w:val="Hyperlink"/>
+            <w:lang w:val="sr-Latn-RS"/>
+          </w:rPr>
+          <w:t>https://github.com/NikolaVetnic/SPA2/tree/master/src/p_vezba/qB18_quick_search</w:t>
+        </w:r>
+      </w:hyperlink>
     </w:p>
     <w:p>
       <w:pPr>

</xml_diff>

<commit_message>
Skripta za usmeni, prva tri pitanja drugog dela.
</commit_message>
<xml_diff>
--- a/doc/SPA2_UsmeniIspit.docx
+++ b/doc/SPA2_UsmeniIspit.docx
@@ -12821,6 +12821,7 @@
     </w:p>
     <w:p>
       <w:pPr>
+        <w:spacing w:after="80"/>
         <w:jc w:val="both"/>
         <w:rPr>
           <w:lang w:val="sr-Latn-RS"/>
@@ -13504,6 +13505,7 @@
     </w:p>
     <w:p>
       <w:pPr>
+        <w:spacing w:after="80"/>
         <w:jc w:val="both"/>
         <w:rPr>
           <w:lang w:val="sr-Latn-RS"/>
@@ -15853,6 +15855,7 @@
     </w:p>
     <w:p>
       <w:pPr>
+        <w:spacing w:after="80"/>
         <w:jc w:val="both"/>
         <w:rPr>
           <w:lang w:val="sr-Latn-RS"/>
@@ -17075,6 +17078,7 @@
           <w:bCs/>
           <w:lang w:val="sr-Latn-RS"/>
         </w:rPr>
+        <w:lastRenderedPageBreak/>
         <w:t>Lanac kolizija</w:t>
       </w:r>
       <w:r>
@@ -17182,14 +17186,7 @@
         <w:rPr>
           <w:lang w:val="sr-Latn-RS"/>
         </w:rPr>
-        <w:t xml:space="preserve">; </w:t>
-      </w:r>
-      <w:r>
-        <w:rPr>
-          <w:lang w:val="sr-Latn-RS"/>
-        </w:rPr>
-        <w:lastRenderedPageBreak/>
-        <w:t xml:space="preserve">prvih </w:t>
+        <w:t xml:space="preserve">; prvih </w:t>
       </w:r>
       <w:r>
         <w:rPr>
@@ -17741,6 +17738,7 @@
     </w:p>
     <w:p>
       <w:pPr>
+        <w:spacing w:after="80"/>
         <w:jc w:val="both"/>
         <w:rPr>
           <w:lang w:val="sr-Latn-RS"/>
@@ -18405,6 +18403,7 @@
     </w:p>
     <w:p>
       <w:pPr>
+        <w:spacing w:after="80"/>
         <w:jc w:val="both"/>
         <w:rPr>
           <w:lang w:val="sr-Latn-RS"/>
@@ -18726,6 +18725,7 @@
           <w:bCs/>
           <w:lang w:val="sr-Latn-RS"/>
         </w:rPr>
+        <w:lastRenderedPageBreak/>
         <w:t>A</w:t>
       </w:r>
       <w:r>
@@ -18796,7 +18796,6 @@
           <w:szCs w:val="20"/>
           <w:lang w:val="sr-Latn-RS"/>
         </w:rPr>
-        <w:lastRenderedPageBreak/>
         <w:t>private static class Node</w:t>
       </w:r>
       <w:r>
@@ -19255,6 +19254,7 @@
     </w:p>
     <w:p>
       <w:pPr>
+        <w:spacing w:after="80"/>
         <w:jc w:val="both"/>
         <w:rPr>
           <w:lang w:val="sr-Latn-RS"/>
@@ -19721,6 +19721,7 @@
     </w:p>
     <w:p>
       <w:pPr>
+        <w:spacing w:after="80"/>
         <w:jc w:val="both"/>
         <w:rPr>
           <w:lang w:val="sr-Latn-RS"/>
@@ -20324,7 +20325,14 @@
         <w:rPr>
           <w:lang w:val="sr-Latn-RS"/>
         </w:rPr>
-        <w:t xml:space="preserve"> – logički vektor </w:t>
+        <w:t xml:space="preserve"> – logički </w:t>
+      </w:r>
+      <w:r>
+        <w:rPr>
+          <w:lang w:val="sr-Latn-RS"/>
+        </w:rPr>
+        <w:lastRenderedPageBreak/>
+        <w:t xml:space="preserve">vektor </w:t>
       </w:r>
       <w:r>
         <w:rPr>
@@ -20659,7 +20667,6 @@
           <w:iCs/>
           <w:lang w:val="sr-Latn-RS"/>
         </w:rPr>
-        <w:lastRenderedPageBreak/>
         <w:t>B</w:t>
       </w:r>
       <w:r>
@@ -22784,7 +22791,14 @@
         <w:rPr>
           <w:lang w:val="sr-Latn-RS"/>
         </w:rPr>
-        <w:t xml:space="preserve">-ta komponenta parcijalne konfiguracije; sledi provera da li je dužina parcijalne konfiguracije jednaka dužini vektora </w:t>
+        <w:t xml:space="preserve">-ta komponenta parcijalne konfiguracije; sledi provera da li je </w:t>
+      </w:r>
+      <w:r>
+        <w:rPr>
+          <w:lang w:val="sr-Latn-RS"/>
+        </w:rPr>
+        <w:lastRenderedPageBreak/>
+        <w:t xml:space="preserve">dužina parcijalne konfiguracije jednaka dužini vektora </w:t>
       </w:r>
       <w:r>
         <w:rPr>
@@ -22799,14 +22813,7 @@
         <w:rPr>
           <w:lang w:val="sr-Latn-RS"/>
         </w:rPr>
-        <w:t xml:space="preserve"> – ako jeste znači da imamo rešenje, a ako nije prelazi se na sledeću komponentu i računa se lista dopustivih za nju; na kraju se, </w:t>
-      </w:r>
-      <w:r>
-        <w:rPr>
-          <w:lang w:val="sr-Latn-RS"/>
-        </w:rPr>
-        <w:lastRenderedPageBreak/>
-        <w:t xml:space="preserve">unutar </w:t>
+        <w:t xml:space="preserve"> – ako jeste znači da imamo rešenje, a ako nije prelazi se na sledeću komponentu i računa se lista dopustivih za nju; na kraju se, unutar </w:t>
       </w:r>
       <w:r>
         <w:rPr>
@@ -23727,23 +23734,6 @@
         </w:rPr>
         <w:t xml:space="preserve"> } }</w:t>
       </w:r>
-    </w:p>
-    <w:p>
-      <w:pPr>
-        <w:jc w:val="right"/>
-        <w:rPr>
-          <w:lang w:val="sr-Latn-RS"/>
-        </w:rPr>
-      </w:pPr>
-      <w:hyperlink r:id="rId38" w:history="1">
-        <w:r>
-          <w:rPr>
-            <w:rStyle w:val="Hyperlink"/>
-            <w:lang w:val="sr-Latn-RS"/>
-          </w:rPr>
-          <w:t>https://github.com/NikolaVetnic/SPA2/tree/master/src/p06_backtrack</w:t>
-        </w:r>
-      </w:hyperlink>
     </w:p>
     <w:p>
       <w:pPr>
@@ -24813,7 +24803,14 @@
         <w:rPr>
           <w:lang w:val="sr-Latn-RS"/>
         </w:rPr>
-        <w:t xml:space="preserve"> – ako da štampa se i beleži, ako ne izvrši se </w:t>
+        <w:t xml:space="preserve"> – ako </w:t>
+      </w:r>
+      <w:r>
+        <w:rPr>
+          <w:lang w:val="sr-Latn-RS"/>
+        </w:rPr>
+        <w:lastRenderedPageBreak/>
+        <w:t xml:space="preserve">da štampa se i beleži, ako ne izvrši se </w:t>
       </w:r>
       <w:r>
         <w:rPr>
@@ -24838,7 +24835,6 @@
           <w:u w:val="single"/>
           <w:lang w:val="sr-Latn-RS"/>
         </w:rPr>
-        <w:lastRenderedPageBreak/>
         <w:t>find</w:t>
       </w:r>
       <w:r>
@@ -25771,6 +25767,7 @@
     </w:p>
     <w:p>
       <w:pPr>
+        <w:spacing w:after="80"/>
         <w:jc w:val="both"/>
       </w:pPr>
       <w:r>
@@ -26210,12 +26207,12 @@
       <w:pPr>
         <w:jc w:val="right"/>
       </w:pPr>
-      <w:hyperlink r:id="rId39" w:history="1">
+      <w:hyperlink r:id="rId38" w:history="1">
         <w:r>
           <w:rPr>
             <w:rStyle w:val="Hyperlink"/>
           </w:rPr>
-          <w:t>https://github.com/NikolaVetnic/SPA2/tree/master/src/p06_backtrack</w:t>
+          <w:t>https://github.com/NikolaVetnic/SPA2/tree/master/src/p_vezba/qB02_nqueens</w:t>
         </w:r>
       </w:hyperlink>
     </w:p>
@@ -27210,14 +27207,8 @@
         <w:rPr>
           <w:lang w:val="sr-Latn-RS"/>
         </w:rPr>
-        <w:t xml:space="preserve">Ideja gramzivih algoritama je da lokalno optimalne odluke vode globalno optimalnom rešenju, kao i da se jednom doneta odluka više ne može opozvati; gramzive strategije za punjenje </w:t>
-      </w:r>
-      <w:r>
-        <w:rPr>
-          <w:lang w:val="sr-Latn-RS"/>
-        </w:rPr>
         <w:lastRenderedPageBreak/>
-        <w:t xml:space="preserve">ranca: </w:t>
+        <w:t xml:space="preserve">Ideja gramzivih algoritama je da lokalno optimalne odluke vode globalno optimalnom rešenju, kao i da se jednom doneta odluka više ne može opozvati; gramzive strategije za punjenje ranca: </w:t>
       </w:r>
       <w:r>
         <w:rPr>
@@ -27776,9 +27767,14 @@
       <w:pPr>
         <w:jc w:val="right"/>
       </w:pPr>
-      <w:r>
-        <w:t>URL</w:t>
-      </w:r>
+      <w:hyperlink r:id="rId39" w:history="1">
+        <w:r>
+          <w:rPr>
+            <w:rStyle w:val="Hyperlink"/>
+          </w:rPr>
+          <w:t>https://github.com/NikolaVetnic/SPA2/tree/master/src/p_vezba/qB03_knapsack</w:t>
+        </w:r>
+      </w:hyperlink>
     </w:p>
     <w:p>
       <w:pPr>
@@ -28972,7 +28968,14 @@
         <w:rPr>
           <w:lang w:val="sr-Latn-RS"/>
         </w:rPr>
-        <w:t xml:space="preserve"> zbog čega mora postojati relacija između optimalnog rešenja celog problema i njegovih manjih instanci, a takođe i trivijalne instance od </w:t>
+        <w:t xml:space="preserve"> zbog čega mora postojati relacija između optimalnog rešenja celog problema i njegovih manjih instanci, a takođe i trivijalne instance </w:t>
+      </w:r>
+      <w:r>
+        <w:rPr>
+          <w:lang w:val="sr-Latn-RS"/>
+        </w:rPr>
+        <w:lastRenderedPageBreak/>
+        <w:t xml:space="preserve">od </w:t>
       </w:r>
       <w:r>
         <w:rPr>
@@ -29016,7 +29019,6 @@
           <w:bCs/>
           <w:lang w:val="sr-Latn-RS"/>
         </w:rPr>
-        <w:lastRenderedPageBreak/>
         <w:t>P</w:t>
       </w:r>
       <w:r>
@@ -32236,6 +32238,7 @@
           <w:highlight w:val="black"/>
           <w:lang w:val="sr-Latn-RS"/>
         </w:rPr>
+        <w:lastRenderedPageBreak/>
         <w:t>c</w:t>
       </w:r>
       <w:r>
@@ -32566,7 +32569,6 @@
         <w:rPr>
           <w:lang w:val="sr-Latn-RS"/>
         </w:rPr>
-        <w:lastRenderedPageBreak/>
         <w:t>Rešenje se rekonstruiše „šetnjom“ od poslednjeg do prvog elementa matrice</w:t>
       </w:r>
       <w:r>
@@ -33992,14 +33994,7 @@
         <w:rPr>
           <w:lang w:val="sr-Latn-RS"/>
         </w:rPr>
-        <w:t xml:space="preserve">iz reda se ukloni prvi element – ako je to </w:t>
-      </w:r>
-      <w:r>
-        <w:rPr>
-          <w:lang w:val="sr-Latn-RS"/>
-        </w:rPr>
-        <w:lastRenderedPageBreak/>
-        <w:t xml:space="preserve">tražena informacija postupak je završen; </w:t>
+        <w:t xml:space="preserve">iz reda se ukloni prvi element – ako je to tražena informacija postupak je završen; </w:t>
       </w:r>
       <w:r>
         <w:rPr>
@@ -35448,6 +35443,7 @@
           <w:bCs/>
           <w:lang w:val="sr-Latn-RS"/>
         </w:rPr>
+        <w:lastRenderedPageBreak/>
         <w:t>Brisanje unutrašnjeg čvora</w:t>
       </w:r>
       <w:r>
@@ -35621,14 +35617,7 @@
         <w:rPr>
           <w:lang w:val="sr-Latn-RS"/>
         </w:rPr>
-        <w:t xml:space="preserve"> očuvana je osobina BST-a – s jedne </w:t>
-      </w:r>
-      <w:r>
-        <w:rPr>
-          <w:lang w:val="sr-Latn-RS"/>
-        </w:rPr>
-        <w:lastRenderedPageBreak/>
-        <w:t xml:space="preserve">strane, </w:t>
+        <w:t xml:space="preserve"> očuvana je osobina BST-a – s jedne strane, </w:t>
       </w:r>
       <w:r>
         <w:rPr>
@@ -37936,7 +37925,6 @@
           <w:iCs/>
           <w:lang w:val="sr-Latn-RS"/>
         </w:rPr>
-        <w:lastRenderedPageBreak/>
         <w:t>D</w:t>
       </w:r>
       <w:r>
@@ -40931,6 +40919,7 @@
         <w:rPr>
           <w:lang w:val="sr-Latn-RS"/>
         </w:rPr>
+        <w:lastRenderedPageBreak/>
         <w:t xml:space="preserve">Štrasen je pokazao da se blokovi matrice </w:t>
       </w:r>
       <w:r>
@@ -43515,7 +43504,14 @@
         <w:rPr>
           <w:lang w:val="sr-Latn-RS"/>
         </w:rPr>
-        <w:t xml:space="preserve">kod prvog nepoklapanja poravnatih znakova </w:t>
+        <w:t xml:space="preserve">kod prvog nepoklapanja </w:t>
+      </w:r>
+      <w:r>
+        <w:rPr>
+          <w:lang w:val="sr-Latn-RS"/>
+        </w:rPr>
+        <w:lastRenderedPageBreak/>
+        <w:t xml:space="preserve">poravnatih znakova </w:t>
       </w:r>
       <w:r>
         <w:rPr>
@@ -43717,14 +43713,7 @@
         <w:rPr>
           <w:lang w:val="sr-Latn-RS"/>
         </w:rPr>
-        <w:t xml:space="preserve"> razlikuju tada se sigurno za da nema </w:t>
-      </w:r>
-      <w:r>
-        <w:rPr>
-          <w:lang w:val="sr-Latn-RS"/>
-        </w:rPr>
-        <w:lastRenderedPageBreak/>
-        <w:t xml:space="preserve">poklapanja svih poravnatih karaktera, u suprotnom se poredi znak po znak kao kod </w:t>
+        <w:t xml:space="preserve"> razlikuju tada se sigurno za da nema poklapanja svih poravnatih karaktera, u suprotnom se poredi znak po znak kao kod </w:t>
       </w:r>
       <w:r>
         <w:rPr>
@@ -45441,24 +45430,6 @@
           <w:t>https://github.com/NikolaVetnic/SPA2/tree/master/src/p_vezba/qB18_quick_search</w:t>
         </w:r>
       </w:hyperlink>
-    </w:p>
-    <w:p>
-      <w:pPr>
-        <w:spacing w:after="80"/>
-        <w:jc w:val="both"/>
-        <w:rPr>
-          <w:lang w:val="sr-Latn-RS"/>
-        </w:rPr>
-      </w:pPr>
-    </w:p>
-    <w:p>
-      <w:pPr>
-        <w:spacing w:after="80"/>
-        <w:jc w:val="both"/>
-        <w:rPr>
-          <w:lang w:val="sr-Latn-RS"/>
-        </w:rPr>
-      </w:pPr>
     </w:p>
     <w:sectPr>
       <w:type w:val="continuous"/>
@@ -47272,7 +47243,6 @@
   <w:style w:type="character" w:default="1" w:styleId="DefaultParagraphFont">
     <w:name w:val="Default Paragraph Font"/>
     <w:uiPriority w:val="1"/>
-    <w:semiHidden/>
     <w:unhideWhenUsed/>
   </w:style>
   <w:style w:type="table" w:default="1" w:styleId="TableNormal">

</xml_diff>

<commit_message>
Skripta za usmeni, kod za pretposlednje pitanje.
</commit_message>
<xml_diff>
--- a/doc/SPA2_UsmeniIspit.docx
+++ b/doc/SPA2_UsmeniIspit.docx
@@ -34736,29 +34736,7 @@
           <w:szCs w:val="20"/>
           <w:lang w:val="sr-Latn-RS"/>
         </w:rPr>
-        <w:t xml:space="preserve">class </w:t>
-      </w:r>
-      <w:r>
-        <w:rPr>
-          <w:rFonts w:ascii="Consolas" w:hAnsi="Consolas" w:cs="Consolas"/>
-          <w:b/>
-          <w:bCs/>
-          <w:sz w:val="20"/>
-          <w:szCs w:val="20"/>
-          <w:lang w:val="sr-Latn-RS"/>
-        </w:rPr>
-        <w:t>BinaryTree</w:t>
-      </w:r>
-      <w:r>
-        <w:rPr>
-          <w:rFonts w:ascii="Consolas" w:hAnsi="Consolas" w:cs="Consolas"/>
-          <w:b/>
-          <w:bCs/>
-          <w:sz w:val="20"/>
-          <w:szCs w:val="20"/>
-          <w:lang w:val="sr-Latn-RS"/>
-        </w:rPr>
-        <w:t>&lt;T extends Comparable&lt;T&gt;&gt;</w:t>
+        <w:t>class BinaryTree&lt;T extends Comparable&lt;T&gt;&gt;</w:t>
       </w:r>
       <w:r>
         <w:rPr>
@@ -35080,30 +35058,13 @@
           <w:szCs w:val="20"/>
           <w:lang w:val="sr-Latn-RS"/>
         </w:rPr>
-        <w:t>depth</w:t>
-      </w:r>
-      <w:r>
-        <w:rPr>
-          <w:rFonts w:ascii="Consolas" w:hAnsi="Consolas" w:cs="Consolas"/>
-          <w:b/>
-          <w:bCs/>
-          <w:sz w:val="20"/>
-          <w:szCs w:val="20"/>
-          <w:lang w:val="sr-Latn-RS"/>
-        </w:rPr>
-        <w:t>()</w:t>
-      </w:r>
-      <w:r>
-        <w:rPr>
-          <w:lang w:val="sr-Latn-RS"/>
-        </w:rPr>
-        <w:t>:</w:t>
-      </w:r>
-      <w:r>
-        <w:rPr>
-          <w:lang w:val="sr-Latn-RS"/>
-        </w:rPr>
-        <w:t xml:space="preserve"> postupak identičan onom u metodu </w:t>
+        <w:t>depth()</w:t>
+      </w:r>
+      <w:r>
+        <w:rPr>
+          <w:lang w:val="sr-Latn-RS"/>
+        </w:rPr>
+        <w:t xml:space="preserve">: postupak identičan onom u metodu </w:t>
       </w:r>
       <w:r>
         <w:rPr>
@@ -35118,13 +35079,7 @@
         <w:rPr>
           <w:lang w:val="sr-Latn-RS"/>
         </w:rPr>
-        <w:t xml:space="preserve"> </w:t>
-      </w:r>
-      <w:r>
-        <w:rPr>
-          <w:lang w:val="sr-Latn-RS"/>
-        </w:rPr>
-        <w:t xml:space="preserve">s tim da se na kraju dve vrednosti porede i vraća se veća </w:t>
+        <w:t xml:space="preserve"> s tim da se na kraju dve vrednosti porede i vraća se veća </w:t>
       </w:r>
       <w:r>
         <w:rPr>
@@ -36636,13 +36591,7 @@
         <w:rPr>
           <w:lang w:val="sr-Latn-RS"/>
         </w:rPr>
-        <w:t>: čvor identičan onom kod binarnog stabla.</w:t>
-      </w:r>
-      <w:r>
-        <w:rPr>
-          <w:lang w:val="sr-Latn-RS"/>
-        </w:rPr>
-        <w:t xml:space="preserve"> </w:t>
+        <w:t xml:space="preserve">: čvor identičan onom kod binarnog stabla. </w:t>
       </w:r>
     </w:p>
     <w:p>
@@ -37566,30 +37515,13 @@
           <w:szCs w:val="20"/>
           <w:lang w:val="sr-Latn-RS"/>
         </w:rPr>
-        <w:t>member</w:t>
-      </w:r>
-      <w:r>
-        <w:rPr>
-          <w:rFonts w:ascii="Consolas" w:hAnsi="Consolas" w:cs="Consolas"/>
-          <w:b/>
-          <w:bCs/>
-          <w:sz w:val="20"/>
-          <w:szCs w:val="20"/>
-          <w:lang w:val="sr-Latn-RS"/>
-        </w:rPr>
-        <w:t xml:space="preserve"> (T info)</w:t>
-      </w:r>
-      <w:r>
-        <w:rPr>
-          <w:lang w:val="sr-Latn-RS"/>
-        </w:rPr>
-        <w:t xml:space="preserve">: </w:t>
-      </w:r>
-      <w:r>
-        <w:rPr>
-          <w:lang w:val="sr-Latn-RS"/>
-        </w:rPr>
-        <w:t xml:space="preserve">provera da li je pretraga stabla za </w:t>
+        <w:t>member (T info)</w:t>
+      </w:r>
+      <w:r>
+        <w:rPr>
+          <w:lang w:val="sr-Latn-RS"/>
+        </w:rPr>
+        <w:t xml:space="preserve">: provera da li je pretraga stabla za </w:t>
       </w:r>
       <w:r>
         <w:rPr>
@@ -37604,13 +37536,7 @@
         <w:rPr>
           <w:lang w:val="sr-Latn-RS"/>
         </w:rPr>
-        <w:t xml:space="preserve"> </w:t>
-      </w:r>
-      <w:r>
-        <w:rPr>
-          <w:lang w:val="sr-Latn-RS"/>
-        </w:rPr>
-        <w:t>nalazi takav čvor.</w:t>
+        <w:t xml:space="preserve"> nalazi takav čvor.</w:t>
       </w:r>
     </w:p>
     <w:p>
@@ -37739,37 +37665,46 @@
         <w:rPr>
           <w:lang w:val="sr-Latn-RS"/>
         </w:rPr>
+        <w:t xml:space="preserve"> – ako </w:t>
+      </w:r>
+      <w:r>
+        <w:rPr>
+          <w:rFonts w:ascii="Consolas" w:hAnsi="Consolas" w:cs="Consolas"/>
+          <w:sz w:val="20"/>
+          <w:szCs w:val="20"/>
+          <w:lang w:val="sr-Latn-RS"/>
+        </w:rPr>
+        <w:t>node</w:t>
+      </w:r>
+      <w:r>
+        <w:rPr>
+          <w:lang w:val="sr-Latn-RS"/>
+        </w:rPr>
+        <w:t xml:space="preserve"> polje </w:t>
+      </w:r>
+      <w:r>
+        <w:rPr>
+          <w:rFonts w:ascii="Consolas" w:hAnsi="Consolas" w:cs="Consolas"/>
+          <w:sz w:val="20"/>
+          <w:szCs w:val="20"/>
+          <w:lang w:val="sr-Latn-RS"/>
+        </w:rPr>
+        <w:t>!=</w:t>
+      </w:r>
+      <w:r>
+        <w:rPr>
+          <w:lang w:val="sr-Latn-RS"/>
+        </w:rPr>
         <w:t xml:space="preserve"> </w:t>
       </w:r>
       <w:r>
         <w:rPr>
-          <w:lang w:val="sr-Latn-RS"/>
-        </w:rPr>
-        <w:t xml:space="preserve">– ako </w:t>
-      </w:r>
-      <w:r>
-        <w:rPr>
-          <w:rFonts w:ascii="Consolas" w:hAnsi="Consolas" w:cs="Consolas"/>
-          <w:sz w:val="20"/>
-          <w:szCs w:val="20"/>
-          <w:lang w:val="sr-Latn-RS"/>
-        </w:rPr>
-        <w:t>node</w:t>
-      </w:r>
-      <w:r>
-        <w:rPr>
-          <w:lang w:val="sr-Latn-RS"/>
-        </w:rPr>
-        <w:t xml:space="preserve"> polje </w:t>
-      </w:r>
-      <w:r>
-        <w:rPr>
-          <w:rFonts w:ascii="Consolas" w:hAnsi="Consolas" w:cs="Consolas"/>
-          <w:sz w:val="20"/>
-          <w:szCs w:val="20"/>
-          <w:lang w:val="sr-Latn-RS"/>
-        </w:rPr>
-        <w:t>!=</w:t>
+          <w:rFonts w:ascii="Consolas" w:hAnsi="Consolas" w:cs="Consolas"/>
+          <w:sz w:val="20"/>
+          <w:szCs w:val="20"/>
+          <w:lang w:val="sr-Latn-RS"/>
+        </w:rPr>
+        <w:t>null</w:t>
       </w:r>
       <w:r>
         <w:rPr>
@@ -37784,21 +37719,6 @@
           <w:szCs w:val="20"/>
           <w:lang w:val="sr-Latn-RS"/>
         </w:rPr>
-        <w:t>null</w:t>
-      </w:r>
-      <w:r>
-        <w:rPr>
-          <w:lang w:val="sr-Latn-RS"/>
-        </w:rPr>
-        <w:t xml:space="preserve"> </w:t>
-      </w:r>
-      <w:r>
-        <w:rPr>
-          <w:rFonts w:ascii="Consolas" w:hAnsi="Consolas" w:cs="Consolas"/>
-          <w:sz w:val="20"/>
-          <w:szCs w:val="20"/>
-          <w:lang w:val="sr-Latn-RS"/>
-        </w:rPr>
         <w:t>info</w:t>
       </w:r>
       <w:r>
@@ -37865,13 +37785,7 @@
         <w:rPr>
           <w:lang w:val="sr-Latn-RS"/>
         </w:rPr>
-        <w:t xml:space="preserve"> </w:t>
-      </w:r>
-      <w:r>
-        <w:rPr>
-          <w:lang w:val="sr-Latn-RS"/>
-        </w:rPr>
-        <w:t xml:space="preserve">(polje </w:t>
+        <w:t xml:space="preserve"> (polje </w:t>
       </w:r>
       <w:r>
         <w:rPr>
@@ -38687,18 +38601,7 @@
           <w:szCs w:val="20"/>
           <w:lang w:val="sr-Latn-RS"/>
         </w:rPr>
-        <w:t>remove</w:t>
-      </w:r>
-      <w:r>
-        <w:rPr>
-          <w:rFonts w:ascii="Consolas" w:hAnsi="Consolas" w:cs="Consolas"/>
-          <w:b/>
-          <w:bCs/>
-          <w:sz w:val="20"/>
-          <w:szCs w:val="20"/>
-          <w:lang w:val="sr-Latn-RS"/>
-        </w:rPr>
-        <w:t>Leaf</w:t>
+        <w:t>removeLeaf</w:t>
       </w:r>
       <w:r>
         <w:rPr>
@@ -38970,18 +38873,7 @@
           <w:szCs w:val="20"/>
           <w:lang w:val="sr-Latn-RS"/>
         </w:rPr>
-        <w:t>remove</w:t>
-      </w:r>
-      <w:r>
-        <w:rPr>
-          <w:rFonts w:ascii="Consolas" w:hAnsi="Consolas" w:cs="Consolas"/>
-          <w:b/>
-          <w:bCs/>
-          <w:sz w:val="20"/>
-          <w:szCs w:val="20"/>
-          <w:lang w:val="sr-Latn-RS"/>
-        </w:rPr>
-        <w:t>InternalWithOneChild</w:t>
+        <w:t>removeInternalWithOneChild</w:t>
       </w:r>
       <w:r>
         <w:rPr>
@@ -39101,13 +38993,7 @@
         <w:rPr>
           <w:lang w:val="sr-Latn-RS"/>
         </w:rPr>
-        <w:t xml:space="preserve"> </w:t>
-      </w:r>
-      <w:r>
-        <w:rPr>
-          <w:lang w:val="sr-Latn-RS"/>
-        </w:rPr>
-        <w:t xml:space="preserve">i </w:t>
+        <w:t xml:space="preserve"> i </w:t>
       </w:r>
       <w:r>
         <w:rPr>
@@ -41921,6 +41807,9 @@
       <w:pPr>
         <w:spacing w:after="80"/>
         <w:jc w:val="both"/>
+        <w:rPr>
+          <w:lang w:val="sr-Latn-RS"/>
+        </w:rPr>
       </w:pPr>
       <w:r>
         <w:rPr>
@@ -41956,13 +41845,7 @@
         <w:rPr>
           <w:lang w:val="sr-Latn-RS"/>
         </w:rPr>
-        <w:t xml:space="preserve">: </w:t>
-      </w:r>
-      <w:r>
-        <w:rPr>
-          <w:lang w:val="sr-Latn-RS"/>
-        </w:rPr>
-        <w:t xml:space="preserve">inicijalizuje se polje klase </w:t>
+        <w:t xml:space="preserve">: inicijalizuje se polje klase </w:t>
       </w:r>
       <w:r>
         <w:rPr>
@@ -42091,13 +41974,7 @@
         <w:rPr>
           <w:lang w:val="sr-Latn-RS"/>
         </w:rPr>
-        <w:t xml:space="preserve"> </w:t>
-      </w:r>
-      <w:r>
-        <w:rPr>
-          <w:lang w:val="sr-Latn-RS"/>
-        </w:rPr>
-        <w:t xml:space="preserve">objekat iz </w:t>
+        <w:t xml:space="preserve"> objekat iz </w:t>
       </w:r>
       <w:r>
         <w:rPr>
@@ -42127,22 +42004,31 @@
         <w:rPr>
           <w:lang w:val="sr-Latn-RS"/>
         </w:rPr>
+        <w:t xml:space="preserve"> i </w:t>
+      </w:r>
+      <w:r>
+        <w:rPr>
+          <w:rFonts w:ascii="Consolas" w:hAnsi="Consolas" w:cs="Consolas"/>
+          <w:sz w:val="20"/>
+          <w:szCs w:val="20"/>
+          <w:lang w:val="sr-Latn-RS"/>
+        </w:rPr>
+        <w:t>freq</w:t>
+      </w:r>
+      <w:r>
+        <w:rPr>
+          <w:lang w:val="sr-Latn-RS"/>
+        </w:rPr>
         <w:t xml:space="preserve"> </w:t>
       </w:r>
       <w:r>
         <w:rPr>
-          <w:lang w:val="sr-Latn-RS"/>
-        </w:rPr>
-        <w:t xml:space="preserve">i </w:t>
-      </w:r>
-      <w:r>
-        <w:rPr>
-          <w:rFonts w:ascii="Consolas" w:hAnsi="Consolas" w:cs="Consolas"/>
-          <w:sz w:val="20"/>
-          <w:szCs w:val="20"/>
-          <w:lang w:val="sr-Latn-RS"/>
-        </w:rPr>
-        <w:t>freq</w:t>
+          <w:rFonts w:ascii="Consolas" w:hAnsi="Consolas" w:cs="Consolas"/>
+          <w:sz w:val="20"/>
+          <w:szCs w:val="20"/>
+          <w:lang w:val="sr-Latn-RS"/>
+        </w:rPr>
+        <w:t>=</w:t>
       </w:r>
       <w:r>
         <w:rPr>
@@ -42157,21 +42043,6 @@
           <w:szCs w:val="20"/>
           <w:lang w:val="sr-Latn-RS"/>
         </w:rPr>
-        <w:t>=</w:t>
-      </w:r>
-      <w:r>
-        <w:rPr>
-          <w:lang w:val="sr-Latn-RS"/>
-        </w:rPr>
-        <w:t xml:space="preserve"> </w:t>
-      </w:r>
-      <w:r>
-        <w:rPr>
-          <w:rFonts w:ascii="Consolas" w:hAnsi="Consolas" w:cs="Consolas"/>
-          <w:sz w:val="20"/>
-          <w:szCs w:val="20"/>
-          <w:lang w:val="sr-Latn-RS"/>
-        </w:rPr>
         <w:t>1</w:t>
       </w:r>
       <w:r>
@@ -42193,13 +42064,7 @@
         <w:rPr>
           <w:lang w:val="sr-Latn-RS"/>
         </w:rPr>
-        <w:t xml:space="preserve"> </w:t>
-      </w:r>
-      <w:r>
-        <w:rPr>
-          <w:lang w:val="sr-Latn-RS"/>
-        </w:rPr>
-        <w:t xml:space="preserve">dodaje u </w:t>
+        <w:t xml:space="preserve"> dodaje u </w:t>
       </w:r>
       <w:r>
         <w:rPr>
@@ -42274,31 +42139,752 @@
         <w:rPr>
           <w:lang w:val="sr-Latn-RS"/>
         </w:rPr>
+        <w:t xml:space="preserve"> polje unutar </w:t>
+      </w:r>
+      <w:r>
+        <w:rPr>
+          <w:rFonts w:ascii="Consolas" w:hAnsi="Consolas" w:cs="Consolas"/>
+          <w:sz w:val="20"/>
+          <w:szCs w:val="20"/>
+          <w:lang w:val="sr-Latn-RS"/>
+        </w:rPr>
+        <w:t>CharFrequency</w:t>
+      </w:r>
+      <w:r>
+        <w:rPr>
+          <w:lang w:val="sr-Latn-RS"/>
+        </w:rPr>
+        <w:t xml:space="preserve"> se inkrementira.</w:t>
+      </w:r>
+    </w:p>
+    <w:p>
+      <w:pPr>
+        <w:spacing w:after="80"/>
+        <w:jc w:val="both"/>
+      </w:pPr>
+      <w:r>
+        <w:rPr>
+          <w:rFonts w:ascii="Consolas" w:hAnsi="Consolas" w:cs="Consolas"/>
+          <w:b/>
+          <w:bCs/>
+          <w:sz w:val="20"/>
+          <w:szCs w:val="20"/>
+          <w:lang w:val="sr-Latn-RS"/>
+        </w:rPr>
+        <w:t>construct</w:t>
+      </w:r>
+      <w:r>
+        <w:rPr>
+          <w:rFonts w:ascii="Consolas" w:hAnsi="Consolas" w:cs="Consolas"/>
+          <w:b/>
+          <w:bCs/>
+          <w:sz w:val="20"/>
+          <w:szCs w:val="20"/>
+          <w:lang w:val="sr-Latn-RS"/>
+        </w:rPr>
+        <w:t>()</w:t>
+      </w:r>
+      <w:r>
+        <w:rPr>
+          <w:lang w:val="sr-Latn-RS"/>
+        </w:rPr>
+        <w:t xml:space="preserve">: uzima se broj elemenata </w:t>
+      </w:r>
+      <w:r>
+        <w:rPr>
+          <w:rFonts w:ascii="Consolas" w:hAnsi="Consolas" w:cs="Consolas"/>
+          <w:sz w:val="21"/>
+          <w:szCs w:val="21"/>
+          <w:lang w:val="sr-Latn-RS"/>
+        </w:rPr>
+        <w:t>frequencyList</w:t>
+      </w:r>
+      <w:r>
+        <w:rPr>
+          <w:lang w:val="sr-Latn-RS"/>
+        </w:rPr>
+        <w:t xml:space="preserve"> (odnosno broj različitih karaktera u ulaznom tekstu) za veličinu </w:t>
+      </w:r>
+      <w:r>
+        <w:rPr>
+          <w:rFonts w:ascii="Consolas" w:hAnsi="Consolas" w:cs="Consolas"/>
+          <w:sz w:val="20"/>
+          <w:szCs w:val="20"/>
+          <w:lang w:val="sr-Latn-RS"/>
+        </w:rPr>
+        <w:t>PriorityQueue</w:t>
+      </w:r>
+      <w:r>
+        <w:rPr>
+          <w:rFonts w:ascii="Consolas" w:hAnsi="Consolas" w:cs="Consolas"/>
+          <w:sz w:val="20"/>
+          <w:szCs w:val="20"/>
+        </w:rPr>
+        <w:t>&lt;CharFrequency&gt;</w:t>
+      </w:r>
+      <w:r>
+        <w:t xml:space="preserve">, </w:t>
+      </w:r>
+      <w:r>
+        <w:rPr>
+          <w:rFonts w:ascii="Consolas" w:hAnsi="Consolas" w:cs="Consolas"/>
+          <w:sz w:val="21"/>
+          <w:szCs w:val="21"/>
+          <w:lang w:val="sr-Latn-RS"/>
+        </w:rPr>
+        <w:t>frequencyList</w:t>
+      </w:r>
+      <w:r>
+        <w:rPr>
+          <w:lang w:val="sr-Latn-RS"/>
+        </w:rPr>
         <w:t xml:space="preserve"> </w:t>
       </w:r>
       <w:r>
         <w:rPr>
           <w:lang w:val="sr-Latn-RS"/>
         </w:rPr>
-        <w:t xml:space="preserve">polje unutar </w:t>
-      </w:r>
-      <w:r>
-        <w:rPr>
-          <w:rFonts w:ascii="Consolas" w:hAnsi="Consolas" w:cs="Consolas"/>
-          <w:sz w:val="20"/>
-          <w:szCs w:val="20"/>
-          <w:lang w:val="sr-Latn-RS"/>
-        </w:rPr>
-        <w:t>CharFrequency</w:t>
-      </w:r>
-      <w:r>
-        <w:rPr>
-          <w:lang w:val="sr-Latn-RS"/>
-        </w:rPr>
-        <w:t xml:space="preserve"> se inkrementira.</w:t>
-      </w:r>
-      <w:bookmarkStart w:id="1" w:name="_GoBack"/>
-      <w:bookmarkEnd w:id="1"/>
+        <w:t xml:space="preserve">se pretvara u iterator; prolazak kroz </w:t>
+      </w:r>
+      <w:r>
+        <w:rPr>
+          <w:rFonts w:ascii="Consolas" w:hAnsi="Consolas" w:cs="Consolas"/>
+          <w:sz w:val="21"/>
+          <w:szCs w:val="21"/>
+          <w:lang w:val="sr-Latn-RS"/>
+        </w:rPr>
+        <w:t>frequencyList</w:t>
+      </w:r>
+      <w:r>
+        <w:rPr>
+          <w:lang w:val="sr-Latn-RS"/>
+        </w:rPr>
+        <w:t xml:space="preserve"> </w:t>
+      </w:r>
+      <w:r>
+        <w:rPr>
+          <w:lang w:val="sr-Latn-RS"/>
+        </w:rPr>
+        <w:t xml:space="preserve">iterator </w:t>
+      </w:r>
+      <w:r>
+        <w:rPr>
+          <w:rFonts w:ascii="Consolas" w:hAnsi="Consolas" w:cs="Consolas"/>
+          <w:sz w:val="20"/>
+          <w:szCs w:val="20"/>
+          <w:lang w:val="sr-Latn-RS"/>
+        </w:rPr>
+        <w:t>while</w:t>
+      </w:r>
+      <w:r>
+        <w:rPr>
+          <w:sz w:val="20"/>
+          <w:szCs w:val="20"/>
+          <w:lang w:val="sr-Latn-RS"/>
+        </w:rPr>
+        <w:t xml:space="preserve"> </w:t>
+      </w:r>
+      <w:r>
+        <w:rPr>
+          <w:lang w:val="sr-Latn-RS"/>
+        </w:rPr>
+        <w:t xml:space="preserve">petljom i kreiranje čvorova sa karakterima iz liste; prolazak kroz elemente </w:t>
+      </w:r>
+      <w:r>
+        <w:rPr>
+          <w:rFonts w:ascii="Consolas" w:hAnsi="Consolas" w:cs="Consolas"/>
+          <w:sz w:val="20"/>
+          <w:szCs w:val="20"/>
+          <w:lang w:val="sr-Latn-RS"/>
+        </w:rPr>
+        <w:t>PriorityQueue</w:t>
+      </w:r>
+      <w:r>
+        <w:rPr>
+          <w:sz w:val="20"/>
+          <w:szCs w:val="20"/>
+          <w:lang w:val="sr-Latn-RS"/>
+        </w:rPr>
+        <w:t xml:space="preserve"> </w:t>
+      </w:r>
+      <w:r>
+        <w:rPr>
+          <w:lang w:val="sr-Latn-RS"/>
+        </w:rPr>
+        <w:t xml:space="preserve">korišćenjem </w:t>
+      </w:r>
+      <w:r>
+        <w:rPr>
+          <w:rFonts w:ascii="Consolas" w:hAnsi="Consolas" w:cs="Consolas"/>
+          <w:sz w:val="20"/>
+          <w:szCs w:val="20"/>
+          <w:lang w:val="sr-Latn-RS"/>
+        </w:rPr>
+        <w:t>while</w:t>
+      </w:r>
+      <w:r>
+        <w:rPr>
+          <w:lang w:val="sr-Latn-RS"/>
+        </w:rPr>
+        <w:t>: uzimaju se prva dva čvora iz liste</w:t>
+      </w:r>
+      <w:r>
+        <w:rPr>
+          <w:lang w:val="sr-Latn-RS"/>
+        </w:rPr>
+        <w:t>,</w:t>
+      </w:r>
+      <w:r>
+        <w:rPr>
+          <w:lang w:val="sr-Latn-RS"/>
+        </w:rPr>
+        <w:t xml:space="preserve"> kreira </w:t>
+      </w:r>
+      <w:r>
+        <w:rPr>
+          <w:lang w:val="sr-Latn-RS"/>
+        </w:rPr>
+        <w:t xml:space="preserve">se </w:t>
+      </w:r>
+      <w:r>
+        <w:rPr>
+          <w:lang w:val="sr-Latn-RS"/>
+        </w:rPr>
+        <w:t xml:space="preserve">njihov roditelj sa </w:t>
+      </w:r>
+      <w:r>
+        <w:rPr>
+          <w:rFonts w:ascii="Consolas" w:hAnsi="Consolas" w:cs="Consolas"/>
+          <w:sz w:val="20"/>
+          <w:szCs w:val="20"/>
+          <w:lang w:val="sr-Latn-RS"/>
+        </w:rPr>
+        <w:t>CharFrequency(</w:t>
+      </w:r>
+      <w:r>
+        <w:rPr>
+          <w:rFonts w:ascii="Consolas" w:hAnsi="Consolas" w:cs="Consolas"/>
+          <w:sz w:val="20"/>
+          <w:szCs w:val="20"/>
+        </w:rPr>
+        <w:t>‘#’,</w:t>
+      </w:r>
+      <w:r>
+        <w:rPr>
+          <w:lang w:val="sr-Latn-RS"/>
+        </w:rPr>
+        <w:t xml:space="preserve"> </w:t>
+      </w:r>
+      <w:r>
+        <w:rPr>
+          <w:rFonts w:ascii="Consolas" w:hAnsi="Consolas" w:cs="Consolas"/>
+          <w:sz w:val="20"/>
+          <w:szCs w:val="20"/>
+        </w:rPr>
+        <w:t>freqL+freqR)</w:t>
+      </w:r>
+      <w:r>
+        <w:t xml:space="preserve">, povezuju se sa roditeljem i roditelj se vraća u </w:t>
+      </w:r>
+      <w:r>
+        <w:rPr>
+          <w:rFonts w:ascii="Consolas" w:hAnsi="Consolas" w:cs="Consolas"/>
+          <w:sz w:val="20"/>
+          <w:szCs w:val="20"/>
+        </w:rPr>
+        <w:t>PriorityQueue</w:t>
+      </w:r>
+      <w:r>
+        <w:t xml:space="preserve"> – </w:t>
+      </w:r>
+      <w:r>
+        <w:rPr>
+          <w:rFonts w:ascii="Consolas" w:hAnsi="Consolas" w:cs="Consolas"/>
+          <w:sz w:val="20"/>
+          <w:szCs w:val="20"/>
+          <w:lang w:val="sr-Latn-RS"/>
+        </w:rPr>
+        <w:t>while</w:t>
+      </w:r>
+      <w:r>
+        <w:t xml:space="preserve"> </w:t>
+      </w:r>
+      <w:r>
+        <w:t xml:space="preserve">petlja se završava kada je </w:t>
+      </w:r>
+      <w:r>
+        <w:rPr>
+          <w:rFonts w:ascii="Consolas" w:hAnsi="Consolas" w:cs="Consolas"/>
+          <w:sz w:val="20"/>
+          <w:szCs w:val="20"/>
+        </w:rPr>
+        <w:t>pq.size</w:t>
+      </w:r>
+      <w:r>
+        <w:rPr>
+          <w:rFonts w:ascii="Consolas" w:hAnsi="Consolas" w:cs="Consolas"/>
+          <w:sz w:val="20"/>
+          <w:szCs w:val="20"/>
+        </w:rPr>
+        <w:t>()</w:t>
+      </w:r>
+      <w:r>
+        <w:t xml:space="preserve"> </w:t>
+      </w:r>
+      <w:r>
+        <w:rPr>
+          <w:rFonts w:ascii="Consolas" w:hAnsi="Consolas" w:cs="Consolas"/>
+          <w:sz w:val="20"/>
+          <w:szCs w:val="20"/>
+        </w:rPr>
+        <w:t>==</w:t>
+      </w:r>
+      <w:r>
+        <w:t xml:space="preserve"> </w:t>
+      </w:r>
+      <w:r>
+        <w:rPr>
+          <w:rFonts w:ascii="Consolas" w:hAnsi="Consolas" w:cs="Consolas"/>
+          <w:sz w:val="20"/>
+          <w:szCs w:val="20"/>
+        </w:rPr>
+        <w:t>1</w:t>
+      </w:r>
+      <w:r>
+        <w:t>;</w:t>
+      </w:r>
+      <w:r>
+        <w:t xml:space="preserve"> stablo </w:t>
+      </w:r>
+      <w:r>
+        <w:rPr>
+          <w:rFonts w:ascii="Consolas" w:hAnsi="Consolas" w:cs="Consolas"/>
+          <w:sz w:val="20"/>
+          <w:szCs w:val="20"/>
+        </w:rPr>
+        <w:t>hTree</w:t>
+      </w:r>
+      <w:r>
+        <w:t xml:space="preserve"> se tada kreira i za </w:t>
+      </w:r>
+      <w:r>
+        <w:rPr>
+          <w:rFonts w:ascii="Consolas" w:hAnsi="Consolas" w:cs="Consolas"/>
+          <w:sz w:val="20"/>
+          <w:szCs w:val="20"/>
+        </w:rPr>
+        <w:t>root</w:t>
+      </w:r>
+      <w:r>
+        <w:t xml:space="preserve"> uzima jedini element </w:t>
+      </w:r>
+      <w:r>
+        <w:rPr>
+          <w:rFonts w:ascii="Consolas" w:hAnsi="Consolas" w:cs="Consolas"/>
+          <w:sz w:val="20"/>
+          <w:szCs w:val="20"/>
+        </w:rPr>
+        <w:t>PriorityQueue</w:t>
+      </w:r>
+      <w:r>
+        <w:t>.</w:t>
+      </w:r>
+    </w:p>
+    <w:p>
+      <w:pPr>
+        <w:spacing w:after="80"/>
+        <w:jc w:val="both"/>
+        <w:rPr>
+          <w:lang w:val="sr-Latn-RS"/>
+        </w:rPr>
+      </w:pPr>
+      <w:r>
+        <w:rPr>
+          <w:rFonts w:ascii="Consolas" w:hAnsi="Consolas" w:cs="Consolas"/>
+          <w:b/>
+          <w:bCs/>
+          <w:sz w:val="20"/>
+          <w:szCs w:val="20"/>
+          <w:lang w:val="sr-Latn-RS"/>
+        </w:rPr>
+        <w:t>printCodes</w:t>
+      </w:r>
+      <w:r>
+        <w:rPr>
+          <w:rFonts w:ascii="Consolas" w:hAnsi="Consolas" w:cs="Consolas"/>
+          <w:b/>
+          <w:bCs/>
+          <w:sz w:val="20"/>
+          <w:szCs w:val="20"/>
+          <w:lang w:val="sr-Latn-RS"/>
+        </w:rPr>
+        <w:t>()</w:t>
+      </w:r>
+      <w:r>
+        <w:rPr>
+          <w:lang w:val="sr-Latn-RS"/>
+        </w:rPr>
+        <w:t xml:space="preserve">: </w:t>
+      </w:r>
+      <w:r>
+        <w:rPr>
+          <w:lang w:val="sr-Latn-RS"/>
+        </w:rPr>
+        <w:t xml:space="preserve">uzima se </w:t>
+      </w:r>
+      <w:r>
+        <w:rPr>
+          <w:rFonts w:ascii="Consolas" w:hAnsi="Consolas" w:cs="Consolas"/>
+          <w:sz w:val="20"/>
+          <w:szCs w:val="20"/>
+        </w:rPr>
+        <w:t>root</w:t>
+      </w:r>
+      <w:r>
+        <w:t xml:space="preserve"> </w:t>
+      </w:r>
+      <w:r>
+        <w:rPr>
+          <w:lang w:val="sr-Latn-RS"/>
+        </w:rPr>
+        <w:t xml:space="preserve">stabla i proverava se da li su mu oba sina </w:t>
+      </w:r>
+      <w:r>
+        <w:rPr>
+          <w:rFonts w:ascii="Consolas" w:hAnsi="Consolas" w:cs="Consolas"/>
+          <w:sz w:val="20"/>
+          <w:szCs w:val="20"/>
+        </w:rPr>
+        <w:t>==</w:t>
+      </w:r>
+      <w:r>
+        <w:t xml:space="preserve"> </w:t>
+      </w:r>
+      <w:r>
+        <w:rPr>
+          <w:rFonts w:ascii="Consolas" w:hAnsi="Consolas" w:cs="Consolas"/>
+          <w:sz w:val="20"/>
+          <w:szCs w:val="20"/>
+        </w:rPr>
+        <w:t>null</w:t>
+      </w:r>
+      <w:r>
+        <w:rPr>
+          <w:lang w:val="sr-Latn-RS"/>
+        </w:rPr>
+        <w:t xml:space="preserve"> – ako da, štampa se njegov kod „</w:t>
+      </w:r>
+      <w:r>
+        <w:rPr>
+          <w:rFonts w:ascii="Consolas" w:hAnsi="Consolas" w:cs="Consolas"/>
+          <w:sz w:val="20"/>
+          <w:szCs w:val="20"/>
+        </w:rPr>
+        <w:t>1</w:t>
+      </w:r>
+      <w:r>
+        <w:rPr>
+          <w:lang w:val="sr-Latn-RS"/>
+        </w:rPr>
+        <w:t xml:space="preserve">“, inače se ulazi u istoimenu </w:t>
+      </w:r>
+      <w:r>
+        <w:rPr>
+          <w:rFonts w:ascii="Consolas" w:hAnsi="Consolas" w:cs="Consolas"/>
+          <w:sz w:val="20"/>
+          <w:szCs w:val="20"/>
+          <w:lang w:val="sr-Latn-RS"/>
+        </w:rPr>
+        <w:t>private</w:t>
+      </w:r>
+      <w:r>
+        <w:rPr>
+          <w:lang w:val="sr-Latn-RS"/>
+        </w:rPr>
+        <w:t xml:space="preserve"> metodu (parametri </w:t>
+      </w:r>
+      <w:r>
+        <w:rPr>
+          <w:rFonts w:ascii="Consolas" w:hAnsi="Consolas" w:cs="Consolas"/>
+          <w:sz w:val="20"/>
+          <w:szCs w:val="20"/>
+          <w:lang w:val="sr-Latn-RS"/>
+        </w:rPr>
+        <w:t>BTNode</w:t>
+      </w:r>
+      <w:r>
+        <w:rPr>
+          <w:rFonts w:ascii="Consolas" w:hAnsi="Consolas" w:cs="Consolas"/>
+          <w:sz w:val="20"/>
+          <w:szCs w:val="20"/>
+        </w:rPr>
+        <w:t>&lt;&gt;</w:t>
+      </w:r>
+      <w:r>
+        <w:t xml:space="preserve"> </w:t>
+      </w:r>
+      <w:r>
+        <w:rPr>
+          <w:rFonts w:ascii="Consolas" w:hAnsi="Consolas" w:cs="Consolas"/>
+          <w:sz w:val="20"/>
+          <w:szCs w:val="20"/>
+        </w:rPr>
+        <w:t>curr</w:t>
+      </w:r>
+      <w:r>
+        <w:t xml:space="preserve"> i </w:t>
+      </w:r>
+      <w:r>
+        <w:rPr>
+          <w:rFonts w:ascii="Consolas" w:hAnsi="Consolas" w:cs="Consolas"/>
+          <w:sz w:val="20"/>
+          <w:szCs w:val="20"/>
+        </w:rPr>
+        <w:t>String</w:t>
+      </w:r>
+      <w:r>
+        <w:rPr>
+          <w:lang w:val="sr-Latn-RS"/>
+        </w:rPr>
+        <w:t xml:space="preserve"> </w:t>
+      </w:r>
+      <w:r>
+        <w:rPr>
+          <w:rFonts w:ascii="Consolas" w:hAnsi="Consolas" w:cs="Consolas"/>
+          <w:sz w:val="20"/>
+          <w:szCs w:val="20"/>
+        </w:rPr>
+        <w:t>code</w:t>
+      </w:r>
+      <w:r>
+        <w:t>)</w:t>
+      </w:r>
+      <w:r>
+        <w:rPr>
+          <w:lang w:val="sr-Latn-RS"/>
+        </w:rPr>
+        <w:t xml:space="preserve">; </w:t>
+      </w:r>
+      <w:r>
+        <w:rPr>
+          <w:lang w:val="sr-Latn-RS"/>
+        </w:rPr>
+        <w:t xml:space="preserve">provera da li su oba sina </w:t>
+      </w:r>
+      <w:r>
+        <w:rPr>
+          <w:rFonts w:ascii="Consolas" w:hAnsi="Consolas" w:cs="Consolas"/>
+          <w:sz w:val="20"/>
+          <w:szCs w:val="20"/>
+          <w:lang w:val="sr-Latn-RS"/>
+        </w:rPr>
+        <w:t>curr</w:t>
+      </w:r>
+      <w:r>
+        <w:rPr>
+          <w:lang w:val="sr-Latn-RS"/>
+        </w:rPr>
+        <w:t xml:space="preserve"> </w:t>
+      </w:r>
+      <w:r>
+        <w:rPr>
+          <w:rFonts w:ascii="Consolas" w:hAnsi="Consolas" w:cs="Consolas"/>
+          <w:sz w:val="20"/>
+          <w:szCs w:val="20"/>
+          <w:lang w:val="sr-Latn-RS"/>
+        </w:rPr>
+        <w:t>==</w:t>
+      </w:r>
+      <w:r>
+        <w:rPr>
+          <w:lang w:val="sr-Latn-RS"/>
+        </w:rPr>
+        <w:t xml:space="preserve"> </w:t>
+      </w:r>
+      <w:r>
+        <w:rPr>
+          <w:rFonts w:ascii="Consolas" w:hAnsi="Consolas" w:cs="Consolas"/>
+          <w:sz w:val="20"/>
+          <w:szCs w:val="20"/>
+          <w:lang w:val="sr-Latn-RS"/>
+        </w:rPr>
+        <w:t>null</w:t>
+      </w:r>
+      <w:r>
+        <w:rPr>
+          <w:lang w:val="sr-Latn-RS"/>
+        </w:rPr>
+        <w:t xml:space="preserve">, ako jesu ispisuje se </w:t>
+      </w:r>
+      <w:r>
+        <w:rPr>
+          <w:rFonts w:ascii="Consolas" w:hAnsi="Consolas" w:cs="Consolas"/>
+          <w:sz w:val="20"/>
+          <w:szCs w:val="20"/>
+        </w:rPr>
+        <w:t>code</w:t>
+      </w:r>
+      <w:r>
+        <w:rPr>
+          <w:lang w:val="sr-Latn-RS"/>
+        </w:rPr>
+        <w:t xml:space="preserve"> za karakter u </w:t>
+      </w:r>
+      <w:r>
+        <w:rPr>
+          <w:rFonts w:ascii="Consolas" w:hAnsi="Consolas" w:cs="Consolas"/>
+          <w:sz w:val="20"/>
+          <w:szCs w:val="20"/>
+        </w:rPr>
+        <w:t>curr</w:t>
+      </w:r>
+      <w:r>
+        <w:rPr>
+          <w:lang w:val="sr-Latn-RS"/>
+        </w:rPr>
+        <w:t xml:space="preserve">, ako nisu rekurzivno se poziva </w:t>
+      </w:r>
+      <w:r>
+        <w:rPr>
+          <w:rFonts w:ascii="Consolas" w:hAnsi="Consolas" w:cs="Consolas"/>
+          <w:sz w:val="20"/>
+          <w:szCs w:val="20"/>
+          <w:lang w:val="sr-Latn-RS"/>
+        </w:rPr>
+        <w:t>private</w:t>
+      </w:r>
+      <w:r>
+        <w:rPr>
+          <w:lang w:val="sr-Latn-RS"/>
+        </w:rPr>
+        <w:t xml:space="preserve"> </w:t>
+      </w:r>
+      <w:r>
+        <w:rPr>
+          <w:lang w:val="sr-Latn-RS"/>
+        </w:rPr>
+        <w:t xml:space="preserve">metoda i to za levog sina sa parametrima </w:t>
+      </w:r>
+      <w:r>
+        <w:rPr>
+          <w:rFonts w:ascii="Consolas" w:hAnsi="Consolas" w:cs="Consolas"/>
+          <w:sz w:val="20"/>
+          <w:szCs w:val="20"/>
+          <w:lang w:val="sr-Latn-RS"/>
+        </w:rPr>
+        <w:t>(curr,</w:t>
+      </w:r>
+      <w:r>
+        <w:rPr>
+          <w:lang w:val="sr-Latn-RS"/>
+        </w:rPr>
+        <w:t xml:space="preserve"> </w:t>
+      </w:r>
+      <w:r>
+        <w:rPr>
+          <w:rFonts w:ascii="Consolas" w:hAnsi="Consolas" w:cs="Consolas"/>
+          <w:sz w:val="20"/>
+          <w:szCs w:val="20"/>
+          <w:lang w:val="sr-Latn-RS"/>
+        </w:rPr>
+        <w:t>code</w:t>
+      </w:r>
+      <w:r>
+        <w:rPr>
+          <w:lang w:val="sr-Latn-RS"/>
+        </w:rPr>
+        <w:t xml:space="preserve"> </w:t>
+      </w:r>
+      <w:r>
+        <w:rPr>
+          <w:rFonts w:ascii="Consolas" w:hAnsi="Consolas" w:cs="Consolas"/>
+          <w:sz w:val="20"/>
+          <w:szCs w:val="20"/>
+          <w:lang w:val="sr-Latn-RS"/>
+        </w:rPr>
+        <w:t>+</w:t>
+      </w:r>
+      <w:r>
+        <w:rPr>
+          <w:lang w:val="sr-Latn-RS"/>
+        </w:rPr>
+        <w:t xml:space="preserve"> </w:t>
+      </w:r>
+      <w:r>
+        <w:rPr>
+          <w:rFonts w:ascii="Consolas" w:hAnsi="Consolas" w:cs="Consolas"/>
+          <w:sz w:val="20"/>
+          <w:szCs w:val="20"/>
+          <w:lang w:val="sr-Latn-RS"/>
+        </w:rPr>
+        <w:t>„0“)</w:t>
+      </w:r>
+      <w:r>
+        <w:rPr>
+          <w:lang w:val="sr-Latn-RS"/>
+        </w:rPr>
+        <w:t xml:space="preserve"> a za desnog sa </w:t>
+      </w:r>
+      <w:r>
+        <w:rPr>
+          <w:rFonts w:ascii="Consolas" w:hAnsi="Consolas" w:cs="Consolas"/>
+          <w:sz w:val="20"/>
+          <w:szCs w:val="20"/>
+          <w:lang w:val="sr-Latn-RS"/>
+        </w:rPr>
+        <w:t>(curr,</w:t>
+      </w:r>
+      <w:r>
+        <w:rPr>
+          <w:lang w:val="sr-Latn-RS"/>
+        </w:rPr>
+        <w:t xml:space="preserve"> </w:t>
+      </w:r>
+      <w:r>
+        <w:rPr>
+          <w:rFonts w:ascii="Consolas" w:hAnsi="Consolas" w:cs="Consolas"/>
+          <w:sz w:val="20"/>
+          <w:szCs w:val="20"/>
+          <w:lang w:val="sr-Latn-RS"/>
+        </w:rPr>
+        <w:t>code</w:t>
+      </w:r>
+      <w:r>
+        <w:rPr>
+          <w:lang w:val="sr-Latn-RS"/>
+        </w:rPr>
+        <w:t xml:space="preserve"> </w:t>
+      </w:r>
+      <w:r>
+        <w:rPr>
+          <w:rFonts w:ascii="Consolas" w:hAnsi="Consolas" w:cs="Consolas"/>
+          <w:sz w:val="20"/>
+          <w:szCs w:val="20"/>
+          <w:lang w:val="sr-Latn-RS"/>
+        </w:rPr>
+        <w:t>+</w:t>
+      </w:r>
+      <w:r>
+        <w:rPr>
+          <w:lang w:val="sr-Latn-RS"/>
+        </w:rPr>
+        <w:t xml:space="preserve"> </w:t>
+      </w:r>
+      <w:r>
+        <w:rPr>
+          <w:rFonts w:ascii="Consolas" w:hAnsi="Consolas" w:cs="Consolas"/>
+          <w:sz w:val="20"/>
+          <w:szCs w:val="20"/>
+          <w:lang w:val="sr-Latn-RS"/>
+        </w:rPr>
+        <w:t>„0“)</w:t>
+      </w:r>
+      <w:r>
+        <w:rPr>
+          <w:lang w:val="sr-Latn-RS"/>
+        </w:rPr>
+        <w:t>.</w:t>
+      </w:r>
     </w:p>
     <w:p>
       <w:pPr>
@@ -42344,7 +42930,7 @@
         <mc:AlternateContent>
           <mc:Choice Requires="wps">
             <w:drawing>
-              <wp:anchor distT="0" distB="0" distL="114300" distR="114300" simplePos="0" relativeHeight="251714560" behindDoc="0" locked="0" layoutInCell="1" allowOverlap="1" wp14:anchorId="30B74B3F" wp14:editId="02CE7F3E">
+              <wp:anchor distT="0" distB="0" distL="114300" distR="114300" simplePos="0" relativeHeight="251714560" behindDoc="0" locked="0" layoutInCell="1" allowOverlap="1" wp14:anchorId="30B74B3F" wp14:editId="3395A5A2">
                 <wp:simplePos x="0" y="0"/>
                 <wp:positionH relativeFrom="column">
                   <wp:posOffset>-5715</wp:posOffset>
@@ -42353,7 +42939,7 @@
                   <wp:posOffset>50165</wp:posOffset>
                 </wp:positionV>
                 <wp:extent cx="360000" cy="485578"/>
-                <wp:effectExtent l="0" t="0" r="21590" b="10160"/>
+                <wp:effectExtent l="0" t="0" r="0" b="0"/>
                 <wp:wrapNone/>
                 <wp:docPr id="38" name="Text Box 38"/>
                 <wp:cNvGraphicFramePr/>
@@ -42373,9 +42959,7 @@
                           <a:schemeClr val="tx1"/>
                         </a:solidFill>
                         <a:ln w="6350">
-                          <a:solidFill>
-                            <a:prstClr val="black"/>
-                          </a:solidFill>
+                          <a:noFill/>
                         </a:ln>
                       </wps:spPr>
                       <wps:txbx>
@@ -42424,7 +43008,7 @@
           </mc:Choice>
           <mc:Fallback>
             <w:pict>
-              <v:shape w14:anchorId="30B74B3F" id="Text Box 38" o:spid="_x0000_s1054" type="#_x0000_t202" style="position:absolute;left:0;text-align:left;margin-left:-.45pt;margin-top:3.95pt;width:28.35pt;height:38.25pt;z-index:251714560;visibility:visible;mso-wrap-style:square;mso-width-percent:0;mso-height-percent:0;mso-wrap-distance-left:9pt;mso-wrap-distance-top:0;mso-wrap-distance-right:9pt;mso-wrap-distance-bottom:0;mso-position-horizontal:absolute;mso-position-horizontal-relative:text;mso-position-vertical:absolute;mso-position-vertical-relative:text;mso-width-percent:0;mso-height-percent:0;mso-width-relative:margin;mso-height-relative:margin;v-text-anchor:middle" o:gfxdata="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" fillcolor="black [3213]" strokeweight=".5pt">
+              <v:shape w14:anchorId="30B74B3F" id="Text Box 38" o:spid="_x0000_s1054" type="#_x0000_t202" style="position:absolute;left:0;text-align:left;margin-left:-.45pt;margin-top:3.95pt;width:28.35pt;height:38.25pt;z-index:251714560;visibility:visible;mso-wrap-style:square;mso-width-percent:0;mso-height-percent:0;mso-wrap-distance-left:9pt;mso-wrap-distance-top:0;mso-wrap-distance-right:9pt;mso-wrap-distance-bottom:0;mso-position-horizontal:absolute;mso-position-horizontal-relative:text;mso-position-vertical:absolute;mso-position-vertical-relative:text;mso-width-percent:0;mso-height-percent:0;mso-width-relative:margin;mso-height-relative:margin;v-text-anchor:middle" o:gfxdata="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" fillcolor="black [3213]" stroked="f" strokeweight=".5pt">
                 <v:textbox>
                   <w:txbxContent>
                     <w:p>
@@ -42500,7 +43084,7 @@
           <w:lang w:val="sr-Latn-RS"/>
         </w:rPr>
       </w:pPr>
-      <w:bookmarkStart w:id="2" w:name="_Hlk62244659"/>
+      <w:bookmarkStart w:id="1" w:name="_Hlk62244659"/>
       <w:r>
         <w:rPr>
           <w:b/>
@@ -42535,7 +43119,7 @@
         </w:rPr>
         <w:t xml:space="preserve">„podeli </w:t>
       </w:r>
-      <w:bookmarkEnd w:id="2"/>
+      <w:bookmarkEnd w:id="1"/>
       <w:r>
         <w:rPr>
           <w:lang w:val="sr-Latn-RS"/>
@@ -43064,7 +43648,14 @@
         <w:rPr>
           <w:lang w:val="sr-Latn-RS"/>
         </w:rPr>
-        <w:t xml:space="preserve"> i neka se trivijalni podproblem rešava u konstantnom vremenu; vremenska složenost celog postupka može se izraziti sledećom rekurentnom relacijom: </w:t>
+        <w:t xml:space="preserve"> i neka se trivijalni podproblem rešava u konstantnom vremenu; vremenska složenost </w:t>
+      </w:r>
+      <w:r>
+        <w:rPr>
+          <w:lang w:val="sr-Latn-RS"/>
+        </w:rPr>
+        <w:lastRenderedPageBreak/>
+        <w:t xml:space="preserve">celog postupka može se izraziti sledećom rekurentnom relacijom: </w:t>
       </w:r>
       <w:r>
         <w:rPr>
@@ -44042,7 +44633,6 @@
           <w:bCs/>
           <w:lang w:val="sr-Latn-RS"/>
         </w:rPr>
-        <w:lastRenderedPageBreak/>
         <w:t>Primer</w:t>
       </w:r>
       <w:r>
@@ -46661,6 +47251,7 @@
         <w:jc w:val="both"/>
       </w:pPr>
       <w:r>
+        <w:lastRenderedPageBreak/>
         <w:t xml:space="preserve">Pametniji “podeli i osvoji” pristup podrazumeva da se </w:t>
       </w:r>
       <w:r>
@@ -46775,7 +47366,6 @@
         </w:rPr>
       </w:pPr>
       <w:r>
-        <w:lastRenderedPageBreak/>
         <w:t xml:space="preserve">Kod ovog pristupa </w:t>
       </w:r>
       <w:r>
@@ -46918,7 +47508,19 @@
         <w:rPr>
           <w:lang w:val="sr-Latn-RS"/>
         </w:rPr>
-        <w:t>.</w:t>
+        <w:t xml:space="preserve">: budući da je minimalno rastojanje u obe polovine niza </w:t>
+      </w:r>
+      <w:r>
+        <w:rPr>
+          <w:rFonts w:ascii="Symbol" w:hAnsi="Symbol"/>
+        </w:rPr>
+        <w:t></w:t>
+      </w:r>
+      <w:r>
+        <w:rPr>
+          <w:lang w:val="sr-Latn-RS"/>
+        </w:rPr>
+        <w:t xml:space="preserve"> važi </w:t>
       </w:r>
     </w:p>
     <w:p>
@@ -47311,12 +47913,1399 @@
     </w:p>
     <w:p>
       <w:pPr>
+        <w:spacing w:after="80"/>
+        <w:jc w:val="both"/>
+        <w:rPr>
+          <w:lang w:val="sr-Latn-RS"/>
+        </w:rPr>
+      </w:pPr>
+      <w:r>
+        <w:rPr>
+          <w:rFonts w:ascii="Consolas" w:hAnsi="Consolas" w:cs="Consolas"/>
+          <w:b/>
+          <w:bCs/>
+          <w:sz w:val="20"/>
+          <w:szCs w:val="20"/>
+          <w:lang w:val="sr-Latn-RS"/>
+        </w:rPr>
+        <w:t>class</w:t>
+      </w:r>
+      <w:r>
+        <w:rPr>
+          <w:lang w:val="sr-Latn-RS"/>
+        </w:rPr>
+        <w:t xml:space="preserve"> </w:t>
+      </w:r>
+      <w:r>
+        <w:rPr>
+          <w:rFonts w:ascii="Consolas" w:hAnsi="Consolas" w:cs="Consolas"/>
+          <w:b/>
+          <w:bCs/>
+          <w:sz w:val="20"/>
+          <w:szCs w:val="20"/>
+          <w:lang w:val="sr-Latn-RS"/>
+        </w:rPr>
+        <w:t>Point2D</w:t>
+      </w:r>
+      <w:r>
+        <w:rPr>
+          <w:lang w:val="sr-Latn-RS"/>
+        </w:rPr>
+        <w:t xml:space="preserve">: </w:t>
+      </w:r>
+      <w:r>
+        <w:rPr>
+          <w:lang w:val="sr-Latn-RS"/>
+        </w:rPr>
+        <w:t>klasa</w:t>
+      </w:r>
+      <w:r>
+        <w:rPr>
+          <w:lang w:val="sr-Latn-RS"/>
+        </w:rPr>
+        <w:t xml:space="preserve"> koja opisuje 2D tačku; metoda </w:t>
+      </w:r>
+      <w:r>
+        <w:rPr>
+          <w:rFonts w:ascii="Consolas" w:hAnsi="Consolas" w:cs="Consolas"/>
+          <w:sz w:val="20"/>
+          <w:szCs w:val="20"/>
+          <w:lang w:val="sr-Latn-RS"/>
+        </w:rPr>
+        <w:t>coincident(Point2D</w:t>
+      </w:r>
+      <w:r>
+        <w:rPr>
+          <w:lang w:val="sr-Latn-RS"/>
+        </w:rPr>
+        <w:t xml:space="preserve"> </w:t>
+      </w:r>
+      <w:r>
+        <w:rPr>
+          <w:rFonts w:ascii="Consolas" w:hAnsi="Consolas" w:cs="Consolas"/>
+          <w:sz w:val="20"/>
+          <w:szCs w:val="20"/>
+          <w:lang w:val="sr-Latn-RS"/>
+        </w:rPr>
+        <w:t>p)</w:t>
+      </w:r>
+      <w:r>
+        <w:rPr>
+          <w:lang w:val="sr-Latn-RS"/>
+        </w:rPr>
+        <w:t xml:space="preserve"> proverava da li su pozicije tačaka poklapaju, metoda </w:t>
+      </w:r>
+      <w:r>
+        <w:rPr>
+          <w:rFonts w:ascii="Consolas" w:hAnsi="Consolas" w:cs="Consolas"/>
+          <w:sz w:val="20"/>
+          <w:szCs w:val="20"/>
+          <w:lang w:val="sr-Latn-RS"/>
+        </w:rPr>
+        <w:t>dist(Point2D</w:t>
+      </w:r>
+      <w:r>
+        <w:rPr>
+          <w:lang w:val="sr-Latn-RS"/>
+        </w:rPr>
+        <w:t xml:space="preserve"> </w:t>
+      </w:r>
+      <w:r>
+        <w:rPr>
+          <w:rFonts w:ascii="Consolas" w:hAnsi="Consolas" w:cs="Consolas"/>
+          <w:sz w:val="20"/>
+          <w:szCs w:val="20"/>
+          <w:lang w:val="sr-Latn-RS"/>
+        </w:rPr>
+        <w:t>p)</w:t>
+      </w:r>
+      <w:r>
+        <w:rPr>
+          <w:lang w:val="sr-Latn-RS"/>
+        </w:rPr>
+        <w:t xml:space="preserve"> računa distancu između dve tačke.</w:t>
+      </w:r>
+    </w:p>
+    <w:p>
+      <w:pPr>
+        <w:spacing w:after="80"/>
+        <w:jc w:val="both"/>
+        <w:rPr>
+          <w:lang w:val="sr-Latn-RS"/>
+        </w:rPr>
+      </w:pPr>
+      <w:r>
+        <w:rPr>
+          <w:rFonts w:ascii="Consolas" w:hAnsi="Consolas" w:cs="Consolas"/>
+          <w:b/>
+          <w:bCs/>
+          <w:sz w:val="20"/>
+          <w:szCs w:val="20"/>
+          <w:lang w:val="sr-Latn-RS"/>
+        </w:rPr>
+        <w:t>class</w:t>
+      </w:r>
+      <w:r>
+        <w:rPr>
+          <w:lang w:val="sr-Latn-RS"/>
+        </w:rPr>
+        <w:t xml:space="preserve"> </w:t>
+      </w:r>
+      <w:r>
+        <w:rPr>
+          <w:rFonts w:ascii="Consolas" w:hAnsi="Consolas" w:cs="Consolas"/>
+          <w:b/>
+          <w:bCs/>
+          <w:sz w:val="20"/>
+          <w:szCs w:val="20"/>
+          <w:lang w:val="sr-Latn-RS"/>
+        </w:rPr>
+        <w:t>MinDistance2D</w:t>
+      </w:r>
+      <w:r>
+        <w:rPr>
+          <w:lang w:val="sr-Latn-RS"/>
+        </w:rPr>
+        <w:t xml:space="preserve">: </w:t>
+      </w:r>
+      <w:r>
+        <w:rPr>
+          <w:lang w:val="sr-Latn-RS"/>
+        </w:rPr>
+        <w:t>klasa</w:t>
+      </w:r>
+      <w:r>
+        <w:rPr>
+          <w:lang w:val="sr-Latn-RS"/>
+        </w:rPr>
+        <w:t xml:space="preserve"> sadrži niz </w:t>
+      </w:r>
+      <w:r>
+        <w:rPr>
+          <w:rFonts w:ascii="Consolas" w:hAnsi="Consolas" w:cs="Consolas"/>
+          <w:sz w:val="20"/>
+          <w:szCs w:val="20"/>
+          <w:lang w:val="sr-Latn-RS"/>
+        </w:rPr>
+        <w:t>Point2D</w:t>
+      </w:r>
+      <w:r>
+        <w:rPr>
+          <w:rFonts w:ascii="Consolas" w:hAnsi="Consolas" w:cs="Consolas"/>
+          <w:sz w:val="20"/>
+          <w:szCs w:val="20"/>
+        </w:rPr>
+        <w:t>[]</w:t>
+      </w:r>
+      <w:r>
+        <w:rPr>
+          <w:lang w:val="sr-Latn-RS"/>
+        </w:rPr>
+        <w:t xml:space="preserve">, ugnježdene komparatore po </w:t>
+      </w:r>
+      <w:r>
+        <w:rPr>
+          <w:rFonts w:ascii="Consolas" w:hAnsi="Consolas" w:cs="Consolas"/>
+          <w:sz w:val="20"/>
+          <w:szCs w:val="20"/>
+          <w:lang w:val="sr-Latn-RS"/>
+        </w:rPr>
+        <w:t>x</w:t>
+      </w:r>
+      <w:r>
+        <w:rPr>
+          <w:lang w:val="sr-Latn-RS"/>
+        </w:rPr>
+        <w:t xml:space="preserve"> i </w:t>
+      </w:r>
+      <w:r>
+        <w:rPr>
+          <w:rFonts w:ascii="Consolas" w:hAnsi="Consolas" w:cs="Consolas"/>
+          <w:sz w:val="20"/>
+          <w:szCs w:val="20"/>
+          <w:lang w:val="sr-Latn-RS"/>
+        </w:rPr>
+        <w:t>y</w:t>
+      </w:r>
+      <w:r>
+        <w:rPr>
+          <w:lang w:val="sr-Latn-RS"/>
+        </w:rPr>
+        <w:t xml:space="preserve"> koordinatama i </w:t>
+      </w:r>
+      <w:r>
+        <w:rPr>
+          <w:rFonts w:ascii="Consolas" w:hAnsi="Consolas" w:cs="Consolas"/>
+          <w:sz w:val="20"/>
+          <w:szCs w:val="20"/>
+          <w:lang w:val="sr-Latn-RS"/>
+        </w:rPr>
+        <w:t>ctor</w:t>
+      </w:r>
+      <w:r>
+        <w:rPr>
+          <w:lang w:val="sr-Latn-RS"/>
+        </w:rPr>
+        <w:t xml:space="preserve"> koji prima niz tačaka.</w:t>
+      </w:r>
+    </w:p>
+    <w:p>
+      <w:pPr>
+        <w:spacing w:after="80"/>
+        <w:jc w:val="both"/>
+        <w:rPr>
+          <w:lang w:val="sr-Latn-RS"/>
+        </w:rPr>
+      </w:pPr>
+      <w:r>
+        <w:rPr>
+          <w:rFonts w:ascii="Consolas" w:hAnsi="Consolas" w:cs="Consolas"/>
+          <w:b/>
+          <w:bCs/>
+          <w:sz w:val="20"/>
+          <w:szCs w:val="20"/>
+          <w:lang w:val="sr-Latn-RS"/>
+        </w:rPr>
+        <w:t>findDQ()</w:t>
+      </w:r>
+      <w:r>
+        <w:rPr>
+          <w:lang w:val="sr-Latn-RS"/>
+        </w:rPr>
+        <w:t xml:space="preserve">: </w:t>
+      </w:r>
+      <w:r>
+        <w:rPr>
+          <w:rFonts w:ascii="Consolas" w:hAnsi="Consolas" w:cs="Consolas"/>
+          <w:sz w:val="20"/>
+          <w:szCs w:val="20"/>
+          <w:lang w:val="sr-Latn-RS"/>
+        </w:rPr>
+        <w:t>public</w:t>
+      </w:r>
+      <w:r>
+        <w:rPr>
+          <w:sz w:val="20"/>
+          <w:szCs w:val="20"/>
+          <w:lang w:val="sr-Latn-RS"/>
+        </w:rPr>
+        <w:t xml:space="preserve"> </w:t>
+      </w:r>
+      <w:r>
+        <w:rPr>
+          <w:lang w:val="sr-Latn-RS"/>
+        </w:rPr>
+        <w:t xml:space="preserve">metoda koji sortira tačke po </w:t>
+      </w:r>
+      <w:r>
+        <w:rPr>
+          <w:rFonts w:ascii="Consolas" w:hAnsi="Consolas" w:cs="Consolas"/>
+          <w:sz w:val="20"/>
+          <w:szCs w:val="20"/>
+          <w:lang w:val="sr-Latn-RS"/>
+        </w:rPr>
+        <w:t>x</w:t>
+      </w:r>
+      <w:r>
+        <w:rPr>
+          <w:lang w:val="sr-Latn-RS"/>
+        </w:rPr>
+        <w:t xml:space="preserve"> koordinati, proverava da li postoje poklapajuće i vraća minimalnu distancu </w:t>
+      </w:r>
+      <w:r>
+        <w:rPr>
+          <w:rFonts w:ascii="Consolas" w:hAnsi="Consolas" w:cs="Consolas"/>
+          <w:sz w:val="20"/>
+          <w:szCs w:val="20"/>
+          <w:lang w:val="sr-Latn-RS"/>
+        </w:rPr>
+        <w:t>0.0</w:t>
+      </w:r>
+      <w:r>
+        <w:rPr>
+          <w:lang w:val="sr-Latn-RS"/>
+        </w:rPr>
+        <w:t xml:space="preserve"> ako da, inače poziva istoimenu </w:t>
+      </w:r>
+      <w:r>
+        <w:rPr>
+          <w:rFonts w:ascii="Consolas" w:hAnsi="Consolas" w:cs="Consolas"/>
+          <w:sz w:val="20"/>
+          <w:szCs w:val="20"/>
+          <w:lang w:val="sr-Latn-RS"/>
+        </w:rPr>
+        <w:t>private</w:t>
+      </w:r>
+      <w:r>
+        <w:rPr>
+          <w:lang w:val="sr-Latn-RS"/>
+        </w:rPr>
+        <w:t xml:space="preserve"> metodu.</w:t>
+      </w:r>
+    </w:p>
+    <w:p>
+      <w:pPr>
+        <w:spacing w:after="80"/>
+        <w:jc w:val="both"/>
+        <w:rPr>
+          <w:lang w:val="sr-Latn-RS"/>
+        </w:rPr>
+      </w:pPr>
+      <w:r>
+        <w:rPr>
+          <w:rFonts w:ascii="Consolas" w:hAnsi="Consolas" w:cs="Consolas"/>
+          <w:b/>
+          <w:bCs/>
+          <w:sz w:val="20"/>
+          <w:szCs w:val="20"/>
+          <w:lang w:val="sr-Latn-RS"/>
+        </w:rPr>
+        <w:t>findDQ(</w:t>
+      </w:r>
+      <w:r>
+        <w:rPr>
+          <w:rFonts w:ascii="Consolas" w:hAnsi="Consolas" w:cs="Consolas"/>
+          <w:b/>
+          <w:bCs/>
+          <w:sz w:val="20"/>
+          <w:szCs w:val="20"/>
+          <w:lang w:val="sr-Latn-RS"/>
+        </w:rPr>
+        <w:t>int</w:t>
+      </w:r>
+      <w:r>
+        <w:rPr>
+          <w:lang w:val="sr-Latn-RS"/>
+        </w:rPr>
+        <w:t xml:space="preserve"> </w:t>
+      </w:r>
+      <w:r>
+        <w:rPr>
+          <w:rFonts w:ascii="Consolas" w:hAnsi="Consolas" w:cs="Consolas"/>
+          <w:b/>
+          <w:bCs/>
+          <w:sz w:val="20"/>
+          <w:szCs w:val="20"/>
+          <w:lang w:val="sr-Latn-RS"/>
+        </w:rPr>
+        <w:t>from,</w:t>
+      </w:r>
+      <w:r>
+        <w:rPr>
+          <w:lang w:val="sr-Latn-RS"/>
+        </w:rPr>
+        <w:t xml:space="preserve"> </w:t>
+      </w:r>
+      <w:r>
+        <w:rPr>
+          <w:rFonts w:ascii="Consolas" w:hAnsi="Consolas" w:cs="Consolas"/>
+          <w:b/>
+          <w:bCs/>
+          <w:sz w:val="20"/>
+          <w:szCs w:val="20"/>
+          <w:lang w:val="sr-Latn-RS"/>
+        </w:rPr>
+        <w:t>int</w:t>
+      </w:r>
+      <w:r>
+        <w:rPr>
+          <w:lang w:val="sr-Latn-RS"/>
+        </w:rPr>
+        <w:t xml:space="preserve"> </w:t>
+      </w:r>
+      <w:r>
+        <w:rPr>
+          <w:rFonts w:ascii="Consolas" w:hAnsi="Consolas" w:cs="Consolas"/>
+          <w:b/>
+          <w:bCs/>
+          <w:sz w:val="20"/>
+          <w:szCs w:val="20"/>
+          <w:lang w:val="sr-Latn-RS"/>
+        </w:rPr>
+        <w:t>to</w:t>
+      </w:r>
+      <w:r>
+        <w:rPr>
+          <w:rFonts w:ascii="Consolas" w:hAnsi="Consolas" w:cs="Consolas"/>
+          <w:b/>
+          <w:bCs/>
+          <w:sz w:val="20"/>
+          <w:szCs w:val="20"/>
+          <w:lang w:val="sr-Latn-RS"/>
+        </w:rPr>
+        <w:t>)</w:t>
+      </w:r>
+      <w:r>
+        <w:rPr>
+          <w:lang w:val="sr-Latn-RS"/>
+        </w:rPr>
+        <w:t xml:space="preserve">: </w:t>
+      </w:r>
+      <w:r>
+        <w:rPr>
+          <w:lang w:val="sr-Latn-RS"/>
+        </w:rPr>
+        <w:t>na početku provera za dva posebna slučaja – da li niz sadrži jednu tačku (</w:t>
+      </w:r>
+      <w:r>
+        <w:rPr>
+          <w:rFonts w:ascii="Consolas" w:hAnsi="Consolas" w:cs="Consolas"/>
+          <w:sz w:val="20"/>
+          <w:szCs w:val="20"/>
+          <w:lang w:val="sr-Latn-RS"/>
+        </w:rPr>
+        <w:t>minDist</w:t>
+      </w:r>
+      <w:r>
+        <w:rPr>
+          <w:lang w:val="sr-Latn-RS"/>
+        </w:rPr>
+        <w:t xml:space="preserve"> </w:t>
+      </w:r>
+      <w:r>
+        <w:rPr>
+          <w:rFonts w:ascii="Consolas" w:hAnsi="Consolas" w:cs="Consolas"/>
+          <w:sz w:val="20"/>
+          <w:szCs w:val="20"/>
+          <w:lang w:val="sr-Latn-RS"/>
+        </w:rPr>
+        <w:t>==</w:t>
+      </w:r>
+      <w:r>
+        <w:rPr>
+          <w:lang w:val="sr-Latn-RS"/>
+        </w:rPr>
+        <w:t xml:space="preserve"> </w:t>
+      </w:r>
+      <w:r>
+        <w:rPr>
+          <w:rFonts w:ascii="Consolas" w:hAnsi="Consolas" w:cs="Consolas"/>
+          <w:sz w:val="20"/>
+          <w:szCs w:val="20"/>
+          <w:lang w:val="sr-Latn-RS"/>
+        </w:rPr>
+        <w:t>Double.MAX_VALUE</w:t>
+      </w:r>
+      <w:r>
+        <w:rPr>
+          <w:lang w:val="sr-Latn-RS"/>
+        </w:rPr>
+        <w:t xml:space="preserve">) i da li su </w:t>
+      </w:r>
+      <w:r>
+        <w:rPr>
+          <w:rFonts w:ascii="Consolas" w:hAnsi="Consolas" w:cs="Consolas"/>
+          <w:b/>
+          <w:bCs/>
+          <w:sz w:val="20"/>
+          <w:szCs w:val="20"/>
+          <w:lang w:val="sr-Latn-RS"/>
+        </w:rPr>
+        <w:t>from</w:t>
+      </w:r>
+      <w:r>
+        <w:rPr>
+          <w:lang w:val="sr-Latn-RS"/>
+        </w:rPr>
+        <w:t xml:space="preserve"> i </w:t>
+      </w:r>
+      <w:r>
+        <w:rPr>
+          <w:rFonts w:ascii="Consolas" w:hAnsi="Consolas" w:cs="Consolas"/>
+          <w:b/>
+          <w:bCs/>
+          <w:sz w:val="20"/>
+          <w:szCs w:val="20"/>
+          <w:lang w:val="sr-Latn-RS"/>
+        </w:rPr>
+        <w:t>to</w:t>
+      </w:r>
+      <w:r>
+        <w:rPr>
+          <w:lang w:val="sr-Latn-RS"/>
+        </w:rPr>
+        <w:t xml:space="preserve"> zamenili mesta;</w:t>
+      </w:r>
+      <w:r>
+        <w:rPr>
+          <w:lang w:val="sr-Latn-RS"/>
+        </w:rPr>
+        <w:t xml:space="preserve"> računa se </w:t>
+      </w:r>
+      <w:r>
+        <w:rPr>
+          <w:rFonts w:ascii="Cambria Math" w:hAnsi="Cambria Math"/>
+          <w:lang w:val="sr-Latn-RS"/>
+        </w:rPr>
+        <w:t>idx</w:t>
+      </w:r>
+      <w:r>
+        <w:rPr>
+          <w:lang w:val="sr-Latn-RS"/>
+        </w:rPr>
+        <w:t xml:space="preserve"> </w:t>
+      </w:r>
+      <w:r>
+        <w:rPr>
+          <w:rFonts w:ascii="Consolas" w:hAnsi="Consolas" w:cs="Consolas"/>
+          <w:sz w:val="20"/>
+          <w:szCs w:val="20"/>
+          <w:lang w:val="sr-Latn-RS"/>
+        </w:rPr>
+        <w:t>median</w:t>
+      </w:r>
+      <w:r>
+        <w:rPr>
+          <w:lang w:val="sr-Latn-RS"/>
+        </w:rPr>
+        <w:t xml:space="preserve">, rekurzivno se poziva findDQ(from, median) i findDQ(median+1, to) i računa se minDist – manja od dve vrednosti (koja će postati </w:t>
+      </w:r>
+      <w:r>
+        <w:rPr>
+          <w:rFonts w:ascii="Consolas" w:hAnsi="Consolas" w:cs="Consolas"/>
+          <w:sz w:val="20"/>
+          <w:szCs w:val="20"/>
+          <w:lang w:val="sr-Latn-RS"/>
+        </w:rPr>
+        <w:t>delta</w:t>
+      </w:r>
+      <w:r>
+        <w:rPr>
+          <w:lang w:val="sr-Latn-RS"/>
+        </w:rPr>
+        <w:t xml:space="preserve"> parametar); konačno, poziva se </w:t>
+      </w:r>
+      <w:r>
+        <w:rPr>
+          <w:rFonts w:ascii="Consolas" w:hAnsi="Consolas" w:cs="Consolas"/>
+          <w:sz w:val="20"/>
+          <w:szCs w:val="20"/>
+          <w:lang w:val="sr-Latn-RS"/>
+        </w:rPr>
+        <w:t>minCrossing(from,</w:t>
+      </w:r>
+      <w:r>
+        <w:rPr>
+          <w:lang w:val="sr-Latn-RS"/>
+        </w:rPr>
+        <w:t xml:space="preserve"> </w:t>
+      </w:r>
+      <w:r>
+        <w:rPr>
+          <w:rFonts w:ascii="Consolas" w:hAnsi="Consolas" w:cs="Consolas"/>
+          <w:sz w:val="20"/>
+          <w:szCs w:val="20"/>
+          <w:lang w:val="sr-Latn-RS"/>
+        </w:rPr>
+        <w:t>to,</w:t>
+      </w:r>
+      <w:r>
+        <w:rPr>
+          <w:lang w:val="sr-Latn-RS"/>
+        </w:rPr>
+        <w:t xml:space="preserve"> </w:t>
+      </w:r>
+      <w:r>
+        <w:rPr>
+          <w:rFonts w:ascii="Consolas" w:hAnsi="Consolas" w:cs="Consolas"/>
+          <w:sz w:val="20"/>
+          <w:szCs w:val="20"/>
+          <w:lang w:val="sr-Latn-RS"/>
+        </w:rPr>
+        <w:t>median,</w:t>
+      </w:r>
+      <w:r>
+        <w:rPr>
+          <w:lang w:val="sr-Latn-RS"/>
+        </w:rPr>
+        <w:t xml:space="preserve"> </w:t>
+      </w:r>
+      <w:r>
+        <w:rPr>
+          <w:rFonts w:ascii="Consolas" w:hAnsi="Consolas" w:cs="Consolas"/>
+          <w:sz w:val="20"/>
+          <w:szCs w:val="20"/>
+          <w:lang w:val="sr-Latn-RS"/>
+        </w:rPr>
+        <w:t>delta)</w:t>
+      </w:r>
+      <w:r>
+        <w:rPr>
+          <w:lang w:val="sr-Latn-RS"/>
+        </w:rPr>
+        <w:t xml:space="preserve"> i vraća se </w:t>
+      </w:r>
+      <w:r>
+        <w:rPr>
+          <w:rFonts w:ascii="Consolas" w:hAnsi="Consolas" w:cs="Consolas"/>
+          <w:sz w:val="20"/>
+          <w:szCs w:val="20"/>
+          <w:lang w:val="sr-Latn-RS"/>
+        </w:rPr>
+        <w:t>Math.min(minDist,</w:t>
+      </w:r>
+      <w:r>
+        <w:rPr>
+          <w:lang w:val="sr-Latn-RS"/>
+        </w:rPr>
+        <w:t xml:space="preserve"> </w:t>
+      </w:r>
+      <w:r>
+        <w:rPr>
+          <w:rFonts w:ascii="Consolas" w:hAnsi="Consolas" w:cs="Consolas"/>
+          <w:sz w:val="20"/>
+          <w:szCs w:val="20"/>
+          <w:lang w:val="sr-Latn-RS"/>
+        </w:rPr>
+        <w:t>minCrossing)</w:t>
+      </w:r>
+      <w:r>
+        <w:rPr>
+          <w:lang w:val="sr-Latn-RS"/>
+        </w:rPr>
+        <w:t>.</w:t>
+      </w:r>
+    </w:p>
+    <w:p>
+      <w:pPr>
+        <w:spacing w:after="80"/>
+        <w:jc w:val="both"/>
+        <w:rPr>
+          <w:lang w:val="sr-Latn-RS"/>
+        </w:rPr>
+      </w:pPr>
+      <w:r>
+        <w:rPr>
+          <w:rFonts w:ascii="Consolas" w:hAnsi="Consolas" w:cs="Consolas"/>
+          <w:b/>
+          <w:bCs/>
+          <w:sz w:val="20"/>
+          <w:szCs w:val="20"/>
+          <w:lang w:val="sr-Latn-RS"/>
+        </w:rPr>
+        <w:t>minCrossing</w:t>
+      </w:r>
+      <w:r>
+        <w:rPr>
+          <w:rFonts w:ascii="Consolas" w:hAnsi="Consolas" w:cs="Consolas"/>
+          <w:b/>
+          <w:bCs/>
+          <w:sz w:val="20"/>
+          <w:szCs w:val="20"/>
+          <w:lang w:val="sr-Latn-RS"/>
+        </w:rPr>
+        <w:t>(int</w:t>
+      </w:r>
+      <w:r>
+        <w:rPr>
+          <w:lang w:val="sr-Latn-RS"/>
+        </w:rPr>
+        <w:t xml:space="preserve"> </w:t>
+      </w:r>
+      <w:r>
+        <w:rPr>
+          <w:rFonts w:ascii="Consolas" w:hAnsi="Consolas" w:cs="Consolas"/>
+          <w:b/>
+          <w:bCs/>
+          <w:sz w:val="20"/>
+          <w:szCs w:val="20"/>
+          <w:lang w:val="sr-Latn-RS"/>
+        </w:rPr>
+        <w:t>from,</w:t>
+      </w:r>
+      <w:r>
+        <w:rPr>
+          <w:lang w:val="sr-Latn-RS"/>
+        </w:rPr>
+        <w:t xml:space="preserve"> </w:t>
+      </w:r>
+      <w:r>
+        <w:rPr>
+          <w:rFonts w:ascii="Consolas" w:hAnsi="Consolas" w:cs="Consolas"/>
+          <w:b/>
+          <w:bCs/>
+          <w:sz w:val="20"/>
+          <w:szCs w:val="20"/>
+          <w:lang w:val="sr-Latn-RS"/>
+        </w:rPr>
+        <w:t>int</w:t>
+      </w:r>
+      <w:r>
+        <w:rPr>
+          <w:lang w:val="sr-Latn-RS"/>
+        </w:rPr>
+        <w:t xml:space="preserve"> </w:t>
+      </w:r>
+      <w:r>
+        <w:rPr>
+          <w:rFonts w:ascii="Consolas" w:hAnsi="Consolas" w:cs="Consolas"/>
+          <w:b/>
+          <w:bCs/>
+          <w:sz w:val="20"/>
+          <w:szCs w:val="20"/>
+          <w:lang w:val="sr-Latn-RS"/>
+        </w:rPr>
+        <w:t>to,</w:t>
+      </w:r>
+      <w:r>
+        <w:rPr>
+          <w:lang w:val="sr-Latn-RS"/>
+        </w:rPr>
+        <w:t xml:space="preserve"> </w:t>
+      </w:r>
+      <w:r>
+        <w:rPr>
+          <w:rFonts w:ascii="Consolas" w:hAnsi="Consolas" w:cs="Consolas"/>
+          <w:b/>
+          <w:bCs/>
+          <w:sz w:val="20"/>
+          <w:szCs w:val="20"/>
+          <w:lang w:val="sr-Latn-RS"/>
+        </w:rPr>
+        <w:t>int</w:t>
+      </w:r>
+      <w:r>
+        <w:rPr>
+          <w:lang w:val="sr-Latn-RS"/>
+        </w:rPr>
+        <w:t xml:space="preserve"> </w:t>
+      </w:r>
+      <w:r>
+        <w:rPr>
+          <w:rFonts w:ascii="Consolas" w:hAnsi="Consolas" w:cs="Consolas"/>
+          <w:b/>
+          <w:bCs/>
+          <w:sz w:val="20"/>
+          <w:szCs w:val="20"/>
+          <w:lang w:val="sr-Latn-RS"/>
+        </w:rPr>
+        <w:t>median</w:t>
+      </w:r>
+      <w:r>
+        <w:rPr>
+          <w:rFonts w:ascii="Consolas" w:hAnsi="Consolas" w:cs="Consolas"/>
+          <w:b/>
+          <w:bCs/>
+          <w:sz w:val="20"/>
+          <w:szCs w:val="20"/>
+          <w:lang w:val="sr-Latn-RS"/>
+        </w:rPr>
+        <w:t>,</w:t>
+      </w:r>
+      <w:r>
+        <w:rPr>
+          <w:lang w:val="sr-Latn-RS"/>
+        </w:rPr>
+        <w:t xml:space="preserve"> </w:t>
+      </w:r>
+      <w:r>
+        <w:rPr>
+          <w:rFonts w:ascii="Consolas" w:hAnsi="Consolas" w:cs="Consolas"/>
+          <w:b/>
+          <w:bCs/>
+          <w:sz w:val="20"/>
+          <w:szCs w:val="20"/>
+          <w:lang w:val="sr-Latn-RS"/>
+        </w:rPr>
+        <w:t>double</w:t>
+      </w:r>
+      <w:r>
+        <w:rPr>
+          <w:lang w:val="sr-Latn-RS"/>
+        </w:rPr>
+        <w:t xml:space="preserve"> </w:t>
+      </w:r>
+      <w:r>
+        <w:rPr>
+          <w:rFonts w:ascii="Consolas" w:hAnsi="Consolas" w:cs="Consolas"/>
+          <w:b/>
+          <w:bCs/>
+          <w:sz w:val="20"/>
+          <w:szCs w:val="20"/>
+          <w:lang w:val="sr-Latn-RS"/>
+        </w:rPr>
+        <w:t>delta</w:t>
+      </w:r>
+      <w:r>
+        <w:rPr>
+          <w:rFonts w:ascii="Consolas" w:hAnsi="Consolas" w:cs="Consolas"/>
+          <w:b/>
+          <w:bCs/>
+          <w:sz w:val="20"/>
+          <w:szCs w:val="20"/>
+          <w:lang w:val="sr-Latn-RS"/>
+        </w:rPr>
+        <w:t>)</w:t>
+      </w:r>
+      <w:r>
+        <w:rPr>
+          <w:lang w:val="sr-Latn-RS"/>
+        </w:rPr>
+        <w:t xml:space="preserve">: </w:t>
+      </w:r>
+      <w:r>
+        <w:rPr>
+          <w:lang w:val="sr-Latn-RS"/>
+        </w:rPr>
+        <w:t xml:space="preserve">traži se </w:t>
+      </w:r>
+      <w:r>
+        <w:rPr>
+          <w:rFonts w:ascii="Consolas" w:hAnsi="Consolas" w:cs="Consolas"/>
+          <w:sz w:val="20"/>
+          <w:szCs w:val="20"/>
+          <w:lang w:val="sr-Latn-RS"/>
+        </w:rPr>
+        <w:t>x</w:t>
+      </w:r>
+      <w:r>
+        <w:rPr>
+          <w:lang w:val="sr-Latn-RS"/>
+        </w:rPr>
+        <w:t xml:space="preserve"> koordinata vertikale koja deli niz tačaka, kreira se </w:t>
+      </w:r>
+      <w:r>
+        <w:rPr>
+          <w:rFonts w:ascii="Consolas" w:hAnsi="Consolas" w:cs="Consolas"/>
+          <w:sz w:val="20"/>
+          <w:szCs w:val="20"/>
+          <w:lang w:val="sr-Latn-RS"/>
+        </w:rPr>
+        <w:t>Point2D</w:t>
+      </w:r>
+      <w:r>
+        <w:rPr>
+          <w:rFonts w:ascii="Consolas" w:hAnsi="Consolas" w:cs="Consolas"/>
+          <w:sz w:val="20"/>
+          <w:szCs w:val="20"/>
+        </w:rPr>
+        <w:t>[]</w:t>
+      </w:r>
+      <w:r>
+        <w:rPr>
+          <w:lang w:val="sr-Latn-RS"/>
+        </w:rPr>
+        <w:t xml:space="preserve"> </w:t>
+      </w:r>
+      <w:r>
+        <w:rPr>
+          <w:rFonts w:ascii="Consolas" w:hAnsi="Consolas" w:cs="Consolas"/>
+          <w:sz w:val="20"/>
+          <w:szCs w:val="20"/>
+          <w:lang w:val="sr-Latn-RS"/>
+        </w:rPr>
+        <w:t>box</w:t>
+      </w:r>
+      <w:r>
+        <w:rPr>
+          <w:lang w:val="sr-Latn-RS"/>
+        </w:rPr>
+        <w:t xml:space="preserve"> kuda se smeštaju tačke koje su po </w:t>
+      </w:r>
+      <w:r>
+        <w:rPr>
+          <w:rFonts w:ascii="Consolas" w:hAnsi="Consolas" w:cs="Consolas"/>
+          <w:sz w:val="20"/>
+          <w:szCs w:val="20"/>
+          <w:lang w:val="sr-Latn-RS"/>
+        </w:rPr>
+        <w:t>x</w:t>
+      </w:r>
+      <w:r>
+        <w:rPr>
+          <w:lang w:val="sr-Latn-RS"/>
+        </w:rPr>
+        <w:t xml:space="preserve"> na rastojanju od vertikale manjem od </w:t>
+      </w:r>
+      <w:r>
+        <w:rPr>
+          <w:rFonts w:ascii="Consolas" w:hAnsi="Consolas" w:cs="Consolas"/>
+          <w:sz w:val="20"/>
+          <w:szCs w:val="20"/>
+          <w:lang w:val="sr-Latn-RS"/>
+        </w:rPr>
+        <w:t>delta</w:t>
+      </w:r>
+      <w:r>
+        <w:rPr>
+          <w:lang w:val="sr-Latn-RS"/>
+        </w:rPr>
+        <w:t xml:space="preserve">; niz se sortira komparatorom po </w:t>
+      </w:r>
+      <w:r>
+        <w:rPr>
+          <w:rFonts w:ascii="Consolas" w:hAnsi="Consolas" w:cs="Consolas"/>
+          <w:sz w:val="20"/>
+          <w:szCs w:val="20"/>
+          <w:lang w:val="sr-Latn-RS"/>
+        </w:rPr>
+        <w:t>y</w:t>
+      </w:r>
+      <w:r>
+        <w:rPr>
+          <w:lang w:val="sr-Latn-RS"/>
+        </w:rPr>
+        <w:t xml:space="preserve"> i to od </w:t>
+      </w:r>
+      <w:r>
+        <w:rPr>
+          <w:rFonts w:ascii="Cambria Math" w:hAnsi="Cambria Math"/>
+          <w:lang w:val="sr-Latn-RS"/>
+        </w:rPr>
+        <w:t>idx</w:t>
+      </w:r>
+      <w:r>
+        <w:rPr>
+          <w:lang w:val="sr-Latn-RS"/>
+        </w:rPr>
+        <w:t xml:space="preserve"> </w:t>
+      </w:r>
+      <w:r>
+        <w:rPr>
+          <w:rFonts w:ascii="Consolas" w:hAnsi="Consolas" w:cs="Consolas"/>
+          <w:sz w:val="20"/>
+          <w:szCs w:val="20"/>
+          <w:lang w:val="sr-Latn-RS"/>
+        </w:rPr>
+        <w:t>0</w:t>
+      </w:r>
+      <w:r>
+        <w:rPr>
+          <w:lang w:val="sr-Latn-RS"/>
+        </w:rPr>
+        <w:t xml:space="preserve"> do </w:t>
+      </w:r>
+      <w:r>
+        <w:rPr>
+          <w:rFonts w:ascii="Consolas" w:hAnsi="Consolas" w:cs="Consolas"/>
+          <w:sz w:val="20"/>
+          <w:szCs w:val="20"/>
+          <w:lang w:val="sr-Latn-RS"/>
+        </w:rPr>
+        <w:t>boxCount</w:t>
+      </w:r>
+      <w:r>
+        <w:rPr>
+          <w:lang w:val="sr-Latn-RS"/>
+        </w:rPr>
+        <w:t xml:space="preserve">, nakon čega se ulazu u </w:t>
+      </w:r>
+      <w:r>
+        <w:rPr>
+          <w:rFonts w:ascii="Consolas" w:hAnsi="Consolas" w:cs="Consolas"/>
+          <w:sz w:val="20"/>
+          <w:szCs w:val="20"/>
+          <w:lang w:val="sr-Latn-RS"/>
+        </w:rPr>
+        <w:t>for</w:t>
+      </w:r>
+      <w:r>
+        <w:rPr>
+          <w:sz w:val="20"/>
+          <w:szCs w:val="20"/>
+          <w:lang w:val="sr-Latn-RS"/>
+        </w:rPr>
+        <w:t xml:space="preserve"> </w:t>
+      </w:r>
+      <w:r>
+        <w:rPr>
+          <w:lang w:val="sr-Latn-RS"/>
+        </w:rPr>
+        <w:t xml:space="preserve">petlju od </w:t>
+      </w:r>
+      <w:r>
+        <w:rPr>
+          <w:rFonts w:ascii="Consolas" w:hAnsi="Consolas" w:cs="Consolas"/>
+          <w:sz w:val="20"/>
+          <w:szCs w:val="20"/>
+          <w:lang w:val="sr-Latn-RS"/>
+        </w:rPr>
+        <w:t>0</w:t>
+      </w:r>
+      <w:r>
+        <w:rPr>
+          <w:lang w:val="sr-Latn-RS"/>
+        </w:rPr>
+        <w:t xml:space="preserve"> do </w:t>
+      </w:r>
+      <w:r>
+        <w:rPr>
+          <w:rFonts w:ascii="Consolas" w:hAnsi="Consolas" w:cs="Consolas"/>
+          <w:sz w:val="20"/>
+          <w:szCs w:val="20"/>
+          <w:lang w:val="sr-Latn-RS"/>
+        </w:rPr>
+        <w:t>boxCoun</w:t>
+      </w:r>
+      <w:r>
+        <w:rPr>
+          <w:rFonts w:ascii="Consolas" w:hAnsi="Consolas" w:cs="Consolas"/>
+          <w:sz w:val="20"/>
+          <w:szCs w:val="20"/>
+          <w:lang w:val="sr-Latn-RS"/>
+        </w:rPr>
+        <w:t>t</w:t>
+      </w:r>
+      <w:r>
+        <w:rPr>
+          <w:lang w:val="sr-Latn-RS"/>
+        </w:rPr>
+        <w:t xml:space="preserve"> </w:t>
+      </w:r>
+      <w:r>
+        <w:rPr>
+          <w:rFonts w:ascii="Consolas" w:hAnsi="Consolas" w:cs="Consolas"/>
+          <w:sz w:val="20"/>
+          <w:szCs w:val="20"/>
+          <w:lang w:val="sr-Latn-RS"/>
+        </w:rPr>
+        <w:t>-</w:t>
+      </w:r>
+      <w:r>
+        <w:rPr>
+          <w:lang w:val="sr-Latn-RS"/>
+        </w:rPr>
+        <w:t xml:space="preserve"> </w:t>
+      </w:r>
+      <w:r>
+        <w:rPr>
+          <w:rFonts w:ascii="Consolas" w:hAnsi="Consolas" w:cs="Consolas"/>
+          <w:sz w:val="20"/>
+          <w:szCs w:val="20"/>
+          <w:lang w:val="sr-Latn-RS"/>
+        </w:rPr>
+        <w:t>1</w:t>
+      </w:r>
+      <w:r>
+        <w:rPr>
+          <w:lang w:val="sr-Latn-RS"/>
+        </w:rPr>
+        <w:t xml:space="preserve">; uzima tačka </w:t>
+      </w:r>
+      <w:r>
+        <w:rPr>
+          <w:rFonts w:ascii="Consolas" w:hAnsi="Consolas" w:cs="Consolas"/>
+          <w:sz w:val="20"/>
+          <w:szCs w:val="20"/>
+          <w:lang w:val="sr-Latn-RS"/>
+        </w:rPr>
+        <w:t>box</w:t>
+      </w:r>
+      <w:r>
+        <w:rPr>
+          <w:rFonts w:ascii="Consolas" w:hAnsi="Consolas" w:cs="Consolas"/>
+          <w:sz w:val="20"/>
+          <w:szCs w:val="20"/>
+        </w:rPr>
+        <w:t>[i]</w:t>
+      </w:r>
+      <w:r>
+        <w:t xml:space="preserve"> i pokre</w:t>
+      </w:r>
+      <w:r>
+        <w:rPr>
+          <w:lang w:val="sr-Latn-RS"/>
+        </w:rPr>
+        <w:t xml:space="preserve">će nova </w:t>
+      </w:r>
+      <w:r>
+        <w:rPr>
+          <w:rFonts w:ascii="Consolas" w:hAnsi="Consolas" w:cs="Consolas"/>
+          <w:sz w:val="20"/>
+          <w:szCs w:val="20"/>
+          <w:lang w:val="sr-Latn-RS"/>
+        </w:rPr>
+        <w:t>for</w:t>
+      </w:r>
+      <w:r>
+        <w:rPr>
+          <w:sz w:val="20"/>
+          <w:szCs w:val="20"/>
+          <w:lang w:val="sr-Latn-RS"/>
+        </w:rPr>
+        <w:t xml:space="preserve"> </w:t>
+      </w:r>
+      <w:r>
+        <w:rPr>
+          <w:lang w:val="sr-Latn-RS"/>
+        </w:rPr>
+        <w:t xml:space="preserve">petlja od </w:t>
+      </w:r>
+      <w:r>
+        <w:rPr>
+          <w:rFonts w:ascii="Consolas" w:hAnsi="Consolas" w:cs="Consolas"/>
+          <w:sz w:val="20"/>
+          <w:szCs w:val="20"/>
+          <w:lang w:val="sr-Latn-RS"/>
+        </w:rPr>
+        <w:t>i</w:t>
+      </w:r>
+      <w:r>
+        <w:rPr>
+          <w:lang w:val="sr-Latn-RS"/>
+        </w:rPr>
+        <w:t xml:space="preserve"> </w:t>
+      </w:r>
+      <w:r>
+        <w:rPr>
+          <w:rFonts w:ascii="Consolas" w:hAnsi="Consolas" w:cs="Consolas"/>
+          <w:sz w:val="20"/>
+          <w:szCs w:val="20"/>
+          <w:lang w:val="sr-Latn-RS"/>
+        </w:rPr>
+        <w:t>+</w:t>
+      </w:r>
+      <w:r>
+        <w:rPr>
+          <w:lang w:val="sr-Latn-RS"/>
+        </w:rPr>
+        <w:t xml:space="preserve"> </w:t>
+      </w:r>
+      <w:r>
+        <w:rPr>
+          <w:rFonts w:ascii="Consolas" w:hAnsi="Consolas" w:cs="Consolas"/>
+          <w:sz w:val="20"/>
+          <w:szCs w:val="20"/>
+          <w:lang w:val="sr-Latn-RS"/>
+        </w:rPr>
+        <w:t>1</w:t>
+      </w:r>
+      <w:r>
+        <w:rPr>
+          <w:lang w:val="sr-Latn-RS"/>
+        </w:rPr>
+        <w:t xml:space="preserve"> do </w:t>
+      </w:r>
+      <w:r>
+        <w:rPr>
+          <w:rFonts w:ascii="Consolas" w:hAnsi="Consolas" w:cs="Consolas"/>
+          <w:sz w:val="20"/>
+          <w:szCs w:val="20"/>
+          <w:lang w:val="sr-Latn-RS"/>
+        </w:rPr>
+        <w:t>boxCoun</w:t>
+      </w:r>
+      <w:r>
+        <w:rPr>
+          <w:rFonts w:ascii="Consolas" w:hAnsi="Consolas" w:cs="Consolas"/>
+          <w:sz w:val="20"/>
+          <w:szCs w:val="20"/>
+          <w:lang w:val="sr-Latn-RS"/>
+        </w:rPr>
+        <w:t>t</w:t>
+      </w:r>
+      <w:r>
+        <w:rPr>
+          <w:lang w:val="sr-Latn-RS"/>
+        </w:rPr>
+        <w:t xml:space="preserve"> </w:t>
+      </w:r>
+      <w:r>
+        <w:rPr>
+          <w:lang w:val="sr-Latn-RS"/>
+        </w:rPr>
+        <w:t xml:space="preserve">(ipak, ova petlja će se izvršiti najviše 15 puta – razlog: </w:t>
+      </w:r>
+      <w:hyperlink r:id="rId59" w:history="1">
+        <w:r>
+          <w:rPr>
+            <w:rStyle w:val="Hyperlink"/>
+            <w:lang w:val="sr-Latn-RS"/>
+          </w:rPr>
+          <w:t>https://tinyurl.com/y6nabnha</w:t>
+        </w:r>
+      </w:hyperlink>
+      <w:r>
+        <w:rPr>
+          <w:lang w:val="sr-Latn-RS"/>
+        </w:rPr>
+        <w:t xml:space="preserve">) tokom koje se proverava da li je udaljenost po </w:t>
+      </w:r>
+      <w:r>
+        <w:rPr>
+          <w:rFonts w:ascii="Consolas" w:hAnsi="Consolas" w:cs="Consolas"/>
+          <w:sz w:val="20"/>
+          <w:szCs w:val="20"/>
+          <w:lang w:val="sr-Latn-RS"/>
+        </w:rPr>
+        <w:t>y</w:t>
+      </w:r>
+      <w:r>
+        <w:rPr>
+          <w:lang w:val="sr-Latn-RS"/>
+        </w:rPr>
+        <w:t xml:space="preserve"> trenutne od tačke </w:t>
+      </w:r>
+      <w:r>
+        <w:rPr>
+          <w:rFonts w:ascii="Consolas" w:hAnsi="Consolas" w:cs="Consolas"/>
+          <w:sz w:val="20"/>
+          <w:szCs w:val="20"/>
+          <w:lang w:val="sr-Latn-RS"/>
+        </w:rPr>
+        <w:t>box</w:t>
+      </w:r>
+      <w:r>
+        <w:rPr>
+          <w:rFonts w:ascii="Consolas" w:hAnsi="Consolas" w:cs="Consolas"/>
+          <w:sz w:val="20"/>
+          <w:szCs w:val="20"/>
+        </w:rPr>
+        <w:t>[i]</w:t>
+      </w:r>
+      <w:r>
+        <w:rPr>
+          <w:lang w:val="sr-Latn-RS"/>
+        </w:rPr>
+        <w:t xml:space="preserve"> veća od </w:t>
+      </w:r>
+      <w:r>
+        <w:rPr>
+          <w:rFonts w:ascii="Consolas" w:hAnsi="Consolas" w:cs="Consolas"/>
+          <w:sz w:val="20"/>
+          <w:szCs w:val="20"/>
+          <w:lang w:val="sr-Latn-RS"/>
+        </w:rPr>
+        <w:t>delta</w:t>
+      </w:r>
+      <w:r>
+        <w:rPr>
+          <w:lang w:val="sr-Latn-RS"/>
+        </w:rPr>
+        <w:t xml:space="preserve"> – ako jeste, petlja se prekida, inače se proverava udaljenost tačke od </w:t>
+      </w:r>
+      <w:r>
+        <w:rPr>
+          <w:rFonts w:ascii="Consolas" w:hAnsi="Consolas" w:cs="Consolas"/>
+          <w:sz w:val="20"/>
+          <w:szCs w:val="20"/>
+          <w:lang w:val="sr-Latn-RS"/>
+        </w:rPr>
+        <w:t>box</w:t>
+      </w:r>
+      <w:r>
+        <w:rPr>
+          <w:rFonts w:ascii="Consolas" w:hAnsi="Consolas" w:cs="Consolas"/>
+          <w:sz w:val="20"/>
+          <w:szCs w:val="20"/>
+        </w:rPr>
+        <w:t>[i]</w:t>
+      </w:r>
+      <w:r>
+        <w:rPr>
+          <w:lang w:val="sr-Latn-RS"/>
+        </w:rPr>
+        <w:t xml:space="preserve"> i ako je udaljenost manja od trenutno minimalne </w:t>
+      </w:r>
+      <w:r>
+        <w:rPr>
+          <w:rFonts w:ascii="Consolas" w:hAnsi="Consolas" w:cs="Consolas"/>
+          <w:sz w:val="20"/>
+          <w:szCs w:val="20"/>
+          <w:lang w:val="sr-Latn-RS"/>
+        </w:rPr>
+        <w:t>minDist</w:t>
+      </w:r>
+      <w:r>
+        <w:rPr>
+          <w:lang w:val="sr-Latn-RS"/>
+        </w:rPr>
+        <w:t xml:space="preserve"> uzima dobij</w:t>
+      </w:r>
+      <w:bookmarkStart w:id="2" w:name="_GoBack"/>
+      <w:bookmarkEnd w:id="2"/>
+      <w:r>
+        <w:rPr>
+          <w:lang w:val="sr-Latn-RS"/>
+        </w:rPr>
+        <w:t xml:space="preserve">enu vrednost; konačno, vraća se </w:t>
+      </w:r>
+      <w:r>
+        <w:rPr>
+          <w:rFonts w:ascii="Consolas" w:hAnsi="Consolas" w:cs="Consolas"/>
+          <w:sz w:val="20"/>
+          <w:szCs w:val="20"/>
+          <w:lang w:val="sr-Latn-RS"/>
+        </w:rPr>
+        <w:t>minDist</w:t>
+      </w:r>
+      <w:r>
+        <w:rPr>
+          <w:lang w:val="sr-Latn-RS"/>
+        </w:rPr>
+        <w:t>.</w:t>
+      </w:r>
+    </w:p>
+    <w:p>
+      <w:pPr>
+        <w:spacing w:after="80"/>
+        <w:jc w:val="both"/>
+        <w:rPr>
+          <w:spacing w:val="-14"/>
+        </w:rPr>
+      </w:pPr>
+      <w:r>
+        <w:t xml:space="preserve">Dodatno: </w:t>
+      </w:r>
+      <w:r>
+        <w:rPr>
+          <w:rFonts w:cs="Times New Roman (Body CS)"/>
+          <w:spacing w:val="-14"/>
+        </w:rPr>
+        <w:fldChar w:fldCharType="begin"/>
+      </w:r>
+      <w:r>
+        <w:rPr>
+          <w:rFonts w:cs="Times New Roman (Body CS)"/>
+          <w:spacing w:val="-14"/>
+        </w:rPr>
+        <w:instrText xml:space="preserve"> HYPERLINK "</w:instrText>
+      </w:r>
+      <w:r>
+        <w:rPr>
+          <w:rFonts w:cs="Times New Roman (Body CS)"/>
+          <w:spacing w:val="-14"/>
+        </w:rPr>
+        <w:instrText>https://www.geeksforgeeks.org/closest-pair-of-points-using-divide-and-conquer-algorithm/</w:instrText>
+      </w:r>
+      <w:r>
+        <w:rPr>
+          <w:rFonts w:cs="Times New Roman (Body CS)"/>
+          <w:spacing w:val="-14"/>
+        </w:rPr>
+        <w:instrText xml:space="preserve">" </w:instrText>
+      </w:r>
+      <w:r>
+        <w:rPr>
+          <w:rFonts w:cs="Times New Roman (Body CS)"/>
+          <w:spacing w:val="-14"/>
+        </w:rPr>
+        <w:fldChar w:fldCharType="separate"/>
+      </w:r>
+      <w:r>
+        <w:rPr>
+          <w:rStyle w:val="Hyperlink"/>
+          <w:rFonts w:cs="Times New Roman (Body CS)"/>
+          <w:spacing w:val="-14"/>
+        </w:rPr>
+        <w:t>https://www.geeksforgeeks.org/closest-pair-of-points-using-divide-and-conquer-algorithm/</w:t>
+      </w:r>
+      <w:r>
+        <w:rPr>
+          <w:rFonts w:cs="Times New Roman (Body CS)"/>
+          <w:spacing w:val="-14"/>
+        </w:rPr>
+        <w:fldChar w:fldCharType="end"/>
+      </w:r>
+    </w:p>
+    <w:p>
+      <w:pPr>
         <w:jc w:val="right"/>
         <w:rPr>
           <w:lang w:val="sr-Latn-RS"/>
         </w:rPr>
       </w:pPr>
-      <w:hyperlink r:id="rId59" w:history="1">
+      <w:hyperlink r:id="rId60" w:history="1">
         <w:r>
           <w:rPr>
             <w:rStyle w:val="Hyperlink"/>
@@ -48878,7 +50867,7 @@
           <w:lang w:val="sr-Latn-RS"/>
         </w:rPr>
       </w:pPr>
-      <w:hyperlink r:id="rId60" w:history="1">
+      <w:hyperlink r:id="rId61" w:history="1">
         <w:r>
           <w:rPr>
             <w:rStyle w:val="Hyperlink"/>
@@ -49077,7 +51066,6 @@
           <w:bCs/>
           <w:lang w:val="sr-Latn-RS"/>
         </w:rPr>
-        <w:lastRenderedPageBreak/>
         <w:t>Q</w:t>
       </w:r>
       <w:r>
@@ -49427,7 +51415,7 @@
                     <pic:cNvPicPr/>
                   </pic:nvPicPr>
                   <pic:blipFill>
-                    <a:blip r:embed="rId61" cstate="print">
+                    <a:blip r:embed="rId62" cstate="print">
                       <a:extLst>
                         <a:ext uri="{28A0092B-C50C-407E-A947-70E740481C1C}">
                           <a14:useLocalDpi xmlns:a14="http://schemas.microsoft.com/office/drawing/2010/main" val="0"/>
@@ -49545,7 +51533,14 @@
         <w:rPr>
           <w:lang w:val="sr-Latn-RS"/>
         </w:rPr>
-        <w:t xml:space="preserve"> pretposlednji, itd.; formira se mapa pomeraja u kojoj je ključ neki karakter iz </w:t>
+        <w:t xml:space="preserve"> pretposlednji, itd.; formira se mapa pomeraja u kojoj </w:t>
+      </w:r>
+      <w:r>
+        <w:rPr>
+          <w:lang w:val="sr-Latn-RS"/>
+        </w:rPr>
+        <w:lastRenderedPageBreak/>
+        <w:t xml:space="preserve">je ključ neki karakter iz </w:t>
       </w:r>
       <w:r>
         <w:rPr>
@@ -49608,7 +51603,7 @@
           <w:lang w:val="sr-Latn-RS"/>
         </w:rPr>
       </w:pPr>
-      <w:hyperlink r:id="rId62" w:history="1">
+      <w:hyperlink r:id="rId63" w:history="1">
         <w:r>
           <w:rPr>
             <w:rStyle w:val="Hyperlink"/>
@@ -51430,6 +53425,7 @@
   <w:style w:type="character" w:default="1" w:styleId="DefaultParagraphFont">
     <w:name w:val="Default Paragraph Font"/>
     <w:uiPriority w:val="1"/>
+    <w:semiHidden/>
     <w:unhideWhenUsed/>
   </w:style>
   <w:style w:type="table" w:default="1" w:styleId="TableNormal">
@@ -55826,7 +57822,7 @@
 </file>
 
 <file path=customXml/itemProps1.xml><?xml version="1.0" encoding="utf-8"?>
-<ds:datastoreItem xmlns:ds="http://schemas.openxmlformats.org/officeDocument/2006/customXml" ds:itemID="{F7FD650D-ECB4-7848-B088-0D27A39B7935}">
+<ds:datastoreItem xmlns:ds="http://schemas.openxmlformats.org/officeDocument/2006/customXml" ds:itemID="{B25D9EAD-594E-4F46-B276-FD0AA8638745}">
   <ds:schemaRefs>
     <ds:schemaRef ds:uri="http://schemas.openxmlformats.org/officeDocument/2006/bibliography"/>
   </ds:schemaRefs>

</xml_diff>